<commit_message>
HTML Publishing of Roller Bearing SVDD
</commit_message>
<xml_diff>
--- a/Documentation/SemiSupervisedMethodsInConditionMonitoring1.docx
+++ b/Documentation/SemiSupervisedMethodsInConditionMonitoring1.docx
@@ -18,37 +18,19 @@
         </w:rPr>
         <w:t xml:space="preserve"> </w:t>
       </w:r>
-      <w:r>
-        <w:fldChar w:fldCharType="begin"/>
-      </w:r>
-      <w:r>
-        <w:instrText xml:space="preserve"> TOC \o "1-5" \h \z \u </w:instrText>
-      </w:r>
-      <w:r>
-        <w:fldChar w:fldCharType="separate"/>
-      </w:r>
-      <w:r>
-        <w:rPr>
-          <w:rFonts w:asciiTheme="minorHAnsi" w:eastAsiaTheme="minorHAnsi" w:hAnsiTheme="minorHAnsi" w:cstheme="minorBidi"/>
-          <w:noProof/>
-          <w:color w:val="auto"/>
-          <w:sz w:val="22"/>
-          <w:szCs w:val="22"/>
-          <w:lang w:eastAsia="en-US"/>
-        </w:rPr>
-        <w:t>Es wurden keine Einträge für das Inhaltsverzeichnis gefunden.</w:t>
-      </w:r>
-      <w:r>
-        <w:rPr>
-          <w:rFonts w:asciiTheme="minorHAnsi" w:eastAsiaTheme="minorHAnsi" w:hAnsiTheme="minorHAnsi" w:cstheme="minorBidi"/>
-          <w:noProof/>
-          <w:color w:val="auto"/>
-          <w:sz w:val="22"/>
-          <w:szCs w:val="22"/>
-          <w:lang w:eastAsia="en-US"/>
-        </w:rPr>
-        <w:fldChar w:fldCharType="end"/>
-      </w:r>
+      <w:fldSimple w:instr=" TOC \o &quot;1-5&quot; \h \z \u ">
+        <w:r>
+          <w:rPr>
+            <w:rFonts w:asciiTheme="minorHAnsi" w:eastAsiaTheme="minorHAnsi" w:hAnsiTheme="minorHAnsi" w:cstheme="minorBidi"/>
+            <w:noProof/>
+            <w:color w:val="auto"/>
+            <w:sz w:val="22"/>
+            <w:szCs w:val="22"/>
+            <w:lang w:eastAsia="en-US"/>
+          </w:rPr>
+          <w:t>Es wurden keine Einträge für das Inhaltsverzeichnis gefunden.</w:t>
+        </w:r>
+      </w:fldSimple>
     </w:p>
     <w:p/>
     <w:p>
@@ -257,7 +239,6 @@
           <w:id w:val="1948274159"/>
           <w:citation/>
         </w:sdtPr>
-        <w:sdtEndPr/>
         <w:sdtContent>
           <w:r>
             <w:rPr>
@@ -614,27 +595,14 @@
       <w:r>
         <w:t xml:space="preserve">Fig. </w:t>
       </w:r>
-      <w:r>
-        <w:fldChar w:fldCharType="begin"/>
-      </w:r>
-      <w:r>
-        <w:instrText xml:space="preserve"> SEQ Fig. \* ARABIC </w:instrText>
-      </w:r>
-      <w:r>
-        <w:fldChar w:fldCharType="separate"/>
-      </w:r>
-      <w:r>
-        <w:rPr>
-          <w:noProof/>
-        </w:rPr>
-        <w:t>1</w:t>
-      </w:r>
-      <w:r>
-        <w:rPr>
-          <w:noProof/>
-        </w:rPr>
-        <w:fldChar w:fldCharType="end"/>
-      </w:r>
+      <w:fldSimple w:instr=" SEQ Fig. \* ARABIC ">
+        <w:r>
+          <w:rPr>
+            <w:noProof/>
+          </w:rPr>
+          <w:t>1</w:t>
+        </w:r>
+      </w:fldSimple>
       <w:r>
         <w:t xml:space="preserve">  </w:t>
       </w:r>
@@ -1071,7 +1039,6 @@
           <w:id w:val="330262768"/>
           <w:citation/>
         </w:sdtPr>
-        <w:sdtEndPr/>
         <w:sdtContent>
           <w:r>
             <w:rPr>
@@ -1127,7 +1094,6 @@
           <w:id w:val="1873807649"/>
           <w:citation/>
         </w:sdtPr>
-        <w:sdtEndPr/>
         <w:sdtContent>
           <w:r>
             <w:rPr>
@@ -1176,7 +1142,6 @@
           <w:id w:val="839431199"/>
           <w:citation/>
         </w:sdtPr>
-        <w:sdtEndPr/>
         <w:sdtContent>
           <w:r>
             <w:rPr>
@@ -1232,7 +1197,6 @@
           <w:id w:val="-1800369596"/>
           <w:citation/>
         </w:sdtPr>
-        <w:sdtEndPr/>
         <w:sdtContent>
           <w:r>
             <w:rPr>
@@ -1322,7 +1286,6 @@
           <w:id w:val="679542245"/>
           <w:citation/>
         </w:sdtPr>
-        <w:sdtEndPr/>
         <w:sdtContent>
           <w:r>
             <w:rPr>
@@ -1781,7 +1744,6 @@
           <w:id w:val="-122852484"/>
           <w:citation/>
         </w:sdtPr>
-        <w:sdtEndPr/>
         <w:sdtContent>
           <w:r>
             <w:rPr>
@@ -1844,7 +1806,6 @@
           <w:id w:val="-2025009408"/>
           <w:citation/>
         </w:sdtPr>
-        <w:sdtEndPr/>
         <w:sdtContent>
           <w:r>
             <w:rPr>
@@ -1893,7 +1854,6 @@
           <w:id w:val="2108387130"/>
           <w:citation/>
         </w:sdtPr>
-        <w:sdtEndPr/>
         <w:sdtContent>
           <w:r>
             <w:rPr>
@@ -2011,7 +1971,6 @@
           <w:id w:val="-825589000"/>
           <w:citation/>
         </w:sdtPr>
-        <w:sdtEndPr/>
         <w:sdtContent>
           <w:r>
             <w:rPr>
@@ -3785,7 +3744,6 @@
           <w:id w:val="-97099400"/>
           <w:citation/>
         </w:sdtPr>
-        <w:sdtEndPr/>
         <w:sdtContent>
           <w:r>
             <w:rPr>
@@ -3858,7 +3816,6 @@
           <w:id w:val="-369230643"/>
           <w:citation/>
         </w:sdtPr>
-        <w:sdtEndPr/>
         <w:sdtContent>
           <w:r>
             <w:rPr>
@@ -3914,7 +3871,6 @@
           <w:id w:val="671603544"/>
           <w:citation/>
         </w:sdtPr>
-        <w:sdtEndPr/>
         <w:sdtContent>
           <w:r>
             <w:rPr>
@@ -4309,7 +4265,14 @@
               <w:rFonts w:ascii="Cambria Math" w:eastAsiaTheme="minorEastAsia" w:hAnsi="Cambria Math"/>
               <w:lang w:val="en-US"/>
             </w:rPr>
-            <m:t>=β(0.5-0.5cos</m:t>
+            <m:t>=β(0.5-0.5c</m:t>
+          </m:r>
+          <m:r>
+            <w:rPr>
+              <w:rFonts w:ascii="Cambria Math" w:eastAsiaTheme="minorEastAsia" w:hAnsi="Cambria Math"/>
+              <w:lang w:val="en-US"/>
+            </w:rPr>
+            <m:t>os</m:t>
           </m:r>
           <m:f>
             <m:fPr>
@@ -4867,7 +4830,6 @@
           <w:id w:val="-1286884392"/>
           <w:citation/>
         </w:sdtPr>
-        <w:sdtEndPr/>
         <w:sdtContent>
           <w:r>
             <w:rPr>
@@ -4930,7 +4892,6 @@
           <w:id w:val="-1614052432"/>
           <w:citation/>
         </w:sdtPr>
-        <w:sdtEndPr/>
         <w:sdtContent>
           <w:r>
             <w:rPr>
@@ -4979,7 +4940,6 @@
           <w:id w:val="-1925409884"/>
           <w:citation/>
         </w:sdtPr>
-        <w:sdtEndPr/>
         <w:sdtContent>
           <w:r>
             <w:rPr>
@@ -5042,7 +5002,6 @@
           <w:id w:val="-1331597242"/>
           <w:citation/>
         </w:sdtPr>
-        <w:sdtEndPr/>
         <w:sdtContent>
           <w:r>
             <w:rPr>
@@ -5091,7 +5050,6 @@
           <w:id w:val="-1258740161"/>
           <w:citation/>
         </w:sdtPr>
-        <w:sdtEndPr/>
         <w:sdtContent>
           <w:r>
             <w:rPr>
@@ -5246,7 +5204,6 @@
           <w:id w:val="372353896"/>
           <w:citation/>
         </w:sdtPr>
-        <w:sdtEndPr/>
         <w:sdtContent>
           <w:r>
             <w:rPr>
@@ -6898,7 +6855,6 @@
           <w:id w:val="1264189855"/>
           <w:citation/>
         </w:sdtPr>
-        <w:sdtEndPr/>
         <w:sdtContent>
           <w:r>
             <w:rPr>
@@ -6981,7 +6937,13 @@
         <w:rPr>
           <w:lang w:val="en-US"/>
         </w:rPr>
-        <w:t>Support Vector Data Description (SVDD)</w:t>
+        <w:t xml:space="preserve">Support Vector </w:t>
+      </w:r>
+      <w:r>
+        <w:rPr>
+          <w:lang w:val="en-US"/>
+        </w:rPr>
+        <w:t>Machines</w:t>
       </w:r>
     </w:p>
     <w:p>
@@ -6995,76 +6957,35 @@
         <w:rPr>
           <w:lang w:val="en-US"/>
         </w:rPr>
-        <w:t xml:space="preserve">In the case of </w:t>
-      </w:r>
-      <w:r>
-        <w:rPr>
-          <w:lang w:val="en-US"/>
-        </w:rPr>
-        <w:t>linearly separable two-dimensional data sets with two class labels, a line can be drawn to separate the points of the classes, as shown in figure …</w:t>
+        <w:t xml:space="preserve">A linearly separable two-class dataset in n-dimensions can be separated by an (n-1)-dimensional </w:t>
+      </w:r>
+      <w:proofErr w:type="spellStart"/>
+      <w:r>
+        <w:rPr>
+          <w:lang w:val="en-US"/>
+        </w:rPr>
+        <w:t>hyperplane</w:t>
+      </w:r>
+      <w:proofErr w:type="spellEnd"/>
+      <w:r>
+        <w:rPr>
+          <w:lang w:val="en-US"/>
+        </w:rPr>
+        <w:t xml:space="preserve"> of the form </w:t>
       </w:r>
     </w:p>
     <w:p>
       <w:pPr>
         <w:jc w:val="both"/>
         <w:rPr>
-          <w:lang w:val="en-US"/>
-        </w:rPr>
-      </w:pPr>
-      <w:r>
-        <w:rPr>
-          <w:lang w:val="en-US"/>
-        </w:rPr>
-        <w:t xml:space="preserve">Generalized to linearly separable datasets in n dimensions, </w:t>
-      </w:r>
-      <w:r>
-        <w:rPr>
-          <w:lang w:val="en-US"/>
-        </w:rPr>
-        <w:t>a</w:t>
-      </w:r>
-      <w:r>
-        <w:rPr>
-          <w:lang w:val="en-US"/>
-        </w:rPr>
-        <w:t xml:space="preserve"> decision boundary</w:t>
-      </w:r>
-      <w:r>
-        <w:rPr>
-          <w:lang w:val="en-US"/>
-        </w:rPr>
-        <w:t xml:space="preserve"> can be</w:t>
-      </w:r>
-      <w:r>
-        <w:rPr>
-          <w:lang w:val="en-US"/>
-        </w:rPr>
-        <w:t xml:space="preserve"> defined as a </w:t>
-      </w:r>
-      <w:proofErr w:type="spellStart"/>
-      <w:r>
-        <w:rPr>
-          <w:lang w:val="en-US"/>
-        </w:rPr>
-        <w:t>hyperplane</w:t>
-      </w:r>
-      <w:proofErr w:type="spellEnd"/>
-      <w:r>
-        <w:rPr>
-          <w:lang w:val="en-US"/>
-        </w:rPr>
-        <w:t xml:space="preserve"> of the form </w:t>
-      </w:r>
-    </w:p>
-    <w:p>
-      <w:pPr>
-        <w:jc w:val="both"/>
-        <w:rPr>
           <w:rFonts w:eastAsiaTheme="minorEastAsia"/>
           <w:lang w:val="en-US"/>
         </w:rPr>
       </w:pPr>
       <m:oMathPara>
+        <m:oMathParaPr>
+          <m:jc m:val="center"/>
+        </m:oMathParaPr>
         <m:oMath>
           <m:sSup>
             <m:sSupPr>
@@ -7149,7 +7070,17 @@
               <w:rFonts w:ascii="Cambria Math" w:hAnsi="Cambria Math"/>
               <w:lang w:val="en-US"/>
             </w:rPr>
-            <m:t>+b.</m:t>
+            <m:t>+</m:t>
+          </m:r>
+          <m:r>
+            <m:rPr>
+              <m:sty m:val="p"/>
+            </m:rPr>
+            <w:rPr>
+              <w:rFonts w:ascii="Cambria Math" w:hAnsi="Cambria Math"/>
+              <w:lang w:val="en-US"/>
+            </w:rPr>
+            <m:t>b</m:t>
           </m:r>
         </m:oMath>
       </m:oMathPara>
@@ -7174,50 +7105,163 @@
     </w:p>
     <w:p>
       <w:pPr>
+        <w:rPr>
+          <w:rFonts w:eastAsiaTheme="minorEastAsia"/>
+          <w:lang w:val="en-US"/>
+        </w:rPr>
+      </w:pPr>
+      <w:proofErr w:type="gramStart"/>
+      <w:r>
+        <w:rPr>
+          <w:rFonts w:eastAsiaTheme="minorEastAsia"/>
+          <w:lang w:val="en-US"/>
+        </w:rPr>
+        <w:t>as</w:t>
+      </w:r>
+      <w:proofErr w:type="gramEnd"/>
+      <w:r>
+        <w:rPr>
+          <w:rFonts w:eastAsiaTheme="minorEastAsia"/>
+          <w:lang w:val="en-US"/>
+        </w:rPr>
+        <w:t xml:space="preserve"> illustrated in figure 4 for a 2-dimensional dataset with two classes.</w:t>
+      </w:r>
+    </w:p>
+    <w:p>
+      <w:pPr>
+        <w:keepNext/>
+        <w:jc w:val="center"/>
+      </w:pPr>
+      <w:r>
+        <w:rPr>
+          <w:rFonts w:eastAsiaTheme="minorEastAsia"/>
+          <w:noProof/>
+          <w:lang w:eastAsia="de-DE"/>
+        </w:rPr>
+        <w:lastRenderedPageBreak/>
+        <w:drawing>
+          <wp:inline distT="0" distB="0" distL="0" distR="0" wp14:anchorId="693DB860" wp14:editId="7FD7227F">
+            <wp:extent cx="2340000" cy="1936800"/>
+            <wp:effectExtent l="0" t="0" r="3175" b="6350"/>
+            <wp:docPr id="2" name="Grafik 2"/>
+            <wp:cNvGraphicFramePr>
+              <a:graphicFrameLocks xmlns:a="http://schemas.openxmlformats.org/drawingml/2006/main" noChangeAspect="1"/>
+            </wp:cNvGraphicFramePr>
+            <a:graphic xmlns:a="http://schemas.openxmlformats.org/drawingml/2006/main">
+              <a:graphicData uri="http://schemas.openxmlformats.org/drawingml/2006/picture">
+                <pic:pic xmlns:pic="http://schemas.openxmlformats.org/drawingml/2006/picture">
+                  <pic:nvPicPr>
+                    <pic:cNvPr id="0" name="SupportVectorMachines_LinearlySeperableTwoClasses.jpg"/>
+                    <pic:cNvPicPr/>
+                  </pic:nvPicPr>
+                  <pic:blipFill>
+                    <a:blip r:embed="rId10">
+                      <a:extLst>
+                        <a:ext uri="{28A0092B-C50C-407E-A947-70E740481C1C}">
+                          <a14:useLocalDpi xmlns:a14="http://schemas.microsoft.com/office/drawing/2010/main" val="0"/>
+                        </a:ext>
+                      </a:extLst>
+                    </a:blip>
+                    <a:stretch>
+                      <a:fillRect/>
+                    </a:stretch>
+                  </pic:blipFill>
+                  <pic:spPr>
+                    <a:xfrm>
+                      <a:off x="0" y="0"/>
+                      <a:ext cx="2340000" cy="1936800"/>
+                    </a:xfrm>
+                    <a:prstGeom prst="rect">
+                      <a:avLst/>
+                    </a:prstGeom>
+                  </pic:spPr>
+                </pic:pic>
+              </a:graphicData>
+            </a:graphic>
+          </wp:inline>
+        </w:drawing>
+      </w:r>
+    </w:p>
+    <w:p>
+      <w:pPr>
+        <w:pStyle w:val="Beschriftung"/>
+        <w:jc w:val="center"/>
+        <w:rPr>
+          <w:rFonts w:eastAsiaTheme="minorEastAsia"/>
+          <w:lang w:val="en-US"/>
+        </w:rPr>
+      </w:pPr>
+      <w:proofErr w:type="gramStart"/>
+      <w:r>
+        <w:rPr>
+          <w:lang w:val="en-US"/>
+        </w:rPr>
+        <w:t>Fig.</w:t>
+      </w:r>
+      <w:proofErr w:type="gramEnd"/>
+      <w:r>
+        <w:rPr>
+          <w:lang w:val="en-US"/>
+        </w:rPr>
+        <w:t xml:space="preserve"> </w:t>
+      </w:r>
+      <w:r>
+        <w:fldChar w:fldCharType="begin"/>
+      </w:r>
+      <w:r>
+        <w:rPr>
+          <w:lang w:val="en-US"/>
+        </w:rPr>
+        <w:instrText xml:space="preserve"> SEQ Fig. \* ARABIC </w:instrText>
+      </w:r>
+      <w:r>
+        <w:fldChar w:fldCharType="separate"/>
+      </w:r>
+      <w:r>
+        <w:rPr>
+          <w:noProof/>
+          <w:lang w:val="en-US"/>
+        </w:rPr>
+        <w:t>4</w:t>
+      </w:r>
+      <w:r>
+        <w:fldChar w:fldCharType="end"/>
+      </w:r>
+      <w:r>
+        <w:rPr>
+          <w:lang w:val="en-US"/>
+        </w:rPr>
+        <w:t xml:space="preserve"> Linearly separable two class dataset</w:t>
+      </w:r>
+    </w:p>
+    <w:p>
+      <w:pPr>
         <w:jc w:val="both"/>
         <w:rPr>
-          <w:lang w:val="en-US"/>
-        </w:rPr>
-      </w:pPr>
-      <w:r>
-        <w:rPr>
-          <w:rFonts w:eastAsiaTheme="minorEastAsia"/>
-          <w:lang w:val="en-US"/>
-        </w:rPr>
-        <w:lastRenderedPageBreak/>
-        <w:t xml:space="preserve">For a </w:t>
-      </w:r>
-      <w:proofErr w:type="spellStart"/>
-      <w:r>
-        <w:rPr>
-          <w:rFonts w:eastAsiaTheme="minorEastAsia"/>
-          <w:lang w:val="en-US"/>
-        </w:rPr>
-        <w:t>linearily</w:t>
-      </w:r>
-      <w:proofErr w:type="spellEnd"/>
-      <w:r>
-        <w:rPr>
-          <w:rFonts w:eastAsiaTheme="minorEastAsia"/>
-          <w:lang w:val="en-US"/>
-        </w:rPr>
-        <w:t xml:space="preserve"> </w:t>
-      </w:r>
-      <w:proofErr w:type="spellStart"/>
-      <w:r>
-        <w:rPr>
-          <w:rFonts w:eastAsiaTheme="minorEastAsia"/>
-          <w:lang w:val="en-US"/>
-        </w:rPr>
-        <w:t>seperable</w:t>
-      </w:r>
-      <w:proofErr w:type="spellEnd"/>
-      <w:r>
-        <w:rPr>
-          <w:rFonts w:eastAsiaTheme="minorEastAsia"/>
-          <w:lang w:val="en-US"/>
-        </w:rPr>
-        <w:t xml:space="preserve"> dataset with vectors </w:t>
+          <w:rFonts w:eastAsiaTheme="minorEastAsia"/>
+          <w:lang w:val="en-US"/>
+        </w:rPr>
+      </w:pPr>
+      <w:r>
+        <w:rPr>
+          <w:rFonts w:eastAsiaTheme="minorEastAsia"/>
+          <w:lang w:val="en-US"/>
+        </w:rPr>
+        <w:t>For a dataset with</w:t>
+      </w:r>
+      <w:r>
+        <w:rPr>
+          <w:rFonts w:eastAsiaTheme="minorEastAsia"/>
+          <w:lang w:val="en-US"/>
+        </w:rPr>
+        <w:t xml:space="preserve"> data</w:t>
+      </w:r>
+      <w:r>
+        <w:rPr>
+          <w:rFonts w:eastAsiaTheme="minorEastAsia"/>
+          <w:lang w:val="en-US"/>
+        </w:rPr>
+        <w:t xml:space="preserve"> vectors </w:t>
       </w:r>
       <m:oMath>
         <m:sSub>
@@ -7463,16 +7507,6 @@
             </m:r>
           </m:sub>
         </m:sSub>
-        <m:r>
-          <m:rPr>
-            <m:sty m:val="bi"/>
-          </m:rPr>
-          <w:rPr>
-            <w:rFonts w:ascii="Cambria Math" w:eastAsiaTheme="minorEastAsia" w:hAnsi="Cambria Math"/>
-            <w:lang w:val="en-US"/>
-          </w:rPr>
-          <m:t xml:space="preserve">  </m:t>
-        </m:r>
       </m:oMath>
       <w:r>
         <w:rPr>
@@ -7583,6 +7617,15 @@
         </w:rPr>
         <w:t xml:space="preserve"> </w:t>
       </w:r>
+    </w:p>
+    <w:p>
+      <w:pPr>
+        <w:jc w:val="center"/>
+        <w:rPr>
+          <w:rFonts w:eastAsiaTheme="minorEastAsia"/>
+          <w:lang w:val="en-US"/>
+        </w:rPr>
+      </w:pPr>
       <m:oMath>
         <m:r>
           <m:rPr>
@@ -7671,13 +7714,32 @@
           <m:t>+1</m:t>
         </m:r>
       </m:oMath>
-      <w:r>
-        <w:rPr>
-          <w:rFonts w:eastAsiaTheme="minorEastAsia"/>
-          <w:lang w:val="en-US"/>
-        </w:rPr>
-        <w:t xml:space="preserve"> and </w:t>
-      </w:r>
+    </w:p>
+    <w:p>
+      <w:pPr>
+        <w:jc w:val="both"/>
+        <w:rPr>
+          <w:rFonts w:eastAsiaTheme="minorEastAsia"/>
+          <w:lang w:val="en-US"/>
+        </w:rPr>
+      </w:pPr>
+      <w:proofErr w:type="gramStart"/>
+      <w:r>
+        <w:rPr>
+          <w:rFonts w:eastAsiaTheme="minorEastAsia"/>
+          <w:lang w:val="en-US"/>
+        </w:rPr>
+        <w:t>and</w:t>
+      </w:r>
+      <w:proofErr w:type="gramEnd"/>
+    </w:p>
+    <w:p>
+      <w:pPr>
+        <w:jc w:val="center"/>
+        <w:rPr>
+          <w:lang w:val="en-US"/>
+        </w:rPr>
+      </w:pPr>
       <m:oMath>
         <m:r>
           <m:rPr>
@@ -7789,7 +7851,14 @@
           <w:rFonts w:eastAsiaTheme="minorEastAsia"/>
           <w:lang w:val="en-US"/>
         </w:rPr>
-        <w:t xml:space="preserve">The support vector machine </w:t>
+        <w:t>A</w:t>
+      </w:r>
+      <w:r>
+        <w:rPr>
+          <w:rFonts w:eastAsiaTheme="minorEastAsia"/>
+          <w:lang w:val="en-US"/>
+        </w:rPr>
+        <w:t xml:space="preserve"> support vector machine </w:t>
       </w:r>
       <w:r>
         <w:rPr>
@@ -7823,7 +7892,7 @@
           <w:rFonts w:eastAsiaTheme="minorEastAsia"/>
           <w:lang w:val="en-US"/>
         </w:rPr>
-        <w:t xml:space="preserve">and b in the linear case </w:t>
+        <w:t xml:space="preserve">and b </w:t>
       </w:r>
       <w:r>
         <w:rPr>
@@ -7881,7 +7950,14 @@
           <w:rFonts w:eastAsiaTheme="minorEastAsia"/>
           <w:lang w:val="en-US"/>
         </w:rPr>
-        <w:t xml:space="preserve">ints closest to the </w:t>
+        <w:t>ints closest to the</w:t>
+      </w:r>
+      <w:r>
+        <w:rPr>
+          <w:rFonts w:eastAsiaTheme="minorEastAsia"/>
+          <w:lang w:val="en-US"/>
+        </w:rPr>
+        <w:t xml:space="preserve"> </w:t>
       </w:r>
       <w:proofErr w:type="spellStart"/>
       <w:r>
@@ -7897,13 +7973,275 @@
           <w:rFonts w:eastAsiaTheme="minorEastAsia"/>
           <w:lang w:val="en-US"/>
         </w:rPr>
-        <w:t>, as shown in figure…</w:t>
+        <w:t>, as shown in figure 5</w:t>
+      </w:r>
+      <w:r>
+        <w:rPr>
+          <w:rFonts w:eastAsiaTheme="minorEastAsia"/>
+          <w:lang w:val="en-US"/>
+        </w:rPr>
+        <w:t>.</w:t>
+      </w:r>
+      <w:r>
+        <w:rPr>
+          <w:rFonts w:eastAsiaTheme="minorEastAsia"/>
+          <w:lang w:val="en-US"/>
+        </w:rPr>
+        <w:t xml:space="preserve"> </w:t>
       </w:r>
     </w:p>
     <w:p>
       <w:pPr>
+        <w:keepNext/>
+        <w:jc w:val="center"/>
+      </w:pPr>
+      <w:r>
+        <w:rPr>
+          <w:rFonts w:eastAsiaTheme="minorEastAsia"/>
+          <w:noProof/>
+          <w:lang w:eastAsia="de-DE"/>
+        </w:rPr>
+        <w:drawing>
+          <wp:inline distT="0" distB="0" distL="0" distR="0" wp14:anchorId="0165605B" wp14:editId="292E3BDB">
+            <wp:extent cx="1756800" cy="1472400"/>
+            <wp:effectExtent l="0" t="0" r="0" b="0"/>
+            <wp:docPr id="6" name="Grafik 6"/>
+            <wp:cNvGraphicFramePr>
+              <a:graphicFrameLocks xmlns:a="http://schemas.openxmlformats.org/drawingml/2006/main" noChangeAspect="1"/>
+            </wp:cNvGraphicFramePr>
+            <a:graphic xmlns:a="http://schemas.openxmlformats.org/drawingml/2006/main">
+              <a:graphicData uri="http://schemas.openxmlformats.org/drawingml/2006/picture">
+                <pic:pic xmlns:pic="http://schemas.openxmlformats.org/drawingml/2006/picture">
+                  <pic:nvPicPr>
+                    <pic:cNvPr id="0" name="Figure7.1a.jpg"/>
+                    <pic:cNvPicPr/>
+                  </pic:nvPicPr>
+                  <pic:blipFill>
+                    <a:blip r:embed="rId11" cstate="print">
+                      <a:extLst>
+                        <a:ext uri="{28A0092B-C50C-407E-A947-70E740481C1C}">
+                          <a14:useLocalDpi xmlns:a14="http://schemas.microsoft.com/office/drawing/2010/main" val="0"/>
+                        </a:ext>
+                      </a:extLst>
+                    </a:blip>
+                    <a:stretch>
+                      <a:fillRect/>
+                    </a:stretch>
+                  </pic:blipFill>
+                  <pic:spPr>
+                    <a:xfrm>
+                      <a:off x="0" y="0"/>
+                      <a:ext cx="1756800" cy="1472400"/>
+                    </a:xfrm>
+                    <a:prstGeom prst="rect">
+                      <a:avLst/>
+                    </a:prstGeom>
+                  </pic:spPr>
+                </pic:pic>
+              </a:graphicData>
+            </a:graphic>
+          </wp:inline>
+        </w:drawing>
+      </w:r>
+    </w:p>
+    <w:p>
+      <w:pPr>
+        <w:pStyle w:val="Beschriftung"/>
+        <w:jc w:val="center"/>
+      </w:pPr>
+      <w:r>
+        <w:t xml:space="preserve">Fig. </w:t>
+      </w:r>
+      <w:fldSimple w:instr=" SEQ Fig. \* ARABIC ">
+        <w:r>
+          <w:rPr>
+            <w:noProof/>
+          </w:rPr>
+          <w:t>5</w:t>
+        </w:r>
+      </w:fldSimple>
+      <w:r>
+        <w:t xml:space="preserve"> The </w:t>
+      </w:r>
+      <w:proofErr w:type="spellStart"/>
+      <w:r>
+        <w:t>concept</w:t>
+      </w:r>
+      <w:proofErr w:type="spellEnd"/>
+      <w:r>
+        <w:t xml:space="preserve"> </w:t>
+      </w:r>
+      <w:proofErr w:type="spellStart"/>
+      <w:r>
+        <w:t>of</w:t>
+      </w:r>
+      <w:proofErr w:type="spellEnd"/>
+      <w:r>
+        <w:t xml:space="preserve"> </w:t>
+      </w:r>
+      <w:proofErr w:type="spellStart"/>
+      <w:r>
+        <w:t>margin</w:t>
+      </w:r>
+      <w:proofErr w:type="spellEnd"/>
+    </w:p>
+    <w:p>
+      <w:pPr>
         <w:jc w:val="both"/>
         <w:rPr>
+          <w:lang w:val="en-US"/>
+        </w:rPr>
+      </w:pPr>
+      <w:r>
+        <w:rPr>
+          <w:lang w:val="en-US"/>
+        </w:rPr>
+        <w:t>The solution for this optimization problem and the</w:t>
+      </w:r>
+      <w:r>
+        <w:rPr>
+          <w:lang w:val="en-US"/>
+        </w:rPr>
+        <w:t xml:space="preserve"> subsequent</w:t>
+      </w:r>
+      <w:r>
+        <w:rPr>
+          <w:lang w:val="en-US"/>
+        </w:rPr>
+        <w:t xml:space="preserve"> classification of test points</w:t>
+      </w:r>
+      <w:r>
+        <w:rPr>
+          <w:lang w:val="en-US"/>
+        </w:rPr>
+        <w:t xml:space="preserve"> solely depend</w:t>
+      </w:r>
+      <w:r>
+        <w:rPr>
+          <w:lang w:val="en-US"/>
+        </w:rPr>
+        <w:t xml:space="preserve"> on the points </w:t>
+      </w:r>
+      <w:r>
+        <w:rPr>
+          <w:lang w:val="en-US"/>
+        </w:rPr>
+        <w:t xml:space="preserve">closest to the </w:t>
+      </w:r>
+      <w:proofErr w:type="spellStart"/>
+      <w:r>
+        <w:rPr>
+          <w:lang w:val="en-US"/>
+        </w:rPr>
+        <w:t>hyper</w:t>
+      </w:r>
+      <w:r>
+        <w:rPr>
+          <w:lang w:val="en-US"/>
+        </w:rPr>
+        <w:t>plane</w:t>
+      </w:r>
+      <w:proofErr w:type="spellEnd"/>
+      <w:r>
+        <w:rPr>
+          <w:lang w:val="en-US"/>
+        </w:rPr>
+        <w:t xml:space="preserve"> marked by a circle in figure 6</w:t>
+      </w:r>
+      <w:r>
+        <w:rPr>
+          <w:lang w:val="en-US"/>
+        </w:rPr>
+        <w:t>, which are known as the support vectors because they define and support the decision boundary.</w:t>
+      </w:r>
+    </w:p>
+    <w:p>
+      <w:pPr>
+        <w:keepNext/>
+        <w:jc w:val="center"/>
+      </w:pPr>
+      <w:r>
+        <w:rPr>
+          <w:noProof/>
+          <w:lang w:eastAsia="de-DE"/>
+        </w:rPr>
+        <w:drawing>
+          <wp:inline distT="0" distB="0" distL="0" distR="0" wp14:anchorId="3A00818C" wp14:editId="4076B8AB">
+            <wp:extent cx="1756800" cy="1472400"/>
+            <wp:effectExtent l="0" t="0" r="0" b="0"/>
+            <wp:docPr id="8" name="Grafik 8"/>
+            <wp:cNvGraphicFramePr>
+              <a:graphicFrameLocks xmlns:a="http://schemas.openxmlformats.org/drawingml/2006/main" noChangeAspect="1"/>
+            </wp:cNvGraphicFramePr>
+            <a:graphic xmlns:a="http://schemas.openxmlformats.org/drawingml/2006/main">
+              <a:graphicData uri="http://schemas.openxmlformats.org/drawingml/2006/picture">
+                <pic:pic xmlns:pic="http://schemas.openxmlformats.org/drawingml/2006/picture">
+                  <pic:nvPicPr>
+                    <pic:cNvPr id="0" name="Figure7.1b.jpg"/>
+                    <pic:cNvPicPr/>
+                  </pic:nvPicPr>
+                  <pic:blipFill>
+                    <a:blip r:embed="rId12" cstate="print">
+                      <a:extLst>
+                        <a:ext uri="{28A0092B-C50C-407E-A947-70E740481C1C}">
+                          <a14:useLocalDpi xmlns:a14="http://schemas.microsoft.com/office/drawing/2010/main" val="0"/>
+                        </a:ext>
+                      </a:extLst>
+                    </a:blip>
+                    <a:stretch>
+                      <a:fillRect/>
+                    </a:stretch>
+                  </pic:blipFill>
+                  <pic:spPr>
+                    <a:xfrm>
+                      <a:off x="0" y="0"/>
+                      <a:ext cx="1756800" cy="1472400"/>
+                    </a:xfrm>
+                    <a:prstGeom prst="rect">
+                      <a:avLst/>
+                    </a:prstGeom>
+                  </pic:spPr>
+                </pic:pic>
+              </a:graphicData>
+            </a:graphic>
+          </wp:inline>
+        </w:drawing>
+      </w:r>
+    </w:p>
+    <w:p>
+      <w:pPr>
+        <w:pStyle w:val="Beschriftung"/>
+        <w:jc w:val="center"/>
+        <w:rPr>
+          <w:lang w:val="en-US"/>
+        </w:rPr>
+      </w:pPr>
+      <w:r>
+        <w:t xml:space="preserve">Fig. </w:t>
+      </w:r>
+      <w:fldSimple w:instr=" SEQ Fig. \* ARABIC ">
+        <w:r>
+          <w:rPr>
+            <w:noProof/>
+          </w:rPr>
+          <w:t>6</w:t>
+        </w:r>
+      </w:fldSimple>
+      <w:r>
+        <w:t xml:space="preserve"> The Support </w:t>
+      </w:r>
+      <w:proofErr w:type="spellStart"/>
+      <w:r>
+        <w:t>Vectors</w:t>
+      </w:r>
+      <w:bookmarkStart w:id="1" w:name="_GoBack"/>
+      <w:bookmarkEnd w:id="1"/>
+      <w:proofErr w:type="spellEnd"/>
+    </w:p>
+    <w:p>
+      <w:pPr>
+        <w:jc w:val="both"/>
+        <w:rPr>
           <w:rFonts w:eastAsiaTheme="minorEastAsia"/>
           <w:lang w:val="en-US"/>
         </w:rPr>
@@ -7914,6 +8252,7 @@
           <w:rFonts w:eastAsiaTheme="minorEastAsia"/>
           <w:lang w:val="en-US"/>
         </w:rPr>
+        <w:lastRenderedPageBreak/>
         <w:t xml:space="preserve">The perpendicular distance of a point to a </w:t>
       </w:r>
       <w:proofErr w:type="spellStart"/>
@@ -8637,7 +8976,6 @@
           <w:id w:val="1030769488"/>
           <w:citation/>
         </w:sdtPr>
-        <w:sdtEndPr/>
         <w:sdtContent>
           <w:r>
             <w:rPr>
@@ -9755,7 +10093,6 @@
           <w:rFonts w:eastAsiaTheme="minorEastAsia"/>
           <w:lang w:val="en-US"/>
         </w:rPr>
-        <w:lastRenderedPageBreak/>
         <w:t>subject</w:t>
       </w:r>
       <w:proofErr w:type="gramEnd"/>
@@ -10175,6 +10512,7 @@
           <w:rFonts w:eastAsiaTheme="minorEastAsia"/>
           <w:lang w:val="en-US"/>
         </w:rPr>
+        <w:lastRenderedPageBreak/>
         <w:t xml:space="preserve">Setting the partial derivatives of (5.1.6) with respect to </w:t>
       </w:r>
       <m:oMath>
@@ -11812,7 +12150,6 @@
           <w:rFonts w:eastAsiaTheme="minorEastAsia"/>
           <w:lang w:val="en-US"/>
         </w:rPr>
-        <w:lastRenderedPageBreak/>
         <w:t>(5.1.10)</w:t>
       </w:r>
     </w:p>
@@ -12149,6 +12486,7 @@
           <w:rFonts w:eastAsiaTheme="minorEastAsia"/>
           <w:lang w:val="en-US"/>
         </w:rPr>
+        <w:lastRenderedPageBreak/>
         <w:t xml:space="preserve">Where </w:t>
       </w:r>
       <m:oMath>
@@ -14482,7 +14820,6 @@
           <w:rFonts w:eastAsiaTheme="minorEastAsia"/>
           <w:lang w:val="en-US"/>
         </w:rPr>
-        <w:lastRenderedPageBreak/>
         <w:t xml:space="preserve">Which is identical to the separable case (5.1.9) </w:t>
       </w:r>
       <w:r>
@@ -14709,6 +15046,7 @@
           <w:rFonts w:eastAsiaTheme="minorEastAsia"/>
           <w:lang w:val="en-US"/>
         </w:rPr>
+        <w:lastRenderedPageBreak/>
         <w:t xml:space="preserve">The standard Support Vector Machine as introduced above </w:t>
       </w:r>
       <w:r>
@@ -14805,7 +15143,6 @@
           <w:id w:val="-1339305250"/>
           <w:citation/>
         </w:sdtPr>
-        <w:sdtEndPr/>
         <w:sdtContent>
           <w:r>
             <w:rPr>
@@ -15826,7 +16163,6 @@
           <w:rFonts w:eastAsiaTheme="minorEastAsia"/>
           <w:lang w:val="en-US"/>
         </w:rPr>
-        <w:lastRenderedPageBreak/>
         <w:t xml:space="preserve">A compact formulation of the optimization problem is again obtained by combining the objective function (5.1.17) and the corresponding constraints (5.1.16) to a Lagrange Multiplier, which is given by </w:t>
       </w:r>
     </w:p>
@@ -16544,6 +16880,7 @@
           <w:rFonts w:eastAsiaTheme="minorEastAsia"/>
           <w:lang w:val="en-US"/>
         </w:rPr>
+        <w:lastRenderedPageBreak/>
         <w:t xml:space="preserve">To minimize the </w:t>
       </w:r>
       <w:proofErr w:type="spellStart"/>
@@ -18663,7 +19000,6 @@
           <w:rFonts w:eastAsiaTheme="minorEastAsia"/>
           <w:lang w:val="en-US"/>
         </w:rPr>
-        <w:lastRenderedPageBreak/>
         <w:t xml:space="preserve">and rejected as </w:t>
       </w:r>
       <w:r>
@@ -18707,8 +19043,9 @@
           <w:noProof/>
           <w:lang w:eastAsia="de-DE"/>
         </w:rPr>
+        <w:lastRenderedPageBreak/>
         <w:drawing>
-          <wp:inline distT="0" distB="0" distL="0" distR="0" wp14:anchorId="4C1D922F" wp14:editId="257DE71F">
+          <wp:inline distT="0" distB="0" distL="0" distR="0" wp14:anchorId="37EB6159" wp14:editId="5C026082">
             <wp:extent cx="2674800" cy="2001600"/>
             <wp:effectExtent l="0" t="0" r="0" b="0"/>
             <wp:docPr id="3" name="Grafik 3"/>
@@ -18723,7 +19060,7 @@
                     <pic:cNvPicPr/>
                   </pic:nvPicPr>
                   <pic:blipFill>
-                    <a:blip r:embed="rId10">
+                    <a:blip r:embed="rId13">
                       <a:extLst>
                         <a:ext uri="{28A0092B-C50C-407E-A947-70E740481C1C}">
                           <a14:useLocalDpi xmlns:a14="http://schemas.microsoft.com/office/drawing/2010/main" val="0"/>
@@ -18789,7 +19126,7 @@
           <w:noProof/>
           <w:lang w:val="en-US"/>
         </w:rPr>
-        <w:t>4</w:t>
+        <w:t>7</w:t>
       </w:r>
       <w:r>
         <w:fldChar w:fldCharType="end"/>
@@ -18812,7 +19149,7 @@
           <w:lang w:eastAsia="de-DE"/>
         </w:rPr>
         <w:drawing>
-          <wp:inline distT="0" distB="0" distL="0" distR="0" wp14:anchorId="2A33EA4B" wp14:editId="24AFF678">
+          <wp:inline distT="0" distB="0" distL="0" distR="0" wp14:anchorId="623D3883" wp14:editId="61ADD8E6">
             <wp:extent cx="2674800" cy="2001600"/>
             <wp:effectExtent l="0" t="0" r="0" b="0"/>
             <wp:docPr id="4" name="Grafik 4"/>
@@ -18827,7 +19164,7 @@
                     <pic:cNvPicPr/>
                   </pic:nvPicPr>
                   <pic:blipFill>
-                    <a:blip r:embed="rId11">
+                    <a:blip r:embed="rId14">
                       <a:extLst>
                         <a:ext uri="{28A0092B-C50C-407E-A947-70E740481C1C}">
                           <a14:useLocalDpi xmlns:a14="http://schemas.microsoft.com/office/drawing/2010/main" val="0"/>
@@ -18893,7 +19230,7 @@
           <w:noProof/>
           <w:lang w:val="en-US"/>
         </w:rPr>
-        <w:t>5</w:t>
+        <w:t>8</w:t>
       </w:r>
       <w:r>
         <w:fldChar w:fldCharType="end"/>
@@ -18916,7 +19253,7 @@
           <w:lang w:eastAsia="de-DE"/>
         </w:rPr>
         <w:drawing>
-          <wp:inline distT="0" distB="0" distL="0" distR="0" wp14:anchorId="2CABAF6B" wp14:editId="5175642E">
+          <wp:inline distT="0" distB="0" distL="0" distR="0" wp14:anchorId="6566CB31" wp14:editId="338DF643">
             <wp:extent cx="2674800" cy="2001600"/>
             <wp:effectExtent l="0" t="0" r="0" b="0"/>
             <wp:docPr id="5" name="Grafik 5"/>
@@ -18931,7 +19268,7 @@
                     <pic:cNvPicPr/>
                   </pic:nvPicPr>
                   <pic:blipFill>
-                    <a:blip r:embed="rId12">
+                    <a:blip r:embed="rId15">
                       <a:extLst>
                         <a:ext uri="{28A0092B-C50C-407E-A947-70E740481C1C}">
                           <a14:useLocalDpi xmlns:a14="http://schemas.microsoft.com/office/drawing/2010/main" val="0"/>
@@ -18957,8 +19294,6 @@
           </wp:inline>
         </w:drawing>
       </w:r>
-      <w:bookmarkStart w:id="1" w:name="_GoBack"/>
-      <w:bookmarkEnd w:id="1"/>
     </w:p>
     <w:p>
       <w:pPr>
@@ -18968,35 +19303,50 @@
           <w:lang w:val="en-US"/>
         </w:rPr>
       </w:pPr>
-      <w:r>
-        <w:t xml:space="preserve">Fig. </w:t>
-      </w:r>
-      <w:fldSimple w:instr=" SEQ Fig. \* ARABIC ">
-        <w:r>
-          <w:rPr>
-            <w:noProof/>
-          </w:rPr>
-          <w:t>6</w:t>
-        </w:r>
-      </w:fldSimple>
-      <w:r>
-        <w:t xml:space="preserve">, SVDD </w:t>
-      </w:r>
-      <w:proofErr w:type="spellStart"/>
-      <w:r>
-        <w:t>with</w:t>
-      </w:r>
-      <w:proofErr w:type="spellEnd"/>
-      <w:r>
-        <w:t xml:space="preserve"> RBF, </w:t>
-      </w:r>
-      <w:proofErr w:type="spellStart"/>
-      <w:r>
-        <w:t>sigma</w:t>
-      </w:r>
-      <w:proofErr w:type="spellEnd"/>
-      <w:r>
-        <w:t>=5</w:t>
+      <w:proofErr w:type="gramStart"/>
+      <w:r>
+        <w:rPr>
+          <w:lang w:val="en-US"/>
+        </w:rPr>
+        <w:t>Fig.</w:t>
+      </w:r>
+      <w:proofErr w:type="gramEnd"/>
+      <w:r>
+        <w:rPr>
+          <w:lang w:val="en-US"/>
+        </w:rPr>
+        <w:t xml:space="preserve"> </w:t>
+      </w:r>
+      <w:r>
+        <w:fldChar w:fldCharType="begin"/>
+      </w:r>
+      <w:r>
+        <w:rPr>
+          <w:lang w:val="en-US"/>
+        </w:rPr>
+        <w:instrText xml:space="preserve"> SEQ Fig. \* ARABIC </w:instrText>
+      </w:r>
+      <w:r>
+        <w:fldChar w:fldCharType="separate"/>
+      </w:r>
+      <w:r>
+        <w:rPr>
+          <w:noProof/>
+          <w:lang w:val="en-US"/>
+        </w:rPr>
+        <w:t>9</w:t>
+      </w:r>
+      <w:r>
+        <w:rPr>
+          <w:noProof/>
+        </w:rPr>
+        <w:fldChar w:fldCharType="end"/>
+      </w:r>
+      <w:r>
+        <w:rPr>
+          <w:lang w:val="en-US"/>
+        </w:rPr>
+        <w:t>, SVDD with RBF, sigma=5</w:t>
       </w:r>
     </w:p>
     <w:p>
@@ -19051,7 +19401,6 @@
         <w:rPr>
           <w:lang w:val="en-US"/>
         </w:rPr>
-        <w:lastRenderedPageBreak/>
         <w:fldChar w:fldCharType="begin"/>
       </w:r>
       <w:r>
@@ -24956,7 +25305,7 @@
 </file>
 
 <file path=customXml/itemProps1.xml><?xml version="1.0" encoding="utf-8"?>
-<ds:datastoreItem xmlns:ds="http://schemas.openxmlformats.org/officeDocument/2006/customXml" ds:itemID="{0FDDC1B8-3A95-4ADE-8EA4-79450DFB0138}">
+<ds:datastoreItem xmlns:ds="http://schemas.openxmlformats.org/officeDocument/2006/customXml" ds:itemID="{D659C070-4B0D-49D4-B987-0CCE7CA90178}">
   <ds:schemaRefs>
     <ds:schemaRef ds:uri="http://schemas.openxmlformats.org/officeDocument/2006/bibliography"/>
   </ds:schemaRefs>

</xml_diff>

<commit_message>
Random Forest part added to docu
</commit_message>
<xml_diff>
--- a/Documentation/SemiSupervisedMethodsInConditionMonitoring1.docx
+++ b/Documentation/SemiSupervisedMethodsInConditionMonitoring1.docx
@@ -7070,17 +7070,7 @@
               <w:rFonts w:ascii="Cambria Math" w:hAnsi="Cambria Math"/>
               <w:lang w:val="en-US"/>
             </w:rPr>
-            <m:t>+</m:t>
-          </m:r>
-          <m:r>
-            <m:rPr>
-              <m:sty m:val="p"/>
-            </m:rPr>
-            <w:rPr>
-              <w:rFonts w:ascii="Cambria Math" w:hAnsi="Cambria Math"/>
-              <w:lang w:val="en-US"/>
-            </w:rPr>
-            <m:t>b</m:t>
+            <m:t>+b</m:t>
           </m:r>
         </m:oMath>
       </m:oMathPara>
@@ -8048,42 +8038,55 @@
       <w:pPr>
         <w:pStyle w:val="Beschriftung"/>
         <w:jc w:val="center"/>
-      </w:pPr>
-      <w:r>
-        <w:t xml:space="preserve">Fig. </w:t>
-      </w:r>
-      <w:fldSimple w:instr=" SEQ Fig. \* ARABIC ">
-        <w:r>
-          <w:rPr>
-            <w:noProof/>
-          </w:rPr>
-          <w:t>5</w:t>
-        </w:r>
-      </w:fldSimple>
-      <w:r>
-        <w:t xml:space="preserve"> The </w:t>
-      </w:r>
-      <w:proofErr w:type="spellStart"/>
-      <w:r>
-        <w:t>concept</w:t>
-      </w:r>
-      <w:proofErr w:type="spellEnd"/>
-      <w:r>
+        <w:rPr>
+          <w:lang w:val="en-US"/>
+        </w:rPr>
+      </w:pPr>
+      <w:proofErr w:type="gramStart"/>
+      <w:r>
+        <w:rPr>
+          <w:lang w:val="en-US"/>
+        </w:rPr>
+        <w:t>Fig.</w:t>
+      </w:r>
+      <w:proofErr w:type="gramEnd"/>
+      <w:r>
+        <w:rPr>
+          <w:lang w:val="en-US"/>
+        </w:rPr>
         <w:t xml:space="preserve"> </w:t>
       </w:r>
-      <w:proofErr w:type="spellStart"/>
-      <w:r>
-        <w:t>of</w:t>
-      </w:r>
-      <w:proofErr w:type="spellEnd"/>
-      <w:r>
-        <w:t xml:space="preserve"> </w:t>
-      </w:r>
-      <w:proofErr w:type="spellStart"/>
-      <w:r>
-        <w:t>margin</w:t>
-      </w:r>
-      <w:proofErr w:type="spellEnd"/>
+      <w:r>
+        <w:fldChar w:fldCharType="begin"/>
+      </w:r>
+      <w:r>
+        <w:rPr>
+          <w:lang w:val="en-US"/>
+        </w:rPr>
+        <w:instrText xml:space="preserve"> SEQ Fig. \* ARABIC </w:instrText>
+      </w:r>
+      <w:r>
+        <w:fldChar w:fldCharType="separate"/>
+      </w:r>
+      <w:r>
+        <w:rPr>
+          <w:noProof/>
+          <w:lang w:val="en-US"/>
+        </w:rPr>
+        <w:t>5</w:t>
+      </w:r>
+      <w:r>
+        <w:rPr>
+          <w:noProof/>
+        </w:rPr>
+        <w:fldChar w:fldCharType="end"/>
+      </w:r>
+      <w:r>
+        <w:rPr>
+          <w:lang w:val="en-US"/>
+        </w:rPr>
+        <w:t xml:space="preserve"> The concept of margin</w:t>
+      </w:r>
     </w:p>
     <w:p>
       <w:pPr>
@@ -8216,27 +8219,51 @@
           <w:lang w:val="en-US"/>
         </w:rPr>
       </w:pPr>
-      <w:r>
-        <w:t xml:space="preserve">Fig. </w:t>
-      </w:r>
-      <w:fldSimple w:instr=" SEQ Fig. \* ARABIC ">
-        <w:r>
-          <w:rPr>
-            <w:noProof/>
-          </w:rPr>
-          <w:t>6</w:t>
-        </w:r>
-      </w:fldSimple>
-      <w:r>
-        <w:t xml:space="preserve"> The Support </w:t>
-      </w:r>
-      <w:proofErr w:type="spellStart"/>
-      <w:r>
-        <w:t>Vectors</w:t>
-      </w:r>
-      <w:bookmarkStart w:id="1" w:name="_GoBack"/>
-      <w:bookmarkEnd w:id="1"/>
-      <w:proofErr w:type="spellEnd"/>
+      <w:proofErr w:type="gramStart"/>
+      <w:r>
+        <w:rPr>
+          <w:lang w:val="en-US"/>
+        </w:rPr>
+        <w:t>Fig.</w:t>
+      </w:r>
+      <w:proofErr w:type="gramEnd"/>
+      <w:r>
+        <w:rPr>
+          <w:lang w:val="en-US"/>
+        </w:rPr>
+        <w:t xml:space="preserve"> </w:t>
+      </w:r>
+      <w:r>
+        <w:fldChar w:fldCharType="begin"/>
+      </w:r>
+      <w:r>
+        <w:rPr>
+          <w:lang w:val="en-US"/>
+        </w:rPr>
+        <w:instrText xml:space="preserve"> SEQ Fig. \* ARABIC </w:instrText>
+      </w:r>
+      <w:r>
+        <w:fldChar w:fldCharType="separate"/>
+      </w:r>
+      <w:r>
+        <w:rPr>
+          <w:noProof/>
+          <w:lang w:val="en-US"/>
+        </w:rPr>
+        <w:t>6</w:t>
+      </w:r>
+      <w:r>
+        <w:rPr>
+          <w:noProof/>
+        </w:rPr>
+        <w:fldChar w:fldCharType="end"/>
+      </w:r>
+      <w:r>
+        <w:rPr>
+          <w:lang w:val="en-US"/>
+        </w:rPr>
+        <w:t xml:space="preserve"> The Support Vectors</w:t>
+      </w:r>
     </w:p>
     <w:p>
       <w:pPr>
@@ -19375,22 +19402,1131 @@
           <w:lang w:val="en-US"/>
         </w:rPr>
       </w:pPr>
+      <w:r>
+        <w:rPr>
+          <w:i/>
+          <w:lang w:val="en-US"/>
+        </w:rPr>
+        <w:t xml:space="preserve">Random Forests™ </w:t>
+      </w:r>
+      <w:r>
+        <w:rPr>
+          <w:lang w:val="en-US"/>
+        </w:rPr>
+        <w:t xml:space="preserve">are an ensemble learning method for classification and regression which grows several trees, where the construction of each tree is based on a sampled subset of the complete training data. Classification is done by simply taking the majority vote among all trees as the class of a test vector. </w:t>
+      </w:r>
     </w:p>
     <w:p>
       <w:pPr>
         <w:jc w:val="both"/>
         <w:rPr>
-          <w:rFonts w:eastAsiaTheme="minorEastAsia"/>
-          <w:lang w:val="en-US"/>
-        </w:rPr>
-      </w:pPr>
+          <w:lang w:val="en-US"/>
+        </w:rPr>
+      </w:pPr>
+      <w:r>
+        <w:rPr>
+          <w:lang w:val="en-US"/>
+        </w:rPr>
+        <w:t>The Training phase of a random forest involves the following steps for each tree:</w:t>
+      </w:r>
     </w:p>
     <w:p>
       <w:pPr>
-        <w:pStyle w:val="Abbildungsverzeichnis"/>
+        <w:pStyle w:val="Listenabsatz"/>
+        <w:numPr>
+          <w:ilvl w:val="0"/>
+          <w:numId w:val="40"/>
+        </w:numPr>
+        <w:jc w:val="both"/>
+        <w:rPr>
+          <w:lang w:val="en-US"/>
+        </w:rPr>
+      </w:pPr>
+      <w:r>
+        <w:rPr>
+          <w:lang w:val="en-US"/>
+        </w:rPr>
+        <w:lastRenderedPageBreak/>
+        <w:t xml:space="preserve"> If the number of cases in the original training set is N, N cases are sampled from the original dataset, with replacement. </w:t>
+      </w:r>
+    </w:p>
+    <w:p>
+      <w:pPr>
+        <w:pStyle w:val="Listenabsatz"/>
+        <w:numPr>
+          <w:ilvl w:val="0"/>
+          <w:numId w:val="40"/>
+        </w:numPr>
         <w:tabs>
           <w:tab w:val="right" w:leader="dot" w:pos="9062"/>
         </w:tabs>
+        <w:jc w:val="both"/>
+        <w:rPr>
+          <w:rFonts w:eastAsiaTheme="minorEastAsia"/>
+          <w:noProof/>
+          <w:lang w:val="en-US" w:eastAsia="de-DE"/>
+        </w:rPr>
+      </w:pPr>
+      <w:r>
+        <w:rPr>
+          <w:lang w:val="en-US"/>
+        </w:rPr>
+        <w:t>If the number of attributes in the training set is M, a number m&lt;&lt;M is</w:t>
+      </w:r>
+      <w:r>
+        <w:rPr>
+          <w:lang w:val="en-US"/>
+        </w:rPr>
+        <w:t xml:space="preserve"> chosen. For each node in the tree m attributes are randomly sampled from the original M attributes and the best split among these m attributes is used to split the node. </w:t>
+      </w:r>
+    </w:p>
+    <w:p>
+      <w:pPr>
+        <w:pStyle w:val="Listenabsatz"/>
+        <w:numPr>
+          <w:ilvl w:val="0"/>
+          <w:numId w:val="40"/>
+        </w:numPr>
+        <w:tabs>
+          <w:tab w:val="right" w:leader="dot" w:pos="9062"/>
+        </w:tabs>
+        <w:jc w:val="both"/>
+        <w:rPr>
+          <w:rFonts w:eastAsiaTheme="minorEastAsia"/>
+          <w:noProof/>
+          <w:lang w:val="en-US" w:eastAsia="de-DE"/>
+        </w:rPr>
+      </w:pPr>
+      <w:r>
+        <w:rPr>
+          <w:lang w:val="en-US"/>
+        </w:rPr>
+        <w:t>Each tree is grown without pruning.</w:t>
+      </w:r>
+    </w:p>
+    <w:p>
+      <w:pPr>
+        <w:tabs>
+          <w:tab w:val="right" w:leader="dot" w:pos="9062"/>
+        </w:tabs>
+        <w:jc w:val="both"/>
+        <w:rPr>
+          <w:rFonts w:eastAsiaTheme="minorEastAsia"/>
+          <w:noProof/>
+          <w:lang w:val="en-US" w:eastAsia="de-DE"/>
+        </w:rPr>
+      </w:pPr>
+      <w:r>
+        <w:rPr>
+          <w:rFonts w:eastAsiaTheme="minorEastAsia"/>
+          <w:i/>
+          <w:noProof/>
+          <w:lang w:val="en-US" w:eastAsia="de-DE"/>
+        </w:rPr>
+        <w:t xml:space="preserve">Random Forests </w:t>
+      </w:r>
+      <w:r>
+        <w:rPr>
+          <w:rFonts w:eastAsiaTheme="minorEastAsia"/>
+          <w:noProof/>
+          <w:lang w:val="en-US" w:eastAsia="de-DE"/>
+        </w:rPr>
+        <w:t xml:space="preserve">have a number of useful features, making them a good choice for a variety of classification and regression problems </w:t>
+      </w:r>
+      <w:sdt>
+        <w:sdtPr>
+          <w:rPr>
+            <w:rFonts w:eastAsiaTheme="minorEastAsia"/>
+            <w:noProof/>
+            <w:lang w:val="en-US" w:eastAsia="de-DE"/>
+          </w:rPr>
+          <w:id w:val="18832781"/>
+          <w:citation/>
+        </w:sdtPr>
+        <w:sdtContent>
+          <w:r>
+            <w:rPr>
+              <w:rFonts w:eastAsiaTheme="minorEastAsia"/>
+              <w:noProof/>
+              <w:lang w:val="en-US" w:eastAsia="de-DE"/>
+            </w:rPr>
+            <w:fldChar w:fldCharType="begin"/>
+          </w:r>
+          <w:r>
+            <w:rPr>
+              <w:rFonts w:eastAsiaTheme="minorEastAsia"/>
+              <w:noProof/>
+              <w:lang w:val="en-US" w:eastAsia="de-DE"/>
+            </w:rPr>
+            <w:instrText xml:space="preserve"> CITATION Bre \l 1031 </w:instrText>
+          </w:r>
+          <w:r>
+            <w:rPr>
+              <w:rFonts w:eastAsiaTheme="minorEastAsia"/>
+              <w:noProof/>
+              <w:lang w:val="en-US" w:eastAsia="de-DE"/>
+            </w:rPr>
+            <w:fldChar w:fldCharType="separate"/>
+          </w:r>
+          <w:r>
+            <w:rPr>
+              <w:rFonts w:eastAsiaTheme="minorEastAsia"/>
+              <w:noProof/>
+              <w:lang w:val="en-US" w:eastAsia="de-DE"/>
+            </w:rPr>
+            <w:t>(Breiman &amp; Cutler)</w:t>
+          </w:r>
+          <w:r>
+            <w:rPr>
+              <w:rFonts w:eastAsiaTheme="minorEastAsia"/>
+              <w:noProof/>
+              <w:lang w:val="en-US" w:eastAsia="de-DE"/>
+            </w:rPr>
+            <w:fldChar w:fldCharType="end"/>
+          </w:r>
+        </w:sdtContent>
+      </w:sdt>
+      <w:r>
+        <w:rPr>
+          <w:rFonts w:eastAsiaTheme="minorEastAsia"/>
+          <w:noProof/>
+          <w:lang w:val="en-US" w:eastAsia="de-DE"/>
+        </w:rPr>
+        <w:t xml:space="preserve">. Among the advantages of random forests are </w:t>
+      </w:r>
+    </w:p>
+    <w:p>
+      <w:pPr>
+        <w:pStyle w:val="Listenabsatz"/>
+        <w:numPr>
+          <w:ilvl w:val="0"/>
+          <w:numId w:val="42"/>
+        </w:numPr>
+        <w:tabs>
+          <w:tab w:val="right" w:leader="dot" w:pos="9062"/>
+        </w:tabs>
+        <w:jc w:val="both"/>
+        <w:rPr>
+          <w:rFonts w:eastAsiaTheme="minorEastAsia"/>
+          <w:noProof/>
+          <w:lang w:val="en-US" w:eastAsia="de-DE"/>
+        </w:rPr>
+      </w:pPr>
+      <w:r>
+        <w:rPr>
+          <w:rFonts w:eastAsiaTheme="minorEastAsia"/>
+          <w:noProof/>
+          <w:lang w:val="en-US" w:eastAsia="de-DE"/>
+        </w:rPr>
+        <w:t xml:space="preserve">A higher </w:t>
+      </w:r>
+      <w:r>
+        <w:rPr>
+          <w:rFonts w:eastAsiaTheme="minorEastAsia"/>
+          <w:i/>
+          <w:noProof/>
+          <w:lang w:val="en-US" w:eastAsia="de-DE"/>
+        </w:rPr>
+        <w:t>accuracy</w:t>
+      </w:r>
+      <w:r>
+        <w:rPr>
+          <w:rFonts w:eastAsiaTheme="minorEastAsia"/>
+          <w:noProof/>
+          <w:lang w:val="en-US" w:eastAsia="de-DE"/>
+        </w:rPr>
+        <w:t xml:space="preserve"> than many other algorithms</w:t>
+      </w:r>
+    </w:p>
+    <w:p>
+      <w:pPr>
+        <w:pStyle w:val="Listenabsatz"/>
+        <w:numPr>
+          <w:ilvl w:val="0"/>
+          <w:numId w:val="42"/>
+        </w:numPr>
+        <w:tabs>
+          <w:tab w:val="right" w:leader="dot" w:pos="9062"/>
+        </w:tabs>
+        <w:jc w:val="both"/>
+        <w:rPr>
+          <w:rFonts w:eastAsiaTheme="minorEastAsia"/>
+          <w:noProof/>
+          <w:lang w:val="en-US" w:eastAsia="de-DE"/>
+        </w:rPr>
+      </w:pPr>
+      <w:r>
+        <w:rPr>
+          <w:rFonts w:eastAsiaTheme="minorEastAsia"/>
+          <w:noProof/>
+          <w:lang w:val="en-US" w:eastAsia="de-DE"/>
+        </w:rPr>
+        <w:t>The abiltiy to run on large datasets</w:t>
+      </w:r>
+    </w:p>
+    <w:p>
+      <w:pPr>
+        <w:pStyle w:val="Listenabsatz"/>
+        <w:numPr>
+          <w:ilvl w:val="0"/>
+          <w:numId w:val="42"/>
+        </w:numPr>
+        <w:tabs>
+          <w:tab w:val="right" w:leader="dot" w:pos="9062"/>
+        </w:tabs>
+        <w:jc w:val="both"/>
+        <w:rPr>
+          <w:rFonts w:eastAsiaTheme="minorEastAsia"/>
+          <w:noProof/>
+          <w:lang w:val="en-US" w:eastAsia="de-DE"/>
+        </w:rPr>
+      </w:pPr>
+      <w:r>
+        <w:rPr>
+          <w:rFonts w:eastAsiaTheme="minorEastAsia"/>
+          <w:noProof/>
+          <w:lang w:val="en-US" w:eastAsia="de-DE"/>
+        </w:rPr>
+        <w:t>The ability to process thousands of attributes without the need of feature selection</w:t>
+      </w:r>
+    </w:p>
+    <w:p>
+      <w:pPr>
+        <w:pStyle w:val="Listenabsatz"/>
+        <w:numPr>
+          <w:ilvl w:val="0"/>
+          <w:numId w:val="42"/>
+        </w:numPr>
+        <w:tabs>
+          <w:tab w:val="right" w:leader="dot" w:pos="9062"/>
+        </w:tabs>
+        <w:jc w:val="both"/>
+        <w:rPr>
+          <w:rFonts w:eastAsiaTheme="minorEastAsia"/>
+          <w:noProof/>
+          <w:lang w:val="en-US" w:eastAsia="de-DE"/>
+        </w:rPr>
+      </w:pPr>
+      <w:r>
+        <w:rPr>
+          <w:rFonts w:eastAsiaTheme="minorEastAsia"/>
+          <w:noProof/>
+          <w:lang w:val="en-US" w:eastAsia="de-DE"/>
+        </w:rPr>
+        <w:t xml:space="preserve">An implicitely calculabe </w:t>
+      </w:r>
+      <w:r>
+        <w:rPr>
+          <w:rFonts w:eastAsiaTheme="minorEastAsia"/>
+          <w:i/>
+          <w:noProof/>
+          <w:lang w:val="en-US" w:eastAsia="de-DE"/>
+        </w:rPr>
+        <w:t xml:space="preserve">generalization error </w:t>
+      </w:r>
+      <w:r>
+        <w:rPr>
+          <w:rFonts w:eastAsiaTheme="minorEastAsia"/>
+          <w:noProof/>
+          <w:lang w:val="en-US" w:eastAsia="de-DE"/>
+        </w:rPr>
+        <w:t xml:space="preserve">without the need of methods such as </w:t>
+      </w:r>
+      <w:r>
+        <w:rPr>
+          <w:rFonts w:eastAsiaTheme="minorEastAsia"/>
+          <w:i/>
+          <w:noProof/>
+          <w:lang w:val="en-US" w:eastAsia="de-DE"/>
+        </w:rPr>
+        <w:t>Cross Validation</w:t>
+      </w:r>
+    </w:p>
+    <w:p>
+      <w:pPr>
+        <w:pStyle w:val="Listenabsatz"/>
+        <w:numPr>
+          <w:ilvl w:val="0"/>
+          <w:numId w:val="42"/>
+        </w:numPr>
+        <w:tabs>
+          <w:tab w:val="right" w:leader="dot" w:pos="9062"/>
+        </w:tabs>
+        <w:jc w:val="both"/>
+        <w:rPr>
+          <w:rFonts w:eastAsiaTheme="minorEastAsia"/>
+          <w:noProof/>
+          <w:lang w:val="en-US" w:eastAsia="de-DE"/>
+        </w:rPr>
+      </w:pPr>
+      <w:r>
+        <w:rPr>
+          <w:rFonts w:eastAsiaTheme="minorEastAsia"/>
+          <w:noProof/>
+          <w:lang w:val="en-US" w:eastAsia="de-DE"/>
+        </w:rPr>
+        <w:t xml:space="preserve">The capability to calculate a </w:t>
+      </w:r>
+      <w:r>
+        <w:rPr>
+          <w:rFonts w:eastAsiaTheme="minorEastAsia"/>
+          <w:i/>
+          <w:noProof/>
+          <w:lang w:val="en-US" w:eastAsia="de-DE"/>
+        </w:rPr>
+        <w:t xml:space="preserve">proximity </w:t>
+      </w:r>
+      <w:r>
+        <w:rPr>
+          <w:rFonts w:eastAsiaTheme="minorEastAsia"/>
+          <w:noProof/>
+          <w:lang w:val="en-US" w:eastAsia="de-DE"/>
+        </w:rPr>
+        <w:t>between cases, which can be used to cluster date or to detect outliers</w:t>
+      </w:r>
+    </w:p>
+    <w:p>
+      <w:pPr>
+        <w:pStyle w:val="Listenabsatz"/>
+        <w:numPr>
+          <w:ilvl w:val="0"/>
+          <w:numId w:val="42"/>
+        </w:numPr>
+        <w:tabs>
+          <w:tab w:val="right" w:leader="dot" w:pos="9062"/>
+        </w:tabs>
+        <w:jc w:val="both"/>
+        <w:rPr>
+          <w:rFonts w:eastAsiaTheme="minorEastAsia"/>
+          <w:noProof/>
+          <w:lang w:val="en-US" w:eastAsia="de-DE"/>
+        </w:rPr>
+      </w:pPr>
+      <w:r>
+        <w:rPr>
+          <w:rFonts w:eastAsiaTheme="minorEastAsia"/>
+          <w:noProof/>
+          <w:lang w:val="en-US" w:eastAsia="de-DE"/>
+        </w:rPr>
+        <w:t>Efficient methods for replacement of missing data</w:t>
+      </w:r>
+    </w:p>
+    <w:p>
+      <w:pPr>
+        <w:pStyle w:val="Listenabsatz"/>
+        <w:numPr>
+          <w:ilvl w:val="0"/>
+          <w:numId w:val="42"/>
+        </w:numPr>
+        <w:tabs>
+          <w:tab w:val="right" w:leader="dot" w:pos="9062"/>
+        </w:tabs>
+        <w:jc w:val="both"/>
+        <w:rPr>
+          <w:rFonts w:eastAsiaTheme="minorEastAsia"/>
+          <w:noProof/>
+          <w:lang w:val="en-US" w:eastAsia="de-DE"/>
+        </w:rPr>
+      </w:pPr>
+      <w:r>
+        <w:rPr>
+          <w:rFonts w:eastAsiaTheme="minorEastAsia"/>
+          <w:noProof/>
+          <w:lang w:val="en-US" w:eastAsia="de-DE"/>
+        </w:rPr>
+        <w:t>The ability to measure attribute importance, which can help to reduce the datasets for other applications</w:t>
+      </w:r>
+    </w:p>
+    <w:p>
+      <w:pPr>
+        <w:pStyle w:val="Listenabsatz"/>
+        <w:numPr>
+          <w:ilvl w:val="0"/>
+          <w:numId w:val="42"/>
+        </w:numPr>
+        <w:tabs>
+          <w:tab w:val="right" w:leader="dot" w:pos="9062"/>
+        </w:tabs>
+        <w:jc w:val="both"/>
+        <w:rPr>
+          <w:rFonts w:eastAsiaTheme="minorEastAsia"/>
+          <w:noProof/>
+          <w:lang w:val="en-US" w:eastAsia="de-DE"/>
+        </w:rPr>
+      </w:pPr>
+      <w:r>
+        <w:rPr>
+          <w:rFonts w:eastAsiaTheme="minorEastAsia"/>
+          <w:noProof/>
+          <w:lang w:val="en-US" w:eastAsia="de-DE"/>
+        </w:rPr>
+        <w:t xml:space="preserve">A posibility to find class prototypes based on the </w:t>
+      </w:r>
+      <w:r>
+        <w:rPr>
+          <w:rFonts w:eastAsiaTheme="minorEastAsia"/>
+          <w:i/>
+          <w:noProof/>
+          <w:lang w:val="en-US" w:eastAsia="de-DE"/>
+        </w:rPr>
+        <w:t xml:space="preserve">proximity </w:t>
+      </w:r>
+      <w:r>
+        <w:rPr>
+          <w:rFonts w:eastAsiaTheme="minorEastAsia"/>
+          <w:noProof/>
+          <w:lang w:val="en-US" w:eastAsia="de-DE"/>
+        </w:rPr>
+        <w:t>measure, which can help to gain more insight into the data</w:t>
+      </w:r>
+    </w:p>
+    <w:p>
+      <w:pPr>
+        <w:pStyle w:val="Listenabsatz"/>
+        <w:numPr>
+          <w:ilvl w:val="0"/>
+          <w:numId w:val="42"/>
+        </w:numPr>
+        <w:tabs>
+          <w:tab w:val="right" w:leader="dot" w:pos="9062"/>
+        </w:tabs>
+        <w:jc w:val="both"/>
+        <w:rPr>
+          <w:rFonts w:eastAsiaTheme="minorEastAsia"/>
+          <w:noProof/>
+          <w:lang w:val="en-US" w:eastAsia="de-DE"/>
+        </w:rPr>
+      </w:pPr>
+      <w:r>
+        <w:rPr>
+          <w:rFonts w:eastAsiaTheme="minorEastAsia"/>
+          <w:noProof/>
+          <w:lang w:val="en-US" w:eastAsia="de-DE"/>
+        </w:rPr>
+        <w:t>Extensibility to unlabeled data through the two previous features</w:t>
+      </w:r>
+    </w:p>
+    <w:p>
+      <w:pPr>
+        <w:tabs>
+          <w:tab w:val="right" w:leader="dot" w:pos="9062"/>
+        </w:tabs>
+        <w:jc w:val="both"/>
+        <w:rPr>
+          <w:rFonts w:eastAsiaTheme="minorEastAsia"/>
+          <w:noProof/>
+          <w:lang w:val="en-US" w:eastAsia="de-DE"/>
+        </w:rPr>
+      </w:pPr>
+      <w:r>
+        <w:rPr>
+          <w:rFonts w:eastAsiaTheme="minorEastAsia"/>
+          <w:noProof/>
+          <w:lang w:val="en-US" w:eastAsia="de-DE"/>
+        </w:rPr>
+        <w:t>The first three features are a result of the basic tree growing process, while other features rely on optional computations and data structures which can easily be integrated into the tree construction. Some of these computations are introduced in the following subsections.</w:t>
+      </w:r>
+    </w:p>
+    <w:p>
+      <w:pPr>
+        <w:jc w:val="both"/>
+        <w:rPr>
+          <w:lang w:val="en-US"/>
+        </w:rPr>
+      </w:pPr>
+    </w:p>
+    <w:p>
+      <w:pPr>
+        <w:pStyle w:val="Listenabsatz"/>
+        <w:numPr>
+          <w:ilvl w:val="2"/>
+          <w:numId w:val="35"/>
+        </w:numPr>
+        <w:jc w:val="both"/>
+        <w:rPr>
+          <w:lang w:val="en-US"/>
+        </w:rPr>
+      </w:pPr>
+      <w:r>
+        <w:rPr>
+          <w:i/>
+          <w:lang w:val="en-US"/>
+        </w:rPr>
+        <w:t xml:space="preserve">Out Of Bag </w:t>
+      </w:r>
+      <w:r>
+        <w:rPr>
+          <w:lang w:val="en-US"/>
+        </w:rPr>
+        <w:t>error estimate</w:t>
+      </w:r>
+    </w:p>
+    <w:p>
+      <w:pPr>
+        <w:pStyle w:val="Listenabsatz"/>
+        <w:numPr>
+          <w:ilvl w:val="2"/>
+          <w:numId w:val="35"/>
+        </w:numPr>
+        <w:jc w:val="both"/>
+        <w:rPr>
+          <w:lang w:val="en-US"/>
+        </w:rPr>
+      </w:pPr>
+      <w:r>
+        <w:rPr>
+          <w:lang w:val="en-US"/>
+        </w:rPr>
+        <w:t>Variable Importance</w:t>
+      </w:r>
+    </w:p>
+    <w:p>
+      <w:pPr>
+        <w:pStyle w:val="Listenabsatz"/>
+        <w:numPr>
+          <w:ilvl w:val="2"/>
+          <w:numId w:val="35"/>
+        </w:numPr>
+        <w:jc w:val="both"/>
+        <w:rPr>
+          <w:lang w:val="en-US"/>
+        </w:rPr>
+      </w:pPr>
+      <w:r>
+        <w:rPr>
+          <w:lang w:val="en-US"/>
+        </w:rPr>
+        <w:t xml:space="preserve">Proximity </w:t>
+      </w:r>
+    </w:p>
+    <w:p>
+      <w:pPr>
+        <w:jc w:val="both"/>
+        <w:rPr>
+          <w:rFonts w:eastAsiaTheme="minorEastAsia"/>
+          <w:lang w:val="en-US"/>
+        </w:rPr>
+      </w:pPr>
+      <w:r>
+        <w:rPr>
+          <w:lang w:val="en-US"/>
+        </w:rPr>
+        <w:t xml:space="preserve">A </w:t>
+      </w:r>
+      <w:r>
+        <w:rPr>
+          <w:i/>
+          <w:lang w:val="en-US"/>
+        </w:rPr>
+        <w:t xml:space="preserve">Proximity Matrix </w:t>
+      </w:r>
+      <w:r>
+        <w:rPr>
+          <w:lang w:val="en-US"/>
+        </w:rPr>
+        <w:t xml:space="preserve">in its basic form is an </w:t>
+      </w:r>
+      <w:proofErr w:type="spellStart"/>
+      <w:r>
+        <w:rPr>
+          <w:lang w:val="en-US"/>
+        </w:rPr>
+        <w:t>NxN</w:t>
+      </w:r>
+      <w:proofErr w:type="spellEnd"/>
+      <w:r>
+        <w:rPr>
+          <w:lang w:val="en-US"/>
+        </w:rPr>
+        <w:t xml:space="preserve"> matrix, where N is the number of training cases used in building the forest and each entry of </w:t>
+      </w:r>
+      <m:oMath>
+        <m:sSub>
+          <m:sSubPr>
+            <m:ctrlPr>
+              <w:rPr>
+                <w:rFonts w:ascii="Cambria Math" w:hAnsi="Cambria Math"/>
+                <w:i/>
+                <w:lang w:val="en-US"/>
+              </w:rPr>
+            </m:ctrlPr>
+          </m:sSubPr>
+          <m:e>
+            <m:r>
+              <w:rPr>
+                <w:rFonts w:ascii="Cambria Math" w:hAnsi="Cambria Math"/>
+                <w:lang w:val="en-US"/>
+              </w:rPr>
+              <m:t>P</m:t>
+            </m:r>
+          </m:e>
+          <m:sub>
+            <m:r>
+              <w:rPr>
+                <w:rFonts w:ascii="Cambria Math" w:hAnsi="Cambria Math"/>
+                <w:lang w:val="en-US"/>
+              </w:rPr>
+              <m:t>ij</m:t>
+            </m:r>
+          </m:sub>
+        </m:sSub>
+      </m:oMath>
+      <w:r>
+        <w:rPr>
+          <w:rFonts w:eastAsiaTheme="minorEastAsia"/>
+          <w:lang w:val="en-US"/>
+        </w:rPr>
+        <w:t xml:space="preserve"> is a measure for the similarity or proximity between cases </w:t>
+      </w:r>
+      <m:oMath>
+        <m:r>
+          <w:rPr>
+            <w:rFonts w:ascii="Cambria Math" w:eastAsiaTheme="minorEastAsia" w:hAnsi="Cambria Math"/>
+            <w:lang w:val="en-US"/>
+          </w:rPr>
+          <m:t>i</m:t>
+        </m:r>
+      </m:oMath>
+      <w:r>
+        <w:rPr>
+          <w:rFonts w:eastAsiaTheme="minorEastAsia"/>
+          <w:lang w:val="en-US"/>
+        </w:rPr>
+        <w:t xml:space="preserve"> and </w:t>
+      </w:r>
+      <m:oMath>
+        <m:r>
+          <w:rPr>
+            <w:rFonts w:ascii="Cambria Math" w:eastAsiaTheme="minorEastAsia" w:hAnsi="Cambria Math"/>
+            <w:lang w:val="en-US"/>
+          </w:rPr>
+          <m:t>j</m:t>
+        </m:r>
+      </m:oMath>
+      <w:r>
+        <w:rPr>
+          <w:rFonts w:eastAsiaTheme="minorEastAsia"/>
+          <w:lang w:val="en-US"/>
+        </w:rPr>
+        <w:t>. The matrix entries are computed during the forest construction as follows:</w:t>
+      </w:r>
+    </w:p>
+    <w:p>
+      <w:pPr>
+        <w:pStyle w:val="Listenabsatz"/>
+        <w:numPr>
+          <w:ilvl w:val="0"/>
+          <w:numId w:val="44"/>
+        </w:numPr>
+        <w:jc w:val="both"/>
+        <w:rPr>
+          <w:rFonts w:eastAsiaTheme="minorEastAsia"/>
+          <w:lang w:val="en-US"/>
+        </w:rPr>
+      </w:pPr>
+      <w:r>
+        <w:rPr>
+          <w:rFonts w:eastAsiaTheme="minorEastAsia"/>
+          <w:lang w:val="en-US"/>
+        </w:rPr>
+        <w:t>After a tree is built, the complete original training set is put down the tree</w:t>
+      </w:r>
+    </w:p>
+    <w:p>
+      <w:pPr>
+        <w:pStyle w:val="Listenabsatz"/>
+        <w:numPr>
+          <w:ilvl w:val="0"/>
+          <w:numId w:val="44"/>
+        </w:numPr>
+        <w:jc w:val="both"/>
+        <w:rPr>
+          <w:rFonts w:eastAsiaTheme="minorEastAsia"/>
+          <w:lang w:val="en-US"/>
+        </w:rPr>
+      </w:pPr>
+      <w:r>
+        <w:rPr>
+          <w:rFonts w:eastAsiaTheme="minorEastAsia"/>
+          <w:lang w:val="en-US"/>
+        </w:rPr>
+        <w:t xml:space="preserve">If cases  </w:t>
+      </w:r>
+      <m:oMath>
+        <m:r>
+          <w:rPr>
+            <w:rFonts w:ascii="Cambria Math" w:eastAsiaTheme="minorEastAsia" w:hAnsi="Cambria Math"/>
+            <w:lang w:val="en-US"/>
+          </w:rPr>
+          <m:t>i</m:t>
+        </m:r>
+      </m:oMath>
+      <w:r>
+        <w:rPr>
+          <w:rFonts w:eastAsiaTheme="minorEastAsia"/>
+          <w:lang w:val="en-US"/>
+        </w:rPr>
+        <w:t xml:space="preserve"> and </w:t>
+      </w:r>
+      <m:oMath>
+        <m:r>
+          <w:rPr>
+            <w:rFonts w:ascii="Cambria Math" w:eastAsiaTheme="minorEastAsia" w:hAnsi="Cambria Math"/>
+            <w:lang w:val="en-US"/>
+          </w:rPr>
+          <m:t>j</m:t>
+        </m:r>
+      </m:oMath>
+      <w:r>
+        <w:rPr>
+          <w:rFonts w:eastAsiaTheme="minorEastAsia"/>
+          <w:lang w:val="en-US"/>
+        </w:rPr>
+        <w:t xml:space="preserve"> end up in the same leaf, their proximity is incremented by one</w:t>
+      </w:r>
+    </w:p>
+    <w:p>
+      <w:pPr>
+        <w:pStyle w:val="Listenabsatz"/>
+        <w:numPr>
+          <w:ilvl w:val="0"/>
+          <w:numId w:val="44"/>
+        </w:numPr>
+        <w:jc w:val="both"/>
+        <w:rPr>
+          <w:rFonts w:eastAsiaTheme="minorEastAsia"/>
+          <w:lang w:val="en-US"/>
+        </w:rPr>
+      </w:pPr>
+      <w:r>
+        <w:rPr>
+          <w:rFonts w:eastAsiaTheme="minorEastAsia"/>
+          <w:lang w:val="en-US"/>
+        </w:rPr>
+        <w:t>After the complete forest is built, the proximities are normalized by the number of trees</w:t>
+      </w:r>
+    </w:p>
+    <w:p>
+      <w:pPr>
+        <w:jc w:val="both"/>
+        <w:rPr>
+          <w:rFonts w:eastAsiaTheme="minorEastAsia"/>
+          <w:lang w:val="en-US"/>
+        </w:rPr>
+      </w:pPr>
+      <w:r>
+        <w:rPr>
+          <w:rFonts w:eastAsiaTheme="minorEastAsia"/>
+          <w:lang w:val="en-US"/>
+        </w:rPr>
+        <w:t xml:space="preserve">Several other useful features of a </w:t>
+      </w:r>
+      <w:r>
+        <w:rPr>
+          <w:rFonts w:eastAsiaTheme="minorEastAsia"/>
+          <w:i/>
+          <w:lang w:val="en-US"/>
+        </w:rPr>
+        <w:t xml:space="preserve">random forest </w:t>
+      </w:r>
+      <w:r>
+        <w:rPr>
+          <w:rFonts w:eastAsiaTheme="minorEastAsia"/>
+          <w:lang w:val="en-US"/>
+        </w:rPr>
+        <w:t xml:space="preserve">are based on the proximity matrix, such as the evaluation of </w:t>
+      </w:r>
+      <w:r>
+        <w:rPr>
+          <w:rFonts w:eastAsiaTheme="minorEastAsia"/>
+          <w:i/>
+          <w:lang w:val="en-US"/>
+        </w:rPr>
+        <w:t xml:space="preserve">Prototypes, </w:t>
+      </w:r>
+      <w:r>
+        <w:rPr>
+          <w:rFonts w:eastAsiaTheme="minorEastAsia"/>
+          <w:lang w:val="en-US"/>
+        </w:rPr>
+        <w:t xml:space="preserve">clustering and the detection of outliers, described in 5.2.5.   </w:t>
+      </w:r>
+    </w:p>
+    <w:p>
+      <w:pPr>
+        <w:pStyle w:val="Listenabsatz"/>
+        <w:numPr>
+          <w:ilvl w:val="2"/>
+          <w:numId w:val="35"/>
+        </w:numPr>
+        <w:jc w:val="both"/>
+        <w:rPr>
+          <w:lang w:val="en-US"/>
+        </w:rPr>
+      </w:pPr>
+      <w:r>
+        <w:rPr>
+          <w:lang w:val="en-US"/>
+        </w:rPr>
+        <w:t xml:space="preserve"> Prototypes</w:t>
+      </w:r>
+    </w:p>
+    <w:p>
+      <w:pPr>
+        <w:jc w:val="both"/>
+        <w:rPr>
+          <w:lang w:val="en-US"/>
+        </w:rPr>
+      </w:pPr>
+      <w:r>
+        <w:rPr>
+          <w:lang w:val="en-US"/>
+        </w:rPr>
+        <w:lastRenderedPageBreak/>
+        <w:t xml:space="preserve">Prototypes give an insight into the relation between the classes and the attributes in a dataset. They are found using the </w:t>
+      </w:r>
+      <w:r>
+        <w:rPr>
+          <w:i/>
+          <w:lang w:val="en-US"/>
+        </w:rPr>
+        <w:t>Proximity Matrix</w:t>
+      </w:r>
+      <w:r>
+        <w:rPr>
+          <w:lang w:val="en-US"/>
+        </w:rPr>
+        <w:t xml:space="preserve"> by </w:t>
+      </w:r>
+    </w:p>
+    <w:p>
+      <w:pPr>
+        <w:pStyle w:val="Listenabsatz"/>
+        <w:numPr>
+          <w:ilvl w:val="0"/>
+          <w:numId w:val="44"/>
+        </w:numPr>
+        <w:jc w:val="both"/>
+        <w:rPr>
+          <w:lang w:val="en-US"/>
+        </w:rPr>
+      </w:pPr>
+      <w:r>
+        <w:rPr>
+          <w:lang w:val="en-US"/>
+        </w:rPr>
+        <w:t xml:space="preserve">For each class </w:t>
+      </w:r>
+      <w:r>
+        <w:rPr>
+          <w:i/>
+          <w:lang w:val="en-US"/>
+        </w:rPr>
+        <w:t xml:space="preserve">c </w:t>
+      </w:r>
+      <w:r>
+        <w:rPr>
+          <w:lang w:val="en-US"/>
+        </w:rPr>
+        <w:t xml:space="preserve">finding the case with the most other cases of class </w:t>
+      </w:r>
+      <w:r>
+        <w:rPr>
+          <w:i/>
+          <w:lang w:val="en-US"/>
+        </w:rPr>
+        <w:t>c</w:t>
+      </w:r>
+      <w:r>
+        <w:rPr>
+          <w:i/>
+          <w:lang w:val="en-US"/>
+        </w:rPr>
+        <w:t xml:space="preserve"> </w:t>
+      </w:r>
+      <w:r>
+        <w:rPr>
+          <w:lang w:val="en-US"/>
+        </w:rPr>
+        <w:t xml:space="preserve">among its </w:t>
+      </w:r>
+      <w:r>
+        <w:rPr>
+          <w:i/>
+          <w:lang w:val="en-US"/>
+        </w:rPr>
+        <w:t xml:space="preserve">k </w:t>
+      </w:r>
+      <w:r>
+        <w:rPr>
+          <w:lang w:val="en-US"/>
+        </w:rPr>
+        <w:t xml:space="preserve">nearest </w:t>
+      </w:r>
+      <w:proofErr w:type="spellStart"/>
+      <w:r>
+        <w:rPr>
+          <w:lang w:val="en-US"/>
+        </w:rPr>
+        <w:t>neighbours</w:t>
+      </w:r>
+      <w:proofErr w:type="spellEnd"/>
+      <w:r>
+        <w:rPr>
+          <w:lang w:val="en-US"/>
+        </w:rPr>
+        <w:t>.</w:t>
+      </w:r>
+    </w:p>
+    <w:p>
+      <w:pPr>
+        <w:pStyle w:val="Listenabsatz"/>
+        <w:numPr>
+          <w:ilvl w:val="0"/>
+          <w:numId w:val="44"/>
+        </w:numPr>
+        <w:jc w:val="both"/>
+        <w:rPr>
+          <w:lang w:val="en-US"/>
+        </w:rPr>
+      </w:pPr>
+      <w:r>
+        <w:rPr>
+          <w:lang w:val="en-US"/>
+        </w:rPr>
+        <w:t xml:space="preserve">Calculating the median, the 25 percentile and the 75 percentile for each attribute among these </w:t>
+      </w:r>
+      <w:r>
+        <w:rPr>
+          <w:i/>
+          <w:lang w:val="en-US"/>
+        </w:rPr>
+        <w:t>k</w:t>
+      </w:r>
+      <w:r>
+        <w:rPr>
+          <w:i/>
+          <w:lang w:val="en-US"/>
+        </w:rPr>
+        <w:t xml:space="preserve"> </w:t>
+      </w:r>
+      <w:r>
+        <w:rPr>
+          <w:lang w:val="en-US"/>
+        </w:rPr>
+        <w:t>cases</w:t>
+      </w:r>
+    </w:p>
+    <w:p>
+      <w:pPr>
+        <w:pStyle w:val="Listenabsatz"/>
+        <w:numPr>
+          <w:ilvl w:val="0"/>
+          <w:numId w:val="44"/>
+        </w:numPr>
+        <w:jc w:val="both"/>
+        <w:rPr>
+          <w:lang w:val="en-US"/>
+        </w:rPr>
+      </w:pPr>
+      <w:r>
+        <w:rPr>
+          <w:lang w:val="en-US"/>
+        </w:rPr>
+        <w:t xml:space="preserve">Constructing an artificial new case consisting of the calculated medians, </w:t>
+      </w:r>
+      <w:proofErr w:type="gramStart"/>
+      <w:r>
+        <w:rPr>
+          <w:lang w:val="en-US"/>
+        </w:rPr>
+        <w:t>which represents the prototype of cl</w:t>
+      </w:r>
+      <w:bookmarkStart w:id="1" w:name="_GoBack"/>
+      <w:bookmarkEnd w:id="1"/>
+      <w:r>
+        <w:rPr>
+          <w:lang w:val="en-US"/>
+        </w:rPr>
+        <w:t xml:space="preserve">ass </w:t>
+      </w:r>
+      <w:r>
+        <w:rPr>
+          <w:i/>
+          <w:lang w:val="en-US"/>
+        </w:rPr>
+        <w:t>c</w:t>
+      </w:r>
+      <w:r>
+        <w:rPr>
+          <w:lang w:val="en-US"/>
+        </w:rPr>
+        <w:t>.</w:t>
+      </w:r>
+      <w:proofErr w:type="gramEnd"/>
+    </w:p>
+    <w:p>
+      <w:pPr>
+        <w:pStyle w:val="Listenabsatz"/>
+        <w:jc w:val="both"/>
+        <w:rPr>
+          <w:lang w:val="en-US"/>
+        </w:rPr>
+      </w:pPr>
+    </w:p>
+    <w:p>
+      <w:pPr>
+        <w:pStyle w:val="Listenabsatz"/>
+        <w:numPr>
+          <w:ilvl w:val="2"/>
+          <w:numId w:val="35"/>
+        </w:numPr>
+        <w:jc w:val="both"/>
+        <w:rPr>
+          <w:lang w:val="en-US"/>
+        </w:rPr>
+      </w:pPr>
+      <w:r>
+        <w:rPr>
+          <w:lang w:val="en-US"/>
+        </w:rPr>
+        <w:t xml:space="preserve"> Outlier Detection</w:t>
+      </w:r>
+    </w:p>
+    <w:p>
+      <w:pPr>
+        <w:pStyle w:val="Listenabsatz"/>
+        <w:numPr>
+          <w:ilvl w:val="2"/>
+          <w:numId w:val="35"/>
+        </w:numPr>
+        <w:jc w:val="both"/>
+        <w:rPr>
+          <w:lang w:val="en-US"/>
+        </w:rPr>
+      </w:pPr>
+      <w:r>
+        <w:rPr>
+          <w:lang w:val="en-US"/>
+        </w:rPr>
+        <w:t xml:space="preserve"> Unsupervised Learning</w:t>
+      </w:r>
+    </w:p>
+    <w:p>
+      <w:pPr>
+        <w:jc w:val="both"/>
+        <w:rPr>
+          <w:lang w:val="en-US"/>
+        </w:rPr>
+      </w:pPr>
+    </w:p>
+    <w:p>
+      <w:pPr>
+        <w:pStyle w:val="Listenabsatz"/>
+        <w:tabs>
+          <w:tab w:val="right" w:leader="dot" w:pos="9062"/>
+        </w:tabs>
+        <w:jc w:val="both"/>
         <w:rPr>
           <w:rFonts w:eastAsiaTheme="minorEastAsia"/>
           <w:noProof/>
@@ -19445,15 +20581,7 @@
             <w:webHidden/>
             <w:lang w:val="en-US"/>
           </w:rPr>
-          <w:instrText xml:space="preserve"> P</w:instrText>
-        </w:r>
-        <w:r>
-          <w:rPr>
-            <w:noProof/>
-            <w:webHidden/>
-            <w:lang w:val="en-US"/>
-          </w:rPr>
-          <w:instrText>AGEREF _Toc3</w:instrText>
+          <w:instrText xml:space="preserve"> PAGEREF _Toc3</w:instrText>
         </w:r>
         <w:r>
           <w:rPr>
@@ -19687,6 +20815,95 @@
     </w:lvl>
   </w:abstractNum>
   <w:abstractNum w:abstractNumId="2">
+    <w:nsid w:val="0E1B4337"/>
+    <w:multiLevelType w:val="hybridMultilevel"/>
+    <w:tmpl w:val="9DF8E20C"/>
+    <w:lvl w:ilvl="0" w:tplc="0407000F">
+      <w:start w:val="1"/>
+      <w:numFmt w:val="decimal"/>
+      <w:lvlText w:val="%1."/>
+      <w:lvlJc w:val="left"/>
+      <w:pPr>
+        <w:ind w:left="720" w:hanging="360"/>
+      </w:pPr>
+      <w:rPr>
+        <w:rFonts w:hint="default"/>
+      </w:rPr>
+    </w:lvl>
+    <w:lvl w:ilvl="1" w:tplc="04070019" w:tentative="1">
+      <w:start w:val="1"/>
+      <w:numFmt w:val="lowerLetter"/>
+      <w:lvlText w:val="%2."/>
+      <w:lvlJc w:val="left"/>
+      <w:pPr>
+        <w:ind w:left="1440" w:hanging="360"/>
+      </w:pPr>
+    </w:lvl>
+    <w:lvl w:ilvl="2" w:tplc="0407001B" w:tentative="1">
+      <w:start w:val="1"/>
+      <w:numFmt w:val="lowerRoman"/>
+      <w:lvlText w:val="%3."/>
+      <w:lvlJc w:val="right"/>
+      <w:pPr>
+        <w:ind w:left="2160" w:hanging="180"/>
+      </w:pPr>
+    </w:lvl>
+    <w:lvl w:ilvl="3" w:tplc="0407000F" w:tentative="1">
+      <w:start w:val="1"/>
+      <w:numFmt w:val="decimal"/>
+      <w:lvlText w:val="%4."/>
+      <w:lvlJc w:val="left"/>
+      <w:pPr>
+        <w:ind w:left="2880" w:hanging="360"/>
+      </w:pPr>
+    </w:lvl>
+    <w:lvl w:ilvl="4" w:tplc="04070019" w:tentative="1">
+      <w:start w:val="1"/>
+      <w:numFmt w:val="lowerLetter"/>
+      <w:lvlText w:val="%5."/>
+      <w:lvlJc w:val="left"/>
+      <w:pPr>
+        <w:ind w:left="3600" w:hanging="360"/>
+      </w:pPr>
+    </w:lvl>
+    <w:lvl w:ilvl="5" w:tplc="0407001B" w:tentative="1">
+      <w:start w:val="1"/>
+      <w:numFmt w:val="lowerRoman"/>
+      <w:lvlText w:val="%6."/>
+      <w:lvlJc w:val="right"/>
+      <w:pPr>
+        <w:ind w:left="4320" w:hanging="180"/>
+      </w:pPr>
+    </w:lvl>
+    <w:lvl w:ilvl="6" w:tplc="0407000F" w:tentative="1">
+      <w:start w:val="1"/>
+      <w:numFmt w:val="decimal"/>
+      <w:lvlText w:val="%7."/>
+      <w:lvlJc w:val="left"/>
+      <w:pPr>
+        <w:ind w:left="5040" w:hanging="360"/>
+      </w:pPr>
+    </w:lvl>
+    <w:lvl w:ilvl="7" w:tplc="04070019" w:tentative="1">
+      <w:start w:val="1"/>
+      <w:numFmt w:val="lowerLetter"/>
+      <w:lvlText w:val="%8."/>
+      <w:lvlJc w:val="left"/>
+      <w:pPr>
+        <w:ind w:left="5760" w:hanging="360"/>
+      </w:pPr>
+    </w:lvl>
+    <w:lvl w:ilvl="8" w:tplc="0407001B" w:tentative="1">
+      <w:start w:val="1"/>
+      <w:numFmt w:val="lowerRoman"/>
+      <w:lvlText w:val="%9."/>
+      <w:lvlJc w:val="right"/>
+      <w:pPr>
+        <w:ind w:left="6480" w:hanging="180"/>
+      </w:pPr>
+    </w:lvl>
+  </w:abstractNum>
+  <w:abstractNum w:abstractNumId="3">
     <w:nsid w:val="14B9349D"/>
     <w:multiLevelType w:val="multilevel"/>
     <w:tmpl w:val="0407001F"/>
@@ -19772,7 +20989,7 @@
       </w:pPr>
     </w:lvl>
   </w:abstractNum>
-  <w:abstractNum w:abstractNumId="3">
+  <w:abstractNum w:abstractNumId="4">
     <w:nsid w:val="16323E63"/>
     <w:multiLevelType w:val="multilevel"/>
     <w:tmpl w:val="0407001F"/>
@@ -19858,7 +21075,7 @@
       </w:pPr>
     </w:lvl>
   </w:abstractNum>
-  <w:abstractNum w:abstractNumId="4">
+  <w:abstractNum w:abstractNumId="5">
     <w:nsid w:val="16B84562"/>
     <w:multiLevelType w:val="hybridMultilevel"/>
     <w:tmpl w:val="915878E4"/>
@@ -19970,7 +21187,7 @@
       </w:rPr>
     </w:lvl>
   </w:abstractNum>
-  <w:abstractNum w:abstractNumId="5">
+  <w:abstractNum w:abstractNumId="6">
     <w:nsid w:val="1D6D10A9"/>
     <w:multiLevelType w:val="multilevel"/>
     <w:tmpl w:val="0407001F"/>
@@ -20056,7 +21273,7 @@
       </w:pPr>
     </w:lvl>
   </w:abstractNum>
-  <w:abstractNum w:abstractNumId="6">
+  <w:abstractNum w:abstractNumId="7">
     <w:nsid w:val="1FEF4896"/>
     <w:multiLevelType w:val="hybridMultilevel"/>
     <w:tmpl w:val="8458C59A"/>
@@ -20142,7 +21359,7 @@
       </w:pPr>
     </w:lvl>
   </w:abstractNum>
-  <w:abstractNum w:abstractNumId="7">
+  <w:abstractNum w:abstractNumId="8">
     <w:nsid w:val="21002DC6"/>
     <w:multiLevelType w:val="multilevel"/>
     <w:tmpl w:val="0407001F"/>
@@ -20228,7 +21445,7 @@
       </w:pPr>
     </w:lvl>
   </w:abstractNum>
-  <w:abstractNum w:abstractNumId="8">
+  <w:abstractNum w:abstractNumId="9">
     <w:nsid w:val="22303318"/>
     <w:multiLevelType w:val="multilevel"/>
     <w:tmpl w:val="0407001F"/>
@@ -20314,7 +21531,7 @@
       </w:pPr>
     </w:lvl>
   </w:abstractNum>
-  <w:abstractNum w:abstractNumId="9">
+  <w:abstractNum w:abstractNumId="10">
     <w:nsid w:val="23616FB4"/>
     <w:multiLevelType w:val="multilevel"/>
     <w:tmpl w:val="0407001F"/>
@@ -20400,7 +21617,7 @@
       </w:pPr>
     </w:lvl>
   </w:abstractNum>
-  <w:abstractNum w:abstractNumId="10">
+  <w:abstractNum w:abstractNumId="11">
     <w:nsid w:val="24772BFB"/>
     <w:multiLevelType w:val="hybridMultilevel"/>
     <w:tmpl w:val="D7DA7A38"/>
@@ -20486,7 +21703,7 @@
       </w:pPr>
     </w:lvl>
   </w:abstractNum>
-  <w:abstractNum w:abstractNumId="11">
+  <w:abstractNum w:abstractNumId="12">
     <w:nsid w:val="25CD697D"/>
     <w:multiLevelType w:val="multilevel"/>
     <w:tmpl w:val="0407001F"/>
@@ -20572,7 +21789,7 @@
       </w:pPr>
     </w:lvl>
   </w:abstractNum>
-  <w:abstractNum w:abstractNumId="12">
+  <w:abstractNum w:abstractNumId="13">
     <w:nsid w:val="28A1695A"/>
     <w:multiLevelType w:val="hybridMultilevel"/>
     <w:tmpl w:val="EA508680"/>
@@ -20661,7 +21878,93 @@
       </w:pPr>
     </w:lvl>
   </w:abstractNum>
-  <w:abstractNum w:abstractNumId="13">
+  <w:abstractNum w:abstractNumId="14">
+    <w:nsid w:val="2A525833"/>
+    <w:multiLevelType w:val="multilevel"/>
+    <w:tmpl w:val="0407001F"/>
+    <w:lvl w:ilvl="0">
+      <w:start w:val="1"/>
+      <w:numFmt w:val="decimal"/>
+      <w:lvlText w:val="%1."/>
+      <w:lvlJc w:val="left"/>
+      <w:pPr>
+        <w:ind w:left="360" w:hanging="360"/>
+      </w:pPr>
+    </w:lvl>
+    <w:lvl w:ilvl="1">
+      <w:start w:val="1"/>
+      <w:numFmt w:val="decimal"/>
+      <w:lvlText w:val="%1.%2."/>
+      <w:lvlJc w:val="left"/>
+      <w:pPr>
+        <w:ind w:left="792" w:hanging="432"/>
+      </w:pPr>
+    </w:lvl>
+    <w:lvl w:ilvl="2">
+      <w:start w:val="1"/>
+      <w:numFmt w:val="decimal"/>
+      <w:lvlText w:val="%1.%2.%3."/>
+      <w:lvlJc w:val="left"/>
+      <w:pPr>
+        <w:ind w:left="1224" w:hanging="504"/>
+      </w:pPr>
+    </w:lvl>
+    <w:lvl w:ilvl="3">
+      <w:start w:val="1"/>
+      <w:numFmt w:val="decimal"/>
+      <w:lvlText w:val="%1.%2.%3.%4."/>
+      <w:lvlJc w:val="left"/>
+      <w:pPr>
+        <w:ind w:left="1728" w:hanging="648"/>
+      </w:pPr>
+    </w:lvl>
+    <w:lvl w:ilvl="4">
+      <w:start w:val="1"/>
+      <w:numFmt w:val="decimal"/>
+      <w:lvlText w:val="%1.%2.%3.%4.%5."/>
+      <w:lvlJc w:val="left"/>
+      <w:pPr>
+        <w:ind w:left="2232" w:hanging="792"/>
+      </w:pPr>
+    </w:lvl>
+    <w:lvl w:ilvl="5">
+      <w:start w:val="1"/>
+      <w:numFmt w:val="decimal"/>
+      <w:lvlText w:val="%1.%2.%3.%4.%5.%6."/>
+      <w:lvlJc w:val="left"/>
+      <w:pPr>
+        <w:ind w:left="2736" w:hanging="936"/>
+      </w:pPr>
+    </w:lvl>
+    <w:lvl w:ilvl="6">
+      <w:start w:val="1"/>
+      <w:numFmt w:val="decimal"/>
+      <w:lvlText w:val="%1.%2.%3.%4.%5.%6.%7."/>
+      <w:lvlJc w:val="left"/>
+      <w:pPr>
+        <w:ind w:left="3240" w:hanging="1080"/>
+      </w:pPr>
+    </w:lvl>
+    <w:lvl w:ilvl="7">
+      <w:start w:val="1"/>
+      <w:numFmt w:val="decimal"/>
+      <w:lvlText w:val="%1.%2.%3.%4.%5.%6.%7.%8."/>
+      <w:lvlJc w:val="left"/>
+      <w:pPr>
+        <w:ind w:left="3744" w:hanging="1224"/>
+      </w:pPr>
+    </w:lvl>
+    <w:lvl w:ilvl="8">
+      <w:start w:val="1"/>
+      <w:numFmt w:val="decimal"/>
+      <w:lvlText w:val="%1.%2.%3.%4.%5.%6.%7.%8.%9."/>
+      <w:lvlJc w:val="left"/>
+      <w:pPr>
+        <w:ind w:left="4320" w:hanging="1440"/>
+      </w:pPr>
+    </w:lvl>
+  </w:abstractNum>
+  <w:abstractNum w:abstractNumId="15">
     <w:nsid w:val="2F185EF4"/>
     <w:multiLevelType w:val="multilevel"/>
     <w:tmpl w:val="0407001F"/>
@@ -20747,7 +22050,7 @@
       </w:pPr>
     </w:lvl>
   </w:abstractNum>
-  <w:abstractNum w:abstractNumId="14">
+  <w:abstractNum w:abstractNumId="16">
     <w:nsid w:val="328C66D5"/>
     <w:multiLevelType w:val="multilevel"/>
     <w:tmpl w:val="0407001F"/>
@@ -20833,7 +22136,7 @@
       </w:pPr>
     </w:lvl>
   </w:abstractNum>
-  <w:abstractNum w:abstractNumId="15">
+  <w:abstractNum w:abstractNumId="17">
     <w:nsid w:val="32D72FE2"/>
     <w:multiLevelType w:val="hybridMultilevel"/>
     <w:tmpl w:val="67F20EE8"/>
@@ -20946,7 +22249,7 @@
       </w:rPr>
     </w:lvl>
   </w:abstractNum>
-  <w:abstractNum w:abstractNumId="16">
+  <w:abstractNum w:abstractNumId="18">
     <w:nsid w:val="331E447D"/>
     <w:multiLevelType w:val="multilevel"/>
     <w:tmpl w:val="0407001F"/>
@@ -21032,7 +22335,233 @@
       </w:pPr>
     </w:lvl>
   </w:abstractNum>
-  <w:abstractNum w:abstractNumId="17">
+  <w:abstractNum w:abstractNumId="19">
+    <w:nsid w:val="36EC4494"/>
+    <w:multiLevelType w:val="hybridMultilevel"/>
+    <w:tmpl w:val="0E08A0AC"/>
+    <w:lvl w:ilvl="0" w:tplc="869688C2">
+      <w:start w:val="1"/>
+      <w:numFmt w:val="bullet"/>
+      <w:lvlText w:val="-"/>
+      <w:lvlJc w:val="left"/>
+      <w:pPr>
+        <w:ind w:left="720" w:hanging="360"/>
+      </w:pPr>
+      <w:rPr>
+        <w:rFonts w:ascii="Calibri" w:eastAsiaTheme="minorEastAsia" w:hAnsi="Calibri" w:cstheme="minorBidi" w:hint="default"/>
+      </w:rPr>
+    </w:lvl>
+    <w:lvl w:ilvl="1" w:tplc="04070003" w:tentative="1">
+      <w:start w:val="1"/>
+      <w:numFmt w:val="bullet"/>
+      <w:lvlText w:val="o"/>
+      <w:lvlJc w:val="left"/>
+      <w:pPr>
+        <w:ind w:left="1440" w:hanging="360"/>
+      </w:pPr>
+      <w:rPr>
+        <w:rFonts w:ascii="Courier New" w:hAnsi="Courier New" w:cs="Courier New" w:hint="default"/>
+      </w:rPr>
+    </w:lvl>
+    <w:lvl w:ilvl="2" w:tplc="04070005" w:tentative="1">
+      <w:start w:val="1"/>
+      <w:numFmt w:val="bullet"/>
+      <w:lvlText w:val=""/>
+      <w:lvlJc w:val="left"/>
+      <w:pPr>
+        <w:ind w:left="2160" w:hanging="360"/>
+      </w:pPr>
+      <w:rPr>
+        <w:rFonts w:ascii="Wingdings" w:hAnsi="Wingdings" w:hint="default"/>
+      </w:rPr>
+    </w:lvl>
+    <w:lvl w:ilvl="3" w:tplc="04070001" w:tentative="1">
+      <w:start w:val="1"/>
+      <w:numFmt w:val="bullet"/>
+      <w:lvlText w:val=""/>
+      <w:lvlJc w:val="left"/>
+      <w:pPr>
+        <w:ind w:left="2880" w:hanging="360"/>
+      </w:pPr>
+      <w:rPr>
+        <w:rFonts w:ascii="Symbol" w:hAnsi="Symbol" w:hint="default"/>
+      </w:rPr>
+    </w:lvl>
+    <w:lvl w:ilvl="4" w:tplc="04070003" w:tentative="1">
+      <w:start w:val="1"/>
+      <w:numFmt w:val="bullet"/>
+      <w:lvlText w:val="o"/>
+      <w:lvlJc w:val="left"/>
+      <w:pPr>
+        <w:ind w:left="3600" w:hanging="360"/>
+      </w:pPr>
+      <w:rPr>
+        <w:rFonts w:ascii="Courier New" w:hAnsi="Courier New" w:cs="Courier New" w:hint="default"/>
+      </w:rPr>
+    </w:lvl>
+    <w:lvl w:ilvl="5" w:tplc="04070005" w:tentative="1">
+      <w:start w:val="1"/>
+      <w:numFmt w:val="bullet"/>
+      <w:lvlText w:val=""/>
+      <w:lvlJc w:val="left"/>
+      <w:pPr>
+        <w:ind w:left="4320" w:hanging="360"/>
+      </w:pPr>
+      <w:rPr>
+        <w:rFonts w:ascii="Wingdings" w:hAnsi="Wingdings" w:hint="default"/>
+      </w:rPr>
+    </w:lvl>
+    <w:lvl w:ilvl="6" w:tplc="04070001" w:tentative="1">
+      <w:start w:val="1"/>
+      <w:numFmt w:val="bullet"/>
+      <w:lvlText w:val=""/>
+      <w:lvlJc w:val="left"/>
+      <w:pPr>
+        <w:ind w:left="5040" w:hanging="360"/>
+      </w:pPr>
+      <w:rPr>
+        <w:rFonts w:ascii="Symbol" w:hAnsi="Symbol" w:hint="default"/>
+      </w:rPr>
+    </w:lvl>
+    <w:lvl w:ilvl="7" w:tplc="04070003" w:tentative="1">
+      <w:start w:val="1"/>
+      <w:numFmt w:val="bullet"/>
+      <w:lvlText w:val="o"/>
+      <w:lvlJc w:val="left"/>
+      <w:pPr>
+        <w:ind w:left="5760" w:hanging="360"/>
+      </w:pPr>
+      <w:rPr>
+        <w:rFonts w:ascii="Courier New" w:hAnsi="Courier New" w:cs="Courier New" w:hint="default"/>
+      </w:rPr>
+    </w:lvl>
+    <w:lvl w:ilvl="8" w:tplc="04070005" w:tentative="1">
+      <w:start w:val="1"/>
+      <w:numFmt w:val="bullet"/>
+      <w:lvlText w:val=""/>
+      <w:lvlJc w:val="left"/>
+      <w:pPr>
+        <w:ind w:left="6480" w:hanging="360"/>
+      </w:pPr>
+      <w:rPr>
+        <w:rFonts w:ascii="Wingdings" w:hAnsi="Wingdings" w:hint="default"/>
+      </w:rPr>
+    </w:lvl>
+  </w:abstractNum>
+  <w:abstractNum w:abstractNumId="20">
+    <w:nsid w:val="38873FBD"/>
+    <w:multiLevelType w:val="hybridMultilevel"/>
+    <w:tmpl w:val="269C7CEE"/>
+    <w:lvl w:ilvl="0" w:tplc="FA52E796">
+      <w:start w:val="1"/>
+      <w:numFmt w:val="bullet"/>
+      <w:lvlText w:val="-"/>
+      <w:lvlJc w:val="left"/>
+      <w:pPr>
+        <w:ind w:left="720" w:hanging="360"/>
+      </w:pPr>
+      <w:rPr>
+        <w:rFonts w:ascii="Calibri" w:eastAsiaTheme="minorEastAsia" w:hAnsi="Calibri" w:cstheme="minorBidi" w:hint="default"/>
+      </w:rPr>
+    </w:lvl>
+    <w:lvl w:ilvl="1" w:tplc="04070003" w:tentative="1">
+      <w:start w:val="1"/>
+      <w:numFmt w:val="bullet"/>
+      <w:lvlText w:val="o"/>
+      <w:lvlJc w:val="left"/>
+      <w:pPr>
+        <w:ind w:left="1440" w:hanging="360"/>
+      </w:pPr>
+      <w:rPr>
+        <w:rFonts w:ascii="Courier New" w:hAnsi="Courier New" w:cs="Courier New" w:hint="default"/>
+      </w:rPr>
+    </w:lvl>
+    <w:lvl w:ilvl="2" w:tplc="04070005" w:tentative="1">
+      <w:start w:val="1"/>
+      <w:numFmt w:val="bullet"/>
+      <w:lvlText w:val=""/>
+      <w:lvlJc w:val="left"/>
+      <w:pPr>
+        <w:ind w:left="2160" w:hanging="360"/>
+      </w:pPr>
+      <w:rPr>
+        <w:rFonts w:ascii="Wingdings" w:hAnsi="Wingdings" w:hint="default"/>
+      </w:rPr>
+    </w:lvl>
+    <w:lvl w:ilvl="3" w:tplc="04070001" w:tentative="1">
+      <w:start w:val="1"/>
+      <w:numFmt w:val="bullet"/>
+      <w:lvlText w:val=""/>
+      <w:lvlJc w:val="left"/>
+      <w:pPr>
+        <w:ind w:left="2880" w:hanging="360"/>
+      </w:pPr>
+      <w:rPr>
+        <w:rFonts w:ascii="Symbol" w:hAnsi="Symbol" w:hint="default"/>
+      </w:rPr>
+    </w:lvl>
+    <w:lvl w:ilvl="4" w:tplc="04070003" w:tentative="1">
+      <w:start w:val="1"/>
+      <w:numFmt w:val="bullet"/>
+      <w:lvlText w:val="o"/>
+      <w:lvlJc w:val="left"/>
+      <w:pPr>
+        <w:ind w:left="3600" w:hanging="360"/>
+      </w:pPr>
+      <w:rPr>
+        <w:rFonts w:ascii="Courier New" w:hAnsi="Courier New" w:cs="Courier New" w:hint="default"/>
+      </w:rPr>
+    </w:lvl>
+    <w:lvl w:ilvl="5" w:tplc="04070005" w:tentative="1">
+      <w:start w:val="1"/>
+      <w:numFmt w:val="bullet"/>
+      <w:lvlText w:val=""/>
+      <w:lvlJc w:val="left"/>
+      <w:pPr>
+        <w:ind w:left="4320" w:hanging="360"/>
+      </w:pPr>
+      <w:rPr>
+        <w:rFonts w:ascii="Wingdings" w:hAnsi="Wingdings" w:hint="default"/>
+      </w:rPr>
+    </w:lvl>
+    <w:lvl w:ilvl="6" w:tplc="04070001" w:tentative="1">
+      <w:start w:val="1"/>
+      <w:numFmt w:val="bullet"/>
+      <w:lvlText w:val=""/>
+      <w:lvlJc w:val="left"/>
+      <w:pPr>
+        <w:ind w:left="5040" w:hanging="360"/>
+      </w:pPr>
+      <w:rPr>
+        <w:rFonts w:ascii="Symbol" w:hAnsi="Symbol" w:hint="default"/>
+      </w:rPr>
+    </w:lvl>
+    <w:lvl w:ilvl="7" w:tplc="04070003" w:tentative="1">
+      <w:start w:val="1"/>
+      <w:numFmt w:val="bullet"/>
+      <w:lvlText w:val="o"/>
+      <w:lvlJc w:val="left"/>
+      <w:pPr>
+        <w:ind w:left="5760" w:hanging="360"/>
+      </w:pPr>
+      <w:rPr>
+        <w:rFonts w:ascii="Courier New" w:hAnsi="Courier New" w:cs="Courier New" w:hint="default"/>
+      </w:rPr>
+    </w:lvl>
+    <w:lvl w:ilvl="8" w:tplc="04070005" w:tentative="1">
+      <w:start w:val="1"/>
+      <w:numFmt w:val="bullet"/>
+      <w:lvlText w:val=""/>
+      <w:lvlJc w:val="left"/>
+      <w:pPr>
+        <w:ind w:left="6480" w:hanging="360"/>
+      </w:pPr>
+      <w:rPr>
+        <w:rFonts w:ascii="Wingdings" w:hAnsi="Wingdings" w:hint="default"/>
+      </w:rPr>
+    </w:lvl>
+  </w:abstractNum>
+  <w:abstractNum w:abstractNumId="21">
     <w:nsid w:val="391932AA"/>
     <w:multiLevelType w:val="hybridMultilevel"/>
     <w:tmpl w:val="A99AEFDC"/>
@@ -21145,7 +22674,7 @@
       </w:rPr>
     </w:lvl>
   </w:abstractNum>
-  <w:abstractNum w:abstractNumId="18">
+  <w:abstractNum w:abstractNumId="22">
     <w:nsid w:val="3D2E4F19"/>
     <w:multiLevelType w:val="hybridMultilevel"/>
     <w:tmpl w:val="A9082820"/>
@@ -21258,7 +22787,7 @@
       </w:rPr>
     </w:lvl>
   </w:abstractNum>
-  <w:abstractNum w:abstractNumId="19">
+  <w:abstractNum w:abstractNumId="23">
     <w:nsid w:val="3ED065AF"/>
     <w:multiLevelType w:val="multilevel"/>
     <w:tmpl w:val="0407001F"/>
@@ -21344,7 +22873,7 @@
       </w:pPr>
     </w:lvl>
   </w:abstractNum>
-  <w:abstractNum w:abstractNumId="20">
+  <w:abstractNum w:abstractNumId="24">
     <w:nsid w:val="432A53C9"/>
     <w:multiLevelType w:val="multilevel"/>
     <w:tmpl w:val="0407001F"/>
@@ -21430,7 +22959,96 @@
       </w:pPr>
     </w:lvl>
   </w:abstractNum>
-  <w:abstractNum w:abstractNumId="21">
+  <w:abstractNum w:abstractNumId="25">
+    <w:nsid w:val="436E0271"/>
+    <w:multiLevelType w:val="hybridMultilevel"/>
+    <w:tmpl w:val="79BA5A24"/>
+    <w:lvl w:ilvl="0" w:tplc="0407000F">
+      <w:start w:val="1"/>
+      <w:numFmt w:val="decimal"/>
+      <w:lvlText w:val="%1."/>
+      <w:lvlJc w:val="left"/>
+      <w:pPr>
+        <w:ind w:left="720" w:hanging="360"/>
+      </w:pPr>
+      <w:rPr>
+        <w:rFonts w:hint="default"/>
+      </w:rPr>
+    </w:lvl>
+    <w:lvl w:ilvl="1" w:tplc="04070019" w:tentative="1">
+      <w:start w:val="1"/>
+      <w:numFmt w:val="lowerLetter"/>
+      <w:lvlText w:val="%2."/>
+      <w:lvlJc w:val="left"/>
+      <w:pPr>
+        <w:ind w:left="1440" w:hanging="360"/>
+      </w:pPr>
+    </w:lvl>
+    <w:lvl w:ilvl="2" w:tplc="0407001B" w:tentative="1">
+      <w:start w:val="1"/>
+      <w:numFmt w:val="lowerRoman"/>
+      <w:lvlText w:val="%3."/>
+      <w:lvlJc w:val="right"/>
+      <w:pPr>
+        <w:ind w:left="2160" w:hanging="180"/>
+      </w:pPr>
+    </w:lvl>
+    <w:lvl w:ilvl="3" w:tplc="0407000F" w:tentative="1">
+      <w:start w:val="1"/>
+      <w:numFmt w:val="decimal"/>
+      <w:lvlText w:val="%4."/>
+      <w:lvlJc w:val="left"/>
+      <w:pPr>
+        <w:ind w:left="2880" w:hanging="360"/>
+      </w:pPr>
+    </w:lvl>
+    <w:lvl w:ilvl="4" w:tplc="04070019" w:tentative="1">
+      <w:start w:val="1"/>
+      <w:numFmt w:val="lowerLetter"/>
+      <w:lvlText w:val="%5."/>
+      <w:lvlJc w:val="left"/>
+      <w:pPr>
+        <w:ind w:left="3600" w:hanging="360"/>
+      </w:pPr>
+    </w:lvl>
+    <w:lvl w:ilvl="5" w:tplc="0407001B" w:tentative="1">
+      <w:start w:val="1"/>
+      <w:numFmt w:val="lowerRoman"/>
+      <w:lvlText w:val="%6."/>
+      <w:lvlJc w:val="right"/>
+      <w:pPr>
+        <w:ind w:left="4320" w:hanging="180"/>
+      </w:pPr>
+    </w:lvl>
+    <w:lvl w:ilvl="6" w:tplc="0407000F" w:tentative="1">
+      <w:start w:val="1"/>
+      <w:numFmt w:val="decimal"/>
+      <w:lvlText w:val="%7."/>
+      <w:lvlJc w:val="left"/>
+      <w:pPr>
+        <w:ind w:left="5040" w:hanging="360"/>
+      </w:pPr>
+    </w:lvl>
+    <w:lvl w:ilvl="7" w:tplc="04070019" w:tentative="1">
+      <w:start w:val="1"/>
+      <w:numFmt w:val="lowerLetter"/>
+      <w:lvlText w:val="%8."/>
+      <w:lvlJc w:val="left"/>
+      <w:pPr>
+        <w:ind w:left="5760" w:hanging="360"/>
+      </w:pPr>
+    </w:lvl>
+    <w:lvl w:ilvl="8" w:tplc="0407001B" w:tentative="1">
+      <w:start w:val="1"/>
+      <w:numFmt w:val="lowerRoman"/>
+      <w:lvlText w:val="%9."/>
+      <w:lvlJc w:val="right"/>
+      <w:pPr>
+        <w:ind w:left="6480" w:hanging="180"/>
+      </w:pPr>
+    </w:lvl>
+  </w:abstractNum>
+  <w:abstractNum w:abstractNumId="26">
     <w:nsid w:val="452B4528"/>
     <w:multiLevelType w:val="multilevel"/>
     <w:tmpl w:val="0407001F"/>
@@ -21516,7 +23134,7 @@
       </w:pPr>
     </w:lvl>
   </w:abstractNum>
-  <w:abstractNum w:abstractNumId="22">
+  <w:abstractNum w:abstractNumId="27">
     <w:nsid w:val="46D76723"/>
     <w:multiLevelType w:val="hybridMultilevel"/>
     <w:tmpl w:val="CA40B030"/>
@@ -21629,7 +23247,7 @@
       </w:rPr>
     </w:lvl>
   </w:abstractNum>
-  <w:abstractNum w:abstractNumId="23">
+  <w:abstractNum w:abstractNumId="28">
     <w:nsid w:val="487E5F73"/>
     <w:multiLevelType w:val="multilevel"/>
     <w:tmpl w:val="D96ED4B8"/>
@@ -21718,7 +23336,7 @@
       </w:pPr>
     </w:lvl>
   </w:abstractNum>
-  <w:abstractNum w:abstractNumId="24">
+  <w:abstractNum w:abstractNumId="29">
     <w:nsid w:val="4AED1A76"/>
     <w:multiLevelType w:val="hybridMultilevel"/>
     <w:tmpl w:val="FF90E68E"/>
@@ -21807,7 +23425,7 @@
       </w:pPr>
     </w:lvl>
   </w:abstractNum>
-  <w:abstractNum w:abstractNumId="25">
+  <w:abstractNum w:abstractNumId="30">
     <w:nsid w:val="4E1950EE"/>
     <w:multiLevelType w:val="hybridMultilevel"/>
     <w:tmpl w:val="621EA474"/>
@@ -21920,7 +23538,120 @@
       </w:rPr>
     </w:lvl>
   </w:abstractNum>
-  <w:abstractNum w:abstractNumId="26">
+  <w:abstractNum w:abstractNumId="31">
+    <w:nsid w:val="4F0D6D93"/>
+    <w:multiLevelType w:val="hybridMultilevel"/>
+    <w:tmpl w:val="63620E14"/>
+    <w:lvl w:ilvl="0" w:tplc="2B20C3A0">
+      <w:start w:val="1"/>
+      <w:numFmt w:val="bullet"/>
+      <w:lvlText w:val="-"/>
+      <w:lvlJc w:val="left"/>
+      <w:pPr>
+        <w:ind w:left="720" w:hanging="360"/>
+      </w:pPr>
+      <w:rPr>
+        <w:rFonts w:ascii="Calibri" w:eastAsiaTheme="minorEastAsia" w:hAnsi="Calibri" w:cstheme="minorBidi" w:hint="default"/>
+      </w:rPr>
+    </w:lvl>
+    <w:lvl w:ilvl="1" w:tplc="04070003" w:tentative="1">
+      <w:start w:val="1"/>
+      <w:numFmt w:val="bullet"/>
+      <w:lvlText w:val="o"/>
+      <w:lvlJc w:val="left"/>
+      <w:pPr>
+        <w:ind w:left="1440" w:hanging="360"/>
+      </w:pPr>
+      <w:rPr>
+        <w:rFonts w:ascii="Courier New" w:hAnsi="Courier New" w:cs="Courier New" w:hint="default"/>
+      </w:rPr>
+    </w:lvl>
+    <w:lvl w:ilvl="2" w:tplc="04070005" w:tentative="1">
+      <w:start w:val="1"/>
+      <w:numFmt w:val="bullet"/>
+      <w:lvlText w:val=""/>
+      <w:lvlJc w:val="left"/>
+      <w:pPr>
+        <w:ind w:left="2160" w:hanging="360"/>
+      </w:pPr>
+      <w:rPr>
+        <w:rFonts w:ascii="Wingdings" w:hAnsi="Wingdings" w:hint="default"/>
+      </w:rPr>
+    </w:lvl>
+    <w:lvl w:ilvl="3" w:tplc="04070001" w:tentative="1">
+      <w:start w:val="1"/>
+      <w:numFmt w:val="bullet"/>
+      <w:lvlText w:val=""/>
+      <w:lvlJc w:val="left"/>
+      <w:pPr>
+        <w:ind w:left="2880" w:hanging="360"/>
+      </w:pPr>
+      <w:rPr>
+        <w:rFonts w:ascii="Symbol" w:hAnsi="Symbol" w:hint="default"/>
+      </w:rPr>
+    </w:lvl>
+    <w:lvl w:ilvl="4" w:tplc="04070003" w:tentative="1">
+      <w:start w:val="1"/>
+      <w:numFmt w:val="bullet"/>
+      <w:lvlText w:val="o"/>
+      <w:lvlJc w:val="left"/>
+      <w:pPr>
+        <w:ind w:left="3600" w:hanging="360"/>
+      </w:pPr>
+      <w:rPr>
+        <w:rFonts w:ascii="Courier New" w:hAnsi="Courier New" w:cs="Courier New" w:hint="default"/>
+      </w:rPr>
+    </w:lvl>
+    <w:lvl w:ilvl="5" w:tplc="04070005" w:tentative="1">
+      <w:start w:val="1"/>
+      <w:numFmt w:val="bullet"/>
+      <w:lvlText w:val=""/>
+      <w:lvlJc w:val="left"/>
+      <w:pPr>
+        <w:ind w:left="4320" w:hanging="360"/>
+      </w:pPr>
+      <w:rPr>
+        <w:rFonts w:ascii="Wingdings" w:hAnsi="Wingdings" w:hint="default"/>
+      </w:rPr>
+    </w:lvl>
+    <w:lvl w:ilvl="6" w:tplc="04070001" w:tentative="1">
+      <w:start w:val="1"/>
+      <w:numFmt w:val="bullet"/>
+      <w:lvlText w:val=""/>
+      <w:lvlJc w:val="left"/>
+      <w:pPr>
+        <w:ind w:left="5040" w:hanging="360"/>
+      </w:pPr>
+      <w:rPr>
+        <w:rFonts w:ascii="Symbol" w:hAnsi="Symbol" w:hint="default"/>
+      </w:rPr>
+    </w:lvl>
+    <w:lvl w:ilvl="7" w:tplc="04070003" w:tentative="1">
+      <w:start w:val="1"/>
+      <w:numFmt w:val="bullet"/>
+      <w:lvlText w:val="o"/>
+      <w:lvlJc w:val="left"/>
+      <w:pPr>
+        <w:ind w:left="5760" w:hanging="360"/>
+      </w:pPr>
+      <w:rPr>
+        <w:rFonts w:ascii="Courier New" w:hAnsi="Courier New" w:cs="Courier New" w:hint="default"/>
+      </w:rPr>
+    </w:lvl>
+    <w:lvl w:ilvl="8" w:tplc="04070005" w:tentative="1">
+      <w:start w:val="1"/>
+      <w:numFmt w:val="bullet"/>
+      <w:lvlText w:val=""/>
+      <w:lvlJc w:val="left"/>
+      <w:pPr>
+        <w:ind w:left="6480" w:hanging="360"/>
+      </w:pPr>
+      <w:rPr>
+        <w:rFonts w:ascii="Wingdings" w:hAnsi="Wingdings" w:hint="default"/>
+      </w:rPr>
+    </w:lvl>
+  </w:abstractNum>
+  <w:abstractNum w:abstractNumId="32">
     <w:nsid w:val="53F21F4D"/>
     <w:multiLevelType w:val="hybridMultilevel"/>
     <w:tmpl w:val="20F4A638"/>
@@ -22006,7 +23737,7 @@
       </w:pPr>
     </w:lvl>
   </w:abstractNum>
-  <w:abstractNum w:abstractNumId="27">
+  <w:abstractNum w:abstractNumId="33">
     <w:nsid w:val="5F7009DD"/>
     <w:multiLevelType w:val="hybridMultilevel"/>
     <w:tmpl w:val="1B54CD58"/>
@@ -22119,7 +23850,7 @@
       </w:rPr>
     </w:lvl>
   </w:abstractNum>
-  <w:abstractNum w:abstractNumId="28">
+  <w:abstractNum w:abstractNumId="34">
     <w:nsid w:val="64AF4F98"/>
     <w:multiLevelType w:val="multilevel"/>
     <w:tmpl w:val="0407001F"/>
@@ -22205,7 +23936,7 @@
       </w:pPr>
     </w:lvl>
   </w:abstractNum>
-  <w:abstractNum w:abstractNumId="29">
+  <w:abstractNum w:abstractNumId="35">
     <w:nsid w:val="6650457B"/>
     <w:multiLevelType w:val="multilevel"/>
     <w:tmpl w:val="0407001F"/>
@@ -22291,7 +24022,7 @@
       </w:pPr>
     </w:lvl>
   </w:abstractNum>
-  <w:abstractNum w:abstractNumId="30">
+  <w:abstractNum w:abstractNumId="36">
     <w:nsid w:val="6A4A577D"/>
     <w:multiLevelType w:val="hybridMultilevel"/>
     <w:tmpl w:val="A5043684"/>
@@ -22380,7 +24111,7 @@
       </w:pPr>
     </w:lvl>
   </w:abstractNum>
-  <w:abstractNum w:abstractNumId="31">
+  <w:abstractNum w:abstractNumId="37">
     <w:nsid w:val="6A771AA6"/>
     <w:multiLevelType w:val="hybridMultilevel"/>
     <w:tmpl w:val="406AAE0A"/>
@@ -22492,7 +24223,7 @@
       </w:rPr>
     </w:lvl>
   </w:abstractNum>
-  <w:abstractNum w:abstractNumId="32">
+  <w:abstractNum w:abstractNumId="38">
     <w:nsid w:val="70816432"/>
     <w:multiLevelType w:val="multilevel"/>
     <w:tmpl w:val="0407001F"/>
@@ -22578,7 +24309,7 @@
       </w:pPr>
     </w:lvl>
   </w:abstractNum>
-  <w:abstractNum w:abstractNumId="33">
+  <w:abstractNum w:abstractNumId="39">
     <w:nsid w:val="72562D46"/>
     <w:multiLevelType w:val="hybridMultilevel"/>
     <w:tmpl w:val="2E586DDA"/>
@@ -22691,7 +24422,7 @@
       </w:rPr>
     </w:lvl>
   </w:abstractNum>
-  <w:abstractNum w:abstractNumId="34">
+  <w:abstractNum w:abstractNumId="40">
     <w:nsid w:val="727F31A8"/>
     <w:multiLevelType w:val="multilevel"/>
     <w:tmpl w:val="0407001F"/>
@@ -22777,7 +24508,7 @@
       </w:pPr>
     </w:lvl>
   </w:abstractNum>
-  <w:abstractNum w:abstractNumId="35">
+  <w:abstractNum w:abstractNumId="41">
     <w:nsid w:val="74924574"/>
     <w:multiLevelType w:val="multilevel"/>
     <w:tmpl w:val="0407001F"/>
@@ -22863,7 +24594,7 @@
       </w:pPr>
     </w:lvl>
   </w:abstractNum>
-  <w:abstractNum w:abstractNumId="36">
+  <w:abstractNum w:abstractNumId="42">
     <w:nsid w:val="75051A57"/>
     <w:multiLevelType w:val="hybridMultilevel"/>
     <w:tmpl w:val="99306630"/>
@@ -22976,7 +24707,7 @@
       </w:rPr>
     </w:lvl>
   </w:abstractNum>
-  <w:abstractNum w:abstractNumId="37">
+  <w:abstractNum w:abstractNumId="43">
     <w:nsid w:val="7875014C"/>
     <w:multiLevelType w:val="hybridMultilevel"/>
     <w:tmpl w:val="03342082"/>
@@ -23090,118 +24821,136 @@
     </w:lvl>
   </w:abstractNum>
   <w:num w:numId="1">
-    <w:abstractNumId w:val="6"/>
+    <w:abstractNumId w:val="7"/>
   </w:num>
   <w:num w:numId="2">
     <w:abstractNumId w:val="0"/>
   </w:num>
   <w:num w:numId="3">
-    <w:abstractNumId w:val="31"/>
+    <w:abstractNumId w:val="37"/>
   </w:num>
   <w:num w:numId="4">
+    <w:abstractNumId w:val="34"/>
+  </w:num>
+  <w:num w:numId="5">
+    <w:abstractNumId w:val="30"/>
+  </w:num>
+  <w:num w:numId="6">
+    <w:abstractNumId w:val="22"/>
+  </w:num>
+  <w:num w:numId="7">
+    <w:abstractNumId w:val="43"/>
+  </w:num>
+  <w:num w:numId="8">
+    <w:abstractNumId w:val="17"/>
+  </w:num>
+  <w:num w:numId="9">
+    <w:abstractNumId w:val="39"/>
+  </w:num>
+  <w:num w:numId="10">
+    <w:abstractNumId w:val="21"/>
+  </w:num>
+  <w:num w:numId="11">
+    <w:abstractNumId w:val="15"/>
+  </w:num>
+  <w:num w:numId="12">
+    <w:abstractNumId w:val="42"/>
+  </w:num>
+  <w:num w:numId="13">
+    <w:abstractNumId w:val="27"/>
+  </w:num>
+  <w:num w:numId="14">
+    <w:abstractNumId w:val="11"/>
+  </w:num>
+  <w:num w:numId="15">
+    <w:abstractNumId w:val="5"/>
+  </w:num>
+  <w:num w:numId="16">
+    <w:abstractNumId w:val="8"/>
+  </w:num>
+  <w:num w:numId="17">
+    <w:abstractNumId w:val="10"/>
+  </w:num>
+  <w:num w:numId="18">
+    <w:abstractNumId w:val="23"/>
+  </w:num>
+  <w:num w:numId="19">
+    <w:abstractNumId w:val="33"/>
+  </w:num>
+  <w:num w:numId="20">
+    <w:abstractNumId w:val="38"/>
+  </w:num>
+  <w:num w:numId="21">
+    <w:abstractNumId w:val="12"/>
+  </w:num>
+  <w:num w:numId="22">
+    <w:abstractNumId w:val="26"/>
+  </w:num>
+  <w:num w:numId="23">
+    <w:abstractNumId w:val="35"/>
+  </w:num>
+  <w:num w:numId="24">
+    <w:abstractNumId w:val="40"/>
+  </w:num>
+  <w:num w:numId="25">
+    <w:abstractNumId w:val="32"/>
+  </w:num>
+  <w:num w:numId="26">
+    <w:abstractNumId w:val="4"/>
+  </w:num>
+  <w:num w:numId="27">
+    <w:abstractNumId w:val="24"/>
+  </w:num>
+  <w:num w:numId="28">
+    <w:abstractNumId w:val="41"/>
+  </w:num>
+  <w:num w:numId="29">
+    <w:abstractNumId w:val="16"/>
+  </w:num>
+  <w:num w:numId="30">
+    <w:abstractNumId w:val="9"/>
+  </w:num>
+  <w:num w:numId="31">
+    <w:abstractNumId w:val="6"/>
+  </w:num>
+  <w:num w:numId="32">
+    <w:abstractNumId w:val="3"/>
+  </w:num>
+  <w:num w:numId="33">
+    <w:abstractNumId w:val="29"/>
+  </w:num>
+  <w:num w:numId="34">
+    <w:abstractNumId w:val="36"/>
+  </w:num>
+  <w:num w:numId="35">
     <w:abstractNumId w:val="28"/>
   </w:num>
-  <w:num w:numId="5">
-    <w:abstractNumId w:val="25"/>
-  </w:num>
-  <w:num w:numId="6">
+  <w:num w:numId="36">
     <w:abstractNumId w:val="18"/>
   </w:num>
-  <w:num w:numId="7">
-    <w:abstractNumId w:val="37"/>
-  </w:num>
-  <w:num w:numId="8">
-    <w:abstractNumId w:val="15"/>
-  </w:num>
-  <w:num w:numId="9">
-    <w:abstractNumId w:val="33"/>
-  </w:num>
-  <w:num w:numId="10">
-    <w:abstractNumId w:val="17"/>
-  </w:num>
-  <w:num w:numId="11">
+  <w:num w:numId="37">
     <w:abstractNumId w:val="13"/>
-  </w:num>
-  <w:num w:numId="12">
-    <w:abstractNumId w:val="36"/>
-  </w:num>
-  <w:num w:numId="13">
-    <w:abstractNumId w:val="22"/>
-  </w:num>
-  <w:num w:numId="14">
-    <w:abstractNumId w:val="10"/>
-  </w:num>
-  <w:num w:numId="15">
-    <w:abstractNumId w:val="4"/>
-  </w:num>
-  <w:num w:numId="16">
-    <w:abstractNumId w:val="7"/>
-  </w:num>
-  <w:num w:numId="17">
-    <w:abstractNumId w:val="9"/>
-  </w:num>
-  <w:num w:numId="18">
-    <w:abstractNumId w:val="19"/>
-  </w:num>
-  <w:num w:numId="19">
-    <w:abstractNumId w:val="27"/>
-  </w:num>
-  <w:num w:numId="20">
-    <w:abstractNumId w:val="32"/>
-  </w:num>
-  <w:num w:numId="21">
-    <w:abstractNumId w:val="11"/>
-  </w:num>
-  <w:num w:numId="22">
-    <w:abstractNumId w:val="21"/>
-  </w:num>
-  <w:num w:numId="23">
-    <w:abstractNumId w:val="29"/>
-  </w:num>
-  <w:num w:numId="24">
-    <w:abstractNumId w:val="34"/>
-  </w:num>
-  <w:num w:numId="25">
-    <w:abstractNumId w:val="26"/>
-  </w:num>
-  <w:num w:numId="26">
-    <w:abstractNumId w:val="3"/>
-  </w:num>
-  <w:num w:numId="27">
-    <w:abstractNumId w:val="20"/>
-  </w:num>
-  <w:num w:numId="28">
-    <w:abstractNumId w:val="35"/>
-  </w:num>
-  <w:num w:numId="29">
-    <w:abstractNumId w:val="14"/>
-  </w:num>
-  <w:num w:numId="30">
-    <w:abstractNumId w:val="8"/>
-  </w:num>
-  <w:num w:numId="31">
-    <w:abstractNumId w:val="5"/>
-  </w:num>
-  <w:num w:numId="32">
-    <w:abstractNumId w:val="2"/>
-  </w:num>
-  <w:num w:numId="33">
-    <w:abstractNumId w:val="24"/>
-  </w:num>
-  <w:num w:numId="34">
-    <w:abstractNumId w:val="30"/>
-  </w:num>
-  <w:num w:numId="35">
-    <w:abstractNumId w:val="23"/>
-  </w:num>
-  <w:num w:numId="36">
-    <w:abstractNumId w:val="16"/>
-  </w:num>
-  <w:num w:numId="37">
-    <w:abstractNumId w:val="12"/>
   </w:num>
   <w:num w:numId="38">
     <w:abstractNumId w:val="1"/>
+  </w:num>
+  <w:num w:numId="39">
+    <w:abstractNumId w:val="2"/>
+  </w:num>
+  <w:num w:numId="40">
+    <w:abstractNumId w:val="25"/>
+  </w:num>
+  <w:num w:numId="41">
+    <w:abstractNumId w:val="20"/>
+  </w:num>
+  <w:num w:numId="42">
+    <w:abstractNumId w:val="19"/>
+  </w:num>
+  <w:num w:numId="43">
+    <w:abstractNumId w:val="14"/>
+  </w:num>
+  <w:num w:numId="44">
+    <w:abstractNumId w:val="31"/>
   </w:num>
 </w:numbering>
 </file>
@@ -24354,6 +26103,516 @@
 </w:styles>
 </file>
 
+<file path=word/glossary/document.xml><?xml version="1.0" encoding="utf-8"?>
+<w:glossaryDocument xmlns:wpc="http://schemas.microsoft.com/office/word/2010/wordprocessingCanvas" xmlns:mc="http://schemas.openxmlformats.org/markup-compatibility/2006" xmlns:o="urn:schemas-microsoft-com:office:office" xmlns:r="http://schemas.openxmlformats.org/officeDocument/2006/relationships" xmlns:m="http://schemas.openxmlformats.org/officeDocument/2006/math" xmlns:v="urn:schemas-microsoft-com:vml" xmlns:wp14="http://schemas.microsoft.com/office/word/2010/wordprocessingDrawing" xmlns:wp="http://schemas.openxmlformats.org/drawingml/2006/wordprocessingDrawing" xmlns:w10="urn:schemas-microsoft-com:office:word" xmlns:w="http://schemas.openxmlformats.org/wordprocessingml/2006/main" xmlns:w14="http://schemas.microsoft.com/office/word/2010/wordml" xmlns:wpg="http://schemas.microsoft.com/office/word/2010/wordprocessingGroup" xmlns:wpi="http://schemas.microsoft.com/office/word/2010/wordprocessingInk" xmlns:wne="http://schemas.microsoft.com/office/word/2006/wordml" xmlns:wps="http://schemas.microsoft.com/office/word/2010/wordprocessingShape" mc:Ignorable="w14 wp14"/>
+</file>
+
+<file path=word/glossary/fontTable.xml><?xml version="1.0" encoding="utf-8"?>
+<w:fonts xmlns:mc="http://schemas.openxmlformats.org/markup-compatibility/2006" xmlns:r="http://schemas.openxmlformats.org/officeDocument/2006/relationships" xmlns:w="http://schemas.openxmlformats.org/wordprocessingml/2006/main" xmlns:w14="http://schemas.microsoft.com/office/word/2010/wordml" mc:Ignorable="w14">
+  <w:font w:name="Times New Roman">
+    <w:panose1 w:val="02020603050405020304"/>
+    <w:charset w:val="00"/>
+    <w:family w:val="roman"/>
+    <w:pitch w:val="variable"/>
+    <w:sig w:usb0="E0002AFF" w:usb1="C0007841" w:usb2="00000009" w:usb3="00000000" w:csb0="000001FF" w:csb1="00000000"/>
+  </w:font>
+  <w:font w:name="Calibri">
+    <w:panose1 w:val="020F0502020204030204"/>
+    <w:charset w:val="00"/>
+    <w:family w:val="swiss"/>
+    <w:pitch w:val="variable"/>
+    <w:sig w:usb0="E00002FF" w:usb1="4000ACFF" w:usb2="00000001" w:usb3="00000000" w:csb0="0000019F" w:csb1="00000000"/>
+  </w:font>
+  <w:font w:name="Courier New">
+    <w:panose1 w:val="02070309020205020404"/>
+    <w:charset w:val="00"/>
+    <w:family w:val="modern"/>
+    <w:pitch w:val="fixed"/>
+    <w:sig w:usb0="E0002AFF" w:usb1="C0007843" w:usb2="00000009" w:usb3="00000000" w:csb0="000001FF" w:csb1="00000000"/>
+  </w:font>
+  <w:font w:name="Wingdings">
+    <w:panose1 w:val="05000000000000000000"/>
+    <w:charset w:val="02"/>
+    <w:family w:val="auto"/>
+    <w:pitch w:val="variable"/>
+    <w:sig w:usb0="00000000" w:usb1="10000000" w:usb2="00000000" w:usb3="00000000" w:csb0="80000000" w:csb1="00000000"/>
+  </w:font>
+  <w:font w:name="Symbol">
+    <w:panose1 w:val="05050102010706020507"/>
+    <w:charset w:val="02"/>
+    <w:family w:val="roman"/>
+    <w:pitch w:val="variable"/>
+    <w:sig w:usb0="00000000" w:usb1="10000000" w:usb2="00000000" w:usb3="00000000" w:csb0="80000000" w:csb1="00000000"/>
+  </w:font>
+  <w:font w:name="Cambria">
+    <w:panose1 w:val="02040503050406030204"/>
+    <w:charset w:val="00"/>
+    <w:family w:val="roman"/>
+    <w:pitch w:val="variable"/>
+    <w:sig w:usb0="E00002FF" w:usb1="400004FF" w:usb2="00000000" w:usb3="00000000" w:csb0="0000019F" w:csb1="00000000"/>
+  </w:font>
+  <w:font w:name="Tahoma">
+    <w:panose1 w:val="020B0604030504040204"/>
+    <w:charset w:val="00"/>
+    <w:family w:val="swiss"/>
+    <w:pitch w:val="variable"/>
+    <w:sig w:usb0="E1002EFF" w:usb1="C000605B" w:usb2="00000029" w:usb3="00000000" w:csb0="000101FF" w:csb1="00000000"/>
+  </w:font>
+  <w:font w:name="Cambria Math">
+    <w:panose1 w:val="02040503050406030204"/>
+    <w:charset w:val="00"/>
+    <w:family w:val="roman"/>
+    <w:pitch w:val="variable"/>
+    <w:sig w:usb0="E00002FF" w:usb1="420024FF" w:usb2="00000000" w:usb3="00000000" w:csb0="0000019F" w:csb1="00000000"/>
+  </w:font>
+</w:fonts>
+</file>
+
+<file path=word/glossary/settings.xml><?xml version="1.0" encoding="utf-8"?>
+<w:settings xmlns:mc="http://schemas.openxmlformats.org/markup-compatibility/2006" xmlns:o="urn:schemas-microsoft-com:office:office" xmlns:r="http://schemas.openxmlformats.org/officeDocument/2006/relationships" xmlns:m="http://schemas.openxmlformats.org/officeDocument/2006/math" xmlns:v="urn:schemas-microsoft-com:vml" xmlns:w10="urn:schemas-microsoft-com:office:word" xmlns:w="http://schemas.openxmlformats.org/wordprocessingml/2006/main" xmlns:w14="http://schemas.microsoft.com/office/word/2010/wordml" xmlns:sl="http://schemas.openxmlformats.org/schemaLibrary/2006/main" mc:Ignorable="w14">
+  <w:view w:val="normal"/>
+  <w:defaultTabStop w:val="708"/>
+  <w:hyphenationZone w:val="425"/>
+  <w:characterSpacingControl w:val="doNotCompress"/>
+  <w:compat>
+    <w:useFELayout/>
+    <w:compatSetting w:name="compatibilityMode" w:uri="http://schemas.microsoft.com/office/word" w:val="14"/>
+    <w:compatSetting w:name="overrideTableStyleFontSizeAndJustification" w:uri="http://schemas.microsoft.com/office/word" w:val="1"/>
+    <w:compatSetting w:name="enableOpenTypeFeatures" w:uri="http://schemas.microsoft.com/office/word" w:val="1"/>
+    <w:compatSetting w:name="doNotFlipMirrorIndents" w:uri="http://schemas.microsoft.com/office/word" w:val="1"/>
+  </w:compat>
+  <w:rsids>
+    <w:rsidRoot w:val="00341561"/>
+    <w:rsid w:val="00341561"/>
+    <w:rsid w:val="003D74FD"/>
+  </w:rsids>
+  <m:mathPr>
+    <m:mathFont m:val="Cambria Math"/>
+    <m:brkBin m:val="before"/>
+    <m:brkBinSub m:val="--"/>
+    <m:smallFrac m:val="0"/>
+    <m:dispDef/>
+    <m:lMargin m:val="0"/>
+    <m:rMargin m:val="0"/>
+    <m:defJc m:val="centerGroup"/>
+    <m:wrapIndent m:val="1440"/>
+    <m:intLim m:val="subSup"/>
+    <m:naryLim m:val="undOvr"/>
+  </m:mathPr>
+  <w:themeFontLang w:val="de-DE"/>
+  <w:clrSchemeMapping w:bg1="light1" w:t1="dark1" w:bg2="light2" w:t2="dark2" w:accent1="accent1" w:accent2="accent2" w:accent3="accent3" w:accent4="accent4" w:accent5="accent5" w:accent6="accent6" w:hyperlink="hyperlink" w:followedHyperlink="followedHyperlink"/>
+  <w:decimalSymbol w:val=","/>
+  <w:listSeparator w:val=";"/>
+</w:settings>
+</file>
+
+<file path=word/glossary/styles.xml><?xml version="1.0" encoding="utf-8"?>
+<w:styles xmlns:mc="http://schemas.openxmlformats.org/markup-compatibility/2006" xmlns:r="http://schemas.openxmlformats.org/officeDocument/2006/relationships" xmlns:w="http://schemas.openxmlformats.org/wordprocessingml/2006/main" xmlns:w14="http://schemas.microsoft.com/office/word/2010/wordml" mc:Ignorable="w14">
+  <w:docDefaults>
+    <w:rPrDefault>
+      <w:rPr>
+        <w:rFonts w:asciiTheme="minorHAnsi" w:eastAsiaTheme="minorEastAsia" w:hAnsiTheme="minorHAnsi" w:cstheme="minorBidi"/>
+        <w:sz w:val="22"/>
+        <w:szCs w:val="22"/>
+        <w:lang w:val="de-DE" w:eastAsia="de-DE" w:bidi="ar-SA"/>
+      </w:rPr>
+    </w:rPrDefault>
+    <w:pPrDefault>
+      <w:pPr>
+        <w:spacing w:after="200" w:line="276" w:lineRule="auto"/>
+      </w:pPr>
+    </w:pPrDefault>
+  </w:docDefaults>
+  <w:latentStyles w:defLockedState="0" w:defUIPriority="99" w:defSemiHidden="1" w:defUnhideWhenUsed="1" w:defQFormat="0" w:count="267">
+    <w:lsdException w:name="Normal" w:semiHidden="0" w:uiPriority="0" w:unhideWhenUsed="0" w:qFormat="1"/>
+    <w:lsdException w:name="heading 1" w:semiHidden="0" w:uiPriority="9" w:unhideWhenUsed="0" w:qFormat="1"/>
+    <w:lsdException w:name="heading 2" w:uiPriority="9" w:qFormat="1"/>
+    <w:lsdException w:name="heading 3" w:uiPriority="9" w:qFormat="1"/>
+    <w:lsdException w:name="heading 4" w:uiPriority="9" w:qFormat="1"/>
+    <w:lsdException w:name="heading 5" w:uiPriority="9" w:qFormat="1"/>
+    <w:lsdException w:name="heading 6" w:uiPriority="9" w:qFormat="1"/>
+    <w:lsdException w:name="heading 7" w:uiPriority="9" w:qFormat="1"/>
+    <w:lsdException w:name="heading 8" w:uiPriority="9" w:qFormat="1"/>
+    <w:lsdException w:name="heading 9" w:uiPriority="9" w:qFormat="1"/>
+    <w:lsdException w:name="toc 1" w:uiPriority="39"/>
+    <w:lsdException w:name="toc 2" w:uiPriority="39"/>
+    <w:lsdException w:name="toc 3" w:uiPriority="39"/>
+    <w:lsdException w:name="toc 4" w:uiPriority="39"/>
+    <w:lsdException w:name="toc 5" w:uiPriority="39"/>
+    <w:lsdException w:name="toc 6" w:uiPriority="39"/>
+    <w:lsdException w:name="toc 7" w:uiPriority="39"/>
+    <w:lsdException w:name="toc 8" w:uiPriority="39"/>
+    <w:lsdException w:name="toc 9" w:uiPriority="39"/>
+    <w:lsdException w:name="caption" w:uiPriority="35" w:qFormat="1"/>
+    <w:lsdException w:name="Title" w:semiHidden="0" w:uiPriority="10" w:unhideWhenUsed="0" w:qFormat="1"/>
+    <w:lsdException w:name="Default Paragraph Font" w:uiPriority="1"/>
+    <w:lsdException w:name="Subtitle" w:semiHidden="0" w:uiPriority="11" w:unhideWhenUsed="0" w:qFormat="1"/>
+    <w:lsdException w:name="Strong" w:semiHidden="0" w:uiPriority="22" w:unhideWhenUsed="0" w:qFormat="1"/>
+    <w:lsdException w:name="Emphasis" w:semiHidden="0" w:uiPriority="20" w:unhideWhenUsed="0" w:qFormat="1"/>
+    <w:lsdException w:name="Table Grid" w:semiHidden="0" w:uiPriority="59" w:unhideWhenUsed="0"/>
+    <w:lsdException w:name="Placeholder Text" w:unhideWhenUsed="0"/>
+    <w:lsdException w:name="No Spacing" w:semiHidden="0" w:uiPriority="1" w:unhideWhenUsed="0" w:qFormat="1"/>
+    <w:lsdException w:name="Light Shading" w:semiHidden="0" w:uiPriority="60" w:unhideWhenUsed="0"/>
+    <w:lsdException w:name="Light List" w:semiHidden="0" w:uiPriority="61" w:unhideWhenUsed="0"/>
+    <w:lsdException w:name="Light Grid" w:semiHidden="0" w:uiPriority="62" w:unhideWhenUsed="0"/>
+    <w:lsdException w:name="Medium Shading 1" w:semiHidden="0" w:uiPriority="63" w:unhideWhenUsed="0"/>
+    <w:lsdException w:name="Medium Shading 2" w:semiHidden="0" w:uiPriority="64" w:unhideWhenUsed="0"/>
+    <w:lsdException w:name="Medium List 1" w:semiHidden="0" w:uiPriority="65" w:unhideWhenUsed="0"/>
+    <w:lsdException w:name="Medium List 2" w:semiHidden="0" w:uiPriority="66" w:unhideWhenUsed="0"/>
+    <w:lsdException w:name="Medium Grid 1" w:semiHidden="0" w:uiPriority="67" w:unhideWhenUsed="0"/>
+    <w:lsdException w:name="Medium Grid 2" w:semiHidden="0" w:uiPriority="68" w:unhideWhenUsed="0"/>
+    <w:lsdException w:name="Medium Grid 3" w:semiHidden="0" w:uiPriority="69" w:unhideWhenUsed="0"/>
+    <w:lsdException w:name="Dark List" w:semiHidden="0" w:uiPriority="70" w:unhideWhenUsed="0"/>
+    <w:lsdException w:name="Colorful Shading" w:semiHidden="0" w:uiPriority="71" w:unhideWhenUsed="0"/>
+    <w:lsdException w:name="Colorful List" w:semiHidden="0" w:uiPriority="72" w:unhideWhenUsed="0"/>
+    <w:lsdException w:name="Colorful Grid" w:semiHidden="0" w:uiPriority="73" w:unhideWhenUsed="0"/>
+    <w:lsdException w:name="Light Shading Accent 1" w:semiHidden="0" w:uiPriority="60" w:unhideWhenUsed="0"/>
+    <w:lsdException w:name="Light List Accent 1" w:semiHidden="0" w:uiPriority="61" w:unhideWhenUsed="0"/>
+    <w:lsdException w:name="Light Grid Accent 1" w:semiHidden="0" w:uiPriority="62" w:unhideWhenUsed="0"/>
+    <w:lsdException w:name="Medium Shading 1 Accent 1" w:semiHidden="0" w:uiPriority="63" w:unhideWhenUsed="0"/>
+    <w:lsdException w:name="Medium Shading 2 Accent 1" w:semiHidden="0" w:uiPriority="64" w:unhideWhenUsed="0"/>
+    <w:lsdException w:name="Medium List 1 Accent 1" w:semiHidden="0" w:uiPriority="65" w:unhideWhenUsed="0"/>
+    <w:lsdException w:name="Revision" w:unhideWhenUsed="0"/>
+    <w:lsdException w:name="List Paragraph" w:semiHidden="0" w:uiPriority="34" w:unhideWhenUsed="0" w:qFormat="1"/>
+    <w:lsdException w:name="Quote" w:semiHidden="0" w:uiPriority="29" w:unhideWhenUsed="0" w:qFormat="1"/>
+    <w:lsdException w:name="Intense Quote" w:semiHidden="0" w:uiPriority="30" w:unhideWhenUsed="0" w:qFormat="1"/>
+    <w:lsdException w:name="Medium List 2 Accent 1" w:semiHidden="0" w:uiPriority="66" w:unhideWhenUsed="0"/>
+    <w:lsdException w:name="Medium Grid 1 Accent 1" w:semiHidden="0" w:uiPriority="67" w:unhideWhenUsed="0"/>
+    <w:lsdException w:name="Medium Grid 2 Accent 1" w:semiHidden="0" w:uiPriority="68" w:unhideWhenUsed="0"/>
+    <w:lsdException w:name="Medium Grid 3 Accent 1" w:semiHidden="0" w:uiPriority="69" w:unhideWhenUsed="0"/>
+    <w:lsdException w:name="Dark List Accent 1" w:semiHidden="0" w:uiPriority="70" w:unhideWhenUsed="0"/>
+    <w:lsdException w:name="Colorful Shading Accent 1" w:semiHidden="0" w:uiPriority="71" w:unhideWhenUsed="0"/>
+    <w:lsdException w:name="Colorful List Accent 1" w:semiHidden="0" w:uiPriority="72" w:unhideWhenUsed="0"/>
+    <w:lsdException w:name="Colorful Grid Accent 1" w:semiHidden="0" w:uiPriority="73" w:unhideWhenUsed="0"/>
+    <w:lsdException w:name="Light Shading Accent 2" w:semiHidden="0" w:uiPriority="60" w:unhideWhenUsed="0"/>
+    <w:lsdException w:name="Light List Accent 2" w:semiHidden="0" w:uiPriority="61" w:unhideWhenUsed="0"/>
+    <w:lsdException w:name="Light Grid Accent 2" w:semiHidden="0" w:uiPriority="62" w:unhideWhenUsed="0"/>
+    <w:lsdException w:name="Medium Shading 1 Accent 2" w:semiHidden="0" w:uiPriority="63" w:unhideWhenUsed="0"/>
+    <w:lsdException w:name="Medium Shading 2 Accent 2" w:semiHidden="0" w:uiPriority="64" w:unhideWhenUsed="0"/>
+    <w:lsdException w:name="Medium List 1 Accent 2" w:semiHidden="0" w:uiPriority="65" w:unhideWhenUsed="0"/>
+    <w:lsdException w:name="Medium List 2 Accent 2" w:semiHidden="0" w:uiPriority="66" w:unhideWhenUsed="0"/>
+    <w:lsdException w:name="Medium Grid 1 Accent 2" w:semiHidden="0" w:uiPriority="67" w:unhideWhenUsed="0"/>
+    <w:lsdException w:name="Medium Grid 2 Accent 2" w:semiHidden="0" w:uiPriority="68" w:unhideWhenUsed="0"/>
+    <w:lsdException w:name="Medium Grid 3 Accent 2" w:semiHidden="0" w:uiPriority="69" w:unhideWhenUsed="0"/>
+    <w:lsdException w:name="Dark List Accent 2" w:semiHidden="0" w:uiPriority="70" w:unhideWhenUsed="0"/>
+    <w:lsdException w:name="Colorful Shading Accent 2" w:semiHidden="0" w:uiPriority="71" w:unhideWhenUsed="0"/>
+    <w:lsdException w:name="Colorful List Accent 2" w:semiHidden="0" w:uiPriority="72" w:unhideWhenUsed="0"/>
+    <w:lsdException w:name="Colorful Grid Accent 2" w:semiHidden="0" w:uiPriority="73" w:unhideWhenUsed="0"/>
+    <w:lsdException w:name="Light Shading Accent 3" w:semiHidden="0" w:uiPriority="60" w:unhideWhenUsed="0"/>
+    <w:lsdException w:name="Light List Accent 3" w:semiHidden="0" w:uiPriority="61" w:unhideWhenUsed="0"/>
+    <w:lsdException w:name="Light Grid Accent 3" w:semiHidden="0" w:uiPriority="62" w:unhideWhenUsed="0"/>
+    <w:lsdException w:name="Medium Shading 1 Accent 3" w:semiHidden="0" w:uiPriority="63" w:unhideWhenUsed="0"/>
+    <w:lsdException w:name="Medium Shading 2 Accent 3" w:semiHidden="0" w:uiPriority="64" w:unhideWhenUsed="0"/>
+    <w:lsdException w:name="Medium List 1 Accent 3" w:semiHidden="0" w:uiPriority="65" w:unhideWhenUsed="0"/>
+    <w:lsdException w:name="Medium List 2 Accent 3" w:semiHidden="0" w:uiPriority="66" w:unhideWhenUsed="0"/>
+    <w:lsdException w:name="Medium Grid 1 Accent 3" w:semiHidden="0" w:uiPriority="67" w:unhideWhenUsed="0"/>
+    <w:lsdException w:name="Medium Grid 2 Accent 3" w:semiHidden="0" w:uiPriority="68" w:unhideWhenUsed="0"/>
+    <w:lsdException w:name="Medium Grid 3 Accent 3" w:semiHidden="0" w:uiPriority="69" w:unhideWhenUsed="0"/>
+    <w:lsdException w:name="Dark List Accent 3" w:semiHidden="0" w:uiPriority="70" w:unhideWhenUsed="0"/>
+    <w:lsdException w:name="Colorful Shading Accent 3" w:semiHidden="0" w:uiPriority="71" w:unhideWhenUsed="0"/>
+    <w:lsdException w:name="Colorful List Accent 3" w:semiHidden="0" w:uiPriority="72" w:unhideWhenUsed="0"/>
+    <w:lsdException w:name="Colorful Grid Accent 3" w:semiHidden="0" w:uiPriority="73" w:unhideWhenUsed="0"/>
+    <w:lsdException w:name="Light Shading Accent 4" w:semiHidden="0" w:uiPriority="60" w:unhideWhenUsed="0"/>
+    <w:lsdException w:name="Light List Accent 4" w:semiHidden="0" w:uiPriority="61" w:unhideWhenUsed="0"/>
+    <w:lsdException w:name="Light Grid Accent 4" w:semiHidden="0" w:uiPriority="62" w:unhideWhenUsed="0"/>
+    <w:lsdException w:name="Medium Shading 1 Accent 4" w:semiHidden="0" w:uiPriority="63" w:unhideWhenUsed="0"/>
+    <w:lsdException w:name="Medium Shading 2 Accent 4" w:semiHidden="0" w:uiPriority="64" w:unhideWhenUsed="0"/>
+    <w:lsdException w:name="Medium List 1 Accent 4" w:semiHidden="0" w:uiPriority="65" w:unhideWhenUsed="0"/>
+    <w:lsdException w:name="Medium List 2 Accent 4" w:semiHidden="0" w:uiPriority="66" w:unhideWhenUsed="0"/>
+    <w:lsdException w:name="Medium Grid 1 Accent 4" w:semiHidden="0" w:uiPriority="67" w:unhideWhenUsed="0"/>
+    <w:lsdException w:name="Medium Grid 2 Accent 4" w:semiHidden="0" w:uiPriority="68" w:unhideWhenUsed="0"/>
+    <w:lsdException w:name="Medium Grid 3 Accent 4" w:semiHidden="0" w:uiPriority="69" w:unhideWhenUsed="0"/>
+    <w:lsdException w:name="Dark List Accent 4" w:semiHidden="0" w:uiPriority="70" w:unhideWhenUsed="0"/>
+    <w:lsdException w:name="Colorful Shading Accent 4" w:semiHidden="0" w:uiPriority="71" w:unhideWhenUsed="0"/>
+    <w:lsdException w:name="Colorful List Accent 4" w:semiHidden="0" w:uiPriority="72" w:unhideWhenUsed="0"/>
+    <w:lsdException w:name="Colorful Grid Accent 4" w:semiHidden="0" w:uiPriority="73" w:unhideWhenUsed="0"/>
+    <w:lsdException w:name="Light Shading Accent 5" w:semiHidden="0" w:uiPriority="60" w:unhideWhenUsed="0"/>
+    <w:lsdException w:name="Light List Accent 5" w:semiHidden="0" w:uiPriority="61" w:unhideWhenUsed="0"/>
+    <w:lsdException w:name="Light Grid Accent 5" w:semiHidden="0" w:uiPriority="62" w:unhideWhenUsed="0"/>
+    <w:lsdException w:name="Medium Shading 1 Accent 5" w:semiHidden="0" w:uiPriority="63" w:unhideWhenUsed="0"/>
+    <w:lsdException w:name="Medium Shading 2 Accent 5" w:semiHidden="0" w:uiPriority="64" w:unhideWhenUsed="0"/>
+    <w:lsdException w:name="Medium List 1 Accent 5" w:semiHidden="0" w:uiPriority="65" w:unhideWhenUsed="0"/>
+    <w:lsdException w:name="Medium List 2 Accent 5" w:semiHidden="0" w:uiPriority="66" w:unhideWhenUsed="0"/>
+    <w:lsdException w:name="Medium Grid 1 Accent 5" w:semiHidden="0" w:uiPriority="67" w:unhideWhenUsed="0"/>
+    <w:lsdException w:name="Medium Grid 2 Accent 5" w:semiHidden="0" w:uiPriority="68" w:unhideWhenUsed="0"/>
+    <w:lsdException w:name="Medium Grid 3 Accent 5" w:semiHidden="0" w:uiPriority="69" w:unhideWhenUsed="0"/>
+    <w:lsdException w:name="Dark List Accent 5" w:semiHidden="0" w:uiPriority="70" w:unhideWhenUsed="0"/>
+    <w:lsdException w:name="Colorful Shading Accent 5" w:semiHidden="0" w:uiPriority="71" w:unhideWhenUsed="0"/>
+    <w:lsdException w:name="Colorful List Accent 5" w:semiHidden="0" w:uiPriority="72" w:unhideWhenUsed="0"/>
+    <w:lsdException w:name="Colorful Grid Accent 5" w:semiHidden="0" w:uiPriority="73" w:unhideWhenUsed="0"/>
+    <w:lsdException w:name="Light Shading Accent 6" w:semiHidden="0" w:uiPriority="60" w:unhideWhenUsed="0"/>
+    <w:lsdException w:name="Light List Accent 6" w:semiHidden="0" w:uiPriority="61" w:unhideWhenUsed="0"/>
+    <w:lsdException w:name="Light Grid Accent 6" w:semiHidden="0" w:uiPriority="62" w:unhideWhenUsed="0"/>
+    <w:lsdException w:name="Medium Shading 1 Accent 6" w:semiHidden="0" w:uiPriority="63" w:unhideWhenUsed="0"/>
+    <w:lsdException w:name="Medium Shading 2 Accent 6" w:semiHidden="0" w:uiPriority="64" w:unhideWhenUsed="0"/>
+    <w:lsdException w:name="Medium List 1 Accent 6" w:semiHidden="0" w:uiPriority="65" w:unhideWhenUsed="0"/>
+    <w:lsdException w:name="Medium List 2 Accent 6" w:semiHidden="0" w:uiPriority="66" w:unhideWhenUsed="0"/>
+    <w:lsdException w:name="Medium Grid 1 Accent 6" w:semiHidden="0" w:uiPriority="67" w:unhideWhenUsed="0"/>
+    <w:lsdException w:name="Medium Grid 2 Accent 6" w:semiHidden="0" w:uiPriority="68" w:unhideWhenUsed="0"/>
+    <w:lsdException w:name="Medium Grid 3 Accent 6" w:semiHidden="0" w:uiPriority="69" w:unhideWhenUsed="0"/>
+    <w:lsdException w:name="Dark List Accent 6" w:semiHidden="0" w:uiPriority="70" w:unhideWhenUsed="0"/>
+    <w:lsdException w:name="Colorful Shading Accent 6" w:semiHidden="0" w:uiPriority="71" w:unhideWhenUsed="0"/>
+    <w:lsdException w:name="Colorful List Accent 6" w:semiHidden="0" w:uiPriority="72" w:unhideWhenUsed="0"/>
+    <w:lsdException w:name="Colorful Grid Accent 6" w:semiHidden="0" w:uiPriority="73" w:unhideWhenUsed="0"/>
+    <w:lsdException w:name="Subtle Emphasis" w:semiHidden="0" w:uiPriority="19" w:unhideWhenUsed="0" w:qFormat="1"/>
+    <w:lsdException w:name="Intense Emphasis" w:semiHidden="0" w:uiPriority="21" w:unhideWhenUsed="0" w:qFormat="1"/>
+    <w:lsdException w:name="Subtle Reference" w:semiHidden="0" w:uiPriority="31" w:unhideWhenUsed="0" w:qFormat="1"/>
+    <w:lsdException w:name="Intense Reference" w:semiHidden="0" w:uiPriority="32" w:unhideWhenUsed="0" w:qFormat="1"/>
+    <w:lsdException w:name="Book Title" w:semiHidden="0" w:uiPriority="33" w:unhideWhenUsed="0" w:qFormat="1"/>
+    <w:lsdException w:name="Bibliography" w:uiPriority="37"/>
+    <w:lsdException w:name="TOC Heading" w:uiPriority="39" w:qFormat="1"/>
+  </w:latentStyles>
+  <w:style w:type="paragraph" w:default="1" w:styleId="Standard">
+    <w:name w:val="Normal"/>
+    <w:qFormat/>
+  </w:style>
+  <w:style w:type="character" w:default="1" w:styleId="Absatz-Standardschriftart">
+    <w:name w:val="Default Paragraph Font"/>
+    <w:uiPriority w:val="1"/>
+    <w:semiHidden/>
+    <w:unhideWhenUsed/>
+  </w:style>
+  <w:style w:type="table" w:default="1" w:styleId="NormaleTabelle">
+    <w:name w:val="Normal Table"/>
+    <w:uiPriority w:val="99"/>
+    <w:semiHidden/>
+    <w:unhideWhenUsed/>
+    <w:tblPr>
+      <w:tblInd w:w="0" w:type="dxa"/>
+      <w:tblCellMar>
+        <w:top w:w="0" w:type="dxa"/>
+        <w:left w:w="108" w:type="dxa"/>
+        <w:bottom w:w="0" w:type="dxa"/>
+        <w:right w:w="108" w:type="dxa"/>
+      </w:tblCellMar>
+    </w:tblPr>
+  </w:style>
+  <w:style w:type="numbering" w:default="1" w:styleId="KeineListe">
+    <w:name w:val="No List"/>
+    <w:uiPriority w:val="99"/>
+    <w:semiHidden/>
+    <w:unhideWhenUsed/>
+  </w:style>
+  <w:style w:type="character" w:styleId="Platzhaltertext">
+    <w:name w:val="Placeholder Text"/>
+    <w:basedOn w:val="Absatz-Standardschriftart"/>
+    <w:uiPriority w:val="99"/>
+    <w:semiHidden/>
+    <w:rsid w:val="00341561"/>
+    <w:rPr>
+      <w:color w:val="808080"/>
+    </w:rPr>
+  </w:style>
+</w:styles>
+</file>
+
+<file path=word/glossary/stylesWithEffects.xml><?xml version="1.0" encoding="utf-8"?>
+<w:styles xmlns:wpc="http://schemas.microsoft.com/office/word/2010/wordprocessingCanvas" xmlns:mc="http://schemas.openxmlformats.org/markup-compatibility/2006" xmlns:o="urn:schemas-microsoft-com:office:office" xmlns:r="http://schemas.openxmlformats.org/officeDocument/2006/relationships" xmlns:m="http://schemas.openxmlformats.org/officeDocument/2006/math" xmlns:v="urn:schemas-microsoft-com:vml" xmlns:wp14="http://schemas.microsoft.com/office/word/2010/wordprocessingDrawing" xmlns:wp="http://schemas.openxmlformats.org/drawingml/2006/wordprocessingDrawing" xmlns:w10="urn:schemas-microsoft-com:office:word" xmlns:w="http://schemas.openxmlformats.org/wordprocessingml/2006/main" xmlns:w14="http://schemas.microsoft.com/office/word/2010/wordml" xmlns:wpg="http://schemas.microsoft.com/office/word/2010/wordprocessingGroup" xmlns:wpi="http://schemas.microsoft.com/office/word/2010/wordprocessingInk" xmlns:wne="http://schemas.microsoft.com/office/word/2006/wordml" xmlns:wps="http://schemas.microsoft.com/office/word/2010/wordprocessingShape" mc:Ignorable="w14 wp14">
+  <w:docDefaults>
+    <w:rPrDefault>
+      <w:rPr>
+        <w:rFonts w:asciiTheme="minorHAnsi" w:eastAsiaTheme="minorEastAsia" w:hAnsiTheme="minorHAnsi" w:cstheme="minorBidi"/>
+        <w:sz w:val="22"/>
+        <w:szCs w:val="22"/>
+        <w:lang w:val="de-DE" w:eastAsia="de-DE" w:bidi="ar-SA"/>
+      </w:rPr>
+    </w:rPrDefault>
+    <w:pPrDefault>
+      <w:pPr>
+        <w:spacing w:after="200" w:line="276" w:lineRule="auto"/>
+      </w:pPr>
+    </w:pPrDefault>
+  </w:docDefaults>
+  <w:latentStyles w:defLockedState="0" w:defUIPriority="99" w:defSemiHidden="1" w:defUnhideWhenUsed="1" w:defQFormat="0" w:count="267">
+    <w:lsdException w:name="Normal" w:semiHidden="0" w:uiPriority="0" w:unhideWhenUsed="0" w:qFormat="1"/>
+    <w:lsdException w:name="heading 1" w:semiHidden="0" w:uiPriority="9" w:unhideWhenUsed="0" w:qFormat="1"/>
+    <w:lsdException w:name="heading 2" w:uiPriority="9" w:qFormat="1"/>
+    <w:lsdException w:name="heading 3" w:uiPriority="9" w:qFormat="1"/>
+    <w:lsdException w:name="heading 4" w:uiPriority="9" w:qFormat="1"/>
+    <w:lsdException w:name="heading 5" w:uiPriority="9" w:qFormat="1"/>
+    <w:lsdException w:name="heading 6" w:uiPriority="9" w:qFormat="1"/>
+    <w:lsdException w:name="heading 7" w:uiPriority="9" w:qFormat="1"/>
+    <w:lsdException w:name="heading 8" w:uiPriority="9" w:qFormat="1"/>
+    <w:lsdException w:name="heading 9" w:uiPriority="9" w:qFormat="1"/>
+    <w:lsdException w:name="toc 1" w:uiPriority="39"/>
+    <w:lsdException w:name="toc 2" w:uiPriority="39"/>
+    <w:lsdException w:name="toc 3" w:uiPriority="39"/>
+    <w:lsdException w:name="toc 4" w:uiPriority="39"/>
+    <w:lsdException w:name="toc 5" w:uiPriority="39"/>
+    <w:lsdException w:name="toc 6" w:uiPriority="39"/>
+    <w:lsdException w:name="toc 7" w:uiPriority="39"/>
+    <w:lsdException w:name="toc 8" w:uiPriority="39"/>
+    <w:lsdException w:name="toc 9" w:uiPriority="39"/>
+    <w:lsdException w:name="caption" w:uiPriority="35" w:qFormat="1"/>
+    <w:lsdException w:name="Title" w:semiHidden="0" w:uiPriority="10" w:unhideWhenUsed="0" w:qFormat="1"/>
+    <w:lsdException w:name="Default Paragraph Font" w:uiPriority="1"/>
+    <w:lsdException w:name="Subtitle" w:semiHidden="0" w:uiPriority="11" w:unhideWhenUsed="0" w:qFormat="1"/>
+    <w:lsdException w:name="Strong" w:semiHidden="0" w:uiPriority="22" w:unhideWhenUsed="0" w:qFormat="1"/>
+    <w:lsdException w:name="Emphasis" w:semiHidden="0" w:uiPriority="20" w:unhideWhenUsed="0" w:qFormat="1"/>
+    <w:lsdException w:name="Table Grid" w:semiHidden="0" w:uiPriority="59" w:unhideWhenUsed="0"/>
+    <w:lsdException w:name="Placeholder Text" w:unhideWhenUsed="0"/>
+    <w:lsdException w:name="No Spacing" w:semiHidden="0" w:uiPriority="1" w:unhideWhenUsed="0" w:qFormat="1"/>
+    <w:lsdException w:name="Light Shading" w:semiHidden="0" w:uiPriority="60" w:unhideWhenUsed="0"/>
+    <w:lsdException w:name="Light List" w:semiHidden="0" w:uiPriority="61" w:unhideWhenUsed="0"/>
+    <w:lsdException w:name="Light Grid" w:semiHidden="0" w:uiPriority="62" w:unhideWhenUsed="0"/>
+    <w:lsdException w:name="Medium Shading 1" w:semiHidden="0" w:uiPriority="63" w:unhideWhenUsed="0"/>
+    <w:lsdException w:name="Medium Shading 2" w:semiHidden="0" w:uiPriority="64" w:unhideWhenUsed="0"/>
+    <w:lsdException w:name="Medium List 1" w:semiHidden="0" w:uiPriority="65" w:unhideWhenUsed="0"/>
+    <w:lsdException w:name="Medium List 2" w:semiHidden="0" w:uiPriority="66" w:unhideWhenUsed="0"/>
+    <w:lsdException w:name="Medium Grid 1" w:semiHidden="0" w:uiPriority="67" w:unhideWhenUsed="0"/>
+    <w:lsdException w:name="Medium Grid 2" w:semiHidden="0" w:uiPriority="68" w:unhideWhenUsed="0"/>
+    <w:lsdException w:name="Medium Grid 3" w:semiHidden="0" w:uiPriority="69" w:unhideWhenUsed="0"/>
+    <w:lsdException w:name="Dark List" w:semiHidden="0" w:uiPriority="70" w:unhideWhenUsed="0"/>
+    <w:lsdException w:name="Colorful Shading" w:semiHidden="0" w:uiPriority="71" w:unhideWhenUsed="0"/>
+    <w:lsdException w:name="Colorful List" w:semiHidden="0" w:uiPriority="72" w:unhideWhenUsed="0"/>
+    <w:lsdException w:name="Colorful Grid" w:semiHidden="0" w:uiPriority="73" w:unhideWhenUsed="0"/>
+    <w:lsdException w:name="Light Shading Accent 1" w:semiHidden="0" w:uiPriority="60" w:unhideWhenUsed="0"/>
+    <w:lsdException w:name="Light List Accent 1" w:semiHidden="0" w:uiPriority="61" w:unhideWhenUsed="0"/>
+    <w:lsdException w:name="Light Grid Accent 1" w:semiHidden="0" w:uiPriority="62" w:unhideWhenUsed="0"/>
+    <w:lsdException w:name="Medium Shading 1 Accent 1" w:semiHidden="0" w:uiPriority="63" w:unhideWhenUsed="0"/>
+    <w:lsdException w:name="Medium Shading 2 Accent 1" w:semiHidden="0" w:uiPriority="64" w:unhideWhenUsed="0"/>
+    <w:lsdException w:name="Medium List 1 Accent 1" w:semiHidden="0" w:uiPriority="65" w:unhideWhenUsed="0"/>
+    <w:lsdException w:name="Revision" w:unhideWhenUsed="0"/>
+    <w:lsdException w:name="List Paragraph" w:semiHidden="0" w:uiPriority="34" w:unhideWhenUsed="0" w:qFormat="1"/>
+    <w:lsdException w:name="Quote" w:semiHidden="0" w:uiPriority="29" w:unhideWhenUsed="0" w:qFormat="1"/>
+    <w:lsdException w:name="Intense Quote" w:semiHidden="0" w:uiPriority="30" w:unhideWhenUsed="0" w:qFormat="1"/>
+    <w:lsdException w:name="Medium List 2 Accent 1" w:semiHidden="0" w:uiPriority="66" w:unhideWhenUsed="0"/>
+    <w:lsdException w:name="Medium Grid 1 Accent 1" w:semiHidden="0" w:uiPriority="67" w:unhideWhenUsed="0"/>
+    <w:lsdException w:name="Medium Grid 2 Accent 1" w:semiHidden="0" w:uiPriority="68" w:unhideWhenUsed="0"/>
+    <w:lsdException w:name="Medium Grid 3 Accent 1" w:semiHidden="0" w:uiPriority="69" w:unhideWhenUsed="0"/>
+    <w:lsdException w:name="Dark List Accent 1" w:semiHidden="0" w:uiPriority="70" w:unhideWhenUsed="0"/>
+    <w:lsdException w:name="Colorful Shading Accent 1" w:semiHidden="0" w:uiPriority="71" w:unhideWhenUsed="0"/>
+    <w:lsdException w:name="Colorful List Accent 1" w:semiHidden="0" w:uiPriority="72" w:unhideWhenUsed="0"/>
+    <w:lsdException w:name="Colorful Grid Accent 1" w:semiHidden="0" w:uiPriority="73" w:unhideWhenUsed="0"/>
+    <w:lsdException w:name="Light Shading Accent 2" w:semiHidden="0" w:uiPriority="60" w:unhideWhenUsed="0"/>
+    <w:lsdException w:name="Light List Accent 2" w:semiHidden="0" w:uiPriority="61" w:unhideWhenUsed="0"/>
+    <w:lsdException w:name="Light Grid Accent 2" w:semiHidden="0" w:uiPriority="62" w:unhideWhenUsed="0"/>
+    <w:lsdException w:name="Medium Shading 1 Accent 2" w:semiHidden="0" w:uiPriority="63" w:unhideWhenUsed="0"/>
+    <w:lsdException w:name="Medium Shading 2 Accent 2" w:semiHidden="0" w:uiPriority="64" w:unhideWhenUsed="0"/>
+    <w:lsdException w:name="Medium List 1 Accent 2" w:semiHidden="0" w:uiPriority="65" w:unhideWhenUsed="0"/>
+    <w:lsdException w:name="Medium List 2 Accent 2" w:semiHidden="0" w:uiPriority="66" w:unhideWhenUsed="0"/>
+    <w:lsdException w:name="Medium Grid 1 Accent 2" w:semiHidden="0" w:uiPriority="67" w:unhideWhenUsed="0"/>
+    <w:lsdException w:name="Medium Grid 2 Accent 2" w:semiHidden="0" w:uiPriority="68" w:unhideWhenUsed="0"/>
+    <w:lsdException w:name="Medium Grid 3 Accent 2" w:semiHidden="0" w:uiPriority="69" w:unhideWhenUsed="0"/>
+    <w:lsdException w:name="Dark List Accent 2" w:semiHidden="0" w:uiPriority="70" w:unhideWhenUsed="0"/>
+    <w:lsdException w:name="Colorful Shading Accent 2" w:semiHidden="0" w:uiPriority="71" w:unhideWhenUsed="0"/>
+    <w:lsdException w:name="Colorful List Accent 2" w:semiHidden="0" w:uiPriority="72" w:unhideWhenUsed="0"/>
+    <w:lsdException w:name="Colorful Grid Accent 2" w:semiHidden="0" w:uiPriority="73" w:unhideWhenUsed="0"/>
+    <w:lsdException w:name="Light Shading Accent 3" w:semiHidden="0" w:uiPriority="60" w:unhideWhenUsed="0"/>
+    <w:lsdException w:name="Light List Accent 3" w:semiHidden="0" w:uiPriority="61" w:unhideWhenUsed="0"/>
+    <w:lsdException w:name="Light Grid Accent 3" w:semiHidden="0" w:uiPriority="62" w:unhideWhenUsed="0"/>
+    <w:lsdException w:name="Medium Shading 1 Accent 3" w:semiHidden="0" w:uiPriority="63" w:unhideWhenUsed="0"/>
+    <w:lsdException w:name="Medium Shading 2 Accent 3" w:semiHidden="0" w:uiPriority="64" w:unhideWhenUsed="0"/>
+    <w:lsdException w:name="Medium List 1 Accent 3" w:semiHidden="0" w:uiPriority="65" w:unhideWhenUsed="0"/>
+    <w:lsdException w:name="Medium List 2 Accent 3" w:semiHidden="0" w:uiPriority="66" w:unhideWhenUsed="0"/>
+    <w:lsdException w:name="Medium Grid 1 Accent 3" w:semiHidden="0" w:uiPriority="67" w:unhideWhenUsed="0"/>
+    <w:lsdException w:name="Medium Grid 2 Accent 3" w:semiHidden="0" w:uiPriority="68" w:unhideWhenUsed="0"/>
+    <w:lsdException w:name="Medium Grid 3 Accent 3" w:semiHidden="0" w:uiPriority="69" w:unhideWhenUsed="0"/>
+    <w:lsdException w:name="Dark List Accent 3" w:semiHidden="0" w:uiPriority="70" w:unhideWhenUsed="0"/>
+    <w:lsdException w:name="Colorful Shading Accent 3" w:semiHidden="0" w:uiPriority="71" w:unhideWhenUsed="0"/>
+    <w:lsdException w:name="Colorful List Accent 3" w:semiHidden="0" w:uiPriority="72" w:unhideWhenUsed="0"/>
+    <w:lsdException w:name="Colorful Grid Accent 3" w:semiHidden="0" w:uiPriority="73" w:unhideWhenUsed="0"/>
+    <w:lsdException w:name="Light Shading Accent 4" w:semiHidden="0" w:uiPriority="60" w:unhideWhenUsed="0"/>
+    <w:lsdException w:name="Light List Accent 4" w:semiHidden="0" w:uiPriority="61" w:unhideWhenUsed="0"/>
+    <w:lsdException w:name="Light Grid Accent 4" w:semiHidden="0" w:uiPriority="62" w:unhideWhenUsed="0"/>
+    <w:lsdException w:name="Medium Shading 1 Accent 4" w:semiHidden="0" w:uiPriority="63" w:unhideWhenUsed="0"/>
+    <w:lsdException w:name="Medium Shading 2 Accent 4" w:semiHidden="0" w:uiPriority="64" w:unhideWhenUsed="0"/>
+    <w:lsdException w:name="Medium List 1 Accent 4" w:semiHidden="0" w:uiPriority="65" w:unhideWhenUsed="0"/>
+    <w:lsdException w:name="Medium List 2 Accent 4" w:semiHidden="0" w:uiPriority="66" w:unhideWhenUsed="0"/>
+    <w:lsdException w:name="Medium Grid 1 Accent 4" w:semiHidden="0" w:uiPriority="67" w:unhideWhenUsed="0"/>
+    <w:lsdException w:name="Medium Grid 2 Accent 4" w:semiHidden="0" w:uiPriority="68" w:unhideWhenUsed="0"/>
+    <w:lsdException w:name="Medium Grid 3 Accent 4" w:semiHidden="0" w:uiPriority="69" w:unhideWhenUsed="0"/>
+    <w:lsdException w:name="Dark List Accent 4" w:semiHidden="0" w:uiPriority="70" w:unhideWhenUsed="0"/>
+    <w:lsdException w:name="Colorful Shading Accent 4" w:semiHidden="0" w:uiPriority="71" w:unhideWhenUsed="0"/>
+    <w:lsdException w:name="Colorful List Accent 4" w:semiHidden="0" w:uiPriority="72" w:unhideWhenUsed="0"/>
+    <w:lsdException w:name="Colorful Grid Accent 4" w:semiHidden="0" w:uiPriority="73" w:unhideWhenUsed="0"/>
+    <w:lsdException w:name="Light Shading Accent 5" w:semiHidden="0" w:uiPriority="60" w:unhideWhenUsed="0"/>
+    <w:lsdException w:name="Light List Accent 5" w:semiHidden="0" w:uiPriority="61" w:unhideWhenUsed="0"/>
+    <w:lsdException w:name="Light Grid Accent 5" w:semiHidden="0" w:uiPriority="62" w:unhideWhenUsed="0"/>
+    <w:lsdException w:name="Medium Shading 1 Accent 5" w:semiHidden="0" w:uiPriority="63" w:unhideWhenUsed="0"/>
+    <w:lsdException w:name="Medium Shading 2 Accent 5" w:semiHidden="0" w:uiPriority="64" w:unhideWhenUsed="0"/>
+    <w:lsdException w:name="Medium List 1 Accent 5" w:semiHidden="0" w:uiPriority="65" w:unhideWhenUsed="0"/>
+    <w:lsdException w:name="Medium List 2 Accent 5" w:semiHidden="0" w:uiPriority="66" w:unhideWhenUsed="0"/>
+    <w:lsdException w:name="Medium Grid 1 Accent 5" w:semiHidden="0" w:uiPriority="67" w:unhideWhenUsed="0"/>
+    <w:lsdException w:name="Medium Grid 2 Accent 5" w:semiHidden="0" w:uiPriority="68" w:unhideWhenUsed="0"/>
+    <w:lsdException w:name="Medium Grid 3 Accent 5" w:semiHidden="0" w:uiPriority="69" w:unhideWhenUsed="0"/>
+    <w:lsdException w:name="Dark List Accent 5" w:semiHidden="0" w:uiPriority="70" w:unhideWhenUsed="0"/>
+    <w:lsdException w:name="Colorful Shading Accent 5" w:semiHidden="0" w:uiPriority="71" w:unhideWhenUsed="0"/>
+    <w:lsdException w:name="Colorful List Accent 5" w:semiHidden="0" w:uiPriority="72" w:unhideWhenUsed="0"/>
+    <w:lsdException w:name="Colorful Grid Accent 5" w:semiHidden="0" w:uiPriority="73" w:unhideWhenUsed="0"/>
+    <w:lsdException w:name="Light Shading Accent 6" w:semiHidden="0" w:uiPriority="60" w:unhideWhenUsed="0"/>
+    <w:lsdException w:name="Light List Accent 6" w:semiHidden="0" w:uiPriority="61" w:unhideWhenUsed="0"/>
+    <w:lsdException w:name="Light Grid Accent 6" w:semiHidden="0" w:uiPriority="62" w:unhideWhenUsed="0"/>
+    <w:lsdException w:name="Medium Shading 1 Accent 6" w:semiHidden="0" w:uiPriority="63" w:unhideWhenUsed="0"/>
+    <w:lsdException w:name="Medium Shading 2 Accent 6" w:semiHidden="0" w:uiPriority="64" w:unhideWhenUsed="0"/>
+    <w:lsdException w:name="Medium List 1 Accent 6" w:semiHidden="0" w:uiPriority="65" w:unhideWhenUsed="0"/>
+    <w:lsdException w:name="Medium List 2 Accent 6" w:semiHidden="0" w:uiPriority="66" w:unhideWhenUsed="0"/>
+    <w:lsdException w:name="Medium Grid 1 Accent 6" w:semiHidden="0" w:uiPriority="67" w:unhideWhenUsed="0"/>
+    <w:lsdException w:name="Medium Grid 2 Accent 6" w:semiHidden="0" w:uiPriority="68" w:unhideWhenUsed="0"/>
+    <w:lsdException w:name="Medium Grid 3 Accent 6" w:semiHidden="0" w:uiPriority="69" w:unhideWhenUsed="0"/>
+    <w:lsdException w:name="Dark List Accent 6" w:semiHidden="0" w:uiPriority="70" w:unhideWhenUsed="0"/>
+    <w:lsdException w:name="Colorful Shading Accent 6" w:semiHidden="0" w:uiPriority="71" w:unhideWhenUsed="0"/>
+    <w:lsdException w:name="Colorful List Accent 6" w:semiHidden="0" w:uiPriority="72" w:unhideWhenUsed="0"/>
+    <w:lsdException w:name="Colorful Grid Accent 6" w:semiHidden="0" w:uiPriority="73" w:unhideWhenUsed="0"/>
+    <w:lsdException w:name="Subtle Emphasis" w:semiHidden="0" w:uiPriority="19" w:unhideWhenUsed="0" w:qFormat="1"/>
+    <w:lsdException w:name="Intense Emphasis" w:semiHidden="0" w:uiPriority="21" w:unhideWhenUsed="0" w:qFormat="1"/>
+    <w:lsdException w:name="Subtle Reference" w:semiHidden="0" w:uiPriority="31" w:unhideWhenUsed="0" w:qFormat="1"/>
+    <w:lsdException w:name="Intense Reference" w:semiHidden="0" w:uiPriority="32" w:unhideWhenUsed="0" w:qFormat="1"/>
+    <w:lsdException w:name="Book Title" w:semiHidden="0" w:uiPriority="33" w:unhideWhenUsed="0" w:qFormat="1"/>
+    <w:lsdException w:name="Bibliography" w:uiPriority="37"/>
+    <w:lsdException w:name="TOC Heading" w:uiPriority="39" w:qFormat="1"/>
+  </w:latentStyles>
+  <w:style w:type="paragraph" w:default="1" w:styleId="Standard">
+    <w:name w:val="Normal"/>
+    <w:qFormat/>
+  </w:style>
+  <w:style w:type="character" w:default="1" w:styleId="Absatz-Standardschriftart">
+    <w:name w:val="Default Paragraph Font"/>
+    <w:uiPriority w:val="1"/>
+    <w:semiHidden/>
+    <w:unhideWhenUsed/>
+  </w:style>
+  <w:style w:type="table" w:default="1" w:styleId="NormaleTabelle">
+    <w:name w:val="Normal Table"/>
+    <w:uiPriority w:val="99"/>
+    <w:semiHidden/>
+    <w:unhideWhenUsed/>
+    <w:tblPr>
+      <w:tblInd w:w="0" w:type="dxa"/>
+      <w:tblCellMar>
+        <w:top w:w="0" w:type="dxa"/>
+        <w:left w:w="108" w:type="dxa"/>
+        <w:bottom w:w="0" w:type="dxa"/>
+        <w:right w:w="108" w:type="dxa"/>
+      </w:tblCellMar>
+    </w:tblPr>
+  </w:style>
+  <w:style w:type="numbering" w:default="1" w:styleId="KeineListe">
+    <w:name w:val="No List"/>
+    <w:uiPriority w:val="99"/>
+    <w:semiHidden/>
+    <w:unhideWhenUsed/>
+  </w:style>
+  <w:style w:type="character" w:styleId="Platzhaltertext">
+    <w:name w:val="Placeholder Text"/>
+    <w:basedOn w:val="Absatz-Standardschriftart"/>
+    <w:uiPriority w:val="99"/>
+    <w:semiHidden/>
+    <w:rsid w:val="00341561"/>
+    <w:rPr>
+      <w:color w:val="808080"/>
+    </w:rPr>
+  </w:style>
+</w:styles>
+</file>
+
+<file path=word/glossary/webSettings.xml><?xml version="1.0" encoding="utf-8"?>
+<w:webSettings xmlns:mc="http://schemas.openxmlformats.org/markup-compatibility/2006" xmlns:r="http://schemas.openxmlformats.org/officeDocument/2006/relationships" xmlns:w="http://schemas.openxmlformats.org/wordprocessingml/2006/main" xmlns:w14="http://schemas.microsoft.com/office/word/2010/wordml" mc:Ignorable="w14">
+  <w:optimizeForBrowser/>
+  <w:allowPNG/>
+</w:webSettings>
+</file>
+
 <file path=word/theme/theme1.xml><?xml version="1.0" encoding="utf-8"?>
 <a:theme xmlns:a="http://schemas.openxmlformats.org/drawingml/2006/main" name="Larissa">
   <a:themeElements>
@@ -24665,7 +26924,7 @@
         </b:NameList>
       </b:Author>
     </b:Author>
-    <b:RefOrder>13</b:RefOrder>
+    <b:RefOrder>14</b:RefOrder>
   </b:Source>
   <b:Source>
     <b:Tag>Hodge2004</b:Tag>
@@ -24691,7 +26950,7 @@
     </b:Author>
     <b:PeriodicalTitle>Artificial Intelligence Review, Vol 22, No.2</b:PeriodicalTitle>
     <b:Pages>pp. 85-126</b:Pages>
-    <b:RefOrder>14</b:RefOrder>
+    <b:RefOrder>15</b:RefOrder>
   </b:Source>
   <b:Source>
     <b:Tag>Markou2003</b:Tag>
@@ -24715,7 +26974,7 @@
         </b:NameList>
       </b:Author>
     </b:Author>
-    <b:RefOrder>15</b:RefOrder>
+    <b:RefOrder>16</b:RefOrder>
   </b:Source>
   <b:Source>
     <b:Tag>Markou20032</b:Tag>
@@ -24739,7 +26998,7 @@
         </b:NameList>
       </b:Author>
     </b:Author>
-    <b:RefOrder>16</b:RefOrder>
+    <b:RefOrder>17</b:RefOrder>
   </b:Source>
   <b:Source>
     <b:Tag>Gru69</b:Tag>
@@ -24760,7 +27019,7 @@
         </b:NameList>
       </b:Author>
     </b:Author>
-    <b:RefOrder>17</b:RefOrder>
+    <b:RefOrder>18</b:RefOrder>
   </b:Source>
   <b:Source>
     <b:Tag>Bar94</b:Tag>
@@ -24783,7 +27042,7 @@
         </b:NameList>
       </b:Author>
     </b:Author>
-    <b:RefOrder>18</b:RefOrder>
+    <b:RefOrder>19</b:RefOrder>
   </b:Source>
   <b:Source>
     <b:Tag>Chr09</b:Tag>
@@ -24827,7 +27086,7 @@
         </b:NameList>
       </b:Author>
     </b:Author>
-    <b:RefOrder>19</b:RefOrder>
+    <b:RefOrder>20</b:RefOrder>
   </b:Source>
   <b:Source>
     <b:Tag>Mar12</b:Tag>
@@ -24867,7 +27126,7 @@
         </b:NameList>
       </b:Author>
     </b:Author>
-    <b:RefOrder>20</b:RefOrder>
+    <b:RefOrder>21</b:RefOrder>
   </b:Source>
   <b:Source>
     <b:Tag>Fuj05</b:Tag>
@@ -24894,7 +27153,7 @@
         </b:NameList>
       </b:Author>
     </b:Author>
-    <b:RefOrder>21</b:RefOrder>
+    <b:RefOrder>22</b:RefOrder>
   </b:Source>
   <b:Source>
     <b:Tag>Yai01</b:Tag>
@@ -24921,7 +27180,7 @@
       </b:Author>
     </b:Author>
     <b:PeriodicalTitle>Proceeding of the 6th International Symposium on Artificial Intelligence and Robotics &amp; Automation in Space</b:PeriodicalTitle>
-    <b:RefOrder>22</b:RefOrder>
+    <b:RefOrder>23</b:RefOrder>
   </b:Source>
   <b:Source>
     <b:Tag>Bis94</b:Tag>
@@ -24941,7 +27200,7 @@
         </b:NameList>
       </b:Author>
     </b:Author>
-    <b:RefOrder>23</b:RefOrder>
+    <b:RefOrder>24</b:RefOrder>
   </b:Source>
   <b:Source>
     <b:Tag>Nel06</b:Tag>
@@ -24994,7 +27253,7 @@
         </b:NameList>
       </b:Author>
     </b:Author>
-    <b:RefOrder>24</b:RefOrder>
+    <b:RefOrder>25</b:RefOrder>
   </b:Source>
   <b:Source>
     <b:Tag>Lou04</b:Tag>
@@ -25092,7 +27351,7 @@
     </b:Author>
     <b:Title>Fractal</b:Title>
     <b:URL>http://en.wikipedia.org/wiki/Fractal#cite_note-Mandelbrot1983-2</b:URL>
-    <b:RefOrder>25</b:RefOrder>
+    <b:RefOrder>26</b:RefOrder>
   </b:Source>
   <b:Source>
     <b:Tag>Lun06</b:Tag>
@@ -25116,7 +27375,7 @@
         </b:NameList>
       </b:Author>
     </b:Author>
-    <b:RefOrder>26</b:RefOrder>
+    <b:RefOrder>27</b:RefOrder>
   </b:Source>
   <b:Source>
     <b:Tag>Man04</b:Tag>
@@ -25301,11 +27560,33 @@
     </b:Author>
     <b:RefOrder>12</b:RefOrder>
   </b:Source>
+  <b:Source>
+    <b:Tag>Bre</b:Tag>
+    <b:SourceType>InternetSite</b:SourceType>
+    <b:Guid>{7DABA099-0037-4EFF-8CFC-A08857F75DB6}</b:Guid>
+    <b:Title>Random Forests</b:Title>
+    <b:URL>http://stat-www.berkeley.edu/users/breiman/RandomForests/cc_home.htm</b:URL>
+    <b:Author>
+      <b:Author>
+        <b:NameList>
+          <b:Person>
+            <b:Last>Breiman</b:Last>
+            <b:First>Leo</b:First>
+          </b:Person>
+          <b:Person>
+            <b:Last>Cutler</b:Last>
+            <b:First>Adele</b:First>
+          </b:Person>
+        </b:NameList>
+      </b:Author>
+    </b:Author>
+    <b:RefOrder>13</b:RefOrder>
+  </b:Source>
 </b:Sources>
 </file>
 
 <file path=customXml/itemProps1.xml><?xml version="1.0" encoding="utf-8"?>
-<ds:datastoreItem xmlns:ds="http://schemas.openxmlformats.org/officeDocument/2006/customXml" ds:itemID="{D659C070-4B0D-49D4-B987-0CCE7CA90178}">
+<ds:datastoreItem xmlns:ds="http://schemas.openxmlformats.org/officeDocument/2006/customXml" ds:itemID="{E13BE52A-2146-4C17-8296-20FC9D9F7E6B}">
   <ds:schemaRefs>
     <ds:schemaRef ds:uri="http://schemas.openxmlformats.org/officeDocument/2006/bibliography"/>
   </ds:schemaRefs>

</xml_diff>

<commit_message>
Random Forest 30.3. 2013
</commit_message>
<xml_diff>
--- a/Documentation/SemiSupervisedMethodsInConditionMonitoring1.docx
+++ b/Documentation/SemiSupervisedMethodsInConditionMonitoring1.docx
@@ -6904,6 +6904,338 @@
     </w:p>
     <w:p>
       <w:pPr>
+        <w:jc w:val="both"/>
+        <w:rPr>
+          <w:rFonts w:eastAsiaTheme="minorEastAsia"/>
+          <w:lang w:val="en-US"/>
+        </w:rPr>
+      </w:pPr>
+      <w:r>
+        <w:rPr>
+          <w:rFonts w:eastAsiaTheme="minorEastAsia"/>
+          <w:lang w:val="en-US"/>
+        </w:rPr>
+        <w:t>In a preprocessing step, the large datasets representing the normal and the different fault states were subdivided into segments of equal length, with data from five revolutions of the Rolling Bearing per segment. The Kurtosis was calculated directly from each segment. For the extraction of MFD and MFCC, each segment was further divided into 14 frames of equal length. Figure 3 shows the MFD features of 14 sequences:</w:t>
+      </w:r>
+    </w:p>
+    <w:p>
+      <w:pPr>
+        <w:keepNext/>
+        <w:jc w:val="center"/>
+        <w:rPr>
+          <w:lang w:val="en-US"/>
+        </w:rPr>
+      </w:pPr>
+      <w:r>
+        <w:rPr>
+          <w:rFonts w:eastAsiaTheme="minorEastAsia"/>
+          <w:noProof/>
+          <w:lang w:eastAsia="de-DE"/>
+        </w:rPr>
+        <w:lastRenderedPageBreak/>
+        <w:drawing>
+          <wp:inline distT="0" distB="0" distL="0" distR="0">
+            <wp:extent cx="3519805" cy="2272665"/>
+            <wp:effectExtent l="0" t="0" r="4445" b="0"/>
+            <wp:docPr id="9" name="Grafik 9"/>
+            <wp:cNvGraphicFramePr>
+              <a:graphicFrameLocks xmlns:a="http://schemas.openxmlformats.org/drawingml/2006/main" noChangeAspect="1"/>
+            </wp:cNvGraphicFramePr>
+            <a:graphic xmlns:a="http://schemas.openxmlformats.org/drawingml/2006/main">
+              <a:graphicData uri="http://schemas.openxmlformats.org/drawingml/2006/picture">
+                <pic:pic xmlns:pic="http://schemas.openxmlformats.org/drawingml/2006/picture">
+                  <pic:nvPicPr>
+                    <pic:cNvPr id="0" name="Grafik 3"/>
+                    <pic:cNvPicPr>
+                      <a:picLocks noChangeAspect="1" noChangeArrowheads="1"/>
+                    </pic:cNvPicPr>
+                  </pic:nvPicPr>
+                  <pic:blipFill>
+                    <a:blip r:embed="rId10">
+                      <a:extLst>
+                        <a:ext uri="{28A0092B-C50C-407E-A947-70E740481C1C}">
+                          <a14:useLocalDpi xmlns:a14="http://schemas.microsoft.com/office/drawing/2010/main" val="0"/>
+                        </a:ext>
+                      </a:extLst>
+                    </a:blip>
+                    <a:srcRect/>
+                    <a:stretch>
+                      <a:fillRect/>
+                    </a:stretch>
+                  </pic:blipFill>
+                  <pic:spPr bwMode="auto">
+                    <a:xfrm>
+                      <a:off x="0" y="0"/>
+                      <a:ext cx="3519805" cy="2272665"/>
+                    </a:xfrm>
+                    <a:prstGeom prst="rect">
+                      <a:avLst/>
+                    </a:prstGeom>
+                    <a:noFill/>
+                    <a:ln>
+                      <a:noFill/>
+                    </a:ln>
+                  </pic:spPr>
+                </pic:pic>
+              </a:graphicData>
+            </a:graphic>
+          </wp:inline>
+        </w:drawing>
+      </w:r>
+    </w:p>
+    <w:p>
+      <w:pPr>
+        <w:pStyle w:val="Beschriftung"/>
+        <w:jc w:val="center"/>
+        <w:rPr>
+          <w:lang w:val="en-US"/>
+        </w:rPr>
+      </w:pPr>
+      <w:proofErr w:type="gramStart"/>
+      <w:r>
+        <w:rPr>
+          <w:lang w:val="en-US"/>
+        </w:rPr>
+        <w:t>Fig.</w:t>
+      </w:r>
+      <w:proofErr w:type="gramEnd"/>
+      <w:r>
+        <w:rPr>
+          <w:lang w:val="en-US"/>
+        </w:rPr>
+        <w:t xml:space="preserve"> </w:t>
+      </w:r>
+      <w:r>
+        <w:fldChar w:fldCharType="begin"/>
+      </w:r>
+      <w:r>
+        <w:rPr>
+          <w:lang w:val="en-US"/>
+        </w:rPr>
+        <w:instrText xml:space="preserve"> SEQ Fig. \* ARABIC </w:instrText>
+      </w:r>
+      <w:r>
+        <w:fldChar w:fldCharType="separate"/>
+      </w:r>
+      <w:r>
+        <w:rPr>
+          <w:noProof/>
+          <w:lang w:val="en-US"/>
+        </w:rPr>
+        <w:t>3</w:t>
+      </w:r>
+      <w:r>
+        <w:fldChar w:fldCharType="end"/>
+      </w:r>
+      <w:r>
+        <w:rPr>
+          <w:lang w:val="en-US"/>
+        </w:rPr>
+        <w:t xml:space="preserve">  MFD features of one data segment</w:t>
+      </w:r>
+    </w:p>
+    <w:p>
+      <w:pPr>
+        <w:rPr>
+          <w:lang w:val="en-US"/>
+        </w:rPr>
+      </w:pPr>
+    </w:p>
+    <w:p>
+      <w:pPr>
+        <w:rPr>
+          <w:lang w:val="en-US"/>
+        </w:rPr>
+      </w:pPr>
+    </w:p>
+    <w:p>
+      <w:pPr>
+        <w:rPr>
+          <w:lang w:val="en-US"/>
+        </w:rPr>
+      </w:pPr>
+    </w:p>
+    <w:p>
+      <w:pPr>
+        <w:rPr>
+          <w:lang w:val="en-US"/>
+        </w:rPr>
+      </w:pPr>
+    </w:p>
+    <w:p>
+      <w:pPr>
+        <w:rPr>
+          <w:lang w:val="en-US"/>
+        </w:rPr>
+      </w:pPr>
+    </w:p>
+    <w:p>
+      <w:pPr>
+        <w:rPr>
+          <w:lang w:val="en-US"/>
+        </w:rPr>
+      </w:pPr>
+    </w:p>
+    <w:p>
+      <w:pPr>
+        <w:rPr>
+          <w:lang w:val="en-US"/>
+        </w:rPr>
+      </w:pPr>
+    </w:p>
+    <w:p>
+      <w:pPr>
+        <w:rPr>
+          <w:lang w:val="en-US"/>
+        </w:rPr>
+      </w:pPr>
+      <w:r>
+        <w:rPr>
+          <w:lang w:val="en-US"/>
+        </w:rPr>
+        <w:t>Figure 4 illustrates the MFCC features of one sequence:</w:t>
+      </w:r>
+    </w:p>
+    <w:p>
+      <w:pPr>
+        <w:keepNext/>
+        <w:jc w:val="center"/>
+      </w:pPr>
+      <w:r>
+        <w:rPr>
+          <w:noProof/>
+          <w:lang w:eastAsia="de-DE"/>
+        </w:rPr>
+        <w:drawing>
+          <wp:inline distT="0" distB="0" distL="0" distR="0">
+            <wp:extent cx="3747135" cy="2418715"/>
+            <wp:effectExtent l="0" t="0" r="5715" b="635"/>
+            <wp:docPr id="7" name="Grafik 7"/>
+            <wp:cNvGraphicFramePr>
+              <a:graphicFrameLocks xmlns:a="http://schemas.openxmlformats.org/drawingml/2006/main" noChangeAspect="1"/>
+            </wp:cNvGraphicFramePr>
+            <a:graphic xmlns:a="http://schemas.openxmlformats.org/drawingml/2006/main">
+              <a:graphicData uri="http://schemas.openxmlformats.org/drawingml/2006/picture">
+                <pic:pic xmlns:pic="http://schemas.openxmlformats.org/drawingml/2006/picture">
+                  <pic:nvPicPr>
+                    <pic:cNvPr id="0" name="Grafik 4"/>
+                    <pic:cNvPicPr>
+                      <a:picLocks noChangeAspect="1" noChangeArrowheads="1"/>
+                    </pic:cNvPicPr>
+                  </pic:nvPicPr>
+                  <pic:blipFill>
+                    <a:blip r:embed="rId11">
+                      <a:extLst>
+                        <a:ext uri="{28A0092B-C50C-407E-A947-70E740481C1C}">
+                          <a14:useLocalDpi xmlns:a14="http://schemas.microsoft.com/office/drawing/2010/main" val="0"/>
+                        </a:ext>
+                      </a:extLst>
+                    </a:blip>
+                    <a:srcRect/>
+                    <a:stretch>
+                      <a:fillRect/>
+                    </a:stretch>
+                  </pic:blipFill>
+                  <pic:spPr bwMode="auto">
+                    <a:xfrm>
+                      <a:off x="0" y="0"/>
+                      <a:ext cx="3747135" cy="2418715"/>
+                    </a:xfrm>
+                    <a:prstGeom prst="rect">
+                      <a:avLst/>
+                    </a:prstGeom>
+                    <a:noFill/>
+                    <a:ln>
+                      <a:noFill/>
+                    </a:ln>
+                  </pic:spPr>
+                </pic:pic>
+              </a:graphicData>
+            </a:graphic>
+          </wp:inline>
+        </w:drawing>
+      </w:r>
+    </w:p>
+    <w:p>
+      <w:pPr>
+        <w:pStyle w:val="Beschriftung"/>
+        <w:jc w:val="center"/>
+        <w:rPr>
+          <w:lang w:val="en-US"/>
+        </w:rPr>
+      </w:pPr>
+      <w:proofErr w:type="gramStart"/>
+      <w:r>
+        <w:rPr>
+          <w:lang w:val="en-US"/>
+        </w:rPr>
+        <w:t>Fig.</w:t>
+      </w:r>
+      <w:proofErr w:type="gramEnd"/>
+      <w:r>
+        <w:rPr>
+          <w:lang w:val="en-US"/>
+        </w:rPr>
+        <w:t xml:space="preserve"> </w:t>
+      </w:r>
+      <w:r>
+        <w:fldChar w:fldCharType="begin"/>
+      </w:r>
+      <w:r>
+        <w:rPr>
+          <w:lang w:val="en-US"/>
+        </w:rPr>
+        <w:instrText xml:space="preserve"> SEQ Fig. \* ARABIC </w:instrText>
+      </w:r>
+      <w:r>
+        <w:fldChar w:fldCharType="separate"/>
+      </w:r>
+      <w:r>
+        <w:rPr>
+          <w:noProof/>
+          <w:lang w:val="en-US"/>
+        </w:rPr>
+        <w:t>4</w:t>
+      </w:r>
+      <w:r>
+        <w:fldChar w:fldCharType="end"/>
+      </w:r>
+      <w:r>
+        <w:rPr>
+          <w:lang w:val="en-US"/>
+        </w:rPr>
+        <w:t xml:space="preserve"> MFCC features of one sequence</w:t>
+      </w:r>
+    </w:p>
+    <w:p>
+      <w:pPr>
+        <w:jc w:val="both"/>
+        <w:rPr>
+          <w:rFonts w:eastAsiaTheme="minorEastAsia"/>
+          <w:lang w:val="en-US"/>
+        </w:rPr>
+      </w:pPr>
+    </w:p>
+    <w:p>
+      <w:pPr>
+        <w:jc w:val="both"/>
+        <w:rPr>
+          <w:rFonts w:eastAsiaTheme="minorEastAsia"/>
+          <w:lang w:val="en-US"/>
+        </w:rPr>
+      </w:pPr>
+    </w:p>
+    <w:p>
+      <w:pPr>
+        <w:jc w:val="both"/>
+        <w:rPr>
+          <w:rFonts w:eastAsiaTheme="minorEastAsia"/>
+          <w:lang w:val="en-US"/>
+        </w:rPr>
+      </w:pPr>
+    </w:p>
+    <w:p>
+      <w:pPr>
         <w:pStyle w:val="Listenabsatz"/>
         <w:numPr>
           <w:ilvl w:val="0"/>
@@ -6918,6 +7250,7 @@
         <w:rPr>
           <w:lang w:val="en-US"/>
         </w:rPr>
+        <w:lastRenderedPageBreak/>
         <w:t>Classification</w:t>
       </w:r>
     </w:p>
@@ -7128,7 +7461,6 @@
           <w:noProof/>
           <w:lang w:eastAsia="de-DE"/>
         </w:rPr>
-        <w:lastRenderedPageBreak/>
         <w:drawing>
           <wp:inline distT="0" distB="0" distL="0" distR="0" wp14:anchorId="693DB860" wp14:editId="7FD7227F">
             <wp:extent cx="2340000" cy="1936800"/>
@@ -7145,7 +7477,7 @@
                     <pic:cNvPicPr/>
                   </pic:nvPicPr>
                   <pic:blipFill>
-                    <a:blip r:embed="rId10">
+                    <a:blip r:embed="rId12">
                       <a:extLst>
                         <a:ext uri="{28A0092B-C50C-407E-A947-70E740481C1C}">
                           <a14:useLocalDpi xmlns:a14="http://schemas.microsoft.com/office/drawing/2010/main" val="0"/>
@@ -8007,7 +8339,7 @@
                     <pic:cNvPicPr/>
                   </pic:nvPicPr>
                   <pic:blipFill>
-                    <a:blip r:embed="rId11" cstate="print">
+                    <a:blip r:embed="rId13" cstate="print">
                       <a:extLst>
                         <a:ext uri="{28A0092B-C50C-407E-A947-70E740481C1C}">
                           <a14:useLocalDpi xmlns:a14="http://schemas.microsoft.com/office/drawing/2010/main" val="0"/>
@@ -8168,6 +8500,7 @@
           <w:noProof/>
           <w:lang w:eastAsia="de-DE"/>
         </w:rPr>
+        <w:lastRenderedPageBreak/>
         <w:drawing>
           <wp:inline distT="0" distB="0" distL="0" distR="0" wp14:anchorId="3A00818C" wp14:editId="4076B8AB">
             <wp:extent cx="1756800" cy="1472400"/>
@@ -8184,7 +8517,7 @@
                     <pic:cNvPicPr/>
                   </pic:nvPicPr>
                   <pic:blipFill>
-                    <a:blip r:embed="rId12" cstate="print">
+                    <a:blip r:embed="rId14" cstate="print">
                       <a:extLst>
                         <a:ext uri="{28A0092B-C50C-407E-A947-70E740481C1C}">
                           <a14:useLocalDpi xmlns:a14="http://schemas.microsoft.com/office/drawing/2010/main" val="0"/>
@@ -8279,7 +8612,6 @@
           <w:rFonts w:eastAsiaTheme="minorEastAsia"/>
           <w:lang w:val="en-US"/>
         </w:rPr>
-        <w:lastRenderedPageBreak/>
         <w:t xml:space="preserve">The perpendicular distance of a point to a </w:t>
       </w:r>
       <w:proofErr w:type="spellStart"/>
@@ -10096,6 +10428,7 @@
           <w:rFonts w:eastAsiaTheme="minorEastAsia"/>
           <w:lang w:val="en-US"/>
         </w:rPr>
+        <w:lastRenderedPageBreak/>
         <w:t>(5.1.5</w:t>
       </w:r>
       <w:r>
@@ -10539,7 +10872,6 @@
           <w:rFonts w:eastAsiaTheme="minorEastAsia"/>
           <w:lang w:val="en-US"/>
         </w:rPr>
-        <w:lastRenderedPageBreak/>
         <w:t xml:space="preserve">Setting the partial derivatives of (5.1.6) with respect to </w:t>
       </w:r>
       <m:oMath>
@@ -12067,6 +12399,7 @@
               <w:rFonts w:ascii="Cambria Math" w:eastAsiaTheme="minorEastAsia" w:hAnsi="Cambria Math"/>
               <w:lang w:val="en-US"/>
             </w:rPr>
+            <w:lastRenderedPageBreak/>
             <m:t>0=</m:t>
           </m:r>
           <m:nary>
@@ -12513,7 +12846,6 @@
           <w:rFonts w:eastAsiaTheme="minorEastAsia"/>
           <w:lang w:val="en-US"/>
         </w:rPr>
-        <w:lastRenderedPageBreak/>
         <w:t xml:space="preserve">Where </w:t>
       </w:r>
       <m:oMath>
@@ -14425,6 +14757,7 @@
               <w:rFonts w:ascii="Cambria Math" w:hAnsi="Cambria Math"/>
               <w:lang w:val="en-US"/>
             </w:rPr>
+            <w:lastRenderedPageBreak/>
             <m:t>L</m:t>
           </m:r>
           <m:d>
@@ -15073,7 +15406,6 @@
           <w:rFonts w:eastAsiaTheme="minorEastAsia"/>
           <w:lang w:val="en-US"/>
         </w:rPr>
-        <w:lastRenderedPageBreak/>
         <w:t xml:space="preserve">The standard Support Vector Machine as introduced above </w:t>
       </w:r>
       <w:r>
@@ -16086,6 +16418,7 @@
           <w:rFonts w:eastAsiaTheme="minorEastAsia"/>
           <w:lang w:val="en-US"/>
         </w:rPr>
+        <w:lastRenderedPageBreak/>
         <w:t xml:space="preserve">where </w:t>
       </w:r>
       <w:proofErr w:type="gramEnd"/>
@@ -16907,7 +17240,6 @@
           <w:rFonts w:eastAsiaTheme="minorEastAsia"/>
           <w:lang w:val="en-US"/>
         </w:rPr>
-        <w:lastRenderedPageBreak/>
         <w:t xml:space="preserve">To minimize the </w:t>
       </w:r>
       <w:proofErr w:type="spellStart"/>
@@ -19002,6 +19334,7 @@
           <w:rFonts w:eastAsiaTheme="minorEastAsia"/>
           <w:lang w:val="en-US"/>
         </w:rPr>
+        <w:lastRenderedPageBreak/>
         <w:t>(5.1.23)</w:t>
       </w:r>
     </w:p>
@@ -19070,7 +19403,6 @@
           <w:noProof/>
           <w:lang w:eastAsia="de-DE"/>
         </w:rPr>
-        <w:lastRenderedPageBreak/>
         <w:drawing>
           <wp:inline distT="0" distB="0" distL="0" distR="0" wp14:anchorId="37EB6159" wp14:editId="5C026082">
             <wp:extent cx="2674800" cy="2001600"/>
@@ -19084,214 +19416,6 @@
                 <pic:pic xmlns:pic="http://schemas.openxmlformats.org/drawingml/2006/picture">
                   <pic:nvPicPr>
                     <pic:cNvPr id="0" name="SvddWithRadialBasisFunctionSigma2.jpg"/>
-                    <pic:cNvPicPr/>
-                  </pic:nvPicPr>
-                  <pic:blipFill>
-                    <a:blip r:embed="rId13">
-                      <a:extLst>
-                        <a:ext uri="{28A0092B-C50C-407E-A947-70E740481C1C}">
-                          <a14:useLocalDpi xmlns:a14="http://schemas.microsoft.com/office/drawing/2010/main" val="0"/>
-                        </a:ext>
-                      </a:extLst>
-                    </a:blip>
-                    <a:stretch>
-                      <a:fillRect/>
-                    </a:stretch>
-                  </pic:blipFill>
-                  <pic:spPr>
-                    <a:xfrm>
-                      <a:off x="0" y="0"/>
-                      <a:ext cx="2674800" cy="2001600"/>
-                    </a:xfrm>
-                    <a:prstGeom prst="rect">
-                      <a:avLst/>
-                    </a:prstGeom>
-                  </pic:spPr>
-                </pic:pic>
-              </a:graphicData>
-            </a:graphic>
-          </wp:inline>
-        </w:drawing>
-      </w:r>
-    </w:p>
-    <w:p>
-      <w:pPr>
-        <w:pStyle w:val="Beschriftung"/>
-        <w:jc w:val="center"/>
-        <w:rPr>
-          <w:lang w:val="en-US"/>
-        </w:rPr>
-      </w:pPr>
-      <w:proofErr w:type="gramStart"/>
-      <w:r>
-        <w:rPr>
-          <w:lang w:val="en-US"/>
-        </w:rPr>
-        <w:t>Fig.</w:t>
-      </w:r>
-      <w:proofErr w:type="gramEnd"/>
-      <w:r>
-        <w:rPr>
-          <w:lang w:val="en-US"/>
-        </w:rPr>
-        <w:t xml:space="preserve"> </w:t>
-      </w:r>
-      <w:r>
-        <w:fldChar w:fldCharType="begin"/>
-      </w:r>
-      <w:r>
-        <w:rPr>
-          <w:lang w:val="en-US"/>
-        </w:rPr>
-        <w:instrText xml:space="preserve"> SEQ Fig. \* ARABIC </w:instrText>
-      </w:r>
-      <w:r>
-        <w:fldChar w:fldCharType="separate"/>
-      </w:r>
-      <w:r>
-        <w:rPr>
-          <w:noProof/>
-          <w:lang w:val="en-US"/>
-        </w:rPr>
-        <w:t>7</w:t>
-      </w:r>
-      <w:r>
-        <w:fldChar w:fldCharType="end"/>
-      </w:r>
-      <w:r>
-        <w:rPr>
-          <w:lang w:val="en-US"/>
-        </w:rPr>
-        <w:t xml:space="preserve"> SVDD with RBF, sigma=2</w:t>
-      </w:r>
-    </w:p>
-    <w:p>
-      <w:pPr>
-        <w:keepNext/>
-        <w:jc w:val="center"/>
-      </w:pPr>
-      <w:r>
-        <w:rPr>
-          <w:noProof/>
-          <w:lang w:eastAsia="de-DE"/>
-        </w:rPr>
-        <w:drawing>
-          <wp:inline distT="0" distB="0" distL="0" distR="0" wp14:anchorId="623D3883" wp14:editId="61ADD8E6">
-            <wp:extent cx="2674800" cy="2001600"/>
-            <wp:effectExtent l="0" t="0" r="0" b="0"/>
-            <wp:docPr id="4" name="Grafik 4"/>
-            <wp:cNvGraphicFramePr>
-              <a:graphicFrameLocks xmlns:a="http://schemas.openxmlformats.org/drawingml/2006/main" noChangeAspect="1"/>
-            </wp:cNvGraphicFramePr>
-            <a:graphic xmlns:a="http://schemas.openxmlformats.org/drawingml/2006/main">
-              <a:graphicData uri="http://schemas.openxmlformats.org/drawingml/2006/picture">
-                <pic:pic xmlns:pic="http://schemas.openxmlformats.org/drawingml/2006/picture">
-                  <pic:nvPicPr>
-                    <pic:cNvPr id="0" name="SvddWithRadialBasisFunctionSigma3.jpg"/>
-                    <pic:cNvPicPr/>
-                  </pic:nvPicPr>
-                  <pic:blipFill>
-                    <a:blip r:embed="rId14">
-                      <a:extLst>
-                        <a:ext uri="{28A0092B-C50C-407E-A947-70E740481C1C}">
-                          <a14:useLocalDpi xmlns:a14="http://schemas.microsoft.com/office/drawing/2010/main" val="0"/>
-                        </a:ext>
-                      </a:extLst>
-                    </a:blip>
-                    <a:stretch>
-                      <a:fillRect/>
-                    </a:stretch>
-                  </pic:blipFill>
-                  <pic:spPr>
-                    <a:xfrm>
-                      <a:off x="0" y="0"/>
-                      <a:ext cx="2674800" cy="2001600"/>
-                    </a:xfrm>
-                    <a:prstGeom prst="rect">
-                      <a:avLst/>
-                    </a:prstGeom>
-                  </pic:spPr>
-                </pic:pic>
-              </a:graphicData>
-            </a:graphic>
-          </wp:inline>
-        </w:drawing>
-      </w:r>
-    </w:p>
-    <w:p>
-      <w:pPr>
-        <w:pStyle w:val="Beschriftung"/>
-        <w:jc w:val="center"/>
-        <w:rPr>
-          <w:lang w:val="en-US"/>
-        </w:rPr>
-      </w:pPr>
-      <w:proofErr w:type="gramStart"/>
-      <w:r>
-        <w:rPr>
-          <w:lang w:val="en-US"/>
-        </w:rPr>
-        <w:t>Fig.</w:t>
-      </w:r>
-      <w:proofErr w:type="gramEnd"/>
-      <w:r>
-        <w:rPr>
-          <w:lang w:val="en-US"/>
-        </w:rPr>
-        <w:t xml:space="preserve"> </w:t>
-      </w:r>
-      <w:r>
-        <w:fldChar w:fldCharType="begin"/>
-      </w:r>
-      <w:r>
-        <w:rPr>
-          <w:lang w:val="en-US"/>
-        </w:rPr>
-        <w:instrText xml:space="preserve"> SEQ Fig. \* ARABIC </w:instrText>
-      </w:r>
-      <w:r>
-        <w:fldChar w:fldCharType="separate"/>
-      </w:r>
-      <w:r>
-        <w:rPr>
-          <w:noProof/>
-          <w:lang w:val="en-US"/>
-        </w:rPr>
-        <w:t>8</w:t>
-      </w:r>
-      <w:r>
-        <w:fldChar w:fldCharType="end"/>
-      </w:r>
-      <w:r>
-        <w:rPr>
-          <w:lang w:val="en-US"/>
-        </w:rPr>
-        <w:t>, SVDD with RBF, sigma=3</w:t>
-      </w:r>
-    </w:p>
-    <w:p>
-      <w:pPr>
-        <w:keepNext/>
-        <w:jc w:val="center"/>
-      </w:pPr>
-      <w:r>
-        <w:rPr>
-          <w:noProof/>
-          <w:lang w:eastAsia="de-DE"/>
-        </w:rPr>
-        <w:drawing>
-          <wp:inline distT="0" distB="0" distL="0" distR="0" wp14:anchorId="6566CB31" wp14:editId="338DF643">
-            <wp:extent cx="2674800" cy="2001600"/>
-            <wp:effectExtent l="0" t="0" r="0" b="0"/>
-            <wp:docPr id="5" name="Grafik 5"/>
-            <wp:cNvGraphicFramePr>
-              <a:graphicFrameLocks xmlns:a="http://schemas.openxmlformats.org/drawingml/2006/main" noChangeAspect="1"/>
-            </wp:cNvGraphicFramePr>
-            <a:graphic xmlns:a="http://schemas.openxmlformats.org/drawingml/2006/main">
-              <a:graphicData uri="http://schemas.openxmlformats.org/drawingml/2006/picture">
-                <pic:pic xmlns:pic="http://schemas.openxmlformats.org/drawingml/2006/picture">
-                  <pic:nvPicPr>
-                    <pic:cNvPr id="0" name="SvddWithRadialBaseFunctionSigma5.jpg"/>
                     <pic:cNvPicPr/>
                   </pic:nvPicPr>
                   <pic:blipFill>
@@ -19361,6 +19485,214 @@
           <w:noProof/>
           <w:lang w:val="en-US"/>
         </w:rPr>
+        <w:t>7</w:t>
+      </w:r>
+      <w:r>
+        <w:fldChar w:fldCharType="end"/>
+      </w:r>
+      <w:r>
+        <w:rPr>
+          <w:lang w:val="en-US"/>
+        </w:rPr>
+        <w:t xml:space="preserve"> SVDD with RBF, sigma=2</w:t>
+      </w:r>
+    </w:p>
+    <w:p>
+      <w:pPr>
+        <w:keepNext/>
+        <w:jc w:val="center"/>
+      </w:pPr>
+      <w:r>
+        <w:rPr>
+          <w:noProof/>
+          <w:lang w:eastAsia="de-DE"/>
+        </w:rPr>
+        <w:drawing>
+          <wp:inline distT="0" distB="0" distL="0" distR="0" wp14:anchorId="623D3883" wp14:editId="61ADD8E6">
+            <wp:extent cx="2674800" cy="2001600"/>
+            <wp:effectExtent l="0" t="0" r="0" b="0"/>
+            <wp:docPr id="4" name="Grafik 4"/>
+            <wp:cNvGraphicFramePr>
+              <a:graphicFrameLocks xmlns:a="http://schemas.openxmlformats.org/drawingml/2006/main" noChangeAspect="1"/>
+            </wp:cNvGraphicFramePr>
+            <a:graphic xmlns:a="http://schemas.openxmlformats.org/drawingml/2006/main">
+              <a:graphicData uri="http://schemas.openxmlformats.org/drawingml/2006/picture">
+                <pic:pic xmlns:pic="http://schemas.openxmlformats.org/drawingml/2006/picture">
+                  <pic:nvPicPr>
+                    <pic:cNvPr id="0" name="SvddWithRadialBasisFunctionSigma3.jpg"/>
+                    <pic:cNvPicPr/>
+                  </pic:nvPicPr>
+                  <pic:blipFill>
+                    <a:blip r:embed="rId16">
+                      <a:extLst>
+                        <a:ext uri="{28A0092B-C50C-407E-A947-70E740481C1C}">
+                          <a14:useLocalDpi xmlns:a14="http://schemas.microsoft.com/office/drawing/2010/main" val="0"/>
+                        </a:ext>
+                      </a:extLst>
+                    </a:blip>
+                    <a:stretch>
+                      <a:fillRect/>
+                    </a:stretch>
+                  </pic:blipFill>
+                  <pic:spPr>
+                    <a:xfrm>
+                      <a:off x="0" y="0"/>
+                      <a:ext cx="2674800" cy="2001600"/>
+                    </a:xfrm>
+                    <a:prstGeom prst="rect">
+                      <a:avLst/>
+                    </a:prstGeom>
+                  </pic:spPr>
+                </pic:pic>
+              </a:graphicData>
+            </a:graphic>
+          </wp:inline>
+        </w:drawing>
+      </w:r>
+    </w:p>
+    <w:p>
+      <w:pPr>
+        <w:pStyle w:val="Beschriftung"/>
+        <w:jc w:val="center"/>
+        <w:rPr>
+          <w:lang w:val="en-US"/>
+        </w:rPr>
+      </w:pPr>
+      <w:proofErr w:type="gramStart"/>
+      <w:r>
+        <w:rPr>
+          <w:lang w:val="en-US"/>
+        </w:rPr>
+        <w:t>Fig.</w:t>
+      </w:r>
+      <w:proofErr w:type="gramEnd"/>
+      <w:r>
+        <w:rPr>
+          <w:lang w:val="en-US"/>
+        </w:rPr>
+        <w:t xml:space="preserve"> </w:t>
+      </w:r>
+      <w:r>
+        <w:fldChar w:fldCharType="begin"/>
+      </w:r>
+      <w:r>
+        <w:rPr>
+          <w:lang w:val="en-US"/>
+        </w:rPr>
+        <w:instrText xml:space="preserve"> SEQ Fig. \* ARABIC </w:instrText>
+      </w:r>
+      <w:r>
+        <w:fldChar w:fldCharType="separate"/>
+      </w:r>
+      <w:r>
+        <w:rPr>
+          <w:noProof/>
+          <w:lang w:val="en-US"/>
+        </w:rPr>
+        <w:t>8</w:t>
+      </w:r>
+      <w:r>
+        <w:fldChar w:fldCharType="end"/>
+      </w:r>
+      <w:r>
+        <w:rPr>
+          <w:lang w:val="en-US"/>
+        </w:rPr>
+        <w:t>, SVDD with RBF, sigma=3</w:t>
+      </w:r>
+    </w:p>
+    <w:p>
+      <w:pPr>
+        <w:keepNext/>
+        <w:jc w:val="center"/>
+      </w:pPr>
+      <w:r>
+        <w:rPr>
+          <w:noProof/>
+          <w:lang w:eastAsia="de-DE"/>
+        </w:rPr>
+        <w:drawing>
+          <wp:inline distT="0" distB="0" distL="0" distR="0" wp14:anchorId="6566CB31" wp14:editId="338DF643">
+            <wp:extent cx="2674800" cy="2001600"/>
+            <wp:effectExtent l="0" t="0" r="0" b="0"/>
+            <wp:docPr id="5" name="Grafik 5"/>
+            <wp:cNvGraphicFramePr>
+              <a:graphicFrameLocks xmlns:a="http://schemas.openxmlformats.org/drawingml/2006/main" noChangeAspect="1"/>
+            </wp:cNvGraphicFramePr>
+            <a:graphic xmlns:a="http://schemas.openxmlformats.org/drawingml/2006/main">
+              <a:graphicData uri="http://schemas.openxmlformats.org/drawingml/2006/picture">
+                <pic:pic xmlns:pic="http://schemas.openxmlformats.org/drawingml/2006/picture">
+                  <pic:nvPicPr>
+                    <pic:cNvPr id="0" name="SvddWithRadialBaseFunctionSigma5.jpg"/>
+                    <pic:cNvPicPr/>
+                  </pic:nvPicPr>
+                  <pic:blipFill>
+                    <a:blip r:embed="rId17">
+                      <a:extLst>
+                        <a:ext uri="{28A0092B-C50C-407E-A947-70E740481C1C}">
+                          <a14:useLocalDpi xmlns:a14="http://schemas.microsoft.com/office/drawing/2010/main" val="0"/>
+                        </a:ext>
+                      </a:extLst>
+                    </a:blip>
+                    <a:stretch>
+                      <a:fillRect/>
+                    </a:stretch>
+                  </pic:blipFill>
+                  <pic:spPr>
+                    <a:xfrm>
+                      <a:off x="0" y="0"/>
+                      <a:ext cx="2674800" cy="2001600"/>
+                    </a:xfrm>
+                    <a:prstGeom prst="rect">
+                      <a:avLst/>
+                    </a:prstGeom>
+                  </pic:spPr>
+                </pic:pic>
+              </a:graphicData>
+            </a:graphic>
+          </wp:inline>
+        </w:drawing>
+      </w:r>
+    </w:p>
+    <w:p>
+      <w:pPr>
+        <w:pStyle w:val="Beschriftung"/>
+        <w:jc w:val="center"/>
+        <w:rPr>
+          <w:lang w:val="en-US"/>
+        </w:rPr>
+      </w:pPr>
+      <w:proofErr w:type="gramStart"/>
+      <w:r>
+        <w:rPr>
+          <w:lang w:val="en-US"/>
+        </w:rPr>
+        <w:t>Fig.</w:t>
+      </w:r>
+      <w:proofErr w:type="gramEnd"/>
+      <w:r>
+        <w:rPr>
+          <w:lang w:val="en-US"/>
+        </w:rPr>
+        <w:t xml:space="preserve"> </w:t>
+      </w:r>
+      <w:r>
+        <w:fldChar w:fldCharType="begin"/>
+      </w:r>
+      <w:r>
+        <w:rPr>
+          <w:lang w:val="en-US"/>
+        </w:rPr>
+        <w:instrText xml:space="preserve"> SEQ Fig. \* ARABIC </w:instrText>
+      </w:r>
+      <w:r>
+        <w:fldChar w:fldCharType="separate"/>
+      </w:r>
+      <w:r>
+        <w:rPr>
+          <w:noProof/>
+          <w:lang w:val="en-US"/>
+        </w:rPr>
         <w:t>9</w:t>
       </w:r>
       <w:r>
@@ -19407,13 +19739,87 @@
           <w:i/>
           <w:lang w:val="en-US"/>
         </w:rPr>
-        <w:t xml:space="preserve">Random Forests™ </w:t>
-      </w:r>
-      <w:r>
-        <w:rPr>
-          <w:lang w:val="en-US"/>
-        </w:rPr>
-        <w:t xml:space="preserve">are an ensemble learning method for classification and regression which grows several trees, where the construction of each tree is based on a sampled subset of the complete training data. Classification is done by simply taking the majority vote among all trees as the class of a test vector. </w:t>
+        <w:lastRenderedPageBreak/>
+        <w:t>Random Forests™</w:t>
+      </w:r>
+      <w:r>
+        <w:rPr>
+          <w:i/>
+          <w:lang w:val="en-US"/>
+        </w:rPr>
+        <w:t xml:space="preserve"> </w:t>
+      </w:r>
+      <w:sdt>
+        <w:sdtPr>
+          <w:rPr>
+            <w:i/>
+            <w:lang w:val="en-US"/>
+          </w:rPr>
+          <w:id w:val="1614324540"/>
+          <w:citation/>
+        </w:sdtPr>
+        <w:sdtContent>
+          <w:r>
+            <w:rPr>
+              <w:i/>
+              <w:lang w:val="en-US"/>
+            </w:rPr>
+            <w:fldChar w:fldCharType="begin"/>
+          </w:r>
+          <w:r>
+            <w:rPr>
+              <w:i/>
+              <w:lang w:val="en-US"/>
+            </w:rPr>
+            <w:instrText xml:space="preserve"> CITATION Bre01 \l 1031 </w:instrText>
+          </w:r>
+          <w:r>
+            <w:rPr>
+              <w:i/>
+              <w:lang w:val="en-US"/>
+            </w:rPr>
+            <w:fldChar w:fldCharType="separate"/>
+          </w:r>
+          <w:r>
+            <w:rPr>
+              <w:noProof/>
+              <w:lang w:val="en-US"/>
+            </w:rPr>
+            <w:t>(Breiman , Random Forests, 2001)</w:t>
+          </w:r>
+          <w:r>
+            <w:rPr>
+              <w:i/>
+              <w:lang w:val="en-US"/>
+            </w:rPr>
+            <w:fldChar w:fldCharType="end"/>
+          </w:r>
+        </w:sdtContent>
+      </w:sdt>
+      <w:r>
+        <w:rPr>
+          <w:i/>
+          <w:lang w:val="en-US"/>
+        </w:rPr>
+        <w:t xml:space="preserve"> </w:t>
+      </w:r>
+      <w:r>
+        <w:rPr>
+          <w:lang w:val="en-US"/>
+        </w:rPr>
+        <w:t xml:space="preserve">are an ensemble learning method for classification and regression which grows several trees, </w:t>
+      </w:r>
+      <w:r>
+        <w:rPr>
+          <w:lang w:val="en-US"/>
+        </w:rPr>
+        <w:t>in which</w:t>
+      </w:r>
+      <w:r>
+        <w:rPr>
+          <w:lang w:val="en-US"/>
+        </w:rPr>
+        <w:t xml:space="preserve"> the construction of each tree is based on a sampled subset of the complete training data. Classification is done by simply taking the majority vote among all trees as the class of a test vector. </w:t>
       </w:r>
     </w:p>
     <w:p>
@@ -19446,7 +19852,6 @@
         <w:rPr>
           <w:lang w:val="en-US"/>
         </w:rPr>
-        <w:lastRenderedPageBreak/>
         <w:t xml:space="preserve"> If the number of cases in the original training set is N, N cases are sampled from the original dataset, with replacement. </w:t>
       </w:r>
     </w:p>
@@ -19502,6 +19907,1103 @@
           <w:lang w:val="en-US"/>
         </w:rPr>
         <w:t>Each tree is grown without pruning.</w:t>
+      </w:r>
+    </w:p>
+    <w:p>
+      <w:pPr>
+        <w:tabs>
+          <w:tab w:val="right" w:leader="dot" w:pos="9062"/>
+        </w:tabs>
+        <w:jc w:val="both"/>
+        <w:rPr>
+          <w:rFonts w:eastAsiaTheme="minorEastAsia"/>
+          <w:noProof/>
+          <w:lang w:val="en-US" w:eastAsia="de-DE"/>
+        </w:rPr>
+      </w:pPr>
+      <w:r>
+        <w:rPr>
+          <w:rFonts w:eastAsiaTheme="minorEastAsia"/>
+          <w:noProof/>
+          <w:lang w:val="en-US" w:eastAsia="de-DE"/>
+        </w:rPr>
+        <w:t xml:space="preserve">The </w:t>
+      </w:r>
+      <w:r>
+        <w:rPr>
+          <w:rFonts w:eastAsiaTheme="minorEastAsia"/>
+          <w:noProof/>
+          <w:lang w:val="en-US" w:eastAsia="de-DE"/>
+        </w:rPr>
+        <w:t xml:space="preserve">individual </w:t>
+      </w:r>
+      <w:r>
+        <w:rPr>
+          <w:rFonts w:eastAsiaTheme="minorEastAsia"/>
+          <w:noProof/>
+          <w:lang w:val="en-US" w:eastAsia="de-DE"/>
+        </w:rPr>
+        <w:t>trees are grown using</w:t>
+      </w:r>
+      <w:r>
+        <w:rPr>
+          <w:rFonts w:eastAsiaTheme="minorEastAsia"/>
+          <w:noProof/>
+          <w:lang w:val="en-US" w:eastAsia="de-DE"/>
+        </w:rPr>
+        <w:t xml:space="preserve"> the</w:t>
+      </w:r>
+      <w:r>
+        <w:rPr>
+          <w:rFonts w:eastAsiaTheme="minorEastAsia"/>
+          <w:noProof/>
+          <w:lang w:val="en-US" w:eastAsia="de-DE"/>
+        </w:rPr>
+        <w:t xml:space="preserve"> </w:t>
+      </w:r>
+      <w:r>
+        <w:rPr>
+          <w:rFonts w:eastAsiaTheme="minorEastAsia"/>
+          <w:i/>
+          <w:noProof/>
+          <w:lang w:val="en-US" w:eastAsia="de-DE"/>
+        </w:rPr>
+        <w:t xml:space="preserve">CART </w:t>
+      </w:r>
+      <w:r>
+        <w:rPr>
+          <w:rFonts w:eastAsiaTheme="minorEastAsia"/>
+          <w:noProof/>
+          <w:lang w:val="en-US" w:eastAsia="de-DE"/>
+        </w:rPr>
+        <w:t>algorithm</w:t>
+      </w:r>
+      <w:r>
+        <w:rPr>
+          <w:rFonts w:eastAsiaTheme="minorEastAsia"/>
+          <w:noProof/>
+          <w:lang w:val="en-US" w:eastAsia="de-DE"/>
+        </w:rPr>
+        <w:t xml:space="preserve"> with an</w:t>
+      </w:r>
+      <w:r>
+        <w:rPr>
+          <w:rFonts w:eastAsiaTheme="minorEastAsia"/>
+          <w:noProof/>
+          <w:lang w:val="en-US" w:eastAsia="de-DE"/>
+        </w:rPr>
+        <w:t xml:space="preserve"> additional random</w:t>
+      </w:r>
+      <w:r>
+        <w:rPr>
+          <w:rFonts w:eastAsiaTheme="minorEastAsia"/>
+          <w:noProof/>
+          <w:lang w:val="en-US" w:eastAsia="de-DE"/>
+        </w:rPr>
+        <w:t xml:space="preserve">ization moment in the attribute selection at each node as described in step 2 above </w:t>
+      </w:r>
+      <w:sdt>
+        <w:sdtPr>
+          <w:rPr>
+            <w:rFonts w:eastAsiaTheme="minorEastAsia"/>
+            <w:noProof/>
+            <w:lang w:val="en-US" w:eastAsia="de-DE"/>
+          </w:rPr>
+          <w:id w:val="242845503"/>
+          <w:citation/>
+        </w:sdtPr>
+        <w:sdtContent>
+          <w:r>
+            <w:rPr>
+              <w:rFonts w:eastAsiaTheme="minorEastAsia"/>
+              <w:noProof/>
+              <w:lang w:val="en-US" w:eastAsia="de-DE"/>
+            </w:rPr>
+            <w:fldChar w:fldCharType="begin"/>
+          </w:r>
+          <w:r>
+            <w:rPr>
+              <w:rFonts w:eastAsiaTheme="minorEastAsia"/>
+              <w:noProof/>
+              <w:lang w:val="en-US" w:eastAsia="de-DE"/>
+            </w:rPr>
+            <w:instrText xml:space="preserve"> CITATION Bre01 \l 1031 </w:instrText>
+          </w:r>
+          <w:r>
+            <w:rPr>
+              <w:rFonts w:eastAsiaTheme="minorEastAsia"/>
+              <w:noProof/>
+              <w:lang w:val="en-US" w:eastAsia="de-DE"/>
+            </w:rPr>
+            <w:fldChar w:fldCharType="separate"/>
+          </w:r>
+          <w:r>
+            <w:rPr>
+              <w:rFonts w:eastAsiaTheme="minorEastAsia"/>
+              <w:noProof/>
+              <w:lang w:val="en-US" w:eastAsia="de-DE"/>
+            </w:rPr>
+            <w:t>(Breiman , Random Forests, 2001)</w:t>
+          </w:r>
+          <w:r>
+            <w:rPr>
+              <w:rFonts w:eastAsiaTheme="minorEastAsia"/>
+              <w:noProof/>
+              <w:lang w:val="en-US" w:eastAsia="de-DE"/>
+            </w:rPr>
+            <w:fldChar w:fldCharType="end"/>
+          </w:r>
+        </w:sdtContent>
+      </w:sdt>
+      <w:r>
+        <w:rPr>
+          <w:rFonts w:eastAsiaTheme="minorEastAsia"/>
+          <w:noProof/>
+          <w:lang w:val="en-US" w:eastAsia="de-DE"/>
+        </w:rPr>
+        <w:t xml:space="preserve">. </w:t>
+      </w:r>
+    </w:p>
+    <w:p>
+      <w:pPr>
+        <w:tabs>
+          <w:tab w:val="right" w:leader="dot" w:pos="9062"/>
+        </w:tabs>
+        <w:jc w:val="both"/>
+        <w:rPr>
+          <w:rFonts w:eastAsiaTheme="minorEastAsia"/>
+          <w:noProof/>
+          <w:lang w:val="en-US" w:eastAsia="de-DE"/>
+        </w:rPr>
+      </w:pPr>
+      <w:r>
+        <w:rPr>
+          <w:rFonts w:eastAsiaTheme="minorEastAsia"/>
+          <w:i/>
+          <w:noProof/>
+          <w:lang w:val="en-US" w:eastAsia="de-DE"/>
+        </w:rPr>
+        <w:t xml:space="preserve">CART </w:t>
+      </w:r>
+      <w:r>
+        <w:rPr>
+          <w:rFonts w:eastAsiaTheme="minorEastAsia"/>
+          <w:noProof/>
+          <w:lang w:val="en-US" w:eastAsia="de-DE"/>
+        </w:rPr>
+        <w:t xml:space="preserve">is a decisions tree algorithm </w:t>
+      </w:r>
+      <w:r>
+        <w:rPr>
+          <w:rFonts w:eastAsiaTheme="minorEastAsia"/>
+          <w:noProof/>
+          <w:lang w:val="en-US" w:eastAsia="de-DE"/>
+        </w:rPr>
+        <w:t xml:space="preserve">which uses the gini criterion to split nodes and only allows binary splits. This restriction </w:t>
+      </w:r>
+      <w:r>
+        <w:rPr>
+          <w:rFonts w:eastAsiaTheme="minorEastAsia"/>
+          <w:noProof/>
+          <w:lang w:val="en-US" w:eastAsia="de-DE"/>
+        </w:rPr>
+        <w:t xml:space="preserve">in many cases </w:t>
+      </w:r>
+      <w:r>
+        <w:rPr>
+          <w:rFonts w:eastAsiaTheme="minorEastAsia"/>
+          <w:noProof/>
+          <w:lang w:val="en-US" w:eastAsia="de-DE"/>
+        </w:rPr>
+        <w:t>simplifies the splitting</w:t>
+      </w:r>
+      <w:r>
+        <w:rPr>
+          <w:rFonts w:eastAsiaTheme="minorEastAsia"/>
+          <w:noProof/>
+          <w:lang w:val="en-US" w:eastAsia="de-DE"/>
+        </w:rPr>
+        <w:t xml:space="preserve"> decisions, </w:t>
+      </w:r>
+      <w:r>
+        <w:rPr>
+          <w:rFonts w:eastAsiaTheme="minorEastAsia"/>
+          <w:noProof/>
+          <w:lang w:val="en-US" w:eastAsia="de-DE"/>
+        </w:rPr>
+        <w:t>but may re</w:t>
+      </w:r>
+      <w:r>
+        <w:rPr>
+          <w:rFonts w:eastAsiaTheme="minorEastAsia"/>
+          <w:noProof/>
+          <w:lang w:val="en-US" w:eastAsia="de-DE"/>
+        </w:rPr>
+        <w:t>sult in trees that are hard to interpret</w:t>
+      </w:r>
+      <w:r>
+        <w:rPr>
+          <w:rFonts w:eastAsiaTheme="minorEastAsia"/>
+          <w:noProof/>
+          <w:lang w:val="en-US" w:eastAsia="de-DE"/>
+        </w:rPr>
+        <w:t xml:space="preserve"> </w:t>
+      </w:r>
+      <w:r>
+        <w:rPr>
+          <w:rFonts w:eastAsiaTheme="minorEastAsia"/>
+          <w:noProof/>
+          <w:lang w:val="en-US" w:eastAsia="de-DE"/>
+        </w:rPr>
+        <w:t xml:space="preserve"> </w:t>
+      </w:r>
+      <w:sdt>
+        <w:sdtPr>
+          <w:rPr>
+            <w:rFonts w:eastAsiaTheme="minorEastAsia"/>
+            <w:noProof/>
+            <w:lang w:val="en-US" w:eastAsia="de-DE"/>
+          </w:rPr>
+          <w:id w:val="1533065630"/>
+          <w:citation/>
+        </w:sdtPr>
+        <w:sdtContent>
+          <w:r>
+            <w:rPr>
+              <w:rFonts w:eastAsiaTheme="minorEastAsia"/>
+              <w:noProof/>
+              <w:lang w:val="en-US" w:eastAsia="de-DE"/>
+            </w:rPr>
+            <w:fldChar w:fldCharType="begin"/>
+          </w:r>
+          <w:r>
+            <w:rPr>
+              <w:rFonts w:eastAsiaTheme="minorEastAsia"/>
+              <w:noProof/>
+              <w:lang w:val="en-US" w:eastAsia="de-DE"/>
+            </w:rPr>
+            <w:instrText xml:space="preserve"> CITATION Qui99 \l 1031 </w:instrText>
+          </w:r>
+          <w:r>
+            <w:rPr>
+              <w:rFonts w:eastAsiaTheme="minorEastAsia"/>
+              <w:noProof/>
+              <w:lang w:val="en-US" w:eastAsia="de-DE"/>
+            </w:rPr>
+            <w:fldChar w:fldCharType="separate"/>
+          </w:r>
+          <w:r>
+            <w:rPr>
+              <w:rFonts w:eastAsiaTheme="minorEastAsia"/>
+              <w:noProof/>
+              <w:lang w:val="en-US" w:eastAsia="de-DE"/>
+            </w:rPr>
+            <w:t>(Quinlan &amp; Kohavi , 1999)</w:t>
+          </w:r>
+          <w:r>
+            <w:rPr>
+              <w:rFonts w:eastAsiaTheme="minorEastAsia"/>
+              <w:noProof/>
+              <w:lang w:val="en-US" w:eastAsia="de-DE"/>
+            </w:rPr>
+            <w:fldChar w:fldCharType="end"/>
+          </w:r>
+        </w:sdtContent>
+      </w:sdt>
+      <w:r>
+        <w:rPr>
+          <w:rFonts w:eastAsiaTheme="minorEastAsia"/>
+          <w:noProof/>
+          <w:lang w:val="en-US" w:eastAsia="de-DE"/>
+        </w:rPr>
+        <w:t xml:space="preserve">. </w:t>
+      </w:r>
+    </w:p>
+    <w:p>
+      <w:pPr>
+        <w:tabs>
+          <w:tab w:val="right" w:leader="dot" w:pos="9062"/>
+        </w:tabs>
+        <w:jc w:val="both"/>
+        <w:rPr>
+          <w:rFonts w:eastAsiaTheme="minorEastAsia"/>
+          <w:noProof/>
+          <w:lang w:val="en-US" w:eastAsia="de-DE"/>
+        </w:rPr>
+      </w:pPr>
+      <w:r>
+        <w:rPr>
+          <w:rFonts w:eastAsiaTheme="minorEastAsia"/>
+          <w:noProof/>
+          <w:lang w:val="en-US" w:eastAsia="de-DE"/>
+        </w:rPr>
+        <w:t>The split decision is made by selecting at each node the attribute</w:t>
+      </w:r>
+      <w:r>
+        <w:rPr>
+          <w:rFonts w:eastAsiaTheme="minorEastAsia"/>
+          <w:noProof/>
+          <w:lang w:val="en-US" w:eastAsia="de-DE"/>
+        </w:rPr>
+        <w:t xml:space="preserve"> </w:t>
+      </w:r>
+      <m:oMath>
+        <m:r>
+          <w:rPr>
+            <w:rFonts w:ascii="Cambria Math" w:eastAsiaTheme="minorEastAsia" w:hAnsi="Cambria Math"/>
+            <w:noProof/>
+            <w:lang w:val="en-US" w:eastAsia="de-DE"/>
+          </w:rPr>
+          <m:t>m</m:t>
+        </m:r>
+      </m:oMath>
+      <w:r>
+        <w:rPr>
+          <w:rFonts w:eastAsiaTheme="minorEastAsia"/>
+          <w:noProof/>
+          <w:lang w:val="en-US" w:eastAsia="de-DE"/>
+        </w:rPr>
+        <w:t xml:space="preserve"> resulting in the highest information gain</w:t>
+      </w:r>
+      <w:r>
+        <w:rPr>
+          <w:rFonts w:eastAsiaTheme="minorEastAsia"/>
+          <w:noProof/>
+          <w:lang w:val="en-US" w:eastAsia="de-DE"/>
+        </w:rPr>
+        <w:t>, given by</w:t>
+      </w:r>
+      <w:bookmarkStart w:id="1" w:name="_GoBack"/>
+      <w:bookmarkEnd w:id="1"/>
+    </w:p>
+    <w:p>
+      <w:pPr>
+        <w:tabs>
+          <w:tab w:val="right" w:leader="dot" w:pos="9062"/>
+        </w:tabs>
+        <w:jc w:val="both"/>
+        <w:rPr>
+          <w:rFonts w:eastAsiaTheme="minorEastAsia"/>
+          <w:noProof/>
+          <w:lang w:val="en-US" w:eastAsia="de-DE"/>
+        </w:rPr>
+      </w:pPr>
+      <m:oMathPara>
+        <m:oMath>
+          <m:r>
+            <w:rPr>
+              <w:rFonts w:ascii="Cambria Math" w:eastAsiaTheme="minorEastAsia" w:hAnsi="Cambria Math"/>
+              <w:noProof/>
+              <w:lang w:val="en-US" w:eastAsia="de-DE"/>
+            </w:rPr>
+            <m:t>G</m:t>
+          </m:r>
+          <m:d>
+            <m:dPr>
+              <m:ctrlPr>
+                <w:rPr>
+                  <w:rFonts w:ascii="Cambria Math" w:eastAsiaTheme="minorEastAsia" w:hAnsi="Cambria Math"/>
+                  <w:i/>
+                  <w:noProof/>
+                  <w:lang w:val="en-US" w:eastAsia="de-DE"/>
+                </w:rPr>
+              </m:ctrlPr>
+            </m:dPr>
+            <m:e>
+              <m:r>
+                <w:rPr>
+                  <w:rFonts w:ascii="Cambria Math" w:eastAsiaTheme="minorEastAsia" w:hAnsi="Cambria Math"/>
+                  <w:noProof/>
+                  <w:lang w:val="en-US" w:eastAsia="de-DE"/>
+                </w:rPr>
+                <m:t>S</m:t>
+              </m:r>
+              <m:r>
+                <w:rPr>
+                  <w:rFonts w:ascii="Cambria Math" w:eastAsiaTheme="minorEastAsia" w:hAnsi="Cambria Math"/>
+                  <w:noProof/>
+                  <w:lang w:val="en-US" w:eastAsia="de-DE"/>
+                </w:rPr>
+                <m:t>,m</m:t>
+              </m:r>
+            </m:e>
+          </m:d>
+          <m:r>
+            <w:rPr>
+              <w:rFonts w:ascii="Cambria Math" w:eastAsiaTheme="minorEastAsia" w:hAnsi="Cambria Math"/>
+              <w:noProof/>
+              <w:lang w:val="en-US" w:eastAsia="de-DE"/>
+            </w:rPr>
+            <m:t>=I</m:t>
+          </m:r>
+          <m:d>
+            <m:dPr>
+              <m:ctrlPr>
+                <w:rPr>
+                  <w:rFonts w:ascii="Cambria Math" w:eastAsiaTheme="minorEastAsia" w:hAnsi="Cambria Math"/>
+                  <w:i/>
+                  <w:noProof/>
+                  <w:lang w:val="en-US" w:eastAsia="de-DE"/>
+                </w:rPr>
+              </m:ctrlPr>
+            </m:dPr>
+            <m:e>
+              <m:r>
+                <w:rPr>
+                  <w:rFonts w:ascii="Cambria Math" w:eastAsiaTheme="minorEastAsia" w:hAnsi="Cambria Math"/>
+                  <w:noProof/>
+                  <w:lang w:val="en-US" w:eastAsia="de-DE"/>
+                </w:rPr>
+                <m:t>S</m:t>
+              </m:r>
+            </m:e>
+          </m:d>
+          <m:r>
+            <w:rPr>
+              <w:rFonts w:ascii="Cambria Math" w:eastAsiaTheme="minorEastAsia" w:hAnsi="Cambria Math"/>
+              <w:noProof/>
+              <w:lang w:val="en-US" w:eastAsia="de-DE"/>
+            </w:rPr>
+            <m:t>-</m:t>
+          </m:r>
+          <m:nary>
+            <m:naryPr>
+              <m:chr m:val="∑"/>
+              <m:limLoc m:val="undOvr"/>
+              <m:ctrlPr>
+                <w:rPr>
+                  <w:rFonts w:ascii="Cambria Math" w:eastAsiaTheme="minorEastAsia" w:hAnsi="Cambria Math"/>
+                  <w:i/>
+                  <w:noProof/>
+                  <w:lang w:val="en-US" w:eastAsia="de-DE"/>
+                </w:rPr>
+              </m:ctrlPr>
+            </m:naryPr>
+            <m:sub>
+              <m:r>
+                <w:rPr>
+                  <w:rFonts w:ascii="Cambria Math" w:eastAsiaTheme="minorEastAsia" w:hAnsi="Cambria Math"/>
+                  <w:noProof/>
+                  <w:lang w:val="en-US" w:eastAsia="de-DE"/>
+                </w:rPr>
+                <m:t>i</m:t>
+              </m:r>
+            </m:sub>
+            <m:sup>
+              <m:r>
+                <w:rPr>
+                  <w:rFonts w:ascii="Cambria Math" w:eastAsiaTheme="minorEastAsia" w:hAnsi="Cambria Math"/>
+                  <w:noProof/>
+                  <w:lang w:val="en-US" w:eastAsia="de-DE"/>
+                </w:rPr>
+                <m:t>t</m:t>
+              </m:r>
+            </m:sup>
+            <m:e>
+              <m:f>
+                <m:fPr>
+                  <m:ctrlPr>
+                    <w:rPr>
+                      <w:rFonts w:ascii="Cambria Math" w:eastAsiaTheme="minorEastAsia" w:hAnsi="Cambria Math"/>
+                      <w:i/>
+                      <w:noProof/>
+                      <w:lang w:val="en-US" w:eastAsia="de-DE"/>
+                    </w:rPr>
+                  </m:ctrlPr>
+                </m:fPr>
+                <m:num>
+                  <m:d>
+                    <m:dPr>
+                      <m:begChr m:val="|"/>
+                      <m:endChr m:val="|"/>
+                      <m:ctrlPr>
+                        <w:rPr>
+                          <w:rFonts w:ascii="Cambria Math" w:eastAsiaTheme="minorEastAsia" w:hAnsi="Cambria Math"/>
+                          <w:i/>
+                          <w:noProof/>
+                          <w:lang w:val="en-US" w:eastAsia="de-DE"/>
+                        </w:rPr>
+                      </m:ctrlPr>
+                    </m:dPr>
+                    <m:e>
+                      <m:sSub>
+                        <m:sSubPr>
+                          <m:ctrlPr>
+                            <w:rPr>
+                              <w:rFonts w:ascii="Cambria Math" w:eastAsiaTheme="minorEastAsia" w:hAnsi="Cambria Math"/>
+                              <w:i/>
+                              <w:noProof/>
+                              <w:lang w:val="en-US" w:eastAsia="de-DE"/>
+                            </w:rPr>
+                          </m:ctrlPr>
+                        </m:sSubPr>
+                        <m:e>
+                          <m:r>
+                            <w:rPr>
+                              <w:rFonts w:ascii="Cambria Math" w:eastAsiaTheme="minorEastAsia" w:hAnsi="Cambria Math"/>
+                              <w:noProof/>
+                              <w:lang w:val="en-US" w:eastAsia="de-DE"/>
+                            </w:rPr>
+                            <m:t>S</m:t>
+                          </m:r>
+                        </m:e>
+                        <m:sub>
+                          <m:r>
+                            <w:rPr>
+                              <w:rFonts w:ascii="Cambria Math" w:eastAsiaTheme="minorEastAsia" w:hAnsi="Cambria Math"/>
+                              <w:noProof/>
+                              <w:lang w:val="en-US" w:eastAsia="de-DE"/>
+                            </w:rPr>
+                            <m:t>i</m:t>
+                          </m:r>
+                        </m:sub>
+                      </m:sSub>
+                    </m:e>
+                  </m:d>
+                </m:num>
+                <m:den>
+                  <m:d>
+                    <m:dPr>
+                      <m:begChr m:val="|"/>
+                      <m:endChr m:val="|"/>
+                      <m:ctrlPr>
+                        <w:rPr>
+                          <w:rFonts w:ascii="Cambria Math" w:eastAsiaTheme="minorEastAsia" w:hAnsi="Cambria Math"/>
+                          <w:i/>
+                          <w:noProof/>
+                          <w:lang w:val="en-US" w:eastAsia="de-DE"/>
+                        </w:rPr>
+                      </m:ctrlPr>
+                    </m:dPr>
+                    <m:e>
+                      <m:r>
+                        <w:rPr>
+                          <w:rFonts w:ascii="Cambria Math" w:eastAsiaTheme="minorEastAsia" w:hAnsi="Cambria Math"/>
+                          <w:noProof/>
+                          <w:lang w:val="en-US" w:eastAsia="de-DE"/>
+                        </w:rPr>
+                        <m:t>S</m:t>
+                      </m:r>
+                    </m:e>
+                  </m:d>
+                </m:den>
+              </m:f>
+            </m:e>
+          </m:nary>
+          <m:r>
+            <w:rPr>
+              <w:rFonts w:ascii="Cambria Math" w:eastAsiaTheme="minorEastAsia" w:hAnsi="Cambria Math"/>
+              <w:noProof/>
+              <w:lang w:val="en-US" w:eastAsia="de-DE"/>
+            </w:rPr>
+            <m:t>I</m:t>
+          </m:r>
+          <m:d>
+            <m:dPr>
+              <m:ctrlPr>
+                <w:rPr>
+                  <w:rFonts w:ascii="Cambria Math" w:eastAsiaTheme="minorEastAsia" w:hAnsi="Cambria Math"/>
+                  <w:i/>
+                  <w:noProof/>
+                  <w:lang w:val="en-US" w:eastAsia="de-DE"/>
+                </w:rPr>
+              </m:ctrlPr>
+            </m:dPr>
+            <m:e>
+              <m:sSub>
+                <m:sSubPr>
+                  <m:ctrlPr>
+                    <w:rPr>
+                      <w:rFonts w:ascii="Cambria Math" w:eastAsiaTheme="minorEastAsia" w:hAnsi="Cambria Math"/>
+                      <w:i/>
+                      <w:noProof/>
+                      <w:lang w:val="en-US" w:eastAsia="de-DE"/>
+                    </w:rPr>
+                  </m:ctrlPr>
+                </m:sSubPr>
+                <m:e>
+                  <m:r>
+                    <w:rPr>
+                      <w:rFonts w:ascii="Cambria Math" w:eastAsiaTheme="minorEastAsia" w:hAnsi="Cambria Math"/>
+                      <w:noProof/>
+                      <w:lang w:val="en-US" w:eastAsia="de-DE"/>
+                    </w:rPr>
+                    <m:t>S</m:t>
+                  </m:r>
+                </m:e>
+                <m:sub>
+                  <m:r>
+                    <w:rPr>
+                      <w:rFonts w:ascii="Cambria Math" w:eastAsiaTheme="minorEastAsia" w:hAnsi="Cambria Math"/>
+                      <w:noProof/>
+                      <w:lang w:val="en-US" w:eastAsia="de-DE"/>
+                    </w:rPr>
+                    <m:t>i</m:t>
+                  </m:r>
+                </m:sub>
+              </m:sSub>
+            </m:e>
+          </m:d>
+        </m:oMath>
+      </m:oMathPara>
+    </w:p>
+    <w:p>
+      <w:pPr>
+        <w:tabs>
+          <w:tab w:val="right" w:leader="dot" w:pos="9062"/>
+        </w:tabs>
+        <w:jc w:val="center"/>
+        <w:rPr>
+          <w:rFonts w:eastAsiaTheme="minorEastAsia"/>
+          <w:noProof/>
+          <w:lang w:val="en-US" w:eastAsia="de-DE"/>
+        </w:rPr>
+      </w:pPr>
+      <w:r>
+        <w:rPr>
+          <w:rFonts w:eastAsiaTheme="minorEastAsia"/>
+          <w:noProof/>
+          <w:lang w:val="en-US" w:eastAsia="de-DE"/>
+        </w:rPr>
+        <w:t>(5.2.1)</w:t>
+      </w:r>
+    </w:p>
+    <w:p>
+      <w:pPr>
+        <w:tabs>
+          <w:tab w:val="right" w:leader="dot" w:pos="9062"/>
+        </w:tabs>
+        <w:jc w:val="both"/>
+        <w:rPr>
+          <w:rFonts w:eastAsiaTheme="minorEastAsia"/>
+          <w:noProof/>
+          <w:lang w:val="en-US" w:eastAsia="de-DE"/>
+        </w:rPr>
+      </w:pPr>
+      <w:r>
+        <w:rPr>
+          <w:rFonts w:eastAsiaTheme="minorEastAsia"/>
+          <w:noProof/>
+          <w:lang w:val="en-US" w:eastAsia="de-DE"/>
+        </w:rPr>
+        <w:t xml:space="preserve"> Where S is the dataset before splitting, </w:t>
+      </w:r>
+      <m:oMath>
+        <m:sSub>
+          <m:sSubPr>
+            <m:ctrlPr>
+              <w:rPr>
+                <w:rFonts w:ascii="Cambria Math" w:eastAsiaTheme="minorEastAsia" w:hAnsi="Cambria Math"/>
+                <w:i/>
+                <w:noProof/>
+                <w:lang w:val="en-US" w:eastAsia="de-DE"/>
+              </w:rPr>
+            </m:ctrlPr>
+          </m:sSubPr>
+          <m:e>
+            <m:r>
+              <w:rPr>
+                <w:rFonts w:ascii="Cambria Math" w:eastAsiaTheme="minorEastAsia" w:hAnsi="Cambria Math"/>
+                <w:noProof/>
+                <w:lang w:val="en-US" w:eastAsia="de-DE"/>
+              </w:rPr>
+              <m:t>S</m:t>
+            </m:r>
+          </m:e>
+          <m:sub>
+            <m:r>
+              <w:rPr>
+                <w:rFonts w:ascii="Cambria Math" w:eastAsiaTheme="minorEastAsia" w:hAnsi="Cambria Math"/>
+                <w:noProof/>
+                <w:lang w:val="en-US" w:eastAsia="de-DE"/>
+              </w:rPr>
+              <m:t>i</m:t>
+            </m:r>
+          </m:sub>
+        </m:sSub>
+      </m:oMath>
+      <w:r>
+        <w:rPr>
+          <w:rFonts w:eastAsiaTheme="minorEastAsia"/>
+          <w:noProof/>
+          <w:lang w:val="en-US" w:eastAsia="de-DE"/>
+        </w:rPr>
+        <w:t xml:space="preserve"> are the splitted datasets and </w:t>
+      </w:r>
+      <m:oMath>
+        <m:r>
+          <w:rPr>
+            <w:rFonts w:ascii="Cambria Math" w:eastAsiaTheme="minorEastAsia" w:hAnsi="Cambria Math"/>
+            <w:noProof/>
+            <w:lang w:val="en-US" w:eastAsia="de-DE"/>
+          </w:rPr>
+          <m:t>I</m:t>
+        </m:r>
+        <m:d>
+          <m:dPr>
+            <m:ctrlPr>
+              <w:rPr>
+                <w:rFonts w:ascii="Cambria Math" w:eastAsiaTheme="minorEastAsia" w:hAnsi="Cambria Math"/>
+                <w:i/>
+                <w:noProof/>
+                <w:lang w:val="en-US" w:eastAsia="de-DE"/>
+              </w:rPr>
+            </m:ctrlPr>
+          </m:dPr>
+          <m:e>
+            <m:r>
+              <w:rPr>
+                <w:rFonts w:ascii="Cambria Math" w:eastAsiaTheme="minorEastAsia" w:hAnsi="Cambria Math"/>
+                <w:noProof/>
+                <w:lang w:val="en-US" w:eastAsia="de-DE"/>
+              </w:rPr>
+              <m:t>S</m:t>
+            </m:r>
+          </m:e>
+        </m:d>
+      </m:oMath>
+      <w:r>
+        <w:rPr>
+          <w:rFonts w:eastAsiaTheme="minorEastAsia"/>
+          <w:noProof/>
+          <w:lang w:val="en-US" w:eastAsia="de-DE"/>
+        </w:rPr>
+        <w:t xml:space="preserve"> is the gini index given by </w:t>
+      </w:r>
+    </w:p>
+    <w:p>
+      <w:pPr>
+        <w:tabs>
+          <w:tab w:val="right" w:leader="dot" w:pos="9062"/>
+        </w:tabs>
+        <w:jc w:val="both"/>
+        <w:rPr>
+          <w:rFonts w:eastAsiaTheme="minorEastAsia"/>
+          <w:noProof/>
+          <w:lang w:val="en-US" w:eastAsia="de-DE"/>
+        </w:rPr>
+      </w:pPr>
+      <m:oMathPara>
+        <m:oMath>
+          <m:r>
+            <w:rPr>
+              <w:rFonts w:ascii="Cambria Math" w:eastAsiaTheme="minorEastAsia" w:hAnsi="Cambria Math"/>
+              <w:noProof/>
+              <w:lang w:val="en-US" w:eastAsia="de-DE"/>
+            </w:rPr>
+            <m:t>I</m:t>
+          </m:r>
+          <m:d>
+            <m:dPr>
+              <m:ctrlPr>
+                <w:rPr>
+                  <w:rFonts w:ascii="Cambria Math" w:eastAsiaTheme="minorEastAsia" w:hAnsi="Cambria Math"/>
+                  <w:i/>
+                  <w:noProof/>
+                  <w:lang w:val="en-US" w:eastAsia="de-DE"/>
+                </w:rPr>
+              </m:ctrlPr>
+            </m:dPr>
+            <m:e>
+              <m:r>
+                <w:rPr>
+                  <w:rFonts w:ascii="Cambria Math" w:eastAsiaTheme="minorEastAsia" w:hAnsi="Cambria Math"/>
+                  <w:noProof/>
+                  <w:lang w:val="en-US" w:eastAsia="de-DE"/>
+                </w:rPr>
+                <m:t>S</m:t>
+              </m:r>
+            </m:e>
+          </m:d>
+          <m:r>
+            <w:rPr>
+              <w:rFonts w:ascii="Cambria Math" w:eastAsiaTheme="minorEastAsia" w:hAnsi="Cambria Math"/>
+              <w:noProof/>
+              <w:lang w:val="en-US" w:eastAsia="de-DE"/>
+            </w:rPr>
+            <m:t>=1-</m:t>
+          </m:r>
+          <m:nary>
+            <m:naryPr>
+              <m:chr m:val="∑"/>
+              <m:limLoc m:val="undOvr"/>
+              <m:ctrlPr>
+                <w:rPr>
+                  <w:rFonts w:ascii="Cambria Math" w:eastAsiaTheme="minorEastAsia" w:hAnsi="Cambria Math"/>
+                  <w:i/>
+                  <w:noProof/>
+                  <w:lang w:val="en-US" w:eastAsia="de-DE"/>
+                </w:rPr>
+              </m:ctrlPr>
+            </m:naryPr>
+            <m:sub>
+              <m:r>
+                <w:rPr>
+                  <w:rFonts w:ascii="Cambria Math" w:eastAsiaTheme="minorEastAsia" w:hAnsi="Cambria Math"/>
+                  <w:noProof/>
+                  <w:lang w:val="en-US" w:eastAsia="de-DE"/>
+                </w:rPr>
+                <m:t>j=1</m:t>
+              </m:r>
+            </m:sub>
+            <m:sup>
+              <m:r>
+                <w:rPr>
+                  <w:rFonts w:ascii="Cambria Math" w:eastAsiaTheme="minorEastAsia" w:hAnsi="Cambria Math"/>
+                  <w:noProof/>
+                  <w:lang w:val="en-US" w:eastAsia="de-DE"/>
+                </w:rPr>
+                <m:t>x</m:t>
+              </m:r>
+            </m:sup>
+            <m:e>
+              <m:r>
+                <w:rPr>
+                  <w:rFonts w:ascii="Cambria Math" w:eastAsiaTheme="minorEastAsia" w:hAnsi="Cambria Math"/>
+                  <w:noProof/>
+                  <w:lang w:val="en-US" w:eastAsia="de-DE"/>
+                </w:rPr>
+                <m:t>RF</m:t>
+              </m:r>
+              <m:sSup>
+                <m:sSupPr>
+                  <m:ctrlPr>
+                    <w:rPr>
+                      <w:rFonts w:ascii="Cambria Math" w:eastAsiaTheme="minorEastAsia" w:hAnsi="Cambria Math"/>
+                      <w:i/>
+                      <w:noProof/>
+                      <w:lang w:val="en-US" w:eastAsia="de-DE"/>
+                    </w:rPr>
+                  </m:ctrlPr>
+                </m:sSupPr>
+                <m:e>
+                  <m:d>
+                    <m:dPr>
+                      <m:ctrlPr>
+                        <w:rPr>
+                          <w:rFonts w:ascii="Cambria Math" w:eastAsiaTheme="minorEastAsia" w:hAnsi="Cambria Math"/>
+                          <w:i/>
+                          <w:noProof/>
+                          <w:lang w:val="en-US" w:eastAsia="de-DE"/>
+                        </w:rPr>
+                      </m:ctrlPr>
+                    </m:dPr>
+                    <m:e>
+                      <m:sSub>
+                        <m:sSubPr>
+                          <m:ctrlPr>
+                            <w:rPr>
+                              <w:rFonts w:ascii="Cambria Math" w:eastAsiaTheme="minorEastAsia" w:hAnsi="Cambria Math"/>
+                              <w:i/>
+                              <w:noProof/>
+                              <w:lang w:val="en-US" w:eastAsia="de-DE"/>
+                            </w:rPr>
+                          </m:ctrlPr>
+                        </m:sSubPr>
+                        <m:e>
+                          <m:r>
+                            <w:rPr>
+                              <w:rFonts w:ascii="Cambria Math" w:eastAsiaTheme="minorEastAsia" w:hAnsi="Cambria Math"/>
+                              <w:noProof/>
+                              <w:lang w:val="en-US" w:eastAsia="de-DE"/>
+                            </w:rPr>
+                            <m:t>C</m:t>
+                          </m:r>
+                        </m:e>
+                        <m:sub>
+                          <m:r>
+                            <w:rPr>
+                              <w:rFonts w:ascii="Cambria Math" w:eastAsiaTheme="minorEastAsia" w:hAnsi="Cambria Math"/>
+                              <w:noProof/>
+                              <w:lang w:val="en-US" w:eastAsia="de-DE"/>
+                            </w:rPr>
+                            <m:t>j</m:t>
+                          </m:r>
+                        </m:sub>
+                      </m:sSub>
+                      <m:r>
+                        <w:rPr>
+                          <w:rFonts w:ascii="Cambria Math" w:eastAsiaTheme="minorEastAsia" w:hAnsi="Cambria Math"/>
+                          <w:noProof/>
+                          <w:lang w:val="en-US" w:eastAsia="de-DE"/>
+                        </w:rPr>
+                        <m:t>,S</m:t>
+                      </m:r>
+                    </m:e>
+                  </m:d>
+                </m:e>
+                <m:sup>
+                  <m:r>
+                    <w:rPr>
+                      <w:rFonts w:ascii="Cambria Math" w:eastAsiaTheme="minorEastAsia" w:hAnsi="Cambria Math"/>
+                      <w:noProof/>
+                      <w:lang w:val="en-US" w:eastAsia="de-DE"/>
+                    </w:rPr>
+                    <m:t>2</m:t>
+                  </m:r>
+                </m:sup>
+              </m:sSup>
+            </m:e>
+          </m:nary>
+        </m:oMath>
+      </m:oMathPara>
+    </w:p>
+    <w:p>
+      <w:pPr>
+        <w:tabs>
+          <w:tab w:val="right" w:leader="dot" w:pos="9062"/>
+        </w:tabs>
+        <w:jc w:val="center"/>
+        <w:rPr>
+          <w:rFonts w:eastAsiaTheme="minorEastAsia"/>
+          <w:noProof/>
+          <w:lang w:val="en-US" w:eastAsia="de-DE"/>
+        </w:rPr>
+      </w:pPr>
+      <w:r>
+        <w:rPr>
+          <w:rFonts w:eastAsiaTheme="minorEastAsia"/>
+          <w:noProof/>
+          <w:lang w:val="en-US" w:eastAsia="de-DE"/>
+        </w:rPr>
+        <w:t>(5.2.2</w:t>
+      </w:r>
+      <w:r>
+        <w:rPr>
+          <w:rFonts w:eastAsiaTheme="minorEastAsia"/>
+          <w:noProof/>
+          <w:lang w:val="en-US" w:eastAsia="de-DE"/>
+        </w:rPr>
+        <w:t>)</w:t>
+      </w:r>
+    </w:p>
+    <w:p>
+      <w:pPr>
+        <w:tabs>
+          <w:tab w:val="right" w:leader="dot" w:pos="9062"/>
+        </w:tabs>
+        <w:jc w:val="both"/>
+        <w:rPr>
+          <w:rFonts w:eastAsiaTheme="minorEastAsia"/>
+          <w:noProof/>
+          <w:lang w:val="en-US" w:eastAsia="de-DE"/>
+        </w:rPr>
+      </w:pPr>
+      <w:r>
+        <w:rPr>
+          <w:rFonts w:eastAsiaTheme="minorEastAsia"/>
+          <w:noProof/>
+          <w:lang w:val="en-US" w:eastAsia="de-DE"/>
+        </w:rPr>
+        <w:t xml:space="preserve">where </w:t>
+      </w:r>
+      <m:oMath>
+        <m:r>
+          <w:rPr>
+            <w:rFonts w:ascii="Cambria Math" w:eastAsiaTheme="minorEastAsia" w:hAnsi="Cambria Math"/>
+            <w:noProof/>
+            <w:lang w:val="en-US" w:eastAsia="de-DE"/>
+          </w:rPr>
+          <m:t>RF</m:t>
+        </m:r>
+        <m:d>
+          <m:dPr>
+            <m:ctrlPr>
+              <w:rPr>
+                <w:rFonts w:ascii="Cambria Math" w:eastAsiaTheme="minorEastAsia" w:hAnsi="Cambria Math"/>
+                <w:i/>
+                <w:noProof/>
+                <w:lang w:val="en-US" w:eastAsia="de-DE"/>
+              </w:rPr>
+            </m:ctrlPr>
+          </m:dPr>
+          <m:e>
+            <m:sSub>
+              <m:sSubPr>
+                <m:ctrlPr>
+                  <w:rPr>
+                    <w:rFonts w:ascii="Cambria Math" w:eastAsiaTheme="minorEastAsia" w:hAnsi="Cambria Math"/>
+                    <w:i/>
+                    <w:noProof/>
+                    <w:lang w:val="en-US" w:eastAsia="de-DE"/>
+                  </w:rPr>
+                </m:ctrlPr>
+              </m:sSubPr>
+              <m:e>
+                <m:r>
+                  <w:rPr>
+                    <w:rFonts w:ascii="Cambria Math" w:eastAsiaTheme="minorEastAsia" w:hAnsi="Cambria Math"/>
+                    <w:noProof/>
+                    <w:lang w:val="en-US" w:eastAsia="de-DE"/>
+                  </w:rPr>
+                  <m:t>C</m:t>
+                </m:r>
+              </m:e>
+              <m:sub>
+                <m:r>
+                  <w:rPr>
+                    <w:rFonts w:ascii="Cambria Math" w:eastAsiaTheme="minorEastAsia" w:hAnsi="Cambria Math"/>
+                    <w:noProof/>
+                    <w:lang w:val="en-US" w:eastAsia="de-DE"/>
+                  </w:rPr>
+                  <m:t>j</m:t>
+                </m:r>
+              </m:sub>
+            </m:sSub>
+            <m:r>
+              <w:rPr>
+                <w:rFonts w:ascii="Cambria Math" w:eastAsiaTheme="minorEastAsia" w:hAnsi="Cambria Math"/>
+                <w:noProof/>
+                <w:lang w:val="en-US" w:eastAsia="de-DE"/>
+              </w:rPr>
+              <m:t>,S</m:t>
+            </m:r>
+          </m:e>
+        </m:d>
+      </m:oMath>
+      <w:r>
+        <w:rPr>
+          <w:rFonts w:eastAsiaTheme="minorEastAsia"/>
+          <w:noProof/>
+          <w:lang w:val="en-US" w:eastAsia="de-DE"/>
+        </w:rPr>
+        <w:t xml:space="preserve"> is the relative frequency of cases with class </w:t>
+      </w:r>
+      <m:oMath>
+        <m:r>
+          <w:rPr>
+            <w:rFonts w:ascii="Cambria Math" w:eastAsiaTheme="minorEastAsia" w:hAnsi="Cambria Math"/>
+            <w:noProof/>
+            <w:lang w:val="en-US" w:eastAsia="de-DE"/>
+          </w:rPr>
+          <m:t>j</m:t>
+        </m:r>
+      </m:oMath>
+      <w:r>
+        <w:rPr>
+          <w:rFonts w:eastAsiaTheme="minorEastAsia"/>
+          <w:noProof/>
+          <w:lang w:val="en-US" w:eastAsia="de-DE"/>
+        </w:rPr>
+        <w:t xml:space="preserve"> in dataset </w:t>
+      </w:r>
+      <m:oMath>
+        <m:r>
+          <w:rPr>
+            <w:rFonts w:ascii="Cambria Math" w:eastAsiaTheme="minorEastAsia" w:hAnsi="Cambria Math"/>
+            <w:noProof/>
+            <w:lang w:val="en-US" w:eastAsia="de-DE"/>
+          </w:rPr>
+          <m:t>S</m:t>
+        </m:r>
+      </m:oMath>
+      <w:r>
+        <w:rPr>
+          <w:rFonts w:eastAsiaTheme="minorEastAsia"/>
+          <w:noProof/>
+          <w:lang w:val="en-US" w:eastAsia="de-DE"/>
+        </w:rPr>
+        <w:t xml:space="preserve">. </w:t>
       </w:r>
     </w:p>
     <w:p>
@@ -19765,6 +21267,7 @@
           <w:noProof/>
           <w:lang w:val="en-US" w:eastAsia="de-DE"/>
         </w:rPr>
+        <w:lastRenderedPageBreak/>
         <w:t xml:space="preserve">The capability to calculate a </w:t>
       </w:r>
       <w:r>
@@ -19929,14 +21432,6 @@
     </w:p>
     <w:p>
       <w:pPr>
-        <w:jc w:val="both"/>
-        <w:rPr>
-          <w:lang w:val="en-US"/>
-        </w:rPr>
-      </w:pPr>
-    </w:p>
-    <w:p>
-      <w:pPr>
         <w:pStyle w:val="Listenabsatz"/>
         <w:numPr>
           <w:ilvl w:val="2"/>
@@ -19963,6 +21458,312 @@
     </w:p>
     <w:p>
       <w:pPr>
+        <w:jc w:val="both"/>
+        <w:rPr>
+          <w:rFonts w:eastAsiaTheme="minorEastAsia"/>
+          <w:lang w:val="en-US"/>
+        </w:rPr>
+      </w:pPr>
+      <w:r>
+        <w:rPr>
+          <w:rFonts w:eastAsiaTheme="minorEastAsia"/>
+          <w:lang w:val="en-US"/>
+        </w:rPr>
+        <w:t xml:space="preserve">For the construction of each tree in a random forest, a training set of N cases is uniformly sampled from the original training set. Thus, about  </w:t>
+      </w:r>
+      <m:oMath>
+        <m:f>
+          <m:fPr>
+            <m:ctrlPr>
+              <w:rPr>
+                <w:rFonts w:ascii="Cambria Math" w:hAnsi="Cambria Math"/>
+                <w:i/>
+                <w:lang w:val="en-US"/>
+              </w:rPr>
+            </m:ctrlPr>
+          </m:fPr>
+          <m:num>
+            <m:r>
+              <w:rPr>
+                <w:rFonts w:ascii="Cambria Math" w:hAnsi="Cambria Math"/>
+                <w:lang w:val="en-US"/>
+              </w:rPr>
+              <m:t>1</m:t>
+            </m:r>
+          </m:num>
+          <m:den>
+            <m:r>
+              <w:rPr>
+                <w:rFonts w:ascii="Cambria Math" w:hAnsi="Cambria Math"/>
+                <w:lang w:val="en-US"/>
+              </w:rPr>
+              <m:t>3</m:t>
+            </m:r>
+          </m:den>
+        </m:f>
+      </m:oMath>
+      <w:r>
+        <w:rPr>
+          <w:rFonts w:eastAsiaTheme="minorEastAsia"/>
+          <w:lang w:val="en-US"/>
+        </w:rPr>
+        <w:t xml:space="preserve">  </w:t>
+      </w:r>
+      <w:r>
+        <w:rPr>
+          <w:rFonts w:eastAsiaTheme="minorEastAsia"/>
+          <w:lang w:val="en-US"/>
+        </w:rPr>
+        <w:t>of the training cases are not used for the training of the n</w:t>
+      </w:r>
+      <w:r>
+        <w:rPr>
+          <w:rFonts w:eastAsiaTheme="minorEastAsia"/>
+          <w:vertAlign w:val="superscript"/>
+          <w:lang w:val="en-US"/>
+        </w:rPr>
+        <w:t>th</w:t>
+      </w:r>
+      <w:r>
+        <w:rPr>
+          <w:rFonts w:eastAsiaTheme="minorEastAsia"/>
+          <w:lang w:val="en-US"/>
+        </w:rPr>
+        <w:t xml:space="preserve"> tree. This </w:t>
+      </w:r>
+      <w:r>
+        <w:rPr>
+          <w:rFonts w:eastAsiaTheme="minorEastAsia"/>
+          <w:i/>
+          <w:lang w:val="en-US"/>
+        </w:rPr>
+        <w:t>out of bag (</w:t>
+      </w:r>
+      <w:proofErr w:type="spellStart"/>
+      <w:r>
+        <w:rPr>
+          <w:rFonts w:eastAsiaTheme="minorEastAsia"/>
+          <w:i/>
+          <w:lang w:val="en-US"/>
+        </w:rPr>
+        <w:t>oob</w:t>
+      </w:r>
+      <w:proofErr w:type="spellEnd"/>
+      <w:r>
+        <w:rPr>
+          <w:rFonts w:eastAsiaTheme="minorEastAsia"/>
+          <w:i/>
+          <w:lang w:val="en-US"/>
+        </w:rPr>
+        <w:t xml:space="preserve">) </w:t>
+      </w:r>
+      <w:r>
+        <w:rPr>
+          <w:rFonts w:eastAsiaTheme="minorEastAsia"/>
+          <w:lang w:val="en-US"/>
+        </w:rPr>
+        <w:t xml:space="preserve">data </w:t>
+      </w:r>
+      <w:sdt>
+        <w:sdtPr>
+          <w:rPr>
+            <w:rFonts w:eastAsiaTheme="minorEastAsia"/>
+            <w:lang w:val="en-US"/>
+          </w:rPr>
+          <w:id w:val="397867529"/>
+          <w:citation/>
+        </w:sdtPr>
+        <w:sdtContent>
+          <w:r>
+            <w:rPr>
+              <w:rFonts w:eastAsiaTheme="minorEastAsia"/>
+              <w:lang w:val="en-US"/>
+            </w:rPr>
+            <w:fldChar w:fldCharType="begin"/>
+          </w:r>
+          <w:r>
+            <w:rPr>
+              <w:rFonts w:eastAsiaTheme="minorEastAsia"/>
+              <w:lang w:val="en-US"/>
+            </w:rPr>
+            <w:instrText xml:space="preserve"> CITATION Bre01 \l 1031 </w:instrText>
+          </w:r>
+          <w:r>
+            <w:rPr>
+              <w:rFonts w:eastAsiaTheme="minorEastAsia"/>
+              <w:lang w:val="en-US"/>
+            </w:rPr>
+            <w:fldChar w:fldCharType="separate"/>
+          </w:r>
+          <w:r>
+            <w:rPr>
+              <w:rFonts w:eastAsiaTheme="minorEastAsia"/>
+              <w:noProof/>
+              <w:lang w:val="en-US"/>
+            </w:rPr>
+            <w:t>(Breiman , Random Forests, 2001)</w:t>
+          </w:r>
+          <w:r>
+            <w:rPr>
+              <w:rFonts w:eastAsiaTheme="minorEastAsia"/>
+              <w:lang w:val="en-US"/>
+            </w:rPr>
+            <w:fldChar w:fldCharType="end"/>
+          </w:r>
+        </w:sdtContent>
+      </w:sdt>
+      <w:r>
+        <w:rPr>
+          <w:rFonts w:eastAsiaTheme="minorEastAsia"/>
+          <w:lang w:val="en-US"/>
+        </w:rPr>
+        <w:t xml:space="preserve"> can be used for </w:t>
+      </w:r>
+      <w:r>
+        <w:rPr>
+          <w:rFonts w:eastAsiaTheme="minorEastAsia"/>
+          <w:lang w:val="en-US"/>
+        </w:rPr>
+        <w:t>a simple estimation of the generalization error in the following way:</w:t>
+      </w:r>
+    </w:p>
+    <w:p>
+      <w:pPr>
+        <w:pStyle w:val="Listenabsatz"/>
+        <w:numPr>
+          <w:ilvl w:val="0"/>
+          <w:numId w:val="42"/>
+        </w:numPr>
+        <w:jc w:val="both"/>
+        <w:rPr>
+          <w:rFonts w:eastAsiaTheme="minorEastAsia"/>
+          <w:lang w:val="en-US"/>
+        </w:rPr>
+      </w:pPr>
+      <w:r>
+        <w:rPr>
+          <w:rFonts w:eastAsiaTheme="minorEastAsia"/>
+          <w:lang w:val="en-US"/>
+        </w:rPr>
+        <w:t xml:space="preserve">For each tree in the forest, the cases left out in the training of the tree are put down the particular tree. In this way, each case in the original training set is classified by about </w:t>
+      </w:r>
+      <m:oMath>
+        <m:f>
+          <m:fPr>
+            <m:ctrlPr>
+              <w:rPr>
+                <w:rFonts w:ascii="Cambria Math" w:hAnsi="Cambria Math"/>
+                <w:i/>
+                <w:lang w:val="en-US"/>
+              </w:rPr>
+            </m:ctrlPr>
+          </m:fPr>
+          <m:num>
+            <m:r>
+              <w:rPr>
+                <w:rFonts w:ascii="Cambria Math" w:hAnsi="Cambria Math"/>
+                <w:lang w:val="en-US"/>
+              </w:rPr>
+              <m:t>1</m:t>
+            </m:r>
+          </m:num>
+          <m:den>
+            <m:r>
+              <w:rPr>
+                <w:rFonts w:ascii="Cambria Math" w:hAnsi="Cambria Math"/>
+                <w:lang w:val="en-US"/>
+              </w:rPr>
+              <m:t>3</m:t>
+            </m:r>
+          </m:den>
+        </m:f>
+      </m:oMath>
+      <w:r>
+        <w:rPr>
+          <w:rFonts w:eastAsiaTheme="minorEastAsia"/>
+          <w:lang w:val="en-US"/>
+        </w:rPr>
+        <w:t xml:space="preserve"> of the trees.</w:t>
+      </w:r>
+    </w:p>
+    <w:p>
+      <w:pPr>
+        <w:pStyle w:val="Listenabsatz"/>
+        <w:numPr>
+          <w:ilvl w:val="0"/>
+          <w:numId w:val="42"/>
+        </w:numPr>
+        <w:jc w:val="both"/>
+        <w:rPr>
+          <w:rFonts w:eastAsiaTheme="minorEastAsia"/>
+          <w:lang w:val="en-US"/>
+        </w:rPr>
+      </w:pPr>
+      <w:r>
+        <w:rPr>
+          <w:rFonts w:eastAsiaTheme="minorEastAsia"/>
+          <w:lang w:val="en-US"/>
+        </w:rPr>
+        <w:t xml:space="preserve">If for each case in the training set, </w:t>
+      </w:r>
+      <w:r>
+        <w:rPr>
+          <w:rFonts w:eastAsiaTheme="minorEastAsia"/>
+          <w:i/>
+          <w:lang w:val="en-US"/>
+        </w:rPr>
+        <w:t xml:space="preserve">j </w:t>
+      </w:r>
+      <w:r>
+        <w:rPr>
+          <w:rFonts w:eastAsiaTheme="minorEastAsia"/>
+          <w:lang w:val="en-US"/>
+        </w:rPr>
+        <w:t xml:space="preserve">is the class voted for by a majority of the trees, the error estimate can then simply be estimated as the number of cases where </w:t>
+      </w:r>
+      <w:r>
+        <w:rPr>
+          <w:rFonts w:eastAsiaTheme="minorEastAsia"/>
+          <w:i/>
+          <w:lang w:val="en-US"/>
+        </w:rPr>
+        <w:t>j</w:t>
+      </w:r>
+      <w:r>
+        <w:rPr>
+          <w:rFonts w:eastAsiaTheme="minorEastAsia"/>
+          <w:i/>
+          <w:lang w:val="en-US"/>
+        </w:rPr>
+        <w:t xml:space="preserve"> </w:t>
+      </w:r>
+      <w:r>
+        <w:rPr>
+          <w:rFonts w:eastAsiaTheme="minorEastAsia"/>
+          <w:lang w:val="en-US"/>
+        </w:rPr>
+        <w:t xml:space="preserve">was not the real class of the case, normalized by </w:t>
+      </w:r>
+      <w:r>
+        <w:rPr>
+          <w:rFonts w:eastAsiaTheme="minorEastAsia"/>
+          <w:lang w:val="en-US"/>
+        </w:rPr>
+        <w:t>the number of all cases.</w:t>
+      </w:r>
+    </w:p>
+    <w:p>
+      <w:pPr>
+        <w:pStyle w:val="Listenabsatz"/>
+        <w:jc w:val="both"/>
+        <w:rPr>
+          <w:rFonts w:eastAsiaTheme="minorEastAsia"/>
+          <w:lang w:val="en-US"/>
+        </w:rPr>
+      </w:pPr>
+    </w:p>
+    <w:p>
+      <w:pPr>
         <w:pStyle w:val="Listenabsatz"/>
         <w:numPr>
           <w:ilvl w:val="2"/>
@@ -19982,6 +21783,253 @@
     </w:p>
     <w:p>
       <w:pPr>
+        <w:jc w:val="both"/>
+        <w:rPr>
+          <w:lang w:val="en-US"/>
+        </w:rPr>
+      </w:pPr>
+      <w:r>
+        <w:rPr>
+          <w:lang w:val="en-US"/>
+        </w:rPr>
+        <w:t xml:space="preserve">A measure for the attribute importance can be obtained by </w:t>
+      </w:r>
+      <w:r>
+        <w:rPr>
+          <w:lang w:val="en-US"/>
+        </w:rPr>
+        <w:t>randomly permuting the values of an attribute in a dataset as follows:</w:t>
+      </w:r>
+    </w:p>
+    <w:p>
+      <w:pPr>
+        <w:pStyle w:val="Listenabsatz"/>
+        <w:numPr>
+          <w:ilvl w:val="0"/>
+          <w:numId w:val="42"/>
+        </w:numPr>
+        <w:jc w:val="both"/>
+        <w:rPr>
+          <w:lang w:val="en-US"/>
+        </w:rPr>
+      </w:pPr>
+      <w:r>
+        <w:rPr>
+          <w:lang w:val="en-US"/>
+        </w:rPr>
+        <w:t xml:space="preserve">Each case of the original training set is put down the trees where it was </w:t>
+      </w:r>
+      <w:proofErr w:type="spellStart"/>
+      <w:r>
+        <w:rPr>
+          <w:i/>
+          <w:lang w:val="en-US"/>
+        </w:rPr>
+        <w:t>oob</w:t>
+      </w:r>
+      <w:proofErr w:type="spellEnd"/>
+      <w:r>
+        <w:rPr>
+          <w:lang w:val="en-US"/>
+        </w:rPr>
+        <w:t xml:space="preserve"> (i.e. left out in </w:t>
+      </w:r>
+      <w:r>
+        <w:rPr>
+          <w:lang w:val="en-US"/>
+        </w:rPr>
+        <w:t xml:space="preserve">the training) and the overall number of correct votes is counted by </w:t>
+      </w:r>
+      <w:r>
+        <w:rPr>
+          <w:i/>
+          <w:lang w:val="en-US"/>
+        </w:rPr>
+        <w:t>c</w:t>
+      </w:r>
+    </w:p>
+    <w:p>
+      <w:pPr>
+        <w:pStyle w:val="Listenabsatz"/>
+        <w:numPr>
+          <w:ilvl w:val="0"/>
+          <w:numId w:val="42"/>
+        </w:numPr>
+        <w:jc w:val="both"/>
+        <w:rPr>
+          <w:lang w:val="en-US"/>
+        </w:rPr>
+      </w:pPr>
+      <w:r>
+        <w:rPr>
+          <w:lang w:val="en-US"/>
+        </w:rPr>
+        <w:t xml:space="preserve">The values of one attribute </w:t>
+      </w:r>
+      <w:r>
+        <w:rPr>
+          <w:i/>
+          <w:lang w:val="en-US"/>
+        </w:rPr>
+        <w:t>m</w:t>
+      </w:r>
+      <w:r>
+        <w:rPr>
+          <w:lang w:val="en-US"/>
+        </w:rPr>
+        <w:t xml:space="preserve"> in the dataset is randomly permuted </w:t>
+      </w:r>
+    </w:p>
+    <w:p>
+      <w:pPr>
+        <w:pStyle w:val="Listenabsatz"/>
+        <w:numPr>
+          <w:ilvl w:val="0"/>
+          <w:numId w:val="42"/>
+        </w:numPr>
+        <w:jc w:val="both"/>
+        <w:rPr>
+          <w:lang w:val="en-US"/>
+        </w:rPr>
+      </w:pPr>
+      <w:r>
+        <w:rPr>
+          <w:lang w:val="en-US"/>
+        </w:rPr>
+        <w:t>The first step is repeated with the permuted dataset</w:t>
+      </w:r>
+      <w:r>
+        <w:rPr>
+          <w:lang w:val="en-US"/>
+        </w:rPr>
+        <w:t xml:space="preserve"> and the number correct votes </w:t>
+      </w:r>
+      <w:r>
+        <w:rPr>
+          <w:lang w:val="en-US"/>
+        </w:rPr>
+        <w:t xml:space="preserve">is counted by </w:t>
+      </w:r>
+      <w:r>
+        <w:rPr>
+          <w:i/>
+          <w:lang w:val="en-US"/>
+        </w:rPr>
+        <w:t>p</w:t>
+      </w:r>
+    </w:p>
+    <w:p>
+      <w:pPr>
+        <w:ind w:left="360"/>
+        <w:jc w:val="both"/>
+        <w:rPr>
+          <w:lang w:val="en-US"/>
+        </w:rPr>
+      </w:pPr>
+      <w:r>
+        <w:rPr>
+          <w:lang w:val="en-US"/>
+        </w:rPr>
+        <w:t xml:space="preserve">An estimate for the importance of attribute </w:t>
+      </w:r>
+      <w:r>
+        <w:rPr>
+          <w:i/>
+          <w:lang w:val="en-US"/>
+        </w:rPr>
+        <w:t xml:space="preserve">m </w:t>
+      </w:r>
+      <w:r>
+        <w:rPr>
+          <w:lang w:val="en-US"/>
+        </w:rPr>
+        <w:t xml:space="preserve">is then given by </w:t>
+      </w:r>
+    </w:p>
+    <w:p>
+      <w:pPr>
+        <w:ind w:left="360"/>
+        <w:jc w:val="both"/>
+        <w:rPr>
+          <w:lang w:val="en-US"/>
+        </w:rPr>
+      </w:pPr>
+      <m:oMathPara>
+        <m:oMath>
+          <m:f>
+            <m:fPr>
+              <m:ctrlPr>
+                <w:rPr>
+                  <w:rFonts w:ascii="Cambria Math" w:hAnsi="Cambria Math"/>
+                  <w:i/>
+                  <w:lang w:val="en-US"/>
+                </w:rPr>
+              </m:ctrlPr>
+            </m:fPr>
+            <m:num>
+              <m:r>
+                <w:rPr>
+                  <w:rFonts w:ascii="Cambria Math" w:hAnsi="Cambria Math"/>
+                  <w:lang w:val="en-US"/>
+                </w:rPr>
+                <m:t>c-p</m:t>
+              </m:r>
+            </m:num>
+            <m:den>
+              <m:r>
+                <w:rPr>
+                  <w:rFonts w:ascii="Cambria Math" w:hAnsi="Cambria Math"/>
+                  <w:lang w:val="en-US"/>
+                </w:rPr>
+                <m:t>N</m:t>
+              </m:r>
+            </m:den>
+          </m:f>
+        </m:oMath>
+      </m:oMathPara>
+    </w:p>
+    <w:p>
+      <w:pPr>
+        <w:ind w:left="360"/>
+        <w:jc w:val="both"/>
+        <w:rPr>
+          <w:lang w:val="en-US"/>
+        </w:rPr>
+      </w:pPr>
+      <w:r>
+        <w:rPr>
+          <w:lang w:val="en-US"/>
+        </w:rPr>
+        <w:t xml:space="preserve">Where </w:t>
+      </w:r>
+      <m:oMath>
+        <m:r>
+          <w:rPr>
+            <w:rFonts w:ascii="Cambria Math" w:hAnsi="Cambria Math"/>
+            <w:lang w:val="en-US"/>
+          </w:rPr>
+          <m:t>N</m:t>
+        </m:r>
+      </m:oMath>
+      <w:r>
+        <w:rPr>
+          <w:rFonts w:eastAsiaTheme="minorEastAsia"/>
+          <w:lang w:val="en-US"/>
+        </w:rPr>
+        <w:t xml:space="preserve"> is the number of trees in the </w:t>
+      </w:r>
+      <w:proofErr w:type="gramStart"/>
+      <w:r>
+        <w:rPr>
+          <w:rFonts w:eastAsiaTheme="minorEastAsia"/>
+          <w:lang w:val="en-US"/>
+        </w:rPr>
+        <w:t>forest.</w:t>
+      </w:r>
+      <w:proofErr w:type="gramEnd"/>
+    </w:p>
+    <w:p>
+      <w:pPr>
         <w:pStyle w:val="Listenabsatz"/>
         <w:numPr>
           <w:ilvl w:val="2"/>
@@ -20011,6 +22059,7 @@
         <w:rPr>
           <w:lang w:val="en-US"/>
         </w:rPr>
+        <w:lastRenderedPageBreak/>
         <w:t xml:space="preserve">A </w:t>
       </w:r>
       <w:r>
@@ -20282,7 +22331,6 @@
         <w:rPr>
           <w:lang w:val="en-US"/>
         </w:rPr>
-        <w:lastRenderedPageBreak/>
         <w:t xml:space="preserve">Prototypes give an insight into the relation between the classes and the attributes in a dataset. They are found using the </w:t>
       </w:r>
       <w:r>
@@ -20335,14 +22383,7 @@
           <w:i/>
           <w:lang w:val="en-US"/>
         </w:rPr>
-        <w:t>c</w:t>
-      </w:r>
-      <w:r>
-        <w:rPr>
-          <w:i/>
-          <w:lang w:val="en-US"/>
-        </w:rPr>
-        <w:t xml:space="preserve"> </w:t>
+        <w:t xml:space="preserve">c </w:t>
       </w:r>
       <w:r>
         <w:rPr>
@@ -20401,14 +22442,7 @@
           <w:i/>
           <w:lang w:val="en-US"/>
         </w:rPr>
-        <w:t>k</w:t>
-      </w:r>
-      <w:r>
-        <w:rPr>
-          <w:i/>
-          <w:lang w:val="en-US"/>
-        </w:rPr>
-        <w:t xml:space="preserve"> </w:t>
+        <w:t xml:space="preserve">k </w:t>
       </w:r>
       <w:r>
         <w:rPr>
@@ -20440,15 +22474,7 @@
         <w:rPr>
           <w:lang w:val="en-US"/>
         </w:rPr>
-        <w:t>which represents the prototype of cl</w:t>
-      </w:r>
-      <w:bookmarkStart w:id="1" w:name="_GoBack"/>
-      <w:bookmarkEnd w:id="1"/>
-      <w:r>
-        <w:rPr>
-          <w:lang w:val="en-US"/>
-        </w:rPr>
-        <w:t xml:space="preserve">ass </w:t>
+        <w:t xml:space="preserve">which represents the prototype of class </w:t>
       </w:r>
       <w:r>
         <w:rPr>
@@ -26183,6 +28209,7 @@
   </w:compat>
   <w:rsids>
     <w:rsidRoot w:val="00341561"/>
+    <w:rsid w:val="00310666"/>
     <w:rsid w:val="00341561"/>
     <w:rsid w:val="003D74FD"/>
   </w:rsids>
@@ -26398,7 +28425,7 @@
     <w:basedOn w:val="Absatz-Standardschriftart"/>
     <w:uiPriority w:val="99"/>
     <w:semiHidden/>
-    <w:rsid w:val="00341561"/>
+    <w:rsid w:val="00310666"/>
     <w:rPr>
       <w:color w:val="808080"/>
     </w:rPr>
@@ -26598,7 +28625,7 @@
     <w:basedOn w:val="Absatz-Standardschriftart"/>
     <w:uiPriority w:val="99"/>
     <w:semiHidden/>
-    <w:rsid w:val="00341561"/>
+    <w:rsid w:val="00310666"/>
     <w:rPr>
       <w:color w:val="808080"/>
     </w:rPr>
@@ -26924,7 +28951,7 @@
         </b:NameList>
       </b:Author>
     </b:Author>
-    <b:RefOrder>14</b:RefOrder>
+    <b:RefOrder>16</b:RefOrder>
   </b:Source>
   <b:Source>
     <b:Tag>Hodge2004</b:Tag>
@@ -26950,7 +28977,7 @@
     </b:Author>
     <b:PeriodicalTitle>Artificial Intelligence Review, Vol 22, No.2</b:PeriodicalTitle>
     <b:Pages>pp. 85-126</b:Pages>
-    <b:RefOrder>15</b:RefOrder>
+    <b:RefOrder>17</b:RefOrder>
   </b:Source>
   <b:Source>
     <b:Tag>Markou2003</b:Tag>
@@ -26974,7 +29001,7 @@
         </b:NameList>
       </b:Author>
     </b:Author>
-    <b:RefOrder>16</b:RefOrder>
+    <b:RefOrder>18</b:RefOrder>
   </b:Source>
   <b:Source>
     <b:Tag>Markou20032</b:Tag>
@@ -26998,7 +29025,7 @@
         </b:NameList>
       </b:Author>
     </b:Author>
-    <b:RefOrder>17</b:RefOrder>
+    <b:RefOrder>19</b:RefOrder>
   </b:Source>
   <b:Source>
     <b:Tag>Gru69</b:Tag>
@@ -27019,7 +29046,7 @@
         </b:NameList>
       </b:Author>
     </b:Author>
-    <b:RefOrder>18</b:RefOrder>
+    <b:RefOrder>20</b:RefOrder>
   </b:Source>
   <b:Source>
     <b:Tag>Bar94</b:Tag>
@@ -27042,7 +29069,7 @@
         </b:NameList>
       </b:Author>
     </b:Author>
-    <b:RefOrder>19</b:RefOrder>
+    <b:RefOrder>21</b:RefOrder>
   </b:Source>
   <b:Source>
     <b:Tag>Chr09</b:Tag>
@@ -27086,7 +29113,7 @@
         </b:NameList>
       </b:Author>
     </b:Author>
-    <b:RefOrder>20</b:RefOrder>
+    <b:RefOrder>22</b:RefOrder>
   </b:Source>
   <b:Source>
     <b:Tag>Mar12</b:Tag>
@@ -27126,7 +29153,7 @@
         </b:NameList>
       </b:Author>
     </b:Author>
-    <b:RefOrder>21</b:RefOrder>
+    <b:RefOrder>23</b:RefOrder>
   </b:Source>
   <b:Source>
     <b:Tag>Fuj05</b:Tag>
@@ -27153,7 +29180,7 @@
         </b:NameList>
       </b:Author>
     </b:Author>
-    <b:RefOrder>22</b:RefOrder>
+    <b:RefOrder>24</b:RefOrder>
   </b:Source>
   <b:Source>
     <b:Tag>Yai01</b:Tag>
@@ -27180,7 +29207,7 @@
       </b:Author>
     </b:Author>
     <b:PeriodicalTitle>Proceeding of the 6th International Symposium on Artificial Intelligence and Robotics &amp; Automation in Space</b:PeriodicalTitle>
-    <b:RefOrder>23</b:RefOrder>
+    <b:RefOrder>25</b:RefOrder>
   </b:Source>
   <b:Source>
     <b:Tag>Bis94</b:Tag>
@@ -27200,7 +29227,7 @@
         </b:NameList>
       </b:Author>
     </b:Author>
-    <b:RefOrder>24</b:RefOrder>
+    <b:RefOrder>26</b:RefOrder>
   </b:Source>
   <b:Source>
     <b:Tag>Nel06</b:Tag>
@@ -27253,7 +29280,7 @@
         </b:NameList>
       </b:Author>
     </b:Author>
-    <b:RefOrder>25</b:RefOrder>
+    <b:RefOrder>27</b:RefOrder>
   </b:Source>
   <b:Source>
     <b:Tag>Lou04</b:Tag>
@@ -27351,7 +29378,7 @@
     </b:Author>
     <b:Title>Fractal</b:Title>
     <b:URL>http://en.wikipedia.org/wiki/Fractal#cite_note-Mandelbrot1983-2</b:URL>
-    <b:RefOrder>26</b:RefOrder>
+    <b:RefOrder>28</b:RefOrder>
   </b:Source>
   <b:Source>
     <b:Tag>Lun06</b:Tag>
@@ -27375,7 +29402,7 @@
         </b:NameList>
       </b:Author>
     </b:Author>
-    <b:RefOrder>27</b:RefOrder>
+    <b:RefOrder>29</b:RefOrder>
   </b:Source>
   <b:Source>
     <b:Tag>Man04</b:Tag>
@@ -27580,13 +29607,56 @@
         </b:NameList>
       </b:Author>
     </b:Author>
+    <b:RefOrder>15</b:RefOrder>
+  </b:Source>
+  <b:Source>
+    <b:Tag>Bre01</b:Tag>
+    <b:SourceType>ArticleInAPeriodical</b:SourceType>
+    <b:Guid>{5295B21E-524A-4ABF-8976-5B7ECCE66146}</b:Guid>
+    <b:Title>Random Forests</b:Title>
+    <b:PeriodicalTitle>Machine Learning 45</b:PeriodicalTitle>
+    <b:Year>2001</b:Year>
+    <b:Pages>5-32</b:Pages>
+    <b:Author>
+      <b:Author>
+        <b:NameList>
+          <b:Person>
+            <b:Last>Breiman </b:Last>
+            <b:First>Leo</b:First>
+          </b:Person>
+        </b:NameList>
+      </b:Author>
+    </b:Author>
     <b:RefOrder>13</b:RefOrder>
+  </b:Source>
+  <b:Source>
+    <b:Tag>Qui99</b:Tag>
+    <b:SourceType>Report</b:SourceType>
+    <b:Guid>{8DA30C8C-B691-4AF9-BCA4-0C7685C902B4}</b:Guid>
+    <b:Title>Decision Tree Discovery</b:Title>
+    <b:Year>1999</b:Year>
+    <b:Author>
+      <b:Author>
+        <b:NameList>
+          <b:Person>
+            <b:Last>Quinlan</b:Last>
+            <b:First>Ross</b:First>
+          </b:Person>
+          <b:Person>
+            <b:Last>Kohavi </b:Last>
+            <b:First>Ron</b:First>
+          </b:Person>
+        </b:NameList>
+      </b:Author>
+    </b:Author>
+    <b:City>Stanford</b:City>
+    <b:RefOrder>14</b:RefOrder>
   </b:Source>
 </b:Sources>
 </file>
 
 <file path=customXml/itemProps1.xml><?xml version="1.0" encoding="utf-8"?>
-<ds:datastoreItem xmlns:ds="http://schemas.openxmlformats.org/officeDocument/2006/customXml" ds:itemID="{E13BE52A-2146-4C17-8296-20FC9D9F7E6B}">
+<ds:datastoreItem xmlns:ds="http://schemas.openxmlformats.org/officeDocument/2006/customXml" ds:itemID="{65258D5E-B783-44E0-833B-871FE037369F}">
   <ds:schemaRefs>
     <ds:schemaRef ds:uri="http://schemas.openxmlformats.org/officeDocument/2006/bibliography"/>
   </ds:schemaRefs>

</xml_diff>

<commit_message>
Added Unuspervised and outlier part to Random Forest Description
</commit_message>
<xml_diff>
--- a/Documentation/SemiSupervisedMethodsInConditionMonitoring1.docx
+++ b/Documentation/SemiSupervisedMethodsInConditionMonitoring1.docx
@@ -18,19 +18,37 @@
         </w:rPr>
         <w:t xml:space="preserve"> </w:t>
       </w:r>
-      <w:fldSimple w:instr=" TOC \o &quot;1-5&quot; \h \z \u ">
-        <w:r>
-          <w:rPr>
-            <w:rFonts w:asciiTheme="minorHAnsi" w:eastAsiaTheme="minorHAnsi" w:hAnsiTheme="minorHAnsi" w:cstheme="minorBidi"/>
-            <w:noProof/>
-            <w:color w:val="auto"/>
-            <w:sz w:val="22"/>
-            <w:szCs w:val="22"/>
-            <w:lang w:eastAsia="en-US"/>
-          </w:rPr>
-          <w:t>Es wurden keine Einträge für das Inhaltsverzeichnis gefunden.</w:t>
-        </w:r>
-      </w:fldSimple>
+      <w:r>
+        <w:fldChar w:fldCharType="begin"/>
+      </w:r>
+      <w:r>
+        <w:instrText xml:space="preserve"> TOC \o "1-5" \h \z \u </w:instrText>
+      </w:r>
+      <w:r>
+        <w:fldChar w:fldCharType="separate"/>
+      </w:r>
+      <w:r>
+        <w:rPr>
+          <w:rFonts w:asciiTheme="minorHAnsi" w:eastAsiaTheme="minorHAnsi" w:hAnsiTheme="minorHAnsi" w:cstheme="minorBidi"/>
+          <w:noProof/>
+          <w:color w:val="auto"/>
+          <w:sz w:val="22"/>
+          <w:szCs w:val="22"/>
+          <w:lang w:eastAsia="en-US"/>
+        </w:rPr>
+        <w:t>Es wurden keine Einträge für das Inhaltsverzeichnis gefunden.</w:t>
+      </w:r>
+      <w:r>
+        <w:rPr>
+          <w:rFonts w:asciiTheme="minorHAnsi" w:eastAsiaTheme="minorHAnsi" w:hAnsiTheme="minorHAnsi" w:cstheme="minorBidi"/>
+          <w:noProof/>
+          <w:color w:val="auto"/>
+          <w:sz w:val="22"/>
+          <w:szCs w:val="22"/>
+          <w:lang w:eastAsia="en-US"/>
+        </w:rPr>
+        <w:fldChar w:fldCharType="end"/>
+      </w:r>
     </w:p>
     <w:p/>
     <w:p>
@@ -595,14 +613,27 @@
       <w:r>
         <w:t xml:space="preserve">Fig. </w:t>
       </w:r>
-      <w:fldSimple w:instr=" SEQ Fig. \* ARABIC ">
-        <w:r>
-          <w:rPr>
-            <w:noProof/>
-          </w:rPr>
-          <w:t>1</w:t>
-        </w:r>
-      </w:fldSimple>
+      <w:r>
+        <w:fldChar w:fldCharType="begin"/>
+      </w:r>
+      <w:r>
+        <w:instrText xml:space="preserve"> SEQ Fig. \* ARABIC </w:instrText>
+      </w:r>
+      <w:r>
+        <w:fldChar w:fldCharType="separate"/>
+      </w:r>
+      <w:r>
+        <w:rPr>
+          <w:noProof/>
+        </w:rPr>
+        <w:t>1</w:t>
+      </w:r>
+      <w:r>
+        <w:rPr>
+          <w:noProof/>
+        </w:rPr>
+        <w:fldChar w:fldCharType="end"/>
+      </w:r>
       <w:r>
         <w:t xml:space="preserve">  </w:t>
       </w:r>
@@ -20273,8 +20304,6 @@
         </w:rPr>
         <w:t>, given by</w:t>
       </w:r>
-      <w:bookmarkStart w:id="1" w:name="_GoBack"/>
-      <w:bookmarkEnd w:id="1"/>
     </w:p>
     <w:p>
       <w:pPr>
@@ -20316,15 +20345,7 @@
                   <w:noProof/>
                   <w:lang w:val="en-US" w:eastAsia="de-DE"/>
                 </w:rPr>
-                <m:t>S</m:t>
-              </m:r>
-              <m:r>
-                <w:rPr>
-                  <w:rFonts w:ascii="Cambria Math" w:eastAsiaTheme="minorEastAsia" w:hAnsi="Cambria Math"/>
-                  <w:noProof/>
-                  <w:lang w:val="en-US" w:eastAsia="de-DE"/>
-                </w:rPr>
-                <m:t>,m</m:t>
+                <m:t>S,m</m:t>
               </m:r>
             </m:e>
           </m:d>
@@ -20866,15 +20887,7 @@
           <w:noProof/>
           <w:lang w:val="en-US" w:eastAsia="de-DE"/>
         </w:rPr>
-        <w:t>(5.2.2</w:t>
-      </w:r>
-      <w:r>
-        <w:rPr>
-          <w:rFonts w:eastAsiaTheme="minorEastAsia"/>
-          <w:noProof/>
-          <w:lang w:val="en-US" w:eastAsia="de-DE"/>
-        </w:rPr>
-        <w:t>)</w:t>
+        <w:t>(5.2.2)</w:t>
       </w:r>
     </w:p>
     <w:p>
@@ -21507,14 +21520,7 @@
           <w:rFonts w:eastAsiaTheme="minorEastAsia"/>
           <w:lang w:val="en-US"/>
         </w:rPr>
-        <w:t xml:space="preserve">  </w:t>
-      </w:r>
-      <w:r>
-        <w:rPr>
-          <w:rFonts w:eastAsiaTheme="minorEastAsia"/>
-          <w:lang w:val="en-US"/>
-        </w:rPr>
-        <w:t>of the training cases are not used for the training of the n</w:t>
+        <w:t xml:space="preserve">  of the training cases are not used for the training of the n</w:t>
       </w:r>
       <w:r>
         <w:rPr>
@@ -21645,45 +21651,33 @@
           <w:rFonts w:eastAsiaTheme="minorEastAsia"/>
           <w:lang w:val="en-US"/>
         </w:rPr>
-        <w:t xml:space="preserve">For each tree in the forest, the cases left out in the training of the tree are put down the particular tree. In this way, each case in the original training set is classified by about </w:t>
-      </w:r>
-      <m:oMath>
-        <m:f>
-          <m:fPr>
-            <m:ctrlPr>
-              <w:rPr>
-                <w:rFonts w:ascii="Cambria Math" w:hAnsi="Cambria Math"/>
-                <w:i/>
-                <w:lang w:val="en-US"/>
-              </w:rPr>
-            </m:ctrlPr>
-          </m:fPr>
-          <m:num>
-            <m:r>
-              <w:rPr>
-                <w:rFonts w:ascii="Cambria Math" w:hAnsi="Cambria Math"/>
-                <w:lang w:val="en-US"/>
-              </w:rPr>
-              <m:t>1</m:t>
-            </m:r>
-          </m:num>
-          <m:den>
-            <m:r>
-              <w:rPr>
-                <w:rFonts w:ascii="Cambria Math" w:hAnsi="Cambria Math"/>
-                <w:lang w:val="en-US"/>
-              </w:rPr>
-              <m:t>3</m:t>
-            </m:r>
-          </m:den>
-        </m:f>
-      </m:oMath>
-      <w:r>
-        <w:rPr>
-          <w:rFonts w:eastAsiaTheme="minorEastAsia"/>
-          <w:lang w:val="en-US"/>
-        </w:rPr>
-        <w:t xml:space="preserve"> of the trees.</w:t>
+        <w:t xml:space="preserve">Each case in the original training set is put down the trees in the forest, in which it was not used in constructing the tree </w:t>
+      </w:r>
+      <w:r>
+        <w:rPr>
+          <w:rFonts w:eastAsiaTheme="minorEastAsia"/>
+          <w:i/>
+          <w:lang w:val="en-US"/>
+        </w:rPr>
+        <w:t>(</w:t>
+      </w:r>
+      <w:proofErr w:type="spellStart"/>
+      <w:r>
+        <w:rPr>
+          <w:rFonts w:eastAsiaTheme="minorEastAsia"/>
+          <w:i/>
+          <w:lang w:val="en-US"/>
+        </w:rPr>
+        <w:t>oob</w:t>
+      </w:r>
+      <w:proofErr w:type="spellEnd"/>
+      <w:r>
+        <w:rPr>
+          <w:rFonts w:eastAsiaTheme="minorEastAsia"/>
+          <w:i/>
+          <w:lang w:val="en-US"/>
+        </w:rPr>
+        <w:t>)</w:t>
       </w:r>
     </w:p>
     <w:p>
@@ -21704,52 +21698,14 @@
           <w:rFonts w:eastAsiaTheme="minorEastAsia"/>
           <w:lang w:val="en-US"/>
         </w:rPr>
-        <w:t xml:space="preserve">If for each case in the training set, </w:t>
-      </w:r>
-      <w:r>
-        <w:rPr>
-          <w:rFonts w:eastAsiaTheme="minorEastAsia"/>
-          <w:i/>
-          <w:lang w:val="en-US"/>
-        </w:rPr>
-        <w:t xml:space="preserve">j </w:t>
-      </w:r>
-      <w:r>
-        <w:rPr>
-          <w:rFonts w:eastAsiaTheme="minorEastAsia"/>
-          <w:lang w:val="en-US"/>
-        </w:rPr>
-        <w:t xml:space="preserve">is the class voted for by a majority of the trees, the error estimate can then simply be estimated as the number of cases where </w:t>
-      </w:r>
-      <w:r>
-        <w:rPr>
-          <w:rFonts w:eastAsiaTheme="minorEastAsia"/>
-          <w:i/>
-          <w:lang w:val="en-US"/>
-        </w:rPr>
-        <w:t>j</w:t>
-      </w:r>
-      <w:r>
-        <w:rPr>
-          <w:rFonts w:eastAsiaTheme="minorEastAsia"/>
-          <w:i/>
-          <w:lang w:val="en-US"/>
-        </w:rPr>
-        <w:t xml:space="preserve"> </w:t>
-      </w:r>
-      <w:r>
-        <w:rPr>
-          <w:rFonts w:eastAsiaTheme="minorEastAsia"/>
-          <w:lang w:val="en-US"/>
-        </w:rPr>
-        <w:t xml:space="preserve">was not the real class of the case, normalized by </w:t>
-      </w:r>
-      <w:r>
-        <w:rPr>
-          <w:rFonts w:eastAsiaTheme="minorEastAsia"/>
-          <w:lang w:val="en-US"/>
-        </w:rPr>
-        <w:t>the number of all cases.</w:t>
+        <w:t xml:space="preserve">The number of cases for which the majority vote of the trees did not correspond </w:t>
+      </w:r>
+      <w:r>
+        <w:rPr>
+          <w:rFonts w:eastAsiaTheme="minorEastAsia"/>
+          <w:lang w:val="en-US"/>
+        </w:rPr>
+        <w:t>to the actual class divided by the complete number of cases is the generalization error estimate for the random forest</w:t>
       </w:r>
     </w:p>
     <w:p>
@@ -22059,7 +22015,6 @@
         <w:rPr>
           <w:lang w:val="en-US"/>
         </w:rPr>
-        <w:lastRenderedPageBreak/>
         <w:t xml:space="preserve">A </w:t>
       </w:r>
       <w:r>
@@ -22178,6 +22133,7 @@
           <w:rFonts w:eastAsiaTheme="minorEastAsia"/>
           <w:lang w:val="en-US"/>
         </w:rPr>
+        <w:lastRenderedPageBreak/>
         <w:t>After a tree is built, the complete original training set is put down the tree</w:t>
       </w:r>
     </w:p>
@@ -22467,14 +22423,13 @@
         <w:rPr>
           <w:lang w:val="en-US"/>
         </w:rPr>
-        <w:t xml:space="preserve">Constructing an artificial new case consisting of the calculated medians, </w:t>
-      </w:r>
-      <w:proofErr w:type="gramStart"/>
-      <w:r>
-        <w:rPr>
-          <w:lang w:val="en-US"/>
-        </w:rPr>
-        <w:t xml:space="preserve">which represents the prototype of class </w:t>
+        <w:t xml:space="preserve">Construction of </w:t>
+      </w:r>
+      <w:r>
+        <w:rPr>
+          <w:lang w:val="en-US"/>
+        </w:rPr>
+        <w:t xml:space="preserve">an artificial new case consisting of the calculated medians, which represents the prototype of class </w:t>
       </w:r>
       <w:r>
         <w:rPr>
@@ -22489,7 +22444,6 @@
         </w:rPr>
         <w:t>.</w:t>
       </w:r>
-      <w:proofErr w:type="gramEnd"/>
     </w:p>
     <w:p>
       <w:pPr>
@@ -22499,6 +22453,8 @@
           <w:lang w:val="en-US"/>
         </w:rPr>
       </w:pPr>
+      <w:bookmarkStart w:id="1" w:name="_GoBack"/>
+      <w:bookmarkEnd w:id="1"/>
     </w:p>
     <w:p>
       <w:pPr>
@@ -22516,7 +22472,212 @@
         <w:rPr>
           <w:lang w:val="en-US"/>
         </w:rPr>
-        <w:t xml:space="preserve"> Outlier Detection</w:t>
+        <w:t xml:space="preserve"> Unsupervised Learning</w:t>
+      </w:r>
+    </w:p>
+    <w:p>
+      <w:pPr>
+        <w:jc w:val="both"/>
+        <w:rPr>
+          <w:lang w:val="en-US"/>
+        </w:rPr>
+      </w:pPr>
+      <w:r>
+        <w:rPr>
+          <w:lang w:val="en-US"/>
+        </w:rPr>
+        <w:t xml:space="preserve">In case of unlabeled </w:t>
+      </w:r>
+      <w:r>
+        <w:rPr>
+          <w:lang w:val="en-US"/>
+        </w:rPr>
+        <w:t xml:space="preserve">training </w:t>
+      </w:r>
+      <w:r>
+        <w:rPr>
+          <w:lang w:val="en-US"/>
+        </w:rPr>
+        <w:t>data, the random forest method considers all trai</w:t>
+      </w:r>
+      <w:r>
+        <w:rPr>
+          <w:lang w:val="en-US"/>
+        </w:rPr>
+        <w:t>ning data to belong to class 1</w:t>
+      </w:r>
+      <w:r>
+        <w:rPr>
+          <w:lang w:val="en-US"/>
+        </w:rPr>
+        <w:t xml:space="preserve"> and creates a synthetic dataset of the same size and dimension as the t</w:t>
+      </w:r>
+      <w:r>
+        <w:rPr>
+          <w:lang w:val="en-US"/>
+        </w:rPr>
+        <w:t xml:space="preserve">raining data set, which is labeled as class 2. A synthetic data vector is created by uniformly sampling from the value distribution for each attribute. This procedure is repeated </w:t>
+      </w:r>
+      <w:r>
+        <w:rPr>
+          <w:i/>
+          <w:lang w:val="en-US"/>
+        </w:rPr>
+        <w:t xml:space="preserve">N </w:t>
+      </w:r>
+      <w:r>
+        <w:rPr>
+          <w:lang w:val="en-US"/>
+        </w:rPr>
+        <w:t xml:space="preserve">times, where </w:t>
+      </w:r>
+      <w:r>
+        <w:rPr>
+          <w:i/>
+          <w:lang w:val="en-US"/>
+        </w:rPr>
+        <w:t>N</w:t>
+      </w:r>
+      <w:r>
+        <w:rPr>
+          <w:lang w:val="en-US"/>
+        </w:rPr>
+        <w:t xml:space="preserve"> is the number of data vectors in the original dataset. </w:t>
+      </w:r>
+      <w:r>
+        <w:rPr>
+          <w:lang w:val="en-US"/>
+        </w:rPr>
+        <w:t>The original training data and the synthetic data can then be combined and used to const</w:t>
+      </w:r>
+      <w:r>
+        <w:rPr>
+          <w:lang w:val="en-US"/>
+        </w:rPr>
+        <w:t>ruct a two-class random forest with all of the original opt</w:t>
+      </w:r>
+      <w:r>
+        <w:rPr>
+          <w:lang w:val="en-US"/>
+        </w:rPr>
+        <w:t xml:space="preserve">ions such as </w:t>
+      </w:r>
+      <w:r>
+        <w:rPr>
+          <w:i/>
+          <w:lang w:val="en-US"/>
+        </w:rPr>
+        <w:t>Outlier Detection</w:t>
+      </w:r>
+      <w:r>
+        <w:rPr>
+          <w:lang w:val="en-US"/>
+        </w:rPr>
+        <w:t xml:space="preserve">, </w:t>
+      </w:r>
+      <w:r>
+        <w:rPr>
+          <w:i/>
+          <w:lang w:val="en-US"/>
+        </w:rPr>
+        <w:t xml:space="preserve">Variable Importance </w:t>
+      </w:r>
+      <w:r>
+        <w:rPr>
+          <w:lang w:val="en-US"/>
+        </w:rPr>
+        <w:t xml:space="preserve">measurement and missing value replacement. </w:t>
+      </w:r>
+      <w:r>
+        <w:rPr>
+          <w:lang w:val="en-US"/>
+        </w:rPr>
+        <w:t>One of the important</w:t>
+      </w:r>
+      <w:r>
+        <w:rPr>
+          <w:lang w:val="en-US"/>
+        </w:rPr>
+        <w:t xml:space="preserve"> applications of the results of an unsupervised random forest </w:t>
+      </w:r>
+      <w:r>
+        <w:rPr>
+          <w:lang w:val="en-US"/>
+        </w:rPr>
+        <w:t xml:space="preserve">is clustering, based on a dissimilarity measure derived from the </w:t>
+      </w:r>
+      <w:r>
+        <w:rPr>
+          <w:i/>
+          <w:lang w:val="en-US"/>
+        </w:rPr>
+        <w:t xml:space="preserve">proximity matrix </w:t>
+      </w:r>
+      <w:sdt>
+        <w:sdtPr>
+          <w:rPr>
+            <w:i/>
+            <w:lang w:val="en-US"/>
+          </w:rPr>
+          <w:id w:val="-532651910"/>
+          <w:citation/>
+        </w:sdtPr>
+        <w:sdtContent>
+          <w:r>
+            <w:rPr>
+              <w:i/>
+              <w:lang w:val="en-US"/>
+            </w:rPr>
+            <w:fldChar w:fldCharType="begin"/>
+          </w:r>
+          <w:r>
+            <w:rPr>
+              <w:lang w:val="en-US"/>
+            </w:rPr>
+            <w:instrText xml:space="preserve"> CITATION Shi06 \l 1031 </w:instrText>
+          </w:r>
+          <w:r>
+            <w:rPr>
+              <w:i/>
+              <w:lang w:val="en-US"/>
+            </w:rPr>
+            <w:fldChar w:fldCharType="separate"/>
+          </w:r>
+          <w:r>
+            <w:rPr>
+              <w:noProof/>
+              <w:lang w:val="en-US"/>
+            </w:rPr>
+            <w:t>(Shi &amp; Horvath, 2006)</w:t>
+          </w:r>
+          <w:r>
+            <w:rPr>
+              <w:i/>
+              <w:lang w:val="en-US"/>
+            </w:rPr>
+            <w:fldChar w:fldCharType="end"/>
+          </w:r>
+        </w:sdtContent>
+      </w:sdt>
+      <w:r>
+        <w:rPr>
+          <w:i/>
+          <w:lang w:val="en-US"/>
+        </w:rPr>
+        <w:t>.</w:t>
+      </w:r>
+      <w:r>
+        <w:rPr>
+          <w:i/>
+          <w:lang w:val="en-US"/>
+        </w:rPr>
+        <w:t xml:space="preserve"> </w:t>
+      </w:r>
+      <w:r>
+        <w:rPr>
+          <w:lang w:val="en-US"/>
+        </w:rPr>
+        <w:t xml:space="preserve"> </w:t>
       </w:r>
     </w:p>
     <w:p>
@@ -22535,7 +22696,539 @@
         <w:rPr>
           <w:lang w:val="en-US"/>
         </w:rPr>
-        <w:t xml:space="preserve"> Unsupervised Learning</w:t>
+        <w:t>Outlier Detection</w:t>
+      </w:r>
+    </w:p>
+    <w:p>
+      <w:pPr>
+        <w:jc w:val="both"/>
+        <w:rPr>
+          <w:lang w:val="en-US"/>
+        </w:rPr>
+      </w:pPr>
+      <w:r>
+        <w:rPr>
+          <w:lang w:val="en-US"/>
+        </w:rPr>
+        <w:t xml:space="preserve">Based on the </w:t>
+      </w:r>
+      <w:r>
+        <w:rPr>
+          <w:i/>
+          <w:lang w:val="en-US"/>
+        </w:rPr>
+        <w:t>proximity</w:t>
+      </w:r>
+      <w:r>
+        <w:rPr>
+          <w:lang w:val="en-US"/>
+        </w:rPr>
+        <w:t xml:space="preserve"> measure, outliers can be defined as data vectors whose </w:t>
+      </w:r>
+      <w:r>
+        <w:rPr>
+          <w:i/>
+          <w:lang w:val="en-US"/>
+        </w:rPr>
+        <w:t xml:space="preserve">proximity </w:t>
+      </w:r>
+      <w:r>
+        <w:rPr>
+          <w:lang w:val="en-US"/>
+        </w:rPr>
+        <w:t xml:space="preserve">to all other data is generally small. </w:t>
+      </w:r>
+      <w:r>
+        <w:rPr>
+          <w:i/>
+          <w:lang w:val="en-US"/>
+        </w:rPr>
+        <w:t xml:space="preserve">Random Forest </w:t>
+      </w:r>
+      <w:r>
+        <w:rPr>
+          <w:lang w:val="en-US"/>
+        </w:rPr>
+        <w:t xml:space="preserve">defines outliers with respect to classes where an outlier in class </w:t>
+      </w:r>
+      <w:r>
+        <w:rPr>
+          <w:i/>
+          <w:lang w:val="en-US"/>
+        </w:rPr>
+        <w:t xml:space="preserve">j </w:t>
+      </w:r>
+      <w:r>
+        <w:rPr>
+          <w:lang w:val="en-US"/>
+        </w:rPr>
+        <w:t xml:space="preserve">is a data vector whose proximity to all other class </w:t>
+      </w:r>
+      <w:r>
+        <w:rPr>
+          <w:i/>
+          <w:lang w:val="en-US"/>
+        </w:rPr>
+        <w:t xml:space="preserve">j </w:t>
+      </w:r>
+      <w:r>
+        <w:rPr>
+          <w:lang w:val="en-US"/>
+        </w:rPr>
+        <w:t xml:space="preserve">vector is small. </w:t>
+      </w:r>
+    </w:p>
+    <w:p>
+      <w:pPr>
+        <w:jc w:val="both"/>
+        <w:rPr>
+          <w:lang w:val="en-US"/>
+        </w:rPr>
+      </w:pPr>
+      <w:r>
+        <w:rPr>
+          <w:lang w:val="en-US"/>
+        </w:rPr>
+        <w:t xml:space="preserve">The average proximity of a </w:t>
+      </w:r>
+      <w:r>
+        <w:rPr>
+          <w:lang w:val="en-US"/>
+        </w:rPr>
+        <w:t xml:space="preserve">point </w:t>
+      </w:r>
+      <w:r>
+        <w:rPr>
+          <w:i/>
+          <w:lang w:val="en-US"/>
+        </w:rPr>
+        <w:t>x</w:t>
+      </w:r>
+      <w:r>
+        <w:rPr>
+          <w:lang w:val="en-US"/>
+        </w:rPr>
+        <w:t xml:space="preserve"> </w:t>
+      </w:r>
+      <w:r>
+        <w:rPr>
+          <w:lang w:val="en-US"/>
+        </w:rPr>
+        <w:t xml:space="preserve">to all </w:t>
+      </w:r>
+      <w:r>
+        <w:rPr>
+          <w:lang w:val="en-US"/>
+        </w:rPr>
+        <w:t>the</w:t>
+      </w:r>
+      <w:r>
+        <w:rPr>
+          <w:lang w:val="en-US"/>
+        </w:rPr>
+        <w:t xml:space="preserve"> data vectors in class </w:t>
+      </w:r>
+      <w:r>
+        <w:rPr>
+          <w:i/>
+          <w:lang w:val="en-US"/>
+        </w:rPr>
+        <w:t>c</w:t>
+      </w:r>
+      <w:r>
+        <w:rPr>
+          <w:i/>
+          <w:lang w:val="en-US"/>
+        </w:rPr>
+        <w:t xml:space="preserve"> </w:t>
+      </w:r>
+      <w:r>
+        <w:rPr>
+          <w:lang w:val="en-US"/>
+        </w:rPr>
+        <w:t xml:space="preserve">is given by </w:t>
+      </w:r>
+    </w:p>
+    <w:p>
+      <w:pPr>
+        <w:jc w:val="both"/>
+        <w:rPr>
+          <w:rFonts w:eastAsiaTheme="minorEastAsia"/>
+          <w:lang w:val="en-US"/>
+        </w:rPr>
+      </w:pPr>
+      <m:oMathPara>
+        <m:oMath>
+          <m:acc>
+            <m:accPr>
+              <m:chr m:val="̅"/>
+              <m:ctrlPr>
+                <w:rPr>
+                  <w:rFonts w:ascii="Cambria Math" w:hAnsi="Cambria Math"/>
+                  <w:i/>
+                  <w:lang w:val="en-US"/>
+                </w:rPr>
+              </m:ctrlPr>
+            </m:accPr>
+            <m:e>
+              <m:r>
+                <w:rPr>
+                  <w:rFonts w:ascii="Cambria Math" w:hAnsi="Cambria Math"/>
+                  <w:lang w:val="en-US"/>
+                </w:rPr>
+                <m:t>P</m:t>
+              </m:r>
+            </m:e>
+          </m:acc>
+          <m:d>
+            <m:dPr>
+              <m:ctrlPr>
+                <w:rPr>
+                  <w:rFonts w:ascii="Cambria Math" w:eastAsiaTheme="minorEastAsia" w:hAnsi="Cambria Math"/>
+                  <w:i/>
+                  <w:lang w:val="en-US"/>
+                </w:rPr>
+              </m:ctrlPr>
+            </m:dPr>
+            <m:e>
+              <m:r>
+                <w:rPr>
+                  <w:rFonts w:ascii="Cambria Math" w:eastAsiaTheme="minorEastAsia" w:hAnsi="Cambria Math"/>
+                  <w:lang w:val="en-US"/>
+                </w:rPr>
+                <m:t>x</m:t>
+              </m:r>
+            </m:e>
+          </m:d>
+          <m:r>
+            <w:rPr>
+              <w:rFonts w:ascii="Cambria Math" w:eastAsiaTheme="minorEastAsia" w:hAnsi="Cambria Math"/>
+              <w:lang w:val="en-US"/>
+            </w:rPr>
+            <m:t>=</m:t>
+          </m:r>
+          <m:nary>
+            <m:naryPr>
+              <m:chr m:val="∑"/>
+              <m:limLoc m:val="undOvr"/>
+              <m:supHide m:val="1"/>
+              <m:ctrlPr>
+                <w:rPr>
+                  <w:rFonts w:ascii="Cambria Math" w:eastAsiaTheme="minorEastAsia" w:hAnsi="Cambria Math"/>
+                  <w:i/>
+                  <w:lang w:val="en-US"/>
+                </w:rPr>
+              </m:ctrlPr>
+            </m:naryPr>
+            <m:sub>
+              <m:r>
+                <w:rPr>
+                  <w:rFonts w:ascii="Cambria Math" w:eastAsiaTheme="minorEastAsia" w:hAnsi="Cambria Math"/>
+                  <w:lang w:val="en-US"/>
+                </w:rPr>
+                <m:t>cl</m:t>
+              </m:r>
+              <m:d>
+                <m:dPr>
+                  <m:ctrlPr>
+                    <w:rPr>
+                      <w:rFonts w:ascii="Cambria Math" w:eastAsiaTheme="minorEastAsia" w:hAnsi="Cambria Math"/>
+                      <w:i/>
+                      <w:lang w:val="en-US"/>
+                    </w:rPr>
+                  </m:ctrlPr>
+                </m:dPr>
+                <m:e>
+                  <m:r>
+                    <w:rPr>
+                      <w:rFonts w:ascii="Cambria Math" w:eastAsiaTheme="minorEastAsia" w:hAnsi="Cambria Math"/>
+                      <w:lang w:val="en-US"/>
+                    </w:rPr>
+                    <m:t>j</m:t>
+                  </m:r>
+                </m:e>
+              </m:d>
+              <m:r>
+                <w:rPr>
+                  <w:rFonts w:ascii="Cambria Math" w:eastAsiaTheme="minorEastAsia" w:hAnsi="Cambria Math"/>
+                  <w:lang w:val="en-US"/>
+                </w:rPr>
+                <m:t>=c</m:t>
+              </m:r>
+            </m:sub>
+            <m:sup/>
+            <m:e>
+              <m:sSup>
+                <m:sSupPr>
+                  <m:ctrlPr>
+                    <w:rPr>
+                      <w:rFonts w:ascii="Cambria Math" w:hAnsi="Cambria Math"/>
+                      <w:i/>
+                      <w:lang w:val="en-US"/>
+                    </w:rPr>
+                  </m:ctrlPr>
+                </m:sSupPr>
+                <m:e>
+                  <m:sSub>
+                    <m:sSubPr>
+                      <m:ctrlPr>
+                        <w:rPr>
+                          <w:rFonts w:ascii="Cambria Math" w:hAnsi="Cambria Math"/>
+                          <w:i/>
+                          <w:lang w:val="en-US"/>
+                        </w:rPr>
+                      </m:ctrlPr>
+                    </m:sSubPr>
+                    <m:e>
+                      <m:r>
+                        <w:rPr>
+                          <w:rFonts w:ascii="Cambria Math" w:hAnsi="Cambria Math"/>
+                          <w:lang w:val="en-US"/>
+                        </w:rPr>
+                        <m:t>P</m:t>
+                      </m:r>
+                    </m:e>
+                    <m:sub>
+                      <m:r>
+                        <w:rPr>
+                          <w:rFonts w:ascii="Cambria Math" w:hAnsi="Cambria Math"/>
+                          <w:lang w:val="en-US"/>
+                        </w:rPr>
+                        <m:t>x</m:t>
+                      </m:r>
+                      <m:r>
+                        <w:rPr>
+                          <w:rFonts w:ascii="Cambria Math" w:hAnsi="Cambria Math"/>
+                          <w:lang w:val="en-US"/>
+                        </w:rPr>
+                        <m:t>j</m:t>
+                      </m:r>
+                    </m:sub>
+                  </m:sSub>
+                </m:e>
+                <m:sup>
+                  <m:r>
+                    <w:rPr>
+                      <w:rFonts w:ascii="Cambria Math" w:hAnsi="Cambria Math"/>
+                      <w:lang w:val="en-US"/>
+                    </w:rPr>
+                    <m:t>2</m:t>
+                  </m:r>
+                </m:sup>
+              </m:sSup>
+            </m:e>
+          </m:nary>
+          <m:r>
+            <w:rPr>
+              <w:rFonts w:ascii="Cambria Math" w:eastAsiaTheme="minorEastAsia" w:hAnsi="Cambria Math"/>
+              <w:lang w:val="en-US"/>
+            </w:rPr>
+            <m:t>.</m:t>
+          </m:r>
+        </m:oMath>
+      </m:oMathPara>
+    </w:p>
+    <w:p>
+      <w:pPr>
+        <w:jc w:val="both"/>
+        <w:rPr>
+          <w:rFonts w:eastAsiaTheme="minorEastAsia"/>
+          <w:lang w:val="en-US"/>
+        </w:rPr>
+      </w:pPr>
+      <w:r>
+        <w:rPr>
+          <w:rFonts w:eastAsiaTheme="minorEastAsia"/>
+          <w:lang w:val="en-US"/>
+        </w:rPr>
+        <w:t xml:space="preserve">A raw outlier measure for point </w:t>
+      </w:r>
+      <m:oMath>
+        <m:r>
+          <w:rPr>
+            <w:rFonts w:ascii="Cambria Math" w:eastAsiaTheme="minorEastAsia" w:hAnsi="Cambria Math"/>
+            <w:lang w:val="en-US"/>
+          </w:rPr>
+          <m:t>x</m:t>
+        </m:r>
+      </m:oMath>
+      <w:r>
+        <w:rPr>
+          <w:rFonts w:eastAsiaTheme="minorEastAsia"/>
+          <w:lang w:val="en-US"/>
+        </w:rPr>
+        <w:t xml:space="preserve"> can then be defined as </w:t>
+      </w:r>
+    </w:p>
+    <w:p>
+      <w:pPr>
+        <w:jc w:val="both"/>
+        <w:rPr>
+          <w:rFonts w:eastAsiaTheme="minorEastAsia"/>
+          <w:lang w:val="en-US"/>
+        </w:rPr>
+      </w:pPr>
+      <m:oMathPara>
+        <m:oMath>
+          <m:f>
+            <m:fPr>
+              <m:ctrlPr>
+                <w:rPr>
+                  <w:rFonts w:ascii="Cambria Math" w:hAnsi="Cambria Math"/>
+                  <w:i/>
+                  <w:lang w:val="en-US"/>
+                </w:rPr>
+              </m:ctrlPr>
+            </m:fPr>
+            <m:num>
+              <m:r>
+                <w:rPr>
+                  <w:rFonts w:ascii="Cambria Math" w:hAnsi="Cambria Math"/>
+                  <w:lang w:val="en-US"/>
+                </w:rPr>
+                <m:t>1</m:t>
+              </m:r>
+            </m:num>
+            <m:den>
+              <m:acc>
+                <m:accPr>
+                  <m:chr m:val="̅"/>
+                  <m:ctrlPr>
+                    <w:rPr>
+                      <w:rFonts w:ascii="Cambria Math" w:hAnsi="Cambria Math"/>
+                      <w:i/>
+                      <w:lang w:val="en-US"/>
+                    </w:rPr>
+                  </m:ctrlPr>
+                </m:accPr>
+                <m:e>
+                  <m:r>
+                    <w:rPr>
+                      <w:rFonts w:ascii="Cambria Math" w:hAnsi="Cambria Math"/>
+                      <w:lang w:val="en-US"/>
+                    </w:rPr>
+                    <m:t>P</m:t>
+                  </m:r>
+                </m:e>
+              </m:acc>
+              <m:d>
+                <m:dPr>
+                  <m:ctrlPr>
+                    <w:rPr>
+                      <w:rFonts w:ascii="Cambria Math" w:eastAsiaTheme="minorEastAsia" w:hAnsi="Cambria Math"/>
+                      <w:i/>
+                      <w:lang w:val="en-US"/>
+                    </w:rPr>
+                  </m:ctrlPr>
+                </m:dPr>
+                <m:e>
+                  <m:r>
+                    <w:rPr>
+                      <w:rFonts w:ascii="Cambria Math" w:eastAsiaTheme="minorEastAsia" w:hAnsi="Cambria Math"/>
+                      <w:lang w:val="en-US"/>
+                    </w:rPr>
+                    <m:t>x</m:t>
+                  </m:r>
+                </m:e>
+              </m:d>
+            </m:den>
+          </m:f>
+        </m:oMath>
+      </m:oMathPara>
+    </w:p>
+    <w:p>
+      <w:pPr>
+        <w:jc w:val="both"/>
+        <w:rPr>
+          <w:rFonts w:eastAsiaTheme="minorEastAsia"/>
+          <w:lang w:val="en-US"/>
+        </w:rPr>
+      </w:pPr>
+      <w:proofErr w:type="gramStart"/>
+      <w:r>
+        <w:rPr>
+          <w:rFonts w:eastAsiaTheme="minorEastAsia"/>
+          <w:lang w:val="en-US"/>
+        </w:rPr>
+        <w:t>w</w:t>
+      </w:r>
+      <w:r>
+        <w:rPr>
+          <w:rFonts w:eastAsiaTheme="minorEastAsia"/>
+          <w:lang w:val="en-US"/>
+        </w:rPr>
+        <w:t>hich</w:t>
+      </w:r>
+      <w:proofErr w:type="gramEnd"/>
+      <w:r>
+        <w:rPr>
+          <w:rFonts w:eastAsiaTheme="minorEastAsia"/>
+          <w:lang w:val="en-US"/>
+        </w:rPr>
+        <w:t xml:space="preserve"> </w:t>
+      </w:r>
+      <w:r>
+        <w:rPr>
+          <w:rFonts w:eastAsiaTheme="minorEastAsia"/>
+          <w:lang w:val="en-US"/>
+        </w:rPr>
+        <w:t>results in a large value</w:t>
+      </w:r>
+      <w:r>
+        <w:rPr>
+          <w:rFonts w:eastAsiaTheme="minorEastAsia"/>
+          <w:lang w:val="en-US"/>
+        </w:rPr>
+        <w:t xml:space="preserve"> if the</w:t>
+      </w:r>
+      <w:r>
+        <w:rPr>
+          <w:rFonts w:eastAsiaTheme="minorEastAsia"/>
+          <w:i/>
+          <w:lang w:val="en-US"/>
+        </w:rPr>
+        <w:t xml:space="preserve"> </w:t>
+      </w:r>
+      <w:r>
+        <w:rPr>
+          <w:rFonts w:eastAsiaTheme="minorEastAsia"/>
+          <w:lang w:val="en-US"/>
+        </w:rPr>
+        <w:t>average proximity is small</w:t>
+      </w:r>
+      <w:r>
+        <w:rPr>
+          <w:rFonts w:eastAsiaTheme="minorEastAsia"/>
+          <w:lang w:val="en-US"/>
+        </w:rPr>
+        <w:t xml:space="preserve">. </w:t>
+      </w:r>
+    </w:p>
+    <w:p>
+      <w:pPr>
+        <w:jc w:val="both"/>
+        <w:rPr>
+          <w:rFonts w:eastAsiaTheme="minorEastAsia"/>
+          <w:lang w:val="en-US"/>
+        </w:rPr>
+      </w:pPr>
+    </w:p>
+    <w:p>
+      <w:pPr>
+        <w:jc w:val="both"/>
+        <w:rPr>
+          <w:rFonts w:eastAsiaTheme="minorEastAsia"/>
+          <w:lang w:val="en-US"/>
+        </w:rPr>
+      </w:pPr>
+      <w:r>
+        <w:rPr>
+          <w:rFonts w:eastAsiaTheme="minorEastAsia"/>
+          <w:i/>
+          <w:lang w:val="en-US"/>
+        </w:rPr>
+        <w:lastRenderedPageBreak/>
+        <w:t xml:space="preserve"> </w:t>
       </w:r>
     </w:p>
     <w:p>
@@ -25592,7 +26285,7 @@
         <w:rFonts w:ascii="Courier New" w:hAnsi="Courier New" w:cs="Courier New" w:hint="default"/>
       </w:rPr>
     </w:lvl>
-    <w:lvl w:ilvl="2" w:tplc="04070005" w:tentative="1">
+    <w:lvl w:ilvl="2" w:tplc="04070005">
       <w:start w:val="1"/>
       <w:numFmt w:val="bullet"/>
       <w:lvlText w:val=""/>
@@ -28212,6 +28905,7 @@
     <w:rsid w:val="00310666"/>
     <w:rsid w:val="00341561"/>
     <w:rsid w:val="003D74FD"/>
+    <w:rsid w:val="00F6027A"/>
   </w:rsids>
   <m:mathPr>
     <m:mathFont m:val="Cambria Math"/>
@@ -28425,7 +29119,7 @@
     <w:basedOn w:val="Absatz-Standardschriftart"/>
     <w:uiPriority w:val="99"/>
     <w:semiHidden/>
-    <w:rsid w:val="00310666"/>
+    <w:rsid w:val="00F6027A"/>
     <w:rPr>
       <w:color w:val="808080"/>
     </w:rPr>
@@ -28625,7 +29319,7 @@
     <w:basedOn w:val="Absatz-Standardschriftart"/>
     <w:uiPriority w:val="99"/>
     <w:semiHidden/>
-    <w:rsid w:val="00310666"/>
+    <w:rsid w:val="00F6027A"/>
     <w:rPr>
       <w:color w:val="808080"/>
     </w:rPr>
@@ -28951,7 +29645,7 @@
         </b:NameList>
       </b:Author>
     </b:Author>
-    <b:RefOrder>16</b:RefOrder>
+    <b:RefOrder>17</b:RefOrder>
   </b:Source>
   <b:Source>
     <b:Tag>Hodge2004</b:Tag>
@@ -28977,7 +29671,7 @@
     </b:Author>
     <b:PeriodicalTitle>Artificial Intelligence Review, Vol 22, No.2</b:PeriodicalTitle>
     <b:Pages>pp. 85-126</b:Pages>
-    <b:RefOrder>17</b:RefOrder>
+    <b:RefOrder>18</b:RefOrder>
   </b:Source>
   <b:Source>
     <b:Tag>Markou2003</b:Tag>
@@ -29001,7 +29695,7 @@
         </b:NameList>
       </b:Author>
     </b:Author>
-    <b:RefOrder>18</b:RefOrder>
+    <b:RefOrder>19</b:RefOrder>
   </b:Source>
   <b:Source>
     <b:Tag>Markou20032</b:Tag>
@@ -29025,7 +29719,7 @@
         </b:NameList>
       </b:Author>
     </b:Author>
-    <b:RefOrder>19</b:RefOrder>
+    <b:RefOrder>20</b:RefOrder>
   </b:Source>
   <b:Source>
     <b:Tag>Gru69</b:Tag>
@@ -29046,7 +29740,7 @@
         </b:NameList>
       </b:Author>
     </b:Author>
-    <b:RefOrder>20</b:RefOrder>
+    <b:RefOrder>21</b:RefOrder>
   </b:Source>
   <b:Source>
     <b:Tag>Bar94</b:Tag>
@@ -29069,7 +29763,7 @@
         </b:NameList>
       </b:Author>
     </b:Author>
-    <b:RefOrder>21</b:RefOrder>
+    <b:RefOrder>22</b:RefOrder>
   </b:Source>
   <b:Source>
     <b:Tag>Chr09</b:Tag>
@@ -29113,7 +29807,7 @@
         </b:NameList>
       </b:Author>
     </b:Author>
-    <b:RefOrder>22</b:RefOrder>
+    <b:RefOrder>23</b:RefOrder>
   </b:Source>
   <b:Source>
     <b:Tag>Mar12</b:Tag>
@@ -29153,7 +29847,7 @@
         </b:NameList>
       </b:Author>
     </b:Author>
-    <b:RefOrder>23</b:RefOrder>
+    <b:RefOrder>24</b:RefOrder>
   </b:Source>
   <b:Source>
     <b:Tag>Fuj05</b:Tag>
@@ -29180,7 +29874,7 @@
         </b:NameList>
       </b:Author>
     </b:Author>
-    <b:RefOrder>24</b:RefOrder>
+    <b:RefOrder>25</b:RefOrder>
   </b:Source>
   <b:Source>
     <b:Tag>Yai01</b:Tag>
@@ -29207,7 +29901,7 @@
       </b:Author>
     </b:Author>
     <b:PeriodicalTitle>Proceeding of the 6th International Symposium on Artificial Intelligence and Robotics &amp; Automation in Space</b:PeriodicalTitle>
-    <b:RefOrder>25</b:RefOrder>
+    <b:RefOrder>26</b:RefOrder>
   </b:Source>
   <b:Source>
     <b:Tag>Bis94</b:Tag>
@@ -29227,7 +29921,7 @@
         </b:NameList>
       </b:Author>
     </b:Author>
-    <b:RefOrder>26</b:RefOrder>
+    <b:RefOrder>27</b:RefOrder>
   </b:Source>
   <b:Source>
     <b:Tag>Nel06</b:Tag>
@@ -29280,7 +29974,7 @@
         </b:NameList>
       </b:Author>
     </b:Author>
-    <b:RefOrder>27</b:RefOrder>
+    <b:RefOrder>28</b:RefOrder>
   </b:Source>
   <b:Source>
     <b:Tag>Lou04</b:Tag>
@@ -29378,7 +30072,7 @@
     </b:Author>
     <b:Title>Fractal</b:Title>
     <b:URL>http://en.wikipedia.org/wiki/Fractal#cite_note-Mandelbrot1983-2</b:URL>
-    <b:RefOrder>28</b:RefOrder>
+    <b:RefOrder>29</b:RefOrder>
   </b:Source>
   <b:Source>
     <b:Tag>Lun06</b:Tag>
@@ -29402,7 +30096,7 @@
         </b:NameList>
       </b:Author>
     </b:Author>
-    <b:RefOrder>29</b:RefOrder>
+    <b:RefOrder>30</b:RefOrder>
   </b:Source>
   <b:Source>
     <b:Tag>Man04</b:Tag>
@@ -29652,11 +30346,36 @@
     <b:City>Stanford</b:City>
     <b:RefOrder>14</b:RefOrder>
   </b:Source>
+  <b:Source>
+    <b:Tag>Shi06</b:Tag>
+    <b:SourceType>ArticleInAPeriodical</b:SourceType>
+    <b:Guid>{39D92B59-2242-481C-A3B2-64108A6CA7D9}</b:Guid>
+    <b:Title>Unsupervised Learning wirht Random Forest predictors</b:Title>
+    <b:PeriodicalTitle>Journal of Computational and Graphical Statistics Vol.15 No. 1</b:PeriodicalTitle>
+    <b:Year>2006</b:Year>
+    <b:Month>March</b:Month>
+    <b:Pages>118-138</b:Pages>
+    <b:Author>
+      <b:Author>
+        <b:NameList>
+          <b:Person>
+            <b:Last>Shi</b:Last>
+            <b:First>Tao</b:First>
+          </b:Person>
+          <b:Person>
+            <b:Last>Horvath</b:Last>
+            <b:First>Steve</b:First>
+          </b:Person>
+        </b:NameList>
+      </b:Author>
+    </b:Author>
+    <b:RefOrder>16</b:RefOrder>
+  </b:Source>
 </b:Sources>
 </file>
 
 <file path=customXml/itemProps1.xml><?xml version="1.0" encoding="utf-8"?>
-<ds:datastoreItem xmlns:ds="http://schemas.openxmlformats.org/officeDocument/2006/customXml" ds:itemID="{65258D5E-B783-44E0-833B-871FE037369F}">
+<ds:datastoreItem xmlns:ds="http://schemas.openxmlformats.org/officeDocument/2006/customXml" ds:itemID="{55AAFF07-12DE-4A9C-B688-F9868831850D}">
   <ds:schemaRefs>
     <ds:schemaRef ds:uri="http://schemas.openxmlformats.org/officeDocument/2006/bibliography"/>
   </ds:schemaRefs>

</xml_diff>

<commit_message>
Roller Bearing Condition Monitoring with Random Forest Documentation of results 1
</commit_message>
<xml_diff>
--- a/Documentation/SemiSupervisedMethodsInConditionMonitoring1.docx
+++ b/Documentation/SemiSupervisedMethodsInConditionMonitoring1.docx
@@ -22224,23 +22224,7 @@
           <w:rFonts w:eastAsiaTheme="minorEastAsia"/>
           <w:lang w:val="en-US"/>
         </w:rPr>
-        <w:t xml:space="preserve">are based on the proximity matrix, such as the </w:t>
-      </w:r>
-      <w:proofErr w:type="gramStart"/>
-      <w:r>
-        <w:rPr>
-          <w:rFonts w:eastAsiaTheme="minorEastAsia"/>
-          <w:lang w:val="en-US"/>
-        </w:rPr>
-        <w:t>evaluation</w:t>
-      </w:r>
-      <w:proofErr w:type="gramEnd"/>
-      <w:r>
-        <w:rPr>
-          <w:rFonts w:eastAsiaTheme="minorEastAsia"/>
-          <w:lang w:val="en-US"/>
-        </w:rPr>
-        <w:t xml:space="preserve"> of </w:t>
+        <w:t xml:space="preserve">are based on the proximity matrix, such as the evaluation of </w:t>
       </w:r>
       <w:r>
         <w:rPr>
@@ -22748,21 +22732,7 @@
         <w:rPr>
           <w:lang w:val="en-US"/>
         </w:rPr>
-        <w:t xml:space="preserve">defines outliers with respect to classes where an </w:t>
-      </w:r>
-      <w:proofErr w:type="gramStart"/>
-      <w:r>
-        <w:rPr>
-          <w:lang w:val="en-US"/>
-        </w:rPr>
-        <w:t>outlier</w:t>
-      </w:r>
-      <w:proofErr w:type="gramEnd"/>
-      <w:r>
-        <w:rPr>
-          <w:lang w:val="en-US"/>
-        </w:rPr>
-        <w:t xml:space="preserve"> in class </w:t>
+        <w:t xml:space="preserve">defines outliers with respect to classes where an outlier in class </w:t>
       </w:r>
       <w:r>
         <w:rPr>
@@ -23218,14 +23188,7 @@
           <w:i/>
           <w:lang w:val="en-US"/>
         </w:rPr>
-        <w:t>MDS</w:t>
-      </w:r>
-      <w:r>
-        <w:rPr>
-          <w:i/>
-          <w:lang w:val="en-US"/>
-        </w:rPr>
-        <w:t xml:space="preserve"> </w:t>
+        <w:t xml:space="preserve">MDS </w:t>
       </w:r>
       <w:r>
         <w:rPr>
@@ -23641,13 +23604,7 @@
         <w:rPr>
           <w:lang w:val="en-US"/>
         </w:rPr>
-        <w:t>techniques</w:t>
-      </w:r>
-      <w:r>
-        <w:rPr>
-          <w:lang w:val="en-US"/>
-        </w:rPr>
-        <w:t xml:space="preserve"> try to find </w:t>
+        <w:t xml:space="preserve">techniques try to find </w:t>
       </w:r>
       <m:oMath>
         <m:r>
@@ -23937,21 +23894,7 @@
                   <w:rFonts w:ascii="Cambria Math" w:eastAsiaTheme="minorEastAsia" w:hAnsi="Cambria Math"/>
                   <w:lang w:val="en-US"/>
                 </w:rPr>
-                <m:t>i</m:t>
-              </m:r>
-              <m:r>
-                <w:rPr>
-                  <w:rFonts w:ascii="Cambria Math" w:eastAsiaTheme="minorEastAsia" w:hAnsi="Cambria Math"/>
-                  <w:lang w:val="en-US"/>
-                </w:rPr>
-                <m:t>,</m:t>
-              </m:r>
-              <m:r>
-                <w:rPr>
-                  <w:rFonts w:ascii="Cambria Math" w:eastAsiaTheme="minorEastAsia" w:hAnsi="Cambria Math"/>
-                  <w:lang w:val="en-US"/>
-                </w:rPr>
-                <m:t>j</m:t>
+                <m:t>i,j</m:t>
               </m:r>
             </m:sub>
           </m:sSub>
@@ -23960,21 +23903,7 @@
               <w:rFonts w:ascii="Cambria Math" w:eastAsiaTheme="minorEastAsia" w:hAnsi="Cambria Math"/>
               <w:lang w:val="en-US"/>
             </w:rPr>
-            <m:t>,∀i,j</m:t>
-          </m:r>
-          <m:r>
-            <w:rPr>
-              <w:rFonts w:ascii="Cambria Math" w:eastAsiaTheme="minorEastAsia" w:hAnsi="Cambria Math"/>
-              <w:lang w:val="en-US"/>
-            </w:rPr>
-            <m:t>∈</m:t>
-          </m:r>
-          <m:r>
-            <w:rPr>
-              <w:rFonts w:ascii="Cambria Math" w:eastAsiaTheme="minorEastAsia" w:hAnsi="Cambria Math"/>
-              <w:lang w:val="en-US"/>
-            </w:rPr>
-            <m:t>N</m:t>
+            <m:t>,∀i,j∈N</m:t>
           </m:r>
         </m:oMath>
       </m:oMathPara>
@@ -24069,14 +23998,7 @@
           <w:i/>
           <w:lang w:val="en-US"/>
         </w:rPr>
-        <w:t>MDS</w:t>
-      </w:r>
-      <w:r>
-        <w:rPr>
-          <w:i/>
-          <w:lang w:val="en-US"/>
-        </w:rPr>
-        <w:t xml:space="preserve"> </w:t>
+        <w:t xml:space="preserve">MDS </w:t>
       </w:r>
       <w:r>
         <w:rPr>
@@ -24155,14 +24077,7 @@
             <w:rFonts w:ascii="Cambria Math" w:eastAsiaTheme="minorEastAsia" w:hAnsi="Cambria Math"/>
             <w:lang w:val="en-US"/>
           </w:rPr>
-          <m:t>n</m:t>
-        </m:r>
-        <m:r>
-          <w:rPr>
-            <w:rFonts w:ascii="Cambria Math" w:eastAsiaTheme="minorEastAsia" w:hAnsi="Cambria Math"/>
-            <w:lang w:val="en-US"/>
-          </w:rPr>
-          <m:t>=3</m:t>
+          <m:t>n=3</m:t>
         </m:r>
       </m:oMath>
       <w:r>
@@ -24172,8 +24087,6 @@
         </w:rPr>
         <w:t xml:space="preserve">, the similarity between data items can be visualized. </w:t>
       </w:r>
-      <w:bookmarkStart w:id="1" w:name="_GoBack"/>
-      <w:bookmarkEnd w:id="1"/>
     </w:p>
     <w:p>
       <w:pPr>
@@ -24216,9 +24129,7 @@
         </w:tabs>
         <w:jc w:val="both"/>
         <w:rPr>
-          <w:rFonts w:eastAsiaTheme="minorEastAsia"/>
           <w:noProof/>
-          <w:lang w:eastAsia="de-DE"/>
         </w:rPr>
       </w:pPr>
       <w:r>
@@ -24316,12 +24227,115 @@
       </w:hyperlink>
     </w:p>
     <w:p>
+      <w:pPr>
+        <w:pStyle w:val="Listenabsatz"/>
+        <w:tabs>
+          <w:tab w:val="right" w:leader="dot" w:pos="9062"/>
+        </w:tabs>
+        <w:jc w:val="both"/>
+        <w:rPr>
+          <w:rFonts w:eastAsiaTheme="minorEastAsia"/>
+          <w:noProof/>
+          <w:lang w:eastAsia="de-DE"/>
+        </w:rPr>
+      </w:pPr>
+    </w:p>
+    <w:p>
+      <w:pPr>
+        <w:pStyle w:val="Listenabsatz"/>
+        <w:numPr>
+          <w:ilvl w:val="1"/>
+          <w:numId w:val="35"/>
+        </w:numPr>
+        <w:jc w:val="both"/>
+        <w:rPr>
+          <w:lang w:val="en-US"/>
+        </w:rPr>
+      </w:pPr>
       <w:r>
         <w:rPr>
           <w:lang w:val="en-US"/>
         </w:rPr>
         <w:fldChar w:fldCharType="end"/>
       </w:r>
+      <w:r>
+        <w:rPr>
+          <w:lang w:val="en-US"/>
+        </w:rPr>
+        <w:t>Roller Bearing Outlier Detection with random forests</w:t>
+      </w:r>
+    </w:p>
+    <w:p>
+      <w:pPr>
+        <w:jc w:val="both"/>
+        <w:rPr>
+          <w:lang w:val="en-US"/>
+        </w:rPr>
+      </w:pPr>
+      <w:r>
+        <w:rPr>
+          <w:lang w:val="en-US"/>
+        </w:rPr>
+        <w:t xml:space="preserve">Based on </w:t>
+      </w:r>
+      <w:r>
+        <w:rPr>
+          <w:lang w:val="en-US"/>
+        </w:rPr>
+        <w:t>the</w:t>
+      </w:r>
+      <w:r>
+        <w:rPr>
+          <w:lang w:val="en-US"/>
+        </w:rPr>
+        <w:t xml:space="preserve"> one-class Condition Monitoring scenario</w:t>
+      </w:r>
+      <w:r>
+        <w:rPr>
+          <w:lang w:val="en-US"/>
+        </w:rPr>
+        <w:t xml:space="preserve"> assuming the availability of  only normal condition time series data, A random forest was constructed in unsupervised mode using only the normal features extracted in 4. </w:t>
+      </w:r>
+    </w:p>
+    <w:p>
+      <w:pPr>
+        <w:jc w:val="both"/>
+        <w:rPr>
+          <w:lang w:val="en-US"/>
+        </w:rPr>
+      </w:pPr>
+      <w:r>
+        <w:rPr>
+          <w:lang w:val="en-US"/>
+        </w:rPr>
+        <w:t>In unsupervised training mode of Random Forests all available training data is considered to belong to a single class. Based on the training data, a synthetic dataset</w:t>
+      </w:r>
+      <w:r>
+        <w:rPr>
+          <w:lang w:val="en-US"/>
+        </w:rPr>
+        <w:t xml:space="preserve"> </w:t>
+      </w:r>
+      <w:r>
+        <w:rPr>
+          <w:lang w:val="en-US"/>
+        </w:rPr>
+        <w:t xml:space="preserve">representing a second class is created according to the algorithm described in 5.2.5. </w:t>
+      </w:r>
+      <w:r>
+        <w:rPr>
+          <w:lang w:val="en-US"/>
+        </w:rPr>
+        <w:t>This balanced dataset is then used to const</w:t>
+      </w:r>
+      <w:r>
+        <w:rPr>
+          <w:lang w:val="en-US"/>
+        </w:rPr>
+        <w:t xml:space="preserve">ruct a two-class Random Forest with most of the additional features described above, such as the Proximity Matrix or the Attribute Importance measure.  </w:t>
+      </w:r>
+      <w:bookmarkStart w:id="1" w:name="_GoBack"/>
+      <w:bookmarkEnd w:id="1"/>
     </w:p>
     <w:sectPr>
       <w:pgSz w:w="11906" w:h="16838"/>
@@ -30094,519 +30108,6 @@
     </w:rPr>
   </w:style>
 </w:styles>
-</file>
-
-<file path=word/glossary/document.xml><?xml version="1.0" encoding="utf-8"?>
-<w:glossaryDocument xmlns:wpc="http://schemas.microsoft.com/office/word/2010/wordprocessingCanvas" xmlns:mc="http://schemas.openxmlformats.org/markup-compatibility/2006" xmlns:o="urn:schemas-microsoft-com:office:office" xmlns:r="http://schemas.openxmlformats.org/officeDocument/2006/relationships" xmlns:m="http://schemas.openxmlformats.org/officeDocument/2006/math" xmlns:v="urn:schemas-microsoft-com:vml" xmlns:wp14="http://schemas.microsoft.com/office/word/2010/wordprocessingDrawing" xmlns:wp="http://schemas.openxmlformats.org/drawingml/2006/wordprocessingDrawing" xmlns:w10="urn:schemas-microsoft-com:office:word" xmlns:w="http://schemas.openxmlformats.org/wordprocessingml/2006/main" xmlns:w14="http://schemas.microsoft.com/office/word/2010/wordml" xmlns:wpg="http://schemas.microsoft.com/office/word/2010/wordprocessingGroup" xmlns:wpi="http://schemas.microsoft.com/office/word/2010/wordprocessingInk" xmlns:wne="http://schemas.microsoft.com/office/word/2006/wordml" xmlns:wps="http://schemas.microsoft.com/office/word/2010/wordprocessingShape" mc:Ignorable="w14 wp14"/>
-</file>
-
-<file path=word/glossary/fontTable.xml><?xml version="1.0" encoding="utf-8"?>
-<w:fonts xmlns:mc="http://schemas.openxmlformats.org/markup-compatibility/2006" xmlns:r="http://schemas.openxmlformats.org/officeDocument/2006/relationships" xmlns:w="http://schemas.openxmlformats.org/wordprocessingml/2006/main" xmlns:w14="http://schemas.microsoft.com/office/word/2010/wordml" mc:Ignorable="w14">
-  <w:font w:name="Times New Roman">
-    <w:panose1 w:val="02020603050405020304"/>
-    <w:charset w:val="00"/>
-    <w:family w:val="roman"/>
-    <w:pitch w:val="variable"/>
-    <w:sig w:usb0="E0002AFF" w:usb1="C0007841" w:usb2="00000009" w:usb3="00000000" w:csb0="000001FF" w:csb1="00000000"/>
-  </w:font>
-  <w:font w:name="Calibri">
-    <w:panose1 w:val="020F0502020204030204"/>
-    <w:charset w:val="00"/>
-    <w:family w:val="swiss"/>
-    <w:pitch w:val="variable"/>
-    <w:sig w:usb0="E00002FF" w:usb1="4000ACFF" w:usb2="00000001" w:usb3="00000000" w:csb0="0000019F" w:csb1="00000000"/>
-  </w:font>
-  <w:font w:name="Courier New">
-    <w:panose1 w:val="02070309020205020404"/>
-    <w:charset w:val="00"/>
-    <w:family w:val="modern"/>
-    <w:pitch w:val="fixed"/>
-    <w:sig w:usb0="E0002AFF" w:usb1="C0007843" w:usb2="00000009" w:usb3="00000000" w:csb0="000001FF" w:csb1="00000000"/>
-  </w:font>
-  <w:font w:name="Wingdings">
-    <w:panose1 w:val="05000000000000000000"/>
-    <w:charset w:val="02"/>
-    <w:family w:val="auto"/>
-    <w:pitch w:val="variable"/>
-    <w:sig w:usb0="00000000" w:usb1="10000000" w:usb2="00000000" w:usb3="00000000" w:csb0="80000000" w:csb1="00000000"/>
-  </w:font>
-  <w:font w:name="Symbol">
-    <w:panose1 w:val="05050102010706020507"/>
-    <w:charset w:val="02"/>
-    <w:family w:val="roman"/>
-    <w:pitch w:val="variable"/>
-    <w:sig w:usb0="00000000" w:usb1="10000000" w:usb2="00000000" w:usb3="00000000" w:csb0="80000000" w:csb1="00000000"/>
-  </w:font>
-  <w:font w:name="Cambria">
-    <w:panose1 w:val="02040503050406030204"/>
-    <w:charset w:val="00"/>
-    <w:family w:val="roman"/>
-    <w:pitch w:val="variable"/>
-    <w:sig w:usb0="E00002FF" w:usb1="400004FF" w:usb2="00000000" w:usb3="00000000" w:csb0="0000019F" w:csb1="00000000"/>
-  </w:font>
-  <w:font w:name="Tahoma">
-    <w:panose1 w:val="020B0604030504040204"/>
-    <w:charset w:val="00"/>
-    <w:family w:val="swiss"/>
-    <w:pitch w:val="variable"/>
-    <w:sig w:usb0="E1002EFF" w:usb1="C000605B" w:usb2="00000029" w:usb3="00000000" w:csb0="000101FF" w:csb1="00000000"/>
-  </w:font>
-  <w:font w:name="Cambria Math">
-    <w:panose1 w:val="02040503050406030204"/>
-    <w:charset w:val="00"/>
-    <w:family w:val="roman"/>
-    <w:pitch w:val="variable"/>
-    <w:sig w:usb0="E00002FF" w:usb1="420024FF" w:usb2="00000000" w:usb3="00000000" w:csb0="0000019F" w:csb1="00000000"/>
-  </w:font>
-</w:fonts>
-</file>
-
-<file path=word/glossary/settings.xml><?xml version="1.0" encoding="utf-8"?>
-<w:settings xmlns:mc="http://schemas.openxmlformats.org/markup-compatibility/2006" xmlns:o="urn:schemas-microsoft-com:office:office" xmlns:r="http://schemas.openxmlformats.org/officeDocument/2006/relationships" xmlns:m="http://schemas.openxmlformats.org/officeDocument/2006/math" xmlns:v="urn:schemas-microsoft-com:vml" xmlns:w10="urn:schemas-microsoft-com:office:word" xmlns:w="http://schemas.openxmlformats.org/wordprocessingml/2006/main" xmlns:w14="http://schemas.microsoft.com/office/word/2010/wordml" xmlns:sl="http://schemas.openxmlformats.org/schemaLibrary/2006/main" mc:Ignorable="w14">
-  <w:view w:val="normal"/>
-  <w:defaultTabStop w:val="708"/>
-  <w:hyphenationZone w:val="425"/>
-  <w:characterSpacingControl w:val="doNotCompress"/>
-  <w:compat>
-    <w:useFELayout/>
-    <w:compatSetting w:name="compatibilityMode" w:uri="http://schemas.microsoft.com/office/word" w:val="14"/>
-    <w:compatSetting w:name="overrideTableStyleFontSizeAndJustification" w:uri="http://schemas.microsoft.com/office/word" w:val="1"/>
-    <w:compatSetting w:name="enableOpenTypeFeatures" w:uri="http://schemas.microsoft.com/office/word" w:val="1"/>
-    <w:compatSetting w:name="doNotFlipMirrorIndents" w:uri="http://schemas.microsoft.com/office/word" w:val="1"/>
-  </w:compat>
-  <w:rsids>
-    <w:rsidRoot w:val="00341561"/>
-    <w:rsid w:val="00310666"/>
-    <w:rsid w:val="00341561"/>
-    <w:rsid w:val="003D74FD"/>
-    <w:rsid w:val="00954962"/>
-    <w:rsid w:val="00F6027A"/>
-  </w:rsids>
-  <m:mathPr>
-    <m:mathFont m:val="Cambria Math"/>
-    <m:brkBin m:val="before"/>
-    <m:brkBinSub m:val="--"/>
-    <m:smallFrac m:val="0"/>
-    <m:dispDef/>
-    <m:lMargin m:val="0"/>
-    <m:rMargin m:val="0"/>
-    <m:defJc m:val="centerGroup"/>
-    <m:wrapIndent m:val="1440"/>
-    <m:intLim m:val="subSup"/>
-    <m:naryLim m:val="undOvr"/>
-  </m:mathPr>
-  <w:themeFontLang w:val="de-DE"/>
-  <w:clrSchemeMapping w:bg1="light1" w:t1="dark1" w:bg2="light2" w:t2="dark2" w:accent1="accent1" w:accent2="accent2" w:accent3="accent3" w:accent4="accent4" w:accent5="accent5" w:accent6="accent6" w:hyperlink="hyperlink" w:followedHyperlink="followedHyperlink"/>
-  <w:decimalSymbol w:val=","/>
-  <w:listSeparator w:val=";"/>
-</w:settings>
-</file>
-
-<file path=word/glossary/styles.xml><?xml version="1.0" encoding="utf-8"?>
-<w:styles xmlns:mc="http://schemas.openxmlformats.org/markup-compatibility/2006" xmlns:r="http://schemas.openxmlformats.org/officeDocument/2006/relationships" xmlns:w="http://schemas.openxmlformats.org/wordprocessingml/2006/main" xmlns:w14="http://schemas.microsoft.com/office/word/2010/wordml" mc:Ignorable="w14">
-  <w:docDefaults>
-    <w:rPrDefault>
-      <w:rPr>
-        <w:rFonts w:asciiTheme="minorHAnsi" w:eastAsiaTheme="minorEastAsia" w:hAnsiTheme="minorHAnsi" w:cstheme="minorBidi"/>
-        <w:sz w:val="22"/>
-        <w:szCs w:val="22"/>
-        <w:lang w:val="de-DE" w:eastAsia="de-DE" w:bidi="ar-SA"/>
-      </w:rPr>
-    </w:rPrDefault>
-    <w:pPrDefault>
-      <w:pPr>
-        <w:spacing w:after="200" w:line="276" w:lineRule="auto"/>
-      </w:pPr>
-    </w:pPrDefault>
-  </w:docDefaults>
-  <w:latentStyles w:defLockedState="0" w:defUIPriority="99" w:defSemiHidden="1" w:defUnhideWhenUsed="1" w:defQFormat="0" w:count="267">
-    <w:lsdException w:name="Normal" w:semiHidden="0" w:uiPriority="0" w:unhideWhenUsed="0" w:qFormat="1"/>
-    <w:lsdException w:name="heading 1" w:semiHidden="0" w:uiPriority="9" w:unhideWhenUsed="0" w:qFormat="1"/>
-    <w:lsdException w:name="heading 2" w:uiPriority="9" w:qFormat="1"/>
-    <w:lsdException w:name="heading 3" w:uiPriority="9" w:qFormat="1"/>
-    <w:lsdException w:name="heading 4" w:uiPriority="9" w:qFormat="1"/>
-    <w:lsdException w:name="heading 5" w:uiPriority="9" w:qFormat="1"/>
-    <w:lsdException w:name="heading 6" w:uiPriority="9" w:qFormat="1"/>
-    <w:lsdException w:name="heading 7" w:uiPriority="9" w:qFormat="1"/>
-    <w:lsdException w:name="heading 8" w:uiPriority="9" w:qFormat="1"/>
-    <w:lsdException w:name="heading 9" w:uiPriority="9" w:qFormat="1"/>
-    <w:lsdException w:name="toc 1" w:uiPriority="39"/>
-    <w:lsdException w:name="toc 2" w:uiPriority="39"/>
-    <w:lsdException w:name="toc 3" w:uiPriority="39"/>
-    <w:lsdException w:name="toc 4" w:uiPriority="39"/>
-    <w:lsdException w:name="toc 5" w:uiPriority="39"/>
-    <w:lsdException w:name="toc 6" w:uiPriority="39"/>
-    <w:lsdException w:name="toc 7" w:uiPriority="39"/>
-    <w:lsdException w:name="toc 8" w:uiPriority="39"/>
-    <w:lsdException w:name="toc 9" w:uiPriority="39"/>
-    <w:lsdException w:name="caption" w:uiPriority="35" w:qFormat="1"/>
-    <w:lsdException w:name="Title" w:semiHidden="0" w:uiPriority="10" w:unhideWhenUsed="0" w:qFormat="1"/>
-    <w:lsdException w:name="Default Paragraph Font" w:uiPriority="1"/>
-    <w:lsdException w:name="Subtitle" w:semiHidden="0" w:uiPriority="11" w:unhideWhenUsed="0" w:qFormat="1"/>
-    <w:lsdException w:name="Strong" w:semiHidden="0" w:uiPriority="22" w:unhideWhenUsed="0" w:qFormat="1"/>
-    <w:lsdException w:name="Emphasis" w:semiHidden="0" w:uiPriority="20" w:unhideWhenUsed="0" w:qFormat="1"/>
-    <w:lsdException w:name="Table Grid" w:semiHidden="0" w:uiPriority="59" w:unhideWhenUsed="0"/>
-    <w:lsdException w:name="Placeholder Text" w:unhideWhenUsed="0"/>
-    <w:lsdException w:name="No Spacing" w:semiHidden="0" w:uiPriority="1" w:unhideWhenUsed="0" w:qFormat="1"/>
-    <w:lsdException w:name="Light Shading" w:semiHidden="0" w:uiPriority="60" w:unhideWhenUsed="0"/>
-    <w:lsdException w:name="Light List" w:semiHidden="0" w:uiPriority="61" w:unhideWhenUsed="0"/>
-    <w:lsdException w:name="Light Grid" w:semiHidden="0" w:uiPriority="62" w:unhideWhenUsed="0"/>
-    <w:lsdException w:name="Medium Shading 1" w:semiHidden="0" w:uiPriority="63" w:unhideWhenUsed="0"/>
-    <w:lsdException w:name="Medium Shading 2" w:semiHidden="0" w:uiPriority="64" w:unhideWhenUsed="0"/>
-    <w:lsdException w:name="Medium List 1" w:semiHidden="0" w:uiPriority="65" w:unhideWhenUsed="0"/>
-    <w:lsdException w:name="Medium List 2" w:semiHidden="0" w:uiPriority="66" w:unhideWhenUsed="0"/>
-    <w:lsdException w:name="Medium Grid 1" w:semiHidden="0" w:uiPriority="67" w:unhideWhenUsed="0"/>
-    <w:lsdException w:name="Medium Grid 2" w:semiHidden="0" w:uiPriority="68" w:unhideWhenUsed="0"/>
-    <w:lsdException w:name="Medium Grid 3" w:semiHidden="0" w:uiPriority="69" w:unhideWhenUsed="0"/>
-    <w:lsdException w:name="Dark List" w:semiHidden="0" w:uiPriority="70" w:unhideWhenUsed="0"/>
-    <w:lsdException w:name="Colorful Shading" w:semiHidden="0" w:uiPriority="71" w:unhideWhenUsed="0"/>
-    <w:lsdException w:name="Colorful List" w:semiHidden="0" w:uiPriority="72" w:unhideWhenUsed="0"/>
-    <w:lsdException w:name="Colorful Grid" w:semiHidden="0" w:uiPriority="73" w:unhideWhenUsed="0"/>
-    <w:lsdException w:name="Light Shading Accent 1" w:semiHidden="0" w:uiPriority="60" w:unhideWhenUsed="0"/>
-    <w:lsdException w:name="Light List Accent 1" w:semiHidden="0" w:uiPriority="61" w:unhideWhenUsed="0"/>
-    <w:lsdException w:name="Light Grid Accent 1" w:semiHidden="0" w:uiPriority="62" w:unhideWhenUsed="0"/>
-    <w:lsdException w:name="Medium Shading 1 Accent 1" w:semiHidden="0" w:uiPriority="63" w:unhideWhenUsed="0"/>
-    <w:lsdException w:name="Medium Shading 2 Accent 1" w:semiHidden="0" w:uiPriority="64" w:unhideWhenUsed="0"/>
-    <w:lsdException w:name="Medium List 1 Accent 1" w:semiHidden="0" w:uiPriority="65" w:unhideWhenUsed="0"/>
-    <w:lsdException w:name="Revision" w:unhideWhenUsed="0"/>
-    <w:lsdException w:name="List Paragraph" w:semiHidden="0" w:uiPriority="34" w:unhideWhenUsed="0" w:qFormat="1"/>
-    <w:lsdException w:name="Quote" w:semiHidden="0" w:uiPriority="29" w:unhideWhenUsed="0" w:qFormat="1"/>
-    <w:lsdException w:name="Intense Quote" w:semiHidden="0" w:uiPriority="30" w:unhideWhenUsed="0" w:qFormat="1"/>
-    <w:lsdException w:name="Medium List 2 Accent 1" w:semiHidden="0" w:uiPriority="66" w:unhideWhenUsed="0"/>
-    <w:lsdException w:name="Medium Grid 1 Accent 1" w:semiHidden="0" w:uiPriority="67" w:unhideWhenUsed="0"/>
-    <w:lsdException w:name="Medium Grid 2 Accent 1" w:semiHidden="0" w:uiPriority="68" w:unhideWhenUsed="0"/>
-    <w:lsdException w:name="Medium Grid 3 Accent 1" w:semiHidden="0" w:uiPriority="69" w:unhideWhenUsed="0"/>
-    <w:lsdException w:name="Dark List Accent 1" w:semiHidden="0" w:uiPriority="70" w:unhideWhenUsed="0"/>
-    <w:lsdException w:name="Colorful Shading Accent 1" w:semiHidden="0" w:uiPriority="71" w:unhideWhenUsed="0"/>
-    <w:lsdException w:name="Colorful List Accent 1" w:semiHidden="0" w:uiPriority="72" w:unhideWhenUsed="0"/>
-    <w:lsdException w:name="Colorful Grid Accent 1" w:semiHidden="0" w:uiPriority="73" w:unhideWhenUsed="0"/>
-    <w:lsdException w:name="Light Shading Accent 2" w:semiHidden="0" w:uiPriority="60" w:unhideWhenUsed="0"/>
-    <w:lsdException w:name="Light List Accent 2" w:semiHidden="0" w:uiPriority="61" w:unhideWhenUsed="0"/>
-    <w:lsdException w:name="Light Grid Accent 2" w:semiHidden="0" w:uiPriority="62" w:unhideWhenUsed="0"/>
-    <w:lsdException w:name="Medium Shading 1 Accent 2" w:semiHidden="0" w:uiPriority="63" w:unhideWhenUsed="0"/>
-    <w:lsdException w:name="Medium Shading 2 Accent 2" w:semiHidden="0" w:uiPriority="64" w:unhideWhenUsed="0"/>
-    <w:lsdException w:name="Medium List 1 Accent 2" w:semiHidden="0" w:uiPriority="65" w:unhideWhenUsed="0"/>
-    <w:lsdException w:name="Medium List 2 Accent 2" w:semiHidden="0" w:uiPriority="66" w:unhideWhenUsed="0"/>
-    <w:lsdException w:name="Medium Grid 1 Accent 2" w:semiHidden="0" w:uiPriority="67" w:unhideWhenUsed="0"/>
-    <w:lsdException w:name="Medium Grid 2 Accent 2" w:semiHidden="0" w:uiPriority="68" w:unhideWhenUsed="0"/>
-    <w:lsdException w:name="Medium Grid 3 Accent 2" w:semiHidden="0" w:uiPriority="69" w:unhideWhenUsed="0"/>
-    <w:lsdException w:name="Dark List Accent 2" w:semiHidden="0" w:uiPriority="70" w:unhideWhenUsed="0"/>
-    <w:lsdException w:name="Colorful Shading Accent 2" w:semiHidden="0" w:uiPriority="71" w:unhideWhenUsed="0"/>
-    <w:lsdException w:name="Colorful List Accent 2" w:semiHidden="0" w:uiPriority="72" w:unhideWhenUsed="0"/>
-    <w:lsdException w:name="Colorful Grid Accent 2" w:semiHidden="0" w:uiPriority="73" w:unhideWhenUsed="0"/>
-    <w:lsdException w:name="Light Shading Accent 3" w:semiHidden="0" w:uiPriority="60" w:unhideWhenUsed="0"/>
-    <w:lsdException w:name="Light List Accent 3" w:semiHidden="0" w:uiPriority="61" w:unhideWhenUsed="0"/>
-    <w:lsdException w:name="Light Grid Accent 3" w:semiHidden="0" w:uiPriority="62" w:unhideWhenUsed="0"/>
-    <w:lsdException w:name="Medium Shading 1 Accent 3" w:semiHidden="0" w:uiPriority="63" w:unhideWhenUsed="0"/>
-    <w:lsdException w:name="Medium Shading 2 Accent 3" w:semiHidden="0" w:uiPriority="64" w:unhideWhenUsed="0"/>
-    <w:lsdException w:name="Medium List 1 Accent 3" w:semiHidden="0" w:uiPriority="65" w:unhideWhenUsed="0"/>
-    <w:lsdException w:name="Medium List 2 Accent 3" w:semiHidden="0" w:uiPriority="66" w:unhideWhenUsed="0"/>
-    <w:lsdException w:name="Medium Grid 1 Accent 3" w:semiHidden="0" w:uiPriority="67" w:unhideWhenUsed="0"/>
-    <w:lsdException w:name="Medium Grid 2 Accent 3" w:semiHidden="0" w:uiPriority="68" w:unhideWhenUsed="0"/>
-    <w:lsdException w:name="Medium Grid 3 Accent 3" w:semiHidden="0" w:uiPriority="69" w:unhideWhenUsed="0"/>
-    <w:lsdException w:name="Dark List Accent 3" w:semiHidden="0" w:uiPriority="70" w:unhideWhenUsed="0"/>
-    <w:lsdException w:name="Colorful Shading Accent 3" w:semiHidden="0" w:uiPriority="71" w:unhideWhenUsed="0"/>
-    <w:lsdException w:name="Colorful List Accent 3" w:semiHidden="0" w:uiPriority="72" w:unhideWhenUsed="0"/>
-    <w:lsdException w:name="Colorful Grid Accent 3" w:semiHidden="0" w:uiPriority="73" w:unhideWhenUsed="0"/>
-    <w:lsdException w:name="Light Shading Accent 4" w:semiHidden="0" w:uiPriority="60" w:unhideWhenUsed="0"/>
-    <w:lsdException w:name="Light List Accent 4" w:semiHidden="0" w:uiPriority="61" w:unhideWhenUsed="0"/>
-    <w:lsdException w:name="Light Grid Accent 4" w:semiHidden="0" w:uiPriority="62" w:unhideWhenUsed="0"/>
-    <w:lsdException w:name="Medium Shading 1 Accent 4" w:semiHidden="0" w:uiPriority="63" w:unhideWhenUsed="0"/>
-    <w:lsdException w:name="Medium Shading 2 Accent 4" w:semiHidden="0" w:uiPriority="64" w:unhideWhenUsed="0"/>
-    <w:lsdException w:name="Medium List 1 Accent 4" w:semiHidden="0" w:uiPriority="65" w:unhideWhenUsed="0"/>
-    <w:lsdException w:name="Medium List 2 Accent 4" w:semiHidden="0" w:uiPriority="66" w:unhideWhenUsed="0"/>
-    <w:lsdException w:name="Medium Grid 1 Accent 4" w:semiHidden="0" w:uiPriority="67" w:unhideWhenUsed="0"/>
-    <w:lsdException w:name="Medium Grid 2 Accent 4" w:semiHidden="0" w:uiPriority="68" w:unhideWhenUsed="0"/>
-    <w:lsdException w:name="Medium Grid 3 Accent 4" w:semiHidden="0" w:uiPriority="69" w:unhideWhenUsed="0"/>
-    <w:lsdException w:name="Dark List Accent 4" w:semiHidden="0" w:uiPriority="70" w:unhideWhenUsed="0"/>
-    <w:lsdException w:name="Colorful Shading Accent 4" w:semiHidden="0" w:uiPriority="71" w:unhideWhenUsed="0"/>
-    <w:lsdException w:name="Colorful List Accent 4" w:semiHidden="0" w:uiPriority="72" w:unhideWhenUsed="0"/>
-    <w:lsdException w:name="Colorful Grid Accent 4" w:semiHidden="0" w:uiPriority="73" w:unhideWhenUsed="0"/>
-    <w:lsdException w:name="Light Shading Accent 5" w:semiHidden="0" w:uiPriority="60" w:unhideWhenUsed="0"/>
-    <w:lsdException w:name="Light List Accent 5" w:semiHidden="0" w:uiPriority="61" w:unhideWhenUsed="0"/>
-    <w:lsdException w:name="Light Grid Accent 5" w:semiHidden="0" w:uiPriority="62" w:unhideWhenUsed="0"/>
-    <w:lsdException w:name="Medium Shading 1 Accent 5" w:semiHidden="0" w:uiPriority="63" w:unhideWhenUsed="0"/>
-    <w:lsdException w:name="Medium Shading 2 Accent 5" w:semiHidden="0" w:uiPriority="64" w:unhideWhenUsed="0"/>
-    <w:lsdException w:name="Medium List 1 Accent 5" w:semiHidden="0" w:uiPriority="65" w:unhideWhenUsed="0"/>
-    <w:lsdException w:name="Medium List 2 Accent 5" w:semiHidden="0" w:uiPriority="66" w:unhideWhenUsed="0"/>
-    <w:lsdException w:name="Medium Grid 1 Accent 5" w:semiHidden="0" w:uiPriority="67" w:unhideWhenUsed="0"/>
-    <w:lsdException w:name="Medium Grid 2 Accent 5" w:semiHidden="0" w:uiPriority="68" w:unhideWhenUsed="0"/>
-    <w:lsdException w:name="Medium Grid 3 Accent 5" w:semiHidden="0" w:uiPriority="69" w:unhideWhenUsed="0"/>
-    <w:lsdException w:name="Dark List Accent 5" w:semiHidden="0" w:uiPriority="70" w:unhideWhenUsed="0"/>
-    <w:lsdException w:name="Colorful Shading Accent 5" w:semiHidden="0" w:uiPriority="71" w:unhideWhenUsed="0"/>
-    <w:lsdException w:name="Colorful List Accent 5" w:semiHidden="0" w:uiPriority="72" w:unhideWhenUsed="0"/>
-    <w:lsdException w:name="Colorful Grid Accent 5" w:semiHidden="0" w:uiPriority="73" w:unhideWhenUsed="0"/>
-    <w:lsdException w:name="Light Shading Accent 6" w:semiHidden="0" w:uiPriority="60" w:unhideWhenUsed="0"/>
-    <w:lsdException w:name="Light List Accent 6" w:semiHidden="0" w:uiPriority="61" w:unhideWhenUsed="0"/>
-    <w:lsdException w:name="Light Grid Accent 6" w:semiHidden="0" w:uiPriority="62" w:unhideWhenUsed="0"/>
-    <w:lsdException w:name="Medium Shading 1 Accent 6" w:semiHidden="0" w:uiPriority="63" w:unhideWhenUsed="0"/>
-    <w:lsdException w:name="Medium Shading 2 Accent 6" w:semiHidden="0" w:uiPriority="64" w:unhideWhenUsed="0"/>
-    <w:lsdException w:name="Medium List 1 Accent 6" w:semiHidden="0" w:uiPriority="65" w:unhideWhenUsed="0"/>
-    <w:lsdException w:name="Medium List 2 Accent 6" w:semiHidden="0" w:uiPriority="66" w:unhideWhenUsed="0"/>
-    <w:lsdException w:name="Medium Grid 1 Accent 6" w:semiHidden="0" w:uiPriority="67" w:unhideWhenUsed="0"/>
-    <w:lsdException w:name="Medium Grid 2 Accent 6" w:semiHidden="0" w:uiPriority="68" w:unhideWhenUsed="0"/>
-    <w:lsdException w:name="Medium Grid 3 Accent 6" w:semiHidden="0" w:uiPriority="69" w:unhideWhenUsed="0"/>
-    <w:lsdException w:name="Dark List Accent 6" w:semiHidden="0" w:uiPriority="70" w:unhideWhenUsed="0"/>
-    <w:lsdException w:name="Colorful Shading Accent 6" w:semiHidden="0" w:uiPriority="71" w:unhideWhenUsed="0"/>
-    <w:lsdException w:name="Colorful List Accent 6" w:semiHidden="0" w:uiPriority="72" w:unhideWhenUsed="0"/>
-    <w:lsdException w:name="Colorful Grid Accent 6" w:semiHidden="0" w:uiPriority="73" w:unhideWhenUsed="0"/>
-    <w:lsdException w:name="Subtle Emphasis" w:semiHidden="0" w:uiPriority="19" w:unhideWhenUsed="0" w:qFormat="1"/>
-    <w:lsdException w:name="Intense Emphasis" w:semiHidden="0" w:uiPriority="21" w:unhideWhenUsed="0" w:qFormat="1"/>
-    <w:lsdException w:name="Subtle Reference" w:semiHidden="0" w:uiPriority="31" w:unhideWhenUsed="0" w:qFormat="1"/>
-    <w:lsdException w:name="Intense Reference" w:semiHidden="0" w:uiPriority="32" w:unhideWhenUsed="0" w:qFormat="1"/>
-    <w:lsdException w:name="Book Title" w:semiHidden="0" w:uiPriority="33" w:unhideWhenUsed="0" w:qFormat="1"/>
-    <w:lsdException w:name="Bibliography" w:uiPriority="37"/>
-    <w:lsdException w:name="TOC Heading" w:uiPriority="39" w:qFormat="1"/>
-  </w:latentStyles>
-  <w:style w:type="paragraph" w:default="1" w:styleId="Standard">
-    <w:name w:val="Normal"/>
-    <w:qFormat/>
-  </w:style>
-  <w:style w:type="character" w:default="1" w:styleId="Absatz-Standardschriftart">
-    <w:name w:val="Default Paragraph Font"/>
-    <w:uiPriority w:val="1"/>
-    <w:semiHidden/>
-    <w:unhideWhenUsed/>
-  </w:style>
-  <w:style w:type="table" w:default="1" w:styleId="NormaleTabelle">
-    <w:name w:val="Normal Table"/>
-    <w:uiPriority w:val="99"/>
-    <w:semiHidden/>
-    <w:unhideWhenUsed/>
-    <w:tblPr>
-      <w:tblInd w:w="0" w:type="dxa"/>
-      <w:tblCellMar>
-        <w:top w:w="0" w:type="dxa"/>
-        <w:left w:w="108" w:type="dxa"/>
-        <w:bottom w:w="0" w:type="dxa"/>
-        <w:right w:w="108" w:type="dxa"/>
-      </w:tblCellMar>
-    </w:tblPr>
-  </w:style>
-  <w:style w:type="numbering" w:default="1" w:styleId="KeineListe">
-    <w:name w:val="No List"/>
-    <w:uiPriority w:val="99"/>
-    <w:semiHidden/>
-    <w:unhideWhenUsed/>
-  </w:style>
-  <w:style w:type="character" w:styleId="Platzhaltertext">
-    <w:name w:val="Placeholder Text"/>
-    <w:basedOn w:val="Absatz-Standardschriftart"/>
-    <w:uiPriority w:val="99"/>
-    <w:semiHidden/>
-    <w:rsid w:val="00954962"/>
-    <w:rPr>
-      <w:color w:val="808080"/>
-    </w:rPr>
-  </w:style>
-</w:styles>
-</file>
-
-<file path=word/glossary/stylesWithEffects.xml><?xml version="1.0" encoding="utf-8"?>
-<w:styles xmlns:wpc="http://schemas.microsoft.com/office/word/2010/wordprocessingCanvas" xmlns:mc="http://schemas.openxmlformats.org/markup-compatibility/2006" xmlns:o="urn:schemas-microsoft-com:office:office" xmlns:r="http://schemas.openxmlformats.org/officeDocument/2006/relationships" xmlns:m="http://schemas.openxmlformats.org/officeDocument/2006/math" xmlns:v="urn:schemas-microsoft-com:vml" xmlns:wp14="http://schemas.microsoft.com/office/word/2010/wordprocessingDrawing" xmlns:wp="http://schemas.openxmlformats.org/drawingml/2006/wordprocessingDrawing" xmlns:w10="urn:schemas-microsoft-com:office:word" xmlns:w="http://schemas.openxmlformats.org/wordprocessingml/2006/main" xmlns:w14="http://schemas.microsoft.com/office/word/2010/wordml" xmlns:wpg="http://schemas.microsoft.com/office/word/2010/wordprocessingGroup" xmlns:wpi="http://schemas.microsoft.com/office/word/2010/wordprocessingInk" xmlns:wne="http://schemas.microsoft.com/office/word/2006/wordml" xmlns:wps="http://schemas.microsoft.com/office/word/2010/wordprocessingShape" mc:Ignorable="w14 wp14">
-  <w:docDefaults>
-    <w:rPrDefault>
-      <w:rPr>
-        <w:rFonts w:asciiTheme="minorHAnsi" w:eastAsiaTheme="minorEastAsia" w:hAnsiTheme="minorHAnsi" w:cstheme="minorBidi"/>
-        <w:sz w:val="22"/>
-        <w:szCs w:val="22"/>
-        <w:lang w:val="de-DE" w:eastAsia="de-DE" w:bidi="ar-SA"/>
-      </w:rPr>
-    </w:rPrDefault>
-    <w:pPrDefault>
-      <w:pPr>
-        <w:spacing w:after="200" w:line="276" w:lineRule="auto"/>
-      </w:pPr>
-    </w:pPrDefault>
-  </w:docDefaults>
-  <w:latentStyles w:defLockedState="0" w:defUIPriority="99" w:defSemiHidden="1" w:defUnhideWhenUsed="1" w:defQFormat="0" w:count="267">
-    <w:lsdException w:name="Normal" w:semiHidden="0" w:uiPriority="0" w:unhideWhenUsed="0" w:qFormat="1"/>
-    <w:lsdException w:name="heading 1" w:semiHidden="0" w:uiPriority="9" w:unhideWhenUsed="0" w:qFormat="1"/>
-    <w:lsdException w:name="heading 2" w:uiPriority="9" w:qFormat="1"/>
-    <w:lsdException w:name="heading 3" w:uiPriority="9" w:qFormat="1"/>
-    <w:lsdException w:name="heading 4" w:uiPriority="9" w:qFormat="1"/>
-    <w:lsdException w:name="heading 5" w:uiPriority="9" w:qFormat="1"/>
-    <w:lsdException w:name="heading 6" w:uiPriority="9" w:qFormat="1"/>
-    <w:lsdException w:name="heading 7" w:uiPriority="9" w:qFormat="1"/>
-    <w:lsdException w:name="heading 8" w:uiPriority="9" w:qFormat="1"/>
-    <w:lsdException w:name="heading 9" w:uiPriority="9" w:qFormat="1"/>
-    <w:lsdException w:name="toc 1" w:uiPriority="39"/>
-    <w:lsdException w:name="toc 2" w:uiPriority="39"/>
-    <w:lsdException w:name="toc 3" w:uiPriority="39"/>
-    <w:lsdException w:name="toc 4" w:uiPriority="39"/>
-    <w:lsdException w:name="toc 5" w:uiPriority="39"/>
-    <w:lsdException w:name="toc 6" w:uiPriority="39"/>
-    <w:lsdException w:name="toc 7" w:uiPriority="39"/>
-    <w:lsdException w:name="toc 8" w:uiPriority="39"/>
-    <w:lsdException w:name="toc 9" w:uiPriority="39"/>
-    <w:lsdException w:name="caption" w:uiPriority="35" w:qFormat="1"/>
-    <w:lsdException w:name="Title" w:semiHidden="0" w:uiPriority="10" w:unhideWhenUsed="0" w:qFormat="1"/>
-    <w:lsdException w:name="Default Paragraph Font" w:uiPriority="1"/>
-    <w:lsdException w:name="Subtitle" w:semiHidden="0" w:uiPriority="11" w:unhideWhenUsed="0" w:qFormat="1"/>
-    <w:lsdException w:name="Strong" w:semiHidden="0" w:uiPriority="22" w:unhideWhenUsed="0" w:qFormat="1"/>
-    <w:lsdException w:name="Emphasis" w:semiHidden="0" w:uiPriority="20" w:unhideWhenUsed="0" w:qFormat="1"/>
-    <w:lsdException w:name="Table Grid" w:semiHidden="0" w:uiPriority="59" w:unhideWhenUsed="0"/>
-    <w:lsdException w:name="Placeholder Text" w:unhideWhenUsed="0"/>
-    <w:lsdException w:name="No Spacing" w:semiHidden="0" w:uiPriority="1" w:unhideWhenUsed="0" w:qFormat="1"/>
-    <w:lsdException w:name="Light Shading" w:semiHidden="0" w:uiPriority="60" w:unhideWhenUsed="0"/>
-    <w:lsdException w:name="Light List" w:semiHidden="0" w:uiPriority="61" w:unhideWhenUsed="0"/>
-    <w:lsdException w:name="Light Grid" w:semiHidden="0" w:uiPriority="62" w:unhideWhenUsed="0"/>
-    <w:lsdException w:name="Medium Shading 1" w:semiHidden="0" w:uiPriority="63" w:unhideWhenUsed="0"/>
-    <w:lsdException w:name="Medium Shading 2" w:semiHidden="0" w:uiPriority="64" w:unhideWhenUsed="0"/>
-    <w:lsdException w:name="Medium List 1" w:semiHidden="0" w:uiPriority="65" w:unhideWhenUsed="0"/>
-    <w:lsdException w:name="Medium List 2" w:semiHidden="0" w:uiPriority="66" w:unhideWhenUsed="0"/>
-    <w:lsdException w:name="Medium Grid 1" w:semiHidden="0" w:uiPriority="67" w:unhideWhenUsed="0"/>
-    <w:lsdException w:name="Medium Grid 2" w:semiHidden="0" w:uiPriority="68" w:unhideWhenUsed="0"/>
-    <w:lsdException w:name="Medium Grid 3" w:semiHidden="0" w:uiPriority="69" w:unhideWhenUsed="0"/>
-    <w:lsdException w:name="Dark List" w:semiHidden="0" w:uiPriority="70" w:unhideWhenUsed="0"/>
-    <w:lsdException w:name="Colorful Shading" w:semiHidden="0" w:uiPriority="71" w:unhideWhenUsed="0"/>
-    <w:lsdException w:name="Colorful List" w:semiHidden="0" w:uiPriority="72" w:unhideWhenUsed="0"/>
-    <w:lsdException w:name="Colorful Grid" w:semiHidden="0" w:uiPriority="73" w:unhideWhenUsed="0"/>
-    <w:lsdException w:name="Light Shading Accent 1" w:semiHidden="0" w:uiPriority="60" w:unhideWhenUsed="0"/>
-    <w:lsdException w:name="Light List Accent 1" w:semiHidden="0" w:uiPriority="61" w:unhideWhenUsed="0"/>
-    <w:lsdException w:name="Light Grid Accent 1" w:semiHidden="0" w:uiPriority="62" w:unhideWhenUsed="0"/>
-    <w:lsdException w:name="Medium Shading 1 Accent 1" w:semiHidden="0" w:uiPriority="63" w:unhideWhenUsed="0"/>
-    <w:lsdException w:name="Medium Shading 2 Accent 1" w:semiHidden="0" w:uiPriority="64" w:unhideWhenUsed="0"/>
-    <w:lsdException w:name="Medium List 1 Accent 1" w:semiHidden="0" w:uiPriority="65" w:unhideWhenUsed="0"/>
-    <w:lsdException w:name="Revision" w:unhideWhenUsed="0"/>
-    <w:lsdException w:name="List Paragraph" w:semiHidden="0" w:uiPriority="34" w:unhideWhenUsed="0" w:qFormat="1"/>
-    <w:lsdException w:name="Quote" w:semiHidden="0" w:uiPriority="29" w:unhideWhenUsed="0" w:qFormat="1"/>
-    <w:lsdException w:name="Intense Quote" w:semiHidden="0" w:uiPriority="30" w:unhideWhenUsed="0" w:qFormat="1"/>
-    <w:lsdException w:name="Medium List 2 Accent 1" w:semiHidden="0" w:uiPriority="66" w:unhideWhenUsed="0"/>
-    <w:lsdException w:name="Medium Grid 1 Accent 1" w:semiHidden="0" w:uiPriority="67" w:unhideWhenUsed="0"/>
-    <w:lsdException w:name="Medium Grid 2 Accent 1" w:semiHidden="0" w:uiPriority="68" w:unhideWhenUsed="0"/>
-    <w:lsdException w:name="Medium Grid 3 Accent 1" w:semiHidden="0" w:uiPriority="69" w:unhideWhenUsed="0"/>
-    <w:lsdException w:name="Dark List Accent 1" w:semiHidden="0" w:uiPriority="70" w:unhideWhenUsed="0"/>
-    <w:lsdException w:name="Colorful Shading Accent 1" w:semiHidden="0" w:uiPriority="71" w:unhideWhenUsed="0"/>
-    <w:lsdException w:name="Colorful List Accent 1" w:semiHidden="0" w:uiPriority="72" w:unhideWhenUsed="0"/>
-    <w:lsdException w:name="Colorful Grid Accent 1" w:semiHidden="0" w:uiPriority="73" w:unhideWhenUsed="0"/>
-    <w:lsdException w:name="Light Shading Accent 2" w:semiHidden="0" w:uiPriority="60" w:unhideWhenUsed="0"/>
-    <w:lsdException w:name="Light List Accent 2" w:semiHidden="0" w:uiPriority="61" w:unhideWhenUsed="0"/>
-    <w:lsdException w:name="Light Grid Accent 2" w:semiHidden="0" w:uiPriority="62" w:unhideWhenUsed="0"/>
-    <w:lsdException w:name="Medium Shading 1 Accent 2" w:semiHidden="0" w:uiPriority="63" w:unhideWhenUsed="0"/>
-    <w:lsdException w:name="Medium Shading 2 Accent 2" w:semiHidden="0" w:uiPriority="64" w:unhideWhenUsed="0"/>
-    <w:lsdException w:name="Medium List 1 Accent 2" w:semiHidden="0" w:uiPriority="65" w:unhideWhenUsed="0"/>
-    <w:lsdException w:name="Medium List 2 Accent 2" w:semiHidden="0" w:uiPriority="66" w:unhideWhenUsed="0"/>
-    <w:lsdException w:name="Medium Grid 1 Accent 2" w:semiHidden="0" w:uiPriority="67" w:unhideWhenUsed="0"/>
-    <w:lsdException w:name="Medium Grid 2 Accent 2" w:semiHidden="0" w:uiPriority="68" w:unhideWhenUsed="0"/>
-    <w:lsdException w:name="Medium Grid 3 Accent 2" w:semiHidden="0" w:uiPriority="69" w:unhideWhenUsed="0"/>
-    <w:lsdException w:name="Dark List Accent 2" w:semiHidden="0" w:uiPriority="70" w:unhideWhenUsed="0"/>
-    <w:lsdException w:name="Colorful Shading Accent 2" w:semiHidden="0" w:uiPriority="71" w:unhideWhenUsed="0"/>
-    <w:lsdException w:name="Colorful List Accent 2" w:semiHidden="0" w:uiPriority="72" w:unhideWhenUsed="0"/>
-    <w:lsdException w:name="Colorful Grid Accent 2" w:semiHidden="0" w:uiPriority="73" w:unhideWhenUsed="0"/>
-    <w:lsdException w:name="Light Shading Accent 3" w:semiHidden="0" w:uiPriority="60" w:unhideWhenUsed="0"/>
-    <w:lsdException w:name="Light List Accent 3" w:semiHidden="0" w:uiPriority="61" w:unhideWhenUsed="0"/>
-    <w:lsdException w:name="Light Grid Accent 3" w:semiHidden="0" w:uiPriority="62" w:unhideWhenUsed="0"/>
-    <w:lsdException w:name="Medium Shading 1 Accent 3" w:semiHidden="0" w:uiPriority="63" w:unhideWhenUsed="0"/>
-    <w:lsdException w:name="Medium Shading 2 Accent 3" w:semiHidden="0" w:uiPriority="64" w:unhideWhenUsed="0"/>
-    <w:lsdException w:name="Medium List 1 Accent 3" w:semiHidden="0" w:uiPriority="65" w:unhideWhenUsed="0"/>
-    <w:lsdException w:name="Medium List 2 Accent 3" w:semiHidden="0" w:uiPriority="66" w:unhideWhenUsed="0"/>
-    <w:lsdException w:name="Medium Grid 1 Accent 3" w:semiHidden="0" w:uiPriority="67" w:unhideWhenUsed="0"/>
-    <w:lsdException w:name="Medium Grid 2 Accent 3" w:semiHidden="0" w:uiPriority="68" w:unhideWhenUsed="0"/>
-    <w:lsdException w:name="Medium Grid 3 Accent 3" w:semiHidden="0" w:uiPriority="69" w:unhideWhenUsed="0"/>
-    <w:lsdException w:name="Dark List Accent 3" w:semiHidden="0" w:uiPriority="70" w:unhideWhenUsed="0"/>
-    <w:lsdException w:name="Colorful Shading Accent 3" w:semiHidden="0" w:uiPriority="71" w:unhideWhenUsed="0"/>
-    <w:lsdException w:name="Colorful List Accent 3" w:semiHidden="0" w:uiPriority="72" w:unhideWhenUsed="0"/>
-    <w:lsdException w:name="Colorful Grid Accent 3" w:semiHidden="0" w:uiPriority="73" w:unhideWhenUsed="0"/>
-    <w:lsdException w:name="Light Shading Accent 4" w:semiHidden="0" w:uiPriority="60" w:unhideWhenUsed="0"/>
-    <w:lsdException w:name="Light List Accent 4" w:semiHidden="0" w:uiPriority="61" w:unhideWhenUsed="0"/>
-    <w:lsdException w:name="Light Grid Accent 4" w:semiHidden="0" w:uiPriority="62" w:unhideWhenUsed="0"/>
-    <w:lsdException w:name="Medium Shading 1 Accent 4" w:semiHidden="0" w:uiPriority="63" w:unhideWhenUsed="0"/>
-    <w:lsdException w:name="Medium Shading 2 Accent 4" w:semiHidden="0" w:uiPriority="64" w:unhideWhenUsed="0"/>
-    <w:lsdException w:name="Medium List 1 Accent 4" w:semiHidden="0" w:uiPriority="65" w:unhideWhenUsed="0"/>
-    <w:lsdException w:name="Medium List 2 Accent 4" w:semiHidden="0" w:uiPriority="66" w:unhideWhenUsed="0"/>
-    <w:lsdException w:name="Medium Grid 1 Accent 4" w:semiHidden="0" w:uiPriority="67" w:unhideWhenUsed="0"/>
-    <w:lsdException w:name="Medium Grid 2 Accent 4" w:semiHidden="0" w:uiPriority="68" w:unhideWhenUsed="0"/>
-    <w:lsdException w:name="Medium Grid 3 Accent 4" w:semiHidden="0" w:uiPriority="69" w:unhideWhenUsed="0"/>
-    <w:lsdException w:name="Dark List Accent 4" w:semiHidden="0" w:uiPriority="70" w:unhideWhenUsed="0"/>
-    <w:lsdException w:name="Colorful Shading Accent 4" w:semiHidden="0" w:uiPriority="71" w:unhideWhenUsed="0"/>
-    <w:lsdException w:name="Colorful List Accent 4" w:semiHidden="0" w:uiPriority="72" w:unhideWhenUsed="0"/>
-    <w:lsdException w:name="Colorful Grid Accent 4" w:semiHidden="0" w:uiPriority="73" w:unhideWhenUsed="0"/>
-    <w:lsdException w:name="Light Shading Accent 5" w:semiHidden="0" w:uiPriority="60" w:unhideWhenUsed="0"/>
-    <w:lsdException w:name="Light List Accent 5" w:semiHidden="0" w:uiPriority="61" w:unhideWhenUsed="0"/>
-    <w:lsdException w:name="Light Grid Accent 5" w:semiHidden="0" w:uiPriority="62" w:unhideWhenUsed="0"/>
-    <w:lsdException w:name="Medium Shading 1 Accent 5" w:semiHidden="0" w:uiPriority="63" w:unhideWhenUsed="0"/>
-    <w:lsdException w:name="Medium Shading 2 Accent 5" w:semiHidden="0" w:uiPriority="64" w:unhideWhenUsed="0"/>
-    <w:lsdException w:name="Medium List 1 Accent 5" w:semiHidden="0" w:uiPriority="65" w:unhideWhenUsed="0"/>
-    <w:lsdException w:name="Medium List 2 Accent 5" w:semiHidden="0" w:uiPriority="66" w:unhideWhenUsed="0"/>
-    <w:lsdException w:name="Medium Grid 1 Accent 5" w:semiHidden="0" w:uiPriority="67" w:unhideWhenUsed="0"/>
-    <w:lsdException w:name="Medium Grid 2 Accent 5" w:semiHidden="0" w:uiPriority="68" w:unhideWhenUsed="0"/>
-    <w:lsdException w:name="Medium Grid 3 Accent 5" w:semiHidden="0" w:uiPriority="69" w:unhideWhenUsed="0"/>
-    <w:lsdException w:name="Dark List Accent 5" w:semiHidden="0" w:uiPriority="70" w:unhideWhenUsed="0"/>
-    <w:lsdException w:name="Colorful Shading Accent 5" w:semiHidden="0" w:uiPriority="71" w:unhideWhenUsed="0"/>
-    <w:lsdException w:name="Colorful List Accent 5" w:semiHidden="0" w:uiPriority="72" w:unhideWhenUsed="0"/>
-    <w:lsdException w:name="Colorful Grid Accent 5" w:semiHidden="0" w:uiPriority="73" w:unhideWhenUsed="0"/>
-    <w:lsdException w:name="Light Shading Accent 6" w:semiHidden="0" w:uiPriority="60" w:unhideWhenUsed="0"/>
-    <w:lsdException w:name="Light List Accent 6" w:semiHidden="0" w:uiPriority="61" w:unhideWhenUsed="0"/>
-    <w:lsdException w:name="Light Grid Accent 6" w:semiHidden="0" w:uiPriority="62" w:unhideWhenUsed="0"/>
-    <w:lsdException w:name="Medium Shading 1 Accent 6" w:semiHidden="0" w:uiPriority="63" w:unhideWhenUsed="0"/>
-    <w:lsdException w:name="Medium Shading 2 Accent 6" w:semiHidden="0" w:uiPriority="64" w:unhideWhenUsed="0"/>
-    <w:lsdException w:name="Medium List 1 Accent 6" w:semiHidden="0" w:uiPriority="65" w:unhideWhenUsed="0"/>
-    <w:lsdException w:name="Medium List 2 Accent 6" w:semiHidden="0" w:uiPriority="66" w:unhideWhenUsed="0"/>
-    <w:lsdException w:name="Medium Grid 1 Accent 6" w:semiHidden="0" w:uiPriority="67" w:unhideWhenUsed="0"/>
-    <w:lsdException w:name="Medium Grid 2 Accent 6" w:semiHidden="0" w:uiPriority="68" w:unhideWhenUsed="0"/>
-    <w:lsdException w:name="Medium Grid 3 Accent 6" w:semiHidden="0" w:uiPriority="69" w:unhideWhenUsed="0"/>
-    <w:lsdException w:name="Dark List Accent 6" w:semiHidden="0" w:uiPriority="70" w:unhideWhenUsed="0"/>
-    <w:lsdException w:name="Colorful Shading Accent 6" w:semiHidden="0" w:uiPriority="71" w:unhideWhenUsed="0"/>
-    <w:lsdException w:name="Colorful List Accent 6" w:semiHidden="0" w:uiPriority="72" w:unhideWhenUsed="0"/>
-    <w:lsdException w:name="Colorful Grid Accent 6" w:semiHidden="0" w:uiPriority="73" w:unhideWhenUsed="0"/>
-    <w:lsdException w:name="Subtle Emphasis" w:semiHidden="0" w:uiPriority="19" w:unhideWhenUsed="0" w:qFormat="1"/>
-    <w:lsdException w:name="Intense Emphasis" w:semiHidden="0" w:uiPriority="21" w:unhideWhenUsed="0" w:qFormat="1"/>
-    <w:lsdException w:name="Subtle Reference" w:semiHidden="0" w:uiPriority="31" w:unhideWhenUsed="0" w:qFormat="1"/>
-    <w:lsdException w:name="Intense Reference" w:semiHidden="0" w:uiPriority="32" w:unhideWhenUsed="0" w:qFormat="1"/>
-    <w:lsdException w:name="Book Title" w:semiHidden="0" w:uiPriority="33" w:unhideWhenUsed="0" w:qFormat="1"/>
-    <w:lsdException w:name="Bibliography" w:uiPriority="37"/>
-    <w:lsdException w:name="TOC Heading" w:uiPriority="39" w:qFormat="1"/>
-  </w:latentStyles>
-  <w:style w:type="paragraph" w:default="1" w:styleId="Standard">
-    <w:name w:val="Normal"/>
-    <w:qFormat/>
-  </w:style>
-  <w:style w:type="character" w:default="1" w:styleId="Absatz-Standardschriftart">
-    <w:name w:val="Default Paragraph Font"/>
-    <w:uiPriority w:val="1"/>
-    <w:semiHidden/>
-    <w:unhideWhenUsed/>
-  </w:style>
-  <w:style w:type="table" w:default="1" w:styleId="NormaleTabelle">
-    <w:name w:val="Normal Table"/>
-    <w:uiPriority w:val="99"/>
-    <w:semiHidden/>
-    <w:unhideWhenUsed/>
-    <w:tblPr>
-      <w:tblInd w:w="0" w:type="dxa"/>
-      <w:tblCellMar>
-        <w:top w:w="0" w:type="dxa"/>
-        <w:left w:w="108" w:type="dxa"/>
-        <w:bottom w:w="0" w:type="dxa"/>
-        <w:right w:w="108" w:type="dxa"/>
-      </w:tblCellMar>
-    </w:tblPr>
-  </w:style>
-  <w:style w:type="numbering" w:default="1" w:styleId="KeineListe">
-    <w:name w:val="No List"/>
-    <w:uiPriority w:val="99"/>
-    <w:semiHidden/>
-    <w:unhideWhenUsed/>
-  </w:style>
-  <w:style w:type="character" w:styleId="Platzhaltertext">
-    <w:name w:val="Placeholder Text"/>
-    <w:basedOn w:val="Absatz-Standardschriftart"/>
-    <w:uiPriority w:val="99"/>
-    <w:semiHidden/>
-    <w:rsid w:val="00954962"/>
-    <w:rPr>
-      <w:color w:val="808080"/>
-    </w:rPr>
-  </w:style>
-</w:styles>
-</file>
-
-<file path=word/glossary/webSettings.xml><?xml version="1.0" encoding="utf-8"?>
-<w:webSettings xmlns:mc="http://schemas.openxmlformats.org/markup-compatibility/2006" xmlns:r="http://schemas.openxmlformats.org/officeDocument/2006/relationships" xmlns:w="http://schemas.openxmlformats.org/wordprocessingml/2006/main" xmlns:w14="http://schemas.microsoft.com/office/word/2010/wordml" mc:Ignorable="w14">
-  <w:optimizeForBrowser/>
-  <w:allowPNG/>
-</w:webSettings>
 </file>
 
 <file path=word/theme/theme1.xml><?xml version="1.0" encoding="utf-8"?>
@@ -31650,7 +31151,7 @@
 </file>
 
 <file path=customXml/itemProps1.xml><?xml version="1.0" encoding="utf-8"?>
-<ds:datastoreItem xmlns:ds="http://schemas.openxmlformats.org/officeDocument/2006/customXml" ds:itemID="{D36F64C3-A19B-4B3D-8181-1C1D955C3E38}">
+<ds:datastoreItem xmlns:ds="http://schemas.openxmlformats.org/officeDocument/2006/customXml" ds:itemID="{4237644C-ED58-4899-BD3A-D262FC257605}">
   <ds:schemaRefs>
     <ds:schemaRef ds:uri="http://schemas.openxmlformats.org/officeDocument/2006/bibliography"/>
   </ds:schemaRefs>

</xml_diff>

<commit_message>
Roller Bearing Outlier Detection with Random Forests Documentation continued: Outlier Measures and Attribute Importance
</commit_message>
<xml_diff>
--- a/Documentation/SemiSupervisedMethodsInConditionMonitoring1.docx
+++ b/Documentation/SemiSupervisedMethodsInConditionMonitoring1.docx
@@ -7022,7 +7022,7 @@
           <w:noProof/>
           <w:lang w:val="en-US"/>
         </w:rPr>
-        <w:t>3</w:t>
+        <w:t>4</w:t>
       </w:r>
       <w:r>
         <w:fldChar w:fldCharType="end"/>
@@ -7195,7 +7195,7 @@
           <w:noProof/>
           <w:lang w:val="en-US"/>
         </w:rPr>
-        <w:t>4</w:t>
+        <w:t>5</w:t>
       </w:r>
       <w:r>
         <w:fldChar w:fldCharType="end"/>
@@ -7544,7 +7544,7 @@
           <w:noProof/>
           <w:lang w:val="en-US"/>
         </w:rPr>
-        <w:t>4</w:t>
+        <w:t>6</w:t>
       </w:r>
       <w:r>
         <w:fldChar w:fldCharType="end"/>
@@ -8405,7 +8405,7 @@
           <w:noProof/>
           <w:lang w:val="en-US"/>
         </w:rPr>
-        <w:t>5</w:t>
+        <w:t>7</w:t>
       </w:r>
       <w:r>
         <w:rPr>
@@ -8583,7 +8583,7 @@
           <w:noProof/>
           <w:lang w:val="en-US"/>
         </w:rPr>
-        <w:t>6</w:t>
+        <w:t>8</w:t>
       </w:r>
       <w:r>
         <w:rPr>
@@ -19485,7 +19485,7 @@
           <w:noProof/>
           <w:lang w:val="en-US"/>
         </w:rPr>
-        <w:t>7</w:t>
+        <w:t>9</w:t>
       </w:r>
       <w:r>
         <w:fldChar w:fldCharType="end"/>
@@ -19589,7 +19589,7 @@
           <w:noProof/>
           <w:lang w:val="en-US"/>
         </w:rPr>
-        <w:t>8</w:t>
+        <w:t>10</w:t>
       </w:r>
       <w:r>
         <w:fldChar w:fldCharType="end"/>
@@ -19693,7 +19693,7 @@
           <w:noProof/>
           <w:lang w:val="en-US"/>
         </w:rPr>
-        <w:t>9</w:t>
+        <w:t>11</w:t>
       </w:r>
       <w:r>
         <w:rPr>
@@ -22732,33 +22732,73 @@
         <w:rPr>
           <w:lang w:val="en-US"/>
         </w:rPr>
-        <w:t xml:space="preserve">defines outliers with respect to classes where an outlier in class </w:t>
-      </w:r>
-      <w:r>
-        <w:rPr>
-          <w:i/>
-          <w:lang w:val="en-US"/>
-        </w:rPr>
-        <w:t xml:space="preserve">j </w:t>
-      </w:r>
-      <w:r>
-        <w:rPr>
-          <w:lang w:val="en-US"/>
-        </w:rPr>
-        <w:t xml:space="preserve">is a data vector whose proximity to all other class </w:t>
-      </w:r>
-      <w:r>
-        <w:rPr>
-          <w:i/>
-          <w:lang w:val="en-US"/>
-        </w:rPr>
-        <w:t xml:space="preserve">j </w:t>
-      </w:r>
-      <w:r>
-        <w:rPr>
-          <w:lang w:val="en-US"/>
-        </w:rPr>
-        <w:t xml:space="preserve">vector is small. The average proximity of a point </w:t>
+        <w:t>defines outliers with respect to</w:t>
+      </w:r>
+      <w:r>
+        <w:rPr>
+          <w:lang w:val="en-US"/>
+        </w:rPr>
+        <w:t xml:space="preserve"> their</w:t>
+      </w:r>
+      <w:r>
+        <w:rPr>
+          <w:lang w:val="en-US"/>
+        </w:rPr>
+        <w:t xml:space="preserve"> classes</w:t>
+      </w:r>
+      <w:r>
+        <w:rPr>
+          <w:lang w:val="en-US"/>
+        </w:rPr>
+        <w:t xml:space="preserve"> as points in class </w:t>
+      </w:r>
+      <m:oMath>
+        <m:r>
+          <w:rPr>
+            <w:rFonts w:ascii="Cambria Math" w:eastAsiaTheme="minorEastAsia" w:hAnsi="Cambria Math"/>
+            <w:lang w:val="en-US"/>
+          </w:rPr>
+          <m:t>c</m:t>
+        </m:r>
+      </m:oMath>
+      <w:r>
+        <w:rPr>
+          <w:lang w:val="en-US"/>
+        </w:rPr>
+        <w:t xml:space="preserve"> whose</w:t>
+      </w:r>
+      <w:r>
+        <w:rPr>
+          <w:lang w:val="en-US"/>
+        </w:rPr>
+        <w:t xml:space="preserve"> proximity to all </w:t>
+      </w:r>
+      <w:r>
+        <w:rPr>
+          <w:lang w:val="en-US"/>
+        </w:rPr>
+        <w:t xml:space="preserve">other points in </w:t>
+      </w:r>
+      <m:oMath>
+        <m:r>
+          <w:rPr>
+            <w:rFonts w:ascii="Cambria Math" w:eastAsiaTheme="minorEastAsia" w:hAnsi="Cambria Math"/>
+            <w:lang w:val="en-US"/>
+          </w:rPr>
+          <m:t>c</m:t>
+        </m:r>
+      </m:oMath>
+      <w:r>
+        <w:rPr>
+          <w:lang w:val="en-US"/>
+        </w:rPr>
+        <w:t xml:space="preserve"> </w:t>
+      </w:r>
+      <w:r>
+        <w:rPr>
+          <w:lang w:val="en-US"/>
+        </w:rPr>
+        <w:t xml:space="preserve">is small. The average proximity of a point </w:t>
       </w:r>
       <w:r>
         <w:rPr>
@@ -22865,6 +22905,13 @@
                   <w:lang w:val="en-US"/>
                 </w:rPr>
                 <m:t>cl</m:t>
+              </m:r>
+              <m:r>
+                <w:rPr>
+                  <w:rFonts w:ascii="Cambria Math" w:eastAsiaTheme="minorEastAsia" w:hAnsi="Cambria Math"/>
+                  <w:lang w:val="en-US"/>
+                </w:rPr>
+                <m:t>ass</m:t>
               </m:r>
               <m:d>
                 <m:dPr>
@@ -22892,6 +22939,13 @@
                   <w:lang w:val="en-US"/>
                 </w:rPr>
                 <m:t>=c</m:t>
+              </m:r>
+              <m:r>
+                <w:rPr>
+                  <w:rFonts w:ascii="Cambria Math" w:eastAsiaTheme="minorEastAsia" w:hAnsi="Cambria Math"/>
+                  <w:lang w:val="en-US"/>
+                </w:rPr>
+                <m:t>lass(x)</m:t>
               </m:r>
             </m:sub>
             <m:sup/>
@@ -22932,7 +22986,21 @@
                           <w:rFonts w:ascii="Cambria Math" w:hAnsi="Cambria Math"/>
                           <w:lang w:val="en-US"/>
                         </w:rPr>
-                        <m:t>xj</m:t>
+                        <m:t>x</m:t>
+                      </m:r>
+                      <m:r>
+                        <w:rPr>
+                          <w:rFonts w:ascii="Cambria Math" w:hAnsi="Cambria Math"/>
+                          <w:lang w:val="en-US"/>
+                        </w:rPr>
+                        <m:t>,</m:t>
+                      </m:r>
+                      <m:r>
+                        <w:rPr>
+                          <w:rFonts w:ascii="Cambria Math" w:hAnsi="Cambria Math"/>
+                          <w:lang w:val="en-US"/>
+                        </w:rPr>
+                        <m:t>j</m:t>
                       </m:r>
                     </m:sub>
                   </m:sSub>
@@ -22988,7 +23056,35 @@
           <w:rFonts w:eastAsiaTheme="minorEastAsia"/>
           <w:lang w:val="en-US"/>
         </w:rPr>
-        <w:t xml:space="preserve"> can then be defined as </w:t>
+        <w:t xml:space="preserve"> </w:t>
+      </w:r>
+      <w:r>
+        <w:rPr>
+          <w:rFonts w:eastAsiaTheme="minorEastAsia"/>
+          <w:lang w:val="en-US"/>
+        </w:rPr>
+        <w:t xml:space="preserve">with respect to class </w:t>
+      </w:r>
+      <w:r>
+        <w:rPr>
+          <w:i/>
+          <w:lang w:val="en-US"/>
+        </w:rPr>
+        <w:t>j</w:t>
+      </w:r>
+      <w:r>
+        <w:rPr>
+          <w:rFonts w:eastAsiaTheme="minorEastAsia"/>
+          <w:lang w:val="en-US"/>
+        </w:rPr>
+        <w:t xml:space="preserve"> </w:t>
+      </w:r>
+      <w:r>
+        <w:rPr>
+          <w:rFonts w:eastAsiaTheme="minorEastAsia"/>
+          <w:lang w:val="en-US"/>
+        </w:rPr>
+        <w:t xml:space="preserve">can then be defined as </w:t>
       </w:r>
     </w:p>
     <w:p>
@@ -23001,6 +23097,62 @@
       </w:pPr>
       <m:oMathPara>
         <m:oMath>
+          <m:sSub>
+            <m:sSubPr>
+              <m:ctrlPr>
+                <w:rPr>
+                  <w:rFonts w:ascii="Cambria Math" w:hAnsi="Cambria Math"/>
+                  <w:i/>
+                  <w:lang w:val="en-US"/>
+                </w:rPr>
+              </m:ctrlPr>
+            </m:sSubPr>
+            <m:e>
+              <m:r>
+                <w:rPr>
+                  <w:rFonts w:ascii="Cambria Math" w:hAnsi="Cambria Math"/>
+                  <w:lang w:val="en-US"/>
+                </w:rPr>
+                <m:t>Outlier</m:t>
+              </m:r>
+            </m:e>
+            <m:sub>
+              <m:r>
+                <w:rPr>
+                  <w:rFonts w:ascii="Cambria Math" w:hAnsi="Cambria Math"/>
+                  <w:lang w:val="en-US"/>
+                </w:rPr>
+                <m:t>Raw</m:t>
+              </m:r>
+            </m:sub>
+          </m:sSub>
+          <m:d>
+            <m:dPr>
+              <m:ctrlPr>
+                <w:rPr>
+                  <w:rFonts w:ascii="Cambria Math" w:hAnsi="Cambria Math"/>
+                  <w:i/>
+                  <w:lang w:val="en-US"/>
+                </w:rPr>
+              </m:ctrlPr>
+            </m:dPr>
+            <m:e>
+              <m:r>
+                <w:rPr>
+                  <w:rFonts w:ascii="Cambria Math" w:hAnsi="Cambria Math"/>
+                  <w:lang w:val="en-US"/>
+                </w:rPr>
+                <m:t>x</m:t>
+              </m:r>
+            </m:e>
+          </m:d>
+          <m:r>
+            <w:rPr>
+              <w:rFonts w:ascii="Cambria Math" w:hAnsi="Cambria Math"/>
+              <w:lang w:val="en-US"/>
+            </w:rPr>
+            <m:t>=</m:t>
+          </m:r>
           <m:f>
             <m:fPr>
               <m:ctrlPr>
@@ -23112,17 +23264,583 @@
       <w:pPr>
         <w:jc w:val="both"/>
         <w:rPr>
-          <w:lang w:val="en-US"/>
-        </w:rPr>
-      </w:pPr>
+          <w:rFonts w:eastAsiaTheme="minorEastAsia"/>
+          <w:lang w:val="en-US"/>
+        </w:rPr>
+      </w:pPr>
+      <w:r>
+        <w:rPr>
+          <w:rFonts w:eastAsiaTheme="minorEastAsia"/>
+          <w:lang w:val="en-US"/>
+        </w:rPr>
+        <w:lastRenderedPageBreak/>
+        <w:t xml:space="preserve">The final </w:t>
+      </w:r>
+      <w:r>
+        <w:rPr>
+          <w:rFonts w:eastAsiaTheme="minorEastAsia"/>
+          <w:i/>
+          <w:lang w:val="en-US"/>
+        </w:rPr>
+        <w:t xml:space="preserve">Outlier Measure </w:t>
+      </w:r>
+      <w:r>
+        <w:rPr>
+          <w:rFonts w:eastAsiaTheme="minorEastAsia"/>
+          <w:lang w:val="en-US"/>
+        </w:rPr>
+        <w:t xml:space="preserve">of a point </w:t>
+      </w:r>
+      <m:oMath>
+        <m:r>
+          <w:rPr>
+            <w:rFonts w:ascii="Cambria Math" w:hAnsi="Cambria Math"/>
+            <w:lang w:val="en-US"/>
+          </w:rPr>
+          <m:t>x</m:t>
+        </m:r>
+      </m:oMath>
+      <w:r>
+        <w:rPr>
+          <w:rFonts w:eastAsiaTheme="minorEastAsia"/>
+          <w:i/>
+          <w:lang w:val="en-US"/>
+        </w:rPr>
+        <w:t xml:space="preserve"> </w:t>
+      </w:r>
+      <w:r>
+        <w:rPr>
+          <w:rFonts w:eastAsiaTheme="minorEastAsia"/>
+          <w:lang w:val="en-US"/>
+        </w:rPr>
+        <w:t xml:space="preserve">is calculated by </w:t>
+      </w:r>
     </w:p>
     <w:p>
       <w:pPr>
         <w:jc w:val="both"/>
         <w:rPr>
-          <w:lang w:val="en-US"/>
-        </w:rPr>
-      </w:pPr>
+          <w:rFonts w:eastAsiaTheme="minorEastAsia"/>
+          <w:lang w:val="en-US"/>
+        </w:rPr>
+      </w:pPr>
+      <m:oMathPara>
+        <m:oMath>
+          <m:r>
+            <w:rPr>
+              <w:rFonts w:ascii="Cambria Math" w:hAnsi="Cambria Math"/>
+              <w:lang w:val="en-US"/>
+            </w:rPr>
+            <m:t>Outlier</m:t>
+          </m:r>
+          <m:r>
+            <w:rPr>
+              <w:rFonts w:ascii="Cambria Math" w:hAnsi="Cambria Math"/>
+              <w:lang w:val="en-US"/>
+            </w:rPr>
+            <m:t>(x)</m:t>
+          </m:r>
+          <m:r>
+            <w:rPr>
+              <w:rFonts w:ascii="Cambria Math" w:hAnsi="Cambria Math"/>
+              <w:lang w:val="en-US"/>
+            </w:rPr>
+            <m:t>=</m:t>
+          </m:r>
+          <m:f>
+            <m:fPr>
+              <m:ctrlPr>
+                <w:rPr>
+                  <w:rFonts w:ascii="Cambria Math" w:hAnsi="Cambria Math"/>
+                  <w:i/>
+                  <w:lang w:val="en-US"/>
+                </w:rPr>
+              </m:ctrlPr>
+            </m:fPr>
+            <m:num>
+              <m:sSub>
+                <m:sSubPr>
+                  <m:ctrlPr>
+                    <w:rPr>
+                      <w:rFonts w:ascii="Cambria Math" w:hAnsi="Cambria Math"/>
+                      <w:i/>
+                      <w:lang w:val="en-US"/>
+                    </w:rPr>
+                  </m:ctrlPr>
+                </m:sSubPr>
+                <m:e>
+                  <m:r>
+                    <w:rPr>
+                      <w:rFonts w:ascii="Cambria Math" w:hAnsi="Cambria Math"/>
+                      <w:lang w:val="en-US"/>
+                    </w:rPr>
+                    <m:t>Outlier</m:t>
+                  </m:r>
+                </m:e>
+                <m:sub>
+                  <m:r>
+                    <w:rPr>
+                      <w:rFonts w:ascii="Cambria Math" w:hAnsi="Cambria Math"/>
+                      <w:lang w:val="en-US"/>
+                    </w:rPr>
+                    <m:t>Raw</m:t>
+                  </m:r>
+                </m:sub>
+              </m:sSub>
+              <m:d>
+                <m:dPr>
+                  <m:ctrlPr>
+                    <w:rPr>
+                      <w:rFonts w:ascii="Cambria Math" w:hAnsi="Cambria Math"/>
+                      <w:i/>
+                      <w:lang w:val="en-US"/>
+                    </w:rPr>
+                  </m:ctrlPr>
+                </m:dPr>
+                <m:e>
+                  <m:r>
+                    <w:rPr>
+                      <w:rFonts w:ascii="Cambria Math" w:hAnsi="Cambria Math"/>
+                      <w:lang w:val="en-US"/>
+                    </w:rPr>
+                    <m:t>x</m:t>
+                  </m:r>
+                </m:e>
+              </m:d>
+              <m:r>
+                <w:rPr>
+                  <w:rFonts w:ascii="Cambria Math" w:hAnsi="Cambria Math"/>
+                  <w:lang w:val="en-US"/>
+                </w:rPr>
+                <m:t>-Median(</m:t>
+              </m:r>
+              <m:sSub>
+                <m:sSubPr>
+                  <m:ctrlPr>
+                    <w:rPr>
+                      <w:rFonts w:ascii="Cambria Math" w:hAnsi="Cambria Math"/>
+                      <w:i/>
+                      <w:lang w:val="en-US"/>
+                    </w:rPr>
+                  </m:ctrlPr>
+                </m:sSubPr>
+                <m:e>
+                  <m:r>
+                    <w:rPr>
+                      <w:rFonts w:ascii="Cambria Math" w:hAnsi="Cambria Math"/>
+                      <w:lang w:val="en-US"/>
+                    </w:rPr>
+                    <m:t>Outlier</m:t>
+                  </m:r>
+                </m:e>
+                <m:sub>
+                  <m:r>
+                    <w:rPr>
+                      <w:rFonts w:ascii="Cambria Math" w:hAnsi="Cambria Math"/>
+                      <w:lang w:val="en-US"/>
+                    </w:rPr>
+                    <m:t>Raw</m:t>
+                  </m:r>
+                </m:sub>
+              </m:sSub>
+              <m:d>
+                <m:dPr>
+                  <m:ctrlPr>
+                    <w:rPr>
+                      <w:rFonts w:ascii="Cambria Math" w:hAnsi="Cambria Math"/>
+                      <w:i/>
+                      <w:lang w:val="en-US"/>
+                    </w:rPr>
+                  </m:ctrlPr>
+                </m:dPr>
+                <m:e>
+                  <m:sSub>
+                    <m:sSubPr>
+                      <m:ctrlPr>
+                        <w:rPr>
+                          <w:rFonts w:ascii="Cambria Math" w:hAnsi="Cambria Math"/>
+                          <w:i/>
+                          <w:lang w:val="en-US"/>
+                        </w:rPr>
+                      </m:ctrlPr>
+                    </m:sSubPr>
+                    <m:e>
+                      <m:r>
+                        <w:rPr>
+                          <w:rFonts w:ascii="Cambria Math" w:hAnsi="Cambria Math"/>
+                          <w:lang w:val="en-US"/>
+                        </w:rPr>
+                        <m:t>x</m:t>
+                      </m:r>
+                    </m:e>
+                    <m:sub>
+                      <m:r>
+                        <w:rPr>
+                          <w:rFonts w:ascii="Cambria Math" w:hAnsi="Cambria Math"/>
+                          <w:lang w:val="en-US"/>
+                        </w:rPr>
+                        <m:t>i</m:t>
+                      </m:r>
+                    </m:sub>
+                  </m:sSub>
+                </m:e>
+              </m:d>
+              <m:r>
+                <w:rPr>
+                  <w:rFonts w:ascii="Cambria Math" w:hAnsi="Cambria Math"/>
+                  <w:lang w:val="en-US"/>
+                </w:rPr>
+                <m:t>)</m:t>
+              </m:r>
+            </m:num>
+            <m:den>
+              <m:r>
+                <w:rPr>
+                  <w:rFonts w:ascii="Cambria Math" w:hAnsi="Cambria Math"/>
+                  <w:lang w:val="en-US"/>
+                </w:rPr>
+                <m:t>MAD(</m:t>
+              </m:r>
+              <m:sSub>
+                <m:sSubPr>
+                  <m:ctrlPr>
+                    <w:rPr>
+                      <w:rFonts w:ascii="Cambria Math" w:hAnsi="Cambria Math"/>
+                      <w:i/>
+                      <w:lang w:val="en-US"/>
+                    </w:rPr>
+                  </m:ctrlPr>
+                </m:sSubPr>
+                <m:e>
+                  <m:r>
+                    <w:rPr>
+                      <w:rFonts w:ascii="Cambria Math" w:hAnsi="Cambria Math"/>
+                      <w:lang w:val="en-US"/>
+                    </w:rPr>
+                    <m:t>Outlier</m:t>
+                  </m:r>
+                </m:e>
+                <m:sub>
+                  <m:r>
+                    <w:rPr>
+                      <w:rFonts w:ascii="Cambria Math" w:hAnsi="Cambria Math"/>
+                      <w:lang w:val="en-US"/>
+                    </w:rPr>
+                    <m:t>Raw</m:t>
+                  </m:r>
+                </m:sub>
+              </m:sSub>
+              <m:d>
+                <m:dPr>
+                  <m:ctrlPr>
+                    <w:rPr>
+                      <w:rFonts w:ascii="Cambria Math" w:hAnsi="Cambria Math"/>
+                      <w:i/>
+                      <w:lang w:val="en-US"/>
+                    </w:rPr>
+                  </m:ctrlPr>
+                </m:dPr>
+                <m:e>
+                  <m:sSub>
+                    <m:sSubPr>
+                      <m:ctrlPr>
+                        <w:rPr>
+                          <w:rFonts w:ascii="Cambria Math" w:hAnsi="Cambria Math"/>
+                          <w:i/>
+                          <w:lang w:val="en-US"/>
+                        </w:rPr>
+                      </m:ctrlPr>
+                    </m:sSubPr>
+                    <m:e>
+                      <m:r>
+                        <w:rPr>
+                          <w:rFonts w:ascii="Cambria Math" w:hAnsi="Cambria Math"/>
+                          <w:lang w:val="en-US"/>
+                        </w:rPr>
+                        <m:t>x</m:t>
+                      </m:r>
+                    </m:e>
+                    <m:sub>
+                      <m:r>
+                        <w:rPr>
+                          <w:rFonts w:ascii="Cambria Math" w:hAnsi="Cambria Math"/>
+                          <w:lang w:val="en-US"/>
+                        </w:rPr>
+                        <m:t>i</m:t>
+                      </m:r>
+                    </m:sub>
+                  </m:sSub>
+                </m:e>
+              </m:d>
+              <m:r>
+                <w:rPr>
+                  <w:rFonts w:ascii="Cambria Math" w:hAnsi="Cambria Math"/>
+                  <w:lang w:val="en-US"/>
+                </w:rPr>
+                <m:t>)</m:t>
+              </m:r>
+            </m:den>
+          </m:f>
+        </m:oMath>
+      </m:oMathPara>
+    </w:p>
+    <w:p>
+      <w:pPr>
+        <w:jc w:val="both"/>
+        <w:rPr>
+          <w:lang w:val="en-US"/>
+        </w:rPr>
+      </w:pPr>
+      <w:r>
+        <w:rPr>
+          <w:lang w:val="en-US"/>
+        </w:rPr>
+        <w:t xml:space="preserve">Where </w:t>
+      </w:r>
+      <m:oMath>
+        <m:r>
+          <w:rPr>
+            <w:rFonts w:ascii="Cambria Math" w:hAnsi="Cambria Math"/>
+            <w:lang w:val="en-US"/>
+          </w:rPr>
+          <m:t>Median(</m:t>
+        </m:r>
+        <m:sSub>
+          <m:sSubPr>
+            <m:ctrlPr>
+              <w:rPr>
+                <w:rFonts w:ascii="Cambria Math" w:hAnsi="Cambria Math"/>
+                <w:i/>
+                <w:lang w:val="en-US"/>
+              </w:rPr>
+            </m:ctrlPr>
+          </m:sSubPr>
+          <m:e>
+            <m:r>
+              <w:rPr>
+                <w:rFonts w:ascii="Cambria Math" w:hAnsi="Cambria Math"/>
+                <w:lang w:val="en-US"/>
+              </w:rPr>
+              <m:t>Outlier</m:t>
+            </m:r>
+          </m:e>
+          <m:sub>
+            <m:r>
+              <w:rPr>
+                <w:rFonts w:ascii="Cambria Math" w:hAnsi="Cambria Math"/>
+                <w:lang w:val="en-US"/>
+              </w:rPr>
+              <m:t>Raw</m:t>
+            </m:r>
+          </m:sub>
+        </m:sSub>
+        <m:d>
+          <m:dPr>
+            <m:ctrlPr>
+              <w:rPr>
+                <w:rFonts w:ascii="Cambria Math" w:hAnsi="Cambria Math"/>
+                <w:i/>
+                <w:lang w:val="en-US"/>
+              </w:rPr>
+            </m:ctrlPr>
+          </m:dPr>
+          <m:e>
+            <m:sSub>
+              <m:sSubPr>
+                <m:ctrlPr>
+                  <w:rPr>
+                    <w:rFonts w:ascii="Cambria Math" w:hAnsi="Cambria Math"/>
+                    <w:i/>
+                    <w:lang w:val="en-US"/>
+                  </w:rPr>
+                </m:ctrlPr>
+              </m:sSubPr>
+              <m:e>
+                <m:r>
+                  <w:rPr>
+                    <w:rFonts w:ascii="Cambria Math" w:hAnsi="Cambria Math"/>
+                    <w:lang w:val="en-US"/>
+                  </w:rPr>
+                  <m:t>x</m:t>
+                </m:r>
+              </m:e>
+              <m:sub>
+                <m:r>
+                  <w:rPr>
+                    <w:rFonts w:ascii="Cambria Math" w:hAnsi="Cambria Math"/>
+                    <w:lang w:val="en-US"/>
+                  </w:rPr>
+                  <m:t>i</m:t>
+                </m:r>
+              </m:sub>
+            </m:sSub>
+          </m:e>
+        </m:d>
+        <m:r>
+          <w:rPr>
+            <w:rFonts w:ascii="Cambria Math" w:hAnsi="Cambria Math"/>
+            <w:lang w:val="en-US"/>
+          </w:rPr>
+          <m:t>)</m:t>
+        </m:r>
+      </m:oMath>
+      <w:proofErr w:type="gramStart"/>
+      <w:r>
+        <w:rPr>
+          <w:rFonts w:eastAsiaTheme="minorEastAsia"/>
+          <w:lang w:val="en-US"/>
+        </w:rPr>
+        <w:t xml:space="preserve"> is the median of all raw outlier</w:t>
+      </w:r>
+      <w:proofErr w:type="gramEnd"/>
+      <w:r>
+        <w:rPr>
+          <w:rFonts w:eastAsiaTheme="minorEastAsia"/>
+          <w:lang w:val="en-US"/>
+        </w:rPr>
+        <w:t xml:space="preserve"> measures of points in class </w:t>
+      </w:r>
+      <m:oMath>
+        <m:r>
+          <w:rPr>
+            <w:rFonts w:ascii="Cambria Math" w:eastAsiaTheme="minorEastAsia" w:hAnsi="Cambria Math"/>
+            <w:lang w:val="en-US"/>
+          </w:rPr>
+          <m:t>class(x)</m:t>
+        </m:r>
+      </m:oMath>
+      <w:r>
+        <w:rPr>
+          <w:rFonts w:eastAsiaTheme="minorEastAsia"/>
+          <w:lang w:val="en-US"/>
+        </w:rPr>
+        <w:t xml:space="preserve"> and </w:t>
+      </w:r>
+      <m:oMath>
+        <m:r>
+          <w:rPr>
+            <w:rFonts w:ascii="Cambria Math" w:hAnsi="Cambria Math"/>
+            <w:lang w:val="en-US"/>
+          </w:rPr>
+          <m:t>MAD(</m:t>
+        </m:r>
+        <m:sSub>
+          <m:sSubPr>
+            <m:ctrlPr>
+              <w:rPr>
+                <w:rFonts w:ascii="Cambria Math" w:hAnsi="Cambria Math"/>
+                <w:i/>
+                <w:lang w:val="en-US"/>
+              </w:rPr>
+            </m:ctrlPr>
+          </m:sSubPr>
+          <m:e>
+            <m:r>
+              <w:rPr>
+                <w:rFonts w:ascii="Cambria Math" w:hAnsi="Cambria Math"/>
+                <w:lang w:val="en-US"/>
+              </w:rPr>
+              <m:t>Outlier</m:t>
+            </m:r>
+          </m:e>
+          <m:sub>
+            <m:r>
+              <w:rPr>
+                <w:rFonts w:ascii="Cambria Math" w:hAnsi="Cambria Math"/>
+                <w:lang w:val="en-US"/>
+              </w:rPr>
+              <m:t>Raw</m:t>
+            </m:r>
+          </m:sub>
+        </m:sSub>
+        <m:d>
+          <m:dPr>
+            <m:ctrlPr>
+              <w:rPr>
+                <w:rFonts w:ascii="Cambria Math" w:hAnsi="Cambria Math"/>
+                <w:i/>
+                <w:lang w:val="en-US"/>
+              </w:rPr>
+            </m:ctrlPr>
+          </m:dPr>
+          <m:e>
+            <m:sSub>
+              <m:sSubPr>
+                <m:ctrlPr>
+                  <w:rPr>
+                    <w:rFonts w:ascii="Cambria Math" w:hAnsi="Cambria Math"/>
+                    <w:i/>
+                    <w:lang w:val="en-US"/>
+                  </w:rPr>
+                </m:ctrlPr>
+              </m:sSubPr>
+              <m:e>
+                <m:r>
+                  <w:rPr>
+                    <w:rFonts w:ascii="Cambria Math" w:hAnsi="Cambria Math"/>
+                    <w:lang w:val="en-US"/>
+                  </w:rPr>
+                  <m:t>x</m:t>
+                </m:r>
+              </m:e>
+              <m:sub>
+                <m:r>
+                  <w:rPr>
+                    <w:rFonts w:ascii="Cambria Math" w:hAnsi="Cambria Math"/>
+                    <w:lang w:val="en-US"/>
+                  </w:rPr>
+                  <m:t>i</m:t>
+                </m:r>
+              </m:sub>
+            </m:sSub>
+          </m:e>
+        </m:d>
+        <m:r>
+          <w:rPr>
+            <w:rFonts w:ascii="Cambria Math" w:hAnsi="Cambria Math"/>
+            <w:lang w:val="en-US"/>
+          </w:rPr>
+          <m:t>)</m:t>
+        </m:r>
+      </m:oMath>
+      <w:r>
+        <w:rPr>
+          <w:rFonts w:eastAsiaTheme="minorEastAsia"/>
+          <w:lang w:val="en-US"/>
+        </w:rPr>
+        <w:t xml:space="preserve"> is the </w:t>
+      </w:r>
+      <w:r>
+        <w:rPr>
+          <w:rFonts w:eastAsiaTheme="minorEastAsia"/>
+          <w:i/>
+          <w:lang w:val="en-US"/>
+        </w:rPr>
+        <w:t xml:space="preserve">Median Absolute Deviation </w:t>
+      </w:r>
+      <w:r>
+        <w:rPr>
+          <w:rFonts w:eastAsiaTheme="minorEastAsia"/>
+          <w:lang w:val="en-US"/>
+        </w:rPr>
+        <w:t xml:space="preserve">of all raw outlier measures in class </w:t>
+      </w:r>
+      <m:oMath>
+        <m:r>
+          <w:rPr>
+            <w:rFonts w:ascii="Cambria Math" w:eastAsiaTheme="minorEastAsia" w:hAnsi="Cambria Math"/>
+            <w:lang w:val="en-US"/>
+          </w:rPr>
+          <m:t>class(x)</m:t>
+        </m:r>
+      </m:oMath>
+      <w:r>
+        <w:rPr>
+          <w:rFonts w:eastAsiaTheme="minorEastAsia"/>
+          <w:lang w:val="en-US"/>
+        </w:rPr>
+        <w:t>.</w:t>
+      </w:r>
     </w:p>
     <w:p>
       <w:pPr>
@@ -24294,7 +25012,61 @@
         <w:rPr>
           <w:lang w:val="en-US"/>
         </w:rPr>
-        <w:t xml:space="preserve"> assuming the availability of  only normal condition time series data, A random forest was constructed in unsupervised mode using only the normal features extracted in 4. </w:t>
+        <w:t xml:space="preserve"> as</w:t>
+      </w:r>
+      <w:r>
+        <w:rPr>
+          <w:lang w:val="en-US"/>
+        </w:rPr>
+        <w:t xml:space="preserve">suming the availability of </w:t>
+      </w:r>
+      <w:r>
+        <w:rPr>
+          <w:lang w:val="en-US"/>
+        </w:rPr>
+        <w:t>only norm</w:t>
+      </w:r>
+      <w:r>
+        <w:rPr>
+          <w:lang w:val="en-US"/>
+        </w:rPr>
+        <w:t>al condition time series data, a</w:t>
+      </w:r>
+      <w:r>
+        <w:rPr>
+          <w:lang w:val="en-US"/>
+        </w:rPr>
+        <w:t xml:space="preserve"> random forest was constructed in</w:t>
+      </w:r>
+      <w:r>
+        <w:rPr>
+          <w:lang w:val="en-US"/>
+        </w:rPr>
+        <w:t xml:space="preserve"> unsupervised mode using only data representing normal conditions</w:t>
+      </w:r>
+      <w:r>
+        <w:rPr>
+          <w:lang w:val="en-US"/>
+        </w:rPr>
+        <w:t xml:space="preserve">. </w:t>
+      </w:r>
+      <w:r>
+        <w:rPr>
+          <w:lang w:val="en-US"/>
+        </w:rPr>
+        <w:t>All results in the subsequent sections are based on disjoint training and test sets randomly sampled from the feature sets extracted in 4</w:t>
+      </w:r>
+      <w:r>
+        <w:rPr>
+          <w:lang w:val="en-US"/>
+        </w:rPr>
+        <w:t xml:space="preserve"> on each run</w:t>
+      </w:r>
+      <w:r>
+        <w:rPr>
+          <w:lang w:val="en-US"/>
+        </w:rPr>
+        <w:t>.</w:t>
       </w:r>
     </w:p>
     <w:p>
@@ -24334,8 +25106,665 @@
         </w:rPr>
         <w:t xml:space="preserve">ruct a two-class Random Forest with most of the additional features described above, such as the Proximity Matrix or the Attribute Importance measure.  </w:t>
       </w:r>
+    </w:p>
+    <w:p>
+      <w:pPr>
+        <w:jc w:val="both"/>
+        <w:rPr>
+          <w:lang w:val="en-US"/>
+        </w:rPr>
+      </w:pPr>
+      <w:r>
+        <w:rPr>
+          <w:lang w:val="en-US"/>
+        </w:rPr>
+        <w:t xml:space="preserve">The </w:t>
+      </w:r>
+      <w:r>
+        <w:rPr>
+          <w:i/>
+          <w:lang w:val="en-US"/>
+        </w:rPr>
+        <w:t xml:space="preserve">Outlier Measure </w:t>
+      </w:r>
+      <w:r>
+        <w:rPr>
+          <w:lang w:val="en-US"/>
+        </w:rPr>
+        <w:t xml:space="preserve">of </w:t>
+      </w:r>
+      <w:r>
+        <w:rPr>
+          <w:i/>
+          <w:lang w:val="en-US"/>
+        </w:rPr>
+        <w:t xml:space="preserve">Random Forest </w:t>
+      </w:r>
+      <w:r>
+        <w:rPr>
+          <w:lang w:val="en-US"/>
+        </w:rPr>
+        <w:t xml:space="preserve">is based on the </w:t>
+      </w:r>
+      <w:r>
+        <w:rPr>
+          <w:i/>
+          <w:lang w:val="en-US"/>
+        </w:rPr>
+        <w:t>Proximity Matrix</w:t>
+      </w:r>
+      <w:r>
+        <w:rPr>
+          <w:lang w:val="en-US"/>
+        </w:rPr>
+        <w:t xml:space="preserve"> calculated during the training phase and is only defined for the training data set. In its basic form it cannot be applied to </w:t>
+      </w:r>
+      <w:r>
+        <w:rPr>
+          <w:lang w:val="en-US"/>
+        </w:rPr>
+        <w:lastRenderedPageBreak/>
+        <w:t xml:space="preserve">measure the </w:t>
+      </w:r>
+      <w:proofErr w:type="spellStart"/>
+      <w:r>
+        <w:rPr>
+          <w:lang w:val="en-US"/>
+        </w:rPr>
+        <w:t>outlyingness</w:t>
+      </w:r>
+      <w:proofErr w:type="spellEnd"/>
+      <w:r>
+        <w:rPr>
+          <w:lang w:val="en-US"/>
+        </w:rPr>
+        <w:t xml:space="preserve"> of unseen test data. However, it can be used to </w:t>
+      </w:r>
+      <w:r>
+        <w:rPr>
+          <w:lang w:val="en-US"/>
+        </w:rPr>
+        <w:t>identify c</w:t>
+      </w:r>
+      <w:r>
+        <w:rPr>
+          <w:lang w:val="en-US"/>
+        </w:rPr>
+        <w:t xml:space="preserve">ritical or implausible data in the set, and remove or modify the critical points before retraining the </w:t>
+      </w:r>
+      <w:r>
+        <w:rPr>
+          <w:i/>
+          <w:lang w:val="en-US"/>
+        </w:rPr>
+        <w:t>Random Forrest</w:t>
+      </w:r>
+      <w:r>
+        <w:rPr>
+          <w:lang w:val="en-US"/>
+        </w:rPr>
+        <w:t>.</w:t>
+      </w:r>
+    </w:p>
+    <w:p>
+      <w:pPr>
+        <w:jc w:val="both"/>
+        <w:rPr>
+          <w:lang w:val="en-US"/>
+        </w:rPr>
+      </w:pPr>
+      <w:r>
+        <w:rPr>
+          <w:lang w:val="en-US"/>
+        </w:rPr>
+        <w:t xml:space="preserve">Fig. 12 shows the </w:t>
+      </w:r>
+      <w:r>
+        <w:rPr>
+          <w:i/>
+          <w:lang w:val="en-US"/>
+        </w:rPr>
+        <w:t xml:space="preserve">Outlier Measures </w:t>
+      </w:r>
+      <w:r>
+        <w:rPr>
+          <w:lang w:val="en-US"/>
+        </w:rPr>
+        <w:t xml:space="preserve">of a </w:t>
+      </w:r>
+      <w:r>
+        <w:rPr>
+          <w:i/>
+          <w:lang w:val="en-US"/>
+        </w:rPr>
+        <w:t xml:space="preserve">Random Forest </w:t>
+      </w:r>
+      <w:r>
+        <w:rPr>
+          <w:lang w:val="en-US"/>
+        </w:rPr>
+        <w:t>trained on 427 feature vectors, randomly selected without replacement from the roller bearing normal feature set (Appendix A…).</w:t>
+      </w:r>
+    </w:p>
+    <w:p>
+      <w:pPr>
+        <w:keepNext/>
+        <w:jc w:val="center"/>
+      </w:pPr>
+      <w:r>
+        <w:rPr>
+          <w:noProof/>
+          <w:lang w:eastAsia="de-DE"/>
+        </w:rPr>
+        <w:drawing>
+          <wp:inline distT="0" distB="0" distL="0" distR="0" wp14:anchorId="6303E564" wp14:editId="27842777">
+            <wp:extent cx="3746500" cy="1905000"/>
+            <wp:effectExtent l="0" t="0" r="6350" b="0"/>
+            <wp:docPr id="10" name="Grafik 10"/>
+            <wp:cNvGraphicFramePr>
+              <a:graphicFrameLocks xmlns:a="http://schemas.openxmlformats.org/drawingml/2006/main" noChangeAspect="1"/>
+            </wp:cNvGraphicFramePr>
+            <a:graphic xmlns:a="http://schemas.openxmlformats.org/drawingml/2006/main">
+              <a:graphicData uri="http://schemas.openxmlformats.org/drawingml/2006/picture">
+                <pic:pic xmlns:pic="http://schemas.openxmlformats.org/drawingml/2006/picture">
+                  <pic:nvPicPr>
+                    <pic:cNvPr id="0" name="RollerBearingNormalDataOutliers.jpeg"/>
+                    <pic:cNvPicPr/>
+                  </pic:nvPicPr>
+                  <pic:blipFill>
+                    <a:blip r:embed="rId18">
+                      <a:extLst>
+                        <a:ext uri="{28A0092B-C50C-407E-A947-70E740481C1C}">
+                          <a14:useLocalDpi xmlns:a14="http://schemas.microsoft.com/office/drawing/2010/main" val="0"/>
+                        </a:ext>
+                      </a:extLst>
+                    </a:blip>
+                    <a:stretch>
+                      <a:fillRect/>
+                    </a:stretch>
+                  </pic:blipFill>
+                  <pic:spPr>
+                    <a:xfrm>
+                      <a:off x="0" y="0"/>
+                      <a:ext cx="3746500" cy="1905000"/>
+                    </a:xfrm>
+                    <a:prstGeom prst="rect">
+                      <a:avLst/>
+                    </a:prstGeom>
+                  </pic:spPr>
+                </pic:pic>
+              </a:graphicData>
+            </a:graphic>
+          </wp:inline>
+        </w:drawing>
+      </w:r>
+    </w:p>
+    <w:p>
+      <w:pPr>
+        <w:pStyle w:val="Beschriftung"/>
+        <w:jc w:val="center"/>
+        <w:rPr>
+          <w:lang w:val="en-US"/>
+        </w:rPr>
+      </w:pPr>
+      <w:proofErr w:type="gramStart"/>
+      <w:r>
+        <w:rPr>
+          <w:lang w:val="en-US"/>
+        </w:rPr>
+        <w:t>Fig.</w:t>
+      </w:r>
+      <w:proofErr w:type="gramEnd"/>
+      <w:r>
+        <w:rPr>
+          <w:lang w:val="en-US"/>
+        </w:rPr>
+        <w:t xml:space="preserve"> </w:t>
+      </w:r>
+      <w:r>
+        <w:fldChar w:fldCharType="begin"/>
+      </w:r>
+      <w:r>
+        <w:rPr>
+          <w:lang w:val="en-US"/>
+        </w:rPr>
+        <w:instrText xml:space="preserve"> SEQ Fig. \* ARABIC </w:instrText>
+      </w:r>
+      <w:r>
+        <w:fldChar w:fldCharType="separate"/>
+      </w:r>
+      <w:r>
+        <w:rPr>
+          <w:noProof/>
+          <w:lang w:val="en-US"/>
+        </w:rPr>
+        <w:t>12</w:t>
+      </w:r>
+      <w:r>
+        <w:fldChar w:fldCharType="end"/>
+      </w:r>
+      <w:r>
+        <w:rPr>
+          <w:lang w:val="en-US"/>
+        </w:rPr>
+        <w:t xml:space="preserve"> Outlier Measures of Roller Bearing normal training data</w:t>
+      </w:r>
+    </w:p>
+    <w:p>
+      <w:pPr>
+        <w:jc w:val="both"/>
+        <w:rPr>
+          <w:rFonts w:eastAsiaTheme="minorEastAsia"/>
+          <w:lang w:val="en-US"/>
+        </w:rPr>
+      </w:pPr>
+      <w:r>
+        <w:rPr>
+          <w:lang w:val="en-US"/>
+        </w:rPr>
+        <w:t>Accor</w:t>
+      </w:r>
+      <w:r>
+        <w:rPr>
+          <w:lang w:val="en-US"/>
+        </w:rPr>
+        <w:t xml:space="preserve">ding to a rule of thumb </w:t>
+      </w:r>
+      <w:sdt>
+        <w:sdtPr>
+          <w:rPr>
+            <w:lang w:val="en-US"/>
+          </w:rPr>
+          <w:id w:val="1808585033"/>
+          <w:citation/>
+        </w:sdtPr>
+        <w:sdtContent>
+          <w:r>
+            <w:rPr>
+              <w:lang w:val="en-US"/>
+            </w:rPr>
+            <w:fldChar w:fldCharType="begin"/>
+          </w:r>
+          <w:r>
+            <w:rPr>
+              <w:lang w:val="en-US"/>
+            </w:rPr>
+            <w:instrText xml:space="preserve"> CITATION Bre \l 1031 </w:instrText>
+          </w:r>
+          <w:r>
+            <w:rPr>
+              <w:lang w:val="en-US"/>
+            </w:rPr>
+            <w:fldChar w:fldCharType="separate"/>
+          </w:r>
+          <w:r>
+            <w:rPr>
+              <w:noProof/>
+              <w:lang w:val="en-US"/>
+            </w:rPr>
+            <w:t>(Breiman &amp; Cutler, Random Forests)</w:t>
+          </w:r>
+          <w:r>
+            <w:rPr>
+              <w:lang w:val="en-US"/>
+            </w:rPr>
+            <w:fldChar w:fldCharType="end"/>
+          </w:r>
+        </w:sdtContent>
+      </w:sdt>
+      <w:r>
+        <w:rPr>
+          <w:lang w:val="en-US"/>
+        </w:rPr>
+        <w:t xml:space="preserve">, data points with an </w:t>
+      </w:r>
+      <w:r>
+        <w:rPr>
+          <w:i/>
+          <w:lang w:val="en-US"/>
+        </w:rPr>
+        <w:t xml:space="preserve">Outlier Measure </w:t>
+      </w:r>
+      <w:r>
+        <w:rPr>
+          <w:lang w:val="en-US"/>
+        </w:rPr>
+        <w:t xml:space="preserve">beyond a threshold of about 10 require closer inspection. </w:t>
+      </w:r>
+      <w:r>
+        <w:rPr>
+          <w:lang w:val="en-US"/>
+        </w:rPr>
+        <w:t xml:space="preserve">Figure 12 shows clearly that the </w:t>
+      </w:r>
+      <w:r>
+        <w:rPr>
+          <w:i/>
+          <w:lang w:val="en-US"/>
+        </w:rPr>
+        <w:t xml:space="preserve">Outlier Measure </w:t>
+      </w:r>
+      <w:r>
+        <w:rPr>
+          <w:lang w:val="en-US"/>
+        </w:rPr>
+        <w:t xml:space="preserve">for all </w:t>
+      </w:r>
+      <w:r>
+        <w:rPr>
+          <w:lang w:val="en-US"/>
+        </w:rPr>
+        <w:t xml:space="preserve">data points is smaller </w:t>
+      </w:r>
+      <w:proofErr w:type="gramStart"/>
+      <w:r>
+        <w:rPr>
+          <w:lang w:val="en-US"/>
+        </w:rPr>
+        <w:t xml:space="preserve">than </w:t>
+      </w:r>
+      <w:proofErr w:type="gramEnd"/>
+      <m:oMath>
+        <m:d>
+          <m:dPr>
+            <m:begChr m:val="|"/>
+            <m:endChr m:val="|"/>
+            <m:ctrlPr>
+              <w:rPr>
+                <w:rFonts w:ascii="Cambria Math" w:hAnsi="Cambria Math"/>
+                <w:i/>
+                <w:lang w:val="en-US"/>
+              </w:rPr>
+            </m:ctrlPr>
+          </m:dPr>
+          <m:e>
+            <m:r>
+              <w:rPr>
+                <w:rFonts w:ascii="Cambria Math" w:hAnsi="Cambria Math"/>
+                <w:lang w:val="en-US"/>
+              </w:rPr>
+              <m:t>4</m:t>
+            </m:r>
+          </m:e>
+        </m:d>
+      </m:oMath>
+      <w:r>
+        <w:rPr>
+          <w:rFonts w:eastAsiaTheme="minorEastAsia"/>
+          <w:lang w:val="en-US"/>
+        </w:rPr>
+        <w:t>. Consequently, no further processing of the training data set is required.</w:t>
+      </w:r>
+    </w:p>
+    <w:p>
+      <w:pPr>
+        <w:jc w:val="both"/>
+        <w:rPr>
+          <w:lang w:val="en-US"/>
+        </w:rPr>
+      </w:pPr>
+      <w:r>
+        <w:rPr>
+          <w:lang w:val="en-US"/>
+        </w:rPr>
+        <w:t>Anoth</w:t>
+      </w:r>
+      <w:r>
+        <w:rPr>
+          <w:lang w:val="en-US"/>
+        </w:rPr>
+        <w:t>er feature providing some</w:t>
+      </w:r>
+      <w:r>
+        <w:rPr>
+          <w:lang w:val="en-US"/>
+        </w:rPr>
+        <w:t xml:space="preserve"> insight into certain aspects of training data is the </w:t>
+      </w:r>
+      <w:r>
+        <w:rPr>
+          <w:i/>
+          <w:lang w:val="en-US"/>
+        </w:rPr>
+        <w:t xml:space="preserve">Attribute Importance </w:t>
+      </w:r>
+      <w:r>
+        <w:rPr>
+          <w:lang w:val="en-US"/>
+        </w:rPr>
+        <w:t xml:space="preserve">introduced in 5.2.2. Figure 13 plots the </w:t>
+      </w:r>
+      <w:r>
+        <w:rPr>
+          <w:i/>
+          <w:lang w:val="en-US"/>
+        </w:rPr>
+        <w:t>Attribute Importance</w:t>
+      </w:r>
+      <w:r>
+        <w:rPr>
+          <w:i/>
+          <w:lang w:val="en-US"/>
+        </w:rPr>
+        <w:t xml:space="preserve"> </w:t>
+      </w:r>
+      <w:r>
+        <w:rPr>
+          <w:lang w:val="en-US"/>
+        </w:rPr>
+        <w:t>calculated during a</w:t>
+      </w:r>
+      <w:r>
+        <w:rPr>
+          <w:lang w:val="en-US"/>
+        </w:rPr>
+        <w:t xml:space="preserve"> </w:t>
+      </w:r>
+      <w:r>
+        <w:rPr>
+          <w:i/>
+          <w:lang w:val="en-US"/>
+        </w:rPr>
+        <w:t>Random Forest</w:t>
+      </w:r>
+      <w:r>
+        <w:rPr>
+          <w:lang w:val="en-US"/>
+        </w:rPr>
+        <w:t xml:space="preserve"> training run on a training set of 427 data vectors, randomly sampled from the set of normal features.</w:t>
+      </w:r>
+    </w:p>
+    <w:p>
+      <w:pPr>
+        <w:keepNext/>
+        <w:jc w:val="center"/>
+      </w:pPr>
+      <w:r>
+        <w:rPr>
+          <w:noProof/>
+          <w:lang w:eastAsia="de-DE"/>
+        </w:rPr>
+        <w:drawing>
+          <wp:inline distT="0" distB="0" distL="0" distR="0" wp14:anchorId="4319FA4C" wp14:editId="56A41CDC">
+            <wp:extent cx="6120000" cy="2826000"/>
+            <wp:effectExtent l="0" t="0" r="0" b="0"/>
+            <wp:docPr id="12" name="Grafik 12"/>
+            <wp:cNvGraphicFramePr>
+              <a:graphicFrameLocks xmlns:a="http://schemas.openxmlformats.org/drawingml/2006/main" noChangeAspect="1"/>
+            </wp:cNvGraphicFramePr>
+            <a:graphic xmlns:a="http://schemas.openxmlformats.org/drawingml/2006/main">
+              <a:graphicData uri="http://schemas.openxmlformats.org/drawingml/2006/picture">
+                <pic:pic xmlns:pic="http://schemas.openxmlformats.org/drawingml/2006/picture">
+                  <pic:nvPicPr>
+                    <pic:cNvPr id="0" name="RollerBearingNormalDataVariableImportancePlot.jpeg"/>
+                    <pic:cNvPicPr/>
+                  </pic:nvPicPr>
+                  <pic:blipFill>
+                    <a:blip r:embed="rId19">
+                      <a:extLst>
+                        <a:ext uri="{28A0092B-C50C-407E-A947-70E740481C1C}">
+                          <a14:useLocalDpi xmlns:a14="http://schemas.microsoft.com/office/drawing/2010/main" val="0"/>
+                        </a:ext>
+                      </a:extLst>
+                    </a:blip>
+                    <a:stretch>
+                      <a:fillRect/>
+                    </a:stretch>
+                  </pic:blipFill>
+                  <pic:spPr>
+                    <a:xfrm>
+                      <a:off x="0" y="0"/>
+                      <a:ext cx="6120000" cy="2826000"/>
+                    </a:xfrm>
+                    <a:prstGeom prst="rect">
+                      <a:avLst/>
+                    </a:prstGeom>
+                  </pic:spPr>
+                </pic:pic>
+              </a:graphicData>
+            </a:graphic>
+          </wp:inline>
+        </w:drawing>
+      </w:r>
+    </w:p>
+    <w:p>
+      <w:pPr>
+        <w:pStyle w:val="Beschriftung"/>
+        <w:jc w:val="center"/>
+        <w:rPr>
+          <w:lang w:val="en-US"/>
+        </w:rPr>
+      </w:pPr>
+      <w:proofErr w:type="gramStart"/>
+      <w:r>
+        <w:rPr>
+          <w:lang w:val="en-US"/>
+        </w:rPr>
+        <w:t>Fig.</w:t>
+      </w:r>
+      <w:proofErr w:type="gramEnd"/>
+      <w:r>
+        <w:rPr>
+          <w:lang w:val="en-US"/>
+        </w:rPr>
+        <w:t xml:space="preserve"> </w:t>
+      </w:r>
+      <w:r>
+        <w:fldChar w:fldCharType="begin"/>
+      </w:r>
+      <w:r>
+        <w:rPr>
+          <w:lang w:val="en-US"/>
+        </w:rPr>
+        <w:instrText xml:space="preserve"> SEQ Fig. \* ARABIC </w:instrText>
+      </w:r>
+      <w:r>
+        <w:fldChar w:fldCharType="separate"/>
+      </w:r>
+      <w:r>
+        <w:rPr>
+          <w:noProof/>
+          <w:lang w:val="en-US"/>
+        </w:rPr>
+        <w:t>13</w:t>
+      </w:r>
+      <w:r>
+        <w:fldChar w:fldCharType="end"/>
+      </w:r>
+      <w:r>
+        <w:rPr>
+          <w:lang w:val="en-US"/>
+        </w:rPr>
+        <w:t xml:space="preserve"> Attribute Importance of Roller Bearing normal features training set</w:t>
+      </w:r>
+    </w:p>
+    <w:p>
+      <w:pPr>
+        <w:jc w:val="both"/>
+        <w:rPr>
+          <w:lang w:val="en-US"/>
+        </w:rPr>
+      </w:pPr>
+      <w:r>
+        <w:rPr>
+          <w:lang w:val="en-US"/>
+        </w:rPr>
+        <w:t xml:space="preserve">The </w:t>
+      </w:r>
+      <w:r>
+        <w:rPr>
+          <w:i/>
+          <w:lang w:val="en-US"/>
+        </w:rPr>
+        <w:t xml:space="preserve">Attribute Importance </w:t>
+      </w:r>
+      <w:r>
+        <w:rPr>
+          <w:lang w:val="en-US"/>
+        </w:rPr>
+        <w:t xml:space="preserve">can be defined as mean decrease in </w:t>
+      </w:r>
+      <w:r>
+        <w:rPr>
+          <w:i/>
+          <w:lang w:val="en-US"/>
+        </w:rPr>
+        <w:t xml:space="preserve">accuracy </w:t>
+      </w:r>
+      <w:r>
+        <w:rPr>
+          <w:lang w:val="en-US"/>
+        </w:rPr>
+        <w:t xml:space="preserve">or as mean </w:t>
+      </w:r>
+      <w:proofErr w:type="spellStart"/>
+      <w:r>
+        <w:rPr>
+          <w:i/>
+          <w:lang w:val="en-US"/>
+        </w:rPr>
+        <w:t>gini</w:t>
+      </w:r>
+      <w:proofErr w:type="spellEnd"/>
+      <w:r>
+        <w:rPr>
+          <w:i/>
+          <w:lang w:val="en-US"/>
+        </w:rPr>
+        <w:t xml:space="preserve"> </w:t>
+      </w:r>
+      <w:r>
+        <w:rPr>
+          <w:lang w:val="en-US"/>
+        </w:rPr>
+        <w:t>decrease, with both measures resulting in a different</w:t>
+      </w:r>
+      <w:r>
+        <w:rPr>
+          <w:lang w:val="en-US"/>
+        </w:rPr>
+        <w:t xml:space="preserve"> importance</w:t>
+      </w:r>
+      <w:r>
+        <w:rPr>
+          <w:lang w:val="en-US"/>
+        </w:rPr>
+        <w:t xml:space="preserve"> order, as can be seen </w:t>
+      </w:r>
       <w:bookmarkStart w:id="1" w:name="_GoBack"/>
+      <w:r>
+        <w:rPr>
+          <w:lang w:val="en-US"/>
+        </w:rPr>
+        <w:t>in</w:t>
+      </w:r>
       <w:bookmarkEnd w:id="1"/>
+      <w:r>
+        <w:rPr>
+          <w:lang w:val="en-US"/>
+        </w:rPr>
+        <w:t xml:space="preserve"> Fig, 13.</w:t>
+      </w:r>
     </w:p>
     <w:sectPr>
       <w:pgSz w:w="11906" w:h="16838"/>
@@ -30108,6 +31537,516 @@
     </w:rPr>
   </w:style>
 </w:styles>
+</file>
+
+<file path=word/glossary/document.xml><?xml version="1.0" encoding="utf-8"?>
+<w:glossaryDocument xmlns:wpc="http://schemas.microsoft.com/office/word/2010/wordprocessingCanvas" xmlns:mc="http://schemas.openxmlformats.org/markup-compatibility/2006" xmlns:o="urn:schemas-microsoft-com:office:office" xmlns:r="http://schemas.openxmlformats.org/officeDocument/2006/relationships" xmlns:m="http://schemas.openxmlformats.org/officeDocument/2006/math" xmlns:v="urn:schemas-microsoft-com:vml" xmlns:wp14="http://schemas.microsoft.com/office/word/2010/wordprocessingDrawing" xmlns:wp="http://schemas.openxmlformats.org/drawingml/2006/wordprocessingDrawing" xmlns:w10="urn:schemas-microsoft-com:office:word" xmlns:w="http://schemas.openxmlformats.org/wordprocessingml/2006/main" xmlns:w14="http://schemas.microsoft.com/office/word/2010/wordml" xmlns:wpg="http://schemas.microsoft.com/office/word/2010/wordprocessingGroup" xmlns:wpi="http://schemas.microsoft.com/office/word/2010/wordprocessingInk" xmlns:wne="http://schemas.microsoft.com/office/word/2006/wordml" xmlns:wps="http://schemas.microsoft.com/office/word/2010/wordprocessingShape" mc:Ignorable="w14 wp14"/>
+</file>
+
+<file path=word/glossary/fontTable.xml><?xml version="1.0" encoding="utf-8"?>
+<w:fonts xmlns:mc="http://schemas.openxmlformats.org/markup-compatibility/2006" xmlns:r="http://schemas.openxmlformats.org/officeDocument/2006/relationships" xmlns:w="http://schemas.openxmlformats.org/wordprocessingml/2006/main" xmlns:w14="http://schemas.microsoft.com/office/word/2010/wordml" mc:Ignorable="w14">
+  <w:font w:name="Times New Roman">
+    <w:panose1 w:val="02020603050405020304"/>
+    <w:charset w:val="00"/>
+    <w:family w:val="roman"/>
+    <w:pitch w:val="variable"/>
+    <w:sig w:usb0="E0002AFF" w:usb1="C0007841" w:usb2="00000009" w:usb3="00000000" w:csb0="000001FF" w:csb1="00000000"/>
+  </w:font>
+  <w:font w:name="Calibri">
+    <w:panose1 w:val="020F0502020204030204"/>
+    <w:charset w:val="00"/>
+    <w:family w:val="swiss"/>
+    <w:pitch w:val="variable"/>
+    <w:sig w:usb0="E00002FF" w:usb1="4000ACFF" w:usb2="00000001" w:usb3="00000000" w:csb0="0000019F" w:csb1="00000000"/>
+  </w:font>
+  <w:font w:name="Courier New">
+    <w:panose1 w:val="02070309020205020404"/>
+    <w:charset w:val="00"/>
+    <w:family w:val="modern"/>
+    <w:pitch w:val="fixed"/>
+    <w:sig w:usb0="E0002AFF" w:usb1="C0007843" w:usb2="00000009" w:usb3="00000000" w:csb0="000001FF" w:csb1="00000000"/>
+  </w:font>
+  <w:font w:name="Wingdings">
+    <w:panose1 w:val="05000000000000000000"/>
+    <w:charset w:val="02"/>
+    <w:family w:val="auto"/>
+    <w:pitch w:val="variable"/>
+    <w:sig w:usb0="00000000" w:usb1="10000000" w:usb2="00000000" w:usb3="00000000" w:csb0="80000000" w:csb1="00000000"/>
+  </w:font>
+  <w:font w:name="Symbol">
+    <w:panose1 w:val="05050102010706020507"/>
+    <w:charset w:val="02"/>
+    <w:family w:val="roman"/>
+    <w:pitch w:val="variable"/>
+    <w:sig w:usb0="00000000" w:usb1="10000000" w:usb2="00000000" w:usb3="00000000" w:csb0="80000000" w:csb1="00000000"/>
+  </w:font>
+  <w:font w:name="Cambria">
+    <w:panose1 w:val="02040503050406030204"/>
+    <w:charset w:val="00"/>
+    <w:family w:val="roman"/>
+    <w:pitch w:val="variable"/>
+    <w:sig w:usb0="E00002FF" w:usb1="400004FF" w:usb2="00000000" w:usb3="00000000" w:csb0="0000019F" w:csb1="00000000"/>
+  </w:font>
+  <w:font w:name="Tahoma">
+    <w:panose1 w:val="020B0604030504040204"/>
+    <w:charset w:val="00"/>
+    <w:family w:val="swiss"/>
+    <w:pitch w:val="variable"/>
+    <w:sig w:usb0="E1002EFF" w:usb1="C000605B" w:usb2="00000029" w:usb3="00000000" w:csb0="000101FF" w:csb1="00000000"/>
+  </w:font>
+  <w:font w:name="Cambria Math">
+    <w:panose1 w:val="02040503050406030204"/>
+    <w:charset w:val="00"/>
+    <w:family w:val="roman"/>
+    <w:pitch w:val="variable"/>
+    <w:sig w:usb0="E00002FF" w:usb1="420024FF" w:usb2="00000000" w:usb3="00000000" w:csb0="0000019F" w:csb1="00000000"/>
+  </w:font>
+</w:fonts>
+</file>
+
+<file path=word/glossary/settings.xml><?xml version="1.0" encoding="utf-8"?>
+<w:settings xmlns:mc="http://schemas.openxmlformats.org/markup-compatibility/2006" xmlns:o="urn:schemas-microsoft-com:office:office" xmlns:r="http://schemas.openxmlformats.org/officeDocument/2006/relationships" xmlns:m="http://schemas.openxmlformats.org/officeDocument/2006/math" xmlns:v="urn:schemas-microsoft-com:vml" xmlns:w10="urn:schemas-microsoft-com:office:word" xmlns:w="http://schemas.openxmlformats.org/wordprocessingml/2006/main" xmlns:w14="http://schemas.microsoft.com/office/word/2010/wordml" xmlns:sl="http://schemas.openxmlformats.org/schemaLibrary/2006/main" mc:Ignorable="w14">
+  <w:view w:val="normal"/>
+  <w:defaultTabStop w:val="708"/>
+  <w:hyphenationZone w:val="425"/>
+  <w:characterSpacingControl w:val="doNotCompress"/>
+  <w:compat>
+    <w:useFELayout/>
+    <w:compatSetting w:name="compatibilityMode" w:uri="http://schemas.microsoft.com/office/word" w:val="14"/>
+    <w:compatSetting w:name="overrideTableStyleFontSizeAndJustification" w:uri="http://schemas.microsoft.com/office/word" w:val="1"/>
+    <w:compatSetting w:name="enableOpenTypeFeatures" w:uri="http://schemas.microsoft.com/office/word" w:val="1"/>
+    <w:compatSetting w:name="doNotFlipMirrorIndents" w:uri="http://schemas.microsoft.com/office/word" w:val="1"/>
+  </w:compat>
+  <w:rsids>
+    <w:rsidRoot w:val="00007207"/>
+    <w:rsid w:val="00007207"/>
+    <w:rsid w:val="00205102"/>
+  </w:rsids>
+  <m:mathPr>
+    <m:mathFont m:val="Cambria Math"/>
+    <m:brkBin m:val="before"/>
+    <m:brkBinSub m:val="--"/>
+    <m:smallFrac m:val="0"/>
+    <m:dispDef/>
+    <m:lMargin m:val="0"/>
+    <m:rMargin m:val="0"/>
+    <m:defJc m:val="centerGroup"/>
+    <m:wrapIndent m:val="1440"/>
+    <m:intLim m:val="subSup"/>
+    <m:naryLim m:val="undOvr"/>
+  </m:mathPr>
+  <w:themeFontLang w:val="de-DE"/>
+  <w:clrSchemeMapping w:bg1="light1" w:t1="dark1" w:bg2="light2" w:t2="dark2" w:accent1="accent1" w:accent2="accent2" w:accent3="accent3" w:accent4="accent4" w:accent5="accent5" w:accent6="accent6" w:hyperlink="hyperlink" w:followedHyperlink="followedHyperlink"/>
+  <w:decimalSymbol w:val=","/>
+  <w:listSeparator w:val=";"/>
+</w:settings>
+</file>
+
+<file path=word/glossary/styles.xml><?xml version="1.0" encoding="utf-8"?>
+<w:styles xmlns:mc="http://schemas.openxmlformats.org/markup-compatibility/2006" xmlns:r="http://schemas.openxmlformats.org/officeDocument/2006/relationships" xmlns:w="http://schemas.openxmlformats.org/wordprocessingml/2006/main" xmlns:w14="http://schemas.microsoft.com/office/word/2010/wordml" mc:Ignorable="w14">
+  <w:docDefaults>
+    <w:rPrDefault>
+      <w:rPr>
+        <w:rFonts w:asciiTheme="minorHAnsi" w:eastAsiaTheme="minorEastAsia" w:hAnsiTheme="minorHAnsi" w:cstheme="minorBidi"/>
+        <w:sz w:val="22"/>
+        <w:szCs w:val="22"/>
+        <w:lang w:val="de-DE" w:eastAsia="de-DE" w:bidi="ar-SA"/>
+      </w:rPr>
+    </w:rPrDefault>
+    <w:pPrDefault>
+      <w:pPr>
+        <w:spacing w:after="200" w:line="276" w:lineRule="auto"/>
+      </w:pPr>
+    </w:pPrDefault>
+  </w:docDefaults>
+  <w:latentStyles w:defLockedState="0" w:defUIPriority="99" w:defSemiHidden="1" w:defUnhideWhenUsed="1" w:defQFormat="0" w:count="267">
+    <w:lsdException w:name="Normal" w:semiHidden="0" w:uiPriority="0" w:unhideWhenUsed="0" w:qFormat="1"/>
+    <w:lsdException w:name="heading 1" w:semiHidden="0" w:uiPriority="9" w:unhideWhenUsed="0" w:qFormat="1"/>
+    <w:lsdException w:name="heading 2" w:uiPriority="9" w:qFormat="1"/>
+    <w:lsdException w:name="heading 3" w:uiPriority="9" w:qFormat="1"/>
+    <w:lsdException w:name="heading 4" w:uiPriority="9" w:qFormat="1"/>
+    <w:lsdException w:name="heading 5" w:uiPriority="9" w:qFormat="1"/>
+    <w:lsdException w:name="heading 6" w:uiPriority="9" w:qFormat="1"/>
+    <w:lsdException w:name="heading 7" w:uiPriority="9" w:qFormat="1"/>
+    <w:lsdException w:name="heading 8" w:uiPriority="9" w:qFormat="1"/>
+    <w:lsdException w:name="heading 9" w:uiPriority="9" w:qFormat="1"/>
+    <w:lsdException w:name="toc 1" w:uiPriority="39"/>
+    <w:lsdException w:name="toc 2" w:uiPriority="39"/>
+    <w:lsdException w:name="toc 3" w:uiPriority="39"/>
+    <w:lsdException w:name="toc 4" w:uiPriority="39"/>
+    <w:lsdException w:name="toc 5" w:uiPriority="39"/>
+    <w:lsdException w:name="toc 6" w:uiPriority="39"/>
+    <w:lsdException w:name="toc 7" w:uiPriority="39"/>
+    <w:lsdException w:name="toc 8" w:uiPriority="39"/>
+    <w:lsdException w:name="toc 9" w:uiPriority="39"/>
+    <w:lsdException w:name="caption" w:uiPriority="35" w:qFormat="1"/>
+    <w:lsdException w:name="Title" w:semiHidden="0" w:uiPriority="10" w:unhideWhenUsed="0" w:qFormat="1"/>
+    <w:lsdException w:name="Default Paragraph Font" w:uiPriority="1"/>
+    <w:lsdException w:name="Subtitle" w:semiHidden="0" w:uiPriority="11" w:unhideWhenUsed="0" w:qFormat="1"/>
+    <w:lsdException w:name="Strong" w:semiHidden="0" w:uiPriority="22" w:unhideWhenUsed="0" w:qFormat="1"/>
+    <w:lsdException w:name="Emphasis" w:semiHidden="0" w:uiPriority="20" w:unhideWhenUsed="0" w:qFormat="1"/>
+    <w:lsdException w:name="Table Grid" w:semiHidden="0" w:uiPriority="59" w:unhideWhenUsed="0"/>
+    <w:lsdException w:name="Placeholder Text" w:unhideWhenUsed="0"/>
+    <w:lsdException w:name="No Spacing" w:semiHidden="0" w:uiPriority="1" w:unhideWhenUsed="0" w:qFormat="1"/>
+    <w:lsdException w:name="Light Shading" w:semiHidden="0" w:uiPriority="60" w:unhideWhenUsed="0"/>
+    <w:lsdException w:name="Light List" w:semiHidden="0" w:uiPriority="61" w:unhideWhenUsed="0"/>
+    <w:lsdException w:name="Light Grid" w:semiHidden="0" w:uiPriority="62" w:unhideWhenUsed="0"/>
+    <w:lsdException w:name="Medium Shading 1" w:semiHidden="0" w:uiPriority="63" w:unhideWhenUsed="0"/>
+    <w:lsdException w:name="Medium Shading 2" w:semiHidden="0" w:uiPriority="64" w:unhideWhenUsed="0"/>
+    <w:lsdException w:name="Medium List 1" w:semiHidden="0" w:uiPriority="65" w:unhideWhenUsed="0"/>
+    <w:lsdException w:name="Medium List 2" w:semiHidden="0" w:uiPriority="66" w:unhideWhenUsed="0"/>
+    <w:lsdException w:name="Medium Grid 1" w:semiHidden="0" w:uiPriority="67" w:unhideWhenUsed="0"/>
+    <w:lsdException w:name="Medium Grid 2" w:semiHidden="0" w:uiPriority="68" w:unhideWhenUsed="0"/>
+    <w:lsdException w:name="Medium Grid 3" w:semiHidden="0" w:uiPriority="69" w:unhideWhenUsed="0"/>
+    <w:lsdException w:name="Dark List" w:semiHidden="0" w:uiPriority="70" w:unhideWhenUsed="0"/>
+    <w:lsdException w:name="Colorful Shading" w:semiHidden="0" w:uiPriority="71" w:unhideWhenUsed="0"/>
+    <w:lsdException w:name="Colorful List" w:semiHidden="0" w:uiPriority="72" w:unhideWhenUsed="0"/>
+    <w:lsdException w:name="Colorful Grid" w:semiHidden="0" w:uiPriority="73" w:unhideWhenUsed="0"/>
+    <w:lsdException w:name="Light Shading Accent 1" w:semiHidden="0" w:uiPriority="60" w:unhideWhenUsed="0"/>
+    <w:lsdException w:name="Light List Accent 1" w:semiHidden="0" w:uiPriority="61" w:unhideWhenUsed="0"/>
+    <w:lsdException w:name="Light Grid Accent 1" w:semiHidden="0" w:uiPriority="62" w:unhideWhenUsed="0"/>
+    <w:lsdException w:name="Medium Shading 1 Accent 1" w:semiHidden="0" w:uiPriority="63" w:unhideWhenUsed="0"/>
+    <w:lsdException w:name="Medium Shading 2 Accent 1" w:semiHidden="0" w:uiPriority="64" w:unhideWhenUsed="0"/>
+    <w:lsdException w:name="Medium List 1 Accent 1" w:semiHidden="0" w:uiPriority="65" w:unhideWhenUsed="0"/>
+    <w:lsdException w:name="Revision" w:unhideWhenUsed="0"/>
+    <w:lsdException w:name="List Paragraph" w:semiHidden="0" w:uiPriority="34" w:unhideWhenUsed="0" w:qFormat="1"/>
+    <w:lsdException w:name="Quote" w:semiHidden="0" w:uiPriority="29" w:unhideWhenUsed="0" w:qFormat="1"/>
+    <w:lsdException w:name="Intense Quote" w:semiHidden="0" w:uiPriority="30" w:unhideWhenUsed="0" w:qFormat="1"/>
+    <w:lsdException w:name="Medium List 2 Accent 1" w:semiHidden="0" w:uiPriority="66" w:unhideWhenUsed="0"/>
+    <w:lsdException w:name="Medium Grid 1 Accent 1" w:semiHidden="0" w:uiPriority="67" w:unhideWhenUsed="0"/>
+    <w:lsdException w:name="Medium Grid 2 Accent 1" w:semiHidden="0" w:uiPriority="68" w:unhideWhenUsed="0"/>
+    <w:lsdException w:name="Medium Grid 3 Accent 1" w:semiHidden="0" w:uiPriority="69" w:unhideWhenUsed="0"/>
+    <w:lsdException w:name="Dark List Accent 1" w:semiHidden="0" w:uiPriority="70" w:unhideWhenUsed="0"/>
+    <w:lsdException w:name="Colorful Shading Accent 1" w:semiHidden="0" w:uiPriority="71" w:unhideWhenUsed="0"/>
+    <w:lsdException w:name="Colorful List Accent 1" w:semiHidden="0" w:uiPriority="72" w:unhideWhenUsed="0"/>
+    <w:lsdException w:name="Colorful Grid Accent 1" w:semiHidden="0" w:uiPriority="73" w:unhideWhenUsed="0"/>
+    <w:lsdException w:name="Light Shading Accent 2" w:semiHidden="0" w:uiPriority="60" w:unhideWhenUsed="0"/>
+    <w:lsdException w:name="Light List Accent 2" w:semiHidden="0" w:uiPriority="61" w:unhideWhenUsed="0"/>
+    <w:lsdException w:name="Light Grid Accent 2" w:semiHidden="0" w:uiPriority="62" w:unhideWhenUsed="0"/>
+    <w:lsdException w:name="Medium Shading 1 Accent 2" w:semiHidden="0" w:uiPriority="63" w:unhideWhenUsed="0"/>
+    <w:lsdException w:name="Medium Shading 2 Accent 2" w:semiHidden="0" w:uiPriority="64" w:unhideWhenUsed="0"/>
+    <w:lsdException w:name="Medium List 1 Accent 2" w:semiHidden="0" w:uiPriority="65" w:unhideWhenUsed="0"/>
+    <w:lsdException w:name="Medium List 2 Accent 2" w:semiHidden="0" w:uiPriority="66" w:unhideWhenUsed="0"/>
+    <w:lsdException w:name="Medium Grid 1 Accent 2" w:semiHidden="0" w:uiPriority="67" w:unhideWhenUsed="0"/>
+    <w:lsdException w:name="Medium Grid 2 Accent 2" w:semiHidden="0" w:uiPriority="68" w:unhideWhenUsed="0"/>
+    <w:lsdException w:name="Medium Grid 3 Accent 2" w:semiHidden="0" w:uiPriority="69" w:unhideWhenUsed="0"/>
+    <w:lsdException w:name="Dark List Accent 2" w:semiHidden="0" w:uiPriority="70" w:unhideWhenUsed="0"/>
+    <w:lsdException w:name="Colorful Shading Accent 2" w:semiHidden="0" w:uiPriority="71" w:unhideWhenUsed="0"/>
+    <w:lsdException w:name="Colorful List Accent 2" w:semiHidden="0" w:uiPriority="72" w:unhideWhenUsed="0"/>
+    <w:lsdException w:name="Colorful Grid Accent 2" w:semiHidden="0" w:uiPriority="73" w:unhideWhenUsed="0"/>
+    <w:lsdException w:name="Light Shading Accent 3" w:semiHidden="0" w:uiPriority="60" w:unhideWhenUsed="0"/>
+    <w:lsdException w:name="Light List Accent 3" w:semiHidden="0" w:uiPriority="61" w:unhideWhenUsed="0"/>
+    <w:lsdException w:name="Light Grid Accent 3" w:semiHidden="0" w:uiPriority="62" w:unhideWhenUsed="0"/>
+    <w:lsdException w:name="Medium Shading 1 Accent 3" w:semiHidden="0" w:uiPriority="63" w:unhideWhenUsed="0"/>
+    <w:lsdException w:name="Medium Shading 2 Accent 3" w:semiHidden="0" w:uiPriority="64" w:unhideWhenUsed="0"/>
+    <w:lsdException w:name="Medium List 1 Accent 3" w:semiHidden="0" w:uiPriority="65" w:unhideWhenUsed="0"/>
+    <w:lsdException w:name="Medium List 2 Accent 3" w:semiHidden="0" w:uiPriority="66" w:unhideWhenUsed="0"/>
+    <w:lsdException w:name="Medium Grid 1 Accent 3" w:semiHidden="0" w:uiPriority="67" w:unhideWhenUsed="0"/>
+    <w:lsdException w:name="Medium Grid 2 Accent 3" w:semiHidden="0" w:uiPriority="68" w:unhideWhenUsed="0"/>
+    <w:lsdException w:name="Medium Grid 3 Accent 3" w:semiHidden="0" w:uiPriority="69" w:unhideWhenUsed="0"/>
+    <w:lsdException w:name="Dark List Accent 3" w:semiHidden="0" w:uiPriority="70" w:unhideWhenUsed="0"/>
+    <w:lsdException w:name="Colorful Shading Accent 3" w:semiHidden="0" w:uiPriority="71" w:unhideWhenUsed="0"/>
+    <w:lsdException w:name="Colorful List Accent 3" w:semiHidden="0" w:uiPriority="72" w:unhideWhenUsed="0"/>
+    <w:lsdException w:name="Colorful Grid Accent 3" w:semiHidden="0" w:uiPriority="73" w:unhideWhenUsed="0"/>
+    <w:lsdException w:name="Light Shading Accent 4" w:semiHidden="0" w:uiPriority="60" w:unhideWhenUsed="0"/>
+    <w:lsdException w:name="Light List Accent 4" w:semiHidden="0" w:uiPriority="61" w:unhideWhenUsed="0"/>
+    <w:lsdException w:name="Light Grid Accent 4" w:semiHidden="0" w:uiPriority="62" w:unhideWhenUsed="0"/>
+    <w:lsdException w:name="Medium Shading 1 Accent 4" w:semiHidden="0" w:uiPriority="63" w:unhideWhenUsed="0"/>
+    <w:lsdException w:name="Medium Shading 2 Accent 4" w:semiHidden="0" w:uiPriority="64" w:unhideWhenUsed="0"/>
+    <w:lsdException w:name="Medium List 1 Accent 4" w:semiHidden="0" w:uiPriority="65" w:unhideWhenUsed="0"/>
+    <w:lsdException w:name="Medium List 2 Accent 4" w:semiHidden="0" w:uiPriority="66" w:unhideWhenUsed="0"/>
+    <w:lsdException w:name="Medium Grid 1 Accent 4" w:semiHidden="0" w:uiPriority="67" w:unhideWhenUsed="0"/>
+    <w:lsdException w:name="Medium Grid 2 Accent 4" w:semiHidden="0" w:uiPriority="68" w:unhideWhenUsed="0"/>
+    <w:lsdException w:name="Medium Grid 3 Accent 4" w:semiHidden="0" w:uiPriority="69" w:unhideWhenUsed="0"/>
+    <w:lsdException w:name="Dark List Accent 4" w:semiHidden="0" w:uiPriority="70" w:unhideWhenUsed="0"/>
+    <w:lsdException w:name="Colorful Shading Accent 4" w:semiHidden="0" w:uiPriority="71" w:unhideWhenUsed="0"/>
+    <w:lsdException w:name="Colorful List Accent 4" w:semiHidden="0" w:uiPriority="72" w:unhideWhenUsed="0"/>
+    <w:lsdException w:name="Colorful Grid Accent 4" w:semiHidden="0" w:uiPriority="73" w:unhideWhenUsed="0"/>
+    <w:lsdException w:name="Light Shading Accent 5" w:semiHidden="0" w:uiPriority="60" w:unhideWhenUsed="0"/>
+    <w:lsdException w:name="Light List Accent 5" w:semiHidden="0" w:uiPriority="61" w:unhideWhenUsed="0"/>
+    <w:lsdException w:name="Light Grid Accent 5" w:semiHidden="0" w:uiPriority="62" w:unhideWhenUsed="0"/>
+    <w:lsdException w:name="Medium Shading 1 Accent 5" w:semiHidden="0" w:uiPriority="63" w:unhideWhenUsed="0"/>
+    <w:lsdException w:name="Medium Shading 2 Accent 5" w:semiHidden="0" w:uiPriority="64" w:unhideWhenUsed="0"/>
+    <w:lsdException w:name="Medium List 1 Accent 5" w:semiHidden="0" w:uiPriority="65" w:unhideWhenUsed="0"/>
+    <w:lsdException w:name="Medium List 2 Accent 5" w:semiHidden="0" w:uiPriority="66" w:unhideWhenUsed="0"/>
+    <w:lsdException w:name="Medium Grid 1 Accent 5" w:semiHidden="0" w:uiPriority="67" w:unhideWhenUsed="0"/>
+    <w:lsdException w:name="Medium Grid 2 Accent 5" w:semiHidden="0" w:uiPriority="68" w:unhideWhenUsed="0"/>
+    <w:lsdException w:name="Medium Grid 3 Accent 5" w:semiHidden="0" w:uiPriority="69" w:unhideWhenUsed="0"/>
+    <w:lsdException w:name="Dark List Accent 5" w:semiHidden="0" w:uiPriority="70" w:unhideWhenUsed="0"/>
+    <w:lsdException w:name="Colorful Shading Accent 5" w:semiHidden="0" w:uiPriority="71" w:unhideWhenUsed="0"/>
+    <w:lsdException w:name="Colorful List Accent 5" w:semiHidden="0" w:uiPriority="72" w:unhideWhenUsed="0"/>
+    <w:lsdException w:name="Colorful Grid Accent 5" w:semiHidden="0" w:uiPriority="73" w:unhideWhenUsed="0"/>
+    <w:lsdException w:name="Light Shading Accent 6" w:semiHidden="0" w:uiPriority="60" w:unhideWhenUsed="0"/>
+    <w:lsdException w:name="Light List Accent 6" w:semiHidden="0" w:uiPriority="61" w:unhideWhenUsed="0"/>
+    <w:lsdException w:name="Light Grid Accent 6" w:semiHidden="0" w:uiPriority="62" w:unhideWhenUsed="0"/>
+    <w:lsdException w:name="Medium Shading 1 Accent 6" w:semiHidden="0" w:uiPriority="63" w:unhideWhenUsed="0"/>
+    <w:lsdException w:name="Medium Shading 2 Accent 6" w:semiHidden="0" w:uiPriority="64" w:unhideWhenUsed="0"/>
+    <w:lsdException w:name="Medium List 1 Accent 6" w:semiHidden="0" w:uiPriority="65" w:unhideWhenUsed="0"/>
+    <w:lsdException w:name="Medium List 2 Accent 6" w:semiHidden="0" w:uiPriority="66" w:unhideWhenUsed="0"/>
+    <w:lsdException w:name="Medium Grid 1 Accent 6" w:semiHidden="0" w:uiPriority="67" w:unhideWhenUsed="0"/>
+    <w:lsdException w:name="Medium Grid 2 Accent 6" w:semiHidden="0" w:uiPriority="68" w:unhideWhenUsed="0"/>
+    <w:lsdException w:name="Medium Grid 3 Accent 6" w:semiHidden="0" w:uiPriority="69" w:unhideWhenUsed="0"/>
+    <w:lsdException w:name="Dark List Accent 6" w:semiHidden="0" w:uiPriority="70" w:unhideWhenUsed="0"/>
+    <w:lsdException w:name="Colorful Shading Accent 6" w:semiHidden="0" w:uiPriority="71" w:unhideWhenUsed="0"/>
+    <w:lsdException w:name="Colorful List Accent 6" w:semiHidden="0" w:uiPriority="72" w:unhideWhenUsed="0"/>
+    <w:lsdException w:name="Colorful Grid Accent 6" w:semiHidden="0" w:uiPriority="73" w:unhideWhenUsed="0"/>
+    <w:lsdException w:name="Subtle Emphasis" w:semiHidden="0" w:uiPriority="19" w:unhideWhenUsed="0" w:qFormat="1"/>
+    <w:lsdException w:name="Intense Emphasis" w:semiHidden="0" w:uiPriority="21" w:unhideWhenUsed="0" w:qFormat="1"/>
+    <w:lsdException w:name="Subtle Reference" w:semiHidden="0" w:uiPriority="31" w:unhideWhenUsed="0" w:qFormat="1"/>
+    <w:lsdException w:name="Intense Reference" w:semiHidden="0" w:uiPriority="32" w:unhideWhenUsed="0" w:qFormat="1"/>
+    <w:lsdException w:name="Book Title" w:semiHidden="0" w:uiPriority="33" w:unhideWhenUsed="0" w:qFormat="1"/>
+    <w:lsdException w:name="Bibliography" w:uiPriority="37"/>
+    <w:lsdException w:name="TOC Heading" w:uiPriority="39" w:qFormat="1"/>
+  </w:latentStyles>
+  <w:style w:type="paragraph" w:default="1" w:styleId="Standard">
+    <w:name w:val="Normal"/>
+    <w:qFormat/>
+  </w:style>
+  <w:style w:type="character" w:default="1" w:styleId="Absatz-Standardschriftart">
+    <w:name w:val="Default Paragraph Font"/>
+    <w:uiPriority w:val="1"/>
+    <w:semiHidden/>
+    <w:unhideWhenUsed/>
+  </w:style>
+  <w:style w:type="table" w:default="1" w:styleId="NormaleTabelle">
+    <w:name w:val="Normal Table"/>
+    <w:uiPriority w:val="99"/>
+    <w:semiHidden/>
+    <w:unhideWhenUsed/>
+    <w:tblPr>
+      <w:tblInd w:w="0" w:type="dxa"/>
+      <w:tblCellMar>
+        <w:top w:w="0" w:type="dxa"/>
+        <w:left w:w="108" w:type="dxa"/>
+        <w:bottom w:w="0" w:type="dxa"/>
+        <w:right w:w="108" w:type="dxa"/>
+      </w:tblCellMar>
+    </w:tblPr>
+  </w:style>
+  <w:style w:type="numbering" w:default="1" w:styleId="KeineListe">
+    <w:name w:val="No List"/>
+    <w:uiPriority w:val="99"/>
+    <w:semiHidden/>
+    <w:unhideWhenUsed/>
+  </w:style>
+  <w:style w:type="character" w:styleId="Platzhaltertext">
+    <w:name w:val="Placeholder Text"/>
+    <w:basedOn w:val="Absatz-Standardschriftart"/>
+    <w:uiPriority w:val="99"/>
+    <w:semiHidden/>
+    <w:rsid w:val="00007207"/>
+    <w:rPr>
+      <w:color w:val="808080"/>
+    </w:rPr>
+  </w:style>
+</w:styles>
+</file>
+
+<file path=word/glossary/stylesWithEffects.xml><?xml version="1.0" encoding="utf-8"?>
+<w:styles xmlns:wpc="http://schemas.microsoft.com/office/word/2010/wordprocessingCanvas" xmlns:mc="http://schemas.openxmlformats.org/markup-compatibility/2006" xmlns:o="urn:schemas-microsoft-com:office:office" xmlns:r="http://schemas.openxmlformats.org/officeDocument/2006/relationships" xmlns:m="http://schemas.openxmlformats.org/officeDocument/2006/math" xmlns:v="urn:schemas-microsoft-com:vml" xmlns:wp14="http://schemas.microsoft.com/office/word/2010/wordprocessingDrawing" xmlns:wp="http://schemas.openxmlformats.org/drawingml/2006/wordprocessingDrawing" xmlns:w10="urn:schemas-microsoft-com:office:word" xmlns:w="http://schemas.openxmlformats.org/wordprocessingml/2006/main" xmlns:w14="http://schemas.microsoft.com/office/word/2010/wordml" xmlns:wpg="http://schemas.microsoft.com/office/word/2010/wordprocessingGroup" xmlns:wpi="http://schemas.microsoft.com/office/word/2010/wordprocessingInk" xmlns:wne="http://schemas.microsoft.com/office/word/2006/wordml" xmlns:wps="http://schemas.microsoft.com/office/word/2010/wordprocessingShape" mc:Ignorable="w14 wp14">
+  <w:docDefaults>
+    <w:rPrDefault>
+      <w:rPr>
+        <w:rFonts w:asciiTheme="minorHAnsi" w:eastAsiaTheme="minorEastAsia" w:hAnsiTheme="minorHAnsi" w:cstheme="minorBidi"/>
+        <w:sz w:val="22"/>
+        <w:szCs w:val="22"/>
+        <w:lang w:val="de-DE" w:eastAsia="de-DE" w:bidi="ar-SA"/>
+      </w:rPr>
+    </w:rPrDefault>
+    <w:pPrDefault>
+      <w:pPr>
+        <w:spacing w:after="200" w:line="276" w:lineRule="auto"/>
+      </w:pPr>
+    </w:pPrDefault>
+  </w:docDefaults>
+  <w:latentStyles w:defLockedState="0" w:defUIPriority="99" w:defSemiHidden="1" w:defUnhideWhenUsed="1" w:defQFormat="0" w:count="267">
+    <w:lsdException w:name="Normal" w:semiHidden="0" w:uiPriority="0" w:unhideWhenUsed="0" w:qFormat="1"/>
+    <w:lsdException w:name="heading 1" w:semiHidden="0" w:uiPriority="9" w:unhideWhenUsed="0" w:qFormat="1"/>
+    <w:lsdException w:name="heading 2" w:uiPriority="9" w:qFormat="1"/>
+    <w:lsdException w:name="heading 3" w:uiPriority="9" w:qFormat="1"/>
+    <w:lsdException w:name="heading 4" w:uiPriority="9" w:qFormat="1"/>
+    <w:lsdException w:name="heading 5" w:uiPriority="9" w:qFormat="1"/>
+    <w:lsdException w:name="heading 6" w:uiPriority="9" w:qFormat="1"/>
+    <w:lsdException w:name="heading 7" w:uiPriority="9" w:qFormat="1"/>
+    <w:lsdException w:name="heading 8" w:uiPriority="9" w:qFormat="1"/>
+    <w:lsdException w:name="heading 9" w:uiPriority="9" w:qFormat="1"/>
+    <w:lsdException w:name="toc 1" w:uiPriority="39"/>
+    <w:lsdException w:name="toc 2" w:uiPriority="39"/>
+    <w:lsdException w:name="toc 3" w:uiPriority="39"/>
+    <w:lsdException w:name="toc 4" w:uiPriority="39"/>
+    <w:lsdException w:name="toc 5" w:uiPriority="39"/>
+    <w:lsdException w:name="toc 6" w:uiPriority="39"/>
+    <w:lsdException w:name="toc 7" w:uiPriority="39"/>
+    <w:lsdException w:name="toc 8" w:uiPriority="39"/>
+    <w:lsdException w:name="toc 9" w:uiPriority="39"/>
+    <w:lsdException w:name="caption" w:uiPriority="35" w:qFormat="1"/>
+    <w:lsdException w:name="Title" w:semiHidden="0" w:uiPriority="10" w:unhideWhenUsed="0" w:qFormat="1"/>
+    <w:lsdException w:name="Default Paragraph Font" w:uiPriority="1"/>
+    <w:lsdException w:name="Subtitle" w:semiHidden="0" w:uiPriority="11" w:unhideWhenUsed="0" w:qFormat="1"/>
+    <w:lsdException w:name="Strong" w:semiHidden="0" w:uiPriority="22" w:unhideWhenUsed="0" w:qFormat="1"/>
+    <w:lsdException w:name="Emphasis" w:semiHidden="0" w:uiPriority="20" w:unhideWhenUsed="0" w:qFormat="1"/>
+    <w:lsdException w:name="Table Grid" w:semiHidden="0" w:uiPriority="59" w:unhideWhenUsed="0"/>
+    <w:lsdException w:name="Placeholder Text" w:unhideWhenUsed="0"/>
+    <w:lsdException w:name="No Spacing" w:semiHidden="0" w:uiPriority="1" w:unhideWhenUsed="0" w:qFormat="1"/>
+    <w:lsdException w:name="Light Shading" w:semiHidden="0" w:uiPriority="60" w:unhideWhenUsed="0"/>
+    <w:lsdException w:name="Light List" w:semiHidden="0" w:uiPriority="61" w:unhideWhenUsed="0"/>
+    <w:lsdException w:name="Light Grid" w:semiHidden="0" w:uiPriority="62" w:unhideWhenUsed="0"/>
+    <w:lsdException w:name="Medium Shading 1" w:semiHidden="0" w:uiPriority="63" w:unhideWhenUsed="0"/>
+    <w:lsdException w:name="Medium Shading 2" w:semiHidden="0" w:uiPriority="64" w:unhideWhenUsed="0"/>
+    <w:lsdException w:name="Medium List 1" w:semiHidden="0" w:uiPriority="65" w:unhideWhenUsed="0"/>
+    <w:lsdException w:name="Medium List 2" w:semiHidden="0" w:uiPriority="66" w:unhideWhenUsed="0"/>
+    <w:lsdException w:name="Medium Grid 1" w:semiHidden="0" w:uiPriority="67" w:unhideWhenUsed="0"/>
+    <w:lsdException w:name="Medium Grid 2" w:semiHidden="0" w:uiPriority="68" w:unhideWhenUsed="0"/>
+    <w:lsdException w:name="Medium Grid 3" w:semiHidden="0" w:uiPriority="69" w:unhideWhenUsed="0"/>
+    <w:lsdException w:name="Dark List" w:semiHidden="0" w:uiPriority="70" w:unhideWhenUsed="0"/>
+    <w:lsdException w:name="Colorful Shading" w:semiHidden="0" w:uiPriority="71" w:unhideWhenUsed="0"/>
+    <w:lsdException w:name="Colorful List" w:semiHidden="0" w:uiPriority="72" w:unhideWhenUsed="0"/>
+    <w:lsdException w:name="Colorful Grid" w:semiHidden="0" w:uiPriority="73" w:unhideWhenUsed="0"/>
+    <w:lsdException w:name="Light Shading Accent 1" w:semiHidden="0" w:uiPriority="60" w:unhideWhenUsed="0"/>
+    <w:lsdException w:name="Light List Accent 1" w:semiHidden="0" w:uiPriority="61" w:unhideWhenUsed="0"/>
+    <w:lsdException w:name="Light Grid Accent 1" w:semiHidden="0" w:uiPriority="62" w:unhideWhenUsed="0"/>
+    <w:lsdException w:name="Medium Shading 1 Accent 1" w:semiHidden="0" w:uiPriority="63" w:unhideWhenUsed="0"/>
+    <w:lsdException w:name="Medium Shading 2 Accent 1" w:semiHidden="0" w:uiPriority="64" w:unhideWhenUsed="0"/>
+    <w:lsdException w:name="Medium List 1 Accent 1" w:semiHidden="0" w:uiPriority="65" w:unhideWhenUsed="0"/>
+    <w:lsdException w:name="Revision" w:unhideWhenUsed="0"/>
+    <w:lsdException w:name="List Paragraph" w:semiHidden="0" w:uiPriority="34" w:unhideWhenUsed="0" w:qFormat="1"/>
+    <w:lsdException w:name="Quote" w:semiHidden="0" w:uiPriority="29" w:unhideWhenUsed="0" w:qFormat="1"/>
+    <w:lsdException w:name="Intense Quote" w:semiHidden="0" w:uiPriority="30" w:unhideWhenUsed="0" w:qFormat="1"/>
+    <w:lsdException w:name="Medium List 2 Accent 1" w:semiHidden="0" w:uiPriority="66" w:unhideWhenUsed="0"/>
+    <w:lsdException w:name="Medium Grid 1 Accent 1" w:semiHidden="0" w:uiPriority="67" w:unhideWhenUsed="0"/>
+    <w:lsdException w:name="Medium Grid 2 Accent 1" w:semiHidden="0" w:uiPriority="68" w:unhideWhenUsed="0"/>
+    <w:lsdException w:name="Medium Grid 3 Accent 1" w:semiHidden="0" w:uiPriority="69" w:unhideWhenUsed="0"/>
+    <w:lsdException w:name="Dark List Accent 1" w:semiHidden="0" w:uiPriority="70" w:unhideWhenUsed="0"/>
+    <w:lsdException w:name="Colorful Shading Accent 1" w:semiHidden="0" w:uiPriority="71" w:unhideWhenUsed="0"/>
+    <w:lsdException w:name="Colorful List Accent 1" w:semiHidden="0" w:uiPriority="72" w:unhideWhenUsed="0"/>
+    <w:lsdException w:name="Colorful Grid Accent 1" w:semiHidden="0" w:uiPriority="73" w:unhideWhenUsed="0"/>
+    <w:lsdException w:name="Light Shading Accent 2" w:semiHidden="0" w:uiPriority="60" w:unhideWhenUsed="0"/>
+    <w:lsdException w:name="Light List Accent 2" w:semiHidden="0" w:uiPriority="61" w:unhideWhenUsed="0"/>
+    <w:lsdException w:name="Light Grid Accent 2" w:semiHidden="0" w:uiPriority="62" w:unhideWhenUsed="0"/>
+    <w:lsdException w:name="Medium Shading 1 Accent 2" w:semiHidden="0" w:uiPriority="63" w:unhideWhenUsed="0"/>
+    <w:lsdException w:name="Medium Shading 2 Accent 2" w:semiHidden="0" w:uiPriority="64" w:unhideWhenUsed="0"/>
+    <w:lsdException w:name="Medium List 1 Accent 2" w:semiHidden="0" w:uiPriority="65" w:unhideWhenUsed="0"/>
+    <w:lsdException w:name="Medium List 2 Accent 2" w:semiHidden="0" w:uiPriority="66" w:unhideWhenUsed="0"/>
+    <w:lsdException w:name="Medium Grid 1 Accent 2" w:semiHidden="0" w:uiPriority="67" w:unhideWhenUsed="0"/>
+    <w:lsdException w:name="Medium Grid 2 Accent 2" w:semiHidden="0" w:uiPriority="68" w:unhideWhenUsed="0"/>
+    <w:lsdException w:name="Medium Grid 3 Accent 2" w:semiHidden="0" w:uiPriority="69" w:unhideWhenUsed="0"/>
+    <w:lsdException w:name="Dark List Accent 2" w:semiHidden="0" w:uiPriority="70" w:unhideWhenUsed="0"/>
+    <w:lsdException w:name="Colorful Shading Accent 2" w:semiHidden="0" w:uiPriority="71" w:unhideWhenUsed="0"/>
+    <w:lsdException w:name="Colorful List Accent 2" w:semiHidden="0" w:uiPriority="72" w:unhideWhenUsed="0"/>
+    <w:lsdException w:name="Colorful Grid Accent 2" w:semiHidden="0" w:uiPriority="73" w:unhideWhenUsed="0"/>
+    <w:lsdException w:name="Light Shading Accent 3" w:semiHidden="0" w:uiPriority="60" w:unhideWhenUsed="0"/>
+    <w:lsdException w:name="Light List Accent 3" w:semiHidden="0" w:uiPriority="61" w:unhideWhenUsed="0"/>
+    <w:lsdException w:name="Light Grid Accent 3" w:semiHidden="0" w:uiPriority="62" w:unhideWhenUsed="0"/>
+    <w:lsdException w:name="Medium Shading 1 Accent 3" w:semiHidden="0" w:uiPriority="63" w:unhideWhenUsed="0"/>
+    <w:lsdException w:name="Medium Shading 2 Accent 3" w:semiHidden="0" w:uiPriority="64" w:unhideWhenUsed="0"/>
+    <w:lsdException w:name="Medium List 1 Accent 3" w:semiHidden="0" w:uiPriority="65" w:unhideWhenUsed="0"/>
+    <w:lsdException w:name="Medium List 2 Accent 3" w:semiHidden="0" w:uiPriority="66" w:unhideWhenUsed="0"/>
+    <w:lsdException w:name="Medium Grid 1 Accent 3" w:semiHidden="0" w:uiPriority="67" w:unhideWhenUsed="0"/>
+    <w:lsdException w:name="Medium Grid 2 Accent 3" w:semiHidden="0" w:uiPriority="68" w:unhideWhenUsed="0"/>
+    <w:lsdException w:name="Medium Grid 3 Accent 3" w:semiHidden="0" w:uiPriority="69" w:unhideWhenUsed="0"/>
+    <w:lsdException w:name="Dark List Accent 3" w:semiHidden="0" w:uiPriority="70" w:unhideWhenUsed="0"/>
+    <w:lsdException w:name="Colorful Shading Accent 3" w:semiHidden="0" w:uiPriority="71" w:unhideWhenUsed="0"/>
+    <w:lsdException w:name="Colorful List Accent 3" w:semiHidden="0" w:uiPriority="72" w:unhideWhenUsed="0"/>
+    <w:lsdException w:name="Colorful Grid Accent 3" w:semiHidden="0" w:uiPriority="73" w:unhideWhenUsed="0"/>
+    <w:lsdException w:name="Light Shading Accent 4" w:semiHidden="0" w:uiPriority="60" w:unhideWhenUsed="0"/>
+    <w:lsdException w:name="Light List Accent 4" w:semiHidden="0" w:uiPriority="61" w:unhideWhenUsed="0"/>
+    <w:lsdException w:name="Light Grid Accent 4" w:semiHidden="0" w:uiPriority="62" w:unhideWhenUsed="0"/>
+    <w:lsdException w:name="Medium Shading 1 Accent 4" w:semiHidden="0" w:uiPriority="63" w:unhideWhenUsed="0"/>
+    <w:lsdException w:name="Medium Shading 2 Accent 4" w:semiHidden="0" w:uiPriority="64" w:unhideWhenUsed="0"/>
+    <w:lsdException w:name="Medium List 1 Accent 4" w:semiHidden="0" w:uiPriority="65" w:unhideWhenUsed="0"/>
+    <w:lsdException w:name="Medium List 2 Accent 4" w:semiHidden="0" w:uiPriority="66" w:unhideWhenUsed="0"/>
+    <w:lsdException w:name="Medium Grid 1 Accent 4" w:semiHidden="0" w:uiPriority="67" w:unhideWhenUsed="0"/>
+    <w:lsdException w:name="Medium Grid 2 Accent 4" w:semiHidden="0" w:uiPriority="68" w:unhideWhenUsed="0"/>
+    <w:lsdException w:name="Medium Grid 3 Accent 4" w:semiHidden="0" w:uiPriority="69" w:unhideWhenUsed="0"/>
+    <w:lsdException w:name="Dark List Accent 4" w:semiHidden="0" w:uiPriority="70" w:unhideWhenUsed="0"/>
+    <w:lsdException w:name="Colorful Shading Accent 4" w:semiHidden="0" w:uiPriority="71" w:unhideWhenUsed="0"/>
+    <w:lsdException w:name="Colorful List Accent 4" w:semiHidden="0" w:uiPriority="72" w:unhideWhenUsed="0"/>
+    <w:lsdException w:name="Colorful Grid Accent 4" w:semiHidden="0" w:uiPriority="73" w:unhideWhenUsed="0"/>
+    <w:lsdException w:name="Light Shading Accent 5" w:semiHidden="0" w:uiPriority="60" w:unhideWhenUsed="0"/>
+    <w:lsdException w:name="Light List Accent 5" w:semiHidden="0" w:uiPriority="61" w:unhideWhenUsed="0"/>
+    <w:lsdException w:name="Light Grid Accent 5" w:semiHidden="0" w:uiPriority="62" w:unhideWhenUsed="0"/>
+    <w:lsdException w:name="Medium Shading 1 Accent 5" w:semiHidden="0" w:uiPriority="63" w:unhideWhenUsed="0"/>
+    <w:lsdException w:name="Medium Shading 2 Accent 5" w:semiHidden="0" w:uiPriority="64" w:unhideWhenUsed="0"/>
+    <w:lsdException w:name="Medium List 1 Accent 5" w:semiHidden="0" w:uiPriority="65" w:unhideWhenUsed="0"/>
+    <w:lsdException w:name="Medium List 2 Accent 5" w:semiHidden="0" w:uiPriority="66" w:unhideWhenUsed="0"/>
+    <w:lsdException w:name="Medium Grid 1 Accent 5" w:semiHidden="0" w:uiPriority="67" w:unhideWhenUsed="0"/>
+    <w:lsdException w:name="Medium Grid 2 Accent 5" w:semiHidden="0" w:uiPriority="68" w:unhideWhenUsed="0"/>
+    <w:lsdException w:name="Medium Grid 3 Accent 5" w:semiHidden="0" w:uiPriority="69" w:unhideWhenUsed="0"/>
+    <w:lsdException w:name="Dark List Accent 5" w:semiHidden="0" w:uiPriority="70" w:unhideWhenUsed="0"/>
+    <w:lsdException w:name="Colorful Shading Accent 5" w:semiHidden="0" w:uiPriority="71" w:unhideWhenUsed="0"/>
+    <w:lsdException w:name="Colorful List Accent 5" w:semiHidden="0" w:uiPriority="72" w:unhideWhenUsed="0"/>
+    <w:lsdException w:name="Colorful Grid Accent 5" w:semiHidden="0" w:uiPriority="73" w:unhideWhenUsed="0"/>
+    <w:lsdException w:name="Light Shading Accent 6" w:semiHidden="0" w:uiPriority="60" w:unhideWhenUsed="0"/>
+    <w:lsdException w:name="Light List Accent 6" w:semiHidden="0" w:uiPriority="61" w:unhideWhenUsed="0"/>
+    <w:lsdException w:name="Light Grid Accent 6" w:semiHidden="0" w:uiPriority="62" w:unhideWhenUsed="0"/>
+    <w:lsdException w:name="Medium Shading 1 Accent 6" w:semiHidden="0" w:uiPriority="63" w:unhideWhenUsed="0"/>
+    <w:lsdException w:name="Medium Shading 2 Accent 6" w:semiHidden="0" w:uiPriority="64" w:unhideWhenUsed="0"/>
+    <w:lsdException w:name="Medium List 1 Accent 6" w:semiHidden="0" w:uiPriority="65" w:unhideWhenUsed="0"/>
+    <w:lsdException w:name="Medium List 2 Accent 6" w:semiHidden="0" w:uiPriority="66" w:unhideWhenUsed="0"/>
+    <w:lsdException w:name="Medium Grid 1 Accent 6" w:semiHidden="0" w:uiPriority="67" w:unhideWhenUsed="0"/>
+    <w:lsdException w:name="Medium Grid 2 Accent 6" w:semiHidden="0" w:uiPriority="68" w:unhideWhenUsed="0"/>
+    <w:lsdException w:name="Medium Grid 3 Accent 6" w:semiHidden="0" w:uiPriority="69" w:unhideWhenUsed="0"/>
+    <w:lsdException w:name="Dark List Accent 6" w:semiHidden="0" w:uiPriority="70" w:unhideWhenUsed="0"/>
+    <w:lsdException w:name="Colorful Shading Accent 6" w:semiHidden="0" w:uiPriority="71" w:unhideWhenUsed="0"/>
+    <w:lsdException w:name="Colorful List Accent 6" w:semiHidden="0" w:uiPriority="72" w:unhideWhenUsed="0"/>
+    <w:lsdException w:name="Colorful Grid Accent 6" w:semiHidden="0" w:uiPriority="73" w:unhideWhenUsed="0"/>
+    <w:lsdException w:name="Subtle Emphasis" w:semiHidden="0" w:uiPriority="19" w:unhideWhenUsed="0" w:qFormat="1"/>
+    <w:lsdException w:name="Intense Emphasis" w:semiHidden="0" w:uiPriority="21" w:unhideWhenUsed="0" w:qFormat="1"/>
+    <w:lsdException w:name="Subtle Reference" w:semiHidden="0" w:uiPriority="31" w:unhideWhenUsed="0" w:qFormat="1"/>
+    <w:lsdException w:name="Intense Reference" w:semiHidden="0" w:uiPriority="32" w:unhideWhenUsed="0" w:qFormat="1"/>
+    <w:lsdException w:name="Book Title" w:semiHidden="0" w:uiPriority="33" w:unhideWhenUsed="0" w:qFormat="1"/>
+    <w:lsdException w:name="Bibliography" w:uiPriority="37"/>
+    <w:lsdException w:name="TOC Heading" w:uiPriority="39" w:qFormat="1"/>
+  </w:latentStyles>
+  <w:style w:type="paragraph" w:default="1" w:styleId="Standard">
+    <w:name w:val="Normal"/>
+    <w:qFormat/>
+  </w:style>
+  <w:style w:type="character" w:default="1" w:styleId="Absatz-Standardschriftart">
+    <w:name w:val="Default Paragraph Font"/>
+    <w:uiPriority w:val="1"/>
+    <w:semiHidden/>
+    <w:unhideWhenUsed/>
+  </w:style>
+  <w:style w:type="table" w:default="1" w:styleId="NormaleTabelle">
+    <w:name w:val="Normal Table"/>
+    <w:uiPriority w:val="99"/>
+    <w:semiHidden/>
+    <w:unhideWhenUsed/>
+    <w:tblPr>
+      <w:tblInd w:w="0" w:type="dxa"/>
+      <w:tblCellMar>
+        <w:top w:w="0" w:type="dxa"/>
+        <w:left w:w="108" w:type="dxa"/>
+        <w:bottom w:w="0" w:type="dxa"/>
+        <w:right w:w="108" w:type="dxa"/>
+      </w:tblCellMar>
+    </w:tblPr>
+  </w:style>
+  <w:style w:type="numbering" w:default="1" w:styleId="KeineListe">
+    <w:name w:val="No List"/>
+    <w:uiPriority w:val="99"/>
+    <w:semiHidden/>
+    <w:unhideWhenUsed/>
+  </w:style>
+  <w:style w:type="character" w:styleId="Platzhaltertext">
+    <w:name w:val="Placeholder Text"/>
+    <w:basedOn w:val="Absatz-Standardschriftart"/>
+    <w:uiPriority w:val="99"/>
+    <w:semiHidden/>
+    <w:rsid w:val="00007207"/>
+    <w:rPr>
+      <w:color w:val="808080"/>
+    </w:rPr>
+  </w:style>
+</w:styles>
+</file>
+
+<file path=word/glossary/webSettings.xml><?xml version="1.0" encoding="utf-8"?>
+<w:webSettings xmlns:mc="http://schemas.openxmlformats.org/markup-compatibility/2006" xmlns:r="http://schemas.openxmlformats.org/officeDocument/2006/relationships" xmlns:w="http://schemas.openxmlformats.org/wordprocessingml/2006/main" xmlns:w14="http://schemas.microsoft.com/office/word/2010/wordml" mc:Ignorable="w14">
+  <w:optimizeForBrowser/>
+  <w:allowPNG/>
+</w:webSettings>
 </file>
 
 <file path=word/theme/theme1.xml><?xml version="1.0" encoding="utf-8"?>
@@ -31151,7 +33090,7 @@
 </file>
 
 <file path=customXml/itemProps1.xml><?xml version="1.0" encoding="utf-8"?>
-<ds:datastoreItem xmlns:ds="http://schemas.openxmlformats.org/officeDocument/2006/customXml" ds:itemID="{4237644C-ED58-4899-BD3A-D262FC257605}">
+<ds:datastoreItem xmlns:ds="http://schemas.openxmlformats.org/officeDocument/2006/customXml" ds:itemID="{EA78EC5D-E40D-413F-9448-44036B7A4CA8}">
   <ds:schemaRefs>
     <ds:schemaRef ds:uri="http://schemas.openxmlformats.org/officeDocument/2006/bibliography"/>
   </ds:schemaRefs>

</xml_diff>

<commit_message>
Roller Bearing Outlier Detection with Random Forests continued Documentation of Classification approach
</commit_message>
<xml_diff>
--- a/Documentation/SemiSupervisedMethodsInConditionMonitoring1.docx
+++ b/Documentation/SemiSupervisedMethodsInConditionMonitoring1.docx
@@ -22904,14 +22904,7 @@
                   <w:rFonts w:ascii="Cambria Math" w:eastAsiaTheme="minorEastAsia" w:hAnsi="Cambria Math"/>
                   <w:lang w:val="en-US"/>
                 </w:rPr>
-                <m:t>cl</m:t>
-              </m:r>
-              <m:r>
-                <w:rPr>
-                  <w:rFonts w:ascii="Cambria Math" w:eastAsiaTheme="minorEastAsia" w:hAnsi="Cambria Math"/>
-                  <w:lang w:val="en-US"/>
-                </w:rPr>
-                <m:t>ass</m:t>
+                <m:t>class</m:t>
               </m:r>
               <m:d>
                 <m:dPr>
@@ -22938,14 +22931,7 @@
                   <w:rFonts w:ascii="Cambria Math" w:eastAsiaTheme="minorEastAsia" w:hAnsi="Cambria Math"/>
                   <w:lang w:val="en-US"/>
                 </w:rPr>
-                <m:t>=c</m:t>
-              </m:r>
-              <m:r>
-                <w:rPr>
-                  <w:rFonts w:ascii="Cambria Math" w:eastAsiaTheme="minorEastAsia" w:hAnsi="Cambria Math"/>
-                  <w:lang w:val="en-US"/>
-                </w:rPr>
-                <m:t>lass(x)</m:t>
+                <m:t>=class(x)</m:t>
               </m:r>
             </m:sub>
             <m:sup/>
@@ -22986,21 +22972,7 @@
                           <w:rFonts w:ascii="Cambria Math" w:hAnsi="Cambria Math"/>
                           <w:lang w:val="en-US"/>
                         </w:rPr>
-                        <m:t>x</m:t>
-                      </m:r>
-                      <m:r>
-                        <w:rPr>
-                          <w:rFonts w:ascii="Cambria Math" w:hAnsi="Cambria Math"/>
-                          <w:lang w:val="en-US"/>
-                        </w:rPr>
-                        <m:t>,</m:t>
-                      </m:r>
-                      <m:r>
-                        <w:rPr>
-                          <w:rFonts w:ascii="Cambria Math" w:hAnsi="Cambria Math"/>
-                          <w:lang w:val="en-US"/>
-                        </w:rPr>
-                        <m:t>j</m:t>
+                        <m:t>x,j</m:t>
                       </m:r>
                     </m:sub>
                   </m:sSub>
@@ -23331,21 +23303,7 @@
               <w:rFonts w:ascii="Cambria Math" w:hAnsi="Cambria Math"/>
               <w:lang w:val="en-US"/>
             </w:rPr>
-            <m:t>Outlier</m:t>
-          </m:r>
-          <m:r>
-            <w:rPr>
-              <w:rFonts w:ascii="Cambria Math" w:hAnsi="Cambria Math"/>
-              <w:lang w:val="en-US"/>
-            </w:rPr>
-            <m:t>(x)</m:t>
-          </m:r>
-          <m:r>
-            <w:rPr>
-              <w:rFonts w:ascii="Cambria Math" w:hAnsi="Cambria Math"/>
-              <w:lang w:val="en-US"/>
-            </w:rPr>
-            <m:t>=</m:t>
+            <m:t>Outlier(x)=</m:t>
           </m:r>
           <m:f>
             <m:fPr>
@@ -23684,21 +23642,12 @@
           <m:t>)</m:t>
         </m:r>
       </m:oMath>
-      <w:proofErr w:type="gramStart"/>
-      <w:r>
-        <w:rPr>
-          <w:rFonts w:eastAsiaTheme="minorEastAsia"/>
-          <w:lang w:val="en-US"/>
-        </w:rPr>
-        <w:t xml:space="preserve"> is the median of all raw outlier</w:t>
-      </w:r>
-      <w:proofErr w:type="gramEnd"/>
-      <w:r>
-        <w:rPr>
-          <w:rFonts w:eastAsiaTheme="minorEastAsia"/>
-          <w:lang w:val="en-US"/>
-        </w:rPr>
-        <w:t xml:space="preserve"> measures of points in class </w:t>
+      <w:r>
+        <w:rPr>
+          <w:rFonts w:eastAsiaTheme="minorEastAsia"/>
+          <w:lang w:val="en-US"/>
+        </w:rPr>
+        <w:t xml:space="preserve"> is the median of all raw outlier measures of points in class </w:t>
       </w:r>
       <m:oMath>
         <m:r>
@@ -23823,8 +23772,17 @@
           <w:rFonts w:eastAsiaTheme="minorEastAsia"/>
           <w:lang w:val="en-US"/>
         </w:rPr>
-        <w:t xml:space="preserve">of all raw outlier measures in class </w:t>
-      </w:r>
+        <w:t xml:space="preserve">of all raw outlier measures in </w:t>
+      </w:r>
+      <w:proofErr w:type="gramStart"/>
+      <w:r>
+        <w:rPr>
+          <w:rFonts w:eastAsiaTheme="minorEastAsia"/>
+          <w:lang w:val="en-US"/>
+        </w:rPr>
+        <w:t xml:space="preserve">class </w:t>
+      </w:r>
+      <w:proofErr w:type="gramEnd"/>
       <m:oMath>
         <m:r>
           <w:rPr>
@@ -25048,25 +25006,26 @@
         <w:rPr>
           <w:lang w:val="en-US"/>
         </w:rPr>
-        <w:t xml:space="preserve">. </w:t>
-      </w:r>
-      <w:r>
-        <w:rPr>
-          <w:lang w:val="en-US"/>
-        </w:rPr>
-        <w:t>All results in the subsequent sections are based on disjoint training and test sets randomly sampled from the feature sets extracted in 4</w:t>
-      </w:r>
-      <w:r>
-        <w:rPr>
-          <w:lang w:val="en-US"/>
-        </w:rPr>
-        <w:t xml:space="preserve"> on each run</w:t>
-      </w:r>
-      <w:r>
-        <w:rPr>
-          <w:lang w:val="en-US"/>
-        </w:rPr>
         <w:t>.</w:t>
+      </w:r>
+      <w:r>
+        <w:rPr>
+          <w:lang w:val="en-US"/>
+        </w:rPr>
+        <w:t xml:space="preserve"> The available fault condition data was then used as test data, to evaluate the accuracy of the </w:t>
+      </w:r>
+      <w:r>
+        <w:rPr>
+          <w:i/>
+          <w:lang w:val="en-US"/>
+        </w:rPr>
+        <w:t xml:space="preserve">Random Forest </w:t>
+      </w:r>
+      <w:r>
+        <w:rPr>
+          <w:lang w:val="en-US"/>
+        </w:rPr>
+        <w:t>classifier.</w:t>
       </w:r>
     </w:p>
     <w:p>
@@ -25080,31 +25039,25 @@
         <w:rPr>
           <w:lang w:val="en-US"/>
         </w:rPr>
-        <w:t>In unsupervised training mode of Random Forests all available training data is considered to belong to a single class. Based on the training data, a synthetic dataset</w:t>
-      </w:r>
-      <w:r>
-        <w:rPr>
-          <w:lang w:val="en-US"/>
-        </w:rPr>
         <w:t xml:space="preserve"> </w:t>
       </w:r>
       <w:r>
         <w:rPr>
           <w:lang w:val="en-US"/>
         </w:rPr>
-        <w:t xml:space="preserve">representing a second class is created according to the algorithm described in 5.2.5. </w:t>
-      </w:r>
-      <w:r>
-        <w:rPr>
-          <w:lang w:val="en-US"/>
-        </w:rPr>
-        <w:t>This balanced dataset is then used to const</w:t>
-      </w:r>
-      <w:r>
-        <w:rPr>
-          <w:lang w:val="en-US"/>
-        </w:rPr>
-        <w:t xml:space="preserve">ruct a two-class Random Forest with most of the additional features described above, such as the Proximity Matrix or the Attribute Importance measure.  </w:t>
+        <w:t>All results in the subsequent sections are based on disjoint training and test sets randomly sampled from the feature sets extracted in 4</w:t>
+      </w:r>
+      <w:r>
+        <w:rPr>
+          <w:lang w:val="en-US"/>
+        </w:rPr>
+        <w:t xml:space="preserve"> on each run</w:t>
+      </w:r>
+      <w:r>
+        <w:rPr>
+          <w:lang w:val="en-US"/>
+        </w:rPr>
+        <w:t>.</w:t>
       </w:r>
     </w:p>
     <w:p>
@@ -25118,6 +25071,45 @@
         <w:rPr>
           <w:lang w:val="en-US"/>
         </w:rPr>
+        <w:t>In unsupervised training mode of Random Forests all available training data is considered to belong to a single class. Based on the training data, a synthetic dataset</w:t>
+      </w:r>
+      <w:r>
+        <w:rPr>
+          <w:lang w:val="en-US"/>
+        </w:rPr>
+        <w:t xml:space="preserve"> </w:t>
+      </w:r>
+      <w:r>
+        <w:rPr>
+          <w:lang w:val="en-US"/>
+        </w:rPr>
+        <w:t xml:space="preserve">representing a second class is created according to the algorithm described in 5.2.5. </w:t>
+      </w:r>
+      <w:r>
+        <w:rPr>
+          <w:lang w:val="en-US"/>
+        </w:rPr>
+        <w:t>This balanced dataset is then used to const</w:t>
+      </w:r>
+      <w:r>
+        <w:rPr>
+          <w:lang w:val="en-US"/>
+        </w:rPr>
+        <w:t xml:space="preserve">ruct a two-class Random Forest with most of the additional features described above, such as the Proximity Matrix or the Attribute Importance measure.  </w:t>
+      </w:r>
+    </w:p>
+    <w:p>
+      <w:pPr>
+        <w:jc w:val="both"/>
+        <w:rPr>
+          <w:lang w:val="en-US"/>
+        </w:rPr>
+      </w:pPr>
+      <w:r>
+        <w:rPr>
+          <w:lang w:val="en-US"/>
+        </w:rPr>
+        <w:lastRenderedPageBreak/>
         <w:t xml:space="preserve">The </w:t>
       </w:r>
       <w:r>
@@ -25157,14 +25149,7 @@
         <w:rPr>
           <w:lang w:val="en-US"/>
         </w:rPr>
-        <w:t xml:space="preserve"> calculated during the training phase and is only defined for the training data set. In its basic form it cannot be applied to </w:t>
-      </w:r>
-      <w:r>
-        <w:rPr>
-          <w:lang w:val="en-US"/>
-        </w:rPr>
-        <w:lastRenderedPageBreak/>
-        <w:t xml:space="preserve">measure the </w:t>
+        <w:t xml:space="preserve"> calculated during the training phase and is only defined for the training data set. In its basic form it cannot be applied to measure the </w:t>
       </w:r>
       <w:proofErr w:type="spellStart"/>
       <w:r>
@@ -25539,14 +25524,7 @@
           <w:i/>
           <w:lang w:val="en-US"/>
         </w:rPr>
-        <w:t>Attribute Importance</w:t>
-      </w:r>
-      <w:r>
-        <w:rPr>
-          <w:i/>
-          <w:lang w:val="en-US"/>
-        </w:rPr>
-        <w:t xml:space="preserve"> </w:t>
+        <w:t xml:space="preserve">Attribute Importance </w:t>
       </w:r>
       <w:r>
         <w:rPr>
@@ -25689,6 +25667,7 @@
         <w:rPr>
           <w:lang w:val="en-US"/>
         </w:rPr>
+        <w:lastRenderedPageBreak/>
         <w:t xml:space="preserve">The </w:t>
       </w:r>
       <w:r>
@@ -25749,21 +25728,510 @@
         <w:rPr>
           <w:lang w:val="en-US"/>
         </w:rPr>
-        <w:t xml:space="preserve"> order, as can be seen </w:t>
+        <w:t xml:space="preserve"> order</w:t>
+      </w:r>
+      <w:r>
+        <w:rPr>
+          <w:lang w:val="en-US"/>
+        </w:rPr>
+        <w:t xml:space="preserve"> of the attributes</w:t>
+      </w:r>
+      <w:r>
+        <w:rPr>
+          <w:lang w:val="en-US"/>
+        </w:rPr>
+        <w:t>, as can be seen in Fig, 13.</w:t>
+      </w:r>
+      <w:r>
+        <w:rPr>
+          <w:lang w:val="en-US"/>
+        </w:rPr>
+        <w:t xml:space="preserve">  </w:t>
+      </w:r>
+    </w:p>
+    <w:p>
+      <w:pPr>
+        <w:jc w:val="both"/>
+        <w:rPr>
+          <w:lang w:val="en-US"/>
+        </w:rPr>
+      </w:pPr>
+      <w:r>
+        <w:rPr>
+          <w:lang w:val="en-US"/>
+        </w:rPr>
+        <w:t>Since the</w:t>
+      </w:r>
+      <w:r>
+        <w:rPr>
+          <w:lang w:val="en-US"/>
+        </w:rPr>
+        <w:t xml:space="preserve"> standard</w:t>
+      </w:r>
+      <w:r>
+        <w:rPr>
+          <w:lang w:val="en-US"/>
+        </w:rPr>
+        <w:t xml:space="preserve"> </w:t>
+      </w:r>
+      <w:r>
+        <w:rPr>
+          <w:i/>
+          <w:lang w:val="en-US"/>
+        </w:rPr>
+        <w:t>Outlook Measure</w:t>
+      </w:r>
+      <w:r>
+        <w:rPr>
+          <w:i/>
+          <w:lang w:val="en-US"/>
+        </w:rPr>
+        <w:t xml:space="preserve"> </w:t>
+      </w:r>
+      <w:r>
+        <w:rPr>
+          <w:lang w:val="en-US"/>
+        </w:rPr>
+        <w:t xml:space="preserve">is exclusively defined on the training data set, which in this semi-supervised scenario consists of only normal condition data, </w:t>
+      </w:r>
+      <w:r>
+        <w:rPr>
+          <w:lang w:val="en-US"/>
+        </w:rPr>
+        <w:t xml:space="preserve">a different approach has to be found for the classification problem.  </w:t>
+      </w:r>
+      <w:r>
+        <w:rPr>
+          <w:lang w:val="en-US"/>
+        </w:rPr>
+        <w:t xml:space="preserve">In this thesis, a clustering approach based on the normal class </w:t>
+      </w:r>
+      <w:r>
+        <w:rPr>
+          <w:i/>
+          <w:lang w:val="en-US"/>
+        </w:rPr>
+        <w:t>prototype</w:t>
+      </w:r>
+      <w:r>
+        <w:rPr>
+          <w:lang w:val="en-US"/>
+        </w:rPr>
+        <w:t xml:space="preserve"> was chosen, involving the following steps:</w:t>
+      </w:r>
+    </w:p>
+    <w:p>
+      <w:pPr>
+        <w:pStyle w:val="Listenabsatz"/>
+        <w:numPr>
+          <w:ilvl w:val="0"/>
+          <w:numId w:val="48"/>
+        </w:numPr>
+        <w:jc w:val="both"/>
+        <w:rPr>
+          <w:lang w:val="en-US"/>
+        </w:rPr>
+      </w:pPr>
+      <w:r>
+        <w:rPr>
+          <w:lang w:val="en-US"/>
+        </w:rPr>
+        <w:t xml:space="preserve">Separation of the of the normal data set into the </w:t>
+      </w:r>
+      <w:r>
+        <w:rPr>
+          <w:lang w:val="en-US"/>
+        </w:rPr>
+        <w:t xml:space="preserve">3 </w:t>
+      </w:r>
+      <w:r>
+        <w:rPr>
+          <w:lang w:val="en-US"/>
+        </w:rPr>
+        <w:t>disjoint sets training set 1, training set</w:t>
+      </w:r>
+      <w:r>
+        <w:rPr>
+          <w:lang w:val="en-US"/>
+        </w:rPr>
+        <w:t xml:space="preserve"> 2 and test data</w:t>
+      </w:r>
+    </w:p>
+    <w:p>
+      <w:pPr>
+        <w:pStyle w:val="Listenabsatz"/>
+        <w:numPr>
+          <w:ilvl w:val="0"/>
+          <w:numId w:val="48"/>
+        </w:numPr>
+        <w:jc w:val="both"/>
+        <w:rPr>
+          <w:lang w:val="en-US"/>
+        </w:rPr>
+      </w:pPr>
+      <w:r>
+        <w:rPr>
+          <w:lang w:val="en-US"/>
+        </w:rPr>
+        <w:t xml:space="preserve">Construction of an unsupervised </w:t>
+      </w:r>
+      <w:r>
+        <w:rPr>
+          <w:i/>
+          <w:lang w:val="en-US"/>
+        </w:rPr>
+        <w:t xml:space="preserve">Random Forest </w:t>
+      </w:r>
+      <w:r>
+        <w:rPr>
+          <w:lang w:val="en-US"/>
+        </w:rPr>
+        <w:t>with  training set 1</w:t>
+      </w:r>
+    </w:p>
+    <w:p>
+      <w:pPr>
+        <w:pStyle w:val="Listenabsatz"/>
+        <w:numPr>
+          <w:ilvl w:val="0"/>
+          <w:numId w:val="48"/>
+        </w:numPr>
+        <w:jc w:val="both"/>
+        <w:rPr>
+          <w:lang w:val="en-US"/>
+        </w:rPr>
+      </w:pPr>
+      <w:r>
+        <w:rPr>
+          <w:lang w:val="en-US"/>
+        </w:rPr>
+        <w:t xml:space="preserve">Calculation of the normal or target class </w:t>
+      </w:r>
+      <w:r>
+        <w:rPr>
+          <w:i/>
+          <w:lang w:val="en-US"/>
+        </w:rPr>
+        <w:t xml:space="preserve">prototype </w:t>
+      </w:r>
+      <w:r>
+        <w:rPr>
+          <w:lang w:val="en-US"/>
+        </w:rPr>
+        <w:t>based on the proximity matrix computed in the previous step</w:t>
+      </w:r>
+    </w:p>
+    <w:p>
+      <w:pPr>
+        <w:pStyle w:val="Listenabsatz"/>
+        <w:numPr>
+          <w:ilvl w:val="0"/>
+          <w:numId w:val="48"/>
+        </w:numPr>
+        <w:jc w:val="both"/>
+        <w:rPr>
+          <w:lang w:val="en-US"/>
+        </w:rPr>
+      </w:pPr>
+      <w:r>
+        <w:rPr>
+          <w:lang w:val="en-US"/>
+        </w:rPr>
+        <w:t xml:space="preserve"> Calculation of the </w:t>
+      </w:r>
+      <w:r>
+        <w:rPr>
+          <w:i/>
+          <w:lang w:val="en-US"/>
+        </w:rPr>
+        <w:t xml:space="preserve">Euclidean Distances </w:t>
+      </w:r>
+      <w:r>
+        <w:rPr>
+          <w:lang w:val="en-US"/>
+        </w:rPr>
+        <w:t>between</w:t>
+      </w:r>
+      <w:r>
+        <w:rPr>
+          <w:lang w:val="en-US"/>
+        </w:rPr>
+        <w:t xml:space="preserve"> the data points of training set 2  and the class prototype</w:t>
+      </w:r>
+    </w:p>
+    <w:p>
+      <w:pPr>
+        <w:pStyle w:val="Listenabsatz"/>
+        <w:numPr>
+          <w:ilvl w:val="0"/>
+          <w:numId w:val="48"/>
+        </w:numPr>
+        <w:jc w:val="both"/>
+        <w:rPr>
+          <w:lang w:val="en-US"/>
+        </w:rPr>
+      </w:pPr>
+      <w:r>
+        <w:rPr>
+          <w:lang w:val="en-US"/>
+        </w:rPr>
+        <w:t>Definition of a threshold based on the</w:t>
+      </w:r>
+      <w:r>
+        <w:rPr>
+          <w:lang w:val="en-US"/>
+        </w:rPr>
+        <w:t xml:space="preserve"> </w:t>
+      </w:r>
+      <w:r>
+        <w:rPr>
+          <w:i/>
+          <w:lang w:val="en-US"/>
+        </w:rPr>
+        <w:t xml:space="preserve">Euclidean Distances </w:t>
+      </w:r>
+      <w:r>
+        <w:rPr>
+          <w:lang w:val="en-US"/>
+        </w:rPr>
+        <w:t>calculated in 4</w:t>
+      </w:r>
+    </w:p>
+    <w:p>
+      <w:pPr>
+        <w:pStyle w:val="Listenabsatz"/>
+        <w:numPr>
+          <w:ilvl w:val="0"/>
+          <w:numId w:val="48"/>
+        </w:numPr>
+        <w:jc w:val="both"/>
+        <w:rPr>
+          <w:lang w:val="en-US"/>
+        </w:rPr>
+      </w:pPr>
+      <w:r>
+        <w:rPr>
+          <w:lang w:val="en-US"/>
+        </w:rPr>
+        <w:t>Classification of test data with a Euclidean distance to the normal class prototype smaller than or equal to the</w:t>
+      </w:r>
+      <w:r>
+        <w:rPr>
+          <w:lang w:val="en-US"/>
+        </w:rPr>
+        <w:t xml:space="preserve"> </w:t>
+      </w:r>
+      <w:r>
+        <w:rPr>
+          <w:lang w:val="en-US"/>
+        </w:rPr>
+        <w:t>threshold d</w:t>
+      </w:r>
+      <w:r>
+        <w:rPr>
+          <w:lang w:val="en-US"/>
+        </w:rPr>
+        <w:t>efined in 5</w:t>
+      </w:r>
+      <w:r>
+        <w:rPr>
+          <w:lang w:val="en-US"/>
+        </w:rPr>
+        <w:t xml:space="preserve"> as normal, or as outlier otherwise. </w:t>
+      </w:r>
+    </w:p>
+    <w:p>
+      <w:pPr>
+        <w:jc w:val="both"/>
+        <w:rPr>
+          <w:lang w:val="en-US"/>
+        </w:rPr>
+      </w:pPr>
+      <w:r>
+        <w:rPr>
+          <w:lang w:val="en-US"/>
+        </w:rPr>
+        <w:t>Figure 14 shows the Euclidean distances</w:t>
+      </w:r>
+      <w:r>
+        <w:rPr>
+          <w:lang w:val="en-US"/>
+        </w:rPr>
+        <w:t xml:space="preserve"> between the normal class prototype and </w:t>
+      </w:r>
+      <w:r>
+        <w:rPr>
+          <w:lang w:val="en-US"/>
+        </w:rPr>
+        <w:t xml:space="preserve">a test set consisting of 30 data vectors randomly sampled from the normal, the ball fault, the Inner Raceway fault and the Outer Raceway fault feature sets each. </w:t>
+      </w:r>
+    </w:p>
+    <w:p>
+      <w:pPr>
+        <w:keepNext/>
+        <w:jc w:val="center"/>
+      </w:pPr>
+      <w:r>
+        <w:rPr>
+          <w:noProof/>
+          <w:lang w:eastAsia="de-DE"/>
+        </w:rPr>
+        <w:drawing>
+          <wp:inline distT="0" distB="0" distL="0" distR="0" wp14:anchorId="5936C872" wp14:editId="25B4AF15">
+            <wp:extent cx="5327650" cy="2292350"/>
+            <wp:effectExtent l="0" t="0" r="6350" b="0"/>
+            <wp:docPr id="14" name="Grafik 14"/>
+            <wp:cNvGraphicFramePr>
+              <a:graphicFrameLocks xmlns:a="http://schemas.openxmlformats.org/drawingml/2006/main" noChangeAspect="1"/>
+            </wp:cNvGraphicFramePr>
+            <a:graphic xmlns:a="http://schemas.openxmlformats.org/drawingml/2006/main">
+              <a:graphicData uri="http://schemas.openxmlformats.org/drawingml/2006/picture">
+                <pic:pic xmlns:pic="http://schemas.openxmlformats.org/drawingml/2006/picture">
+                  <pic:nvPicPr>
+                    <pic:cNvPr id="0" name="EuclideanDistanceOfTestDataToNormalPrototypeWithThresholdBW.jpeg"/>
+                    <pic:cNvPicPr/>
+                  </pic:nvPicPr>
+                  <pic:blipFill>
+                    <a:blip r:embed="rId20">
+                      <a:extLst>
+                        <a:ext uri="{28A0092B-C50C-407E-A947-70E740481C1C}">
+                          <a14:useLocalDpi xmlns:a14="http://schemas.microsoft.com/office/drawing/2010/main" val="0"/>
+                        </a:ext>
+                      </a:extLst>
+                    </a:blip>
+                    <a:stretch>
+                      <a:fillRect/>
+                    </a:stretch>
+                  </pic:blipFill>
+                  <pic:spPr>
+                    <a:xfrm>
+                      <a:off x="0" y="0"/>
+                      <a:ext cx="5327650" cy="2292350"/>
+                    </a:xfrm>
+                    <a:prstGeom prst="rect">
+                      <a:avLst/>
+                    </a:prstGeom>
+                  </pic:spPr>
+                </pic:pic>
+              </a:graphicData>
+            </a:graphic>
+          </wp:inline>
+        </w:drawing>
+      </w:r>
+    </w:p>
+    <w:p>
+      <w:pPr>
+        <w:pStyle w:val="Beschriftung"/>
+        <w:jc w:val="center"/>
+        <w:rPr>
+          <w:lang w:val="en-US"/>
+        </w:rPr>
+      </w:pPr>
+      <w:proofErr w:type="gramStart"/>
+      <w:r>
+        <w:rPr>
+          <w:lang w:val="en-US"/>
+        </w:rPr>
+        <w:t>Fig.</w:t>
+      </w:r>
+      <w:proofErr w:type="gramEnd"/>
+      <w:r>
+        <w:rPr>
+          <w:lang w:val="en-US"/>
+        </w:rPr>
+        <w:t xml:space="preserve"> </w:t>
+      </w:r>
+      <w:r>
+        <w:fldChar w:fldCharType="begin"/>
+      </w:r>
+      <w:r>
+        <w:rPr>
+          <w:lang w:val="en-US"/>
+        </w:rPr>
+        <w:instrText xml:space="preserve"> SEQ Fig. \* ARABIC </w:instrText>
+      </w:r>
+      <w:r>
+        <w:fldChar w:fldCharType="separate"/>
+      </w:r>
+      <w:r>
+        <w:rPr>
+          <w:noProof/>
+          <w:lang w:val="en-US"/>
+        </w:rPr>
+        <w:t>14</w:t>
+      </w:r>
+      <w:r>
+        <w:fldChar w:fldCharType="end"/>
+      </w:r>
+      <w:r>
+        <w:rPr>
+          <w:lang w:val="en-US"/>
+        </w:rPr>
+        <w:t xml:space="preserve"> Euclidean Distances between test data and normal prototype</w:t>
+      </w:r>
+    </w:p>
+    <w:p>
+      <w:pPr>
+        <w:jc w:val="both"/>
+        <w:rPr>
+          <w:lang w:val="en-US"/>
+        </w:rPr>
+      </w:pPr>
+      <w:r>
+        <w:rPr>
+          <w:lang w:val="en-US"/>
+        </w:rPr>
+        <w:t xml:space="preserve">The plot of </w:t>
+      </w:r>
+      <w:r>
+        <w:rPr>
+          <w:lang w:val="en-US"/>
+        </w:rPr>
+        <w:t>Euclidean distances</w:t>
+      </w:r>
+      <w:r>
+        <w:rPr>
+          <w:lang w:val="en-US"/>
+        </w:rPr>
+        <w:t xml:space="preserve"> </w:t>
       </w:r>
       <w:bookmarkStart w:id="1" w:name="_GoBack"/>
-      <w:r>
-        <w:rPr>
-          <w:lang w:val="en-US"/>
-        </w:rPr>
-        <w:t>in</w:t>
-      </w:r>
       <w:bookmarkEnd w:id="1"/>
       <w:r>
         <w:rPr>
           <w:lang w:val="en-US"/>
         </w:rPr>
-        <w:t xml:space="preserve"> Fig, 13.</w:t>
+        <w:t>shows</w:t>
+      </w:r>
+      <w:r>
+        <w:rPr>
+          <w:lang w:val="en-US"/>
+        </w:rPr>
+        <w:t>, that a constant threshold simply defined as the value of highest Euclidean distance among all normal data is enough to</w:t>
+      </w:r>
+      <w:r>
+        <w:rPr>
+          <w:lang w:val="en-US"/>
+        </w:rPr>
+        <w:t xml:space="preserve"> clearly</w:t>
+      </w:r>
+      <w:r>
+        <w:rPr>
+          <w:lang w:val="en-US"/>
+        </w:rPr>
+        <w:t xml:space="preserve"> separate </w:t>
+      </w:r>
+      <w:r>
+        <w:rPr>
+          <w:lang w:val="en-US"/>
+        </w:rPr>
+        <w:t>normal data from o</w:t>
+      </w:r>
+      <w:r>
+        <w:rPr>
+          <w:lang w:val="en-US"/>
+        </w:rPr>
+        <w:t>utlier data in this scenario.</w:t>
       </w:r>
     </w:p>
     <w:sectPr>
@@ -26327,6 +26795,95 @@
     </w:lvl>
   </w:abstractNum>
   <w:abstractNum w:abstractNumId="6">
+    <w:nsid w:val="18D25F0F"/>
+    <w:multiLevelType w:val="hybridMultilevel"/>
+    <w:tmpl w:val="8AA0BC88"/>
+    <w:lvl w:ilvl="0" w:tplc="0407000F">
+      <w:start w:val="1"/>
+      <w:numFmt w:val="decimal"/>
+      <w:lvlText w:val="%1."/>
+      <w:lvlJc w:val="left"/>
+      <w:pPr>
+        <w:ind w:left="720" w:hanging="360"/>
+      </w:pPr>
+      <w:rPr>
+        <w:rFonts w:hint="default"/>
+      </w:rPr>
+    </w:lvl>
+    <w:lvl w:ilvl="1" w:tplc="04070019" w:tentative="1">
+      <w:start w:val="1"/>
+      <w:numFmt w:val="lowerLetter"/>
+      <w:lvlText w:val="%2."/>
+      <w:lvlJc w:val="left"/>
+      <w:pPr>
+        <w:ind w:left="1440" w:hanging="360"/>
+      </w:pPr>
+    </w:lvl>
+    <w:lvl w:ilvl="2" w:tplc="0407001B" w:tentative="1">
+      <w:start w:val="1"/>
+      <w:numFmt w:val="lowerRoman"/>
+      <w:lvlText w:val="%3."/>
+      <w:lvlJc w:val="right"/>
+      <w:pPr>
+        <w:ind w:left="2160" w:hanging="180"/>
+      </w:pPr>
+    </w:lvl>
+    <w:lvl w:ilvl="3" w:tplc="0407000F" w:tentative="1">
+      <w:start w:val="1"/>
+      <w:numFmt w:val="decimal"/>
+      <w:lvlText w:val="%4."/>
+      <w:lvlJc w:val="left"/>
+      <w:pPr>
+        <w:ind w:left="2880" w:hanging="360"/>
+      </w:pPr>
+    </w:lvl>
+    <w:lvl w:ilvl="4" w:tplc="04070019" w:tentative="1">
+      <w:start w:val="1"/>
+      <w:numFmt w:val="lowerLetter"/>
+      <w:lvlText w:val="%5."/>
+      <w:lvlJc w:val="left"/>
+      <w:pPr>
+        <w:ind w:left="3600" w:hanging="360"/>
+      </w:pPr>
+    </w:lvl>
+    <w:lvl w:ilvl="5" w:tplc="0407001B" w:tentative="1">
+      <w:start w:val="1"/>
+      <w:numFmt w:val="lowerRoman"/>
+      <w:lvlText w:val="%6."/>
+      <w:lvlJc w:val="right"/>
+      <w:pPr>
+        <w:ind w:left="4320" w:hanging="180"/>
+      </w:pPr>
+    </w:lvl>
+    <w:lvl w:ilvl="6" w:tplc="0407000F" w:tentative="1">
+      <w:start w:val="1"/>
+      <w:numFmt w:val="decimal"/>
+      <w:lvlText w:val="%7."/>
+      <w:lvlJc w:val="left"/>
+      <w:pPr>
+        <w:ind w:left="5040" w:hanging="360"/>
+      </w:pPr>
+    </w:lvl>
+    <w:lvl w:ilvl="7" w:tplc="04070019" w:tentative="1">
+      <w:start w:val="1"/>
+      <w:numFmt w:val="lowerLetter"/>
+      <w:lvlText w:val="%8."/>
+      <w:lvlJc w:val="left"/>
+      <w:pPr>
+        <w:ind w:left="5760" w:hanging="360"/>
+      </w:pPr>
+    </w:lvl>
+    <w:lvl w:ilvl="8" w:tplc="0407001B" w:tentative="1">
+      <w:start w:val="1"/>
+      <w:numFmt w:val="lowerRoman"/>
+      <w:lvlText w:val="%9."/>
+      <w:lvlJc w:val="right"/>
+      <w:pPr>
+        <w:ind w:left="6480" w:hanging="180"/>
+      </w:pPr>
+    </w:lvl>
+  </w:abstractNum>
+  <w:abstractNum w:abstractNumId="7">
     <w:nsid w:val="1D6D10A9"/>
     <w:multiLevelType w:val="multilevel"/>
     <w:tmpl w:val="0407001F"/>
@@ -26412,7 +26969,7 @@
       </w:pPr>
     </w:lvl>
   </w:abstractNum>
-  <w:abstractNum w:abstractNumId="7">
+  <w:abstractNum w:abstractNumId="8">
     <w:nsid w:val="1FEF4896"/>
     <w:multiLevelType w:val="hybridMultilevel"/>
     <w:tmpl w:val="8458C59A"/>
@@ -26498,7 +27055,7 @@
       </w:pPr>
     </w:lvl>
   </w:abstractNum>
-  <w:abstractNum w:abstractNumId="8">
+  <w:abstractNum w:abstractNumId="9">
     <w:nsid w:val="21002DC6"/>
     <w:multiLevelType w:val="multilevel"/>
     <w:tmpl w:val="0407001F"/>
@@ -26584,7 +27141,7 @@
       </w:pPr>
     </w:lvl>
   </w:abstractNum>
-  <w:abstractNum w:abstractNumId="9">
+  <w:abstractNum w:abstractNumId="10">
     <w:nsid w:val="218D5456"/>
     <w:multiLevelType w:val="multilevel"/>
     <w:tmpl w:val="D96ED4B8"/>
@@ -26673,7 +27230,7 @@
       </w:pPr>
     </w:lvl>
   </w:abstractNum>
-  <w:abstractNum w:abstractNumId="10">
+  <w:abstractNum w:abstractNumId="11">
     <w:nsid w:val="22303318"/>
     <w:multiLevelType w:val="multilevel"/>
     <w:tmpl w:val="0407001F"/>
@@ -26759,7 +27316,7 @@
       </w:pPr>
     </w:lvl>
   </w:abstractNum>
-  <w:abstractNum w:abstractNumId="11">
+  <w:abstractNum w:abstractNumId="12">
     <w:nsid w:val="23616FB4"/>
     <w:multiLevelType w:val="multilevel"/>
     <w:tmpl w:val="0407001F"/>
@@ -26845,7 +27402,7 @@
       </w:pPr>
     </w:lvl>
   </w:abstractNum>
-  <w:abstractNum w:abstractNumId="12">
+  <w:abstractNum w:abstractNumId="13">
     <w:nsid w:val="24772BFB"/>
     <w:multiLevelType w:val="hybridMultilevel"/>
     <w:tmpl w:val="D7DA7A38"/>
@@ -26931,7 +27488,7 @@
       </w:pPr>
     </w:lvl>
   </w:abstractNum>
-  <w:abstractNum w:abstractNumId="13">
+  <w:abstractNum w:abstractNumId="14">
     <w:nsid w:val="25CD697D"/>
     <w:multiLevelType w:val="multilevel"/>
     <w:tmpl w:val="0407001F"/>
@@ -27017,7 +27574,7 @@
       </w:pPr>
     </w:lvl>
   </w:abstractNum>
-  <w:abstractNum w:abstractNumId="14">
+  <w:abstractNum w:abstractNumId="15">
     <w:nsid w:val="28A1695A"/>
     <w:multiLevelType w:val="hybridMultilevel"/>
     <w:tmpl w:val="EA508680"/>
@@ -27106,7 +27663,7 @@
       </w:pPr>
     </w:lvl>
   </w:abstractNum>
-  <w:abstractNum w:abstractNumId="15">
+  <w:abstractNum w:abstractNumId="16">
     <w:nsid w:val="2A525833"/>
     <w:multiLevelType w:val="multilevel"/>
     <w:tmpl w:val="0407001F"/>
@@ -27192,7 +27749,7 @@
       </w:pPr>
     </w:lvl>
   </w:abstractNum>
-  <w:abstractNum w:abstractNumId="16">
+  <w:abstractNum w:abstractNumId="17">
     <w:nsid w:val="2F185EF4"/>
     <w:multiLevelType w:val="multilevel"/>
     <w:tmpl w:val="0407001F"/>
@@ -27278,7 +27835,7 @@
       </w:pPr>
     </w:lvl>
   </w:abstractNum>
-  <w:abstractNum w:abstractNumId="17">
+  <w:abstractNum w:abstractNumId="18">
     <w:nsid w:val="328C66D5"/>
     <w:multiLevelType w:val="multilevel"/>
     <w:tmpl w:val="0407001F"/>
@@ -27364,7 +27921,7 @@
       </w:pPr>
     </w:lvl>
   </w:abstractNum>
-  <w:abstractNum w:abstractNumId="18">
+  <w:abstractNum w:abstractNumId="19">
     <w:nsid w:val="32D72FE2"/>
     <w:multiLevelType w:val="hybridMultilevel"/>
     <w:tmpl w:val="67F20EE8"/>
@@ -27477,7 +28034,7 @@
       </w:rPr>
     </w:lvl>
   </w:abstractNum>
-  <w:abstractNum w:abstractNumId="19">
+  <w:abstractNum w:abstractNumId="20">
     <w:nsid w:val="331E447D"/>
     <w:multiLevelType w:val="multilevel"/>
     <w:tmpl w:val="0407001F"/>
@@ -27563,7 +28120,7 @@
       </w:pPr>
     </w:lvl>
   </w:abstractNum>
-  <w:abstractNum w:abstractNumId="20">
+  <w:abstractNum w:abstractNumId="21">
     <w:nsid w:val="36EC4494"/>
     <w:multiLevelType w:val="hybridMultilevel"/>
     <w:tmpl w:val="0E08A0AC"/>
@@ -27676,7 +28233,7 @@
       </w:rPr>
     </w:lvl>
   </w:abstractNum>
-  <w:abstractNum w:abstractNumId="21">
+  <w:abstractNum w:abstractNumId="22">
     <w:nsid w:val="374A5D49"/>
     <w:multiLevelType w:val="hybridMultilevel"/>
     <w:tmpl w:val="25DA8DEC"/>
@@ -27789,7 +28346,7 @@
       </w:rPr>
     </w:lvl>
   </w:abstractNum>
-  <w:abstractNum w:abstractNumId="22">
+  <w:abstractNum w:abstractNumId="23">
     <w:nsid w:val="38873FBD"/>
     <w:multiLevelType w:val="hybridMultilevel"/>
     <w:tmpl w:val="269C7CEE"/>
@@ -27902,7 +28459,7 @@
       </w:rPr>
     </w:lvl>
   </w:abstractNum>
-  <w:abstractNum w:abstractNumId="23">
+  <w:abstractNum w:abstractNumId="24">
     <w:nsid w:val="391932AA"/>
     <w:multiLevelType w:val="hybridMultilevel"/>
     <w:tmpl w:val="A99AEFDC"/>
@@ -28015,7 +28572,7 @@
       </w:rPr>
     </w:lvl>
   </w:abstractNum>
-  <w:abstractNum w:abstractNumId="24">
+  <w:abstractNum w:abstractNumId="25">
     <w:nsid w:val="3D2E4F19"/>
     <w:multiLevelType w:val="hybridMultilevel"/>
     <w:tmpl w:val="A9082820"/>
@@ -28128,7 +28685,7 @@
       </w:rPr>
     </w:lvl>
   </w:abstractNum>
-  <w:abstractNum w:abstractNumId="25">
+  <w:abstractNum w:abstractNumId="26">
     <w:nsid w:val="3ED065AF"/>
     <w:multiLevelType w:val="multilevel"/>
     <w:tmpl w:val="0407001F"/>
@@ -28214,7 +28771,7 @@
       </w:pPr>
     </w:lvl>
   </w:abstractNum>
-  <w:abstractNum w:abstractNumId="26">
+  <w:abstractNum w:abstractNumId="27">
     <w:nsid w:val="421F7374"/>
     <w:multiLevelType w:val="hybridMultilevel"/>
     <w:tmpl w:val="D92604C0"/>
@@ -28300,7 +28857,7 @@
       </w:pPr>
     </w:lvl>
   </w:abstractNum>
-  <w:abstractNum w:abstractNumId="27">
+  <w:abstractNum w:abstractNumId="28">
     <w:nsid w:val="432A53C9"/>
     <w:multiLevelType w:val="multilevel"/>
     <w:tmpl w:val="0407001F"/>
@@ -28386,7 +28943,7 @@
       </w:pPr>
     </w:lvl>
   </w:abstractNum>
-  <w:abstractNum w:abstractNumId="28">
+  <w:abstractNum w:abstractNumId="29">
     <w:nsid w:val="436E0271"/>
     <w:multiLevelType w:val="hybridMultilevel"/>
     <w:tmpl w:val="CB120CC8"/>
@@ -28475,7 +29032,7 @@
       </w:pPr>
     </w:lvl>
   </w:abstractNum>
-  <w:abstractNum w:abstractNumId="29">
+  <w:abstractNum w:abstractNumId="30">
     <w:nsid w:val="452B4528"/>
     <w:multiLevelType w:val="multilevel"/>
     <w:tmpl w:val="0407001F"/>
@@ -28561,7 +29118,7 @@
       </w:pPr>
     </w:lvl>
   </w:abstractNum>
-  <w:abstractNum w:abstractNumId="30">
+  <w:abstractNum w:abstractNumId="31">
     <w:nsid w:val="46D76723"/>
     <w:multiLevelType w:val="hybridMultilevel"/>
     <w:tmpl w:val="CA40B030"/>
@@ -28674,7 +29231,7 @@
       </w:rPr>
     </w:lvl>
   </w:abstractNum>
-  <w:abstractNum w:abstractNumId="31">
+  <w:abstractNum w:abstractNumId="32">
     <w:nsid w:val="487E5F73"/>
     <w:multiLevelType w:val="multilevel"/>
     <w:tmpl w:val="D96ED4B8"/>
@@ -28763,7 +29320,7 @@
       </w:pPr>
     </w:lvl>
   </w:abstractNum>
-  <w:abstractNum w:abstractNumId="32">
+  <w:abstractNum w:abstractNumId="33">
     <w:nsid w:val="4AED1A76"/>
     <w:multiLevelType w:val="hybridMultilevel"/>
     <w:tmpl w:val="FF90E68E"/>
@@ -28852,7 +29409,7 @@
       </w:pPr>
     </w:lvl>
   </w:abstractNum>
-  <w:abstractNum w:abstractNumId="33">
+  <w:abstractNum w:abstractNumId="34">
     <w:nsid w:val="4E1950EE"/>
     <w:multiLevelType w:val="hybridMultilevel"/>
     <w:tmpl w:val="621EA474"/>
@@ -28965,7 +29522,7 @@
       </w:rPr>
     </w:lvl>
   </w:abstractNum>
-  <w:abstractNum w:abstractNumId="34">
+  <w:abstractNum w:abstractNumId="35">
     <w:nsid w:val="4F0D6D93"/>
     <w:multiLevelType w:val="hybridMultilevel"/>
     <w:tmpl w:val="63620E14"/>
@@ -29078,7 +29635,7 @@
       </w:rPr>
     </w:lvl>
   </w:abstractNum>
-  <w:abstractNum w:abstractNumId="35">
+  <w:abstractNum w:abstractNumId="36">
     <w:nsid w:val="53F21F4D"/>
     <w:multiLevelType w:val="hybridMultilevel"/>
     <w:tmpl w:val="20F4A638"/>
@@ -29164,7 +29721,7 @@
       </w:pPr>
     </w:lvl>
   </w:abstractNum>
-  <w:abstractNum w:abstractNumId="36">
+  <w:abstractNum w:abstractNumId="37">
     <w:nsid w:val="5F7009DD"/>
     <w:multiLevelType w:val="hybridMultilevel"/>
     <w:tmpl w:val="1B54CD58"/>
@@ -29277,7 +29834,7 @@
       </w:rPr>
     </w:lvl>
   </w:abstractNum>
-  <w:abstractNum w:abstractNumId="37">
+  <w:abstractNum w:abstractNumId="38">
     <w:nsid w:val="64AF4F98"/>
     <w:multiLevelType w:val="multilevel"/>
     <w:tmpl w:val="0407001F"/>
@@ -29363,7 +29920,7 @@
       </w:pPr>
     </w:lvl>
   </w:abstractNum>
-  <w:abstractNum w:abstractNumId="38">
+  <w:abstractNum w:abstractNumId="39">
     <w:nsid w:val="6650457B"/>
     <w:multiLevelType w:val="multilevel"/>
     <w:tmpl w:val="0407001F"/>
@@ -29449,7 +30006,7 @@
       </w:pPr>
     </w:lvl>
   </w:abstractNum>
-  <w:abstractNum w:abstractNumId="39">
+  <w:abstractNum w:abstractNumId="40">
     <w:nsid w:val="6A4A577D"/>
     <w:multiLevelType w:val="hybridMultilevel"/>
     <w:tmpl w:val="A5043684"/>
@@ -29538,7 +30095,7 @@
       </w:pPr>
     </w:lvl>
   </w:abstractNum>
-  <w:abstractNum w:abstractNumId="40">
+  <w:abstractNum w:abstractNumId="41">
     <w:nsid w:val="6A771AA6"/>
     <w:multiLevelType w:val="hybridMultilevel"/>
     <w:tmpl w:val="406AAE0A"/>
@@ -29650,7 +30207,7 @@
       </w:rPr>
     </w:lvl>
   </w:abstractNum>
-  <w:abstractNum w:abstractNumId="41">
+  <w:abstractNum w:abstractNumId="42">
     <w:nsid w:val="70816432"/>
     <w:multiLevelType w:val="multilevel"/>
     <w:tmpl w:val="0407001F"/>
@@ -29736,7 +30293,7 @@
       </w:pPr>
     </w:lvl>
   </w:abstractNum>
-  <w:abstractNum w:abstractNumId="42">
+  <w:abstractNum w:abstractNumId="43">
     <w:nsid w:val="72562D46"/>
     <w:multiLevelType w:val="hybridMultilevel"/>
     <w:tmpl w:val="2E586DDA"/>
@@ -29849,7 +30406,7 @@
       </w:rPr>
     </w:lvl>
   </w:abstractNum>
-  <w:abstractNum w:abstractNumId="43">
+  <w:abstractNum w:abstractNumId="44">
     <w:nsid w:val="727F31A8"/>
     <w:multiLevelType w:val="multilevel"/>
     <w:tmpl w:val="0407001F"/>
@@ -29935,7 +30492,7 @@
       </w:pPr>
     </w:lvl>
   </w:abstractNum>
-  <w:abstractNum w:abstractNumId="44">
+  <w:abstractNum w:abstractNumId="45">
     <w:nsid w:val="74924574"/>
     <w:multiLevelType w:val="multilevel"/>
     <w:tmpl w:val="0407001F"/>
@@ -30021,7 +30578,7 @@
       </w:pPr>
     </w:lvl>
   </w:abstractNum>
-  <w:abstractNum w:abstractNumId="45">
+  <w:abstractNum w:abstractNumId="46">
     <w:nsid w:val="75051A57"/>
     <w:multiLevelType w:val="hybridMultilevel"/>
     <w:tmpl w:val="99306630"/>
@@ -30134,7 +30691,7 @@
       </w:rPr>
     </w:lvl>
   </w:abstractNum>
-  <w:abstractNum w:abstractNumId="46">
+  <w:abstractNum w:abstractNumId="47">
     <w:nsid w:val="7875014C"/>
     <w:multiLevelType w:val="hybridMultilevel"/>
     <w:tmpl w:val="03342082"/>
@@ -30248,115 +30805,115 @@
     </w:lvl>
   </w:abstractNum>
   <w:num w:numId="1">
-    <w:abstractNumId w:val="7"/>
+    <w:abstractNumId w:val="8"/>
   </w:num>
   <w:num w:numId="2">
     <w:abstractNumId w:val="0"/>
   </w:num>
   <w:num w:numId="3">
-    <w:abstractNumId w:val="40"/>
+    <w:abstractNumId w:val="41"/>
   </w:num>
   <w:num w:numId="4">
-    <w:abstractNumId w:val="37"/>
+    <w:abstractNumId w:val="38"/>
   </w:num>
   <w:num w:numId="5">
-    <w:abstractNumId w:val="33"/>
+    <w:abstractNumId w:val="34"/>
   </w:num>
   <w:num w:numId="6">
+    <w:abstractNumId w:val="25"/>
+  </w:num>
+  <w:num w:numId="7">
+    <w:abstractNumId w:val="47"/>
+  </w:num>
+  <w:num w:numId="8">
+    <w:abstractNumId w:val="19"/>
+  </w:num>
+  <w:num w:numId="9">
+    <w:abstractNumId w:val="43"/>
+  </w:num>
+  <w:num w:numId="10">
     <w:abstractNumId w:val="24"/>
   </w:num>
-  <w:num w:numId="7">
+  <w:num w:numId="11">
+    <w:abstractNumId w:val="17"/>
+  </w:num>
+  <w:num w:numId="12">
     <w:abstractNumId w:val="46"/>
   </w:num>
-  <w:num w:numId="8">
-    <w:abstractNumId w:val="18"/>
-  </w:num>
-  <w:num w:numId="9">
-    <w:abstractNumId w:val="42"/>
-  </w:num>
-  <w:num w:numId="10">
-    <w:abstractNumId w:val="23"/>
-  </w:num>
-  <w:num w:numId="11">
-    <w:abstractNumId w:val="16"/>
-  </w:num>
-  <w:num w:numId="12">
-    <w:abstractNumId w:val="45"/>
-  </w:num>
   <w:num w:numId="13">
-    <w:abstractNumId w:val="30"/>
+    <w:abstractNumId w:val="31"/>
   </w:num>
   <w:num w:numId="14">
-    <w:abstractNumId w:val="12"/>
+    <w:abstractNumId w:val="13"/>
   </w:num>
   <w:num w:numId="15">
     <w:abstractNumId w:val="5"/>
   </w:num>
   <w:num w:numId="16">
-    <w:abstractNumId w:val="8"/>
+    <w:abstractNumId w:val="9"/>
   </w:num>
   <w:num w:numId="17">
-    <w:abstractNumId w:val="11"/>
+    <w:abstractNumId w:val="12"/>
   </w:num>
   <w:num w:numId="18">
-    <w:abstractNumId w:val="25"/>
+    <w:abstractNumId w:val="26"/>
   </w:num>
   <w:num w:numId="19">
-    <w:abstractNumId w:val="36"/>
+    <w:abstractNumId w:val="37"/>
   </w:num>
   <w:num w:numId="20">
-    <w:abstractNumId w:val="41"/>
+    <w:abstractNumId w:val="42"/>
   </w:num>
   <w:num w:numId="21">
-    <w:abstractNumId w:val="13"/>
+    <w:abstractNumId w:val="14"/>
   </w:num>
   <w:num w:numId="22">
-    <w:abstractNumId w:val="29"/>
+    <w:abstractNumId w:val="30"/>
   </w:num>
   <w:num w:numId="23">
-    <w:abstractNumId w:val="38"/>
+    <w:abstractNumId w:val="39"/>
   </w:num>
   <w:num w:numId="24">
-    <w:abstractNumId w:val="43"/>
+    <w:abstractNumId w:val="44"/>
   </w:num>
   <w:num w:numId="25">
-    <w:abstractNumId w:val="35"/>
+    <w:abstractNumId w:val="36"/>
   </w:num>
   <w:num w:numId="26">
     <w:abstractNumId w:val="4"/>
   </w:num>
   <w:num w:numId="27">
-    <w:abstractNumId w:val="27"/>
+    <w:abstractNumId w:val="28"/>
   </w:num>
   <w:num w:numId="28">
-    <w:abstractNumId w:val="44"/>
+    <w:abstractNumId w:val="45"/>
   </w:num>
   <w:num w:numId="29">
-    <w:abstractNumId w:val="17"/>
+    <w:abstractNumId w:val="18"/>
   </w:num>
   <w:num w:numId="30">
-    <w:abstractNumId w:val="10"/>
+    <w:abstractNumId w:val="11"/>
   </w:num>
   <w:num w:numId="31">
-    <w:abstractNumId w:val="6"/>
+    <w:abstractNumId w:val="7"/>
   </w:num>
   <w:num w:numId="32">
     <w:abstractNumId w:val="3"/>
   </w:num>
   <w:num w:numId="33">
+    <w:abstractNumId w:val="33"/>
+  </w:num>
+  <w:num w:numId="34">
+    <w:abstractNumId w:val="40"/>
+  </w:num>
+  <w:num w:numId="35">
     <w:abstractNumId w:val="32"/>
   </w:num>
-  <w:num w:numId="34">
-    <w:abstractNumId w:val="39"/>
-  </w:num>
-  <w:num w:numId="35">
-    <w:abstractNumId w:val="31"/>
-  </w:num>
   <w:num w:numId="36">
-    <w:abstractNumId w:val="19"/>
+    <w:abstractNumId w:val="20"/>
   </w:num>
   <w:num w:numId="37">
-    <w:abstractNumId w:val="14"/>
+    <w:abstractNumId w:val="15"/>
   </w:num>
   <w:num w:numId="38">
     <w:abstractNumId w:val="1"/>
@@ -30365,28 +30922,31 @@
     <w:abstractNumId w:val="2"/>
   </w:num>
   <w:num w:numId="40">
-    <w:abstractNumId w:val="28"/>
+    <w:abstractNumId w:val="29"/>
   </w:num>
   <w:num w:numId="41">
+    <w:abstractNumId w:val="23"/>
+  </w:num>
+  <w:num w:numId="42">
+    <w:abstractNumId w:val="21"/>
+  </w:num>
+  <w:num w:numId="43">
+    <w:abstractNumId w:val="16"/>
+  </w:num>
+  <w:num w:numId="44">
+    <w:abstractNumId w:val="35"/>
+  </w:num>
+  <w:num w:numId="45">
     <w:abstractNumId w:val="22"/>
   </w:num>
-  <w:num w:numId="42">
-    <w:abstractNumId w:val="20"/>
-  </w:num>
-  <w:num w:numId="43">
-    <w:abstractNumId w:val="15"/>
-  </w:num>
-  <w:num w:numId="44">
-    <w:abstractNumId w:val="34"/>
-  </w:num>
-  <w:num w:numId="45">
-    <w:abstractNumId w:val="21"/>
-  </w:num>
   <w:num w:numId="46">
-    <w:abstractNumId w:val="26"/>
+    <w:abstractNumId w:val="27"/>
   </w:num>
   <w:num w:numId="47">
-    <w:abstractNumId w:val="9"/>
+    <w:abstractNumId w:val="10"/>
+  </w:num>
+  <w:num w:numId="48">
+    <w:abstractNumId w:val="6"/>
   </w:num>
 </w:numbering>
 </file>
@@ -31537,516 +32097,6 @@
     </w:rPr>
   </w:style>
 </w:styles>
-</file>
-
-<file path=word/glossary/document.xml><?xml version="1.0" encoding="utf-8"?>
-<w:glossaryDocument xmlns:wpc="http://schemas.microsoft.com/office/word/2010/wordprocessingCanvas" xmlns:mc="http://schemas.openxmlformats.org/markup-compatibility/2006" xmlns:o="urn:schemas-microsoft-com:office:office" xmlns:r="http://schemas.openxmlformats.org/officeDocument/2006/relationships" xmlns:m="http://schemas.openxmlformats.org/officeDocument/2006/math" xmlns:v="urn:schemas-microsoft-com:vml" xmlns:wp14="http://schemas.microsoft.com/office/word/2010/wordprocessingDrawing" xmlns:wp="http://schemas.openxmlformats.org/drawingml/2006/wordprocessingDrawing" xmlns:w10="urn:schemas-microsoft-com:office:word" xmlns:w="http://schemas.openxmlformats.org/wordprocessingml/2006/main" xmlns:w14="http://schemas.microsoft.com/office/word/2010/wordml" xmlns:wpg="http://schemas.microsoft.com/office/word/2010/wordprocessingGroup" xmlns:wpi="http://schemas.microsoft.com/office/word/2010/wordprocessingInk" xmlns:wne="http://schemas.microsoft.com/office/word/2006/wordml" xmlns:wps="http://schemas.microsoft.com/office/word/2010/wordprocessingShape" mc:Ignorable="w14 wp14"/>
-</file>
-
-<file path=word/glossary/fontTable.xml><?xml version="1.0" encoding="utf-8"?>
-<w:fonts xmlns:mc="http://schemas.openxmlformats.org/markup-compatibility/2006" xmlns:r="http://schemas.openxmlformats.org/officeDocument/2006/relationships" xmlns:w="http://schemas.openxmlformats.org/wordprocessingml/2006/main" xmlns:w14="http://schemas.microsoft.com/office/word/2010/wordml" mc:Ignorable="w14">
-  <w:font w:name="Times New Roman">
-    <w:panose1 w:val="02020603050405020304"/>
-    <w:charset w:val="00"/>
-    <w:family w:val="roman"/>
-    <w:pitch w:val="variable"/>
-    <w:sig w:usb0="E0002AFF" w:usb1="C0007841" w:usb2="00000009" w:usb3="00000000" w:csb0="000001FF" w:csb1="00000000"/>
-  </w:font>
-  <w:font w:name="Calibri">
-    <w:panose1 w:val="020F0502020204030204"/>
-    <w:charset w:val="00"/>
-    <w:family w:val="swiss"/>
-    <w:pitch w:val="variable"/>
-    <w:sig w:usb0="E00002FF" w:usb1="4000ACFF" w:usb2="00000001" w:usb3="00000000" w:csb0="0000019F" w:csb1="00000000"/>
-  </w:font>
-  <w:font w:name="Courier New">
-    <w:panose1 w:val="02070309020205020404"/>
-    <w:charset w:val="00"/>
-    <w:family w:val="modern"/>
-    <w:pitch w:val="fixed"/>
-    <w:sig w:usb0="E0002AFF" w:usb1="C0007843" w:usb2="00000009" w:usb3="00000000" w:csb0="000001FF" w:csb1="00000000"/>
-  </w:font>
-  <w:font w:name="Wingdings">
-    <w:panose1 w:val="05000000000000000000"/>
-    <w:charset w:val="02"/>
-    <w:family w:val="auto"/>
-    <w:pitch w:val="variable"/>
-    <w:sig w:usb0="00000000" w:usb1="10000000" w:usb2="00000000" w:usb3="00000000" w:csb0="80000000" w:csb1="00000000"/>
-  </w:font>
-  <w:font w:name="Symbol">
-    <w:panose1 w:val="05050102010706020507"/>
-    <w:charset w:val="02"/>
-    <w:family w:val="roman"/>
-    <w:pitch w:val="variable"/>
-    <w:sig w:usb0="00000000" w:usb1="10000000" w:usb2="00000000" w:usb3="00000000" w:csb0="80000000" w:csb1="00000000"/>
-  </w:font>
-  <w:font w:name="Cambria">
-    <w:panose1 w:val="02040503050406030204"/>
-    <w:charset w:val="00"/>
-    <w:family w:val="roman"/>
-    <w:pitch w:val="variable"/>
-    <w:sig w:usb0="E00002FF" w:usb1="400004FF" w:usb2="00000000" w:usb3="00000000" w:csb0="0000019F" w:csb1="00000000"/>
-  </w:font>
-  <w:font w:name="Tahoma">
-    <w:panose1 w:val="020B0604030504040204"/>
-    <w:charset w:val="00"/>
-    <w:family w:val="swiss"/>
-    <w:pitch w:val="variable"/>
-    <w:sig w:usb0="E1002EFF" w:usb1="C000605B" w:usb2="00000029" w:usb3="00000000" w:csb0="000101FF" w:csb1="00000000"/>
-  </w:font>
-  <w:font w:name="Cambria Math">
-    <w:panose1 w:val="02040503050406030204"/>
-    <w:charset w:val="00"/>
-    <w:family w:val="roman"/>
-    <w:pitch w:val="variable"/>
-    <w:sig w:usb0="E00002FF" w:usb1="420024FF" w:usb2="00000000" w:usb3="00000000" w:csb0="0000019F" w:csb1="00000000"/>
-  </w:font>
-</w:fonts>
-</file>
-
-<file path=word/glossary/settings.xml><?xml version="1.0" encoding="utf-8"?>
-<w:settings xmlns:mc="http://schemas.openxmlformats.org/markup-compatibility/2006" xmlns:o="urn:schemas-microsoft-com:office:office" xmlns:r="http://schemas.openxmlformats.org/officeDocument/2006/relationships" xmlns:m="http://schemas.openxmlformats.org/officeDocument/2006/math" xmlns:v="urn:schemas-microsoft-com:vml" xmlns:w10="urn:schemas-microsoft-com:office:word" xmlns:w="http://schemas.openxmlformats.org/wordprocessingml/2006/main" xmlns:w14="http://schemas.microsoft.com/office/word/2010/wordml" xmlns:sl="http://schemas.openxmlformats.org/schemaLibrary/2006/main" mc:Ignorable="w14">
-  <w:view w:val="normal"/>
-  <w:defaultTabStop w:val="708"/>
-  <w:hyphenationZone w:val="425"/>
-  <w:characterSpacingControl w:val="doNotCompress"/>
-  <w:compat>
-    <w:useFELayout/>
-    <w:compatSetting w:name="compatibilityMode" w:uri="http://schemas.microsoft.com/office/word" w:val="14"/>
-    <w:compatSetting w:name="overrideTableStyleFontSizeAndJustification" w:uri="http://schemas.microsoft.com/office/word" w:val="1"/>
-    <w:compatSetting w:name="enableOpenTypeFeatures" w:uri="http://schemas.microsoft.com/office/word" w:val="1"/>
-    <w:compatSetting w:name="doNotFlipMirrorIndents" w:uri="http://schemas.microsoft.com/office/word" w:val="1"/>
-  </w:compat>
-  <w:rsids>
-    <w:rsidRoot w:val="00007207"/>
-    <w:rsid w:val="00007207"/>
-    <w:rsid w:val="00205102"/>
-  </w:rsids>
-  <m:mathPr>
-    <m:mathFont m:val="Cambria Math"/>
-    <m:brkBin m:val="before"/>
-    <m:brkBinSub m:val="--"/>
-    <m:smallFrac m:val="0"/>
-    <m:dispDef/>
-    <m:lMargin m:val="0"/>
-    <m:rMargin m:val="0"/>
-    <m:defJc m:val="centerGroup"/>
-    <m:wrapIndent m:val="1440"/>
-    <m:intLim m:val="subSup"/>
-    <m:naryLim m:val="undOvr"/>
-  </m:mathPr>
-  <w:themeFontLang w:val="de-DE"/>
-  <w:clrSchemeMapping w:bg1="light1" w:t1="dark1" w:bg2="light2" w:t2="dark2" w:accent1="accent1" w:accent2="accent2" w:accent3="accent3" w:accent4="accent4" w:accent5="accent5" w:accent6="accent6" w:hyperlink="hyperlink" w:followedHyperlink="followedHyperlink"/>
-  <w:decimalSymbol w:val=","/>
-  <w:listSeparator w:val=";"/>
-</w:settings>
-</file>
-
-<file path=word/glossary/styles.xml><?xml version="1.0" encoding="utf-8"?>
-<w:styles xmlns:mc="http://schemas.openxmlformats.org/markup-compatibility/2006" xmlns:r="http://schemas.openxmlformats.org/officeDocument/2006/relationships" xmlns:w="http://schemas.openxmlformats.org/wordprocessingml/2006/main" xmlns:w14="http://schemas.microsoft.com/office/word/2010/wordml" mc:Ignorable="w14">
-  <w:docDefaults>
-    <w:rPrDefault>
-      <w:rPr>
-        <w:rFonts w:asciiTheme="minorHAnsi" w:eastAsiaTheme="minorEastAsia" w:hAnsiTheme="minorHAnsi" w:cstheme="minorBidi"/>
-        <w:sz w:val="22"/>
-        <w:szCs w:val="22"/>
-        <w:lang w:val="de-DE" w:eastAsia="de-DE" w:bidi="ar-SA"/>
-      </w:rPr>
-    </w:rPrDefault>
-    <w:pPrDefault>
-      <w:pPr>
-        <w:spacing w:after="200" w:line="276" w:lineRule="auto"/>
-      </w:pPr>
-    </w:pPrDefault>
-  </w:docDefaults>
-  <w:latentStyles w:defLockedState="0" w:defUIPriority="99" w:defSemiHidden="1" w:defUnhideWhenUsed="1" w:defQFormat="0" w:count="267">
-    <w:lsdException w:name="Normal" w:semiHidden="0" w:uiPriority="0" w:unhideWhenUsed="0" w:qFormat="1"/>
-    <w:lsdException w:name="heading 1" w:semiHidden="0" w:uiPriority="9" w:unhideWhenUsed="0" w:qFormat="1"/>
-    <w:lsdException w:name="heading 2" w:uiPriority="9" w:qFormat="1"/>
-    <w:lsdException w:name="heading 3" w:uiPriority="9" w:qFormat="1"/>
-    <w:lsdException w:name="heading 4" w:uiPriority="9" w:qFormat="1"/>
-    <w:lsdException w:name="heading 5" w:uiPriority="9" w:qFormat="1"/>
-    <w:lsdException w:name="heading 6" w:uiPriority="9" w:qFormat="1"/>
-    <w:lsdException w:name="heading 7" w:uiPriority="9" w:qFormat="1"/>
-    <w:lsdException w:name="heading 8" w:uiPriority="9" w:qFormat="1"/>
-    <w:lsdException w:name="heading 9" w:uiPriority="9" w:qFormat="1"/>
-    <w:lsdException w:name="toc 1" w:uiPriority="39"/>
-    <w:lsdException w:name="toc 2" w:uiPriority="39"/>
-    <w:lsdException w:name="toc 3" w:uiPriority="39"/>
-    <w:lsdException w:name="toc 4" w:uiPriority="39"/>
-    <w:lsdException w:name="toc 5" w:uiPriority="39"/>
-    <w:lsdException w:name="toc 6" w:uiPriority="39"/>
-    <w:lsdException w:name="toc 7" w:uiPriority="39"/>
-    <w:lsdException w:name="toc 8" w:uiPriority="39"/>
-    <w:lsdException w:name="toc 9" w:uiPriority="39"/>
-    <w:lsdException w:name="caption" w:uiPriority="35" w:qFormat="1"/>
-    <w:lsdException w:name="Title" w:semiHidden="0" w:uiPriority="10" w:unhideWhenUsed="0" w:qFormat="1"/>
-    <w:lsdException w:name="Default Paragraph Font" w:uiPriority="1"/>
-    <w:lsdException w:name="Subtitle" w:semiHidden="0" w:uiPriority="11" w:unhideWhenUsed="0" w:qFormat="1"/>
-    <w:lsdException w:name="Strong" w:semiHidden="0" w:uiPriority="22" w:unhideWhenUsed="0" w:qFormat="1"/>
-    <w:lsdException w:name="Emphasis" w:semiHidden="0" w:uiPriority="20" w:unhideWhenUsed="0" w:qFormat="1"/>
-    <w:lsdException w:name="Table Grid" w:semiHidden="0" w:uiPriority="59" w:unhideWhenUsed="0"/>
-    <w:lsdException w:name="Placeholder Text" w:unhideWhenUsed="0"/>
-    <w:lsdException w:name="No Spacing" w:semiHidden="0" w:uiPriority="1" w:unhideWhenUsed="0" w:qFormat="1"/>
-    <w:lsdException w:name="Light Shading" w:semiHidden="0" w:uiPriority="60" w:unhideWhenUsed="0"/>
-    <w:lsdException w:name="Light List" w:semiHidden="0" w:uiPriority="61" w:unhideWhenUsed="0"/>
-    <w:lsdException w:name="Light Grid" w:semiHidden="0" w:uiPriority="62" w:unhideWhenUsed="0"/>
-    <w:lsdException w:name="Medium Shading 1" w:semiHidden="0" w:uiPriority="63" w:unhideWhenUsed="0"/>
-    <w:lsdException w:name="Medium Shading 2" w:semiHidden="0" w:uiPriority="64" w:unhideWhenUsed="0"/>
-    <w:lsdException w:name="Medium List 1" w:semiHidden="0" w:uiPriority="65" w:unhideWhenUsed="0"/>
-    <w:lsdException w:name="Medium List 2" w:semiHidden="0" w:uiPriority="66" w:unhideWhenUsed="0"/>
-    <w:lsdException w:name="Medium Grid 1" w:semiHidden="0" w:uiPriority="67" w:unhideWhenUsed="0"/>
-    <w:lsdException w:name="Medium Grid 2" w:semiHidden="0" w:uiPriority="68" w:unhideWhenUsed="0"/>
-    <w:lsdException w:name="Medium Grid 3" w:semiHidden="0" w:uiPriority="69" w:unhideWhenUsed="0"/>
-    <w:lsdException w:name="Dark List" w:semiHidden="0" w:uiPriority="70" w:unhideWhenUsed="0"/>
-    <w:lsdException w:name="Colorful Shading" w:semiHidden="0" w:uiPriority="71" w:unhideWhenUsed="0"/>
-    <w:lsdException w:name="Colorful List" w:semiHidden="0" w:uiPriority="72" w:unhideWhenUsed="0"/>
-    <w:lsdException w:name="Colorful Grid" w:semiHidden="0" w:uiPriority="73" w:unhideWhenUsed="0"/>
-    <w:lsdException w:name="Light Shading Accent 1" w:semiHidden="0" w:uiPriority="60" w:unhideWhenUsed="0"/>
-    <w:lsdException w:name="Light List Accent 1" w:semiHidden="0" w:uiPriority="61" w:unhideWhenUsed="0"/>
-    <w:lsdException w:name="Light Grid Accent 1" w:semiHidden="0" w:uiPriority="62" w:unhideWhenUsed="0"/>
-    <w:lsdException w:name="Medium Shading 1 Accent 1" w:semiHidden="0" w:uiPriority="63" w:unhideWhenUsed="0"/>
-    <w:lsdException w:name="Medium Shading 2 Accent 1" w:semiHidden="0" w:uiPriority="64" w:unhideWhenUsed="0"/>
-    <w:lsdException w:name="Medium List 1 Accent 1" w:semiHidden="0" w:uiPriority="65" w:unhideWhenUsed="0"/>
-    <w:lsdException w:name="Revision" w:unhideWhenUsed="0"/>
-    <w:lsdException w:name="List Paragraph" w:semiHidden="0" w:uiPriority="34" w:unhideWhenUsed="0" w:qFormat="1"/>
-    <w:lsdException w:name="Quote" w:semiHidden="0" w:uiPriority="29" w:unhideWhenUsed="0" w:qFormat="1"/>
-    <w:lsdException w:name="Intense Quote" w:semiHidden="0" w:uiPriority="30" w:unhideWhenUsed="0" w:qFormat="1"/>
-    <w:lsdException w:name="Medium List 2 Accent 1" w:semiHidden="0" w:uiPriority="66" w:unhideWhenUsed="0"/>
-    <w:lsdException w:name="Medium Grid 1 Accent 1" w:semiHidden="0" w:uiPriority="67" w:unhideWhenUsed="0"/>
-    <w:lsdException w:name="Medium Grid 2 Accent 1" w:semiHidden="0" w:uiPriority="68" w:unhideWhenUsed="0"/>
-    <w:lsdException w:name="Medium Grid 3 Accent 1" w:semiHidden="0" w:uiPriority="69" w:unhideWhenUsed="0"/>
-    <w:lsdException w:name="Dark List Accent 1" w:semiHidden="0" w:uiPriority="70" w:unhideWhenUsed="0"/>
-    <w:lsdException w:name="Colorful Shading Accent 1" w:semiHidden="0" w:uiPriority="71" w:unhideWhenUsed="0"/>
-    <w:lsdException w:name="Colorful List Accent 1" w:semiHidden="0" w:uiPriority="72" w:unhideWhenUsed="0"/>
-    <w:lsdException w:name="Colorful Grid Accent 1" w:semiHidden="0" w:uiPriority="73" w:unhideWhenUsed="0"/>
-    <w:lsdException w:name="Light Shading Accent 2" w:semiHidden="0" w:uiPriority="60" w:unhideWhenUsed="0"/>
-    <w:lsdException w:name="Light List Accent 2" w:semiHidden="0" w:uiPriority="61" w:unhideWhenUsed="0"/>
-    <w:lsdException w:name="Light Grid Accent 2" w:semiHidden="0" w:uiPriority="62" w:unhideWhenUsed="0"/>
-    <w:lsdException w:name="Medium Shading 1 Accent 2" w:semiHidden="0" w:uiPriority="63" w:unhideWhenUsed="0"/>
-    <w:lsdException w:name="Medium Shading 2 Accent 2" w:semiHidden="0" w:uiPriority="64" w:unhideWhenUsed="0"/>
-    <w:lsdException w:name="Medium List 1 Accent 2" w:semiHidden="0" w:uiPriority="65" w:unhideWhenUsed="0"/>
-    <w:lsdException w:name="Medium List 2 Accent 2" w:semiHidden="0" w:uiPriority="66" w:unhideWhenUsed="0"/>
-    <w:lsdException w:name="Medium Grid 1 Accent 2" w:semiHidden="0" w:uiPriority="67" w:unhideWhenUsed="0"/>
-    <w:lsdException w:name="Medium Grid 2 Accent 2" w:semiHidden="0" w:uiPriority="68" w:unhideWhenUsed="0"/>
-    <w:lsdException w:name="Medium Grid 3 Accent 2" w:semiHidden="0" w:uiPriority="69" w:unhideWhenUsed="0"/>
-    <w:lsdException w:name="Dark List Accent 2" w:semiHidden="0" w:uiPriority="70" w:unhideWhenUsed="0"/>
-    <w:lsdException w:name="Colorful Shading Accent 2" w:semiHidden="0" w:uiPriority="71" w:unhideWhenUsed="0"/>
-    <w:lsdException w:name="Colorful List Accent 2" w:semiHidden="0" w:uiPriority="72" w:unhideWhenUsed="0"/>
-    <w:lsdException w:name="Colorful Grid Accent 2" w:semiHidden="0" w:uiPriority="73" w:unhideWhenUsed="0"/>
-    <w:lsdException w:name="Light Shading Accent 3" w:semiHidden="0" w:uiPriority="60" w:unhideWhenUsed="0"/>
-    <w:lsdException w:name="Light List Accent 3" w:semiHidden="0" w:uiPriority="61" w:unhideWhenUsed="0"/>
-    <w:lsdException w:name="Light Grid Accent 3" w:semiHidden="0" w:uiPriority="62" w:unhideWhenUsed="0"/>
-    <w:lsdException w:name="Medium Shading 1 Accent 3" w:semiHidden="0" w:uiPriority="63" w:unhideWhenUsed="0"/>
-    <w:lsdException w:name="Medium Shading 2 Accent 3" w:semiHidden="0" w:uiPriority="64" w:unhideWhenUsed="0"/>
-    <w:lsdException w:name="Medium List 1 Accent 3" w:semiHidden="0" w:uiPriority="65" w:unhideWhenUsed="0"/>
-    <w:lsdException w:name="Medium List 2 Accent 3" w:semiHidden="0" w:uiPriority="66" w:unhideWhenUsed="0"/>
-    <w:lsdException w:name="Medium Grid 1 Accent 3" w:semiHidden="0" w:uiPriority="67" w:unhideWhenUsed="0"/>
-    <w:lsdException w:name="Medium Grid 2 Accent 3" w:semiHidden="0" w:uiPriority="68" w:unhideWhenUsed="0"/>
-    <w:lsdException w:name="Medium Grid 3 Accent 3" w:semiHidden="0" w:uiPriority="69" w:unhideWhenUsed="0"/>
-    <w:lsdException w:name="Dark List Accent 3" w:semiHidden="0" w:uiPriority="70" w:unhideWhenUsed="0"/>
-    <w:lsdException w:name="Colorful Shading Accent 3" w:semiHidden="0" w:uiPriority="71" w:unhideWhenUsed="0"/>
-    <w:lsdException w:name="Colorful List Accent 3" w:semiHidden="0" w:uiPriority="72" w:unhideWhenUsed="0"/>
-    <w:lsdException w:name="Colorful Grid Accent 3" w:semiHidden="0" w:uiPriority="73" w:unhideWhenUsed="0"/>
-    <w:lsdException w:name="Light Shading Accent 4" w:semiHidden="0" w:uiPriority="60" w:unhideWhenUsed="0"/>
-    <w:lsdException w:name="Light List Accent 4" w:semiHidden="0" w:uiPriority="61" w:unhideWhenUsed="0"/>
-    <w:lsdException w:name="Light Grid Accent 4" w:semiHidden="0" w:uiPriority="62" w:unhideWhenUsed="0"/>
-    <w:lsdException w:name="Medium Shading 1 Accent 4" w:semiHidden="0" w:uiPriority="63" w:unhideWhenUsed="0"/>
-    <w:lsdException w:name="Medium Shading 2 Accent 4" w:semiHidden="0" w:uiPriority="64" w:unhideWhenUsed="0"/>
-    <w:lsdException w:name="Medium List 1 Accent 4" w:semiHidden="0" w:uiPriority="65" w:unhideWhenUsed="0"/>
-    <w:lsdException w:name="Medium List 2 Accent 4" w:semiHidden="0" w:uiPriority="66" w:unhideWhenUsed="0"/>
-    <w:lsdException w:name="Medium Grid 1 Accent 4" w:semiHidden="0" w:uiPriority="67" w:unhideWhenUsed="0"/>
-    <w:lsdException w:name="Medium Grid 2 Accent 4" w:semiHidden="0" w:uiPriority="68" w:unhideWhenUsed="0"/>
-    <w:lsdException w:name="Medium Grid 3 Accent 4" w:semiHidden="0" w:uiPriority="69" w:unhideWhenUsed="0"/>
-    <w:lsdException w:name="Dark List Accent 4" w:semiHidden="0" w:uiPriority="70" w:unhideWhenUsed="0"/>
-    <w:lsdException w:name="Colorful Shading Accent 4" w:semiHidden="0" w:uiPriority="71" w:unhideWhenUsed="0"/>
-    <w:lsdException w:name="Colorful List Accent 4" w:semiHidden="0" w:uiPriority="72" w:unhideWhenUsed="0"/>
-    <w:lsdException w:name="Colorful Grid Accent 4" w:semiHidden="0" w:uiPriority="73" w:unhideWhenUsed="0"/>
-    <w:lsdException w:name="Light Shading Accent 5" w:semiHidden="0" w:uiPriority="60" w:unhideWhenUsed="0"/>
-    <w:lsdException w:name="Light List Accent 5" w:semiHidden="0" w:uiPriority="61" w:unhideWhenUsed="0"/>
-    <w:lsdException w:name="Light Grid Accent 5" w:semiHidden="0" w:uiPriority="62" w:unhideWhenUsed="0"/>
-    <w:lsdException w:name="Medium Shading 1 Accent 5" w:semiHidden="0" w:uiPriority="63" w:unhideWhenUsed="0"/>
-    <w:lsdException w:name="Medium Shading 2 Accent 5" w:semiHidden="0" w:uiPriority="64" w:unhideWhenUsed="0"/>
-    <w:lsdException w:name="Medium List 1 Accent 5" w:semiHidden="0" w:uiPriority="65" w:unhideWhenUsed="0"/>
-    <w:lsdException w:name="Medium List 2 Accent 5" w:semiHidden="0" w:uiPriority="66" w:unhideWhenUsed="0"/>
-    <w:lsdException w:name="Medium Grid 1 Accent 5" w:semiHidden="0" w:uiPriority="67" w:unhideWhenUsed="0"/>
-    <w:lsdException w:name="Medium Grid 2 Accent 5" w:semiHidden="0" w:uiPriority="68" w:unhideWhenUsed="0"/>
-    <w:lsdException w:name="Medium Grid 3 Accent 5" w:semiHidden="0" w:uiPriority="69" w:unhideWhenUsed="0"/>
-    <w:lsdException w:name="Dark List Accent 5" w:semiHidden="0" w:uiPriority="70" w:unhideWhenUsed="0"/>
-    <w:lsdException w:name="Colorful Shading Accent 5" w:semiHidden="0" w:uiPriority="71" w:unhideWhenUsed="0"/>
-    <w:lsdException w:name="Colorful List Accent 5" w:semiHidden="0" w:uiPriority="72" w:unhideWhenUsed="0"/>
-    <w:lsdException w:name="Colorful Grid Accent 5" w:semiHidden="0" w:uiPriority="73" w:unhideWhenUsed="0"/>
-    <w:lsdException w:name="Light Shading Accent 6" w:semiHidden="0" w:uiPriority="60" w:unhideWhenUsed="0"/>
-    <w:lsdException w:name="Light List Accent 6" w:semiHidden="0" w:uiPriority="61" w:unhideWhenUsed="0"/>
-    <w:lsdException w:name="Light Grid Accent 6" w:semiHidden="0" w:uiPriority="62" w:unhideWhenUsed="0"/>
-    <w:lsdException w:name="Medium Shading 1 Accent 6" w:semiHidden="0" w:uiPriority="63" w:unhideWhenUsed="0"/>
-    <w:lsdException w:name="Medium Shading 2 Accent 6" w:semiHidden="0" w:uiPriority="64" w:unhideWhenUsed="0"/>
-    <w:lsdException w:name="Medium List 1 Accent 6" w:semiHidden="0" w:uiPriority="65" w:unhideWhenUsed="0"/>
-    <w:lsdException w:name="Medium List 2 Accent 6" w:semiHidden="0" w:uiPriority="66" w:unhideWhenUsed="0"/>
-    <w:lsdException w:name="Medium Grid 1 Accent 6" w:semiHidden="0" w:uiPriority="67" w:unhideWhenUsed="0"/>
-    <w:lsdException w:name="Medium Grid 2 Accent 6" w:semiHidden="0" w:uiPriority="68" w:unhideWhenUsed="0"/>
-    <w:lsdException w:name="Medium Grid 3 Accent 6" w:semiHidden="0" w:uiPriority="69" w:unhideWhenUsed="0"/>
-    <w:lsdException w:name="Dark List Accent 6" w:semiHidden="0" w:uiPriority="70" w:unhideWhenUsed="0"/>
-    <w:lsdException w:name="Colorful Shading Accent 6" w:semiHidden="0" w:uiPriority="71" w:unhideWhenUsed="0"/>
-    <w:lsdException w:name="Colorful List Accent 6" w:semiHidden="0" w:uiPriority="72" w:unhideWhenUsed="0"/>
-    <w:lsdException w:name="Colorful Grid Accent 6" w:semiHidden="0" w:uiPriority="73" w:unhideWhenUsed="0"/>
-    <w:lsdException w:name="Subtle Emphasis" w:semiHidden="0" w:uiPriority="19" w:unhideWhenUsed="0" w:qFormat="1"/>
-    <w:lsdException w:name="Intense Emphasis" w:semiHidden="0" w:uiPriority="21" w:unhideWhenUsed="0" w:qFormat="1"/>
-    <w:lsdException w:name="Subtle Reference" w:semiHidden="0" w:uiPriority="31" w:unhideWhenUsed="0" w:qFormat="1"/>
-    <w:lsdException w:name="Intense Reference" w:semiHidden="0" w:uiPriority="32" w:unhideWhenUsed="0" w:qFormat="1"/>
-    <w:lsdException w:name="Book Title" w:semiHidden="0" w:uiPriority="33" w:unhideWhenUsed="0" w:qFormat="1"/>
-    <w:lsdException w:name="Bibliography" w:uiPriority="37"/>
-    <w:lsdException w:name="TOC Heading" w:uiPriority="39" w:qFormat="1"/>
-  </w:latentStyles>
-  <w:style w:type="paragraph" w:default="1" w:styleId="Standard">
-    <w:name w:val="Normal"/>
-    <w:qFormat/>
-  </w:style>
-  <w:style w:type="character" w:default="1" w:styleId="Absatz-Standardschriftart">
-    <w:name w:val="Default Paragraph Font"/>
-    <w:uiPriority w:val="1"/>
-    <w:semiHidden/>
-    <w:unhideWhenUsed/>
-  </w:style>
-  <w:style w:type="table" w:default="1" w:styleId="NormaleTabelle">
-    <w:name w:val="Normal Table"/>
-    <w:uiPriority w:val="99"/>
-    <w:semiHidden/>
-    <w:unhideWhenUsed/>
-    <w:tblPr>
-      <w:tblInd w:w="0" w:type="dxa"/>
-      <w:tblCellMar>
-        <w:top w:w="0" w:type="dxa"/>
-        <w:left w:w="108" w:type="dxa"/>
-        <w:bottom w:w="0" w:type="dxa"/>
-        <w:right w:w="108" w:type="dxa"/>
-      </w:tblCellMar>
-    </w:tblPr>
-  </w:style>
-  <w:style w:type="numbering" w:default="1" w:styleId="KeineListe">
-    <w:name w:val="No List"/>
-    <w:uiPriority w:val="99"/>
-    <w:semiHidden/>
-    <w:unhideWhenUsed/>
-  </w:style>
-  <w:style w:type="character" w:styleId="Platzhaltertext">
-    <w:name w:val="Placeholder Text"/>
-    <w:basedOn w:val="Absatz-Standardschriftart"/>
-    <w:uiPriority w:val="99"/>
-    <w:semiHidden/>
-    <w:rsid w:val="00007207"/>
-    <w:rPr>
-      <w:color w:val="808080"/>
-    </w:rPr>
-  </w:style>
-</w:styles>
-</file>
-
-<file path=word/glossary/stylesWithEffects.xml><?xml version="1.0" encoding="utf-8"?>
-<w:styles xmlns:wpc="http://schemas.microsoft.com/office/word/2010/wordprocessingCanvas" xmlns:mc="http://schemas.openxmlformats.org/markup-compatibility/2006" xmlns:o="urn:schemas-microsoft-com:office:office" xmlns:r="http://schemas.openxmlformats.org/officeDocument/2006/relationships" xmlns:m="http://schemas.openxmlformats.org/officeDocument/2006/math" xmlns:v="urn:schemas-microsoft-com:vml" xmlns:wp14="http://schemas.microsoft.com/office/word/2010/wordprocessingDrawing" xmlns:wp="http://schemas.openxmlformats.org/drawingml/2006/wordprocessingDrawing" xmlns:w10="urn:schemas-microsoft-com:office:word" xmlns:w="http://schemas.openxmlformats.org/wordprocessingml/2006/main" xmlns:w14="http://schemas.microsoft.com/office/word/2010/wordml" xmlns:wpg="http://schemas.microsoft.com/office/word/2010/wordprocessingGroup" xmlns:wpi="http://schemas.microsoft.com/office/word/2010/wordprocessingInk" xmlns:wne="http://schemas.microsoft.com/office/word/2006/wordml" xmlns:wps="http://schemas.microsoft.com/office/word/2010/wordprocessingShape" mc:Ignorable="w14 wp14">
-  <w:docDefaults>
-    <w:rPrDefault>
-      <w:rPr>
-        <w:rFonts w:asciiTheme="minorHAnsi" w:eastAsiaTheme="minorEastAsia" w:hAnsiTheme="minorHAnsi" w:cstheme="minorBidi"/>
-        <w:sz w:val="22"/>
-        <w:szCs w:val="22"/>
-        <w:lang w:val="de-DE" w:eastAsia="de-DE" w:bidi="ar-SA"/>
-      </w:rPr>
-    </w:rPrDefault>
-    <w:pPrDefault>
-      <w:pPr>
-        <w:spacing w:after="200" w:line="276" w:lineRule="auto"/>
-      </w:pPr>
-    </w:pPrDefault>
-  </w:docDefaults>
-  <w:latentStyles w:defLockedState="0" w:defUIPriority="99" w:defSemiHidden="1" w:defUnhideWhenUsed="1" w:defQFormat="0" w:count="267">
-    <w:lsdException w:name="Normal" w:semiHidden="0" w:uiPriority="0" w:unhideWhenUsed="0" w:qFormat="1"/>
-    <w:lsdException w:name="heading 1" w:semiHidden="0" w:uiPriority="9" w:unhideWhenUsed="0" w:qFormat="1"/>
-    <w:lsdException w:name="heading 2" w:uiPriority="9" w:qFormat="1"/>
-    <w:lsdException w:name="heading 3" w:uiPriority="9" w:qFormat="1"/>
-    <w:lsdException w:name="heading 4" w:uiPriority="9" w:qFormat="1"/>
-    <w:lsdException w:name="heading 5" w:uiPriority="9" w:qFormat="1"/>
-    <w:lsdException w:name="heading 6" w:uiPriority="9" w:qFormat="1"/>
-    <w:lsdException w:name="heading 7" w:uiPriority="9" w:qFormat="1"/>
-    <w:lsdException w:name="heading 8" w:uiPriority="9" w:qFormat="1"/>
-    <w:lsdException w:name="heading 9" w:uiPriority="9" w:qFormat="1"/>
-    <w:lsdException w:name="toc 1" w:uiPriority="39"/>
-    <w:lsdException w:name="toc 2" w:uiPriority="39"/>
-    <w:lsdException w:name="toc 3" w:uiPriority="39"/>
-    <w:lsdException w:name="toc 4" w:uiPriority="39"/>
-    <w:lsdException w:name="toc 5" w:uiPriority="39"/>
-    <w:lsdException w:name="toc 6" w:uiPriority="39"/>
-    <w:lsdException w:name="toc 7" w:uiPriority="39"/>
-    <w:lsdException w:name="toc 8" w:uiPriority="39"/>
-    <w:lsdException w:name="toc 9" w:uiPriority="39"/>
-    <w:lsdException w:name="caption" w:uiPriority="35" w:qFormat="1"/>
-    <w:lsdException w:name="Title" w:semiHidden="0" w:uiPriority="10" w:unhideWhenUsed="0" w:qFormat="1"/>
-    <w:lsdException w:name="Default Paragraph Font" w:uiPriority="1"/>
-    <w:lsdException w:name="Subtitle" w:semiHidden="0" w:uiPriority="11" w:unhideWhenUsed="0" w:qFormat="1"/>
-    <w:lsdException w:name="Strong" w:semiHidden="0" w:uiPriority="22" w:unhideWhenUsed="0" w:qFormat="1"/>
-    <w:lsdException w:name="Emphasis" w:semiHidden="0" w:uiPriority="20" w:unhideWhenUsed="0" w:qFormat="1"/>
-    <w:lsdException w:name="Table Grid" w:semiHidden="0" w:uiPriority="59" w:unhideWhenUsed="0"/>
-    <w:lsdException w:name="Placeholder Text" w:unhideWhenUsed="0"/>
-    <w:lsdException w:name="No Spacing" w:semiHidden="0" w:uiPriority="1" w:unhideWhenUsed="0" w:qFormat="1"/>
-    <w:lsdException w:name="Light Shading" w:semiHidden="0" w:uiPriority="60" w:unhideWhenUsed="0"/>
-    <w:lsdException w:name="Light List" w:semiHidden="0" w:uiPriority="61" w:unhideWhenUsed="0"/>
-    <w:lsdException w:name="Light Grid" w:semiHidden="0" w:uiPriority="62" w:unhideWhenUsed="0"/>
-    <w:lsdException w:name="Medium Shading 1" w:semiHidden="0" w:uiPriority="63" w:unhideWhenUsed="0"/>
-    <w:lsdException w:name="Medium Shading 2" w:semiHidden="0" w:uiPriority="64" w:unhideWhenUsed="0"/>
-    <w:lsdException w:name="Medium List 1" w:semiHidden="0" w:uiPriority="65" w:unhideWhenUsed="0"/>
-    <w:lsdException w:name="Medium List 2" w:semiHidden="0" w:uiPriority="66" w:unhideWhenUsed="0"/>
-    <w:lsdException w:name="Medium Grid 1" w:semiHidden="0" w:uiPriority="67" w:unhideWhenUsed="0"/>
-    <w:lsdException w:name="Medium Grid 2" w:semiHidden="0" w:uiPriority="68" w:unhideWhenUsed="0"/>
-    <w:lsdException w:name="Medium Grid 3" w:semiHidden="0" w:uiPriority="69" w:unhideWhenUsed="0"/>
-    <w:lsdException w:name="Dark List" w:semiHidden="0" w:uiPriority="70" w:unhideWhenUsed="0"/>
-    <w:lsdException w:name="Colorful Shading" w:semiHidden="0" w:uiPriority="71" w:unhideWhenUsed="0"/>
-    <w:lsdException w:name="Colorful List" w:semiHidden="0" w:uiPriority="72" w:unhideWhenUsed="0"/>
-    <w:lsdException w:name="Colorful Grid" w:semiHidden="0" w:uiPriority="73" w:unhideWhenUsed="0"/>
-    <w:lsdException w:name="Light Shading Accent 1" w:semiHidden="0" w:uiPriority="60" w:unhideWhenUsed="0"/>
-    <w:lsdException w:name="Light List Accent 1" w:semiHidden="0" w:uiPriority="61" w:unhideWhenUsed="0"/>
-    <w:lsdException w:name="Light Grid Accent 1" w:semiHidden="0" w:uiPriority="62" w:unhideWhenUsed="0"/>
-    <w:lsdException w:name="Medium Shading 1 Accent 1" w:semiHidden="0" w:uiPriority="63" w:unhideWhenUsed="0"/>
-    <w:lsdException w:name="Medium Shading 2 Accent 1" w:semiHidden="0" w:uiPriority="64" w:unhideWhenUsed="0"/>
-    <w:lsdException w:name="Medium List 1 Accent 1" w:semiHidden="0" w:uiPriority="65" w:unhideWhenUsed="0"/>
-    <w:lsdException w:name="Revision" w:unhideWhenUsed="0"/>
-    <w:lsdException w:name="List Paragraph" w:semiHidden="0" w:uiPriority="34" w:unhideWhenUsed="0" w:qFormat="1"/>
-    <w:lsdException w:name="Quote" w:semiHidden="0" w:uiPriority="29" w:unhideWhenUsed="0" w:qFormat="1"/>
-    <w:lsdException w:name="Intense Quote" w:semiHidden="0" w:uiPriority="30" w:unhideWhenUsed="0" w:qFormat="1"/>
-    <w:lsdException w:name="Medium List 2 Accent 1" w:semiHidden="0" w:uiPriority="66" w:unhideWhenUsed="0"/>
-    <w:lsdException w:name="Medium Grid 1 Accent 1" w:semiHidden="0" w:uiPriority="67" w:unhideWhenUsed="0"/>
-    <w:lsdException w:name="Medium Grid 2 Accent 1" w:semiHidden="0" w:uiPriority="68" w:unhideWhenUsed="0"/>
-    <w:lsdException w:name="Medium Grid 3 Accent 1" w:semiHidden="0" w:uiPriority="69" w:unhideWhenUsed="0"/>
-    <w:lsdException w:name="Dark List Accent 1" w:semiHidden="0" w:uiPriority="70" w:unhideWhenUsed="0"/>
-    <w:lsdException w:name="Colorful Shading Accent 1" w:semiHidden="0" w:uiPriority="71" w:unhideWhenUsed="0"/>
-    <w:lsdException w:name="Colorful List Accent 1" w:semiHidden="0" w:uiPriority="72" w:unhideWhenUsed="0"/>
-    <w:lsdException w:name="Colorful Grid Accent 1" w:semiHidden="0" w:uiPriority="73" w:unhideWhenUsed="0"/>
-    <w:lsdException w:name="Light Shading Accent 2" w:semiHidden="0" w:uiPriority="60" w:unhideWhenUsed="0"/>
-    <w:lsdException w:name="Light List Accent 2" w:semiHidden="0" w:uiPriority="61" w:unhideWhenUsed="0"/>
-    <w:lsdException w:name="Light Grid Accent 2" w:semiHidden="0" w:uiPriority="62" w:unhideWhenUsed="0"/>
-    <w:lsdException w:name="Medium Shading 1 Accent 2" w:semiHidden="0" w:uiPriority="63" w:unhideWhenUsed="0"/>
-    <w:lsdException w:name="Medium Shading 2 Accent 2" w:semiHidden="0" w:uiPriority="64" w:unhideWhenUsed="0"/>
-    <w:lsdException w:name="Medium List 1 Accent 2" w:semiHidden="0" w:uiPriority="65" w:unhideWhenUsed="0"/>
-    <w:lsdException w:name="Medium List 2 Accent 2" w:semiHidden="0" w:uiPriority="66" w:unhideWhenUsed="0"/>
-    <w:lsdException w:name="Medium Grid 1 Accent 2" w:semiHidden="0" w:uiPriority="67" w:unhideWhenUsed="0"/>
-    <w:lsdException w:name="Medium Grid 2 Accent 2" w:semiHidden="0" w:uiPriority="68" w:unhideWhenUsed="0"/>
-    <w:lsdException w:name="Medium Grid 3 Accent 2" w:semiHidden="0" w:uiPriority="69" w:unhideWhenUsed="0"/>
-    <w:lsdException w:name="Dark List Accent 2" w:semiHidden="0" w:uiPriority="70" w:unhideWhenUsed="0"/>
-    <w:lsdException w:name="Colorful Shading Accent 2" w:semiHidden="0" w:uiPriority="71" w:unhideWhenUsed="0"/>
-    <w:lsdException w:name="Colorful List Accent 2" w:semiHidden="0" w:uiPriority="72" w:unhideWhenUsed="0"/>
-    <w:lsdException w:name="Colorful Grid Accent 2" w:semiHidden="0" w:uiPriority="73" w:unhideWhenUsed="0"/>
-    <w:lsdException w:name="Light Shading Accent 3" w:semiHidden="0" w:uiPriority="60" w:unhideWhenUsed="0"/>
-    <w:lsdException w:name="Light List Accent 3" w:semiHidden="0" w:uiPriority="61" w:unhideWhenUsed="0"/>
-    <w:lsdException w:name="Light Grid Accent 3" w:semiHidden="0" w:uiPriority="62" w:unhideWhenUsed="0"/>
-    <w:lsdException w:name="Medium Shading 1 Accent 3" w:semiHidden="0" w:uiPriority="63" w:unhideWhenUsed="0"/>
-    <w:lsdException w:name="Medium Shading 2 Accent 3" w:semiHidden="0" w:uiPriority="64" w:unhideWhenUsed="0"/>
-    <w:lsdException w:name="Medium List 1 Accent 3" w:semiHidden="0" w:uiPriority="65" w:unhideWhenUsed="0"/>
-    <w:lsdException w:name="Medium List 2 Accent 3" w:semiHidden="0" w:uiPriority="66" w:unhideWhenUsed="0"/>
-    <w:lsdException w:name="Medium Grid 1 Accent 3" w:semiHidden="0" w:uiPriority="67" w:unhideWhenUsed="0"/>
-    <w:lsdException w:name="Medium Grid 2 Accent 3" w:semiHidden="0" w:uiPriority="68" w:unhideWhenUsed="0"/>
-    <w:lsdException w:name="Medium Grid 3 Accent 3" w:semiHidden="0" w:uiPriority="69" w:unhideWhenUsed="0"/>
-    <w:lsdException w:name="Dark List Accent 3" w:semiHidden="0" w:uiPriority="70" w:unhideWhenUsed="0"/>
-    <w:lsdException w:name="Colorful Shading Accent 3" w:semiHidden="0" w:uiPriority="71" w:unhideWhenUsed="0"/>
-    <w:lsdException w:name="Colorful List Accent 3" w:semiHidden="0" w:uiPriority="72" w:unhideWhenUsed="0"/>
-    <w:lsdException w:name="Colorful Grid Accent 3" w:semiHidden="0" w:uiPriority="73" w:unhideWhenUsed="0"/>
-    <w:lsdException w:name="Light Shading Accent 4" w:semiHidden="0" w:uiPriority="60" w:unhideWhenUsed="0"/>
-    <w:lsdException w:name="Light List Accent 4" w:semiHidden="0" w:uiPriority="61" w:unhideWhenUsed="0"/>
-    <w:lsdException w:name="Light Grid Accent 4" w:semiHidden="0" w:uiPriority="62" w:unhideWhenUsed="0"/>
-    <w:lsdException w:name="Medium Shading 1 Accent 4" w:semiHidden="0" w:uiPriority="63" w:unhideWhenUsed="0"/>
-    <w:lsdException w:name="Medium Shading 2 Accent 4" w:semiHidden="0" w:uiPriority="64" w:unhideWhenUsed="0"/>
-    <w:lsdException w:name="Medium List 1 Accent 4" w:semiHidden="0" w:uiPriority="65" w:unhideWhenUsed="0"/>
-    <w:lsdException w:name="Medium List 2 Accent 4" w:semiHidden="0" w:uiPriority="66" w:unhideWhenUsed="0"/>
-    <w:lsdException w:name="Medium Grid 1 Accent 4" w:semiHidden="0" w:uiPriority="67" w:unhideWhenUsed="0"/>
-    <w:lsdException w:name="Medium Grid 2 Accent 4" w:semiHidden="0" w:uiPriority="68" w:unhideWhenUsed="0"/>
-    <w:lsdException w:name="Medium Grid 3 Accent 4" w:semiHidden="0" w:uiPriority="69" w:unhideWhenUsed="0"/>
-    <w:lsdException w:name="Dark List Accent 4" w:semiHidden="0" w:uiPriority="70" w:unhideWhenUsed="0"/>
-    <w:lsdException w:name="Colorful Shading Accent 4" w:semiHidden="0" w:uiPriority="71" w:unhideWhenUsed="0"/>
-    <w:lsdException w:name="Colorful List Accent 4" w:semiHidden="0" w:uiPriority="72" w:unhideWhenUsed="0"/>
-    <w:lsdException w:name="Colorful Grid Accent 4" w:semiHidden="0" w:uiPriority="73" w:unhideWhenUsed="0"/>
-    <w:lsdException w:name="Light Shading Accent 5" w:semiHidden="0" w:uiPriority="60" w:unhideWhenUsed="0"/>
-    <w:lsdException w:name="Light List Accent 5" w:semiHidden="0" w:uiPriority="61" w:unhideWhenUsed="0"/>
-    <w:lsdException w:name="Light Grid Accent 5" w:semiHidden="0" w:uiPriority="62" w:unhideWhenUsed="0"/>
-    <w:lsdException w:name="Medium Shading 1 Accent 5" w:semiHidden="0" w:uiPriority="63" w:unhideWhenUsed="0"/>
-    <w:lsdException w:name="Medium Shading 2 Accent 5" w:semiHidden="0" w:uiPriority="64" w:unhideWhenUsed="0"/>
-    <w:lsdException w:name="Medium List 1 Accent 5" w:semiHidden="0" w:uiPriority="65" w:unhideWhenUsed="0"/>
-    <w:lsdException w:name="Medium List 2 Accent 5" w:semiHidden="0" w:uiPriority="66" w:unhideWhenUsed="0"/>
-    <w:lsdException w:name="Medium Grid 1 Accent 5" w:semiHidden="0" w:uiPriority="67" w:unhideWhenUsed="0"/>
-    <w:lsdException w:name="Medium Grid 2 Accent 5" w:semiHidden="0" w:uiPriority="68" w:unhideWhenUsed="0"/>
-    <w:lsdException w:name="Medium Grid 3 Accent 5" w:semiHidden="0" w:uiPriority="69" w:unhideWhenUsed="0"/>
-    <w:lsdException w:name="Dark List Accent 5" w:semiHidden="0" w:uiPriority="70" w:unhideWhenUsed="0"/>
-    <w:lsdException w:name="Colorful Shading Accent 5" w:semiHidden="0" w:uiPriority="71" w:unhideWhenUsed="0"/>
-    <w:lsdException w:name="Colorful List Accent 5" w:semiHidden="0" w:uiPriority="72" w:unhideWhenUsed="0"/>
-    <w:lsdException w:name="Colorful Grid Accent 5" w:semiHidden="0" w:uiPriority="73" w:unhideWhenUsed="0"/>
-    <w:lsdException w:name="Light Shading Accent 6" w:semiHidden="0" w:uiPriority="60" w:unhideWhenUsed="0"/>
-    <w:lsdException w:name="Light List Accent 6" w:semiHidden="0" w:uiPriority="61" w:unhideWhenUsed="0"/>
-    <w:lsdException w:name="Light Grid Accent 6" w:semiHidden="0" w:uiPriority="62" w:unhideWhenUsed="0"/>
-    <w:lsdException w:name="Medium Shading 1 Accent 6" w:semiHidden="0" w:uiPriority="63" w:unhideWhenUsed="0"/>
-    <w:lsdException w:name="Medium Shading 2 Accent 6" w:semiHidden="0" w:uiPriority="64" w:unhideWhenUsed="0"/>
-    <w:lsdException w:name="Medium List 1 Accent 6" w:semiHidden="0" w:uiPriority="65" w:unhideWhenUsed="0"/>
-    <w:lsdException w:name="Medium List 2 Accent 6" w:semiHidden="0" w:uiPriority="66" w:unhideWhenUsed="0"/>
-    <w:lsdException w:name="Medium Grid 1 Accent 6" w:semiHidden="0" w:uiPriority="67" w:unhideWhenUsed="0"/>
-    <w:lsdException w:name="Medium Grid 2 Accent 6" w:semiHidden="0" w:uiPriority="68" w:unhideWhenUsed="0"/>
-    <w:lsdException w:name="Medium Grid 3 Accent 6" w:semiHidden="0" w:uiPriority="69" w:unhideWhenUsed="0"/>
-    <w:lsdException w:name="Dark List Accent 6" w:semiHidden="0" w:uiPriority="70" w:unhideWhenUsed="0"/>
-    <w:lsdException w:name="Colorful Shading Accent 6" w:semiHidden="0" w:uiPriority="71" w:unhideWhenUsed="0"/>
-    <w:lsdException w:name="Colorful List Accent 6" w:semiHidden="0" w:uiPriority="72" w:unhideWhenUsed="0"/>
-    <w:lsdException w:name="Colorful Grid Accent 6" w:semiHidden="0" w:uiPriority="73" w:unhideWhenUsed="0"/>
-    <w:lsdException w:name="Subtle Emphasis" w:semiHidden="0" w:uiPriority="19" w:unhideWhenUsed="0" w:qFormat="1"/>
-    <w:lsdException w:name="Intense Emphasis" w:semiHidden="0" w:uiPriority="21" w:unhideWhenUsed="0" w:qFormat="1"/>
-    <w:lsdException w:name="Subtle Reference" w:semiHidden="0" w:uiPriority="31" w:unhideWhenUsed="0" w:qFormat="1"/>
-    <w:lsdException w:name="Intense Reference" w:semiHidden="0" w:uiPriority="32" w:unhideWhenUsed="0" w:qFormat="1"/>
-    <w:lsdException w:name="Book Title" w:semiHidden="0" w:uiPriority="33" w:unhideWhenUsed="0" w:qFormat="1"/>
-    <w:lsdException w:name="Bibliography" w:uiPriority="37"/>
-    <w:lsdException w:name="TOC Heading" w:uiPriority="39" w:qFormat="1"/>
-  </w:latentStyles>
-  <w:style w:type="paragraph" w:default="1" w:styleId="Standard">
-    <w:name w:val="Normal"/>
-    <w:qFormat/>
-  </w:style>
-  <w:style w:type="character" w:default="1" w:styleId="Absatz-Standardschriftart">
-    <w:name w:val="Default Paragraph Font"/>
-    <w:uiPriority w:val="1"/>
-    <w:semiHidden/>
-    <w:unhideWhenUsed/>
-  </w:style>
-  <w:style w:type="table" w:default="1" w:styleId="NormaleTabelle">
-    <w:name w:val="Normal Table"/>
-    <w:uiPriority w:val="99"/>
-    <w:semiHidden/>
-    <w:unhideWhenUsed/>
-    <w:tblPr>
-      <w:tblInd w:w="0" w:type="dxa"/>
-      <w:tblCellMar>
-        <w:top w:w="0" w:type="dxa"/>
-        <w:left w:w="108" w:type="dxa"/>
-        <w:bottom w:w="0" w:type="dxa"/>
-        <w:right w:w="108" w:type="dxa"/>
-      </w:tblCellMar>
-    </w:tblPr>
-  </w:style>
-  <w:style w:type="numbering" w:default="1" w:styleId="KeineListe">
-    <w:name w:val="No List"/>
-    <w:uiPriority w:val="99"/>
-    <w:semiHidden/>
-    <w:unhideWhenUsed/>
-  </w:style>
-  <w:style w:type="character" w:styleId="Platzhaltertext">
-    <w:name w:val="Placeholder Text"/>
-    <w:basedOn w:val="Absatz-Standardschriftart"/>
-    <w:uiPriority w:val="99"/>
-    <w:semiHidden/>
-    <w:rsid w:val="00007207"/>
-    <w:rPr>
-      <w:color w:val="808080"/>
-    </w:rPr>
-  </w:style>
-</w:styles>
-</file>
-
-<file path=word/glossary/webSettings.xml><?xml version="1.0" encoding="utf-8"?>
-<w:webSettings xmlns:mc="http://schemas.openxmlformats.org/markup-compatibility/2006" xmlns:r="http://schemas.openxmlformats.org/officeDocument/2006/relationships" xmlns:w="http://schemas.openxmlformats.org/wordprocessingml/2006/main" xmlns:w14="http://schemas.microsoft.com/office/word/2010/wordml" mc:Ignorable="w14">
-  <w:optimizeForBrowser/>
-  <w:allowPNG/>
-</w:webSettings>
 </file>
 
 <file path=word/theme/theme1.xml><?xml version="1.0" encoding="utf-8"?>
@@ -33090,7 +33140,7 @@
 </file>
 
 <file path=customXml/itemProps1.xml><?xml version="1.0" encoding="utf-8"?>
-<ds:datastoreItem xmlns:ds="http://schemas.openxmlformats.org/officeDocument/2006/customXml" ds:itemID="{EA78EC5D-E40D-413F-9448-44036B7A4CA8}">
+<ds:datastoreItem xmlns:ds="http://schemas.openxmlformats.org/officeDocument/2006/customXml" ds:itemID="{F1B71EFA-FB20-413D-A666-3EF46BB2F94A}">
   <ds:schemaRefs>
     <ds:schemaRef ds:uri="http://schemas.openxmlformats.org/officeDocument/2006/bibliography"/>
   </ds:schemaRefs>

</xml_diff>

<commit_message>
Roller Bearing Condition Monitoring with Random Forests continued Documentation of results
</commit_message>
<xml_diff>
--- a/Documentation/SemiSupervisedMethodsInConditionMonitoring1.docx
+++ b/Documentation/SemiSupervisedMethodsInConditionMonitoring1.docx
@@ -18,19 +18,37 @@
         </w:rPr>
         <w:t xml:space="preserve"> </w:t>
       </w:r>
-      <w:fldSimple w:instr=" TOC \o &quot;1-5&quot; \h \z \u ">
-        <w:r>
-          <w:rPr>
-            <w:rFonts w:asciiTheme="minorHAnsi" w:eastAsiaTheme="minorHAnsi" w:hAnsiTheme="minorHAnsi" w:cstheme="minorBidi"/>
-            <w:noProof/>
-            <w:color w:val="auto"/>
-            <w:sz w:val="22"/>
-            <w:szCs w:val="22"/>
-            <w:lang w:eastAsia="en-US"/>
-          </w:rPr>
-          <w:t>Es wurden keine Einträge für das Inhaltsverzeichnis gefunden.</w:t>
-        </w:r>
-      </w:fldSimple>
+      <w:r>
+        <w:fldChar w:fldCharType="begin"/>
+      </w:r>
+      <w:r>
+        <w:instrText xml:space="preserve"> TOC \o "1-5" \h \z \u </w:instrText>
+      </w:r>
+      <w:r>
+        <w:fldChar w:fldCharType="separate"/>
+      </w:r>
+      <w:r>
+        <w:rPr>
+          <w:rFonts w:asciiTheme="minorHAnsi" w:eastAsiaTheme="minorHAnsi" w:hAnsiTheme="minorHAnsi" w:cstheme="minorBidi"/>
+          <w:noProof/>
+          <w:color w:val="auto"/>
+          <w:sz w:val="22"/>
+          <w:szCs w:val="22"/>
+          <w:lang w:eastAsia="en-US"/>
+        </w:rPr>
+        <w:t>Es wurden keine Einträge für das Inhaltsverzeichnis gefunden.</w:t>
+      </w:r>
+      <w:r>
+        <w:rPr>
+          <w:rFonts w:asciiTheme="minorHAnsi" w:eastAsiaTheme="minorHAnsi" w:hAnsiTheme="minorHAnsi" w:cstheme="minorBidi"/>
+          <w:noProof/>
+          <w:color w:val="auto"/>
+          <w:sz w:val="22"/>
+          <w:szCs w:val="22"/>
+          <w:lang w:eastAsia="en-US"/>
+        </w:rPr>
+        <w:fldChar w:fldCharType="end"/>
+      </w:r>
     </w:p>
     <w:p/>
     <w:p>
@@ -595,14 +613,27 @@
       <w:r>
         <w:t xml:space="preserve">Fig. </w:t>
       </w:r>
-      <w:fldSimple w:instr=" SEQ Fig. \* ARABIC ">
-        <w:r>
-          <w:rPr>
-            <w:noProof/>
-          </w:rPr>
-          <w:t>1</w:t>
-        </w:r>
-      </w:fldSimple>
+      <w:r>
+        <w:fldChar w:fldCharType="begin"/>
+      </w:r>
+      <w:r>
+        <w:instrText xml:space="preserve"> SEQ Fig. \* ARABIC </w:instrText>
+      </w:r>
+      <w:r>
+        <w:fldChar w:fldCharType="separate"/>
+      </w:r>
+      <w:r>
+        <w:rPr>
+          <w:noProof/>
+        </w:rPr>
+        <w:t>1</w:t>
+      </w:r>
+      <w:r>
+        <w:rPr>
+          <w:noProof/>
+        </w:rPr>
+        <w:fldChar w:fldCharType="end"/>
+      </w:r>
       <w:r>
         <w:t xml:space="preserve">  </w:t>
       </w:r>
@@ -23332,7 +23363,14 @@
                       <w:rFonts w:ascii="Cambria Math" w:hAnsi="Cambria Math"/>
                       <w:lang w:val="en-US"/>
                     </w:rPr>
-                    <m:t>Outlier</m:t>
+                    <m:t>Ou</m:t>
+                  </m:r>
+                  <m:r>
+                    <w:rPr>
+                      <w:rFonts w:ascii="Cambria Math" w:hAnsi="Cambria Math"/>
+                      <w:lang w:val="en-US"/>
+                    </w:rPr>
+                    <m:t>tlier</m:t>
                   </m:r>
                 </m:e>
                 <m:sub>
@@ -25836,7 +25874,7 @@
         <w:rPr>
           <w:lang w:val="en-US"/>
         </w:rPr>
-        <w:t xml:space="preserve">Separation of the of the normal data set into the </w:t>
+        <w:t xml:space="preserve">Separation of the normal data set into the </w:t>
       </w:r>
       <w:r>
         <w:rPr>
@@ -25848,7 +25886,19 @@
         <w:rPr>
           <w:lang w:val="en-US"/>
         </w:rPr>
-        <w:t>disjoint sets training set 1, training set</w:t>
+        <w:t xml:space="preserve">disjoint </w:t>
+      </w:r>
+      <w:r>
+        <w:rPr>
+          <w:lang w:val="en-US"/>
+        </w:rPr>
+        <w:t xml:space="preserve">sets </w:t>
+      </w:r>
+      <w:r>
+        <w:rPr>
+          <w:lang w:val="en-US"/>
+        </w:rPr>
+        <w:t>training set 1, training set</w:t>
       </w:r>
       <w:r>
         <w:rPr>
@@ -26193,7 +26243,2032 @@
         <w:rPr>
           <w:lang w:val="en-US"/>
         </w:rPr>
+        <w:t xml:space="preserve"> shows</w:t>
+      </w:r>
+      <w:r>
+        <w:rPr>
+          <w:lang w:val="en-US"/>
+        </w:rPr>
+        <w:t>, that a constant threshold</w:t>
+      </w:r>
+      <w:r>
+        <w:rPr>
+          <w:lang w:val="en-US"/>
+        </w:rPr>
+        <w:t xml:space="preserve"> simply defined as the </w:t>
+      </w:r>
+      <w:r>
+        <w:rPr>
+          <w:lang w:val="en-US"/>
+        </w:rPr>
+        <w:t>highest Euclidean distance among all normal data is enough to</w:t>
+      </w:r>
+      <w:r>
+        <w:rPr>
+          <w:lang w:val="en-US"/>
+        </w:rPr>
+        <w:t xml:space="preserve"> clearly</w:t>
+      </w:r>
+      <w:r>
+        <w:rPr>
+          <w:lang w:val="en-US"/>
+        </w:rPr>
+        <w:t xml:space="preserve"> separate </w:t>
+      </w:r>
+      <w:r>
+        <w:rPr>
+          <w:lang w:val="en-US"/>
+        </w:rPr>
+        <w:t>normal data from o</w:t>
+      </w:r>
+      <w:r>
+        <w:rPr>
+          <w:lang w:val="en-US"/>
+        </w:rPr>
+        <w:t>utlier data in this scenario.</w:t>
+      </w:r>
+    </w:p>
+    <w:p>
+      <w:pPr>
+        <w:jc w:val="both"/>
+        <w:rPr>
+          <w:lang w:val="en-US"/>
+        </w:rPr>
+      </w:pPr>
+      <w:r>
+        <w:rPr>
+          <w:lang w:val="en-US"/>
+        </w:rPr>
+        <w:t xml:space="preserve">In a complete run of the approach described above, the Roller Bearing normal condition feature set with 457 data </w:t>
+      </w:r>
+      <w:proofErr w:type="spellStart"/>
+      <w:r>
+        <w:rPr>
+          <w:lang w:val="en-US"/>
+        </w:rPr>
+        <w:t>vecors</w:t>
+      </w:r>
+      <w:proofErr w:type="spellEnd"/>
+      <w:r>
+        <w:rPr>
+          <w:lang w:val="en-US"/>
+        </w:rPr>
+        <w:t xml:space="preserve"> and 27 attributes was first </w:t>
+      </w:r>
+      <w:r>
+        <w:rPr>
+          <w:lang w:val="en-US"/>
+        </w:rPr>
+        <w:t>partitioned</w:t>
+      </w:r>
+      <w:r>
+        <w:rPr>
+          <w:lang w:val="en-US"/>
+        </w:rPr>
+        <w:t xml:space="preserve"> into a training set 1 with  </w:t>
+      </w:r>
+      <w:r>
+        <w:rPr>
+          <w:lang w:val="en-US"/>
+        </w:rPr>
+        <w:t xml:space="preserve">346 data vectors, a training set 2 with 100 data vectors and a normal test set of 25 data vectors. </w:t>
+      </w:r>
+    </w:p>
+    <w:p>
+      <w:pPr>
+        <w:jc w:val="both"/>
+        <w:rPr>
+          <w:lang w:val="en-US"/>
+        </w:rPr>
+      </w:pPr>
+      <w:r>
+        <w:rPr>
+          <w:lang w:val="en-US"/>
+        </w:rPr>
+        <w:t>Training set 1 was then used to construct a</w:t>
+      </w:r>
+      <w:r>
+        <w:rPr>
+          <w:lang w:val="en-US"/>
+        </w:rPr>
+        <w:t>n unsupervised</w:t>
+      </w:r>
+      <w:r>
+        <w:rPr>
+          <w:lang w:val="en-US"/>
+        </w:rPr>
         <w:t xml:space="preserve"> </w:t>
+      </w:r>
+      <w:r>
+        <w:rPr>
+          <w:i/>
+          <w:lang w:val="en-US"/>
+        </w:rPr>
+        <w:t>Random Forest</w:t>
+      </w:r>
+      <w:r>
+        <w:rPr>
+          <w:lang w:val="en-US"/>
+        </w:rPr>
+        <w:t xml:space="preserve">, including </w:t>
+      </w:r>
+      <w:proofErr w:type="gramStart"/>
+      <w:r>
+        <w:rPr>
+          <w:lang w:val="en-US"/>
+        </w:rPr>
+        <w:t>a the</w:t>
+      </w:r>
+      <w:proofErr w:type="gramEnd"/>
+      <w:r>
+        <w:rPr>
+          <w:lang w:val="en-US"/>
+        </w:rPr>
+        <w:t xml:space="preserve"> </w:t>
+      </w:r>
+      <w:r>
+        <w:rPr>
+          <w:i/>
+          <w:lang w:val="en-US"/>
+        </w:rPr>
+        <w:t xml:space="preserve">Variable Importance </w:t>
+      </w:r>
+      <w:r>
+        <w:rPr>
+          <w:lang w:val="en-US"/>
+        </w:rPr>
+        <w:t xml:space="preserve">measure and the </w:t>
+      </w:r>
+      <w:r>
+        <w:rPr>
+          <w:i/>
+          <w:lang w:val="en-US"/>
+        </w:rPr>
+        <w:t>Proximity Matrix.</w:t>
+      </w:r>
+    </w:p>
+    <w:p>
+      <w:pPr>
+        <w:jc w:val="both"/>
+        <w:rPr>
+          <w:lang w:val="en-US"/>
+        </w:rPr>
+      </w:pPr>
+      <w:r>
+        <w:rPr>
+          <w:lang w:val="en-US"/>
+        </w:rPr>
+        <w:lastRenderedPageBreak/>
+        <w:t xml:space="preserve">The normal or target class </w:t>
+      </w:r>
+      <w:r>
+        <w:rPr>
+          <w:i/>
+          <w:lang w:val="en-US"/>
+        </w:rPr>
+        <w:t xml:space="preserve">Prototype </w:t>
+      </w:r>
+      <w:r>
+        <w:rPr>
+          <w:lang w:val="en-US"/>
+        </w:rPr>
+        <w:t xml:space="preserve">calculated based on the </w:t>
+      </w:r>
+      <w:r>
+        <w:rPr>
+          <w:i/>
+          <w:lang w:val="en-US"/>
+        </w:rPr>
+        <w:t xml:space="preserve">Proximity Matrix </w:t>
+      </w:r>
+      <w:r>
+        <w:rPr>
+          <w:lang w:val="en-US"/>
+        </w:rPr>
+        <w:t>for this particular run is shown in the following table:</w:t>
+      </w:r>
+    </w:p>
+    <w:tbl>
+      <w:tblPr>
+        <w:tblStyle w:val="Tabellenraster"/>
+        <w:tblW w:w="0" w:type="auto"/>
+        <w:tblLook w:val="04A0" w:firstRow="1" w:lastRow="0" w:firstColumn="1" w:lastColumn="0" w:noHBand="0" w:noVBand="1"/>
+      </w:tblPr>
+      <w:tblGrid>
+        <w:gridCol w:w="693"/>
+        <w:gridCol w:w="693"/>
+        <w:gridCol w:w="694"/>
+        <w:gridCol w:w="694"/>
+        <w:gridCol w:w="694"/>
+        <w:gridCol w:w="694"/>
+        <w:gridCol w:w="694"/>
+        <w:gridCol w:w="694"/>
+        <w:gridCol w:w="694"/>
+        <w:gridCol w:w="761"/>
+        <w:gridCol w:w="761"/>
+        <w:gridCol w:w="761"/>
+        <w:gridCol w:w="761"/>
+      </w:tblGrid>
+      <w:tr>
+        <w:tc>
+          <w:tcPr>
+            <w:tcW w:w="693" w:type="dxa"/>
+            <w:shd w:val="clear" w:color="auto" w:fill="D9D9D9" w:themeFill="background1" w:themeFillShade="D9"/>
+          </w:tcPr>
+          <w:p>
+            <w:pPr>
+              <w:jc w:val="both"/>
+              <w:rPr>
+                <w:b/>
+                <w:sz w:val="16"/>
+                <w:szCs w:val="16"/>
+                <w:lang w:val="en-US"/>
+              </w:rPr>
+            </w:pPr>
+            <w:r>
+              <w:rPr>
+                <w:b/>
+                <w:sz w:val="16"/>
+                <w:szCs w:val="16"/>
+                <w:lang w:val="en-US"/>
+              </w:rPr>
+              <w:t>MFCC1</w:t>
+            </w:r>
+          </w:p>
+        </w:tc>
+        <w:tc>
+          <w:tcPr>
+            <w:tcW w:w="693" w:type="dxa"/>
+            <w:shd w:val="clear" w:color="auto" w:fill="D9D9D9" w:themeFill="background1" w:themeFillShade="D9"/>
+          </w:tcPr>
+          <w:p>
+            <w:pPr>
+              <w:jc w:val="both"/>
+              <w:rPr>
+                <w:lang w:val="en-US"/>
+              </w:rPr>
+            </w:pPr>
+            <w:r>
+              <w:rPr>
+                <w:b/>
+                <w:sz w:val="16"/>
+                <w:szCs w:val="16"/>
+                <w:lang w:val="en-US"/>
+              </w:rPr>
+              <w:t>MFCC2</w:t>
+            </w:r>
+          </w:p>
+        </w:tc>
+        <w:tc>
+          <w:tcPr>
+            <w:tcW w:w="694" w:type="dxa"/>
+            <w:shd w:val="clear" w:color="auto" w:fill="D9D9D9" w:themeFill="background1" w:themeFillShade="D9"/>
+          </w:tcPr>
+          <w:p>
+            <w:pPr>
+              <w:jc w:val="both"/>
+              <w:rPr>
+                <w:lang w:val="en-US"/>
+              </w:rPr>
+            </w:pPr>
+            <w:r>
+              <w:rPr>
+                <w:b/>
+                <w:sz w:val="16"/>
+                <w:szCs w:val="16"/>
+                <w:lang w:val="en-US"/>
+              </w:rPr>
+              <w:t>MFCC3</w:t>
+            </w:r>
+          </w:p>
+        </w:tc>
+        <w:tc>
+          <w:tcPr>
+            <w:tcW w:w="694" w:type="dxa"/>
+            <w:shd w:val="clear" w:color="auto" w:fill="D9D9D9" w:themeFill="background1" w:themeFillShade="D9"/>
+          </w:tcPr>
+          <w:p>
+            <w:pPr>
+              <w:jc w:val="both"/>
+              <w:rPr>
+                <w:lang w:val="en-US"/>
+              </w:rPr>
+            </w:pPr>
+            <w:r>
+              <w:rPr>
+                <w:b/>
+                <w:sz w:val="16"/>
+                <w:szCs w:val="16"/>
+                <w:lang w:val="en-US"/>
+              </w:rPr>
+              <w:t>MFCC4</w:t>
+            </w:r>
+          </w:p>
+        </w:tc>
+        <w:tc>
+          <w:tcPr>
+            <w:tcW w:w="694" w:type="dxa"/>
+            <w:shd w:val="clear" w:color="auto" w:fill="D9D9D9" w:themeFill="background1" w:themeFillShade="D9"/>
+          </w:tcPr>
+          <w:p>
+            <w:pPr>
+              <w:jc w:val="both"/>
+              <w:rPr>
+                <w:lang w:val="en-US"/>
+              </w:rPr>
+            </w:pPr>
+            <w:r>
+              <w:rPr>
+                <w:b/>
+                <w:sz w:val="16"/>
+                <w:szCs w:val="16"/>
+                <w:lang w:val="en-US"/>
+              </w:rPr>
+              <w:t>MFCC5</w:t>
+            </w:r>
+          </w:p>
+        </w:tc>
+        <w:tc>
+          <w:tcPr>
+            <w:tcW w:w="694" w:type="dxa"/>
+            <w:shd w:val="clear" w:color="auto" w:fill="D9D9D9" w:themeFill="background1" w:themeFillShade="D9"/>
+          </w:tcPr>
+          <w:p>
+            <w:pPr>
+              <w:jc w:val="both"/>
+              <w:rPr>
+                <w:lang w:val="en-US"/>
+              </w:rPr>
+            </w:pPr>
+            <w:r>
+              <w:rPr>
+                <w:b/>
+                <w:sz w:val="16"/>
+                <w:szCs w:val="16"/>
+                <w:lang w:val="en-US"/>
+              </w:rPr>
+              <w:t>MFCC6</w:t>
+            </w:r>
+          </w:p>
+        </w:tc>
+        <w:tc>
+          <w:tcPr>
+            <w:tcW w:w="694" w:type="dxa"/>
+            <w:shd w:val="clear" w:color="auto" w:fill="D9D9D9" w:themeFill="background1" w:themeFillShade="D9"/>
+          </w:tcPr>
+          <w:p>
+            <w:pPr>
+              <w:jc w:val="both"/>
+              <w:rPr>
+                <w:lang w:val="en-US"/>
+              </w:rPr>
+            </w:pPr>
+            <w:r>
+              <w:rPr>
+                <w:b/>
+                <w:sz w:val="16"/>
+                <w:szCs w:val="16"/>
+                <w:lang w:val="en-US"/>
+              </w:rPr>
+              <w:t>MFCC7</w:t>
+            </w:r>
+          </w:p>
+        </w:tc>
+        <w:tc>
+          <w:tcPr>
+            <w:tcW w:w="694" w:type="dxa"/>
+            <w:shd w:val="clear" w:color="auto" w:fill="D9D9D9" w:themeFill="background1" w:themeFillShade="D9"/>
+          </w:tcPr>
+          <w:p>
+            <w:pPr>
+              <w:jc w:val="both"/>
+              <w:rPr>
+                <w:lang w:val="en-US"/>
+              </w:rPr>
+            </w:pPr>
+            <w:r>
+              <w:rPr>
+                <w:b/>
+                <w:sz w:val="16"/>
+                <w:szCs w:val="16"/>
+                <w:lang w:val="en-US"/>
+              </w:rPr>
+              <w:t>MFCC8</w:t>
+            </w:r>
+          </w:p>
+        </w:tc>
+        <w:tc>
+          <w:tcPr>
+            <w:tcW w:w="694" w:type="dxa"/>
+            <w:shd w:val="clear" w:color="auto" w:fill="D9D9D9" w:themeFill="background1" w:themeFillShade="D9"/>
+          </w:tcPr>
+          <w:p>
+            <w:pPr>
+              <w:jc w:val="both"/>
+              <w:rPr>
+                <w:lang w:val="en-US"/>
+              </w:rPr>
+            </w:pPr>
+            <w:r>
+              <w:rPr>
+                <w:b/>
+                <w:sz w:val="16"/>
+                <w:szCs w:val="16"/>
+                <w:lang w:val="en-US"/>
+              </w:rPr>
+              <w:t>MFCC9</w:t>
+            </w:r>
+          </w:p>
+        </w:tc>
+        <w:tc>
+          <w:tcPr>
+            <w:tcW w:w="761" w:type="dxa"/>
+            <w:shd w:val="clear" w:color="auto" w:fill="D9D9D9" w:themeFill="background1" w:themeFillShade="D9"/>
+          </w:tcPr>
+          <w:p>
+            <w:pPr>
+              <w:jc w:val="both"/>
+              <w:rPr>
+                <w:lang w:val="en-US"/>
+              </w:rPr>
+            </w:pPr>
+            <w:r>
+              <w:rPr>
+                <w:b/>
+                <w:sz w:val="16"/>
+                <w:szCs w:val="16"/>
+                <w:lang w:val="en-US"/>
+              </w:rPr>
+              <w:t>MFCC1</w:t>
+            </w:r>
+            <w:r>
+              <w:rPr>
+                <w:b/>
+                <w:sz w:val="16"/>
+                <w:szCs w:val="16"/>
+                <w:lang w:val="en-US"/>
+              </w:rPr>
+              <w:t>0</w:t>
+            </w:r>
+          </w:p>
+        </w:tc>
+        <w:tc>
+          <w:tcPr>
+            <w:tcW w:w="761" w:type="dxa"/>
+            <w:shd w:val="clear" w:color="auto" w:fill="D9D9D9" w:themeFill="background1" w:themeFillShade="D9"/>
+          </w:tcPr>
+          <w:p>
+            <w:pPr>
+              <w:jc w:val="both"/>
+              <w:rPr>
+                <w:lang w:val="en-US"/>
+              </w:rPr>
+            </w:pPr>
+            <w:r>
+              <w:rPr>
+                <w:b/>
+                <w:sz w:val="16"/>
+                <w:szCs w:val="16"/>
+                <w:lang w:val="en-US"/>
+              </w:rPr>
+              <w:t>MFCC1</w:t>
+            </w:r>
+            <w:r>
+              <w:rPr>
+                <w:b/>
+                <w:sz w:val="16"/>
+                <w:szCs w:val="16"/>
+                <w:lang w:val="en-US"/>
+              </w:rPr>
+              <w:t>1</w:t>
+            </w:r>
+          </w:p>
+        </w:tc>
+        <w:tc>
+          <w:tcPr>
+            <w:tcW w:w="761" w:type="dxa"/>
+            <w:shd w:val="clear" w:color="auto" w:fill="D9D9D9" w:themeFill="background1" w:themeFillShade="D9"/>
+          </w:tcPr>
+          <w:p>
+            <w:pPr>
+              <w:jc w:val="both"/>
+              <w:rPr>
+                <w:lang w:val="en-US"/>
+              </w:rPr>
+            </w:pPr>
+            <w:r>
+              <w:rPr>
+                <w:b/>
+                <w:sz w:val="16"/>
+                <w:szCs w:val="16"/>
+                <w:lang w:val="en-US"/>
+              </w:rPr>
+              <w:t>MFCC1</w:t>
+            </w:r>
+            <w:r>
+              <w:rPr>
+                <w:b/>
+                <w:sz w:val="16"/>
+                <w:szCs w:val="16"/>
+                <w:lang w:val="en-US"/>
+              </w:rPr>
+              <w:t>2</w:t>
+            </w:r>
+          </w:p>
+        </w:tc>
+        <w:tc>
+          <w:tcPr>
+            <w:tcW w:w="761" w:type="dxa"/>
+            <w:shd w:val="clear" w:color="auto" w:fill="D9D9D9" w:themeFill="background1" w:themeFillShade="D9"/>
+          </w:tcPr>
+          <w:p>
+            <w:pPr>
+              <w:jc w:val="both"/>
+              <w:rPr>
+                <w:lang w:val="en-US"/>
+              </w:rPr>
+            </w:pPr>
+            <w:r>
+              <w:rPr>
+                <w:b/>
+                <w:sz w:val="16"/>
+                <w:szCs w:val="16"/>
+                <w:lang w:val="en-US"/>
+              </w:rPr>
+              <w:t>MFCC1</w:t>
+            </w:r>
+            <w:r>
+              <w:rPr>
+                <w:b/>
+                <w:sz w:val="16"/>
+                <w:szCs w:val="16"/>
+                <w:lang w:val="en-US"/>
+              </w:rPr>
+              <w:t>3</w:t>
+            </w:r>
+          </w:p>
+        </w:tc>
+      </w:tr>
+      <w:tr>
+        <w:tc>
+          <w:tcPr>
+            <w:tcW w:w="693" w:type="dxa"/>
+          </w:tcPr>
+          <w:p>
+            <w:pPr>
+              <w:jc w:val="both"/>
+              <w:rPr>
+                <w:lang w:val="en-US"/>
+              </w:rPr>
+            </w:pPr>
+            <w:r>
+              <w:rPr>
+                <w:sz w:val="16"/>
+                <w:szCs w:val="16"/>
+                <w:lang w:val="en-US"/>
+              </w:rPr>
+              <w:t>93.792</w:t>
+            </w:r>
+          </w:p>
+        </w:tc>
+        <w:tc>
+          <w:tcPr>
+            <w:tcW w:w="693" w:type="dxa"/>
+          </w:tcPr>
+          <w:p>
+            <w:pPr>
+              <w:jc w:val="both"/>
+              <w:rPr>
+                <w:lang w:val="en-US"/>
+              </w:rPr>
+            </w:pPr>
+            <w:r>
+              <w:rPr>
+                <w:sz w:val="16"/>
+                <w:szCs w:val="16"/>
+                <w:lang w:val="en-US"/>
+              </w:rPr>
+              <w:t>-4.796</w:t>
+            </w:r>
+          </w:p>
+        </w:tc>
+        <w:tc>
+          <w:tcPr>
+            <w:tcW w:w="694" w:type="dxa"/>
+          </w:tcPr>
+          <w:p>
+            <w:pPr>
+              <w:jc w:val="both"/>
+              <w:rPr>
+                <w:lang w:val="en-US"/>
+              </w:rPr>
+            </w:pPr>
+            <w:r>
+              <w:rPr>
+                <w:sz w:val="16"/>
+                <w:szCs w:val="16"/>
+                <w:lang w:val="en-US"/>
+              </w:rPr>
+              <w:t>0.946</w:t>
+            </w:r>
+          </w:p>
+        </w:tc>
+        <w:tc>
+          <w:tcPr>
+            <w:tcW w:w="694" w:type="dxa"/>
+          </w:tcPr>
+          <w:p>
+            <w:pPr>
+              <w:jc w:val="both"/>
+              <w:rPr>
+                <w:lang w:val="en-US"/>
+              </w:rPr>
+            </w:pPr>
+            <w:r>
+              <w:rPr>
+                <w:sz w:val="16"/>
+                <w:szCs w:val="16"/>
+                <w:lang w:val="en-US"/>
+              </w:rPr>
+              <w:t>-7.147</w:t>
+            </w:r>
+          </w:p>
+        </w:tc>
+        <w:tc>
+          <w:tcPr>
+            <w:tcW w:w="694" w:type="dxa"/>
+          </w:tcPr>
+          <w:p>
+            <w:pPr>
+              <w:jc w:val="both"/>
+              <w:rPr>
+                <w:lang w:val="en-US"/>
+              </w:rPr>
+            </w:pPr>
+            <w:r>
+              <w:rPr>
+                <w:sz w:val="16"/>
+                <w:szCs w:val="16"/>
+                <w:lang w:val="en-US"/>
+              </w:rPr>
+              <w:t>-1.162</w:t>
+            </w:r>
+          </w:p>
+        </w:tc>
+        <w:tc>
+          <w:tcPr>
+            <w:tcW w:w="694" w:type="dxa"/>
+          </w:tcPr>
+          <w:p>
+            <w:pPr>
+              <w:jc w:val="both"/>
+              <w:rPr>
+                <w:lang w:val="en-US"/>
+              </w:rPr>
+            </w:pPr>
+            <w:r>
+              <w:rPr>
+                <w:sz w:val="16"/>
+                <w:szCs w:val="16"/>
+                <w:lang w:val="en-US"/>
+              </w:rPr>
+              <w:t>-4.79</w:t>
+            </w:r>
+          </w:p>
+        </w:tc>
+        <w:tc>
+          <w:tcPr>
+            <w:tcW w:w="694" w:type="dxa"/>
+          </w:tcPr>
+          <w:p>
+            <w:pPr>
+              <w:jc w:val="both"/>
+              <w:rPr>
+                <w:lang w:val="en-US"/>
+              </w:rPr>
+            </w:pPr>
+            <w:r>
+              <w:rPr>
+                <w:sz w:val="16"/>
+                <w:szCs w:val="16"/>
+                <w:lang w:val="en-US"/>
+              </w:rPr>
+              <w:t>-6.318</w:t>
+            </w:r>
+          </w:p>
+        </w:tc>
+        <w:tc>
+          <w:tcPr>
+            <w:tcW w:w="694" w:type="dxa"/>
+          </w:tcPr>
+          <w:p>
+            <w:pPr>
+              <w:jc w:val="both"/>
+              <w:rPr>
+                <w:lang w:val="en-US"/>
+              </w:rPr>
+            </w:pPr>
+            <w:r>
+              <w:rPr>
+                <w:sz w:val="16"/>
+                <w:szCs w:val="16"/>
+                <w:lang w:val="en-US"/>
+              </w:rPr>
+              <w:t>6.417</w:t>
+            </w:r>
+          </w:p>
+        </w:tc>
+        <w:tc>
+          <w:tcPr>
+            <w:tcW w:w="694" w:type="dxa"/>
+          </w:tcPr>
+          <w:p>
+            <w:pPr>
+              <w:jc w:val="both"/>
+              <w:rPr>
+                <w:lang w:val="en-US"/>
+              </w:rPr>
+            </w:pPr>
+            <w:r>
+              <w:rPr>
+                <w:sz w:val="16"/>
+                <w:szCs w:val="16"/>
+                <w:lang w:val="en-US"/>
+              </w:rPr>
+              <w:t>-1.003</w:t>
+            </w:r>
+          </w:p>
+        </w:tc>
+        <w:tc>
+          <w:tcPr>
+            <w:tcW w:w="761" w:type="dxa"/>
+          </w:tcPr>
+          <w:p>
+            <w:pPr>
+              <w:jc w:val="both"/>
+              <w:rPr>
+                <w:lang w:val="en-US"/>
+              </w:rPr>
+            </w:pPr>
+            <w:r>
+              <w:rPr>
+                <w:sz w:val="16"/>
+                <w:szCs w:val="16"/>
+                <w:lang w:val="en-US"/>
+              </w:rPr>
+              <w:t>1.459</w:t>
+            </w:r>
+          </w:p>
+        </w:tc>
+        <w:tc>
+          <w:tcPr>
+            <w:tcW w:w="761" w:type="dxa"/>
+          </w:tcPr>
+          <w:p>
+            <w:pPr>
+              <w:jc w:val="both"/>
+              <w:rPr>
+                <w:lang w:val="en-US"/>
+              </w:rPr>
+            </w:pPr>
+            <w:r>
+              <w:rPr>
+                <w:sz w:val="16"/>
+                <w:szCs w:val="16"/>
+                <w:lang w:val="en-US"/>
+              </w:rPr>
+              <w:t>4.323</w:t>
+            </w:r>
+          </w:p>
+        </w:tc>
+        <w:tc>
+          <w:tcPr>
+            <w:tcW w:w="761" w:type="dxa"/>
+          </w:tcPr>
+          <w:p>
+            <w:pPr>
+              <w:jc w:val="both"/>
+              <w:rPr>
+                <w:lang w:val="en-US"/>
+              </w:rPr>
+            </w:pPr>
+            <w:r>
+              <w:rPr>
+                <w:sz w:val="16"/>
+                <w:szCs w:val="16"/>
+                <w:lang w:val="en-US"/>
+              </w:rPr>
+              <w:t>-1.879</w:t>
+            </w:r>
+          </w:p>
+        </w:tc>
+        <w:tc>
+          <w:tcPr>
+            <w:tcW w:w="761" w:type="dxa"/>
+          </w:tcPr>
+          <w:p>
+            <w:pPr>
+              <w:jc w:val="both"/>
+              <w:rPr>
+                <w:lang w:val="en-US"/>
+              </w:rPr>
+            </w:pPr>
+            <w:r>
+              <w:rPr>
+                <w:sz w:val="16"/>
+                <w:szCs w:val="16"/>
+                <w:lang w:val="en-US"/>
+              </w:rPr>
+              <w:t>-5.815</w:t>
+            </w:r>
+          </w:p>
+        </w:tc>
+      </w:tr>
+      <w:tr>
+        <w:tc>
+          <w:tcPr>
+            <w:tcW w:w="693" w:type="dxa"/>
+            <w:shd w:val="clear" w:color="auto" w:fill="D9D9D9" w:themeFill="background1" w:themeFillShade="D9"/>
+          </w:tcPr>
+          <w:p>
+            <w:pPr>
+              <w:jc w:val="both"/>
+              <w:rPr>
+                <w:lang w:val="en-US"/>
+              </w:rPr>
+            </w:pPr>
+            <w:r>
+              <w:rPr>
+                <w:b/>
+                <w:sz w:val="16"/>
+                <w:szCs w:val="16"/>
+                <w:lang w:val="en-US"/>
+              </w:rPr>
+              <w:t>HFD1</w:t>
+            </w:r>
+          </w:p>
+        </w:tc>
+        <w:tc>
+          <w:tcPr>
+            <w:tcW w:w="693" w:type="dxa"/>
+            <w:shd w:val="clear" w:color="auto" w:fill="D9D9D9" w:themeFill="background1" w:themeFillShade="D9"/>
+          </w:tcPr>
+          <w:p>
+            <w:pPr>
+              <w:jc w:val="both"/>
+              <w:rPr>
+                <w:lang w:val="en-US"/>
+              </w:rPr>
+            </w:pPr>
+            <w:r>
+              <w:rPr>
+                <w:b/>
+                <w:sz w:val="16"/>
+                <w:szCs w:val="16"/>
+                <w:lang w:val="en-US"/>
+              </w:rPr>
+              <w:t>HFD2</w:t>
+            </w:r>
+          </w:p>
+        </w:tc>
+        <w:tc>
+          <w:tcPr>
+            <w:tcW w:w="694" w:type="dxa"/>
+            <w:shd w:val="clear" w:color="auto" w:fill="D9D9D9" w:themeFill="background1" w:themeFillShade="D9"/>
+          </w:tcPr>
+          <w:p>
+            <w:pPr>
+              <w:jc w:val="both"/>
+              <w:rPr>
+                <w:lang w:val="en-US"/>
+              </w:rPr>
+            </w:pPr>
+            <w:r>
+              <w:rPr>
+                <w:b/>
+                <w:sz w:val="16"/>
+                <w:szCs w:val="16"/>
+                <w:lang w:val="en-US"/>
+              </w:rPr>
+              <w:t>HFD3</w:t>
+            </w:r>
+          </w:p>
+        </w:tc>
+        <w:tc>
+          <w:tcPr>
+            <w:tcW w:w="694" w:type="dxa"/>
+            <w:shd w:val="clear" w:color="auto" w:fill="D9D9D9" w:themeFill="background1" w:themeFillShade="D9"/>
+          </w:tcPr>
+          <w:p>
+            <w:pPr>
+              <w:jc w:val="both"/>
+              <w:rPr>
+                <w:lang w:val="en-US"/>
+              </w:rPr>
+            </w:pPr>
+            <w:r>
+              <w:rPr>
+                <w:b/>
+                <w:sz w:val="16"/>
+                <w:szCs w:val="16"/>
+                <w:lang w:val="en-US"/>
+              </w:rPr>
+              <w:t>HFD4</w:t>
+            </w:r>
+          </w:p>
+        </w:tc>
+        <w:tc>
+          <w:tcPr>
+            <w:tcW w:w="694" w:type="dxa"/>
+            <w:shd w:val="clear" w:color="auto" w:fill="D9D9D9" w:themeFill="background1" w:themeFillShade="D9"/>
+          </w:tcPr>
+          <w:p>
+            <w:pPr>
+              <w:jc w:val="both"/>
+              <w:rPr>
+                <w:lang w:val="en-US"/>
+              </w:rPr>
+            </w:pPr>
+            <w:r>
+              <w:rPr>
+                <w:b/>
+                <w:sz w:val="16"/>
+                <w:szCs w:val="16"/>
+                <w:lang w:val="en-US"/>
+              </w:rPr>
+              <w:t>HFD5</w:t>
+            </w:r>
+          </w:p>
+        </w:tc>
+        <w:tc>
+          <w:tcPr>
+            <w:tcW w:w="694" w:type="dxa"/>
+            <w:shd w:val="clear" w:color="auto" w:fill="D9D9D9" w:themeFill="background1" w:themeFillShade="D9"/>
+          </w:tcPr>
+          <w:p>
+            <w:pPr>
+              <w:jc w:val="both"/>
+              <w:rPr>
+                <w:lang w:val="en-US"/>
+              </w:rPr>
+            </w:pPr>
+            <w:r>
+              <w:rPr>
+                <w:b/>
+                <w:sz w:val="16"/>
+                <w:szCs w:val="16"/>
+                <w:lang w:val="en-US"/>
+              </w:rPr>
+              <w:t>HFD6</w:t>
+            </w:r>
+          </w:p>
+        </w:tc>
+        <w:tc>
+          <w:tcPr>
+            <w:tcW w:w="694" w:type="dxa"/>
+            <w:shd w:val="clear" w:color="auto" w:fill="D9D9D9" w:themeFill="background1" w:themeFillShade="D9"/>
+          </w:tcPr>
+          <w:p>
+            <w:pPr>
+              <w:jc w:val="both"/>
+              <w:rPr>
+                <w:lang w:val="en-US"/>
+              </w:rPr>
+            </w:pPr>
+            <w:r>
+              <w:rPr>
+                <w:b/>
+                <w:sz w:val="16"/>
+                <w:szCs w:val="16"/>
+                <w:lang w:val="en-US"/>
+              </w:rPr>
+              <w:t>HFD7</w:t>
+            </w:r>
+          </w:p>
+        </w:tc>
+        <w:tc>
+          <w:tcPr>
+            <w:tcW w:w="694" w:type="dxa"/>
+            <w:shd w:val="clear" w:color="auto" w:fill="D9D9D9" w:themeFill="background1" w:themeFillShade="D9"/>
+          </w:tcPr>
+          <w:p>
+            <w:pPr>
+              <w:jc w:val="both"/>
+              <w:rPr>
+                <w:lang w:val="en-US"/>
+              </w:rPr>
+            </w:pPr>
+            <w:r>
+              <w:rPr>
+                <w:b/>
+                <w:sz w:val="16"/>
+                <w:szCs w:val="16"/>
+                <w:lang w:val="en-US"/>
+              </w:rPr>
+              <w:t>HFD8</w:t>
+            </w:r>
+          </w:p>
+        </w:tc>
+        <w:tc>
+          <w:tcPr>
+            <w:tcW w:w="694" w:type="dxa"/>
+            <w:shd w:val="clear" w:color="auto" w:fill="D9D9D9" w:themeFill="background1" w:themeFillShade="D9"/>
+          </w:tcPr>
+          <w:p>
+            <w:pPr>
+              <w:jc w:val="both"/>
+              <w:rPr>
+                <w:lang w:val="en-US"/>
+              </w:rPr>
+            </w:pPr>
+            <w:r>
+              <w:rPr>
+                <w:b/>
+                <w:sz w:val="16"/>
+                <w:szCs w:val="16"/>
+                <w:lang w:val="en-US"/>
+              </w:rPr>
+              <w:t>HFD9</w:t>
+            </w:r>
+          </w:p>
+        </w:tc>
+        <w:tc>
+          <w:tcPr>
+            <w:tcW w:w="761" w:type="dxa"/>
+            <w:shd w:val="clear" w:color="auto" w:fill="D9D9D9" w:themeFill="background1" w:themeFillShade="D9"/>
+          </w:tcPr>
+          <w:p>
+            <w:pPr>
+              <w:jc w:val="both"/>
+              <w:rPr>
+                <w:lang w:val="en-US"/>
+              </w:rPr>
+            </w:pPr>
+            <w:r>
+              <w:rPr>
+                <w:b/>
+                <w:sz w:val="16"/>
+                <w:szCs w:val="16"/>
+                <w:lang w:val="en-US"/>
+              </w:rPr>
+              <w:t>HFD10</w:t>
+            </w:r>
+          </w:p>
+        </w:tc>
+        <w:tc>
+          <w:tcPr>
+            <w:tcW w:w="761" w:type="dxa"/>
+            <w:shd w:val="clear" w:color="auto" w:fill="D9D9D9" w:themeFill="background1" w:themeFillShade="D9"/>
+          </w:tcPr>
+          <w:p>
+            <w:pPr>
+              <w:jc w:val="both"/>
+              <w:rPr>
+                <w:lang w:val="en-US"/>
+              </w:rPr>
+            </w:pPr>
+            <w:r>
+              <w:rPr>
+                <w:b/>
+                <w:sz w:val="16"/>
+                <w:szCs w:val="16"/>
+                <w:lang w:val="en-US"/>
+              </w:rPr>
+              <w:t>HFD1</w:t>
+            </w:r>
+            <w:r>
+              <w:rPr>
+                <w:b/>
+                <w:sz w:val="16"/>
+                <w:szCs w:val="16"/>
+                <w:lang w:val="en-US"/>
+              </w:rPr>
+              <w:t>1</w:t>
+            </w:r>
+          </w:p>
+        </w:tc>
+        <w:tc>
+          <w:tcPr>
+            <w:tcW w:w="761" w:type="dxa"/>
+            <w:shd w:val="clear" w:color="auto" w:fill="D9D9D9" w:themeFill="background1" w:themeFillShade="D9"/>
+          </w:tcPr>
+          <w:p>
+            <w:pPr>
+              <w:jc w:val="both"/>
+              <w:rPr>
+                <w:lang w:val="en-US"/>
+              </w:rPr>
+            </w:pPr>
+            <w:r>
+              <w:rPr>
+                <w:b/>
+                <w:sz w:val="16"/>
+                <w:szCs w:val="16"/>
+                <w:lang w:val="en-US"/>
+              </w:rPr>
+              <w:t>HFD1</w:t>
+            </w:r>
+            <w:r>
+              <w:rPr>
+                <w:b/>
+                <w:sz w:val="16"/>
+                <w:szCs w:val="16"/>
+                <w:lang w:val="en-US"/>
+              </w:rPr>
+              <w:t>2</w:t>
+            </w:r>
+          </w:p>
+        </w:tc>
+        <w:tc>
+          <w:tcPr>
+            <w:tcW w:w="761" w:type="dxa"/>
+            <w:shd w:val="clear" w:color="auto" w:fill="D9D9D9" w:themeFill="background1" w:themeFillShade="D9"/>
+          </w:tcPr>
+          <w:p>
+            <w:pPr>
+              <w:jc w:val="both"/>
+              <w:rPr>
+                <w:lang w:val="en-US"/>
+              </w:rPr>
+            </w:pPr>
+            <w:r>
+              <w:rPr>
+                <w:b/>
+                <w:sz w:val="16"/>
+                <w:szCs w:val="16"/>
+                <w:lang w:val="en-US"/>
+              </w:rPr>
+              <w:t>HFD1</w:t>
+            </w:r>
+            <w:r>
+              <w:rPr>
+                <w:b/>
+                <w:sz w:val="16"/>
+                <w:szCs w:val="16"/>
+                <w:lang w:val="en-US"/>
+              </w:rPr>
+              <w:t>3</w:t>
+            </w:r>
+          </w:p>
+        </w:tc>
+      </w:tr>
+      <w:tr>
+        <w:tc>
+          <w:tcPr>
+            <w:tcW w:w="693" w:type="dxa"/>
+          </w:tcPr>
+          <w:p>
+            <w:pPr>
+              <w:jc w:val="both"/>
+              <w:rPr>
+                <w:lang w:val="en-US"/>
+              </w:rPr>
+            </w:pPr>
+            <w:r>
+              <w:rPr>
+                <w:sz w:val="16"/>
+                <w:szCs w:val="16"/>
+                <w:lang w:val="en-US"/>
+              </w:rPr>
+              <w:t>1.204</w:t>
+            </w:r>
+          </w:p>
+        </w:tc>
+        <w:tc>
+          <w:tcPr>
+            <w:tcW w:w="693" w:type="dxa"/>
+          </w:tcPr>
+          <w:p>
+            <w:pPr>
+              <w:jc w:val="both"/>
+              <w:rPr>
+                <w:lang w:val="en-US"/>
+              </w:rPr>
+            </w:pPr>
+            <w:r>
+              <w:rPr>
+                <w:sz w:val="16"/>
+                <w:szCs w:val="16"/>
+                <w:lang w:val="en-US"/>
+              </w:rPr>
+              <w:t>1.263</w:t>
+            </w:r>
+          </w:p>
+        </w:tc>
+        <w:tc>
+          <w:tcPr>
+            <w:tcW w:w="694" w:type="dxa"/>
+          </w:tcPr>
+          <w:p>
+            <w:pPr>
+              <w:jc w:val="both"/>
+              <w:rPr>
+                <w:lang w:val="en-US"/>
+              </w:rPr>
+            </w:pPr>
+            <w:r>
+              <w:rPr>
+                <w:sz w:val="16"/>
+                <w:szCs w:val="16"/>
+                <w:lang w:val="en-US"/>
+              </w:rPr>
+              <w:t>1.323</w:t>
+            </w:r>
+          </w:p>
+        </w:tc>
+        <w:tc>
+          <w:tcPr>
+            <w:tcW w:w="694" w:type="dxa"/>
+          </w:tcPr>
+          <w:p>
+            <w:pPr>
+              <w:jc w:val="both"/>
+              <w:rPr>
+                <w:lang w:val="en-US"/>
+              </w:rPr>
+            </w:pPr>
+            <w:r>
+              <w:rPr>
+                <w:sz w:val="16"/>
+                <w:szCs w:val="16"/>
+                <w:lang w:val="en-US"/>
+              </w:rPr>
+              <w:t>1.388</w:t>
+            </w:r>
+          </w:p>
+        </w:tc>
+        <w:tc>
+          <w:tcPr>
+            <w:tcW w:w="694" w:type="dxa"/>
+          </w:tcPr>
+          <w:p>
+            <w:pPr>
+              <w:jc w:val="both"/>
+              <w:rPr>
+                <w:lang w:val="en-US"/>
+              </w:rPr>
+            </w:pPr>
+            <w:r>
+              <w:rPr>
+                <w:sz w:val="16"/>
+                <w:szCs w:val="16"/>
+                <w:lang w:val="en-US"/>
+              </w:rPr>
+              <w:t>1.462</w:t>
+            </w:r>
+          </w:p>
+        </w:tc>
+        <w:tc>
+          <w:tcPr>
+            <w:tcW w:w="694" w:type="dxa"/>
+          </w:tcPr>
+          <w:p>
+            <w:pPr>
+              <w:jc w:val="both"/>
+              <w:rPr>
+                <w:lang w:val="en-US"/>
+              </w:rPr>
+            </w:pPr>
+            <w:r>
+              <w:rPr>
+                <w:sz w:val="16"/>
+                <w:szCs w:val="16"/>
+                <w:lang w:val="en-US"/>
+              </w:rPr>
+              <w:t>1.552</w:t>
+            </w:r>
+          </w:p>
+        </w:tc>
+        <w:tc>
+          <w:tcPr>
+            <w:tcW w:w="694" w:type="dxa"/>
+          </w:tcPr>
+          <w:p>
+            <w:pPr>
+              <w:jc w:val="both"/>
+              <w:rPr>
+                <w:lang w:val="en-US"/>
+              </w:rPr>
+            </w:pPr>
+            <w:r>
+              <w:rPr>
+                <w:sz w:val="16"/>
+                <w:szCs w:val="16"/>
+                <w:lang w:val="en-US"/>
+              </w:rPr>
+              <w:t>1.663</w:t>
+            </w:r>
+          </w:p>
+        </w:tc>
+        <w:tc>
+          <w:tcPr>
+            <w:tcW w:w="694" w:type="dxa"/>
+          </w:tcPr>
+          <w:p>
+            <w:pPr>
+              <w:jc w:val="both"/>
+              <w:rPr>
+                <w:lang w:val="en-US"/>
+              </w:rPr>
+            </w:pPr>
+            <w:r>
+              <w:rPr>
+                <w:sz w:val="16"/>
+                <w:szCs w:val="16"/>
+                <w:lang w:val="en-US"/>
+              </w:rPr>
+              <w:t>1.782</w:t>
+            </w:r>
+          </w:p>
+        </w:tc>
+        <w:tc>
+          <w:tcPr>
+            <w:tcW w:w="694" w:type="dxa"/>
+          </w:tcPr>
+          <w:p>
+            <w:pPr>
+              <w:jc w:val="both"/>
+              <w:rPr>
+                <w:lang w:val="en-US"/>
+              </w:rPr>
+            </w:pPr>
+            <w:r>
+              <w:rPr>
+                <w:sz w:val="16"/>
+                <w:szCs w:val="16"/>
+                <w:lang w:val="en-US"/>
+              </w:rPr>
+              <w:t>1.866</w:t>
+            </w:r>
+          </w:p>
+        </w:tc>
+        <w:tc>
+          <w:tcPr>
+            <w:tcW w:w="761" w:type="dxa"/>
+          </w:tcPr>
+          <w:p>
+            <w:pPr>
+              <w:jc w:val="both"/>
+              <w:rPr>
+                <w:lang w:val="en-US"/>
+              </w:rPr>
+            </w:pPr>
+            <w:r>
+              <w:rPr>
+                <w:sz w:val="16"/>
+                <w:szCs w:val="16"/>
+                <w:lang w:val="en-US"/>
+              </w:rPr>
+              <w:t>1.895</w:t>
+            </w:r>
+          </w:p>
+        </w:tc>
+        <w:tc>
+          <w:tcPr>
+            <w:tcW w:w="761" w:type="dxa"/>
+          </w:tcPr>
+          <w:p>
+            <w:pPr>
+              <w:jc w:val="both"/>
+              <w:rPr>
+                <w:lang w:val="en-US"/>
+              </w:rPr>
+            </w:pPr>
+            <w:r>
+              <w:rPr>
+                <w:sz w:val="16"/>
+                <w:szCs w:val="16"/>
+                <w:lang w:val="en-US"/>
+              </w:rPr>
+              <w:t>1.889</w:t>
+            </w:r>
+          </w:p>
+        </w:tc>
+        <w:tc>
+          <w:tcPr>
+            <w:tcW w:w="761" w:type="dxa"/>
+          </w:tcPr>
+          <w:p>
+            <w:pPr>
+              <w:jc w:val="both"/>
+              <w:rPr>
+                <w:lang w:val="en-US"/>
+              </w:rPr>
+            </w:pPr>
+            <w:r>
+              <w:rPr>
+                <w:sz w:val="16"/>
+                <w:szCs w:val="16"/>
+                <w:lang w:val="en-US"/>
+              </w:rPr>
+              <w:t>1.871</w:t>
+            </w:r>
+          </w:p>
+        </w:tc>
+        <w:tc>
+          <w:tcPr>
+            <w:tcW w:w="761" w:type="dxa"/>
+          </w:tcPr>
+          <w:p>
+            <w:pPr>
+              <w:jc w:val="both"/>
+              <w:rPr>
+                <w:lang w:val="en-US"/>
+              </w:rPr>
+            </w:pPr>
+            <w:r>
+              <w:rPr>
+                <w:sz w:val="16"/>
+                <w:szCs w:val="16"/>
+                <w:lang w:val="en-US"/>
+              </w:rPr>
+              <w:t>1.848</w:t>
+            </w:r>
+          </w:p>
+        </w:tc>
+      </w:tr>
+      <w:tr>
+        <w:trPr>
+          <w:gridAfter w:val="12"/>
+          <w:wAfter w:w="8595" w:type="dxa"/>
+        </w:trPr>
+        <w:tc>
+          <w:tcPr>
+            <w:tcW w:w="693" w:type="dxa"/>
+            <w:shd w:val="clear" w:color="auto" w:fill="D9D9D9" w:themeFill="background1" w:themeFillShade="D9"/>
+          </w:tcPr>
+          <w:p>
+            <w:pPr>
+              <w:jc w:val="both"/>
+              <w:rPr>
+                <w:lang w:val="en-US"/>
+              </w:rPr>
+            </w:pPr>
+            <w:r>
+              <w:rPr>
+                <w:b/>
+                <w:sz w:val="16"/>
+                <w:szCs w:val="16"/>
+                <w:lang w:val="en-US"/>
+              </w:rPr>
+              <w:t>Kurt</w:t>
+            </w:r>
+          </w:p>
+        </w:tc>
+      </w:tr>
+      <w:tr>
+        <w:trPr>
+          <w:gridAfter w:val="12"/>
+          <w:wAfter w:w="8595" w:type="dxa"/>
+        </w:trPr>
+        <w:tc>
+          <w:tcPr>
+            <w:tcW w:w="693" w:type="dxa"/>
+          </w:tcPr>
+          <w:p>
+            <w:pPr>
+              <w:jc w:val="both"/>
+              <w:rPr>
+                <w:lang w:val="en-US"/>
+              </w:rPr>
+            </w:pPr>
+            <w:r>
+              <w:rPr>
+                <w:sz w:val="16"/>
+                <w:szCs w:val="16"/>
+                <w:lang w:val="en-US"/>
+              </w:rPr>
+              <w:t>2.773</w:t>
+            </w:r>
+          </w:p>
+        </w:tc>
+      </w:tr>
+    </w:tbl>
+    <w:p>
+      <w:pPr>
+        <w:jc w:val="both"/>
+        <w:rPr>
+          <w:lang w:val="en-US"/>
+        </w:rPr>
+      </w:pPr>
+    </w:p>
+    <w:p>
+      <w:pPr>
+        <w:jc w:val="both"/>
+        <w:rPr>
+          <w:lang w:val="en-US"/>
+        </w:rPr>
+      </w:pPr>
+      <w:r>
+        <w:rPr>
+          <w:lang w:val="en-US"/>
+        </w:rPr>
+        <w:t>Next, the Euclidean Distances between the data vectors of training set 2 and the normal class prototype where calculated and the largest of these distances, which was 14.7106 in this run was taken to be the threshold value.</w:t>
+      </w:r>
+    </w:p>
+    <w:p>
+      <w:pPr>
+        <w:jc w:val="both"/>
+        <w:rPr>
+          <w:lang w:val="en-US"/>
+        </w:rPr>
+      </w:pPr>
+      <w:r>
+        <w:rPr>
+          <w:lang w:val="en-US"/>
+        </w:rPr>
+        <w:t>A test set</w:t>
+      </w:r>
+      <w:r>
+        <w:rPr>
+          <w:lang w:val="en-US"/>
+        </w:rPr>
+        <w:t xml:space="preserve"> comprising</w:t>
+      </w:r>
+      <w:r>
+        <w:rPr>
+          <w:lang w:val="en-US"/>
+        </w:rPr>
+        <w:t xml:space="preserve"> 25 normal test vectors</w:t>
+      </w:r>
+      <w:r>
+        <w:rPr>
+          <w:lang w:val="en-US"/>
+        </w:rPr>
+        <w:t xml:space="preserve"> and </w:t>
+      </w:r>
+      <w:r>
+        <w:rPr>
+          <w:lang w:val="en-US"/>
+        </w:rPr>
+        <w:t xml:space="preserve"> </w:t>
+      </w:r>
+      <w:r>
+        <w:rPr>
+          <w:lang w:val="en-US"/>
+        </w:rPr>
+        <w:t xml:space="preserve">25 </w:t>
+      </w:r>
+      <w:r>
+        <w:rPr>
+          <w:lang w:val="en-US"/>
+        </w:rPr>
+        <w:t>test vectors</w:t>
+      </w:r>
+      <w:r>
+        <w:rPr>
+          <w:lang w:val="en-US"/>
+        </w:rPr>
+        <w:t xml:space="preserve"> randomly sampled</w:t>
+      </w:r>
+      <w:r>
+        <w:rPr>
+          <w:lang w:val="en-US"/>
+        </w:rPr>
+        <w:t xml:space="preserve"> from </w:t>
+      </w:r>
+      <w:r>
+        <w:rPr>
+          <w:lang w:val="en-US"/>
+        </w:rPr>
+        <w:t xml:space="preserve">each of </w:t>
+      </w:r>
+      <w:r>
+        <w:rPr>
+          <w:lang w:val="en-US"/>
+        </w:rPr>
+        <w:t xml:space="preserve">the fault state feature sets was used to test the classification procedure defined in step 6 above. </w:t>
+      </w:r>
+      <w:r>
+        <w:rPr>
+          <w:lang w:val="en-US"/>
+        </w:rPr>
+        <w:t xml:space="preserve"> The resulting confusion matrix is shown in the following table.</w:t>
+      </w:r>
+    </w:p>
+    <w:p>
+      <w:pPr>
+        <w:tabs>
+          <w:tab w:val="left" w:pos="916"/>
+          <w:tab w:val="left" w:pos="1832"/>
+          <w:tab w:val="left" w:pos="2748"/>
+          <w:tab w:val="left" w:pos="3664"/>
+          <w:tab w:val="left" w:pos="4580"/>
+          <w:tab w:val="left" w:pos="5496"/>
+          <w:tab w:val="left" w:pos="6412"/>
+          <w:tab w:val="left" w:pos="7328"/>
+          <w:tab w:val="left" w:pos="8244"/>
+          <w:tab w:val="left" w:pos="9160"/>
+          <w:tab w:val="left" w:pos="10076"/>
+          <w:tab w:val="left" w:pos="10992"/>
+          <w:tab w:val="left" w:pos="11908"/>
+          <w:tab w:val="left" w:pos="12824"/>
+          <w:tab w:val="left" w:pos="13740"/>
+          <w:tab w:val="left" w:pos="14656"/>
+        </w:tabs>
+        <w:spacing w:after="0" w:line="240" w:lineRule="auto"/>
+        <w:rPr>
+          <w:rFonts w:ascii="Lucida Console" w:eastAsia="Times New Roman" w:hAnsi="Lucida Console" w:cs="Courier New"/>
+          <w:color w:val="000000"/>
+          <w:sz w:val="20"/>
+          <w:szCs w:val="20"/>
+          <w:shd w:val="clear" w:color="auto" w:fill="E1E2E5"/>
+          <w:lang w:val="en-US" w:eastAsia="de-DE"/>
+        </w:rPr>
+      </w:pPr>
+    </w:p>
+    <w:tbl>
+      <w:tblPr>
+        <w:tblStyle w:val="Tabellenraster"/>
+        <w:tblW w:w="0" w:type="auto"/>
+        <w:tblLook w:val="04A0" w:firstRow="1" w:lastRow="0" w:firstColumn="1" w:lastColumn="0" w:noHBand="0" w:noVBand="1"/>
+      </w:tblPr>
+      <w:tblGrid>
+        <w:gridCol w:w="2303"/>
+        <w:gridCol w:w="2303"/>
+        <w:gridCol w:w="2303"/>
+        <w:gridCol w:w="2303"/>
+      </w:tblGrid>
+      <w:tr>
+        <w:tc>
+          <w:tcPr>
+            <w:tcW w:w="2303" w:type="dxa"/>
+          </w:tcPr>
+          <w:p>
+            <w:pPr>
+              <w:jc w:val="both"/>
+              <w:rPr>
+                <w:lang w:val="en-US"/>
+              </w:rPr>
+            </w:pPr>
+          </w:p>
+        </w:tc>
+        <w:tc>
+          <w:tcPr>
+            <w:tcW w:w="6909" w:type="dxa"/>
+            <w:gridSpan w:val="3"/>
+          </w:tcPr>
+          <w:p>
+            <w:pPr>
+              <w:jc w:val="center"/>
+              <w:rPr>
+                <w:b/>
+                <w:i/>
+                <w:lang w:val="en-US"/>
+              </w:rPr>
+            </w:pPr>
+            <w:r>
+              <w:rPr>
+                <w:b/>
+                <w:i/>
+                <w:lang w:val="en-US"/>
+              </w:rPr>
+              <w:t>True Classes</w:t>
+            </w:r>
+          </w:p>
+        </w:tc>
+      </w:tr>
+      <w:tr>
+        <w:tc>
+          <w:tcPr>
+            <w:tcW w:w="2303" w:type="dxa"/>
+            <w:vMerge w:val="restart"/>
+          </w:tcPr>
+          <w:p>
+            <w:pPr>
+              <w:jc w:val="both"/>
+              <w:rPr>
+                <w:b/>
+                <w:lang w:val="en-US"/>
+              </w:rPr>
+            </w:pPr>
+          </w:p>
+          <w:p>
+            <w:pPr>
+              <w:jc w:val="both"/>
+              <w:rPr>
+                <w:b/>
+                <w:i/>
+                <w:lang w:val="en-US"/>
+              </w:rPr>
+            </w:pPr>
+            <w:r>
+              <w:rPr>
+                <w:b/>
+                <w:i/>
+                <w:lang w:val="en-US"/>
+              </w:rPr>
+              <w:t>Predicted Classes</w:t>
+            </w:r>
+          </w:p>
+        </w:tc>
+        <w:tc>
+          <w:tcPr>
+            <w:tcW w:w="2303" w:type="dxa"/>
+          </w:tcPr>
+          <w:p>
+            <w:pPr>
+              <w:jc w:val="both"/>
+              <w:rPr>
+                <w:lang w:val="en-US"/>
+              </w:rPr>
+            </w:pPr>
+          </w:p>
+        </w:tc>
+        <w:tc>
+          <w:tcPr>
+            <w:tcW w:w="2303" w:type="dxa"/>
+          </w:tcPr>
+          <w:p>
+            <w:pPr>
+              <w:jc w:val="center"/>
+              <w:rPr>
+                <w:b/>
+                <w:lang w:val="en-US"/>
+              </w:rPr>
+            </w:pPr>
+            <w:r>
+              <w:rPr>
+                <w:b/>
+                <w:lang w:val="en-US"/>
+              </w:rPr>
+              <w:t>Outlier</w:t>
+            </w:r>
+          </w:p>
+        </w:tc>
+        <w:tc>
+          <w:tcPr>
+            <w:tcW w:w="2303" w:type="dxa"/>
+          </w:tcPr>
+          <w:p>
+            <w:pPr>
+              <w:jc w:val="center"/>
+              <w:rPr>
+                <w:b/>
+                <w:lang w:val="en-US"/>
+              </w:rPr>
+            </w:pPr>
+            <w:r>
+              <w:rPr>
+                <w:b/>
+                <w:lang w:val="en-US"/>
+              </w:rPr>
+              <w:t>Normal</w:t>
+            </w:r>
+          </w:p>
+        </w:tc>
+      </w:tr>
+      <w:tr>
+        <w:tc>
+          <w:tcPr>
+            <w:tcW w:w="2303" w:type="dxa"/>
+            <w:vMerge/>
+          </w:tcPr>
+          <w:p>
+            <w:pPr>
+              <w:jc w:val="both"/>
+              <w:rPr>
+                <w:lang w:val="en-US"/>
+              </w:rPr>
+            </w:pPr>
+          </w:p>
+        </w:tc>
+        <w:tc>
+          <w:tcPr>
+            <w:tcW w:w="2303" w:type="dxa"/>
+          </w:tcPr>
+          <w:p>
+            <w:pPr>
+              <w:jc w:val="both"/>
+              <w:rPr>
+                <w:b/>
+                <w:lang w:val="en-US"/>
+              </w:rPr>
+            </w:pPr>
+            <w:r>
+              <w:rPr>
+                <w:b/>
+                <w:lang w:val="en-US"/>
+              </w:rPr>
+              <w:t>Outlier</w:t>
+            </w:r>
+          </w:p>
+        </w:tc>
+        <w:tc>
+          <w:tcPr>
+            <w:tcW w:w="2303" w:type="dxa"/>
+          </w:tcPr>
+          <w:p>
+            <w:pPr>
+              <w:jc w:val="center"/>
+              <w:rPr>
+                <w:lang w:val="en-US"/>
+              </w:rPr>
+            </w:pPr>
+            <w:r>
+              <w:rPr>
+                <w:lang w:val="en-US"/>
+              </w:rPr>
+              <w:t>75</w:t>
+            </w:r>
+          </w:p>
+        </w:tc>
+        <w:tc>
+          <w:tcPr>
+            <w:tcW w:w="2303" w:type="dxa"/>
+          </w:tcPr>
+          <w:p>
+            <w:pPr>
+              <w:jc w:val="center"/>
+              <w:rPr>
+                <w:lang w:val="en-US"/>
+              </w:rPr>
+            </w:pPr>
+            <w:r>
+              <w:rPr>
+                <w:lang w:val="en-US"/>
+              </w:rPr>
+              <w:t>1</w:t>
+            </w:r>
+          </w:p>
+        </w:tc>
+      </w:tr>
+      <w:tr>
+        <w:tc>
+          <w:tcPr>
+            <w:tcW w:w="2303" w:type="dxa"/>
+            <w:vMerge/>
+          </w:tcPr>
+          <w:p>
+            <w:pPr>
+              <w:jc w:val="both"/>
+              <w:rPr>
+                <w:lang w:val="en-US"/>
+              </w:rPr>
+            </w:pPr>
+          </w:p>
+        </w:tc>
+        <w:tc>
+          <w:tcPr>
+            <w:tcW w:w="2303" w:type="dxa"/>
+          </w:tcPr>
+          <w:p>
+            <w:pPr>
+              <w:jc w:val="both"/>
+              <w:rPr>
+                <w:b/>
+                <w:lang w:val="en-US"/>
+              </w:rPr>
+            </w:pPr>
+            <w:r>
+              <w:rPr>
+                <w:b/>
+                <w:lang w:val="en-US"/>
+              </w:rPr>
+              <w:t>Normal</w:t>
+            </w:r>
+          </w:p>
+        </w:tc>
+        <w:tc>
+          <w:tcPr>
+            <w:tcW w:w="2303" w:type="dxa"/>
+          </w:tcPr>
+          <w:p>
+            <w:pPr>
+              <w:jc w:val="center"/>
+              <w:rPr>
+                <w:lang w:val="en-US"/>
+              </w:rPr>
+            </w:pPr>
+            <w:r>
+              <w:rPr>
+                <w:lang w:val="en-US"/>
+              </w:rPr>
+              <w:t>0</w:t>
+            </w:r>
+          </w:p>
+        </w:tc>
+        <w:tc>
+          <w:tcPr>
+            <w:tcW w:w="2303" w:type="dxa"/>
+          </w:tcPr>
+          <w:p>
+            <w:pPr>
+              <w:jc w:val="center"/>
+              <w:rPr>
+                <w:lang w:val="en-US"/>
+              </w:rPr>
+            </w:pPr>
+            <w:r>
+              <w:rPr>
+                <w:lang w:val="en-US"/>
+              </w:rPr>
+              <w:t>24</w:t>
+            </w:r>
+          </w:p>
+        </w:tc>
+      </w:tr>
+    </w:tbl>
+    <w:p>
+      <w:pPr>
+        <w:jc w:val="both"/>
+        <w:rPr>
+          <w:lang w:val="en-US"/>
+        </w:rPr>
+      </w:pPr>
+    </w:p>
+    <w:p>
+      <w:pPr>
+        <w:jc w:val="both"/>
+        <w:rPr>
+          <w:lang w:val="en-US"/>
+        </w:rPr>
+      </w:pPr>
+      <w:r>
+        <w:rPr>
+          <w:lang w:val="en-US"/>
+        </w:rPr>
+        <w:t>Based on the confu</w:t>
+      </w:r>
+      <w:r>
+        <w:rPr>
+          <w:lang w:val="en-US"/>
+        </w:rPr>
+        <w:t>sion matrix, the error rates can be calculated as the ratio</w:t>
+      </w:r>
+      <w:r>
+        <w:rPr>
+          <w:lang w:val="en-US"/>
+        </w:rPr>
+        <w:t>s</w:t>
+      </w:r>
+      <w:r>
+        <w:rPr>
+          <w:lang w:val="en-US"/>
+        </w:rPr>
+        <w:t xml:space="preserve"> of rejected normal data points (normal </w:t>
+      </w:r>
+      <w:r>
+        <w:rPr>
+          <w:lang w:val="en-US"/>
+        </w:rPr>
+        <w:t>data</w:t>
+      </w:r>
+      <w:r>
+        <w:rPr>
+          <w:lang w:val="en-US"/>
+        </w:rPr>
+        <w:t xml:space="preserve"> classified as outliers) and the ratio of accepted outlier data vectors</w:t>
+      </w:r>
+      <w:r>
+        <w:rPr>
+          <w:lang w:val="en-US"/>
+        </w:rPr>
+        <w:t xml:space="preserve"> (outlier data classified as normal)</w:t>
+      </w:r>
+      <w:r>
+        <w:rPr>
+          <w:lang w:val="en-US"/>
+        </w:rPr>
+        <w:t>.</w:t>
+      </w:r>
+      <w:r>
+        <w:rPr>
+          <w:lang w:val="en-US"/>
+        </w:rPr>
+        <w:t xml:space="preserve"> </w:t>
+      </w:r>
+    </w:p>
+    <w:p>
+      <w:pPr>
+        <w:jc w:val="both"/>
+        <w:rPr>
+          <w:lang w:val="en-US"/>
+        </w:rPr>
+      </w:pPr>
+      <w:r>
+        <w:rPr>
+          <w:lang w:val="en-US"/>
+        </w:rPr>
+        <w:t xml:space="preserve">The </w:t>
+      </w:r>
+      <w:r>
+        <w:rPr>
+          <w:lang w:val="en-US"/>
+        </w:rPr>
+        <w:t>rate of accepted outliers, also known as error type 1</w:t>
+      </w:r>
+      <w:r>
+        <w:rPr>
+          <w:lang w:val="en-US"/>
+        </w:rPr>
+        <w:t xml:space="preserve"> was 0 for this particular run and </w:t>
+      </w:r>
+      <w:r>
+        <w:rPr>
+          <w:lang w:val="en-US"/>
+        </w:rPr>
+        <w:t>the rate of rejected normal data,</w:t>
       </w:r>
       <w:bookmarkStart w:id="1" w:name="_GoBack"/>
       <w:bookmarkEnd w:id="1"/>
@@ -26201,37 +28276,33 @@
         <w:rPr>
           <w:lang w:val="en-US"/>
         </w:rPr>
-        <w:t>shows</w:t>
-      </w:r>
-      <w:r>
-        <w:rPr>
-          <w:lang w:val="en-US"/>
-        </w:rPr>
-        <w:t>, that a constant threshold simply defined as the value of highest Euclidean distance among all normal data is enough to</w:t>
-      </w:r>
-      <w:r>
-        <w:rPr>
-          <w:lang w:val="en-US"/>
-        </w:rPr>
-        <w:t xml:space="preserve"> clearly</w:t>
-      </w:r>
-      <w:r>
-        <w:rPr>
-          <w:lang w:val="en-US"/>
-        </w:rPr>
-        <w:t xml:space="preserve"> separate </w:t>
-      </w:r>
-      <w:r>
-        <w:rPr>
-          <w:lang w:val="en-US"/>
-        </w:rPr>
-        <w:t>normal data from o</w:t>
-      </w:r>
-      <w:r>
-        <w:rPr>
-          <w:lang w:val="en-US"/>
-        </w:rPr>
-        <w:t>utlier data in this scenario.</w:t>
+        <w:t xml:space="preserve"> also k</w:t>
+      </w:r>
+      <w:r>
+        <w:rPr>
+          <w:lang w:val="en-US"/>
+        </w:rPr>
+        <w:t xml:space="preserve">nown as type 2 </w:t>
+      </w:r>
+      <w:proofErr w:type="gramStart"/>
+      <w:r>
+        <w:rPr>
+          <w:lang w:val="en-US"/>
+        </w:rPr>
+        <w:t>error</w:t>
+      </w:r>
+      <w:proofErr w:type="gramEnd"/>
+      <w:r>
+        <w:rPr>
+          <w:lang w:val="en-US"/>
+        </w:rPr>
+        <w:t xml:space="preserve">, </w:t>
+      </w:r>
+      <w:r>
+        <w:rPr>
+          <w:lang w:val="en-US"/>
+        </w:rPr>
+        <w:t>was 0.01.</w:t>
       </w:r>
     </w:p>
     <w:sectPr>
@@ -31522,6 +33593,82 @@
       <w:u w:val="single"/>
     </w:rPr>
   </w:style>
+  <w:style w:type="table" w:styleId="Tabellenraster">
+    <w:name w:val="Table Grid"/>
+    <w:basedOn w:val="NormaleTabelle"/>
+    <w:uiPriority w:val="59"/>
+    <w:rsid w:val="00C36D69"/>
+    <w:pPr>
+      <w:spacing w:after="0" w:line="240" w:lineRule="auto"/>
+    </w:pPr>
+    <w:tblPr>
+      <w:tblInd w:w="0" w:type="dxa"/>
+      <w:tblBorders>
+        <w:top w:val="single" w:sz="4" w:space="0" w:color="auto"/>
+        <w:left w:val="single" w:sz="4" w:space="0" w:color="auto"/>
+        <w:bottom w:val="single" w:sz="4" w:space="0" w:color="auto"/>
+        <w:right w:val="single" w:sz="4" w:space="0" w:color="auto"/>
+        <w:insideH w:val="single" w:sz="4" w:space="0" w:color="auto"/>
+        <w:insideV w:val="single" w:sz="4" w:space="0" w:color="auto"/>
+      </w:tblBorders>
+      <w:tblCellMar>
+        <w:top w:w="0" w:type="dxa"/>
+        <w:left w:w="108" w:type="dxa"/>
+        <w:bottom w:w="0" w:type="dxa"/>
+        <w:right w:w="108" w:type="dxa"/>
+      </w:tblCellMar>
+    </w:tblPr>
+  </w:style>
+  <w:style w:type="paragraph" w:styleId="HTMLVorformatiert">
+    <w:name w:val="HTML Preformatted"/>
+    <w:basedOn w:val="Standard"/>
+    <w:link w:val="HTMLVorformatiertZchn"/>
+    <w:uiPriority w:val="99"/>
+    <w:semiHidden/>
+    <w:unhideWhenUsed/>
+    <w:rsid w:val="00A47E06"/>
+    <w:pPr>
+      <w:tabs>
+        <w:tab w:val="left" w:pos="916"/>
+        <w:tab w:val="left" w:pos="1832"/>
+        <w:tab w:val="left" w:pos="2748"/>
+        <w:tab w:val="left" w:pos="3664"/>
+        <w:tab w:val="left" w:pos="4580"/>
+        <w:tab w:val="left" w:pos="5496"/>
+        <w:tab w:val="left" w:pos="6412"/>
+        <w:tab w:val="left" w:pos="7328"/>
+        <w:tab w:val="left" w:pos="8244"/>
+        <w:tab w:val="left" w:pos="9160"/>
+        <w:tab w:val="left" w:pos="10076"/>
+        <w:tab w:val="left" w:pos="10992"/>
+        <w:tab w:val="left" w:pos="11908"/>
+        <w:tab w:val="left" w:pos="12824"/>
+        <w:tab w:val="left" w:pos="13740"/>
+        <w:tab w:val="left" w:pos="14656"/>
+      </w:tabs>
+      <w:spacing w:after="0" w:line="240" w:lineRule="auto"/>
+    </w:pPr>
+    <w:rPr>
+      <w:rFonts w:ascii="Courier New" w:eastAsia="Times New Roman" w:hAnsi="Courier New" w:cs="Courier New"/>
+      <w:sz w:val="20"/>
+      <w:szCs w:val="20"/>
+      <w:lang w:eastAsia="de-DE"/>
+    </w:rPr>
+  </w:style>
+  <w:style w:type="character" w:customStyle="1" w:styleId="HTMLVorformatiertZchn">
+    <w:name w:val="HTML Vorformatiert Zchn"/>
+    <w:basedOn w:val="Absatz-Standardschriftart"/>
+    <w:link w:val="HTMLVorformatiert"/>
+    <w:uiPriority w:val="99"/>
+    <w:semiHidden/>
+    <w:rsid w:val="00A47E06"/>
+    <w:rPr>
+      <w:rFonts w:ascii="Courier New" w:eastAsia="Times New Roman" w:hAnsi="Courier New" w:cs="Courier New"/>
+      <w:sz w:val="20"/>
+      <w:szCs w:val="20"/>
+      <w:lang w:eastAsia="de-DE"/>
+    </w:rPr>
+  </w:style>
 </w:styles>
 </file>
 
@@ -32094,6 +34241,82 @@
     <w:rPr>
       <w:color w:val="800080" w:themeColor="followedHyperlink"/>
       <w:u w:val="single"/>
+    </w:rPr>
+  </w:style>
+  <w:style w:type="table" w:styleId="Tabellenraster">
+    <w:name w:val="Table Grid"/>
+    <w:basedOn w:val="NormaleTabelle"/>
+    <w:uiPriority w:val="59"/>
+    <w:rsid w:val="00C36D69"/>
+    <w:pPr>
+      <w:spacing w:after="0" w:line="240" w:lineRule="auto"/>
+    </w:pPr>
+    <w:tblPr>
+      <w:tblInd w:w="0" w:type="dxa"/>
+      <w:tblBorders>
+        <w:top w:val="single" w:sz="4" w:space="0" w:color="auto"/>
+        <w:left w:val="single" w:sz="4" w:space="0" w:color="auto"/>
+        <w:bottom w:val="single" w:sz="4" w:space="0" w:color="auto"/>
+        <w:right w:val="single" w:sz="4" w:space="0" w:color="auto"/>
+        <w:insideH w:val="single" w:sz="4" w:space="0" w:color="auto"/>
+        <w:insideV w:val="single" w:sz="4" w:space="0" w:color="auto"/>
+      </w:tblBorders>
+      <w:tblCellMar>
+        <w:top w:w="0" w:type="dxa"/>
+        <w:left w:w="108" w:type="dxa"/>
+        <w:bottom w:w="0" w:type="dxa"/>
+        <w:right w:w="108" w:type="dxa"/>
+      </w:tblCellMar>
+    </w:tblPr>
+  </w:style>
+  <w:style w:type="paragraph" w:styleId="HTMLVorformatiert">
+    <w:name w:val="HTML Preformatted"/>
+    <w:basedOn w:val="Standard"/>
+    <w:link w:val="HTMLVorformatiertZchn"/>
+    <w:uiPriority w:val="99"/>
+    <w:semiHidden/>
+    <w:unhideWhenUsed/>
+    <w:rsid w:val="00A47E06"/>
+    <w:pPr>
+      <w:tabs>
+        <w:tab w:val="left" w:pos="916"/>
+        <w:tab w:val="left" w:pos="1832"/>
+        <w:tab w:val="left" w:pos="2748"/>
+        <w:tab w:val="left" w:pos="3664"/>
+        <w:tab w:val="left" w:pos="4580"/>
+        <w:tab w:val="left" w:pos="5496"/>
+        <w:tab w:val="left" w:pos="6412"/>
+        <w:tab w:val="left" w:pos="7328"/>
+        <w:tab w:val="left" w:pos="8244"/>
+        <w:tab w:val="left" w:pos="9160"/>
+        <w:tab w:val="left" w:pos="10076"/>
+        <w:tab w:val="left" w:pos="10992"/>
+        <w:tab w:val="left" w:pos="11908"/>
+        <w:tab w:val="left" w:pos="12824"/>
+        <w:tab w:val="left" w:pos="13740"/>
+        <w:tab w:val="left" w:pos="14656"/>
+      </w:tabs>
+      <w:spacing w:after="0" w:line="240" w:lineRule="auto"/>
+    </w:pPr>
+    <w:rPr>
+      <w:rFonts w:ascii="Courier New" w:eastAsia="Times New Roman" w:hAnsi="Courier New" w:cs="Courier New"/>
+      <w:sz w:val="20"/>
+      <w:szCs w:val="20"/>
+      <w:lang w:eastAsia="de-DE"/>
+    </w:rPr>
+  </w:style>
+  <w:style w:type="character" w:customStyle="1" w:styleId="HTMLVorformatiertZchn">
+    <w:name w:val="HTML Vorformatiert Zchn"/>
+    <w:basedOn w:val="Absatz-Standardschriftart"/>
+    <w:link w:val="HTMLVorformatiert"/>
+    <w:uiPriority w:val="99"/>
+    <w:semiHidden/>
+    <w:rsid w:val="00A47E06"/>
+    <w:rPr>
+      <w:rFonts w:ascii="Courier New" w:eastAsia="Times New Roman" w:hAnsi="Courier New" w:cs="Courier New"/>
+      <w:sz w:val="20"/>
+      <w:szCs w:val="20"/>
+      <w:lang w:eastAsia="de-DE"/>
     </w:rPr>
   </w:style>
 </w:styles>
@@ -33140,7 +35363,7 @@
 </file>
 
 <file path=customXml/itemProps1.xml><?xml version="1.0" encoding="utf-8"?>
-<ds:datastoreItem xmlns:ds="http://schemas.openxmlformats.org/officeDocument/2006/customXml" ds:itemID="{F1B71EFA-FB20-413D-A666-3EF46BB2F94A}">
+<ds:datastoreItem xmlns:ds="http://schemas.openxmlformats.org/officeDocument/2006/customXml" ds:itemID="{7BE70585-0A09-47D5-A795-53FBB2437AF1}">
   <ds:schemaRefs>
     <ds:schemaRef ds:uri="http://schemas.openxmlformats.org/officeDocument/2006/bibliography"/>
   </ds:schemaRefs>

</xml_diff>

<commit_message>
Roller Bearing Condition Monitoring with Random Forests Documentation
</commit_message>
<xml_diff>
--- a/Documentation/SemiSupervisedMethodsInConditionMonitoring1.docx
+++ b/Documentation/SemiSupervisedMethodsInConditionMonitoring1.docx
@@ -18,37 +18,19 @@
         </w:rPr>
         <w:t xml:space="preserve"> </w:t>
       </w:r>
-      <w:r>
-        <w:fldChar w:fldCharType="begin"/>
-      </w:r>
-      <w:r>
-        <w:instrText xml:space="preserve"> TOC \o "1-5" \h \z \u </w:instrText>
-      </w:r>
-      <w:r>
-        <w:fldChar w:fldCharType="separate"/>
-      </w:r>
-      <w:r>
-        <w:rPr>
-          <w:rFonts w:asciiTheme="minorHAnsi" w:eastAsiaTheme="minorHAnsi" w:hAnsiTheme="minorHAnsi" w:cstheme="minorBidi"/>
-          <w:noProof/>
-          <w:color w:val="auto"/>
-          <w:sz w:val="22"/>
-          <w:szCs w:val="22"/>
-          <w:lang w:eastAsia="en-US"/>
-        </w:rPr>
-        <w:t>Es wurden keine Einträge für das Inhaltsverzeichnis gefunden.</w:t>
-      </w:r>
-      <w:r>
-        <w:rPr>
-          <w:rFonts w:asciiTheme="minorHAnsi" w:eastAsiaTheme="minorHAnsi" w:hAnsiTheme="minorHAnsi" w:cstheme="minorBidi"/>
-          <w:noProof/>
-          <w:color w:val="auto"/>
-          <w:sz w:val="22"/>
-          <w:szCs w:val="22"/>
-          <w:lang w:eastAsia="en-US"/>
-        </w:rPr>
-        <w:fldChar w:fldCharType="end"/>
-      </w:r>
+      <w:fldSimple w:instr=" TOC \o &quot;1-5&quot; \h \z \u ">
+        <w:r>
+          <w:rPr>
+            <w:rFonts w:asciiTheme="minorHAnsi" w:eastAsiaTheme="minorHAnsi" w:hAnsiTheme="minorHAnsi" w:cstheme="minorBidi"/>
+            <w:noProof/>
+            <w:color w:val="auto"/>
+            <w:sz w:val="22"/>
+            <w:szCs w:val="22"/>
+            <w:lang w:eastAsia="en-US"/>
+          </w:rPr>
+          <w:t>Es wurden keine Einträge für das Inhaltsverzeichnis gefunden.</w:t>
+        </w:r>
+      </w:fldSimple>
     </w:p>
     <w:p/>
     <w:p>
@@ -613,27 +595,14 @@
       <w:r>
         <w:t xml:space="preserve">Fig. </w:t>
       </w:r>
-      <w:r>
-        <w:fldChar w:fldCharType="begin"/>
-      </w:r>
-      <w:r>
-        <w:instrText xml:space="preserve"> SEQ Fig. \* ARABIC </w:instrText>
-      </w:r>
-      <w:r>
-        <w:fldChar w:fldCharType="separate"/>
-      </w:r>
-      <w:r>
-        <w:rPr>
-          <w:noProof/>
-        </w:rPr>
-        <w:t>1</w:t>
-      </w:r>
-      <w:r>
-        <w:rPr>
-          <w:noProof/>
-        </w:rPr>
-        <w:fldChar w:fldCharType="end"/>
-      </w:r>
+      <w:fldSimple w:instr=" SEQ Fig. \* ARABIC ">
+        <w:r>
+          <w:rPr>
+            <w:noProof/>
+          </w:rPr>
+          <w:t>1</w:t>
+        </w:r>
+      </w:fldSimple>
       <w:r>
         <w:t xml:space="preserve">  </w:t>
       </w:r>
@@ -23363,14 +23332,7 @@
                       <w:rFonts w:ascii="Cambria Math" w:hAnsi="Cambria Math"/>
                       <w:lang w:val="en-US"/>
                     </w:rPr>
-                    <m:t>Ou</m:t>
-                  </m:r>
-                  <m:r>
-                    <w:rPr>
-                      <w:rFonts w:ascii="Cambria Math" w:hAnsi="Cambria Math"/>
-                      <w:lang w:val="en-US"/>
-                    </w:rPr>
-                    <m:t>tlier</m:t>
+                    <m:t>Outlier</m:t>
                   </m:r>
                 </m:e>
                 <m:sub>
@@ -24990,80 +24952,115 @@
         <w:rPr>
           <w:lang w:val="en-US"/>
         </w:rPr>
-        <w:t xml:space="preserve">Based on </w:t>
-      </w:r>
-      <w:r>
-        <w:rPr>
-          <w:lang w:val="en-US"/>
-        </w:rPr>
-        <w:t>the</w:t>
-      </w:r>
-      <w:r>
-        <w:rPr>
-          <w:lang w:val="en-US"/>
-        </w:rPr>
-        <w:t xml:space="preserve"> one-class Condition Monitoring scenario</w:t>
-      </w:r>
-      <w:r>
-        <w:rPr>
-          <w:lang w:val="en-US"/>
-        </w:rPr>
-        <w:t xml:space="preserve"> as</w:t>
-      </w:r>
-      <w:r>
-        <w:rPr>
-          <w:lang w:val="en-US"/>
-        </w:rPr>
-        <w:t xml:space="preserve">suming the availability of </w:t>
-      </w:r>
-      <w:r>
-        <w:rPr>
-          <w:lang w:val="en-US"/>
-        </w:rPr>
-        <w:t>only norm</w:t>
-      </w:r>
-      <w:r>
-        <w:rPr>
-          <w:lang w:val="en-US"/>
-        </w:rPr>
-        <w:t>al condition time series data, a</w:t>
-      </w:r>
-      <w:r>
-        <w:rPr>
-          <w:lang w:val="en-US"/>
-        </w:rPr>
-        <w:t xml:space="preserve"> random forest was constructed in</w:t>
-      </w:r>
-      <w:r>
-        <w:rPr>
-          <w:lang w:val="en-US"/>
-        </w:rPr>
-        <w:t xml:space="preserve"> unsupervised mode using only data representing normal conditions</w:t>
-      </w:r>
-      <w:r>
-        <w:rPr>
-          <w:lang w:val="en-US"/>
-        </w:rPr>
-        <w:t>.</w:t>
-      </w:r>
-      <w:r>
-        <w:rPr>
-          <w:lang w:val="en-US"/>
-        </w:rPr>
-        <w:t xml:space="preserve"> The available fault condition data was then used as test data, to evaluate the accuracy of the </w:t>
-      </w:r>
+        <w:t xml:space="preserve">Based on the </w:t>
+      </w:r>
+      <w:proofErr w:type="spellStart"/>
       <w:r>
         <w:rPr>
           <w:i/>
           <w:lang w:val="en-US"/>
         </w:rPr>
+        <w:t>semisupervised</w:t>
+      </w:r>
+      <w:proofErr w:type="spellEnd"/>
+      <w:r>
+        <w:rPr>
+          <w:lang w:val="en-US"/>
+        </w:rPr>
+        <w:t xml:space="preserve"> Condition Monitoring scenario introduced in </w:t>
+      </w:r>
+      <w:r>
+        <w:rPr>
+          <w:lang w:val="en-US"/>
+        </w:rPr>
+        <w:t>1.3</w:t>
+      </w:r>
+      <w:r>
+        <w:rPr>
+          <w:lang w:val="en-US"/>
+        </w:rPr>
+        <w:t>,</w:t>
+      </w:r>
+      <w:r>
+        <w:rPr>
+          <w:lang w:val="en-US"/>
+        </w:rPr>
+        <w:t xml:space="preserve"> only </w:t>
+      </w:r>
+      <w:r>
+        <w:rPr>
+          <w:lang w:val="en-US"/>
+        </w:rPr>
+        <w:t xml:space="preserve">features representing </w:t>
+      </w:r>
+      <w:r>
+        <w:rPr>
+          <w:lang w:val="en-US"/>
+        </w:rPr>
+        <w:t>normal condition</w:t>
+      </w:r>
+      <w:r>
+        <w:rPr>
+          <w:lang w:val="en-US"/>
+        </w:rPr>
+        <w:t xml:space="preserve">s of the </w:t>
+      </w:r>
+      <w:r>
+        <w:rPr>
+          <w:i/>
+          <w:lang w:val="en-US"/>
+        </w:rPr>
+        <w:t>roller bearing</w:t>
+      </w:r>
+      <w:r>
+        <w:rPr>
+          <w:lang w:val="en-US"/>
+        </w:rPr>
+        <w:t xml:space="preserve"> </w:t>
+      </w:r>
+      <w:r>
+        <w:rPr>
+          <w:lang w:val="en-US"/>
+        </w:rPr>
+        <w:t>were</w:t>
+      </w:r>
+      <w:r>
+        <w:rPr>
+          <w:lang w:val="en-US"/>
+        </w:rPr>
+        <w:t xml:space="preserve"> used to construct a </w:t>
+      </w:r>
+      <w:r>
+        <w:rPr>
+          <w:i/>
+          <w:lang w:val="en-US"/>
+        </w:rPr>
+        <w:t>Random Forest</w:t>
+      </w:r>
+      <w:r>
+        <w:rPr>
+          <w:lang w:val="en-US"/>
+        </w:rPr>
+        <w:t xml:space="preserve">. </w:t>
+      </w:r>
+      <w:r>
+        <w:rPr>
+          <w:lang w:val="en-US"/>
+        </w:rPr>
+        <w:t xml:space="preserve">To evaluate the </w:t>
+      </w:r>
+      <w:r>
+        <w:rPr>
+          <w:i/>
+          <w:lang w:val="en-US"/>
+        </w:rPr>
         <w:t xml:space="preserve">Random Forest </w:t>
       </w:r>
       <w:r>
         <w:rPr>
           <w:lang w:val="en-US"/>
         </w:rPr>
-        <w:t>classifier.</w:t>
+        <w:t>classifier, both normal and fault condition data was used.</w:t>
       </w:r>
     </w:p>
     <w:p>
@@ -25077,19 +25074,13 @@
         <w:rPr>
           <w:lang w:val="en-US"/>
         </w:rPr>
-        <w:t xml:space="preserve"> </w:t>
-      </w:r>
-      <w:r>
-        <w:rPr>
-          <w:lang w:val="en-US"/>
-        </w:rPr>
-        <w:t>All results in the subsequent sections are based on disjoint training and test sets randomly sampled from the feature sets extracted in 4</w:t>
-      </w:r>
-      <w:r>
-        <w:rPr>
-          <w:lang w:val="en-US"/>
-        </w:rPr>
-        <w:t xml:space="preserve"> on each run</w:t>
+        <w:t>All results in the subsequent sections are based on disjoint training and test sets randomly sampled from</w:t>
+      </w:r>
+      <w:r>
+        <w:rPr>
+          <w:lang w:val="en-US"/>
+        </w:rPr>
+        <w:t xml:space="preserve"> the roller bearing feature sets</w:t>
       </w:r>
       <w:r>
         <w:rPr>
@@ -25109,7 +25100,19 @@
         <w:rPr>
           <w:lang w:val="en-US"/>
         </w:rPr>
-        <w:t>In unsupervised training mode of Random Forests all available training data is considered to belong to a single class. Based on the training data, a synthetic dataset</w:t>
+        <w:t>In unsupervised training mode of Random Forests</w:t>
+      </w:r>
+      <w:r>
+        <w:rPr>
+          <w:lang w:val="en-US"/>
+        </w:rPr>
+        <w:t>,</w:t>
+      </w:r>
+      <w:r>
+        <w:rPr>
+          <w:lang w:val="en-US"/>
+        </w:rPr>
+        <w:t xml:space="preserve"> all available training data is considered to belong to a single class. Based on the training data, a synthetic dataset</w:t>
       </w:r>
       <w:r>
         <w:rPr>
@@ -25121,7 +25124,19 @@
         <w:rPr>
           <w:lang w:val="en-US"/>
         </w:rPr>
-        <w:t xml:space="preserve">representing a second class is created according to the algorithm described in 5.2.5. </w:t>
+        <w:t>representing a second class is created</w:t>
+      </w:r>
+      <w:r>
+        <w:rPr>
+          <w:lang w:val="en-US"/>
+        </w:rPr>
+        <w:t>,</w:t>
+      </w:r>
+      <w:r>
+        <w:rPr>
+          <w:lang w:val="en-US"/>
+        </w:rPr>
+        <w:t xml:space="preserve"> according to the algorithm described in 5.2.5. </w:t>
       </w:r>
       <w:r>
         <w:rPr>
@@ -25133,7 +25148,19 @@
         <w:rPr>
           <w:lang w:val="en-US"/>
         </w:rPr>
-        <w:t xml:space="preserve">ruct a two-class Random Forest with most of the additional features described above, such as the Proximity Matrix or the Attribute Importance measure.  </w:t>
+        <w:t>ruct a two-class Random Forest</w:t>
+      </w:r>
+      <w:r>
+        <w:rPr>
+          <w:lang w:val="en-US"/>
+        </w:rPr>
+        <w:t xml:space="preserve"> including</w:t>
+      </w:r>
+      <w:r>
+        <w:rPr>
+          <w:lang w:val="en-US"/>
+        </w:rPr>
+        <w:t xml:space="preserve"> additional features, such as the Proximity Matrix or the Attribute Importance measure.  </w:t>
       </w:r>
     </w:p>
     <w:p>
@@ -25174,59 +25201,92 @@
         <w:rPr>
           <w:lang w:val="en-US"/>
         </w:rPr>
-        <w:t xml:space="preserve">is based on the </w:t>
+        <w:t>is only defined for the training</w:t>
+      </w:r>
+      <w:r>
+        <w:rPr>
+          <w:lang w:val="en-US"/>
+        </w:rPr>
+        <w:t xml:space="preserve"> data set</w:t>
+      </w:r>
+      <w:r>
+        <w:rPr>
+          <w:lang w:val="en-US"/>
+        </w:rPr>
+        <w:t xml:space="preserve"> </w:t>
+      </w:r>
+      <w:r>
+        <w:rPr>
+          <w:lang w:val="en-US"/>
+        </w:rPr>
+        <w:t xml:space="preserve">and cannot be applied to unseen test data </w:t>
+      </w:r>
+      <w:r>
+        <w:rPr>
+          <w:lang w:val="en-US"/>
+        </w:rPr>
+        <w:t>(5.2.6)</w:t>
+      </w:r>
+      <w:r>
+        <w:rPr>
+          <w:lang w:val="en-US"/>
+        </w:rPr>
+        <w:t>. I</w:t>
+      </w:r>
+      <w:r>
+        <w:rPr>
+          <w:lang w:val="en-US"/>
+        </w:rPr>
+        <w:t>t can</w:t>
+      </w:r>
+      <w:r>
+        <w:rPr>
+          <w:lang w:val="en-US"/>
+        </w:rPr>
+        <w:t xml:space="preserve"> however</w:t>
+      </w:r>
+      <w:r>
+        <w:rPr>
+          <w:lang w:val="en-US"/>
+        </w:rPr>
+        <w:t xml:space="preserve"> be used to </w:t>
+      </w:r>
+      <w:r>
+        <w:rPr>
+          <w:lang w:val="en-US"/>
+        </w:rPr>
+        <w:t>identify c</w:t>
+      </w:r>
+      <w:r>
+        <w:rPr>
+          <w:lang w:val="en-US"/>
+        </w:rPr>
+        <w:t xml:space="preserve">ritical or implausible data in the </w:t>
+      </w:r>
+      <w:r>
+        <w:rPr>
+          <w:lang w:val="en-US"/>
+        </w:rPr>
+        <w:t xml:space="preserve">training </w:t>
+      </w:r>
+      <w:r>
+        <w:rPr>
+          <w:lang w:val="en-US"/>
+        </w:rPr>
+        <w:t xml:space="preserve">set. Such data can then be removed or modified before a </w:t>
       </w:r>
       <w:r>
         <w:rPr>
           <w:i/>
           <w:lang w:val="en-US"/>
         </w:rPr>
-        <w:t>Proximity Matrix</w:t>
-      </w:r>
-      <w:r>
-        <w:rPr>
-          <w:lang w:val="en-US"/>
-        </w:rPr>
-        <w:t xml:space="preserve"> calculated during the training phase and is only defined for the training data set. In its basic form it cannot be applied to measure the </w:t>
-      </w:r>
-      <w:proofErr w:type="spellStart"/>
-      <w:r>
-        <w:rPr>
-          <w:lang w:val="en-US"/>
-        </w:rPr>
-        <w:t>outlyingness</w:t>
-      </w:r>
-      <w:proofErr w:type="spellEnd"/>
-      <w:r>
-        <w:rPr>
-          <w:lang w:val="en-US"/>
-        </w:rPr>
-        <w:t xml:space="preserve"> of unseen test data. However, it can be used to </w:t>
-      </w:r>
-      <w:r>
-        <w:rPr>
-          <w:lang w:val="en-US"/>
-        </w:rPr>
-        <w:t>identify c</w:t>
-      </w:r>
-      <w:r>
-        <w:rPr>
-          <w:lang w:val="en-US"/>
-        </w:rPr>
-        <w:t xml:space="preserve">ritical or implausible data in the set, and remove or modify the critical points before retraining the </w:t>
-      </w:r>
-      <w:r>
-        <w:rPr>
-          <w:i/>
-          <w:lang w:val="en-US"/>
-        </w:rPr>
-        <w:t>Random Forrest</w:t>
-      </w:r>
-      <w:r>
-        <w:rPr>
-          <w:lang w:val="en-US"/>
-        </w:rPr>
-        <w:t>.</w:t>
+        <w:t xml:space="preserve">Random Forest </w:t>
+      </w:r>
+      <w:r>
+        <w:rPr>
+          <w:lang w:val="en-US"/>
+        </w:rPr>
+        <w:t>retraining run.</w:t>
       </w:r>
     </w:p>
     <w:p>
@@ -25253,7 +25313,13 @@
         <w:rPr>
           <w:lang w:val="en-US"/>
         </w:rPr>
-        <w:t xml:space="preserve">of a </w:t>
+        <w:t>for</w:t>
+      </w:r>
+      <w:r>
+        <w:rPr>
+          <w:lang w:val="en-US"/>
+        </w:rPr>
+        <w:t xml:space="preserve"> a </w:t>
       </w:r>
       <w:r>
         <w:rPr>
@@ -25266,7 +25332,31 @@
         <w:rPr>
           <w:lang w:val="en-US"/>
         </w:rPr>
-        <w:t>trained on 427 feature vectors, randomly selected without replacement from the roller bearing normal feature set (Appendix A…).</w:t>
+        <w:t xml:space="preserve">trained </w:t>
+      </w:r>
+      <w:r>
+        <w:rPr>
+          <w:lang w:val="en-US"/>
+        </w:rPr>
+        <w:t>with</w:t>
+      </w:r>
+      <w:r>
+        <w:rPr>
+          <w:lang w:val="en-US"/>
+        </w:rPr>
+        <w:t xml:space="preserve"> 427 </w:t>
+      </w:r>
+      <w:r>
+        <w:rPr>
+          <w:lang w:val="en-US"/>
+        </w:rPr>
+        <w:t>roller bearing normal feature vectors</w:t>
+      </w:r>
+      <w:r>
+        <w:rPr>
+          <w:lang w:val="en-US"/>
+        </w:rPr>
+        <w:t>.</w:t>
       </w:r>
     </w:p>
     <w:p>
@@ -25458,14 +25548,40 @@
         <w:rPr>
           <w:lang w:val="en-US"/>
         </w:rPr>
-        <w:t xml:space="preserve">Figure 12 shows clearly that the </w:t>
+        <w:t>Figure 12 shows clearly</w:t>
+      </w:r>
+      <w:r>
+        <w:rPr>
+          <w:lang w:val="en-US"/>
+        </w:rPr>
+        <w:t>,</w:t>
+      </w:r>
+      <w:r>
+        <w:rPr>
+          <w:lang w:val="en-US"/>
+        </w:rPr>
+        <w:t xml:space="preserve"> that the </w:t>
       </w:r>
       <w:r>
         <w:rPr>
           <w:i/>
           <w:lang w:val="en-US"/>
         </w:rPr>
-        <w:t xml:space="preserve">Outlier Measure </w:t>
+        <w:t>Outlier Measure</w:t>
+      </w:r>
+      <w:r>
+        <w:rPr>
+          <w:i/>
+          <w:lang w:val="en-US"/>
+        </w:rPr>
+        <w:t>s</w:t>
+      </w:r>
+      <w:r>
+        <w:rPr>
+          <w:i/>
+          <w:lang w:val="en-US"/>
+        </w:rPr>
+        <w:t xml:space="preserve"> </w:t>
       </w:r>
       <w:r>
         <w:rPr>
@@ -25477,7 +25593,13 @@
         <w:rPr>
           <w:lang w:val="en-US"/>
         </w:rPr>
-        <w:t xml:space="preserve">data points is smaller </w:t>
+        <w:t>data points are</w:t>
+      </w:r>
+      <w:r>
+        <w:rPr>
+          <w:lang w:val="en-US"/>
+        </w:rPr>
+        <w:t xml:space="preserve"> smaller </w:t>
       </w:r>
       <w:proofErr w:type="gramStart"/>
       <w:r>
@@ -25536,13 +25658,43 @@
         <w:rPr>
           <w:lang w:val="en-US"/>
         </w:rPr>
-        <w:t>er feature providing some</w:t>
-      </w:r>
-      <w:r>
-        <w:rPr>
-          <w:lang w:val="en-US"/>
-        </w:rPr>
-        <w:t xml:space="preserve"> insight into certain aspects of training data is the </w:t>
+        <w:t>er</w:t>
+      </w:r>
+      <w:r>
+        <w:rPr>
+          <w:lang w:val="en-US"/>
+        </w:rPr>
+        <w:t xml:space="preserve"> useful</w:t>
+      </w:r>
+      <w:r>
+        <w:rPr>
+          <w:lang w:val="en-US"/>
+        </w:rPr>
+        <w:t xml:space="preserve"> feature</w:t>
+      </w:r>
+      <w:r>
+        <w:rPr>
+          <w:lang w:val="en-US"/>
+        </w:rPr>
+        <w:t xml:space="preserve"> which provides some</w:t>
+      </w:r>
+      <w:r>
+        <w:rPr>
+          <w:lang w:val="en-US"/>
+        </w:rPr>
+        <w:t xml:space="preserve"> insight into certain aspects of</w:t>
+      </w:r>
+      <w:r>
+        <w:rPr>
+          <w:lang w:val="en-US"/>
+        </w:rPr>
+        <w:t xml:space="preserve"> the</w:t>
+      </w:r>
+      <w:r>
+        <w:rPr>
+          <w:lang w:val="en-US"/>
+        </w:rPr>
+        <w:t xml:space="preserve"> training data is the </w:t>
       </w:r>
       <w:r>
         <w:rPr>
@@ -25555,14 +25707,53 @@
         <w:rPr>
           <w:lang w:val="en-US"/>
         </w:rPr>
-        <w:t xml:space="preserve">introduced in 5.2.2. Figure 13 plots the </w:t>
+        <w:t>measure</w:t>
       </w:r>
       <w:r>
         <w:rPr>
           <w:i/>
           <w:lang w:val="en-US"/>
         </w:rPr>
-        <w:t xml:space="preserve">Attribute Importance </w:t>
+        <w:t xml:space="preserve"> </w:t>
+      </w:r>
+      <w:r>
+        <w:rPr>
+          <w:lang w:val="en-US"/>
+        </w:rPr>
+        <w:t xml:space="preserve">introduced in 5.2.2. Figure 13 </w:t>
+      </w:r>
+      <w:r>
+        <w:rPr>
+          <w:lang w:val="en-US"/>
+        </w:rPr>
+        <w:t>shows</w:t>
+      </w:r>
+      <w:r>
+        <w:rPr>
+          <w:lang w:val="en-US"/>
+        </w:rPr>
+        <w:t xml:space="preserve"> the </w:t>
+      </w:r>
+      <w:r>
+        <w:rPr>
+          <w:i/>
+          <w:lang w:val="en-US"/>
+        </w:rPr>
+        <w:t>Attribute Importance</w:t>
+      </w:r>
+      <w:r>
+        <w:rPr>
+          <w:i/>
+          <w:lang w:val="en-US"/>
+        </w:rPr>
+        <w:t xml:space="preserve"> Measures</w:t>
+      </w:r>
+      <w:r>
+        <w:rPr>
+          <w:i/>
+          <w:lang w:val="en-US"/>
+        </w:rPr>
+        <w:t xml:space="preserve"> </w:t>
       </w:r>
       <w:r>
         <w:rPr>
@@ -25587,7 +25778,7 @@
         <w:rPr>
           <w:lang w:val="en-US"/>
         </w:rPr>
-        <w:t xml:space="preserve"> training run on a training set of 427 data vectors, randomly sampled from the set of normal features.</w:t>
+        <w:t xml:space="preserve"> training with 427 roller bearing normal feature vectors.</w:t>
       </w:r>
     </w:p>
     <w:p>
@@ -25705,7 +25896,97 @@
         <w:rPr>
           <w:lang w:val="en-US"/>
         </w:rPr>
+        <w:t xml:space="preserve">The </w:t>
+      </w:r>
+      <w:r>
+        <w:rPr>
+          <w:i/>
+          <w:lang w:val="en-US"/>
+        </w:rPr>
+        <w:t xml:space="preserve">Attribute Importance </w:t>
+      </w:r>
+      <w:r>
+        <w:rPr>
+          <w:lang w:val="en-US"/>
+        </w:rPr>
+        <w:t xml:space="preserve">can be defined as mean decrease in </w:t>
+      </w:r>
+      <w:r>
+        <w:rPr>
+          <w:i/>
+          <w:lang w:val="en-US"/>
+        </w:rPr>
+        <w:t xml:space="preserve">accuracy </w:t>
+      </w:r>
+      <w:r>
+        <w:rPr>
+          <w:lang w:val="en-US"/>
+        </w:rPr>
+        <w:t xml:space="preserve">or as mean </w:t>
+      </w:r>
+      <w:proofErr w:type="spellStart"/>
+      <w:r>
+        <w:rPr>
+          <w:i/>
+          <w:lang w:val="en-US"/>
+        </w:rPr>
+        <w:t>gini</w:t>
+      </w:r>
+      <w:proofErr w:type="spellEnd"/>
+      <w:r>
+        <w:rPr>
+          <w:i/>
+          <w:lang w:val="en-US"/>
+        </w:rPr>
+        <w:t xml:space="preserve"> </w:t>
+      </w:r>
+      <w:r>
+        <w:rPr>
+          <w:lang w:val="en-US"/>
+        </w:rPr>
+        <w:t>decrease, with both measures resulting in a different</w:t>
+      </w:r>
+      <w:r>
+        <w:rPr>
+          <w:lang w:val="en-US"/>
+        </w:rPr>
+        <w:t xml:space="preserve"> importance</w:t>
+      </w:r>
+      <w:r>
+        <w:rPr>
+          <w:lang w:val="en-US"/>
+        </w:rPr>
+        <w:t xml:space="preserve"> order</w:t>
+      </w:r>
+      <w:r>
+        <w:rPr>
+          <w:lang w:val="en-US"/>
+        </w:rPr>
+        <w:t xml:space="preserve"> of the attributes</w:t>
+      </w:r>
+      <w:r>
+        <w:rPr>
+          <w:lang w:val="en-US"/>
+        </w:rPr>
+        <w:t xml:space="preserve">, as can be seen in Fig, </w:t>
+      </w:r>
+      <w:r>
+        <w:rPr>
+          <w:lang w:val="en-US"/>
+        </w:rPr>
         <w:lastRenderedPageBreak/>
+        <w:t>13.</w:t>
+      </w:r>
+      <w:r>
+        <w:rPr>
+          <w:lang w:val="en-US"/>
+        </w:rPr>
+        <w:t xml:space="preserve">  </w:t>
+      </w:r>
+      <w:r>
+        <w:rPr>
+          <w:lang w:val="en-US"/>
+        </w:rPr>
         <w:t xml:space="preserve">The </w:t>
       </w:r>
       <w:r>
@@ -25713,78 +25994,33 @@
           <w:i/>
           <w:lang w:val="en-US"/>
         </w:rPr>
-        <w:t xml:space="preserve">Attribute Importance </w:t>
-      </w:r>
-      <w:r>
-        <w:rPr>
-          <w:lang w:val="en-US"/>
-        </w:rPr>
-        <w:t xml:space="preserve">can be defined as mean decrease in </w:t>
+        <w:t>Attribute Importance</w:t>
       </w:r>
       <w:r>
         <w:rPr>
           <w:i/>
           <w:lang w:val="en-US"/>
         </w:rPr>
-        <w:t xml:space="preserve">accuracy </w:t>
-      </w:r>
-      <w:r>
-        <w:rPr>
-          <w:lang w:val="en-US"/>
-        </w:rPr>
-        <w:t xml:space="preserve">or as mean </w:t>
-      </w:r>
-      <w:proofErr w:type="spellStart"/>
+        <w:t xml:space="preserve"> </w:t>
+      </w:r>
+      <w:r>
+        <w:rPr>
+          <w:lang w:val="en-US"/>
+        </w:rPr>
+        <w:t xml:space="preserve">results were used later, to retrain the </w:t>
+      </w:r>
       <w:r>
         <w:rPr>
           <w:i/>
           <w:lang w:val="en-US"/>
         </w:rPr>
-        <w:t>gini</w:t>
-      </w:r>
-      <w:proofErr w:type="spellEnd"/>
-      <w:r>
-        <w:rPr>
-          <w:i/>
-          <w:lang w:val="en-US"/>
-        </w:rPr>
-        <w:t xml:space="preserve"> </w:t>
-      </w:r>
-      <w:r>
-        <w:rPr>
-          <w:lang w:val="en-US"/>
-        </w:rPr>
-        <w:t>decrease, with both measures resulting in a different</w:t>
-      </w:r>
-      <w:r>
-        <w:rPr>
-          <w:lang w:val="en-US"/>
-        </w:rPr>
-        <w:t xml:space="preserve"> importance</w:t>
-      </w:r>
-      <w:r>
-        <w:rPr>
-          <w:lang w:val="en-US"/>
-        </w:rPr>
-        <w:t xml:space="preserve"> order</w:t>
-      </w:r>
-      <w:r>
-        <w:rPr>
-          <w:lang w:val="en-US"/>
-        </w:rPr>
-        <w:t xml:space="preserve"> of the attributes</w:t>
-      </w:r>
-      <w:r>
-        <w:rPr>
-          <w:lang w:val="en-US"/>
-        </w:rPr>
-        <w:t>, as can be seen in Fig, 13.</w:t>
-      </w:r>
-      <w:r>
-        <w:rPr>
-          <w:lang w:val="en-US"/>
-        </w:rPr>
-        <w:t xml:space="preserve">  </w:t>
+        <w:t xml:space="preserve">Random Forest </w:t>
+      </w:r>
+      <w:r>
+        <w:rPr>
+          <w:lang w:val="en-US"/>
+        </w:rPr>
+        <w:t xml:space="preserve">using only the n most important attributes. </w:t>
       </w:r>
     </w:p>
     <w:p>
@@ -25804,16 +26040,22 @@
         <w:rPr>
           <w:lang w:val="en-US"/>
         </w:rPr>
-        <w:t xml:space="preserve"> standard</w:t>
-      </w:r>
-      <w:r>
-        <w:rPr>
-          <w:lang w:val="en-US"/>
-        </w:rPr>
         <w:t xml:space="preserve"> </w:t>
       </w:r>
       <w:r>
         <w:rPr>
+          <w:lang w:val="en-US"/>
+        </w:rPr>
+        <w:t>built-in</w:t>
+      </w:r>
+      <w:r>
+        <w:rPr>
+          <w:lang w:val="en-US"/>
+        </w:rPr>
+        <w:t xml:space="preserve"> </w:t>
+      </w:r>
+      <w:r>
+        <w:rPr>
           <w:i/>
           <w:lang w:val="en-US"/>
         </w:rPr>
@@ -25830,32 +26072,93 @@
         <w:rPr>
           <w:lang w:val="en-US"/>
         </w:rPr>
-        <w:t xml:space="preserve">is exclusively defined on the training data set, which in this semi-supervised scenario consists of only normal condition data, </w:t>
-      </w:r>
-      <w:r>
-        <w:rPr>
-          <w:lang w:val="en-US"/>
-        </w:rPr>
-        <w:t xml:space="preserve">a different approach has to be found for the classification problem.  </w:t>
-      </w:r>
-      <w:r>
-        <w:rPr>
-          <w:lang w:val="en-US"/>
-        </w:rPr>
-        <w:t xml:space="preserve">In this thesis, a clustering approach based on the normal class </w:t>
+        <w:t>is exclusively defined on the training data set, which in this s</w:t>
+      </w:r>
+      <w:r>
+        <w:rPr>
+          <w:lang w:val="en-US"/>
+        </w:rPr>
+        <w:t>emi-supervised scenario consisted</w:t>
+      </w:r>
+      <w:r>
+        <w:rPr>
+          <w:lang w:val="en-US"/>
+        </w:rPr>
+        <w:t xml:space="preserve"> of only normal condition data, </w:t>
+      </w:r>
+      <w:r>
+        <w:rPr>
+          <w:lang w:val="en-US"/>
+        </w:rPr>
+        <w:t xml:space="preserve">a different </w:t>
+      </w:r>
+      <w:r>
+        <w:rPr>
+          <w:lang w:val="en-US"/>
+        </w:rPr>
+        <w:t>approach had</w:t>
+      </w:r>
+      <w:r>
+        <w:rPr>
+          <w:lang w:val="en-US"/>
+        </w:rPr>
+        <w:t xml:space="preserve"> to be found for the classification problem.  </w:t>
+      </w:r>
+      <w:r>
+        <w:rPr>
+          <w:lang w:val="en-US"/>
+        </w:rPr>
+        <w:t>In this thesis, a clustering approach based on the</w:t>
+      </w:r>
+      <w:r>
+        <w:rPr>
+          <w:lang w:val="en-US"/>
+        </w:rPr>
+        <w:t xml:space="preserve"> </w:t>
       </w:r>
       <w:r>
         <w:rPr>
           <w:i/>
           <w:lang w:val="en-US"/>
         </w:rPr>
+        <w:t>class</w:t>
+      </w:r>
+      <w:r>
+        <w:rPr>
+          <w:lang w:val="en-US"/>
+        </w:rPr>
+        <w:t xml:space="preserve"> </w:t>
+      </w:r>
+      <w:r>
+        <w:rPr>
+          <w:i/>
+          <w:lang w:val="en-US"/>
+        </w:rPr>
         <w:t>prototype</w:t>
       </w:r>
       <w:r>
         <w:rPr>
           <w:lang w:val="en-US"/>
         </w:rPr>
-        <w:t xml:space="preserve"> was chosen, involving the following steps:</w:t>
+        <w:t xml:space="preserve"> </w:t>
+      </w:r>
+      <w:r>
+        <w:rPr>
+          <w:lang w:val="en-US"/>
+        </w:rPr>
+        <w:t>(5.2.4) for</w:t>
+      </w:r>
+      <w:r>
+        <w:rPr>
+          <w:lang w:val="en-US"/>
+        </w:rPr>
+        <w:t xml:space="preserve"> the normal class </w:t>
+      </w:r>
+      <w:r>
+        <w:rPr>
+          <w:lang w:val="en-US"/>
+        </w:rPr>
+        <w:t>was chosen, involving the following steps:</w:t>
       </w:r>
     </w:p>
     <w:p>
@@ -25874,37 +26177,37 @@
         <w:rPr>
           <w:lang w:val="en-US"/>
         </w:rPr>
-        <w:t xml:space="preserve">Separation of the normal data set into the </w:t>
-      </w:r>
-      <w:r>
-        <w:rPr>
-          <w:lang w:val="en-US"/>
-        </w:rPr>
-        <w:t xml:space="preserve">3 </w:t>
-      </w:r>
-      <w:r>
-        <w:rPr>
-          <w:lang w:val="en-US"/>
-        </w:rPr>
-        <w:t xml:space="preserve">disjoint </w:t>
-      </w:r>
-      <w:r>
-        <w:rPr>
-          <w:lang w:val="en-US"/>
-        </w:rPr>
-        <w:t xml:space="preserve">sets </w:t>
-      </w:r>
-      <w:r>
-        <w:rPr>
-          <w:lang w:val="en-US"/>
-        </w:rPr>
-        <w:t>training set 1, training set</w:t>
-      </w:r>
-      <w:r>
-        <w:rPr>
-          <w:lang w:val="en-US"/>
-        </w:rPr>
-        <w:t xml:space="preserve"> 2 and test data</w:t>
+        <w:t>Separation of the normal</w:t>
+      </w:r>
+      <w:r>
+        <w:rPr>
+          <w:lang w:val="en-US"/>
+        </w:rPr>
+        <w:t xml:space="preserve"> feature set into a</w:t>
+      </w:r>
+      <w:r>
+        <w:rPr>
+          <w:lang w:val="en-US"/>
+        </w:rPr>
+        <w:t xml:space="preserve"> training set</w:t>
+      </w:r>
+      <w:r>
+        <w:rPr>
+          <w:lang w:val="en-US"/>
+        </w:rPr>
+        <w:t xml:space="preserve"> </w:t>
+      </w:r>
+      <w:r>
+        <w:rPr>
+          <w:lang w:val="en-US"/>
+        </w:rPr>
+        <w:t xml:space="preserve"> and</w:t>
+      </w:r>
+      <w:r>
+        <w:rPr>
+          <w:lang w:val="en-US"/>
+        </w:rPr>
+        <w:t xml:space="preserve"> a test set</w:t>
       </w:r>
     </w:p>
     <w:p>
@@ -25936,7 +26239,7 @@
         <w:rPr>
           <w:lang w:val="en-US"/>
         </w:rPr>
-        <w:t>with  training set 1</w:t>
+        <w:t>with  the normal feature training set</w:t>
       </w:r>
     </w:p>
     <w:p>
@@ -25955,7 +26258,19 @@
         <w:rPr>
           <w:lang w:val="en-US"/>
         </w:rPr>
-        <w:t xml:space="preserve">Calculation of the normal or target class </w:t>
+        <w:t>Cal</w:t>
+      </w:r>
+      <w:r>
+        <w:rPr>
+          <w:lang w:val="en-US"/>
+        </w:rPr>
+        <w:t>culation of a normal</w:t>
+      </w:r>
+      <w:r>
+        <w:rPr>
+          <w:lang w:val="en-US"/>
+        </w:rPr>
+        <w:t xml:space="preserve"> class </w:t>
       </w:r>
       <w:r>
         <w:rPr>
@@ -25968,7 +26283,26 @@
         <w:rPr>
           <w:lang w:val="en-US"/>
         </w:rPr>
-        <w:t>based on the proximity matrix computed in the previous step</w:t>
+        <w:t xml:space="preserve">based on the proximity matrix computed </w:t>
+      </w:r>
+      <w:r>
+        <w:rPr>
+          <w:lang w:val="en-US"/>
+        </w:rPr>
+        <w:t xml:space="preserve">during </w:t>
+      </w:r>
+      <w:r>
+        <w:rPr>
+          <w:i/>
+          <w:lang w:val="en-US"/>
+        </w:rPr>
+        <w:t xml:space="preserve">Random Forest </w:t>
+      </w:r>
+      <w:r>
+        <w:rPr>
+          <w:lang w:val="en-US"/>
+        </w:rPr>
+        <w:t>training in the previous step</w:t>
       </w:r>
     </w:p>
     <w:p>
@@ -26006,7 +26340,33 @@
         <w:rPr>
           <w:lang w:val="en-US"/>
         </w:rPr>
-        <w:t xml:space="preserve"> the data points of training set 2  and the class prototype</w:t>
+        <w:t xml:space="preserve"> </w:t>
+      </w:r>
+      <w:r>
+        <w:rPr>
+          <w:lang w:val="en-US"/>
+        </w:rPr>
+        <w:t xml:space="preserve">the normal class </w:t>
+      </w:r>
+      <w:r>
+        <w:rPr>
+          <w:i/>
+          <w:lang w:val="en-US"/>
+        </w:rPr>
+        <w:t>prototype</w:t>
+      </w:r>
+      <w:r>
+        <w:rPr>
+          <w:i/>
+          <w:lang w:val="en-US"/>
+        </w:rPr>
+        <w:t xml:space="preserve"> </w:t>
+      </w:r>
+      <w:r>
+        <w:rPr>
+          <w:lang w:val="en-US"/>
+        </w:rPr>
+        <w:t>and the vectors of the normal feature set</w:t>
       </w:r>
     </w:p>
     <w:p>
@@ -26025,26 +26385,32 @@
         <w:rPr>
           <w:lang w:val="en-US"/>
         </w:rPr>
-        <w:t>Definition of a threshold based on the</w:t>
-      </w:r>
-      <w:r>
-        <w:rPr>
-          <w:lang w:val="en-US"/>
-        </w:rPr>
-        <w:t xml:space="preserve"> </w:t>
+        <w:t xml:space="preserve">Definition of a threshold as the largest </w:t>
       </w:r>
       <w:r>
         <w:rPr>
           <w:i/>
           <w:lang w:val="en-US"/>
         </w:rPr>
-        <w:t xml:space="preserve">Euclidean Distances </w:t>
-      </w:r>
-      <w:r>
-        <w:rPr>
-          <w:lang w:val="en-US"/>
-        </w:rPr>
-        <w:t>calculated in 4</w:t>
+        <w:t xml:space="preserve">Euclidean Distance </w:t>
+      </w:r>
+      <w:r>
+        <w:rPr>
+          <w:lang w:val="en-US"/>
+        </w:rPr>
+        <w:t xml:space="preserve">value </w:t>
+      </w:r>
+      <w:r>
+        <w:rPr>
+          <w:lang w:val="en-US"/>
+        </w:rPr>
+        <w:t>of all</w:t>
+      </w:r>
+      <w:r>
+        <w:rPr>
+          <w:lang w:val="en-US"/>
+        </w:rPr>
+        <w:t xml:space="preserve"> the distances calculated in 4</w:t>
       </w:r>
     </w:p>
     <w:p>
@@ -26075,19 +26441,7 @@
         <w:rPr>
           <w:lang w:val="en-US"/>
         </w:rPr>
-        <w:t>threshold d</w:t>
-      </w:r>
-      <w:r>
-        <w:rPr>
-          <w:lang w:val="en-US"/>
-        </w:rPr>
-        <w:t>efined in 5</w:t>
-      </w:r>
-      <w:r>
-        <w:rPr>
-          <w:lang w:val="en-US"/>
-        </w:rPr>
-        <w:t xml:space="preserve"> as normal, or as outlier otherwise. </w:t>
+        <w:t xml:space="preserve">threshold as normal, or as outlier otherwise. </w:t>
       </w:r>
     </w:p>
     <w:p>
@@ -26113,7 +26467,19 @@
         <w:rPr>
           <w:lang w:val="en-US"/>
         </w:rPr>
-        <w:t xml:space="preserve">a test set consisting of 30 data vectors randomly sampled from the normal, the ball fault, the Inner Raceway fault and the Outer Raceway fault feature sets each. </w:t>
+        <w:t xml:space="preserve">a test set consisting of 30 data vectors </w:t>
+      </w:r>
+      <w:r>
+        <w:rPr>
+          <w:lang w:val="en-US"/>
+        </w:rPr>
+        <w:t xml:space="preserve">uniformly </w:t>
+      </w:r>
+      <w:r>
+        <w:rPr>
+          <w:lang w:val="en-US"/>
+        </w:rPr>
+        <w:t xml:space="preserve">sampled from the normal, the ball fault, the Inner Raceway fault and the Outer Raceway fault feature sets each. </w:t>
       </w:r>
     </w:p>
     <w:p>
@@ -26301,37 +26667,35 @@
         </w:rPr>
         <w:t xml:space="preserve">In a complete run of the approach described above, the Roller Bearing normal condition feature set with 457 data </w:t>
       </w:r>
-      <w:proofErr w:type="spellStart"/>
-      <w:r>
-        <w:rPr>
-          <w:lang w:val="en-US"/>
-        </w:rPr>
-        <w:t>vecors</w:t>
-      </w:r>
-      <w:proofErr w:type="spellEnd"/>
-      <w:r>
-        <w:rPr>
-          <w:lang w:val="en-US"/>
-        </w:rPr>
-        <w:t xml:space="preserve"> and 27 attributes was first </w:t>
-      </w:r>
-      <w:r>
-        <w:rPr>
-          <w:lang w:val="en-US"/>
-        </w:rPr>
-        <w:t>partitioned</w:t>
-      </w:r>
-      <w:r>
-        <w:rPr>
-          <w:lang w:val="en-US"/>
-        </w:rPr>
-        <w:t xml:space="preserve"> into a training set 1 with  </w:t>
-      </w:r>
-      <w:r>
-        <w:rPr>
-          <w:lang w:val="en-US"/>
-        </w:rPr>
-        <w:t xml:space="preserve">346 data vectors, a training set 2 with 100 data vectors and a normal test set of 25 data vectors. </w:t>
+      <w:r>
+        <w:rPr>
+          <w:lang w:val="en-US"/>
+        </w:rPr>
+        <w:t>vec</w:t>
+      </w:r>
+      <w:r>
+        <w:rPr>
+          <w:lang w:val="en-US"/>
+        </w:rPr>
+        <w:t>t</w:t>
+      </w:r>
+      <w:r>
+        <w:rPr>
+          <w:lang w:val="en-US"/>
+        </w:rPr>
+        <w:t>ors</w:t>
+      </w:r>
+      <w:r>
+        <w:rPr>
+          <w:lang w:val="en-US"/>
+        </w:rPr>
+        <w:t xml:space="preserve"> and 27 attributes was </w:t>
+      </w:r>
+      <w:r>
+        <w:rPr>
+          <w:lang w:val="en-US"/>
+        </w:rPr>
+        <w:t>separated into a training set of 357 data vectors and a test set of 100 vectors.</w:t>
       </w:r>
     </w:p>
     <w:p>
@@ -26345,7 +26709,13 @@
         <w:rPr>
           <w:lang w:val="en-US"/>
         </w:rPr>
-        <w:t>Training set 1 was then used to construct a</w:t>
+        <w:t>The training set</w:t>
+      </w:r>
+      <w:r>
+        <w:rPr>
+          <w:lang w:val="en-US"/>
+        </w:rPr>
+        <w:t xml:space="preserve"> was then used to construct a</w:t>
       </w:r>
       <w:r>
         <w:rPr>
@@ -26372,19 +26742,11 @@
         </w:rPr>
         <w:t xml:space="preserve">, including </w:t>
       </w:r>
-      <w:proofErr w:type="gramStart"/>
-      <w:r>
-        <w:rPr>
-          <w:lang w:val="en-US"/>
-        </w:rPr>
-        <w:t>a the</w:t>
-      </w:r>
-      <w:proofErr w:type="gramEnd"/>
-      <w:r>
-        <w:rPr>
-          <w:lang w:val="en-US"/>
-        </w:rPr>
-        <w:t xml:space="preserve"> </w:t>
+      <w:r>
+        <w:rPr>
+          <w:lang w:val="en-US"/>
+        </w:rPr>
+        <w:t xml:space="preserve">the </w:t>
       </w:r>
       <w:r>
         <w:rPr>
@@ -27763,7 +28125,19 @@
         <w:rPr>
           <w:lang w:val="en-US"/>
         </w:rPr>
-        <w:t>Next, the Euclidean Distances between the data vectors of training set 2 and the normal class prototype where calculated and the largest of these distances, which was 14.7106 in this run was taken to be the threshold value.</w:t>
+        <w:t>Next, the Euclidean Distances between th</w:t>
+      </w:r>
+      <w:r>
+        <w:rPr>
+          <w:lang w:val="en-US"/>
+        </w:rPr>
+        <w:t>e normal feature vectors</w:t>
+      </w:r>
+      <w:r>
+        <w:rPr>
+          <w:lang w:val="en-US"/>
+        </w:rPr>
+        <w:t xml:space="preserve"> and the normal class prototype where calculated and the largest of these distances, which was 14.7106 in this run was taken to be the threshold value.</w:t>
       </w:r>
     </w:p>
     <w:p>
@@ -27789,7 +28163,13 @@
         <w:rPr>
           <w:lang w:val="en-US"/>
         </w:rPr>
-        <w:t xml:space="preserve"> 25 normal test vectors</w:t>
+        <w:t xml:space="preserve"> </w:t>
+      </w:r>
+      <w:r>
+        <w:rPr>
+          <w:lang w:val="en-US"/>
+        </w:rPr>
+        <w:t xml:space="preserve">the 75 normal test vectors </w:t>
       </w:r>
       <w:r>
         <w:rPr>
@@ -28194,7 +28574,19 @@
         <w:rPr>
           <w:lang w:val="en-US"/>
         </w:rPr>
-        <w:t>sion matrix, the error rates can be calculated as the ratio</w:t>
+        <w:t xml:space="preserve">sion matrix, the error rates </w:t>
+      </w:r>
+      <w:r>
+        <w:rPr>
+          <w:lang w:val="en-US"/>
+        </w:rPr>
+        <w:t>were</w:t>
+      </w:r>
+      <w:r>
+        <w:rPr>
+          <w:lang w:val="en-US"/>
+        </w:rPr>
+        <w:t xml:space="preserve"> calculated as the ratio</w:t>
       </w:r>
       <w:r>
         <w:rPr>
@@ -28206,7 +28598,27 @@
         <w:rPr>
           <w:lang w:val="en-US"/>
         </w:rPr>
-        <w:t xml:space="preserve"> of rejected normal data points (normal </w:t>
+        <w:t xml:space="preserve"> of rejected normal </w:t>
+      </w:r>
+      <w:proofErr w:type="gramStart"/>
+      <w:r>
+        <w:rPr>
+          <w:lang w:val="en-US"/>
+        </w:rPr>
+        <w:t xml:space="preserve">data </w:t>
+      </w:r>
+      <w:r>
+        <w:rPr>
+          <w:lang w:val="en-US"/>
+        </w:rPr>
+        <w:t xml:space="preserve"> (</w:t>
+      </w:r>
+      <w:proofErr w:type="gramEnd"/>
+      <w:r>
+        <w:rPr>
+          <w:lang w:val="en-US"/>
+        </w:rPr>
+        <w:t xml:space="preserve">normal </w:t>
       </w:r>
       <w:r>
         <w:rPr>
@@ -28218,7 +28630,13 @@
         <w:rPr>
           <w:lang w:val="en-US"/>
         </w:rPr>
-        <w:t xml:space="preserve"> classified as outliers) and the ratio of accepted outlier data vectors</w:t>
+        <w:t xml:space="preserve"> classified as outliers) and the ratio </w:t>
+      </w:r>
+      <w:r>
+        <w:rPr>
+          <w:lang w:val="en-US"/>
+        </w:rPr>
+        <w:t>of accepted outlier data</w:t>
       </w:r>
       <w:r>
         <w:rPr>
@@ -28270,40 +28688,40 @@
         </w:rPr>
         <w:t>the rate of rejected normal data,</w:t>
       </w:r>
+      <w:r>
+        <w:rPr>
+          <w:lang w:val="en-US"/>
+        </w:rPr>
+        <w:t xml:space="preserve"> also k</w:t>
+      </w:r>
+      <w:r>
+        <w:rPr>
+          <w:lang w:val="en-US"/>
+        </w:rPr>
+        <w:t xml:space="preserve">nown as type 2 </w:t>
+      </w:r>
+      <w:proofErr w:type="gramStart"/>
+      <w:r>
+        <w:rPr>
+          <w:lang w:val="en-US"/>
+        </w:rPr>
+        <w:t>error</w:t>
+      </w:r>
+      <w:proofErr w:type="gramEnd"/>
+      <w:r>
+        <w:rPr>
+          <w:lang w:val="en-US"/>
+        </w:rPr>
+        <w:t xml:space="preserve">, </w:t>
+      </w:r>
+      <w:r>
+        <w:rPr>
+          <w:lang w:val="en-US"/>
+        </w:rPr>
+        <w:t>was 0.01.</w:t>
+      </w:r>
       <w:bookmarkStart w:id="1" w:name="_GoBack"/>
       <w:bookmarkEnd w:id="1"/>
-      <w:r>
-        <w:rPr>
-          <w:lang w:val="en-US"/>
-        </w:rPr>
-        <w:t xml:space="preserve"> also k</w:t>
-      </w:r>
-      <w:r>
-        <w:rPr>
-          <w:lang w:val="en-US"/>
-        </w:rPr>
-        <w:t xml:space="preserve">nown as type 2 </w:t>
-      </w:r>
-      <w:proofErr w:type="gramStart"/>
-      <w:r>
-        <w:rPr>
-          <w:lang w:val="en-US"/>
-        </w:rPr>
-        <w:t>error</w:t>
-      </w:r>
-      <w:proofErr w:type="gramEnd"/>
-      <w:r>
-        <w:rPr>
-          <w:lang w:val="en-US"/>
-        </w:rPr>
-        <w:t xml:space="preserve">, </w:t>
-      </w:r>
-      <w:r>
-        <w:rPr>
-          <w:lang w:val="en-US"/>
-        </w:rPr>
-        <w:t>was 0.01.</w:t>
-      </w:r>
     </w:p>
     <w:sectPr>
       <w:pgSz w:w="11906" w:h="16838"/>
@@ -35363,7 +35781,7 @@
 </file>
 
 <file path=customXml/itemProps1.xml><?xml version="1.0" encoding="utf-8"?>
-<ds:datastoreItem xmlns:ds="http://schemas.openxmlformats.org/officeDocument/2006/customXml" ds:itemID="{7BE70585-0A09-47D5-A795-53FBB2437AF1}">
+<ds:datastoreItem xmlns:ds="http://schemas.openxmlformats.org/officeDocument/2006/customXml" ds:itemID="{65466640-FEF2-4DD9-A168-9A8D1416CF80}">
   <ds:schemaRefs>
     <ds:schemaRef ds:uri="http://schemas.openxmlformats.org/officeDocument/2006/bibliography"/>
   </ds:schemaRefs>

</xml_diff>

<commit_message>
Roller Bearing Condition Monitoring with Random Forests Finished
</commit_message>
<xml_diff>
--- a/Documentation/SemiSupervisedMethodsInConditionMonitoring1.docx
+++ b/Documentation/SemiSupervisedMethodsInConditionMonitoring1.docx
@@ -24791,133 +24791,6 @@
     </w:p>
     <w:p>
       <w:pPr>
-        <w:jc w:val="both"/>
-        <w:rPr>
-          <w:lang w:val="en-US"/>
-        </w:rPr>
-      </w:pPr>
-    </w:p>
-    <w:p>
-      <w:pPr>
-        <w:pStyle w:val="Listenabsatz"/>
-        <w:tabs>
-          <w:tab w:val="right" w:leader="dot" w:pos="9062"/>
-        </w:tabs>
-        <w:jc w:val="both"/>
-        <w:rPr>
-          <w:noProof/>
-        </w:rPr>
-      </w:pPr>
-      <w:r>
-        <w:rPr>
-          <w:lang w:val="en-US"/>
-        </w:rPr>
-        <w:fldChar w:fldCharType="begin"/>
-      </w:r>
-      <w:r>
-        <w:rPr>
-          <w:lang w:val="en-US"/>
-        </w:rPr>
-        <w:instrText xml:space="preserve"> TOC \h \z \c "Fig." </w:instrText>
-      </w:r>
-      <w:r>
-        <w:rPr>
-          <w:lang w:val="en-US"/>
-        </w:rPr>
-        <w:fldChar w:fldCharType="separate"/>
-      </w:r>
-      <w:hyperlink w:anchor="_Toc343846617" w:history="1">
-        <w:r>
-          <w:rPr>
-            <w:rStyle w:val="Hyperlink"/>
-            <w:noProof/>
-            <w:lang w:val="en-US"/>
-          </w:rPr>
-          <w:t>Fig. 1  Condition Monitoring Framework</w:t>
-        </w:r>
-        <w:r>
-          <w:rPr>
-            <w:noProof/>
-            <w:webHidden/>
-            <w:lang w:val="en-US"/>
-          </w:rPr>
-          <w:tab/>
-        </w:r>
-        <w:r>
-          <w:rPr>
-            <w:noProof/>
-            <w:webHidden/>
-          </w:rPr>
-          <w:fldChar w:fldCharType="begin"/>
-        </w:r>
-        <w:r>
-          <w:rPr>
-            <w:noProof/>
-            <w:webHidden/>
-            <w:lang w:val="en-US"/>
-          </w:rPr>
-          <w:instrText xml:space="preserve"> PAGEREF _Toc3</w:instrText>
-        </w:r>
-        <w:r>
-          <w:rPr>
-            <w:noProof/>
-            <w:webHidden/>
-            <w:lang w:val="en-US"/>
-          </w:rPr>
-          <w:instrText>4384</w:instrText>
-        </w:r>
-        <w:r>
-          <w:rPr>
-            <w:noProof/>
-            <w:webHidden/>
-          </w:rPr>
-          <w:instrText xml:space="preserve">6617 \h </w:instrText>
-        </w:r>
-        <w:r>
-          <w:rPr>
-            <w:noProof/>
-            <w:webHidden/>
-          </w:rPr>
-        </w:r>
-        <w:r>
-          <w:rPr>
-            <w:noProof/>
-            <w:webHidden/>
-          </w:rPr>
-          <w:fldChar w:fldCharType="separate"/>
-        </w:r>
-        <w:r>
-          <w:rPr>
-            <w:noProof/>
-            <w:webHidden/>
-          </w:rPr>
-          <w:t>2</w:t>
-        </w:r>
-        <w:r>
-          <w:rPr>
-            <w:noProof/>
-            <w:webHidden/>
-          </w:rPr>
-          <w:fldChar w:fldCharType="end"/>
-        </w:r>
-      </w:hyperlink>
-    </w:p>
-    <w:p>
-      <w:pPr>
-        <w:pStyle w:val="Listenabsatz"/>
-        <w:tabs>
-          <w:tab w:val="right" w:leader="dot" w:pos="9062"/>
-        </w:tabs>
-        <w:jc w:val="both"/>
-        <w:rPr>
-          <w:rFonts w:eastAsiaTheme="minorEastAsia"/>
-          <w:noProof/>
-          <w:lang w:eastAsia="de-DE"/>
-        </w:rPr>
-      </w:pPr>
-    </w:p>
-    <w:p>
-      <w:pPr>
         <w:pStyle w:val="Listenabsatz"/>
         <w:numPr>
           <w:ilvl w:val="1"/>
@@ -24928,12 +24801,8 @@
           <w:lang w:val="en-US"/>
         </w:rPr>
       </w:pPr>
-      <w:r>
-        <w:rPr>
-          <w:lang w:val="en-US"/>
-        </w:rPr>
-        <w:fldChar w:fldCharType="end"/>
-      </w:r>
+      <w:bookmarkStart w:id="1" w:name="_GoBack"/>
+      <w:bookmarkEnd w:id="1"/>
       <w:r>
         <w:rPr>
           <w:lang w:val="en-US"/>
@@ -24991,7 +24860,21 @@
         <w:rPr>
           <w:lang w:val="en-US"/>
         </w:rPr>
-        <w:t xml:space="preserve">features representing </w:t>
+        <w:t xml:space="preserve">features </w:t>
+      </w:r>
+      <w:proofErr w:type="gramStart"/>
+      <w:r>
+        <w:rPr>
+          <w:lang w:val="en-US"/>
+        </w:rPr>
+        <w:t>representing</w:t>
+      </w:r>
+      <w:proofErr w:type="gramEnd"/>
+      <w:r>
+        <w:rPr>
+          <w:lang w:val="en-US"/>
+        </w:rPr>
+        <w:t xml:space="preserve"> </w:t>
       </w:r>
       <w:r>
         <w:rPr>
@@ -25007,34 +24890,33 @@
       </w:r>
       <w:r>
         <w:rPr>
+          <w:lang w:val="en-US"/>
+        </w:rPr>
+        <w:t>roller bearing</w:t>
+      </w:r>
+      <w:r>
+        <w:rPr>
+          <w:lang w:val="en-US"/>
+        </w:rPr>
+        <w:t xml:space="preserve"> </w:t>
+      </w:r>
+      <w:r>
+        <w:rPr>
+          <w:lang w:val="en-US"/>
+        </w:rPr>
+        <w:t>were</w:t>
+      </w:r>
+      <w:r>
+        <w:rPr>
+          <w:lang w:val="en-US"/>
+        </w:rPr>
+        <w:t xml:space="preserve"> used to construct a </w:t>
+      </w:r>
+      <w:r>
+        <w:rPr>
           <w:i/>
           <w:lang w:val="en-US"/>
         </w:rPr>
-        <w:t>roller bearing</w:t>
-      </w:r>
-      <w:r>
-        <w:rPr>
-          <w:lang w:val="en-US"/>
-        </w:rPr>
-        <w:t xml:space="preserve"> </w:t>
-      </w:r>
-      <w:r>
-        <w:rPr>
-          <w:lang w:val="en-US"/>
-        </w:rPr>
-        <w:t>were</w:t>
-      </w:r>
-      <w:r>
-        <w:rPr>
-          <w:lang w:val="en-US"/>
-        </w:rPr>
-        <w:t xml:space="preserve"> used to construct a </w:t>
-      </w:r>
-      <w:r>
-        <w:rPr>
-          <w:i/>
-          <w:lang w:val="en-US"/>
-        </w:rPr>
         <w:t>Random Forest</w:t>
       </w:r>
       <w:r>
@@ -25047,7 +24929,25 @@
         <w:rPr>
           <w:lang w:val="en-US"/>
         </w:rPr>
-        <w:t xml:space="preserve">To evaluate the </w:t>
+        <w:t xml:space="preserve">For </w:t>
+      </w:r>
+      <w:r>
+        <w:rPr>
+          <w:lang w:val="en-US"/>
+        </w:rPr>
+        <w:t>e</w:t>
+      </w:r>
+      <w:r>
+        <w:rPr>
+          <w:lang w:val="en-US"/>
+        </w:rPr>
+        <w:t>valuation of</w:t>
+      </w:r>
+      <w:r>
+        <w:rPr>
+          <w:lang w:val="en-US"/>
+        </w:rPr>
+        <w:t xml:space="preserve"> the </w:t>
       </w:r>
       <w:r>
         <w:rPr>
@@ -25074,19 +24974,67 @@
         <w:rPr>
           <w:lang w:val="en-US"/>
         </w:rPr>
-        <w:t>All results in the subsequent sections are based on disjoint training and test sets randomly sampled from</w:t>
-      </w:r>
-      <w:r>
-        <w:rPr>
-          <w:lang w:val="en-US"/>
-        </w:rPr>
-        <w:t xml:space="preserve"> the roller bearing feature sets</w:t>
-      </w:r>
-      <w:r>
-        <w:rPr>
-          <w:lang w:val="en-US"/>
-        </w:rPr>
-        <w:t>.</w:t>
+        <w:t>In unsupervised training mode of Random Forests</w:t>
+      </w:r>
+      <w:r>
+        <w:rPr>
+          <w:lang w:val="en-US"/>
+        </w:rPr>
+        <w:t>,</w:t>
+      </w:r>
+      <w:r>
+        <w:rPr>
+          <w:lang w:val="en-US"/>
+        </w:rPr>
+        <w:t xml:space="preserve"> all available training data is considered to belong to a single class. Based on the training data, a synthetic dataset</w:t>
+      </w:r>
+      <w:r>
+        <w:rPr>
+          <w:lang w:val="en-US"/>
+        </w:rPr>
+        <w:t xml:space="preserve"> </w:t>
+      </w:r>
+      <w:r>
+        <w:rPr>
+          <w:lang w:val="en-US"/>
+        </w:rPr>
+        <w:t>representing a second class is created</w:t>
+      </w:r>
+      <w:r>
+        <w:rPr>
+          <w:lang w:val="en-US"/>
+        </w:rPr>
+        <w:t>,</w:t>
+      </w:r>
+      <w:r>
+        <w:rPr>
+          <w:lang w:val="en-US"/>
+        </w:rPr>
+        <w:t xml:space="preserve"> according to the algorithm described in 5.2.5. </w:t>
+      </w:r>
+      <w:r>
+        <w:rPr>
+          <w:lang w:val="en-US"/>
+        </w:rPr>
+        <w:t>This balanced dataset is then used to const</w:t>
+      </w:r>
+      <w:r>
+        <w:rPr>
+          <w:lang w:val="en-US"/>
+        </w:rPr>
+        <w:t>ruct a two-class Random Forest</w:t>
+      </w:r>
+      <w:r>
+        <w:rPr>
+          <w:lang w:val="en-US"/>
+        </w:rPr>
+        <w:t xml:space="preserve"> including</w:t>
+      </w:r>
+      <w:r>
+        <w:rPr>
+          <w:lang w:val="en-US"/>
+        </w:rPr>
+        <w:t xml:space="preserve"> additional features, such as the Proximity Matrix or the Attribute Importance measure.  </w:t>
       </w:r>
     </w:p>
     <w:p>
@@ -25100,19 +25048,39 @@
         <w:rPr>
           <w:lang w:val="en-US"/>
         </w:rPr>
-        <w:t>In unsupervised training mode of Random Forests</w:t>
-      </w:r>
-      <w:r>
-        <w:rPr>
-          <w:lang w:val="en-US"/>
-        </w:rPr>
-        <w:t>,</w:t>
-      </w:r>
-      <w:r>
-        <w:rPr>
-          <w:lang w:val="en-US"/>
-        </w:rPr>
-        <w:t xml:space="preserve"> all available training data is considered to belong to a single class. Based on the training data, a synthetic dataset</w:t>
+        <w:t xml:space="preserve">The </w:t>
+      </w:r>
+      <w:r>
+        <w:rPr>
+          <w:i/>
+          <w:lang w:val="en-US"/>
+        </w:rPr>
+        <w:t xml:space="preserve">Outlier Measure </w:t>
+      </w:r>
+      <w:r>
+        <w:rPr>
+          <w:lang w:val="en-US"/>
+        </w:rPr>
+        <w:t xml:space="preserve">of </w:t>
+      </w:r>
+      <w:r>
+        <w:rPr>
+          <w:i/>
+          <w:lang w:val="en-US"/>
+        </w:rPr>
+        <w:t xml:space="preserve">Random Forest </w:t>
+      </w:r>
+      <w:r>
+        <w:rPr>
+          <w:lang w:val="en-US"/>
+        </w:rPr>
+        <w:t>is only defined for the training</w:t>
+      </w:r>
+      <w:r>
+        <w:rPr>
+          <w:lang w:val="en-US"/>
+        </w:rPr>
+        <w:t xml:space="preserve"> data set</w:t>
       </w:r>
       <w:r>
         <w:rPr>
@@ -25124,43 +25092,62 @@
         <w:rPr>
           <w:lang w:val="en-US"/>
         </w:rPr>
-        <w:t>representing a second class is created</w:t>
-      </w:r>
-      <w:r>
-        <w:rPr>
-          <w:lang w:val="en-US"/>
-        </w:rPr>
-        <w:t>,</w:t>
-      </w:r>
-      <w:r>
-        <w:rPr>
-          <w:lang w:val="en-US"/>
-        </w:rPr>
-        <w:t xml:space="preserve"> according to the algorithm described in 5.2.5. </w:t>
-      </w:r>
-      <w:r>
-        <w:rPr>
-          <w:lang w:val="en-US"/>
-        </w:rPr>
-        <w:t>This balanced dataset is then used to const</w:t>
-      </w:r>
-      <w:r>
-        <w:rPr>
-          <w:lang w:val="en-US"/>
-        </w:rPr>
-        <w:t>ruct a two-class Random Forest</w:t>
-      </w:r>
-      <w:r>
-        <w:rPr>
-          <w:lang w:val="en-US"/>
-        </w:rPr>
-        <w:t xml:space="preserve"> including</w:t>
-      </w:r>
-      <w:r>
-        <w:rPr>
-          <w:lang w:val="en-US"/>
-        </w:rPr>
-        <w:t xml:space="preserve"> additional features, such as the Proximity Matrix or the Attribute Importance measure.  </w:t>
+        <w:t>and cannot be applied to unseen test data (5.2.6). I</w:t>
+      </w:r>
+      <w:r>
+        <w:rPr>
+          <w:lang w:val="en-US"/>
+        </w:rPr>
+        <w:t>t can</w:t>
+      </w:r>
+      <w:r>
+        <w:rPr>
+          <w:lang w:val="en-US"/>
+        </w:rPr>
+        <w:t xml:space="preserve"> however</w:t>
+      </w:r>
+      <w:r>
+        <w:rPr>
+          <w:lang w:val="en-US"/>
+        </w:rPr>
+        <w:t xml:space="preserve"> be used to </w:t>
+      </w:r>
+      <w:r>
+        <w:rPr>
+          <w:lang w:val="en-US"/>
+        </w:rPr>
+        <w:t>identify c</w:t>
+      </w:r>
+      <w:r>
+        <w:rPr>
+          <w:lang w:val="en-US"/>
+        </w:rPr>
+        <w:t xml:space="preserve">ritical or implausible data in the </w:t>
+      </w:r>
+      <w:r>
+        <w:rPr>
+          <w:lang w:val="en-US"/>
+        </w:rPr>
+        <w:t xml:space="preserve">training </w:t>
+      </w:r>
+      <w:r>
+        <w:rPr>
+          <w:lang w:val="en-US"/>
+        </w:rPr>
+        <w:t xml:space="preserve">set. Such data can then be removed or modified before a </w:t>
+      </w:r>
+      <w:r>
+        <w:rPr>
+          <w:i/>
+          <w:lang w:val="en-US"/>
+        </w:rPr>
+        <w:t xml:space="preserve">Random Forest </w:t>
+      </w:r>
+      <w:r>
+        <w:rPr>
+          <w:lang w:val="en-US"/>
+        </w:rPr>
+        <w:t>retraining run.</w:t>
       </w:r>
     </w:p>
     <w:p>
@@ -25174,21 +25161,26 @@
         <w:rPr>
           <w:lang w:val="en-US"/>
         </w:rPr>
-        <w:lastRenderedPageBreak/>
-        <w:t xml:space="preserve">The </w:t>
+        <w:t xml:space="preserve">Fig. 12 shows the </w:t>
       </w:r>
       <w:r>
         <w:rPr>
           <w:i/>
           <w:lang w:val="en-US"/>
         </w:rPr>
-        <w:t xml:space="preserve">Outlier Measure </w:t>
-      </w:r>
-      <w:r>
-        <w:rPr>
-          <w:lang w:val="en-US"/>
-        </w:rPr>
-        <w:t xml:space="preserve">of </w:t>
+        <w:t xml:space="preserve">Outlier Measures </w:t>
+      </w:r>
+      <w:r>
+        <w:rPr>
+          <w:lang w:val="en-US"/>
+        </w:rPr>
+        <w:t>for</w:t>
+      </w:r>
+      <w:r>
+        <w:rPr>
+          <w:lang w:val="en-US"/>
+        </w:rPr>
+        <w:t xml:space="preserve"> a </w:t>
       </w:r>
       <w:r>
         <w:rPr>
@@ -25201,166 +25193,35 @@
         <w:rPr>
           <w:lang w:val="en-US"/>
         </w:rPr>
-        <w:t>is only defined for the training</w:t>
-      </w:r>
-      <w:r>
-        <w:rPr>
-          <w:lang w:val="en-US"/>
-        </w:rPr>
-        <w:t xml:space="preserve"> data set</w:t>
-      </w:r>
-      <w:r>
-        <w:rPr>
-          <w:lang w:val="en-US"/>
-        </w:rPr>
-        <w:t xml:space="preserve"> </w:t>
-      </w:r>
-      <w:r>
-        <w:rPr>
-          <w:lang w:val="en-US"/>
-        </w:rPr>
-        <w:t xml:space="preserve">and cannot be applied to unseen test data </w:t>
-      </w:r>
-      <w:r>
-        <w:rPr>
-          <w:lang w:val="en-US"/>
-        </w:rPr>
-        <w:t>(5.2.6)</w:t>
-      </w:r>
-      <w:r>
-        <w:rPr>
-          <w:lang w:val="en-US"/>
-        </w:rPr>
-        <w:t>. I</w:t>
-      </w:r>
-      <w:r>
-        <w:rPr>
-          <w:lang w:val="en-US"/>
-        </w:rPr>
-        <w:t>t can</w:t>
-      </w:r>
-      <w:r>
-        <w:rPr>
-          <w:lang w:val="en-US"/>
-        </w:rPr>
-        <w:t xml:space="preserve"> however</w:t>
-      </w:r>
-      <w:r>
-        <w:rPr>
-          <w:lang w:val="en-US"/>
-        </w:rPr>
-        <w:t xml:space="preserve"> be used to </w:t>
-      </w:r>
-      <w:r>
-        <w:rPr>
-          <w:lang w:val="en-US"/>
-        </w:rPr>
-        <w:t>identify c</w:t>
-      </w:r>
-      <w:r>
-        <w:rPr>
-          <w:lang w:val="en-US"/>
-        </w:rPr>
-        <w:t xml:space="preserve">ritical or implausible data in the </w:t>
-      </w:r>
-      <w:r>
-        <w:rPr>
-          <w:lang w:val="en-US"/>
-        </w:rPr>
-        <w:t xml:space="preserve">training </w:t>
-      </w:r>
-      <w:r>
-        <w:rPr>
-          <w:lang w:val="en-US"/>
-        </w:rPr>
-        <w:t xml:space="preserve">set. Such data can then be removed or modified before a </w:t>
-      </w:r>
-      <w:r>
-        <w:rPr>
-          <w:i/>
-          <w:lang w:val="en-US"/>
-        </w:rPr>
-        <w:t xml:space="preserve">Random Forest </w:t>
-      </w:r>
-      <w:r>
-        <w:rPr>
-          <w:lang w:val="en-US"/>
-        </w:rPr>
-        <w:t>retraining run.</w:t>
+        <w:t xml:space="preserve">trained </w:t>
+      </w:r>
+      <w:r>
+        <w:rPr>
+          <w:lang w:val="en-US"/>
+        </w:rPr>
+        <w:t>with</w:t>
+      </w:r>
+      <w:r>
+        <w:rPr>
+          <w:lang w:val="en-US"/>
+        </w:rPr>
+        <w:t xml:space="preserve"> 427 </w:t>
+      </w:r>
+      <w:r>
+        <w:rPr>
+          <w:lang w:val="en-US"/>
+        </w:rPr>
+        <w:t>roller bearing normal feature vectors</w:t>
+      </w:r>
+      <w:r>
+        <w:rPr>
+          <w:lang w:val="en-US"/>
+        </w:rPr>
+        <w:t>.</w:t>
       </w:r>
     </w:p>
     <w:p>
       <w:pPr>
-        <w:jc w:val="both"/>
-        <w:rPr>
-          <w:lang w:val="en-US"/>
-        </w:rPr>
-      </w:pPr>
-      <w:r>
-        <w:rPr>
-          <w:lang w:val="en-US"/>
-        </w:rPr>
-        <w:t xml:space="preserve">Fig. 12 shows the </w:t>
-      </w:r>
-      <w:r>
-        <w:rPr>
-          <w:i/>
-          <w:lang w:val="en-US"/>
-        </w:rPr>
-        <w:t xml:space="preserve">Outlier Measures </w:t>
-      </w:r>
-      <w:r>
-        <w:rPr>
-          <w:lang w:val="en-US"/>
-        </w:rPr>
-        <w:t>for</w:t>
-      </w:r>
-      <w:r>
-        <w:rPr>
-          <w:lang w:val="en-US"/>
-        </w:rPr>
-        <w:t xml:space="preserve"> a </w:t>
-      </w:r>
-      <w:r>
-        <w:rPr>
-          <w:i/>
-          <w:lang w:val="en-US"/>
-        </w:rPr>
-        <w:t xml:space="preserve">Random Forest </w:t>
-      </w:r>
-      <w:r>
-        <w:rPr>
-          <w:lang w:val="en-US"/>
-        </w:rPr>
-        <w:t xml:space="preserve">trained </w:t>
-      </w:r>
-      <w:r>
-        <w:rPr>
-          <w:lang w:val="en-US"/>
-        </w:rPr>
-        <w:t>with</w:t>
-      </w:r>
-      <w:r>
-        <w:rPr>
-          <w:lang w:val="en-US"/>
-        </w:rPr>
-        <w:t xml:space="preserve"> 427 </w:t>
-      </w:r>
-      <w:r>
-        <w:rPr>
-          <w:lang w:val="en-US"/>
-        </w:rPr>
-        <w:t>roller bearing normal feature vectors</w:t>
-      </w:r>
-      <w:r>
-        <w:rPr>
-          <w:lang w:val="en-US"/>
-        </w:rPr>
-        <w:t>.</w:t>
-      </w:r>
-    </w:p>
-    <w:p>
-      <w:pPr>
         <w:keepNext/>
         <w:jc w:val="center"/>
       </w:pPr>
@@ -25369,6 +25230,7 @@
           <w:noProof/>
           <w:lang w:eastAsia="de-DE"/>
         </w:rPr>
+        <w:lastRenderedPageBreak/>
         <w:drawing>
           <wp:inline distT="0" distB="0" distL="0" distR="0" wp14:anchorId="6303E564" wp14:editId="27842777">
             <wp:extent cx="3746500" cy="1905000"/>
@@ -25481,7 +25343,19 @@
         <w:rPr>
           <w:lang w:val="en-US"/>
         </w:rPr>
-        <w:t xml:space="preserve">ding to a rule of thumb </w:t>
+        <w:t>ding to a rule of thumb</w:t>
+      </w:r>
+      <w:r>
+        <w:rPr>
+          <w:lang w:val="en-US"/>
+        </w:rPr>
+        <w:t xml:space="preserve"> given in</w:t>
+      </w:r>
+      <w:r>
+        <w:rPr>
+          <w:lang w:val="en-US"/>
+        </w:rPr>
+        <w:t xml:space="preserve"> </w:t>
       </w:r>
       <w:sdt>
         <w:sdtPr>
@@ -25542,7 +25416,37 @@
         <w:rPr>
           <w:lang w:val="en-US"/>
         </w:rPr>
-        <w:t xml:space="preserve">beyond a threshold of about 10 require closer inspection. </w:t>
+        <w:t xml:space="preserve">beyond a threshold of about </w:t>
+      </w:r>
+      <m:oMath>
+        <m:d>
+          <m:dPr>
+            <m:begChr m:val="|"/>
+            <m:endChr m:val="|"/>
+            <m:ctrlPr>
+              <w:rPr>
+                <w:rFonts w:ascii="Cambria Math" w:hAnsi="Cambria Math"/>
+                <w:i/>
+                <w:lang w:val="en-US"/>
+              </w:rPr>
+            </m:ctrlPr>
+          </m:dPr>
+          <m:e>
+            <m:r>
+              <w:rPr>
+                <w:rFonts w:ascii="Cambria Math" w:hAnsi="Cambria Math"/>
+                <w:lang w:val="en-US"/>
+              </w:rPr>
+              <m:t>10</m:t>
+            </m:r>
+          </m:e>
+        </m:d>
+      </m:oMath>
+      <w:r>
+        <w:rPr>
+          <w:lang w:val="en-US"/>
+        </w:rPr>
+        <w:t xml:space="preserve"> require closer inspection. </w:t>
       </w:r>
       <w:r>
         <w:rPr>
@@ -25588,6 +25492,12 @@
           <w:lang w:val="en-US"/>
         </w:rPr>
         <w:t xml:space="preserve">for all </w:t>
+      </w:r>
+      <w:r>
+        <w:rPr>
+          <w:lang w:val="en-US"/>
+        </w:rPr>
+        <w:t xml:space="preserve">training </w:t>
       </w:r>
       <w:r>
         <w:rPr>
@@ -25628,7 +25538,7 @@
                 <w:rFonts w:ascii="Cambria Math" w:hAnsi="Cambria Math"/>
                 <w:lang w:val="en-US"/>
               </w:rPr>
-              <m:t>4</m:t>
+              <m:t>10</m:t>
             </m:r>
           </m:e>
         </m:d>
@@ -25688,13 +25598,25 @@
         <w:rPr>
           <w:lang w:val="en-US"/>
         </w:rPr>
-        <w:t xml:space="preserve"> the</w:t>
-      </w:r>
-      <w:r>
-        <w:rPr>
-          <w:lang w:val="en-US"/>
-        </w:rPr>
-        <w:t xml:space="preserve"> training data is the </w:t>
+        <w:t xml:space="preserve"> </w:t>
+      </w:r>
+      <w:r>
+        <w:rPr>
+          <w:lang w:val="en-US"/>
+        </w:rPr>
+        <w:t>training data</w:t>
+      </w:r>
+      <w:r>
+        <w:rPr>
+          <w:lang w:val="en-US"/>
+        </w:rPr>
+        <w:t>,</w:t>
+      </w:r>
+      <w:r>
+        <w:rPr>
+          <w:lang w:val="en-US"/>
+        </w:rPr>
+        <w:t xml:space="preserve"> is the </w:t>
       </w:r>
       <w:r>
         <w:rPr>
@@ -25759,7 +25681,14 @@
         <w:rPr>
           <w:lang w:val="en-US"/>
         </w:rPr>
-        <w:t>calculated during a</w:t>
+        <w:t xml:space="preserve">calculated during </w:t>
+      </w:r>
+      <w:proofErr w:type="gramStart"/>
+      <w:r>
+        <w:rPr>
+          <w:lang w:val="en-US"/>
+        </w:rPr>
+        <w:t>a</w:t>
       </w:r>
       <w:r>
         <w:rPr>
@@ -25772,13 +25701,33 @@
           <w:i/>
           <w:lang w:val="en-US"/>
         </w:rPr>
-        <w:t>Random Forest</w:t>
-      </w:r>
-      <w:r>
-        <w:rPr>
-          <w:lang w:val="en-US"/>
-        </w:rPr>
-        <w:t xml:space="preserve"> training with 427 roller bearing normal feature vectors.</w:t>
+        <w:t>Random</w:t>
+      </w:r>
+      <w:proofErr w:type="gramEnd"/>
+      <w:r>
+        <w:rPr>
+          <w:i/>
+          <w:lang w:val="en-US"/>
+        </w:rPr>
+        <w:t xml:space="preserve"> Forest</w:t>
+      </w:r>
+      <w:r>
+        <w:rPr>
+          <w:lang w:val="en-US"/>
+        </w:rPr>
+        <w:t xml:space="preserve"> training with 427 roller bearing normal </w:t>
+      </w:r>
+      <w:r>
+        <w:rPr>
+          <w:lang w:val="en-US"/>
+        </w:rPr>
+        <w:t>samples</w:t>
+      </w:r>
+      <w:r>
+        <w:rPr>
+          <w:lang w:val="en-US"/>
+        </w:rPr>
+        <w:t>.</w:t>
       </w:r>
     </w:p>
     <w:p>
@@ -25968,14 +25917,7 @@
         <w:rPr>
           <w:lang w:val="en-US"/>
         </w:rPr>
-        <w:t xml:space="preserve">, as can be seen in Fig, </w:t>
-      </w:r>
-      <w:r>
-        <w:rPr>
-          <w:lang w:val="en-US"/>
-        </w:rPr>
-        <w:lastRenderedPageBreak/>
-        <w:t>13.</w:t>
+        <w:t>, as can be seen in Fig, 13.</w:t>
       </w:r>
       <w:r>
         <w:rPr>
@@ -25994,33 +25936,54 @@
           <w:i/>
           <w:lang w:val="en-US"/>
         </w:rPr>
-        <w:t>Attribute Importance</w:t>
+        <w:t xml:space="preserve">Attribute Importance </w:t>
+      </w:r>
+      <w:r>
+        <w:rPr>
+          <w:lang w:val="en-US"/>
+        </w:rPr>
+        <w:t xml:space="preserve">results were used later, to retrain the </w:t>
       </w:r>
       <w:r>
         <w:rPr>
           <w:i/>
           <w:lang w:val="en-US"/>
         </w:rPr>
+        <w:t xml:space="preserve">Random Forest </w:t>
+      </w:r>
+      <w:r>
+        <w:rPr>
+          <w:lang w:val="en-US"/>
+        </w:rPr>
+        <w:t xml:space="preserve">using only the </w:t>
+      </w:r>
+      <w:r>
+        <w:rPr>
+          <w:lang w:val="en-US"/>
+        </w:rPr>
         <w:t xml:space="preserve"> </w:t>
       </w:r>
-      <w:r>
-        <w:rPr>
-          <w:lang w:val="en-US"/>
-        </w:rPr>
-        <w:t xml:space="preserve">results were used later, to retrain the </w:t>
-      </w:r>
-      <w:r>
-        <w:rPr>
-          <w:i/>
-          <w:lang w:val="en-US"/>
-        </w:rPr>
-        <w:t xml:space="preserve">Random Forest </w:t>
-      </w:r>
-      <w:r>
-        <w:rPr>
-          <w:lang w:val="en-US"/>
-        </w:rPr>
-        <w:t xml:space="preserve">using only the n most important attributes. </w:t>
+      <m:oMath>
+        <m:r>
+          <w:rPr>
+            <w:rFonts w:ascii="Cambria Math" w:hAnsi="Cambria Math"/>
+            <w:lang w:val="en-US"/>
+          </w:rPr>
+          <m:t>n</m:t>
+        </m:r>
+      </m:oMath>
+      <w:r>
+        <w:rPr>
+          <w:rFonts w:eastAsiaTheme="minorEastAsia"/>
+          <w:lang w:val="en-US"/>
+        </w:rPr>
+        <w:t xml:space="preserve"> </w:t>
+      </w:r>
+      <w:r>
+        <w:rPr>
+          <w:lang w:val="en-US"/>
+        </w:rPr>
+        <w:t xml:space="preserve">most important attributes. </w:t>
       </w:r>
     </w:p>
     <w:p>
@@ -26177,6 +26140,7 @@
         <w:rPr>
           <w:lang w:val="en-US"/>
         </w:rPr>
+        <w:lastRenderedPageBreak/>
         <w:t>Separation of the normal</w:t>
       </w:r>
       <w:r>
@@ -26279,31 +26243,6 @@
         </w:rPr>
         <w:t xml:space="preserve">prototype </w:t>
       </w:r>
-      <w:r>
-        <w:rPr>
-          <w:lang w:val="en-US"/>
-        </w:rPr>
-        <w:t xml:space="preserve">based on the proximity matrix computed </w:t>
-      </w:r>
-      <w:r>
-        <w:rPr>
-          <w:lang w:val="en-US"/>
-        </w:rPr>
-        <w:t xml:space="preserve">during </w:t>
-      </w:r>
-      <w:r>
-        <w:rPr>
-          <w:i/>
-          <w:lang w:val="en-US"/>
-        </w:rPr>
-        <w:t xml:space="preserve">Random Forest </w:t>
-      </w:r>
-      <w:r>
-        <w:rPr>
-          <w:lang w:val="en-US"/>
-        </w:rPr>
-        <w:t>training in the previous step</w:t>
-      </w:r>
     </w:p>
     <w:p>
       <w:pPr>
@@ -26321,7 +26260,7 @@
         <w:rPr>
           <w:lang w:val="en-US"/>
         </w:rPr>
-        <w:t xml:space="preserve"> Calculation of the </w:t>
+        <w:t xml:space="preserve">Calculation of the </w:t>
       </w:r>
       <w:r>
         <w:rPr>
@@ -26353,20 +26292,25 @@
           <w:i/>
           <w:lang w:val="en-US"/>
         </w:rPr>
-        <w:t>prototype</w:t>
-      </w:r>
-      <w:r>
-        <w:rPr>
-          <w:i/>
-          <w:lang w:val="en-US"/>
-        </w:rPr>
-        <w:t xml:space="preserve"> </w:t>
-      </w:r>
-      <w:r>
-        <w:rPr>
-          <w:lang w:val="en-US"/>
-        </w:rPr>
-        <w:t>and the vectors of the normal feature set</w:t>
+        <w:t xml:space="preserve">prototype </w:t>
+      </w:r>
+      <w:r>
+        <w:rPr>
+          <w:lang w:val="en-US"/>
+        </w:rPr>
+        <w:t>and the vectors of the normal feature</w:t>
+      </w:r>
+      <w:r>
+        <w:rPr>
+          <w:lang w:val="en-US"/>
+        </w:rPr>
+        <w:t xml:space="preserve"> training</w:t>
+      </w:r>
+      <w:r>
+        <w:rPr>
+          <w:lang w:val="en-US"/>
+        </w:rPr>
+        <w:t xml:space="preserve"> set</w:t>
       </w:r>
     </w:p>
     <w:p>
@@ -26385,7 +26329,19 @@
         <w:rPr>
           <w:lang w:val="en-US"/>
         </w:rPr>
-        <w:t xml:space="preserve">Definition of a threshold as the largest </w:t>
+        <w:t>Definition of a</w:t>
+      </w:r>
+      <w:r>
+        <w:rPr>
+          <w:lang w:val="en-US"/>
+        </w:rPr>
+        <w:t xml:space="preserve"> classification</w:t>
+      </w:r>
+      <w:r>
+        <w:rPr>
+          <w:lang w:val="en-US"/>
+        </w:rPr>
+        <w:t xml:space="preserve"> threshold as the largest </w:t>
       </w:r>
       <w:r>
         <w:rPr>
@@ -26429,7 +26385,25 @@
         <w:rPr>
           <w:lang w:val="en-US"/>
         </w:rPr>
-        <w:t>Classification of test data with a Euclidean distance to the normal class prototype smaller than or equal to the</w:t>
+        <w:t xml:space="preserve">Classification of test </w:t>
+      </w:r>
+      <w:r>
+        <w:rPr>
+          <w:lang w:val="en-US"/>
+        </w:rPr>
+        <w:t>samples</w:t>
+      </w:r>
+      <w:r>
+        <w:rPr>
+          <w:lang w:val="en-US"/>
+        </w:rPr>
+        <w:t xml:space="preserve"> with a Euclidean distance to the prototype smaller than or equal to the</w:t>
+      </w:r>
+      <w:r>
+        <w:rPr>
+          <w:lang w:val="en-US"/>
+        </w:rPr>
+        <w:t xml:space="preserve"> classification</w:t>
       </w:r>
       <w:r>
         <w:rPr>
@@ -26467,19 +26441,31 @@
         <w:rPr>
           <w:lang w:val="en-US"/>
         </w:rPr>
-        <w:t xml:space="preserve">a test set consisting of 30 data vectors </w:t>
-      </w:r>
-      <w:r>
-        <w:rPr>
-          <w:lang w:val="en-US"/>
-        </w:rPr>
-        <w:t xml:space="preserve">uniformly </w:t>
-      </w:r>
-      <w:r>
-        <w:rPr>
-          <w:lang w:val="en-US"/>
-        </w:rPr>
-        <w:t xml:space="preserve">sampled from the normal, the ball fault, the Inner Raceway fault and the Outer Raceway fault feature sets each. </w:t>
+        <w:t xml:space="preserve">a test set consisting of </w:t>
+      </w:r>
+      <w:r>
+        <w:rPr>
+          <w:lang w:val="en-US"/>
+        </w:rPr>
+        <w:t>120 samples</w:t>
+      </w:r>
+      <w:r>
+        <w:rPr>
+          <w:lang w:val="en-US"/>
+        </w:rPr>
+        <w:t xml:space="preserve"> from the normal, the ball fault, the Inner Raceway fault and the Outer</w:t>
+      </w:r>
+      <w:r>
+        <w:rPr>
+          <w:lang w:val="en-US"/>
+        </w:rPr>
+        <w:t xml:space="preserve"> Raceway fault feature sets</w:t>
+      </w:r>
+      <w:r>
+        <w:rPr>
+          <w:lang w:val="en-US"/>
+        </w:rPr>
+        <w:t xml:space="preserve">. </w:t>
       </w:r>
     </w:p>
     <w:p>
@@ -26615,7 +26601,19 @@
         <w:rPr>
           <w:lang w:val="en-US"/>
         </w:rPr>
-        <w:t>, that a constant threshold</w:t>
+        <w:t>, that a constant</w:t>
+      </w:r>
+      <w:r>
+        <w:rPr>
+          <w:lang w:val="en-US"/>
+        </w:rPr>
+        <w:t xml:space="preserve"> classification</w:t>
+      </w:r>
+      <w:r>
+        <w:rPr>
+          <w:lang w:val="en-US"/>
+        </w:rPr>
+        <w:t xml:space="preserve"> threshold</w:t>
       </w:r>
       <w:r>
         <w:rPr>
@@ -26665,7 +26663,31 @@
         <w:rPr>
           <w:lang w:val="en-US"/>
         </w:rPr>
-        <w:t xml:space="preserve">In a complete run of the approach described above, the Roller Bearing normal condition feature set with 457 data </w:t>
+        <w:t>In</w:t>
+      </w:r>
+      <w:r>
+        <w:rPr>
+          <w:lang w:val="en-US"/>
+        </w:rPr>
+        <w:t xml:space="preserve"> a</w:t>
+      </w:r>
+      <w:r>
+        <w:rPr>
+          <w:lang w:val="en-US"/>
+        </w:rPr>
+        <w:t xml:space="preserve"> run of the </w:t>
+      </w:r>
+      <w:r>
+        <w:rPr>
+          <w:lang w:val="en-US"/>
+        </w:rPr>
+        <w:t>method</w:t>
+      </w:r>
+      <w:r>
+        <w:rPr>
+          <w:lang w:val="en-US"/>
+        </w:rPr>
+        <w:t xml:space="preserve"> described above, the Roller Bearing normal condition feature set with 457 data </w:t>
       </w:r>
       <w:r>
         <w:rPr>
@@ -26695,7 +26717,37 @@
         <w:rPr>
           <w:lang w:val="en-US"/>
         </w:rPr>
-        <w:t>separated into a training set of 357 data vectors and a test set of 100 vectors.</w:t>
+        <w:t>sepa</w:t>
+      </w:r>
+      <w:r>
+        <w:rPr>
+          <w:lang w:val="en-US"/>
+        </w:rPr>
+        <w:t>rated into a training set of 382 and a normal test set of 75 samples</w:t>
+      </w:r>
+      <w:r>
+        <w:rPr>
+          <w:lang w:val="en-US"/>
+        </w:rPr>
+        <w:t>.</w:t>
+      </w:r>
+      <w:r>
+        <w:rPr>
+          <w:lang w:val="en-US"/>
+        </w:rPr>
+        <w:t xml:space="preserve"> The normal test set was then combined with 25 samples of each of the fault state feature sets, to</w:t>
+      </w:r>
+      <w:r>
+        <w:rPr>
+          <w:lang w:val="en-US"/>
+        </w:rPr>
+        <w:t xml:space="preserve"> form</w:t>
+      </w:r>
+      <w:r>
+        <w:rPr>
+          <w:lang w:val="en-US"/>
+        </w:rPr>
+        <w:t xml:space="preserve"> a complete test set comprising 150 samples. </w:t>
       </w:r>
     </w:p>
     <w:p>
@@ -26715,7 +26767,13 @@
         <w:rPr>
           <w:lang w:val="en-US"/>
         </w:rPr>
-        <w:t xml:space="preserve"> was then used to construct a</w:t>
+        <w:t xml:space="preserve"> was</w:t>
+      </w:r>
+      <w:r>
+        <w:rPr>
+          <w:lang w:val="en-US"/>
+        </w:rPr>
+        <w:t xml:space="preserve"> used to construct a</w:t>
       </w:r>
       <w:r>
         <w:rPr>
@@ -26768,46 +26826,37 @@
         </w:rPr>
         <w:t>Proximity Matrix.</w:t>
       </w:r>
-    </w:p>
-    <w:p>
-      <w:pPr>
-        <w:jc w:val="both"/>
-        <w:rPr>
-          <w:lang w:val="en-US"/>
-        </w:rPr>
-      </w:pPr>
-      <w:r>
-        <w:rPr>
-          <w:lang w:val="en-US"/>
-        </w:rPr>
-        <w:lastRenderedPageBreak/>
-        <w:t xml:space="preserve">The normal or target class </w:t>
-      </w:r>
       <w:r>
         <w:rPr>
           <w:i/>
           <w:lang w:val="en-US"/>
         </w:rPr>
-        <w:t xml:space="preserve">Prototype </w:t>
-      </w:r>
-      <w:r>
-        <w:rPr>
-          <w:lang w:val="en-US"/>
-        </w:rPr>
-        <w:t xml:space="preserve">calculated based on the </w:t>
+        <w:t xml:space="preserve"> </w:t>
+      </w:r>
+      <w:r>
+        <w:rPr>
+          <w:lang w:val="en-US"/>
+        </w:rPr>
+        <w:t xml:space="preserve">Based on the </w:t>
       </w:r>
       <w:r>
         <w:rPr>
           <w:i/>
           <w:lang w:val="en-US"/>
         </w:rPr>
-        <w:t xml:space="preserve">Proximity Matrix </w:t>
-      </w:r>
-      <w:r>
-        <w:rPr>
-          <w:lang w:val="en-US"/>
-        </w:rPr>
-        <w:t>for this particular run is shown in the following table:</w:t>
+        <w:t>Proximity Matrix</w:t>
+      </w:r>
+      <w:r>
+        <w:rPr>
+          <w:lang w:val="en-US"/>
+        </w:rPr>
+        <w:t xml:space="preserve">, </w:t>
+      </w:r>
+      <w:r>
+        <w:rPr>
+          <w:lang w:val="en-US"/>
+        </w:rPr>
+        <w:t>the following normal class prototype was calculated:</w:t>
       </w:r>
     </w:p>
     <w:tbl>
@@ -27189,7 +27238,15 @@
                 <w:szCs w:val="16"/>
                 <w:lang w:val="en-US"/>
               </w:rPr>
-              <w:t>93.792</w:t>
+              <w:t>93.</w:t>
+            </w:r>
+            <w:r>
+              <w:rPr>
+                <w:sz w:val="16"/>
+                <w:szCs w:val="16"/>
+                <w:lang w:val="en-US"/>
+              </w:rPr>
+              <w:t>814</w:t>
             </w:r>
           </w:p>
         </w:tc>
@@ -27210,7 +27267,7 @@
                 <w:szCs w:val="16"/>
                 <w:lang w:val="en-US"/>
               </w:rPr>
-              <w:t>-4.796</w:t>
+              <w:t>-4.799</w:t>
             </w:r>
           </w:p>
         </w:tc>
@@ -27231,7 +27288,7 @@
                 <w:szCs w:val="16"/>
                 <w:lang w:val="en-US"/>
               </w:rPr>
-              <w:t>0.946</w:t>
+              <w:t>0.910</w:t>
             </w:r>
           </w:p>
         </w:tc>
@@ -27252,7 +27309,7 @@
                 <w:szCs w:val="16"/>
                 <w:lang w:val="en-US"/>
               </w:rPr>
-              <w:t>-7.147</w:t>
+              <w:t>-7.189</w:t>
             </w:r>
           </w:p>
         </w:tc>
@@ -27273,7 +27330,7 @@
                 <w:szCs w:val="16"/>
                 <w:lang w:val="en-US"/>
               </w:rPr>
-              <w:t>-1.162</w:t>
+              <w:t>-1.213</w:t>
             </w:r>
           </w:p>
         </w:tc>
@@ -27294,7 +27351,7 @@
                 <w:szCs w:val="16"/>
                 <w:lang w:val="en-US"/>
               </w:rPr>
-              <w:t>-4.79</w:t>
+              <w:t>-4.746</w:t>
             </w:r>
           </w:p>
         </w:tc>
@@ -27315,7 +27372,7 @@
                 <w:szCs w:val="16"/>
                 <w:lang w:val="en-US"/>
               </w:rPr>
-              <w:t>-6.318</w:t>
+              <w:t>-6.296</w:t>
             </w:r>
           </w:p>
         </w:tc>
@@ -27336,7 +27393,7 @@
                 <w:szCs w:val="16"/>
                 <w:lang w:val="en-US"/>
               </w:rPr>
-              <w:t>6.417</w:t>
+              <w:t>6.458</w:t>
             </w:r>
           </w:p>
         </w:tc>
@@ -27357,7 +27414,7 @@
                 <w:szCs w:val="16"/>
                 <w:lang w:val="en-US"/>
               </w:rPr>
-              <w:t>-1.003</w:t>
+              <w:t>-1.015</w:t>
             </w:r>
           </w:p>
         </w:tc>
@@ -27378,7 +27435,7 @@
                 <w:szCs w:val="16"/>
                 <w:lang w:val="en-US"/>
               </w:rPr>
-              <w:t>1.459</w:t>
+              <w:t>1.593</w:t>
             </w:r>
           </w:p>
         </w:tc>
@@ -27399,7 +27456,7 @@
                 <w:szCs w:val="16"/>
                 <w:lang w:val="en-US"/>
               </w:rPr>
-              <w:t>4.323</w:t>
+              <w:t>4.271</w:t>
             </w:r>
           </w:p>
         </w:tc>
@@ -27420,7 +27477,7 @@
                 <w:szCs w:val="16"/>
                 <w:lang w:val="en-US"/>
               </w:rPr>
-              <w:t>-1.879</w:t>
+              <w:t>-1.854</w:t>
             </w:r>
           </w:p>
         </w:tc>
@@ -27441,7 +27498,7 @@
                 <w:szCs w:val="16"/>
                 <w:lang w:val="en-US"/>
               </w:rPr>
-              <w:t>-5.815</w:t>
+              <w:t>-5.961</w:t>
             </w:r>
           </w:p>
         </w:tc>
@@ -27792,7 +27849,7 @@
                 <w:szCs w:val="16"/>
                 <w:lang w:val="en-US"/>
               </w:rPr>
-              <w:t>1.204</w:t>
+              <w:t>1.205</w:t>
             </w:r>
           </w:p>
         </w:tc>
@@ -27813,7 +27870,7 @@
                 <w:szCs w:val="16"/>
                 <w:lang w:val="en-US"/>
               </w:rPr>
-              <w:t>1.263</w:t>
+              <w:t>1.264</w:t>
             </w:r>
           </w:p>
         </w:tc>
@@ -27855,7 +27912,7 @@
                 <w:szCs w:val="16"/>
                 <w:lang w:val="en-US"/>
               </w:rPr>
-              <w:t>1.388</w:t>
+              <w:t>1.389</w:t>
             </w:r>
           </w:p>
         </w:tc>
@@ -27876,7 +27933,15 @@
                 <w:szCs w:val="16"/>
                 <w:lang w:val="en-US"/>
               </w:rPr>
-              <w:t>1.462</w:t>
+              <w:t>1.46</w:t>
+            </w:r>
+            <w:r>
+              <w:rPr>
+                <w:sz w:val="16"/>
+                <w:szCs w:val="16"/>
+                <w:lang w:val="en-US"/>
+              </w:rPr>
+              <w:t>3</w:t>
             </w:r>
           </w:p>
         </w:tc>
@@ -27897,7 +27962,7 @@
                 <w:szCs w:val="16"/>
                 <w:lang w:val="en-US"/>
               </w:rPr>
-              <w:t>1.552</w:t>
+              <w:t>1.551</w:t>
             </w:r>
           </w:p>
         </w:tc>
@@ -27939,7 +28004,7 @@
                 <w:szCs w:val="16"/>
                 <w:lang w:val="en-US"/>
               </w:rPr>
-              <w:t>1.782</w:t>
+              <w:t>1.781</w:t>
             </w:r>
           </w:p>
         </w:tc>
@@ -27960,7 +28025,7 @@
                 <w:szCs w:val="16"/>
                 <w:lang w:val="en-US"/>
               </w:rPr>
-              <w:t>1.866</w:t>
+              <w:t>1.865</w:t>
             </w:r>
           </w:p>
         </w:tc>
@@ -27981,7 +28046,7 @@
                 <w:szCs w:val="16"/>
                 <w:lang w:val="en-US"/>
               </w:rPr>
-              <w:t>1.895</w:t>
+              <w:t>1.893</w:t>
             </w:r>
           </w:p>
         </w:tc>
@@ -28002,7 +28067,7 @@
                 <w:szCs w:val="16"/>
                 <w:lang w:val="en-US"/>
               </w:rPr>
-              <w:t>1.889</w:t>
+              <w:t>1.888</w:t>
             </w:r>
           </w:p>
         </w:tc>
@@ -28044,7 +28109,7 @@
                 <w:szCs w:val="16"/>
                 <w:lang w:val="en-US"/>
               </w:rPr>
-              <w:t>1.848</w:t>
+              <w:t>1.847</w:t>
             </w:r>
           </w:p>
         </w:tc>
@@ -28125,105 +28190,50 @@
         <w:rPr>
           <w:lang w:val="en-US"/>
         </w:rPr>
+        <w:lastRenderedPageBreak/>
         <w:t>Next, the Euclidean Distances between th</w:t>
       </w:r>
       <w:r>
         <w:rPr>
           <w:lang w:val="en-US"/>
         </w:rPr>
-        <w:t>e normal feature vectors</w:t>
-      </w:r>
-      <w:r>
-        <w:rPr>
-          <w:lang w:val="en-US"/>
-        </w:rPr>
-        <w:t xml:space="preserve"> and the normal class prototype where calculated and the largest of these distances, which was 14.7106 in this run was taken to be the threshold value.</w:t>
-      </w:r>
-    </w:p>
-    <w:p>
-      <w:pPr>
-        <w:jc w:val="both"/>
-        <w:rPr>
-          <w:lang w:val="en-US"/>
-        </w:rPr>
-      </w:pPr>
-      <w:r>
-        <w:rPr>
-          <w:lang w:val="en-US"/>
-        </w:rPr>
-        <w:t>A test set</w:t>
-      </w:r>
-      <w:r>
-        <w:rPr>
-          <w:lang w:val="en-US"/>
-        </w:rPr>
-        <w:t xml:space="preserve"> comprising</w:t>
-      </w:r>
-      <w:r>
-        <w:rPr>
-          <w:lang w:val="en-US"/>
-        </w:rPr>
-        <w:t xml:space="preserve"> </w:t>
-      </w:r>
-      <w:r>
-        <w:rPr>
-          <w:lang w:val="en-US"/>
-        </w:rPr>
-        <w:t xml:space="preserve">the 75 normal test vectors </w:t>
-      </w:r>
-      <w:r>
-        <w:rPr>
-          <w:lang w:val="en-US"/>
-        </w:rPr>
-        <w:t xml:space="preserve"> and </w:t>
-      </w:r>
-      <w:r>
-        <w:rPr>
-          <w:lang w:val="en-US"/>
-        </w:rPr>
-        <w:t xml:space="preserve"> </w:t>
-      </w:r>
-      <w:r>
-        <w:rPr>
-          <w:lang w:val="en-US"/>
-        </w:rPr>
-        <w:t xml:space="preserve">25 </w:t>
-      </w:r>
-      <w:r>
-        <w:rPr>
-          <w:lang w:val="en-US"/>
-        </w:rPr>
-        <w:t>test vectors</w:t>
-      </w:r>
-      <w:r>
-        <w:rPr>
-          <w:lang w:val="en-US"/>
-        </w:rPr>
-        <w:t xml:space="preserve"> randomly sampled</w:t>
-      </w:r>
-      <w:r>
-        <w:rPr>
-          <w:lang w:val="en-US"/>
-        </w:rPr>
-        <w:t xml:space="preserve"> from </w:t>
-      </w:r>
-      <w:r>
-        <w:rPr>
-          <w:lang w:val="en-US"/>
-        </w:rPr>
-        <w:t xml:space="preserve">each of </w:t>
-      </w:r>
-      <w:r>
-        <w:rPr>
-          <w:lang w:val="en-US"/>
-        </w:rPr>
-        <w:t xml:space="preserve">the fault state feature sets was used to test the classification procedure defined in step 6 above. </w:t>
-      </w:r>
-      <w:r>
-        <w:rPr>
-          <w:lang w:val="en-US"/>
-        </w:rPr>
-        <w:t xml:space="preserve"> The resulting confusion matrix is shown in the following table.</w:t>
+        <w:t xml:space="preserve">e </w:t>
+      </w:r>
+      <w:r>
+        <w:rPr>
+          <w:lang w:val="en-US"/>
+        </w:rPr>
+        <w:t>training</w:t>
+      </w:r>
+      <w:r>
+        <w:rPr>
+          <w:lang w:val="en-US"/>
+        </w:rPr>
+        <w:t xml:space="preserve"> vectors</w:t>
+      </w:r>
+      <w:r>
+        <w:rPr>
+          <w:lang w:val="en-US"/>
+        </w:rPr>
+        <w:t xml:space="preserve"> and the normal class prototype where calculated and the largest of these distances</w:t>
+      </w:r>
+      <w:r>
+        <w:rPr>
+          <w:lang w:val="en-US"/>
+        </w:rPr>
+        <w:t xml:space="preserve"> was used as the classification threshold.  Samples from the test set with a Euclidean distance to the class prototype smaller than this threshold were classified as normal </w:t>
+      </w:r>
+      <w:r>
+        <w:rPr>
+          <w:lang w:val="en-US"/>
+        </w:rPr>
+        <w:t xml:space="preserve">or </w:t>
+      </w:r>
+      <w:r>
+        <w:rPr>
+          <w:lang w:val="en-US"/>
+        </w:rPr>
+        <w:t>as outlier otherwise. The confusion matrix for this classification is shown in the following table:</w:t>
       </w:r>
     </w:p>
     <w:p>
@@ -28468,7 +28478,7 @@
               <w:rPr>
                 <w:lang w:val="en-US"/>
               </w:rPr>
-              <w:t>1</w:t>
+              <w:t>0</w:t>
             </w:r>
           </w:p>
         </w:tc>
@@ -28543,7 +28553,7 @@
               <w:rPr>
                 <w:lang w:val="en-US"/>
               </w:rPr>
-              <w:t>24</w:t>
+              <w:t>75</w:t>
             </w:r>
           </w:p>
         </w:tc>
@@ -28656,6 +28666,30 @@
         </w:rPr>
         <w:t xml:space="preserve"> </w:t>
       </w:r>
+      <w:r>
+        <w:rPr>
+          <w:lang w:val="en-US"/>
+        </w:rPr>
+        <w:t xml:space="preserve"> Both error types wer</w:t>
+      </w:r>
+      <w:r>
+        <w:rPr>
+          <w:lang w:val="en-US"/>
+        </w:rPr>
+        <w:t>e 0, which proves that the simple classification method introduced here worked perfectly for the given feature sets in a semi</w:t>
+      </w:r>
+      <w:r>
+        <w:rPr>
+          <w:lang w:val="en-US"/>
+        </w:rPr>
+        <w:t>-</w:t>
+      </w:r>
+      <w:r>
+        <w:rPr>
+          <w:lang w:val="en-US"/>
+        </w:rPr>
+        <w:t>supervised setting.</w:t>
+      </w:r>
     </w:p>
     <w:p>
       <w:pPr>
@@ -28668,60 +28702,34 @@
         <w:rPr>
           <w:lang w:val="en-US"/>
         </w:rPr>
-        <w:t xml:space="preserve">The </w:t>
-      </w:r>
-      <w:r>
-        <w:rPr>
-          <w:lang w:val="en-US"/>
-        </w:rPr>
-        <w:t>rate of accepted outliers, also known as error type 1</w:t>
-      </w:r>
-      <w:r>
-        <w:rPr>
-          <w:lang w:val="en-US"/>
-        </w:rPr>
-        <w:t xml:space="preserve"> was 0 for this particular run and </w:t>
-      </w:r>
-      <w:r>
-        <w:rPr>
-          <w:lang w:val="en-US"/>
-        </w:rPr>
-        <w:t>the rate of rejected normal data,</w:t>
-      </w:r>
-      <w:r>
-        <w:rPr>
-          <w:lang w:val="en-US"/>
-        </w:rPr>
-        <w:t xml:space="preserve"> also k</w:t>
-      </w:r>
-      <w:r>
-        <w:rPr>
-          <w:lang w:val="en-US"/>
-        </w:rPr>
-        <w:t xml:space="preserve">nown as type 2 </w:t>
-      </w:r>
-      <w:proofErr w:type="gramStart"/>
-      <w:r>
-        <w:rPr>
-          <w:lang w:val="en-US"/>
-        </w:rPr>
-        <w:t>error</w:t>
-      </w:r>
-      <w:proofErr w:type="gramEnd"/>
-      <w:r>
-        <w:rPr>
-          <w:lang w:val="en-US"/>
-        </w:rPr>
-        <w:t xml:space="preserve">, </w:t>
-      </w:r>
-      <w:r>
-        <w:rPr>
-          <w:lang w:val="en-US"/>
-        </w:rPr>
-        <w:t>was 0.01.</w:t>
-      </w:r>
-      <w:bookmarkStart w:id="1" w:name="_GoBack"/>
-      <w:bookmarkEnd w:id="1"/>
+        <w:t xml:space="preserve">With the </w:t>
+      </w:r>
+      <w:r>
+        <w:rPr>
+          <w:i/>
+          <w:lang w:val="en-US"/>
+        </w:rPr>
+        <w:t xml:space="preserve">attribute importance </w:t>
+      </w:r>
+      <w:r>
+        <w:rPr>
+          <w:lang w:val="en-US"/>
+        </w:rPr>
+        <w:t xml:space="preserve">measures calculated after construction of the </w:t>
+      </w:r>
+      <w:r>
+        <w:rPr>
+          <w:i/>
+          <w:lang w:val="en-US"/>
+        </w:rPr>
+        <w:t>random forest</w:t>
+      </w:r>
+      <w:r>
+        <w:rPr>
+          <w:lang w:val="en-US"/>
+        </w:rPr>
+        <w:t xml:space="preserve">, some of the least important attributes were removed from the data sets and several reruns of the complete classification process were conducted with the reduced data sets. The results of these reruns showed, that almost half of the attributes could be removed without a significant deterioration of the error rates. </w:t>
+      </w:r>
     </w:p>
     <w:sectPr>
       <w:pgSz w:w="11906" w:h="16838"/>
@@ -34738,6 +34746,523 @@
     </w:rPr>
   </w:style>
 </w:styles>
+</file>
+
+<file path=word/glossary/document.xml><?xml version="1.0" encoding="utf-8"?>
+<w:glossaryDocument xmlns:wpc="http://schemas.microsoft.com/office/word/2010/wordprocessingCanvas" xmlns:mc="http://schemas.openxmlformats.org/markup-compatibility/2006" xmlns:o="urn:schemas-microsoft-com:office:office" xmlns:r="http://schemas.openxmlformats.org/officeDocument/2006/relationships" xmlns:m="http://schemas.openxmlformats.org/officeDocument/2006/math" xmlns:v="urn:schemas-microsoft-com:vml" xmlns:wp14="http://schemas.microsoft.com/office/word/2010/wordprocessingDrawing" xmlns:wp="http://schemas.openxmlformats.org/drawingml/2006/wordprocessingDrawing" xmlns:w10="urn:schemas-microsoft-com:office:word" xmlns:w="http://schemas.openxmlformats.org/wordprocessingml/2006/main" xmlns:w14="http://schemas.microsoft.com/office/word/2010/wordml" xmlns:wpg="http://schemas.microsoft.com/office/word/2010/wordprocessingGroup" xmlns:wpi="http://schemas.microsoft.com/office/word/2010/wordprocessingInk" xmlns:wne="http://schemas.microsoft.com/office/word/2006/wordml" xmlns:wps="http://schemas.microsoft.com/office/word/2010/wordprocessingShape" mc:Ignorable="w14 wp14"/>
+</file>
+
+<file path=word/glossary/fontTable.xml><?xml version="1.0" encoding="utf-8"?>
+<w:fonts xmlns:mc="http://schemas.openxmlformats.org/markup-compatibility/2006" xmlns:r="http://schemas.openxmlformats.org/officeDocument/2006/relationships" xmlns:w="http://schemas.openxmlformats.org/wordprocessingml/2006/main" xmlns:w14="http://schemas.microsoft.com/office/word/2010/wordml" mc:Ignorable="w14">
+  <w:font w:name="Times New Roman">
+    <w:panose1 w:val="02020603050405020304"/>
+    <w:charset w:val="00"/>
+    <w:family w:val="roman"/>
+    <w:pitch w:val="variable"/>
+    <w:sig w:usb0="E0002AFF" w:usb1="C0007841" w:usb2="00000009" w:usb3="00000000" w:csb0="000001FF" w:csb1="00000000"/>
+  </w:font>
+  <w:font w:name="Calibri">
+    <w:panose1 w:val="020F0502020204030204"/>
+    <w:charset w:val="00"/>
+    <w:family w:val="swiss"/>
+    <w:pitch w:val="variable"/>
+    <w:sig w:usb0="E00002FF" w:usb1="4000ACFF" w:usb2="00000001" w:usb3="00000000" w:csb0="0000019F" w:csb1="00000000"/>
+  </w:font>
+  <w:font w:name="Courier New">
+    <w:panose1 w:val="02070309020205020404"/>
+    <w:charset w:val="00"/>
+    <w:family w:val="modern"/>
+    <w:pitch w:val="fixed"/>
+    <w:sig w:usb0="E0002AFF" w:usb1="C0007843" w:usb2="00000009" w:usb3="00000000" w:csb0="000001FF" w:csb1="00000000"/>
+  </w:font>
+  <w:font w:name="Wingdings">
+    <w:panose1 w:val="05000000000000000000"/>
+    <w:charset w:val="02"/>
+    <w:family w:val="auto"/>
+    <w:pitch w:val="variable"/>
+    <w:sig w:usb0="00000000" w:usb1="10000000" w:usb2="00000000" w:usb3="00000000" w:csb0="80000000" w:csb1="00000000"/>
+  </w:font>
+  <w:font w:name="Symbol">
+    <w:panose1 w:val="05050102010706020507"/>
+    <w:charset w:val="02"/>
+    <w:family w:val="roman"/>
+    <w:pitch w:val="variable"/>
+    <w:sig w:usb0="00000000" w:usb1="10000000" w:usb2="00000000" w:usb3="00000000" w:csb0="80000000" w:csb1="00000000"/>
+  </w:font>
+  <w:font w:name="Cambria">
+    <w:panose1 w:val="02040503050406030204"/>
+    <w:charset w:val="00"/>
+    <w:family w:val="roman"/>
+    <w:pitch w:val="variable"/>
+    <w:sig w:usb0="E00002FF" w:usb1="400004FF" w:usb2="00000000" w:usb3="00000000" w:csb0="0000019F" w:csb1="00000000"/>
+  </w:font>
+  <w:font w:name="Tahoma">
+    <w:panose1 w:val="020B0604030504040204"/>
+    <w:charset w:val="00"/>
+    <w:family w:val="swiss"/>
+    <w:pitch w:val="variable"/>
+    <w:sig w:usb0="E1002EFF" w:usb1="C000605B" w:usb2="00000029" w:usb3="00000000" w:csb0="000101FF" w:csb1="00000000"/>
+  </w:font>
+  <w:font w:name="Cambria Math">
+    <w:panose1 w:val="02040503050406030204"/>
+    <w:charset w:val="00"/>
+    <w:family w:val="roman"/>
+    <w:pitch w:val="variable"/>
+    <w:sig w:usb0="E00002FF" w:usb1="420024FF" w:usb2="00000000" w:usb3="00000000" w:csb0="0000019F" w:csb1="00000000"/>
+  </w:font>
+  <w:font w:name="Lucida Console">
+    <w:panose1 w:val="020B0609040504020204"/>
+    <w:charset w:val="00"/>
+    <w:family w:val="modern"/>
+    <w:pitch w:val="fixed"/>
+    <w:sig w:usb0="8000028F" w:usb1="00001800" w:usb2="00000000" w:usb3="00000000" w:csb0="0000001F" w:csb1="00000000"/>
+  </w:font>
+</w:fonts>
+</file>
+
+<file path=word/glossary/settings.xml><?xml version="1.0" encoding="utf-8"?>
+<w:settings xmlns:mc="http://schemas.openxmlformats.org/markup-compatibility/2006" xmlns:o="urn:schemas-microsoft-com:office:office" xmlns:r="http://schemas.openxmlformats.org/officeDocument/2006/relationships" xmlns:m="http://schemas.openxmlformats.org/officeDocument/2006/math" xmlns:v="urn:schemas-microsoft-com:vml" xmlns:w10="urn:schemas-microsoft-com:office:word" xmlns:w="http://schemas.openxmlformats.org/wordprocessingml/2006/main" xmlns:w14="http://schemas.microsoft.com/office/word/2010/wordml" xmlns:sl="http://schemas.openxmlformats.org/schemaLibrary/2006/main" mc:Ignorable="w14">
+  <w:view w:val="normal"/>
+  <w:defaultTabStop w:val="708"/>
+  <w:hyphenationZone w:val="425"/>
+  <w:characterSpacingControl w:val="doNotCompress"/>
+  <w:compat>
+    <w:useFELayout/>
+    <w:compatSetting w:name="compatibilityMode" w:uri="http://schemas.microsoft.com/office/word" w:val="14"/>
+    <w:compatSetting w:name="overrideTableStyleFontSizeAndJustification" w:uri="http://schemas.microsoft.com/office/word" w:val="1"/>
+    <w:compatSetting w:name="enableOpenTypeFeatures" w:uri="http://schemas.microsoft.com/office/word" w:val="1"/>
+    <w:compatSetting w:name="doNotFlipMirrorIndents" w:uri="http://schemas.microsoft.com/office/word" w:val="1"/>
+  </w:compat>
+  <w:rsids>
+    <w:rsidRoot w:val="00282CCB"/>
+    <w:rsid w:val="00063094"/>
+    <w:rsid w:val="00282CCB"/>
+  </w:rsids>
+  <m:mathPr>
+    <m:mathFont m:val="Cambria Math"/>
+    <m:brkBin m:val="before"/>
+    <m:brkBinSub m:val="--"/>
+    <m:smallFrac m:val="0"/>
+    <m:dispDef/>
+    <m:lMargin m:val="0"/>
+    <m:rMargin m:val="0"/>
+    <m:defJc m:val="centerGroup"/>
+    <m:wrapIndent m:val="1440"/>
+    <m:intLim m:val="subSup"/>
+    <m:naryLim m:val="undOvr"/>
+  </m:mathPr>
+  <w:themeFontLang w:val="de-DE"/>
+  <w:clrSchemeMapping w:bg1="light1" w:t1="dark1" w:bg2="light2" w:t2="dark2" w:accent1="accent1" w:accent2="accent2" w:accent3="accent3" w:accent4="accent4" w:accent5="accent5" w:accent6="accent6" w:hyperlink="hyperlink" w:followedHyperlink="followedHyperlink"/>
+  <w:decimalSymbol w:val=","/>
+  <w:listSeparator w:val=";"/>
+</w:settings>
+</file>
+
+<file path=word/glossary/styles.xml><?xml version="1.0" encoding="utf-8"?>
+<w:styles xmlns:mc="http://schemas.openxmlformats.org/markup-compatibility/2006" xmlns:r="http://schemas.openxmlformats.org/officeDocument/2006/relationships" xmlns:w="http://schemas.openxmlformats.org/wordprocessingml/2006/main" xmlns:w14="http://schemas.microsoft.com/office/word/2010/wordml" mc:Ignorable="w14">
+  <w:docDefaults>
+    <w:rPrDefault>
+      <w:rPr>
+        <w:rFonts w:asciiTheme="minorHAnsi" w:eastAsiaTheme="minorEastAsia" w:hAnsiTheme="minorHAnsi" w:cstheme="minorBidi"/>
+        <w:sz w:val="22"/>
+        <w:szCs w:val="22"/>
+        <w:lang w:val="de-DE" w:eastAsia="de-DE" w:bidi="ar-SA"/>
+      </w:rPr>
+    </w:rPrDefault>
+    <w:pPrDefault>
+      <w:pPr>
+        <w:spacing w:after="200" w:line="276" w:lineRule="auto"/>
+      </w:pPr>
+    </w:pPrDefault>
+  </w:docDefaults>
+  <w:latentStyles w:defLockedState="0" w:defUIPriority="99" w:defSemiHidden="1" w:defUnhideWhenUsed="1" w:defQFormat="0" w:count="267">
+    <w:lsdException w:name="Normal" w:semiHidden="0" w:uiPriority="0" w:unhideWhenUsed="0" w:qFormat="1"/>
+    <w:lsdException w:name="heading 1" w:semiHidden="0" w:uiPriority="9" w:unhideWhenUsed="0" w:qFormat="1"/>
+    <w:lsdException w:name="heading 2" w:uiPriority="9" w:qFormat="1"/>
+    <w:lsdException w:name="heading 3" w:uiPriority="9" w:qFormat="1"/>
+    <w:lsdException w:name="heading 4" w:uiPriority="9" w:qFormat="1"/>
+    <w:lsdException w:name="heading 5" w:uiPriority="9" w:qFormat="1"/>
+    <w:lsdException w:name="heading 6" w:uiPriority="9" w:qFormat="1"/>
+    <w:lsdException w:name="heading 7" w:uiPriority="9" w:qFormat="1"/>
+    <w:lsdException w:name="heading 8" w:uiPriority="9" w:qFormat="1"/>
+    <w:lsdException w:name="heading 9" w:uiPriority="9" w:qFormat="1"/>
+    <w:lsdException w:name="toc 1" w:uiPriority="39"/>
+    <w:lsdException w:name="toc 2" w:uiPriority="39"/>
+    <w:lsdException w:name="toc 3" w:uiPriority="39"/>
+    <w:lsdException w:name="toc 4" w:uiPriority="39"/>
+    <w:lsdException w:name="toc 5" w:uiPriority="39"/>
+    <w:lsdException w:name="toc 6" w:uiPriority="39"/>
+    <w:lsdException w:name="toc 7" w:uiPriority="39"/>
+    <w:lsdException w:name="toc 8" w:uiPriority="39"/>
+    <w:lsdException w:name="toc 9" w:uiPriority="39"/>
+    <w:lsdException w:name="caption" w:uiPriority="35" w:qFormat="1"/>
+    <w:lsdException w:name="Title" w:semiHidden="0" w:uiPriority="10" w:unhideWhenUsed="0" w:qFormat="1"/>
+    <w:lsdException w:name="Default Paragraph Font" w:uiPriority="1"/>
+    <w:lsdException w:name="Subtitle" w:semiHidden="0" w:uiPriority="11" w:unhideWhenUsed="0" w:qFormat="1"/>
+    <w:lsdException w:name="Strong" w:semiHidden="0" w:uiPriority="22" w:unhideWhenUsed="0" w:qFormat="1"/>
+    <w:lsdException w:name="Emphasis" w:semiHidden="0" w:uiPriority="20" w:unhideWhenUsed="0" w:qFormat="1"/>
+    <w:lsdException w:name="Table Grid" w:semiHidden="0" w:uiPriority="59" w:unhideWhenUsed="0"/>
+    <w:lsdException w:name="Placeholder Text" w:unhideWhenUsed="0"/>
+    <w:lsdException w:name="No Spacing" w:semiHidden="0" w:uiPriority="1" w:unhideWhenUsed="0" w:qFormat="1"/>
+    <w:lsdException w:name="Light Shading" w:semiHidden="0" w:uiPriority="60" w:unhideWhenUsed="0"/>
+    <w:lsdException w:name="Light List" w:semiHidden="0" w:uiPriority="61" w:unhideWhenUsed="0"/>
+    <w:lsdException w:name="Light Grid" w:semiHidden="0" w:uiPriority="62" w:unhideWhenUsed="0"/>
+    <w:lsdException w:name="Medium Shading 1" w:semiHidden="0" w:uiPriority="63" w:unhideWhenUsed="0"/>
+    <w:lsdException w:name="Medium Shading 2" w:semiHidden="0" w:uiPriority="64" w:unhideWhenUsed="0"/>
+    <w:lsdException w:name="Medium List 1" w:semiHidden="0" w:uiPriority="65" w:unhideWhenUsed="0"/>
+    <w:lsdException w:name="Medium List 2" w:semiHidden="0" w:uiPriority="66" w:unhideWhenUsed="0"/>
+    <w:lsdException w:name="Medium Grid 1" w:semiHidden="0" w:uiPriority="67" w:unhideWhenUsed="0"/>
+    <w:lsdException w:name="Medium Grid 2" w:semiHidden="0" w:uiPriority="68" w:unhideWhenUsed="0"/>
+    <w:lsdException w:name="Medium Grid 3" w:semiHidden="0" w:uiPriority="69" w:unhideWhenUsed="0"/>
+    <w:lsdException w:name="Dark List" w:semiHidden="0" w:uiPriority="70" w:unhideWhenUsed="0"/>
+    <w:lsdException w:name="Colorful Shading" w:semiHidden="0" w:uiPriority="71" w:unhideWhenUsed="0"/>
+    <w:lsdException w:name="Colorful List" w:semiHidden="0" w:uiPriority="72" w:unhideWhenUsed="0"/>
+    <w:lsdException w:name="Colorful Grid" w:semiHidden="0" w:uiPriority="73" w:unhideWhenUsed="0"/>
+    <w:lsdException w:name="Light Shading Accent 1" w:semiHidden="0" w:uiPriority="60" w:unhideWhenUsed="0"/>
+    <w:lsdException w:name="Light List Accent 1" w:semiHidden="0" w:uiPriority="61" w:unhideWhenUsed="0"/>
+    <w:lsdException w:name="Light Grid Accent 1" w:semiHidden="0" w:uiPriority="62" w:unhideWhenUsed="0"/>
+    <w:lsdException w:name="Medium Shading 1 Accent 1" w:semiHidden="0" w:uiPriority="63" w:unhideWhenUsed="0"/>
+    <w:lsdException w:name="Medium Shading 2 Accent 1" w:semiHidden="0" w:uiPriority="64" w:unhideWhenUsed="0"/>
+    <w:lsdException w:name="Medium List 1 Accent 1" w:semiHidden="0" w:uiPriority="65" w:unhideWhenUsed="0"/>
+    <w:lsdException w:name="Revision" w:unhideWhenUsed="0"/>
+    <w:lsdException w:name="List Paragraph" w:semiHidden="0" w:uiPriority="34" w:unhideWhenUsed="0" w:qFormat="1"/>
+    <w:lsdException w:name="Quote" w:semiHidden="0" w:uiPriority="29" w:unhideWhenUsed="0" w:qFormat="1"/>
+    <w:lsdException w:name="Intense Quote" w:semiHidden="0" w:uiPriority="30" w:unhideWhenUsed="0" w:qFormat="1"/>
+    <w:lsdException w:name="Medium List 2 Accent 1" w:semiHidden="0" w:uiPriority="66" w:unhideWhenUsed="0"/>
+    <w:lsdException w:name="Medium Grid 1 Accent 1" w:semiHidden="0" w:uiPriority="67" w:unhideWhenUsed="0"/>
+    <w:lsdException w:name="Medium Grid 2 Accent 1" w:semiHidden="0" w:uiPriority="68" w:unhideWhenUsed="0"/>
+    <w:lsdException w:name="Medium Grid 3 Accent 1" w:semiHidden="0" w:uiPriority="69" w:unhideWhenUsed="0"/>
+    <w:lsdException w:name="Dark List Accent 1" w:semiHidden="0" w:uiPriority="70" w:unhideWhenUsed="0"/>
+    <w:lsdException w:name="Colorful Shading Accent 1" w:semiHidden="0" w:uiPriority="71" w:unhideWhenUsed="0"/>
+    <w:lsdException w:name="Colorful List Accent 1" w:semiHidden="0" w:uiPriority="72" w:unhideWhenUsed="0"/>
+    <w:lsdException w:name="Colorful Grid Accent 1" w:semiHidden="0" w:uiPriority="73" w:unhideWhenUsed="0"/>
+    <w:lsdException w:name="Light Shading Accent 2" w:semiHidden="0" w:uiPriority="60" w:unhideWhenUsed="0"/>
+    <w:lsdException w:name="Light List Accent 2" w:semiHidden="0" w:uiPriority="61" w:unhideWhenUsed="0"/>
+    <w:lsdException w:name="Light Grid Accent 2" w:semiHidden="0" w:uiPriority="62" w:unhideWhenUsed="0"/>
+    <w:lsdException w:name="Medium Shading 1 Accent 2" w:semiHidden="0" w:uiPriority="63" w:unhideWhenUsed="0"/>
+    <w:lsdException w:name="Medium Shading 2 Accent 2" w:semiHidden="0" w:uiPriority="64" w:unhideWhenUsed="0"/>
+    <w:lsdException w:name="Medium List 1 Accent 2" w:semiHidden="0" w:uiPriority="65" w:unhideWhenUsed="0"/>
+    <w:lsdException w:name="Medium List 2 Accent 2" w:semiHidden="0" w:uiPriority="66" w:unhideWhenUsed="0"/>
+    <w:lsdException w:name="Medium Grid 1 Accent 2" w:semiHidden="0" w:uiPriority="67" w:unhideWhenUsed="0"/>
+    <w:lsdException w:name="Medium Grid 2 Accent 2" w:semiHidden="0" w:uiPriority="68" w:unhideWhenUsed="0"/>
+    <w:lsdException w:name="Medium Grid 3 Accent 2" w:semiHidden="0" w:uiPriority="69" w:unhideWhenUsed="0"/>
+    <w:lsdException w:name="Dark List Accent 2" w:semiHidden="0" w:uiPriority="70" w:unhideWhenUsed="0"/>
+    <w:lsdException w:name="Colorful Shading Accent 2" w:semiHidden="0" w:uiPriority="71" w:unhideWhenUsed="0"/>
+    <w:lsdException w:name="Colorful List Accent 2" w:semiHidden="0" w:uiPriority="72" w:unhideWhenUsed="0"/>
+    <w:lsdException w:name="Colorful Grid Accent 2" w:semiHidden="0" w:uiPriority="73" w:unhideWhenUsed="0"/>
+    <w:lsdException w:name="Light Shading Accent 3" w:semiHidden="0" w:uiPriority="60" w:unhideWhenUsed="0"/>
+    <w:lsdException w:name="Light List Accent 3" w:semiHidden="0" w:uiPriority="61" w:unhideWhenUsed="0"/>
+    <w:lsdException w:name="Light Grid Accent 3" w:semiHidden="0" w:uiPriority="62" w:unhideWhenUsed="0"/>
+    <w:lsdException w:name="Medium Shading 1 Accent 3" w:semiHidden="0" w:uiPriority="63" w:unhideWhenUsed="0"/>
+    <w:lsdException w:name="Medium Shading 2 Accent 3" w:semiHidden="0" w:uiPriority="64" w:unhideWhenUsed="0"/>
+    <w:lsdException w:name="Medium List 1 Accent 3" w:semiHidden="0" w:uiPriority="65" w:unhideWhenUsed="0"/>
+    <w:lsdException w:name="Medium List 2 Accent 3" w:semiHidden="0" w:uiPriority="66" w:unhideWhenUsed="0"/>
+    <w:lsdException w:name="Medium Grid 1 Accent 3" w:semiHidden="0" w:uiPriority="67" w:unhideWhenUsed="0"/>
+    <w:lsdException w:name="Medium Grid 2 Accent 3" w:semiHidden="0" w:uiPriority="68" w:unhideWhenUsed="0"/>
+    <w:lsdException w:name="Medium Grid 3 Accent 3" w:semiHidden="0" w:uiPriority="69" w:unhideWhenUsed="0"/>
+    <w:lsdException w:name="Dark List Accent 3" w:semiHidden="0" w:uiPriority="70" w:unhideWhenUsed="0"/>
+    <w:lsdException w:name="Colorful Shading Accent 3" w:semiHidden="0" w:uiPriority="71" w:unhideWhenUsed="0"/>
+    <w:lsdException w:name="Colorful List Accent 3" w:semiHidden="0" w:uiPriority="72" w:unhideWhenUsed="0"/>
+    <w:lsdException w:name="Colorful Grid Accent 3" w:semiHidden="0" w:uiPriority="73" w:unhideWhenUsed="0"/>
+    <w:lsdException w:name="Light Shading Accent 4" w:semiHidden="0" w:uiPriority="60" w:unhideWhenUsed="0"/>
+    <w:lsdException w:name="Light List Accent 4" w:semiHidden="0" w:uiPriority="61" w:unhideWhenUsed="0"/>
+    <w:lsdException w:name="Light Grid Accent 4" w:semiHidden="0" w:uiPriority="62" w:unhideWhenUsed="0"/>
+    <w:lsdException w:name="Medium Shading 1 Accent 4" w:semiHidden="0" w:uiPriority="63" w:unhideWhenUsed="0"/>
+    <w:lsdException w:name="Medium Shading 2 Accent 4" w:semiHidden="0" w:uiPriority="64" w:unhideWhenUsed="0"/>
+    <w:lsdException w:name="Medium List 1 Accent 4" w:semiHidden="0" w:uiPriority="65" w:unhideWhenUsed="0"/>
+    <w:lsdException w:name="Medium List 2 Accent 4" w:semiHidden="0" w:uiPriority="66" w:unhideWhenUsed="0"/>
+    <w:lsdException w:name="Medium Grid 1 Accent 4" w:semiHidden="0" w:uiPriority="67" w:unhideWhenUsed="0"/>
+    <w:lsdException w:name="Medium Grid 2 Accent 4" w:semiHidden="0" w:uiPriority="68" w:unhideWhenUsed="0"/>
+    <w:lsdException w:name="Medium Grid 3 Accent 4" w:semiHidden="0" w:uiPriority="69" w:unhideWhenUsed="0"/>
+    <w:lsdException w:name="Dark List Accent 4" w:semiHidden="0" w:uiPriority="70" w:unhideWhenUsed="0"/>
+    <w:lsdException w:name="Colorful Shading Accent 4" w:semiHidden="0" w:uiPriority="71" w:unhideWhenUsed="0"/>
+    <w:lsdException w:name="Colorful List Accent 4" w:semiHidden="0" w:uiPriority="72" w:unhideWhenUsed="0"/>
+    <w:lsdException w:name="Colorful Grid Accent 4" w:semiHidden="0" w:uiPriority="73" w:unhideWhenUsed="0"/>
+    <w:lsdException w:name="Light Shading Accent 5" w:semiHidden="0" w:uiPriority="60" w:unhideWhenUsed="0"/>
+    <w:lsdException w:name="Light List Accent 5" w:semiHidden="0" w:uiPriority="61" w:unhideWhenUsed="0"/>
+    <w:lsdException w:name="Light Grid Accent 5" w:semiHidden="0" w:uiPriority="62" w:unhideWhenUsed="0"/>
+    <w:lsdException w:name="Medium Shading 1 Accent 5" w:semiHidden="0" w:uiPriority="63" w:unhideWhenUsed="0"/>
+    <w:lsdException w:name="Medium Shading 2 Accent 5" w:semiHidden="0" w:uiPriority="64" w:unhideWhenUsed="0"/>
+    <w:lsdException w:name="Medium List 1 Accent 5" w:semiHidden="0" w:uiPriority="65" w:unhideWhenUsed="0"/>
+    <w:lsdException w:name="Medium List 2 Accent 5" w:semiHidden="0" w:uiPriority="66" w:unhideWhenUsed="0"/>
+    <w:lsdException w:name="Medium Grid 1 Accent 5" w:semiHidden="0" w:uiPriority="67" w:unhideWhenUsed="0"/>
+    <w:lsdException w:name="Medium Grid 2 Accent 5" w:semiHidden="0" w:uiPriority="68" w:unhideWhenUsed="0"/>
+    <w:lsdException w:name="Medium Grid 3 Accent 5" w:semiHidden="0" w:uiPriority="69" w:unhideWhenUsed="0"/>
+    <w:lsdException w:name="Dark List Accent 5" w:semiHidden="0" w:uiPriority="70" w:unhideWhenUsed="0"/>
+    <w:lsdException w:name="Colorful Shading Accent 5" w:semiHidden="0" w:uiPriority="71" w:unhideWhenUsed="0"/>
+    <w:lsdException w:name="Colorful List Accent 5" w:semiHidden="0" w:uiPriority="72" w:unhideWhenUsed="0"/>
+    <w:lsdException w:name="Colorful Grid Accent 5" w:semiHidden="0" w:uiPriority="73" w:unhideWhenUsed="0"/>
+    <w:lsdException w:name="Light Shading Accent 6" w:semiHidden="0" w:uiPriority="60" w:unhideWhenUsed="0"/>
+    <w:lsdException w:name="Light List Accent 6" w:semiHidden="0" w:uiPriority="61" w:unhideWhenUsed="0"/>
+    <w:lsdException w:name="Light Grid Accent 6" w:semiHidden="0" w:uiPriority="62" w:unhideWhenUsed="0"/>
+    <w:lsdException w:name="Medium Shading 1 Accent 6" w:semiHidden="0" w:uiPriority="63" w:unhideWhenUsed="0"/>
+    <w:lsdException w:name="Medium Shading 2 Accent 6" w:semiHidden="0" w:uiPriority="64" w:unhideWhenUsed="0"/>
+    <w:lsdException w:name="Medium List 1 Accent 6" w:semiHidden="0" w:uiPriority="65" w:unhideWhenUsed="0"/>
+    <w:lsdException w:name="Medium List 2 Accent 6" w:semiHidden="0" w:uiPriority="66" w:unhideWhenUsed="0"/>
+    <w:lsdException w:name="Medium Grid 1 Accent 6" w:semiHidden="0" w:uiPriority="67" w:unhideWhenUsed="0"/>
+    <w:lsdException w:name="Medium Grid 2 Accent 6" w:semiHidden="0" w:uiPriority="68" w:unhideWhenUsed="0"/>
+    <w:lsdException w:name="Medium Grid 3 Accent 6" w:semiHidden="0" w:uiPriority="69" w:unhideWhenUsed="0"/>
+    <w:lsdException w:name="Dark List Accent 6" w:semiHidden="0" w:uiPriority="70" w:unhideWhenUsed="0"/>
+    <w:lsdException w:name="Colorful Shading Accent 6" w:semiHidden="0" w:uiPriority="71" w:unhideWhenUsed="0"/>
+    <w:lsdException w:name="Colorful List Accent 6" w:semiHidden="0" w:uiPriority="72" w:unhideWhenUsed="0"/>
+    <w:lsdException w:name="Colorful Grid Accent 6" w:semiHidden="0" w:uiPriority="73" w:unhideWhenUsed="0"/>
+    <w:lsdException w:name="Subtle Emphasis" w:semiHidden="0" w:uiPriority="19" w:unhideWhenUsed="0" w:qFormat="1"/>
+    <w:lsdException w:name="Intense Emphasis" w:semiHidden="0" w:uiPriority="21" w:unhideWhenUsed="0" w:qFormat="1"/>
+    <w:lsdException w:name="Subtle Reference" w:semiHidden="0" w:uiPriority="31" w:unhideWhenUsed="0" w:qFormat="1"/>
+    <w:lsdException w:name="Intense Reference" w:semiHidden="0" w:uiPriority="32" w:unhideWhenUsed="0" w:qFormat="1"/>
+    <w:lsdException w:name="Book Title" w:semiHidden="0" w:uiPriority="33" w:unhideWhenUsed="0" w:qFormat="1"/>
+    <w:lsdException w:name="Bibliography" w:uiPriority="37"/>
+    <w:lsdException w:name="TOC Heading" w:uiPriority="39" w:qFormat="1"/>
+  </w:latentStyles>
+  <w:style w:type="paragraph" w:default="1" w:styleId="Standard">
+    <w:name w:val="Normal"/>
+    <w:qFormat/>
+  </w:style>
+  <w:style w:type="character" w:default="1" w:styleId="Absatz-Standardschriftart">
+    <w:name w:val="Default Paragraph Font"/>
+    <w:uiPriority w:val="1"/>
+    <w:semiHidden/>
+    <w:unhideWhenUsed/>
+  </w:style>
+  <w:style w:type="table" w:default="1" w:styleId="NormaleTabelle">
+    <w:name w:val="Normal Table"/>
+    <w:uiPriority w:val="99"/>
+    <w:semiHidden/>
+    <w:unhideWhenUsed/>
+    <w:tblPr>
+      <w:tblInd w:w="0" w:type="dxa"/>
+      <w:tblCellMar>
+        <w:top w:w="0" w:type="dxa"/>
+        <w:left w:w="108" w:type="dxa"/>
+        <w:bottom w:w="0" w:type="dxa"/>
+        <w:right w:w="108" w:type="dxa"/>
+      </w:tblCellMar>
+    </w:tblPr>
+  </w:style>
+  <w:style w:type="numbering" w:default="1" w:styleId="KeineListe">
+    <w:name w:val="No List"/>
+    <w:uiPriority w:val="99"/>
+    <w:semiHidden/>
+    <w:unhideWhenUsed/>
+  </w:style>
+  <w:style w:type="character" w:styleId="Platzhaltertext">
+    <w:name w:val="Placeholder Text"/>
+    <w:basedOn w:val="Absatz-Standardschriftart"/>
+    <w:uiPriority w:val="99"/>
+    <w:semiHidden/>
+    <w:rsid w:val="00282CCB"/>
+    <w:rPr>
+      <w:color w:val="808080"/>
+    </w:rPr>
+  </w:style>
+</w:styles>
+</file>
+
+<file path=word/glossary/stylesWithEffects.xml><?xml version="1.0" encoding="utf-8"?>
+<w:styles xmlns:wpc="http://schemas.microsoft.com/office/word/2010/wordprocessingCanvas" xmlns:mc="http://schemas.openxmlformats.org/markup-compatibility/2006" xmlns:o="urn:schemas-microsoft-com:office:office" xmlns:r="http://schemas.openxmlformats.org/officeDocument/2006/relationships" xmlns:m="http://schemas.openxmlformats.org/officeDocument/2006/math" xmlns:v="urn:schemas-microsoft-com:vml" xmlns:wp14="http://schemas.microsoft.com/office/word/2010/wordprocessingDrawing" xmlns:wp="http://schemas.openxmlformats.org/drawingml/2006/wordprocessingDrawing" xmlns:w10="urn:schemas-microsoft-com:office:word" xmlns:w="http://schemas.openxmlformats.org/wordprocessingml/2006/main" xmlns:w14="http://schemas.microsoft.com/office/word/2010/wordml" xmlns:wpg="http://schemas.microsoft.com/office/word/2010/wordprocessingGroup" xmlns:wpi="http://schemas.microsoft.com/office/word/2010/wordprocessingInk" xmlns:wne="http://schemas.microsoft.com/office/word/2006/wordml" xmlns:wps="http://schemas.microsoft.com/office/word/2010/wordprocessingShape" mc:Ignorable="w14 wp14">
+  <w:docDefaults>
+    <w:rPrDefault>
+      <w:rPr>
+        <w:rFonts w:asciiTheme="minorHAnsi" w:eastAsiaTheme="minorEastAsia" w:hAnsiTheme="minorHAnsi" w:cstheme="minorBidi"/>
+        <w:sz w:val="22"/>
+        <w:szCs w:val="22"/>
+        <w:lang w:val="de-DE" w:eastAsia="de-DE" w:bidi="ar-SA"/>
+      </w:rPr>
+    </w:rPrDefault>
+    <w:pPrDefault>
+      <w:pPr>
+        <w:spacing w:after="200" w:line="276" w:lineRule="auto"/>
+      </w:pPr>
+    </w:pPrDefault>
+  </w:docDefaults>
+  <w:latentStyles w:defLockedState="0" w:defUIPriority="99" w:defSemiHidden="1" w:defUnhideWhenUsed="1" w:defQFormat="0" w:count="267">
+    <w:lsdException w:name="Normal" w:semiHidden="0" w:uiPriority="0" w:unhideWhenUsed="0" w:qFormat="1"/>
+    <w:lsdException w:name="heading 1" w:semiHidden="0" w:uiPriority="9" w:unhideWhenUsed="0" w:qFormat="1"/>
+    <w:lsdException w:name="heading 2" w:uiPriority="9" w:qFormat="1"/>
+    <w:lsdException w:name="heading 3" w:uiPriority="9" w:qFormat="1"/>
+    <w:lsdException w:name="heading 4" w:uiPriority="9" w:qFormat="1"/>
+    <w:lsdException w:name="heading 5" w:uiPriority="9" w:qFormat="1"/>
+    <w:lsdException w:name="heading 6" w:uiPriority="9" w:qFormat="1"/>
+    <w:lsdException w:name="heading 7" w:uiPriority="9" w:qFormat="1"/>
+    <w:lsdException w:name="heading 8" w:uiPriority="9" w:qFormat="1"/>
+    <w:lsdException w:name="heading 9" w:uiPriority="9" w:qFormat="1"/>
+    <w:lsdException w:name="toc 1" w:uiPriority="39"/>
+    <w:lsdException w:name="toc 2" w:uiPriority="39"/>
+    <w:lsdException w:name="toc 3" w:uiPriority="39"/>
+    <w:lsdException w:name="toc 4" w:uiPriority="39"/>
+    <w:lsdException w:name="toc 5" w:uiPriority="39"/>
+    <w:lsdException w:name="toc 6" w:uiPriority="39"/>
+    <w:lsdException w:name="toc 7" w:uiPriority="39"/>
+    <w:lsdException w:name="toc 8" w:uiPriority="39"/>
+    <w:lsdException w:name="toc 9" w:uiPriority="39"/>
+    <w:lsdException w:name="caption" w:uiPriority="35" w:qFormat="1"/>
+    <w:lsdException w:name="Title" w:semiHidden="0" w:uiPriority="10" w:unhideWhenUsed="0" w:qFormat="1"/>
+    <w:lsdException w:name="Default Paragraph Font" w:uiPriority="1"/>
+    <w:lsdException w:name="Subtitle" w:semiHidden="0" w:uiPriority="11" w:unhideWhenUsed="0" w:qFormat="1"/>
+    <w:lsdException w:name="Strong" w:semiHidden="0" w:uiPriority="22" w:unhideWhenUsed="0" w:qFormat="1"/>
+    <w:lsdException w:name="Emphasis" w:semiHidden="0" w:uiPriority="20" w:unhideWhenUsed="0" w:qFormat="1"/>
+    <w:lsdException w:name="Table Grid" w:semiHidden="0" w:uiPriority="59" w:unhideWhenUsed="0"/>
+    <w:lsdException w:name="Placeholder Text" w:unhideWhenUsed="0"/>
+    <w:lsdException w:name="No Spacing" w:semiHidden="0" w:uiPriority="1" w:unhideWhenUsed="0" w:qFormat="1"/>
+    <w:lsdException w:name="Light Shading" w:semiHidden="0" w:uiPriority="60" w:unhideWhenUsed="0"/>
+    <w:lsdException w:name="Light List" w:semiHidden="0" w:uiPriority="61" w:unhideWhenUsed="0"/>
+    <w:lsdException w:name="Light Grid" w:semiHidden="0" w:uiPriority="62" w:unhideWhenUsed="0"/>
+    <w:lsdException w:name="Medium Shading 1" w:semiHidden="0" w:uiPriority="63" w:unhideWhenUsed="0"/>
+    <w:lsdException w:name="Medium Shading 2" w:semiHidden="0" w:uiPriority="64" w:unhideWhenUsed="0"/>
+    <w:lsdException w:name="Medium List 1" w:semiHidden="0" w:uiPriority="65" w:unhideWhenUsed="0"/>
+    <w:lsdException w:name="Medium List 2" w:semiHidden="0" w:uiPriority="66" w:unhideWhenUsed="0"/>
+    <w:lsdException w:name="Medium Grid 1" w:semiHidden="0" w:uiPriority="67" w:unhideWhenUsed="0"/>
+    <w:lsdException w:name="Medium Grid 2" w:semiHidden="0" w:uiPriority="68" w:unhideWhenUsed="0"/>
+    <w:lsdException w:name="Medium Grid 3" w:semiHidden="0" w:uiPriority="69" w:unhideWhenUsed="0"/>
+    <w:lsdException w:name="Dark List" w:semiHidden="0" w:uiPriority="70" w:unhideWhenUsed="0"/>
+    <w:lsdException w:name="Colorful Shading" w:semiHidden="0" w:uiPriority="71" w:unhideWhenUsed="0"/>
+    <w:lsdException w:name="Colorful List" w:semiHidden="0" w:uiPriority="72" w:unhideWhenUsed="0"/>
+    <w:lsdException w:name="Colorful Grid" w:semiHidden="0" w:uiPriority="73" w:unhideWhenUsed="0"/>
+    <w:lsdException w:name="Light Shading Accent 1" w:semiHidden="0" w:uiPriority="60" w:unhideWhenUsed="0"/>
+    <w:lsdException w:name="Light List Accent 1" w:semiHidden="0" w:uiPriority="61" w:unhideWhenUsed="0"/>
+    <w:lsdException w:name="Light Grid Accent 1" w:semiHidden="0" w:uiPriority="62" w:unhideWhenUsed="0"/>
+    <w:lsdException w:name="Medium Shading 1 Accent 1" w:semiHidden="0" w:uiPriority="63" w:unhideWhenUsed="0"/>
+    <w:lsdException w:name="Medium Shading 2 Accent 1" w:semiHidden="0" w:uiPriority="64" w:unhideWhenUsed="0"/>
+    <w:lsdException w:name="Medium List 1 Accent 1" w:semiHidden="0" w:uiPriority="65" w:unhideWhenUsed="0"/>
+    <w:lsdException w:name="Revision" w:unhideWhenUsed="0"/>
+    <w:lsdException w:name="List Paragraph" w:semiHidden="0" w:uiPriority="34" w:unhideWhenUsed="0" w:qFormat="1"/>
+    <w:lsdException w:name="Quote" w:semiHidden="0" w:uiPriority="29" w:unhideWhenUsed="0" w:qFormat="1"/>
+    <w:lsdException w:name="Intense Quote" w:semiHidden="0" w:uiPriority="30" w:unhideWhenUsed="0" w:qFormat="1"/>
+    <w:lsdException w:name="Medium List 2 Accent 1" w:semiHidden="0" w:uiPriority="66" w:unhideWhenUsed="0"/>
+    <w:lsdException w:name="Medium Grid 1 Accent 1" w:semiHidden="0" w:uiPriority="67" w:unhideWhenUsed="0"/>
+    <w:lsdException w:name="Medium Grid 2 Accent 1" w:semiHidden="0" w:uiPriority="68" w:unhideWhenUsed="0"/>
+    <w:lsdException w:name="Medium Grid 3 Accent 1" w:semiHidden="0" w:uiPriority="69" w:unhideWhenUsed="0"/>
+    <w:lsdException w:name="Dark List Accent 1" w:semiHidden="0" w:uiPriority="70" w:unhideWhenUsed="0"/>
+    <w:lsdException w:name="Colorful Shading Accent 1" w:semiHidden="0" w:uiPriority="71" w:unhideWhenUsed="0"/>
+    <w:lsdException w:name="Colorful List Accent 1" w:semiHidden="0" w:uiPriority="72" w:unhideWhenUsed="0"/>
+    <w:lsdException w:name="Colorful Grid Accent 1" w:semiHidden="0" w:uiPriority="73" w:unhideWhenUsed="0"/>
+    <w:lsdException w:name="Light Shading Accent 2" w:semiHidden="0" w:uiPriority="60" w:unhideWhenUsed="0"/>
+    <w:lsdException w:name="Light List Accent 2" w:semiHidden="0" w:uiPriority="61" w:unhideWhenUsed="0"/>
+    <w:lsdException w:name="Light Grid Accent 2" w:semiHidden="0" w:uiPriority="62" w:unhideWhenUsed="0"/>
+    <w:lsdException w:name="Medium Shading 1 Accent 2" w:semiHidden="0" w:uiPriority="63" w:unhideWhenUsed="0"/>
+    <w:lsdException w:name="Medium Shading 2 Accent 2" w:semiHidden="0" w:uiPriority="64" w:unhideWhenUsed="0"/>
+    <w:lsdException w:name="Medium List 1 Accent 2" w:semiHidden="0" w:uiPriority="65" w:unhideWhenUsed="0"/>
+    <w:lsdException w:name="Medium List 2 Accent 2" w:semiHidden="0" w:uiPriority="66" w:unhideWhenUsed="0"/>
+    <w:lsdException w:name="Medium Grid 1 Accent 2" w:semiHidden="0" w:uiPriority="67" w:unhideWhenUsed="0"/>
+    <w:lsdException w:name="Medium Grid 2 Accent 2" w:semiHidden="0" w:uiPriority="68" w:unhideWhenUsed="0"/>
+    <w:lsdException w:name="Medium Grid 3 Accent 2" w:semiHidden="0" w:uiPriority="69" w:unhideWhenUsed="0"/>
+    <w:lsdException w:name="Dark List Accent 2" w:semiHidden="0" w:uiPriority="70" w:unhideWhenUsed="0"/>
+    <w:lsdException w:name="Colorful Shading Accent 2" w:semiHidden="0" w:uiPriority="71" w:unhideWhenUsed="0"/>
+    <w:lsdException w:name="Colorful List Accent 2" w:semiHidden="0" w:uiPriority="72" w:unhideWhenUsed="0"/>
+    <w:lsdException w:name="Colorful Grid Accent 2" w:semiHidden="0" w:uiPriority="73" w:unhideWhenUsed="0"/>
+    <w:lsdException w:name="Light Shading Accent 3" w:semiHidden="0" w:uiPriority="60" w:unhideWhenUsed="0"/>
+    <w:lsdException w:name="Light List Accent 3" w:semiHidden="0" w:uiPriority="61" w:unhideWhenUsed="0"/>
+    <w:lsdException w:name="Light Grid Accent 3" w:semiHidden="0" w:uiPriority="62" w:unhideWhenUsed="0"/>
+    <w:lsdException w:name="Medium Shading 1 Accent 3" w:semiHidden="0" w:uiPriority="63" w:unhideWhenUsed="0"/>
+    <w:lsdException w:name="Medium Shading 2 Accent 3" w:semiHidden="0" w:uiPriority="64" w:unhideWhenUsed="0"/>
+    <w:lsdException w:name="Medium List 1 Accent 3" w:semiHidden="0" w:uiPriority="65" w:unhideWhenUsed="0"/>
+    <w:lsdException w:name="Medium List 2 Accent 3" w:semiHidden="0" w:uiPriority="66" w:unhideWhenUsed="0"/>
+    <w:lsdException w:name="Medium Grid 1 Accent 3" w:semiHidden="0" w:uiPriority="67" w:unhideWhenUsed="0"/>
+    <w:lsdException w:name="Medium Grid 2 Accent 3" w:semiHidden="0" w:uiPriority="68" w:unhideWhenUsed="0"/>
+    <w:lsdException w:name="Medium Grid 3 Accent 3" w:semiHidden="0" w:uiPriority="69" w:unhideWhenUsed="0"/>
+    <w:lsdException w:name="Dark List Accent 3" w:semiHidden="0" w:uiPriority="70" w:unhideWhenUsed="0"/>
+    <w:lsdException w:name="Colorful Shading Accent 3" w:semiHidden="0" w:uiPriority="71" w:unhideWhenUsed="0"/>
+    <w:lsdException w:name="Colorful List Accent 3" w:semiHidden="0" w:uiPriority="72" w:unhideWhenUsed="0"/>
+    <w:lsdException w:name="Colorful Grid Accent 3" w:semiHidden="0" w:uiPriority="73" w:unhideWhenUsed="0"/>
+    <w:lsdException w:name="Light Shading Accent 4" w:semiHidden="0" w:uiPriority="60" w:unhideWhenUsed="0"/>
+    <w:lsdException w:name="Light List Accent 4" w:semiHidden="0" w:uiPriority="61" w:unhideWhenUsed="0"/>
+    <w:lsdException w:name="Light Grid Accent 4" w:semiHidden="0" w:uiPriority="62" w:unhideWhenUsed="0"/>
+    <w:lsdException w:name="Medium Shading 1 Accent 4" w:semiHidden="0" w:uiPriority="63" w:unhideWhenUsed="0"/>
+    <w:lsdException w:name="Medium Shading 2 Accent 4" w:semiHidden="0" w:uiPriority="64" w:unhideWhenUsed="0"/>
+    <w:lsdException w:name="Medium List 1 Accent 4" w:semiHidden="0" w:uiPriority="65" w:unhideWhenUsed="0"/>
+    <w:lsdException w:name="Medium List 2 Accent 4" w:semiHidden="0" w:uiPriority="66" w:unhideWhenUsed="0"/>
+    <w:lsdException w:name="Medium Grid 1 Accent 4" w:semiHidden="0" w:uiPriority="67" w:unhideWhenUsed="0"/>
+    <w:lsdException w:name="Medium Grid 2 Accent 4" w:semiHidden="0" w:uiPriority="68" w:unhideWhenUsed="0"/>
+    <w:lsdException w:name="Medium Grid 3 Accent 4" w:semiHidden="0" w:uiPriority="69" w:unhideWhenUsed="0"/>
+    <w:lsdException w:name="Dark List Accent 4" w:semiHidden="0" w:uiPriority="70" w:unhideWhenUsed="0"/>
+    <w:lsdException w:name="Colorful Shading Accent 4" w:semiHidden="0" w:uiPriority="71" w:unhideWhenUsed="0"/>
+    <w:lsdException w:name="Colorful List Accent 4" w:semiHidden="0" w:uiPriority="72" w:unhideWhenUsed="0"/>
+    <w:lsdException w:name="Colorful Grid Accent 4" w:semiHidden="0" w:uiPriority="73" w:unhideWhenUsed="0"/>
+    <w:lsdException w:name="Light Shading Accent 5" w:semiHidden="0" w:uiPriority="60" w:unhideWhenUsed="0"/>
+    <w:lsdException w:name="Light List Accent 5" w:semiHidden="0" w:uiPriority="61" w:unhideWhenUsed="0"/>
+    <w:lsdException w:name="Light Grid Accent 5" w:semiHidden="0" w:uiPriority="62" w:unhideWhenUsed="0"/>
+    <w:lsdException w:name="Medium Shading 1 Accent 5" w:semiHidden="0" w:uiPriority="63" w:unhideWhenUsed="0"/>
+    <w:lsdException w:name="Medium Shading 2 Accent 5" w:semiHidden="0" w:uiPriority="64" w:unhideWhenUsed="0"/>
+    <w:lsdException w:name="Medium List 1 Accent 5" w:semiHidden="0" w:uiPriority="65" w:unhideWhenUsed="0"/>
+    <w:lsdException w:name="Medium List 2 Accent 5" w:semiHidden="0" w:uiPriority="66" w:unhideWhenUsed="0"/>
+    <w:lsdException w:name="Medium Grid 1 Accent 5" w:semiHidden="0" w:uiPriority="67" w:unhideWhenUsed="0"/>
+    <w:lsdException w:name="Medium Grid 2 Accent 5" w:semiHidden="0" w:uiPriority="68" w:unhideWhenUsed="0"/>
+    <w:lsdException w:name="Medium Grid 3 Accent 5" w:semiHidden="0" w:uiPriority="69" w:unhideWhenUsed="0"/>
+    <w:lsdException w:name="Dark List Accent 5" w:semiHidden="0" w:uiPriority="70" w:unhideWhenUsed="0"/>
+    <w:lsdException w:name="Colorful Shading Accent 5" w:semiHidden="0" w:uiPriority="71" w:unhideWhenUsed="0"/>
+    <w:lsdException w:name="Colorful List Accent 5" w:semiHidden="0" w:uiPriority="72" w:unhideWhenUsed="0"/>
+    <w:lsdException w:name="Colorful Grid Accent 5" w:semiHidden="0" w:uiPriority="73" w:unhideWhenUsed="0"/>
+    <w:lsdException w:name="Light Shading Accent 6" w:semiHidden="0" w:uiPriority="60" w:unhideWhenUsed="0"/>
+    <w:lsdException w:name="Light List Accent 6" w:semiHidden="0" w:uiPriority="61" w:unhideWhenUsed="0"/>
+    <w:lsdException w:name="Light Grid Accent 6" w:semiHidden="0" w:uiPriority="62" w:unhideWhenUsed="0"/>
+    <w:lsdException w:name="Medium Shading 1 Accent 6" w:semiHidden="0" w:uiPriority="63" w:unhideWhenUsed="0"/>
+    <w:lsdException w:name="Medium Shading 2 Accent 6" w:semiHidden="0" w:uiPriority="64" w:unhideWhenUsed="0"/>
+    <w:lsdException w:name="Medium List 1 Accent 6" w:semiHidden="0" w:uiPriority="65" w:unhideWhenUsed="0"/>
+    <w:lsdException w:name="Medium List 2 Accent 6" w:semiHidden="0" w:uiPriority="66" w:unhideWhenUsed="0"/>
+    <w:lsdException w:name="Medium Grid 1 Accent 6" w:semiHidden="0" w:uiPriority="67" w:unhideWhenUsed="0"/>
+    <w:lsdException w:name="Medium Grid 2 Accent 6" w:semiHidden="0" w:uiPriority="68" w:unhideWhenUsed="0"/>
+    <w:lsdException w:name="Medium Grid 3 Accent 6" w:semiHidden="0" w:uiPriority="69" w:unhideWhenUsed="0"/>
+    <w:lsdException w:name="Dark List Accent 6" w:semiHidden="0" w:uiPriority="70" w:unhideWhenUsed="0"/>
+    <w:lsdException w:name="Colorful Shading Accent 6" w:semiHidden="0" w:uiPriority="71" w:unhideWhenUsed="0"/>
+    <w:lsdException w:name="Colorful List Accent 6" w:semiHidden="0" w:uiPriority="72" w:unhideWhenUsed="0"/>
+    <w:lsdException w:name="Colorful Grid Accent 6" w:semiHidden="0" w:uiPriority="73" w:unhideWhenUsed="0"/>
+    <w:lsdException w:name="Subtle Emphasis" w:semiHidden="0" w:uiPriority="19" w:unhideWhenUsed="0" w:qFormat="1"/>
+    <w:lsdException w:name="Intense Emphasis" w:semiHidden="0" w:uiPriority="21" w:unhideWhenUsed="0" w:qFormat="1"/>
+    <w:lsdException w:name="Subtle Reference" w:semiHidden="0" w:uiPriority="31" w:unhideWhenUsed="0" w:qFormat="1"/>
+    <w:lsdException w:name="Intense Reference" w:semiHidden="0" w:uiPriority="32" w:unhideWhenUsed="0" w:qFormat="1"/>
+    <w:lsdException w:name="Book Title" w:semiHidden="0" w:uiPriority="33" w:unhideWhenUsed="0" w:qFormat="1"/>
+    <w:lsdException w:name="Bibliography" w:uiPriority="37"/>
+    <w:lsdException w:name="TOC Heading" w:uiPriority="39" w:qFormat="1"/>
+  </w:latentStyles>
+  <w:style w:type="paragraph" w:default="1" w:styleId="Standard">
+    <w:name w:val="Normal"/>
+    <w:qFormat/>
+  </w:style>
+  <w:style w:type="character" w:default="1" w:styleId="Absatz-Standardschriftart">
+    <w:name w:val="Default Paragraph Font"/>
+    <w:uiPriority w:val="1"/>
+    <w:semiHidden/>
+    <w:unhideWhenUsed/>
+  </w:style>
+  <w:style w:type="table" w:default="1" w:styleId="NormaleTabelle">
+    <w:name w:val="Normal Table"/>
+    <w:uiPriority w:val="99"/>
+    <w:semiHidden/>
+    <w:unhideWhenUsed/>
+    <w:tblPr>
+      <w:tblInd w:w="0" w:type="dxa"/>
+      <w:tblCellMar>
+        <w:top w:w="0" w:type="dxa"/>
+        <w:left w:w="108" w:type="dxa"/>
+        <w:bottom w:w="0" w:type="dxa"/>
+        <w:right w:w="108" w:type="dxa"/>
+      </w:tblCellMar>
+    </w:tblPr>
+  </w:style>
+  <w:style w:type="numbering" w:default="1" w:styleId="KeineListe">
+    <w:name w:val="No List"/>
+    <w:uiPriority w:val="99"/>
+    <w:semiHidden/>
+    <w:unhideWhenUsed/>
+  </w:style>
+  <w:style w:type="character" w:styleId="Platzhaltertext">
+    <w:name w:val="Placeholder Text"/>
+    <w:basedOn w:val="Absatz-Standardschriftart"/>
+    <w:uiPriority w:val="99"/>
+    <w:semiHidden/>
+    <w:rsid w:val="00282CCB"/>
+    <w:rPr>
+      <w:color w:val="808080"/>
+    </w:rPr>
+  </w:style>
+</w:styles>
+</file>
+
+<file path=word/glossary/webSettings.xml><?xml version="1.0" encoding="utf-8"?>
+<w:webSettings xmlns:mc="http://schemas.openxmlformats.org/markup-compatibility/2006" xmlns:r="http://schemas.openxmlformats.org/officeDocument/2006/relationships" xmlns:w="http://schemas.openxmlformats.org/wordprocessingml/2006/main" xmlns:w14="http://schemas.microsoft.com/office/word/2010/wordml" mc:Ignorable="w14">
+  <w:optimizeForBrowser/>
+  <w:allowPNG/>
+</w:webSettings>
 </file>
 
 <file path=word/theme/theme1.xml><?xml version="1.0" encoding="utf-8"?>
@@ -35781,7 +36306,7 @@
 </file>
 
 <file path=customXml/itemProps1.xml><?xml version="1.0" encoding="utf-8"?>
-<ds:datastoreItem xmlns:ds="http://schemas.openxmlformats.org/officeDocument/2006/customXml" ds:itemID="{65466640-FEF2-4DD9-A168-9A8D1416CF80}">
+<ds:datastoreItem xmlns:ds="http://schemas.openxmlformats.org/officeDocument/2006/customXml" ds:itemID="{BDFC96AC-C059-4B62-98DC-D9D274A79E48}">
   <ds:schemaRefs>
     <ds:schemaRef ds:uri="http://schemas.openxmlformats.org/officeDocument/2006/bibliography"/>
   </ds:schemaRefs>

</xml_diff>

<commit_message>
Roller Bearing Condition Monitoring Documentation k-centers
</commit_message>
<xml_diff>
--- a/Documentation/SemiSupervisedMethodsInConditionMonitoring1.docx
+++ b/Documentation/SemiSupervisedMethodsInConditionMonitoring1.docx
@@ -19724,11 +19724,16 @@
         <w:rPr>
           <w:lang w:val="en-US"/>
         </w:rPr>
-        <w:t>Random Forests</w:t>
+        <w:t>Gauss Data Description</w:t>
       </w:r>
     </w:p>
     <w:p>
       <w:pPr>
+        <w:pStyle w:val="Listenabsatz"/>
+        <w:numPr>
+          <w:ilvl w:val="1"/>
+          <w:numId w:val="35"/>
+        </w:numPr>
         <w:jc w:val="both"/>
         <w:rPr>
           <w:lang w:val="en-US"/>
@@ -19736,10 +19741,1510 @@
       </w:pPr>
       <w:r>
         <w:rPr>
+          <w:lang w:val="en-US"/>
+        </w:rPr>
+        <w:lastRenderedPageBreak/>
+        <w:t>K-Means Data Description</w:t>
+      </w:r>
+    </w:p>
+    <w:p>
+      <w:pPr>
+        <w:pStyle w:val="Listenabsatz"/>
+        <w:numPr>
+          <w:ilvl w:val="1"/>
+          <w:numId w:val="35"/>
+        </w:numPr>
+        <w:jc w:val="both"/>
+        <w:rPr>
+          <w:lang w:val="en-US"/>
+        </w:rPr>
+      </w:pPr>
+      <w:r>
+        <w:rPr>
+          <w:lang w:val="en-US"/>
+        </w:rPr>
+        <w:t>K</w:t>
+      </w:r>
+      <w:r>
+        <w:rPr>
+          <w:lang w:val="en-US"/>
+        </w:rPr>
+        <w:t>-Center based</w:t>
+      </w:r>
+      <w:r>
+        <w:rPr>
+          <w:lang w:val="en-US"/>
+        </w:rPr>
+        <w:t xml:space="preserve"> Data Description</w:t>
+      </w:r>
+    </w:p>
+    <w:p>
+      <w:pPr>
+        <w:jc w:val="both"/>
+        <w:rPr>
+          <w:rFonts w:eastAsiaTheme="minorEastAsia"/>
+          <w:lang w:val="en-US"/>
+        </w:rPr>
+      </w:pPr>
+      <w:r>
+        <w:rPr>
+          <w:lang w:val="en-US"/>
+        </w:rPr>
+        <w:t xml:space="preserve">The </w:t>
+      </w:r>
+      <w:r>
+        <w:rPr>
           <w:i/>
           <w:lang w:val="en-US"/>
         </w:rPr>
-        <w:lastRenderedPageBreak/>
+        <w:t xml:space="preserve">Domain Approximation </w:t>
+      </w:r>
+      <w:r>
+        <w:rPr>
+          <w:lang w:val="en-US"/>
+        </w:rPr>
+        <w:t xml:space="preserve">algorithm introduced in </w:t>
+      </w:r>
+      <w:sdt>
+        <w:sdtPr>
+          <w:rPr>
+            <w:lang w:val="en-US"/>
+          </w:rPr>
+          <w:id w:val="-356356182"/>
+          <w:citation/>
+        </w:sdtPr>
+        <w:sdtContent>
+          <w:r>
+            <w:rPr>
+              <w:lang w:val="en-US"/>
+            </w:rPr>
+            <w:fldChar w:fldCharType="begin"/>
+          </w:r>
+          <w:r>
+            <w:rPr>
+              <w:lang w:val="en-US"/>
+            </w:rPr>
+            <w:instrText xml:space="preserve"> CITATION Ypm98 \l 1031 </w:instrText>
+          </w:r>
+          <w:r>
+            <w:rPr>
+              <w:lang w:val="en-US"/>
+            </w:rPr>
+            <w:fldChar w:fldCharType="separate"/>
+          </w:r>
+          <w:r>
+            <w:rPr>
+              <w:noProof/>
+              <w:lang w:val="en-US"/>
+            </w:rPr>
+            <w:t>(Ypma &amp; Duin, 1998)</w:t>
+          </w:r>
+          <w:r>
+            <w:rPr>
+              <w:lang w:val="en-US"/>
+            </w:rPr>
+            <w:fldChar w:fldCharType="end"/>
+          </w:r>
+        </w:sdtContent>
+      </w:sdt>
+      <w:r>
+        <w:rPr>
+          <w:lang w:val="en-US"/>
+        </w:rPr>
+        <w:t xml:space="preserve">, a subset </w:t>
+      </w:r>
+      <m:oMath>
+        <m:sSub>
+          <m:sSubPr>
+            <m:ctrlPr>
+              <w:rPr>
+                <w:rFonts w:ascii="Cambria Math" w:hAnsi="Cambria Math"/>
+                <w:i/>
+                <w:lang w:val="en-US"/>
+              </w:rPr>
+            </m:ctrlPr>
+          </m:sSubPr>
+          <m:e>
+            <m:r>
+              <w:rPr>
+                <w:rFonts w:ascii="Cambria Math" w:hAnsi="Cambria Math"/>
+                <w:lang w:val="en-US"/>
+              </w:rPr>
+              <m:t>S</m:t>
+            </m:r>
+          </m:e>
+          <m:sub>
+            <m:r>
+              <w:rPr>
+                <w:rFonts w:ascii="Cambria Math" w:hAnsi="Cambria Math"/>
+                <w:lang w:val="en-US"/>
+              </w:rPr>
+              <m:t>k</m:t>
+            </m:r>
+          </m:sub>
+        </m:sSub>
+      </m:oMath>
+      <w:r>
+        <w:rPr>
+          <w:lang w:val="en-US"/>
+        </w:rPr>
+        <w:t xml:space="preserve"> of </w:t>
+      </w:r>
+      <w:r>
+        <w:rPr>
+          <w:i/>
+          <w:lang w:val="en-US"/>
+        </w:rPr>
+        <w:t xml:space="preserve">k </w:t>
+      </w:r>
+      <w:r>
+        <w:rPr>
+          <w:lang w:val="en-US"/>
+        </w:rPr>
+        <w:t xml:space="preserve">support objects is selected from the </w:t>
+      </w:r>
+      <w:r>
+        <w:rPr>
+          <w:i/>
+          <w:lang w:val="en-US"/>
+        </w:rPr>
+        <w:t xml:space="preserve">N </w:t>
+      </w:r>
+      <w:r>
+        <w:rPr>
+          <w:lang w:val="en-US"/>
+        </w:rPr>
+        <w:t xml:space="preserve">samples of a dataset </w:t>
+      </w:r>
+      <w:r>
+        <w:rPr>
+          <w:i/>
+          <w:lang w:val="en-US"/>
+        </w:rPr>
+        <w:t>X</w:t>
+      </w:r>
+      <w:r>
+        <w:rPr>
+          <w:lang w:val="en-US"/>
+        </w:rPr>
+        <w:t xml:space="preserve">. Each of the support objects is surrounded by a </w:t>
+      </w:r>
+      <w:r>
+        <w:rPr>
+          <w:i/>
+          <w:lang w:val="en-US"/>
+        </w:rPr>
+        <w:t xml:space="preserve">receptive field </w:t>
+      </w:r>
+      <w:r>
+        <w:rPr>
+          <w:lang w:val="en-US"/>
+        </w:rPr>
+        <w:t xml:space="preserve">of the same radius </w:t>
+      </w:r>
+      <w:r>
+        <w:rPr>
+          <w:i/>
+          <w:lang w:val="en-US"/>
+        </w:rPr>
+        <w:t>r</w:t>
+      </w:r>
+      <w:r>
+        <w:rPr>
+          <w:lang w:val="en-US"/>
+        </w:rPr>
+        <w:t xml:space="preserve">. A sample </w:t>
+      </w:r>
+      <m:oMath>
+        <m:sSub>
+          <m:sSubPr>
+            <m:ctrlPr>
+              <w:rPr>
+                <w:rFonts w:ascii="Cambria Math" w:hAnsi="Cambria Math"/>
+                <w:i/>
+                <w:lang w:val="en-US"/>
+              </w:rPr>
+            </m:ctrlPr>
+          </m:sSubPr>
+          <m:e>
+            <m:r>
+              <m:rPr>
+                <m:sty m:val="bi"/>
+              </m:rPr>
+              <w:rPr>
+                <w:rFonts w:ascii="Cambria Math" w:hAnsi="Cambria Math"/>
+                <w:lang w:val="en-US"/>
+              </w:rPr>
+              <m:t>x</m:t>
+            </m:r>
+          </m:e>
+          <m:sub>
+            <m:r>
+              <w:rPr>
+                <w:rFonts w:ascii="Cambria Math" w:hAnsi="Cambria Math"/>
+                <w:lang w:val="en-US"/>
+              </w:rPr>
+              <m:t>j</m:t>
+            </m:r>
+          </m:sub>
+        </m:sSub>
+      </m:oMath>
+      <w:r>
+        <w:rPr>
+          <w:rFonts w:eastAsiaTheme="minorEastAsia"/>
+          <w:lang w:val="en-US"/>
+        </w:rPr>
+        <w:t xml:space="preserve"> of the dataset </w:t>
+      </w:r>
+      <w:r>
+        <w:rPr>
+          <w:i/>
+          <w:lang w:val="en-US"/>
+        </w:rPr>
+        <w:t>X</w:t>
+      </w:r>
+      <w:r>
+        <w:rPr>
+          <w:i/>
+          <w:lang w:val="en-US"/>
+        </w:rPr>
+        <w:t xml:space="preserve"> </w:t>
+      </w:r>
+      <w:r>
+        <w:rPr>
+          <w:lang w:val="en-US"/>
+        </w:rPr>
+        <w:t xml:space="preserve">lies in the receptive field of a support object </w:t>
+      </w:r>
+      <m:oMath>
+        <m:sSub>
+          <m:sSubPr>
+            <m:ctrlPr>
+              <w:rPr>
+                <w:rFonts w:ascii="Cambria Math" w:hAnsi="Cambria Math"/>
+                <w:i/>
+                <w:lang w:val="en-US"/>
+              </w:rPr>
+            </m:ctrlPr>
+          </m:sSubPr>
+          <m:e>
+            <m:r>
+              <m:rPr>
+                <m:sty m:val="bi"/>
+              </m:rPr>
+              <w:rPr>
+                <w:rFonts w:ascii="Cambria Math" w:hAnsi="Cambria Math"/>
+                <w:lang w:val="en-US"/>
+              </w:rPr>
+              <m:t>s</m:t>
+            </m:r>
+          </m:e>
+          <m:sub>
+            <m:r>
+              <w:rPr>
+                <w:rFonts w:ascii="Cambria Math" w:hAnsi="Cambria Math"/>
+                <w:lang w:val="en-US"/>
+              </w:rPr>
+              <m:t>p</m:t>
+            </m:r>
+          </m:sub>
+        </m:sSub>
+      </m:oMath>
+      <w:r>
+        <w:rPr>
+          <w:rFonts w:eastAsiaTheme="minorEastAsia"/>
+          <w:lang w:val="en-US"/>
+        </w:rPr>
+        <w:t xml:space="preserve"> if </w:t>
+      </w:r>
+    </w:p>
+    <w:p>
+      <w:pPr>
+        <w:jc w:val="both"/>
+        <w:rPr>
+          <w:rFonts w:eastAsiaTheme="minorEastAsia"/>
+          <w:lang w:val="en-US"/>
+        </w:rPr>
+      </w:pPr>
+      <m:oMathPara>
+        <m:oMath>
+          <m:r>
+            <w:rPr>
+              <w:rFonts w:ascii="Cambria Math" w:eastAsiaTheme="minorEastAsia" w:hAnsi="Cambria Math"/>
+              <w:lang w:val="en-US"/>
+            </w:rPr>
+            <m:t>p=arg</m:t>
+          </m:r>
+          <m:func>
+            <m:funcPr>
+              <m:ctrlPr>
+                <w:rPr>
+                  <w:rFonts w:ascii="Cambria Math" w:eastAsiaTheme="minorEastAsia" w:hAnsi="Cambria Math"/>
+                  <w:i/>
+                  <w:lang w:val="en-US"/>
+                </w:rPr>
+              </m:ctrlPr>
+            </m:funcPr>
+            <m:fName>
+              <m:limLow>
+                <m:limLowPr>
+                  <m:ctrlPr>
+                    <w:rPr>
+                      <w:rFonts w:ascii="Cambria Math" w:eastAsiaTheme="minorEastAsia" w:hAnsi="Cambria Math"/>
+                      <w:i/>
+                      <w:lang w:val="en-US"/>
+                    </w:rPr>
+                  </m:ctrlPr>
+                </m:limLowPr>
+                <m:e>
+                  <m:r>
+                    <m:rPr>
+                      <m:sty m:val="p"/>
+                    </m:rPr>
+                    <w:rPr>
+                      <w:rFonts w:ascii="Cambria Math" w:hAnsi="Cambria Math"/>
+                      <w:lang w:val="en-US"/>
+                    </w:rPr>
+                    <m:t>min</m:t>
+                  </m:r>
+                </m:e>
+                <m:lim>
+                  <m:r>
+                    <w:rPr>
+                      <w:rFonts w:ascii="Cambria Math" w:eastAsiaTheme="minorEastAsia" w:hAnsi="Cambria Math"/>
+                      <w:lang w:val="en-US"/>
+                    </w:rPr>
+                    <m:t>j</m:t>
+                  </m:r>
+                </m:lim>
+              </m:limLow>
+            </m:fName>
+            <m:e>
+              <m:d>
+                <m:dPr>
+                  <m:ctrlPr>
+                    <w:rPr>
+                      <w:rFonts w:ascii="Cambria Math" w:eastAsiaTheme="minorEastAsia" w:hAnsi="Cambria Math"/>
+                      <w:i/>
+                      <w:lang w:val="en-US"/>
+                    </w:rPr>
+                  </m:ctrlPr>
+                </m:dPr>
+                <m:e>
+                  <m:r>
+                    <w:rPr>
+                      <w:rFonts w:ascii="Cambria Math" w:eastAsiaTheme="minorEastAsia" w:hAnsi="Cambria Math"/>
+                      <w:lang w:val="en-US"/>
+                    </w:rPr>
+                    <m:t>d</m:t>
+                  </m:r>
+                  <m:d>
+                    <m:dPr>
+                      <m:ctrlPr>
+                        <w:rPr>
+                          <w:rFonts w:ascii="Cambria Math" w:hAnsi="Cambria Math"/>
+                          <w:i/>
+                          <w:lang w:val="en-US"/>
+                        </w:rPr>
+                      </m:ctrlPr>
+                    </m:dPr>
+                    <m:e>
+                      <m:sSub>
+                        <m:sSubPr>
+                          <m:ctrlPr>
+                            <w:rPr>
+                              <w:rFonts w:ascii="Cambria Math" w:hAnsi="Cambria Math"/>
+                              <w:i/>
+                              <w:lang w:val="en-US"/>
+                            </w:rPr>
+                          </m:ctrlPr>
+                        </m:sSubPr>
+                        <m:e>
+                          <m:r>
+                            <m:rPr>
+                              <m:sty m:val="bi"/>
+                            </m:rPr>
+                            <w:rPr>
+                              <w:rFonts w:ascii="Cambria Math" w:hAnsi="Cambria Math"/>
+                              <w:lang w:val="en-US"/>
+                            </w:rPr>
+                            <m:t>x</m:t>
+                          </m:r>
+                        </m:e>
+                        <m:sub>
+                          <m:r>
+                            <w:rPr>
+                              <w:rFonts w:ascii="Cambria Math" w:hAnsi="Cambria Math"/>
+                              <w:lang w:val="en-US"/>
+                            </w:rPr>
+                            <m:t>j</m:t>
+                          </m:r>
+                        </m:sub>
+                      </m:sSub>
+                      <m:r>
+                        <w:rPr>
+                          <w:rFonts w:ascii="Cambria Math" w:hAnsi="Cambria Math"/>
+                          <w:lang w:val="en-US"/>
+                        </w:rPr>
+                        <m:t>,</m:t>
+                      </m:r>
+                      <m:sSub>
+                        <m:sSubPr>
+                          <m:ctrlPr>
+                            <w:rPr>
+                              <w:rFonts w:ascii="Cambria Math" w:hAnsi="Cambria Math"/>
+                              <w:i/>
+                              <w:lang w:val="en-US"/>
+                            </w:rPr>
+                          </m:ctrlPr>
+                        </m:sSubPr>
+                        <m:e>
+                          <m:r>
+                            <m:rPr>
+                              <m:sty m:val="bi"/>
+                            </m:rPr>
+                            <w:rPr>
+                              <w:rFonts w:ascii="Cambria Math" w:hAnsi="Cambria Math"/>
+                              <w:lang w:val="en-US"/>
+                            </w:rPr>
+                            <m:t>s</m:t>
+                          </m:r>
+                        </m:e>
+                        <m:sub>
+                          <m:r>
+                            <w:rPr>
+                              <w:rFonts w:ascii="Cambria Math" w:hAnsi="Cambria Math"/>
+                              <w:lang w:val="en-US"/>
+                            </w:rPr>
+                            <m:t>j</m:t>
+                          </m:r>
+                        </m:sub>
+                      </m:sSub>
+                    </m:e>
+                  </m:d>
+                </m:e>
+              </m:d>
+            </m:e>
+          </m:func>
+        </m:oMath>
+      </m:oMathPara>
+    </w:p>
+    <w:p>
+      <w:pPr>
+        <w:jc w:val="both"/>
+        <w:rPr>
+          <w:rFonts w:eastAsiaTheme="minorEastAsia"/>
+          <w:lang w:val="en-US"/>
+        </w:rPr>
+      </w:pPr>
+      <w:proofErr w:type="gramStart"/>
+      <w:r>
+        <w:rPr>
+          <w:rFonts w:eastAsiaTheme="minorEastAsia"/>
+          <w:lang w:val="en-US"/>
+        </w:rPr>
+        <w:t>and</w:t>
+      </w:r>
+      <w:proofErr w:type="gramEnd"/>
+    </w:p>
+    <w:p>
+      <w:pPr>
+        <w:jc w:val="both"/>
+        <w:rPr>
+          <w:rFonts w:eastAsiaTheme="minorEastAsia"/>
+          <w:lang w:val="en-US"/>
+        </w:rPr>
+      </w:pPr>
+      <m:oMathPara>
+        <m:oMath>
+          <m:r>
+            <w:rPr>
+              <w:rFonts w:ascii="Cambria Math" w:hAnsi="Cambria Math"/>
+              <w:lang w:val="en-US"/>
+            </w:rPr>
+            <m:t>d(</m:t>
+          </m:r>
+          <m:sSub>
+            <m:sSubPr>
+              <m:ctrlPr>
+                <w:rPr>
+                  <w:rFonts w:ascii="Cambria Math" w:hAnsi="Cambria Math"/>
+                  <w:i/>
+                  <w:lang w:val="en-US"/>
+                </w:rPr>
+              </m:ctrlPr>
+            </m:sSubPr>
+            <m:e>
+              <m:r>
+                <m:rPr>
+                  <m:sty m:val="bi"/>
+                </m:rPr>
+                <w:rPr>
+                  <w:rFonts w:ascii="Cambria Math" w:hAnsi="Cambria Math"/>
+                  <w:lang w:val="en-US"/>
+                </w:rPr>
+                <m:t>x</m:t>
+              </m:r>
+            </m:e>
+            <m:sub>
+              <m:r>
+                <w:rPr>
+                  <w:rFonts w:ascii="Cambria Math" w:hAnsi="Cambria Math"/>
+                  <w:lang w:val="en-US"/>
+                </w:rPr>
+                <m:t>j</m:t>
+              </m:r>
+            </m:sub>
+          </m:sSub>
+          <m:r>
+            <w:rPr>
+              <w:rFonts w:ascii="Cambria Math" w:hAnsi="Cambria Math"/>
+              <w:lang w:val="en-US"/>
+            </w:rPr>
+            <m:t>,</m:t>
+          </m:r>
+          <m:sSub>
+            <m:sSubPr>
+              <m:ctrlPr>
+                <w:rPr>
+                  <w:rFonts w:ascii="Cambria Math" w:hAnsi="Cambria Math"/>
+                  <w:i/>
+                  <w:lang w:val="en-US"/>
+                </w:rPr>
+              </m:ctrlPr>
+            </m:sSubPr>
+            <m:e>
+              <m:r>
+                <m:rPr>
+                  <m:sty m:val="bi"/>
+                </m:rPr>
+                <w:rPr>
+                  <w:rFonts w:ascii="Cambria Math" w:hAnsi="Cambria Math"/>
+                  <w:lang w:val="en-US"/>
+                </w:rPr>
+                <m:t>s</m:t>
+              </m:r>
+            </m:e>
+            <m:sub>
+              <m:r>
+                <w:rPr>
+                  <w:rFonts w:ascii="Cambria Math" w:hAnsi="Cambria Math"/>
+                  <w:lang w:val="en-US"/>
+                </w:rPr>
+                <m:t>j</m:t>
+              </m:r>
+            </m:sub>
+          </m:sSub>
+          <m:r>
+            <w:rPr>
+              <w:rFonts w:ascii="Cambria Math" w:hAnsi="Cambria Math"/>
+              <w:lang w:val="en-US"/>
+            </w:rPr>
+            <m:t>)</m:t>
+          </m:r>
+        </m:oMath>
+      </m:oMathPara>
+    </w:p>
+    <w:p>
+      <w:pPr>
+        <w:jc w:val="both"/>
+        <w:rPr>
+          <w:lang w:val="en-US"/>
+        </w:rPr>
+      </w:pPr>
+      <w:r>
+        <w:rPr>
+          <w:lang w:val="en-US"/>
+        </w:rPr>
+        <w:t xml:space="preserve">where </w:t>
+      </w:r>
+      <w:r>
+        <w:rPr>
+          <w:i/>
+          <w:lang w:val="en-US"/>
+        </w:rPr>
+        <w:t>d</w:t>
+      </w:r>
+      <w:r>
+        <w:rPr>
+          <w:lang w:val="en-US"/>
+        </w:rPr>
+        <w:t xml:space="preserve"> can </w:t>
+      </w:r>
+      <w:r>
+        <w:rPr>
+          <w:lang w:val="en-US"/>
+        </w:rPr>
+        <w:t>be any kind of distance measure.</w:t>
+      </w:r>
+      <w:bookmarkStart w:id="1" w:name="_GoBack"/>
+      <w:bookmarkEnd w:id="1"/>
+    </w:p>
+    <w:p>
+      <w:pPr>
+        <w:jc w:val="both"/>
+        <w:rPr>
+          <w:lang w:val="en-US"/>
+        </w:rPr>
+      </w:pPr>
+      <w:r>
+        <w:rPr>
+          <w:lang w:val="en-US"/>
+        </w:rPr>
+        <w:t xml:space="preserve">The optimization problem of finding a subset </w:t>
+      </w:r>
+      <m:oMath>
+        <m:sSub>
+          <m:sSubPr>
+            <m:ctrlPr>
+              <w:rPr>
+                <w:rFonts w:ascii="Cambria Math" w:hAnsi="Cambria Math"/>
+                <w:i/>
+                <w:lang w:val="en-US"/>
+              </w:rPr>
+            </m:ctrlPr>
+          </m:sSubPr>
+          <m:e>
+            <m:r>
+              <w:rPr>
+                <w:rFonts w:ascii="Cambria Math" w:hAnsi="Cambria Math"/>
+                <w:lang w:val="en-US"/>
+              </w:rPr>
+              <m:t>S</m:t>
+            </m:r>
+          </m:e>
+          <m:sub>
+            <m:r>
+              <w:rPr>
+                <w:rFonts w:ascii="Cambria Math" w:hAnsi="Cambria Math"/>
+                <w:lang w:val="en-US"/>
+              </w:rPr>
+              <m:t>k</m:t>
+            </m:r>
+          </m:sub>
+        </m:sSub>
+      </m:oMath>
+      <w:r>
+        <w:rPr>
+          <w:rFonts w:eastAsiaTheme="minorEastAsia"/>
+          <w:lang w:val="en-US"/>
+        </w:rPr>
+        <w:t xml:space="preserve"> with the minimal radius r such that all data samples in </w:t>
+      </w:r>
+      <w:r>
+        <w:rPr>
+          <w:rFonts w:eastAsiaTheme="minorEastAsia"/>
+          <w:b/>
+          <w:i/>
+          <w:lang w:val="en-US"/>
+        </w:rPr>
+        <w:t xml:space="preserve">X </w:t>
+      </w:r>
+      <w:r>
+        <w:rPr>
+          <w:rFonts w:eastAsiaTheme="minorEastAsia"/>
+          <w:lang w:val="en-US"/>
+        </w:rPr>
+        <w:t xml:space="preserve">are covered by the receptive field of a support object can be solved with a variant of the </w:t>
+      </w:r>
+      <w:r>
+        <w:rPr>
+          <w:rFonts w:eastAsiaTheme="minorEastAsia"/>
+          <w:i/>
+          <w:lang w:val="en-US"/>
+        </w:rPr>
+        <w:t xml:space="preserve">k-means </w:t>
+      </w:r>
+      <w:r>
+        <w:rPr>
+          <w:rFonts w:eastAsiaTheme="minorEastAsia"/>
+          <w:lang w:val="en-US"/>
+        </w:rPr>
+        <w:t xml:space="preserve">algorithm known as </w:t>
+      </w:r>
+      <w:r>
+        <w:rPr>
+          <w:rFonts w:eastAsiaTheme="minorEastAsia"/>
+          <w:i/>
+          <w:lang w:val="en-US"/>
+        </w:rPr>
+        <w:t>k-</w:t>
+      </w:r>
+      <w:r>
+        <w:rPr>
+          <w:rFonts w:eastAsiaTheme="minorEastAsia"/>
+          <w:lang w:val="en-US"/>
+        </w:rPr>
+        <w:t>centers</w:t>
+      </w:r>
+      <w:r>
+        <w:rPr>
+          <w:rFonts w:eastAsiaTheme="minorEastAsia"/>
+          <w:lang w:val="en-US"/>
+        </w:rPr>
+        <w:t xml:space="preserve">. </w:t>
+      </w:r>
+      <w:r>
+        <w:rPr>
+          <w:rFonts w:eastAsiaTheme="minorEastAsia"/>
+          <w:i/>
+          <w:lang w:val="en-US"/>
+        </w:rPr>
+        <w:t xml:space="preserve">K-centers </w:t>
+      </w:r>
+      <w:proofErr w:type="gramStart"/>
+      <w:r>
+        <w:rPr>
+          <w:rFonts w:eastAsiaTheme="minorEastAsia"/>
+          <w:lang w:val="en-US"/>
+        </w:rPr>
+        <w:t>finds</w:t>
+      </w:r>
+      <w:proofErr w:type="gramEnd"/>
+      <w:r>
+        <w:rPr>
+          <w:rFonts w:eastAsiaTheme="minorEastAsia"/>
+          <w:lang w:val="en-US"/>
+        </w:rPr>
+        <w:t xml:space="preserve"> a subset </w:t>
+      </w:r>
+      <m:oMath>
+        <m:sSub>
+          <m:sSubPr>
+            <m:ctrlPr>
+              <w:rPr>
+                <w:rFonts w:ascii="Cambria Math" w:hAnsi="Cambria Math"/>
+                <w:i/>
+                <w:lang w:val="en-US"/>
+              </w:rPr>
+            </m:ctrlPr>
+          </m:sSubPr>
+          <m:e>
+            <m:r>
+              <w:rPr>
+                <w:rFonts w:ascii="Cambria Math" w:hAnsi="Cambria Math"/>
+                <w:lang w:val="en-US"/>
+              </w:rPr>
+              <m:t>S</m:t>
+            </m:r>
+          </m:e>
+          <m:sub>
+            <m:r>
+              <w:rPr>
+                <w:rFonts w:ascii="Cambria Math" w:hAnsi="Cambria Math"/>
+                <w:lang w:val="en-US"/>
+              </w:rPr>
+              <m:t>k</m:t>
+            </m:r>
+          </m:sub>
+        </m:sSub>
+      </m:oMath>
+      <w:r>
+        <w:rPr>
+          <w:rFonts w:eastAsiaTheme="minorEastAsia"/>
+          <w:lang w:val="en-US"/>
+        </w:rPr>
+        <w:t xml:space="preserve"> </w:t>
+      </w:r>
+      <w:r>
+        <w:rPr>
+          <w:rFonts w:eastAsiaTheme="minorEastAsia"/>
+          <w:lang w:val="en-US"/>
+        </w:rPr>
+        <w:t xml:space="preserve">such that the maximum distance of all minimum distances between </w:t>
+      </w:r>
+      <w:r>
+        <w:rPr>
+          <w:rFonts w:eastAsiaTheme="minorEastAsia"/>
+          <w:lang w:val="en-US"/>
+        </w:rPr>
+        <w:t xml:space="preserve">dataset </w:t>
+      </w:r>
+      <w:r>
+        <w:rPr>
+          <w:rFonts w:eastAsiaTheme="minorEastAsia"/>
+          <w:lang w:val="en-US"/>
+        </w:rPr>
+        <w:t>objects and support objects</w:t>
+      </w:r>
+      <w:r>
+        <w:rPr>
+          <w:rFonts w:eastAsiaTheme="minorEastAsia"/>
+          <w:lang w:val="en-US"/>
+        </w:rPr>
+        <w:t xml:space="preserve"> is minimized </w:t>
+      </w:r>
+      <w:sdt>
+        <w:sdtPr>
+          <w:rPr>
+            <w:rFonts w:eastAsiaTheme="minorEastAsia"/>
+            <w:lang w:val="en-US"/>
+          </w:rPr>
+          <w:id w:val="57444270"/>
+          <w:citation/>
+        </w:sdtPr>
+        <w:sdtContent>
+          <w:r>
+            <w:rPr>
+              <w:rFonts w:eastAsiaTheme="minorEastAsia"/>
+              <w:lang w:val="en-US"/>
+            </w:rPr>
+            <w:fldChar w:fldCharType="begin"/>
+          </w:r>
+          <w:r>
+            <w:rPr>
+              <w:rFonts w:eastAsiaTheme="minorEastAsia"/>
+              <w:lang w:val="en-US"/>
+            </w:rPr>
+            <w:instrText xml:space="preserve"> CITATION Tax01 \l 1031 </w:instrText>
+          </w:r>
+          <w:r>
+            <w:rPr>
+              <w:rFonts w:eastAsiaTheme="minorEastAsia"/>
+              <w:lang w:val="en-US"/>
+            </w:rPr>
+            <w:fldChar w:fldCharType="separate"/>
+          </w:r>
+          <w:r>
+            <w:rPr>
+              <w:rFonts w:eastAsiaTheme="minorEastAsia"/>
+              <w:noProof/>
+              <w:lang w:val="en-US"/>
+            </w:rPr>
+            <w:t>(Tax M. J., 2001)</w:t>
+          </w:r>
+          <w:r>
+            <w:rPr>
+              <w:rFonts w:eastAsiaTheme="minorEastAsia"/>
+              <w:lang w:val="en-US"/>
+            </w:rPr>
+            <w:fldChar w:fldCharType="end"/>
+          </w:r>
+        </w:sdtContent>
+      </w:sdt>
+      <w:r>
+        <w:rPr>
+          <w:rFonts w:eastAsiaTheme="minorEastAsia"/>
+          <w:lang w:val="en-US"/>
+        </w:rPr>
+        <w:t xml:space="preserve">. Thus, the goal of </w:t>
+      </w:r>
+      <w:r>
+        <w:rPr>
+          <w:i/>
+          <w:lang w:val="en-US"/>
+        </w:rPr>
+        <w:t xml:space="preserve">K-Centers </w:t>
+      </w:r>
+      <w:r>
+        <w:rPr>
+          <w:lang w:val="en-US"/>
+        </w:rPr>
+        <w:t>optimization</w:t>
+      </w:r>
+      <w:r>
+        <w:rPr>
+          <w:lang w:val="en-US"/>
+        </w:rPr>
+        <w:t xml:space="preserve"> is the minimization of the error function</w:t>
+      </w:r>
+    </w:p>
+    <w:p>
+      <w:pPr>
+        <w:jc w:val="both"/>
+        <w:rPr>
+          <w:rFonts w:eastAsiaTheme="minorEastAsia"/>
+          <w:lang w:val="en-US"/>
+        </w:rPr>
+      </w:pPr>
+      <m:oMathPara>
+        <m:oMath>
+          <m:sSub>
+            <m:sSubPr>
+              <m:ctrlPr>
+                <w:rPr>
+                  <w:rFonts w:ascii="Cambria Math" w:hAnsi="Cambria Math"/>
+                  <w:i/>
+                  <w:lang w:val="en-US"/>
+                </w:rPr>
+              </m:ctrlPr>
+            </m:sSubPr>
+            <m:e>
+              <m:r>
+                <w:rPr>
+                  <w:rFonts w:ascii="Cambria Math" w:hAnsi="Cambria Math"/>
+                  <w:lang w:val="en-US"/>
+                </w:rPr>
+                <m:t>ε</m:t>
+              </m:r>
+            </m:e>
+            <m:sub>
+              <m:r>
+                <w:rPr>
+                  <w:rFonts w:ascii="Cambria Math" w:hAnsi="Cambria Math"/>
+                  <w:lang w:val="en-US"/>
+                </w:rPr>
+                <m:t>k-center</m:t>
+              </m:r>
+            </m:sub>
+          </m:sSub>
+          <m:r>
+            <w:rPr>
+              <w:rFonts w:ascii="Cambria Math" w:hAnsi="Cambria Math"/>
+              <w:lang w:val="en-US"/>
+            </w:rPr>
+            <m:t>=</m:t>
+          </m:r>
+          <m:func>
+            <m:funcPr>
+              <m:ctrlPr>
+                <w:rPr>
+                  <w:rFonts w:ascii="Cambria Math" w:eastAsiaTheme="minorEastAsia" w:hAnsi="Cambria Math"/>
+                  <w:i/>
+                  <w:lang w:val="en-US"/>
+                </w:rPr>
+              </m:ctrlPr>
+            </m:funcPr>
+            <m:fName>
+              <m:limLow>
+                <m:limLowPr>
+                  <m:ctrlPr>
+                    <w:rPr>
+                      <w:rFonts w:ascii="Cambria Math" w:eastAsiaTheme="minorEastAsia" w:hAnsi="Cambria Math"/>
+                      <w:i/>
+                      <w:lang w:val="en-US"/>
+                    </w:rPr>
+                  </m:ctrlPr>
+                </m:limLowPr>
+                <m:e>
+                  <m:r>
+                    <m:rPr>
+                      <m:sty m:val="p"/>
+                    </m:rPr>
+                    <w:rPr>
+                      <w:rFonts w:ascii="Cambria Math" w:hAnsi="Cambria Math"/>
+                      <w:lang w:val="en-US"/>
+                    </w:rPr>
+                    <m:t>max</m:t>
+                  </m:r>
+                </m:e>
+                <m:lim>
+                  <m:r>
+                    <w:rPr>
+                      <w:rFonts w:ascii="Cambria Math" w:eastAsiaTheme="minorEastAsia" w:hAnsi="Cambria Math"/>
+                      <w:lang w:val="en-US"/>
+                    </w:rPr>
+                    <m:t>i</m:t>
+                  </m:r>
+                </m:lim>
+              </m:limLow>
+            </m:fName>
+            <m:e>
+              <m:d>
+                <m:dPr>
+                  <m:ctrlPr>
+                    <w:rPr>
+                      <w:rFonts w:ascii="Cambria Math" w:eastAsiaTheme="minorEastAsia" w:hAnsi="Cambria Math"/>
+                      <w:i/>
+                      <w:lang w:val="en-US"/>
+                    </w:rPr>
+                  </m:ctrlPr>
+                </m:dPr>
+                <m:e>
+                  <m:func>
+                    <m:funcPr>
+                      <m:ctrlPr>
+                        <w:rPr>
+                          <w:rFonts w:ascii="Cambria Math" w:eastAsiaTheme="minorEastAsia" w:hAnsi="Cambria Math"/>
+                          <w:i/>
+                          <w:lang w:val="en-US"/>
+                        </w:rPr>
+                      </m:ctrlPr>
+                    </m:funcPr>
+                    <m:fName>
+                      <m:limLow>
+                        <m:limLowPr>
+                          <m:ctrlPr>
+                            <w:rPr>
+                              <w:rFonts w:ascii="Cambria Math" w:eastAsiaTheme="minorEastAsia" w:hAnsi="Cambria Math"/>
+                              <w:i/>
+                              <w:lang w:val="en-US"/>
+                            </w:rPr>
+                          </m:ctrlPr>
+                        </m:limLowPr>
+                        <m:e>
+                          <m:r>
+                            <m:rPr>
+                              <m:sty m:val="p"/>
+                            </m:rPr>
+                            <w:rPr>
+                              <w:rFonts w:ascii="Cambria Math" w:hAnsi="Cambria Math"/>
+                              <w:lang w:val="en-US"/>
+                            </w:rPr>
+                            <m:t>min</m:t>
+                          </m:r>
+                        </m:e>
+                        <m:lim>
+                          <m:r>
+                            <w:rPr>
+                              <w:rFonts w:ascii="Cambria Math" w:eastAsiaTheme="minorEastAsia" w:hAnsi="Cambria Math"/>
+                              <w:lang w:val="en-US"/>
+                            </w:rPr>
+                            <m:t>k</m:t>
+                          </m:r>
+                        </m:lim>
+                      </m:limLow>
+                    </m:fName>
+                    <m:e>
+                      <m:sSup>
+                        <m:sSupPr>
+                          <m:ctrlPr>
+                            <w:rPr>
+                              <w:rFonts w:ascii="Cambria Math" w:eastAsiaTheme="minorEastAsia" w:hAnsi="Cambria Math"/>
+                              <w:i/>
+                              <w:lang w:val="en-US"/>
+                            </w:rPr>
+                          </m:ctrlPr>
+                        </m:sSupPr>
+                        <m:e>
+                          <m:d>
+                            <m:dPr>
+                              <m:begChr m:val="‖"/>
+                              <m:endChr m:val="‖"/>
+                              <m:ctrlPr>
+                                <w:rPr>
+                                  <w:rFonts w:ascii="Cambria Math" w:eastAsiaTheme="minorEastAsia" w:hAnsi="Cambria Math"/>
+                                  <w:i/>
+                                  <w:lang w:val="en-US"/>
+                                </w:rPr>
+                              </m:ctrlPr>
+                            </m:dPr>
+                            <m:e>
+                              <m:sSub>
+                                <m:sSubPr>
+                                  <m:ctrlPr>
+                                    <w:rPr>
+                                      <w:rFonts w:ascii="Cambria Math" w:eastAsiaTheme="minorEastAsia" w:hAnsi="Cambria Math"/>
+                                      <w:i/>
+                                      <w:lang w:val="en-US"/>
+                                    </w:rPr>
+                                  </m:ctrlPr>
+                                </m:sSubPr>
+                                <m:e>
+                                  <m:r>
+                                    <w:rPr>
+                                      <w:rFonts w:ascii="Cambria Math" w:eastAsiaTheme="minorEastAsia" w:hAnsi="Cambria Math"/>
+                                      <w:lang w:val="en-US"/>
+                                    </w:rPr>
+                                    <m:t>x</m:t>
+                                  </m:r>
+                                </m:e>
+                                <m:sub>
+                                  <m:r>
+                                    <w:rPr>
+                                      <w:rFonts w:ascii="Cambria Math" w:eastAsiaTheme="minorEastAsia" w:hAnsi="Cambria Math"/>
+                                      <w:lang w:val="en-US"/>
+                                    </w:rPr>
+                                    <m:t>i</m:t>
+                                  </m:r>
+                                </m:sub>
+                              </m:sSub>
+                              <m:r>
+                                <w:rPr>
+                                  <w:rFonts w:ascii="Cambria Math" w:eastAsiaTheme="minorEastAsia" w:hAnsi="Cambria Math"/>
+                                  <w:lang w:val="en-US"/>
+                                </w:rPr>
+                                <m:t>-</m:t>
+                              </m:r>
+                              <m:sSub>
+                                <m:sSubPr>
+                                  <m:ctrlPr>
+                                    <w:rPr>
+                                      <w:rFonts w:ascii="Cambria Math" w:hAnsi="Cambria Math"/>
+                                      <w:i/>
+                                      <w:lang w:val="en-US"/>
+                                    </w:rPr>
+                                  </m:ctrlPr>
+                                </m:sSubPr>
+                                <m:e>
+                                  <m:r>
+                                    <w:rPr>
+                                      <w:rFonts w:ascii="Cambria Math" w:hAnsi="Cambria Math"/>
+                                      <w:lang w:val="en-US"/>
+                                    </w:rPr>
+                                    <m:t>μ</m:t>
+                                  </m:r>
+                                </m:e>
+                                <m:sub>
+                                  <m:r>
+                                    <w:rPr>
+                                      <w:rFonts w:ascii="Cambria Math" w:hAnsi="Cambria Math"/>
+                                      <w:lang w:val="en-US"/>
+                                    </w:rPr>
+                                    <m:t>k</m:t>
+                                  </m:r>
+                                </m:sub>
+                              </m:sSub>
+                            </m:e>
+                          </m:d>
+                        </m:e>
+                        <m:sup>
+                          <m:r>
+                            <w:rPr>
+                              <w:rFonts w:ascii="Cambria Math" w:eastAsiaTheme="minorEastAsia" w:hAnsi="Cambria Math"/>
+                              <w:lang w:val="en-US"/>
+                            </w:rPr>
+                            <m:t>2</m:t>
+                          </m:r>
+                        </m:sup>
+                      </m:sSup>
+                    </m:e>
+                  </m:func>
+                </m:e>
+              </m:d>
+            </m:e>
+          </m:func>
+          <m:r>
+            <w:rPr>
+              <w:rFonts w:ascii="Cambria Math" w:eastAsiaTheme="minorEastAsia" w:hAnsi="Cambria Math"/>
+              <w:lang w:val="en-US"/>
+            </w:rPr>
+            <m:t>.</m:t>
+          </m:r>
+        </m:oMath>
+      </m:oMathPara>
+    </w:p>
+    <w:p>
+      <w:pPr>
+        <w:jc w:val="both"/>
+        <w:rPr>
+          <w:lang w:val="en-US"/>
+        </w:rPr>
+      </w:pPr>
+      <w:r>
+        <w:rPr>
+          <w:lang w:val="en-US"/>
+        </w:rPr>
+        <w:t xml:space="preserve">After training of the </w:t>
+      </w:r>
+      <w:r>
+        <w:rPr>
+          <w:i/>
+          <w:lang w:val="en-US"/>
+        </w:rPr>
+        <w:t xml:space="preserve">k </w:t>
+      </w:r>
+      <w:r>
+        <w:rPr>
+          <w:lang w:val="en-US"/>
+        </w:rPr>
+        <w:t>support objects, the distance of a test object</w:t>
+      </w:r>
+      <w:r>
+        <w:rPr>
+          <w:lang w:val="en-US"/>
+        </w:rPr>
+        <w:t xml:space="preserve"> </w:t>
+      </w:r>
+      <w:r>
+        <w:rPr>
+          <w:b/>
+          <w:i/>
+          <w:lang w:val="en-US"/>
+        </w:rPr>
+        <w:t>t</w:t>
+      </w:r>
+      <w:r>
+        <w:rPr>
+          <w:lang w:val="en-US"/>
+        </w:rPr>
+        <w:t xml:space="preserve"> to the target </w:t>
+      </w:r>
+      <w:r>
+        <w:rPr>
+          <w:lang w:val="en-US"/>
+        </w:rPr>
+        <w:t xml:space="preserve">set </w:t>
+      </w:r>
+      <w:r>
+        <w:rPr>
+          <w:lang w:val="en-US"/>
+        </w:rPr>
+        <w:t xml:space="preserve">can be calculated by </w:t>
+      </w:r>
+    </w:p>
+    <w:p>
+      <w:pPr>
+        <w:jc w:val="both"/>
+        <w:rPr>
+          <w:lang w:val="en-US"/>
+        </w:rPr>
+      </w:pPr>
+      <m:oMathPara>
+        <m:oMath>
+          <m:sSub>
+            <m:sSubPr>
+              <m:ctrlPr>
+                <w:rPr>
+                  <w:rFonts w:ascii="Cambria Math" w:hAnsi="Cambria Math"/>
+                  <w:i/>
+                  <w:lang w:val="en-US"/>
+                </w:rPr>
+              </m:ctrlPr>
+            </m:sSubPr>
+            <m:e>
+              <m:r>
+                <w:rPr>
+                  <w:rFonts w:ascii="Cambria Math" w:hAnsi="Cambria Math"/>
+                  <w:lang w:val="en-US"/>
+                </w:rPr>
+                <m:t>d</m:t>
+              </m:r>
+            </m:e>
+            <m:sub>
+              <m:r>
+                <w:rPr>
+                  <w:rFonts w:ascii="Cambria Math" w:hAnsi="Cambria Math"/>
+                  <w:lang w:val="en-US"/>
+                </w:rPr>
+                <m:t>k-centers</m:t>
+              </m:r>
+            </m:sub>
+          </m:sSub>
+          <m:r>
+            <w:rPr>
+              <w:rFonts w:ascii="Cambria Math" w:hAnsi="Cambria Math"/>
+              <w:lang w:val="en-US"/>
+            </w:rPr>
+            <m:t>=</m:t>
+          </m:r>
+          <m:func>
+            <m:funcPr>
+              <m:ctrlPr>
+                <w:rPr>
+                  <w:rFonts w:ascii="Cambria Math" w:eastAsiaTheme="minorEastAsia" w:hAnsi="Cambria Math"/>
+                  <w:i/>
+                  <w:lang w:val="en-US"/>
+                </w:rPr>
+              </m:ctrlPr>
+            </m:funcPr>
+            <m:fName>
+              <m:limLow>
+                <m:limLowPr>
+                  <m:ctrlPr>
+                    <w:rPr>
+                      <w:rFonts w:ascii="Cambria Math" w:eastAsiaTheme="minorEastAsia" w:hAnsi="Cambria Math"/>
+                      <w:i/>
+                      <w:lang w:val="en-US"/>
+                    </w:rPr>
+                  </m:ctrlPr>
+                </m:limLowPr>
+                <m:e>
+                  <m:r>
+                    <m:rPr>
+                      <m:sty m:val="p"/>
+                    </m:rPr>
+                    <w:rPr>
+                      <w:rFonts w:ascii="Cambria Math" w:hAnsi="Cambria Math"/>
+                      <w:lang w:val="en-US"/>
+                    </w:rPr>
+                    <m:t>min</m:t>
+                  </m:r>
+                </m:e>
+                <m:lim>
+                  <m:r>
+                    <w:rPr>
+                      <w:rFonts w:ascii="Cambria Math" w:eastAsiaTheme="minorEastAsia" w:hAnsi="Cambria Math"/>
+                      <w:lang w:val="en-US"/>
+                    </w:rPr>
+                    <m:t>k</m:t>
+                  </m:r>
+                </m:lim>
+              </m:limLow>
+            </m:fName>
+            <m:e>
+              <m:d>
+                <m:dPr>
+                  <m:begChr m:val="‖"/>
+                  <m:endChr m:val="‖"/>
+                  <m:ctrlPr>
+                    <w:rPr>
+                      <w:rFonts w:ascii="Cambria Math" w:eastAsiaTheme="minorEastAsia" w:hAnsi="Cambria Math"/>
+                      <w:i/>
+                      <w:lang w:val="en-US"/>
+                    </w:rPr>
+                  </m:ctrlPr>
+                </m:dPr>
+                <m:e>
+                  <m:r>
+                    <m:rPr>
+                      <m:sty m:val="bi"/>
+                    </m:rPr>
+                    <w:rPr>
+                      <w:rFonts w:ascii="Cambria Math" w:hAnsi="Cambria Math"/>
+                      <w:lang w:val="en-US"/>
+                    </w:rPr>
+                    <m:t>t</m:t>
+                  </m:r>
+                  <m:r>
+                    <m:rPr>
+                      <m:sty m:val="bi"/>
+                    </m:rPr>
+                    <w:rPr>
+                      <w:rFonts w:ascii="Cambria Math"/>
+                      <w:lang w:val="en-US"/>
+                    </w:rPr>
+                    <m:t>-</m:t>
+                  </m:r>
+                  <m:sSub>
+                    <m:sSubPr>
+                      <m:ctrlPr>
+                        <w:rPr>
+                          <w:rFonts w:ascii="Cambria Math" w:hAnsi="Cambria Math"/>
+                          <w:i/>
+                          <w:lang w:val="en-US"/>
+                        </w:rPr>
+                      </m:ctrlPr>
+                    </m:sSubPr>
+                    <m:e>
+                      <m:r>
+                        <m:rPr>
+                          <m:sty m:val="bi"/>
+                        </m:rPr>
+                        <w:rPr>
+                          <w:rFonts w:ascii="Cambria Math" w:hAnsi="Cambria Math"/>
+                          <w:lang w:val="en-US"/>
+                        </w:rPr>
+                        <m:t>s</m:t>
+                      </m:r>
+                    </m:e>
+                    <m:sub>
+                      <m:r>
+                        <w:rPr>
+                          <w:rFonts w:ascii="Cambria Math" w:hAnsi="Cambria Math"/>
+                          <w:lang w:val="en-US"/>
+                        </w:rPr>
+                        <m:t>k</m:t>
+                      </m:r>
+                    </m:sub>
+                  </m:sSub>
+                </m:e>
+              </m:d>
+            </m:e>
+          </m:func>
+        </m:oMath>
+      </m:oMathPara>
+    </w:p>
+    <w:p>
+      <w:pPr>
+        <w:jc w:val="both"/>
+        <w:rPr>
+          <w:lang w:val="en-US"/>
+        </w:rPr>
+      </w:pPr>
+    </w:p>
+    <w:p>
+      <w:pPr>
+        <w:pStyle w:val="Listenabsatz"/>
+        <w:numPr>
+          <w:ilvl w:val="1"/>
+          <w:numId w:val="35"/>
+        </w:numPr>
+        <w:jc w:val="both"/>
+        <w:rPr>
+          <w:lang w:val="en-US"/>
+        </w:rPr>
+      </w:pPr>
+      <w:r>
+        <w:rPr>
+          <w:lang w:val="en-US"/>
+        </w:rPr>
+        <w:t>PCA Data Description</w:t>
+      </w:r>
+      <w:r>
+        <w:rPr>
+          <w:lang w:val="en-US"/>
+        </w:rPr>
+        <w:t xml:space="preserve"> </w:t>
+      </w:r>
+    </w:p>
+    <w:p>
+      <w:pPr>
+        <w:pStyle w:val="Listenabsatz"/>
+        <w:numPr>
+          <w:ilvl w:val="1"/>
+          <w:numId w:val="35"/>
+        </w:numPr>
+        <w:jc w:val="both"/>
+        <w:rPr>
+          <w:lang w:val="en-US"/>
+        </w:rPr>
+      </w:pPr>
+      <w:r>
+        <w:rPr>
+          <w:lang w:val="en-US"/>
+        </w:rPr>
+        <w:t>Nearest Neighbor an k-Nearest Neighbor Data Description</w:t>
+      </w:r>
+    </w:p>
+    <w:p>
+      <w:pPr>
+        <w:pStyle w:val="Listenabsatz"/>
+        <w:numPr>
+          <w:ilvl w:val="1"/>
+          <w:numId w:val="35"/>
+        </w:numPr>
+        <w:jc w:val="both"/>
+        <w:rPr>
+          <w:lang w:val="en-US"/>
+        </w:rPr>
+      </w:pPr>
+      <w:proofErr w:type="spellStart"/>
+      <w:r>
+        <w:rPr>
+          <w:lang w:val="en-US"/>
+        </w:rPr>
+        <w:t>Parzen</w:t>
+      </w:r>
+      <w:proofErr w:type="spellEnd"/>
+      <w:r>
+        <w:rPr>
+          <w:lang w:val="en-US"/>
+        </w:rPr>
+        <w:t xml:space="preserve"> Window Data Description </w:t>
+      </w:r>
+    </w:p>
+    <w:p>
+      <w:pPr>
+        <w:pStyle w:val="Listenabsatz"/>
+        <w:numPr>
+          <w:ilvl w:val="1"/>
+          <w:numId w:val="35"/>
+        </w:numPr>
+        <w:jc w:val="both"/>
+        <w:rPr>
+          <w:lang w:val="en-US"/>
+        </w:rPr>
+      </w:pPr>
+      <w:r>
+        <w:rPr>
+          <w:lang w:val="en-US"/>
+        </w:rPr>
+        <w:t>Random Forests</w:t>
+      </w:r>
+    </w:p>
+    <w:p>
+      <w:pPr>
+        <w:jc w:val="both"/>
+        <w:rPr>
+          <w:lang w:val="en-US"/>
+        </w:rPr>
+      </w:pPr>
+      <w:r>
+        <w:rPr>
+          <w:i/>
+          <w:lang w:val="en-US"/>
+        </w:rPr>
         <w:t>Random Forests™</w:t>
       </w:r>
       <w:r>
@@ -19927,6 +21432,7 @@
           <w:noProof/>
           <w:lang w:val="en-US" w:eastAsia="de-DE"/>
         </w:rPr>
+        <w:lastRenderedPageBreak/>
         <w:t xml:space="preserve">The </w:t>
       </w:r>
       <w:r>
@@ -21249,7 +22755,6 @@
           <w:noProof/>
           <w:lang w:val="en-US" w:eastAsia="de-DE"/>
         </w:rPr>
-        <w:lastRenderedPageBreak/>
         <w:t xml:space="preserve">The capability to calculate a </w:t>
       </w:r>
       <w:r>
@@ -21451,6 +22956,7 @@
           <w:rFonts w:eastAsiaTheme="minorEastAsia"/>
           <w:lang w:val="en-US"/>
         </w:rPr>
+        <w:lastRenderedPageBreak/>
         <w:t xml:space="preserve">For the construction of each tree in a random forest, a training set of N cases is uniformly sampled from the original training set. Thus, about  </w:t>
       </w:r>
       <m:oMath>
@@ -22102,7 +23608,6 @@
           <w:rFonts w:eastAsiaTheme="minorEastAsia"/>
           <w:lang w:val="en-US"/>
         </w:rPr>
-        <w:lastRenderedPageBreak/>
         <w:t>After a tree is built, the complete original training set is put down the tree</w:t>
       </w:r>
     </w:p>
@@ -22304,6 +23809,7 @@
         <w:rPr>
           <w:lang w:val="en-US"/>
         </w:rPr>
+        <w:lastRenderedPageBreak/>
         <w:t xml:space="preserve">For each class </w:t>
       </w:r>
       <w:r>
@@ -23245,7 +24751,6 @@
           <w:rFonts w:eastAsiaTheme="minorEastAsia"/>
           <w:lang w:val="en-US"/>
         </w:rPr>
-        <w:lastRenderedPageBreak/>
         <w:t xml:space="preserve">The final </w:t>
       </w:r>
       <w:r>
@@ -23885,6 +25390,7 @@
         <w:rPr>
           <w:lang w:val="en-US"/>
         </w:rPr>
+        <w:lastRenderedPageBreak/>
         <w:t xml:space="preserve">For a collection of </w:t>
       </w:r>
       <m:oMath>
@@ -24801,8 +26307,6 @@
           <w:lang w:val="en-US"/>
         </w:rPr>
       </w:pPr>
-      <w:bookmarkStart w:id="1" w:name="_GoBack"/>
-      <w:bookmarkEnd w:id="1"/>
       <w:r>
         <w:rPr>
           <w:lang w:val="en-US"/>
@@ -24860,21 +26364,7 @@
         <w:rPr>
           <w:lang w:val="en-US"/>
         </w:rPr>
-        <w:t xml:space="preserve">features </w:t>
-      </w:r>
-      <w:proofErr w:type="gramStart"/>
-      <w:r>
-        <w:rPr>
-          <w:lang w:val="en-US"/>
-        </w:rPr>
-        <w:t>representing</w:t>
-      </w:r>
-      <w:proofErr w:type="gramEnd"/>
-      <w:r>
-        <w:rPr>
-          <w:lang w:val="en-US"/>
-        </w:rPr>
-        <w:t xml:space="preserve"> </w:t>
+        <w:t xml:space="preserve">features representing </w:t>
       </w:r>
       <w:r>
         <w:rPr>
@@ -25230,7 +26720,6 @@
           <w:noProof/>
           <w:lang w:eastAsia="de-DE"/>
         </w:rPr>
-        <w:lastRenderedPageBreak/>
         <w:drawing>
           <wp:inline distT="0" distB="0" distL="0" distR="0" wp14:anchorId="6303E564" wp14:editId="27842777">
             <wp:extent cx="3746500" cy="1905000"/>
@@ -25464,7 +26953,14 @@
         <w:rPr>
           <w:lang w:val="en-US"/>
         </w:rPr>
-        <w:t xml:space="preserve"> that the </w:t>
+        <w:t xml:space="preserve"> </w:t>
+      </w:r>
+      <w:r>
+        <w:rPr>
+          <w:lang w:val="en-US"/>
+        </w:rPr>
+        <w:lastRenderedPageBreak/>
+        <w:t xml:space="preserve">that the </w:t>
       </w:r>
       <w:r>
         <w:rPr>
@@ -26140,7 +27636,6 @@
         <w:rPr>
           <w:lang w:val="en-US"/>
         </w:rPr>
-        <w:lastRenderedPageBreak/>
         <w:t>Separation of the normal</w:t>
       </w:r>
       <w:r>
@@ -26478,6 +27973,7 @@
           <w:noProof/>
           <w:lang w:eastAsia="de-DE"/>
         </w:rPr>
+        <w:lastRenderedPageBreak/>
         <w:drawing>
           <wp:inline distT="0" distB="0" distL="0" distR="0" wp14:anchorId="5936C872" wp14:editId="25B4AF15">
             <wp:extent cx="5327650" cy="2292350"/>
@@ -28190,7 +29686,6 @@
         <w:rPr>
           <w:lang w:val="en-US"/>
         </w:rPr>
-        <w:lastRenderedPageBreak/>
         <w:t>Next, the Euclidean Distances between th</w:t>
       </w:r>
       <w:r>
@@ -28652,7 +30147,14 @@
         <w:rPr>
           <w:lang w:val="en-US"/>
         </w:rPr>
-        <w:t xml:space="preserve"> (outlier data classified as normal)</w:t>
+        <w:t xml:space="preserve"> (outlier data classified as </w:t>
+      </w:r>
+      <w:r>
+        <w:rPr>
+          <w:lang w:val="en-US"/>
+        </w:rPr>
+        <w:lastRenderedPageBreak/>
+        <w:t>normal)</w:t>
       </w:r>
       <w:r>
         <w:rPr>
@@ -34834,9 +36336,8 @@
     <w:compatSetting w:name="doNotFlipMirrorIndents" w:uri="http://schemas.microsoft.com/office/word" w:val="1"/>
   </w:compat>
   <w:rsids>
-    <w:rsidRoot w:val="00282CCB"/>
-    <w:rsid w:val="00063094"/>
-    <w:rsid w:val="00282CCB"/>
+    <w:rsidRoot w:val="00591CF9"/>
+    <w:rsid w:val="00591CF9"/>
   </w:rsids>
   <m:mathPr>
     <m:mathFont m:val="Cambria Math"/>
@@ -35050,7 +36551,7 @@
     <w:basedOn w:val="Absatz-Standardschriftart"/>
     <w:uiPriority w:val="99"/>
     <w:semiHidden/>
-    <w:rsid w:val="00282CCB"/>
+    <w:rsid w:val="00591CF9"/>
     <w:rPr>
       <w:color w:val="808080"/>
     </w:rPr>
@@ -35250,7 +36751,7 @@
     <w:basedOn w:val="Absatz-Standardschriftart"/>
     <w:uiPriority w:val="99"/>
     <w:semiHidden/>
-    <w:rsid w:val="00282CCB"/>
+    <w:rsid w:val="00591CF9"/>
     <w:rPr>
       <w:color w:val="808080"/>
     </w:rPr>
@@ -35576,7 +37077,7 @@
         </b:NameList>
       </b:Author>
     </b:Author>
-    <b:RefOrder>17</b:RefOrder>
+    <b:RefOrder>19</b:RefOrder>
   </b:Source>
   <b:Source>
     <b:Tag>Hodge2004</b:Tag>
@@ -35602,7 +37103,7 @@
     </b:Author>
     <b:PeriodicalTitle>Artificial Intelligence Review, Vol 22, No.2</b:PeriodicalTitle>
     <b:Pages>pp. 85-126</b:Pages>
-    <b:RefOrder>18</b:RefOrder>
+    <b:RefOrder>20</b:RefOrder>
   </b:Source>
   <b:Source>
     <b:Tag>Markou2003</b:Tag>
@@ -35626,7 +37127,7 @@
         </b:NameList>
       </b:Author>
     </b:Author>
-    <b:RefOrder>19</b:RefOrder>
+    <b:RefOrder>21</b:RefOrder>
   </b:Source>
   <b:Source>
     <b:Tag>Markou20032</b:Tag>
@@ -35650,7 +37151,7 @@
         </b:NameList>
       </b:Author>
     </b:Author>
-    <b:RefOrder>20</b:RefOrder>
+    <b:RefOrder>22</b:RefOrder>
   </b:Source>
   <b:Source>
     <b:Tag>Gru69</b:Tag>
@@ -35671,7 +37172,7 @@
         </b:NameList>
       </b:Author>
     </b:Author>
-    <b:RefOrder>21</b:RefOrder>
+    <b:RefOrder>23</b:RefOrder>
   </b:Source>
   <b:Source>
     <b:Tag>Bar94</b:Tag>
@@ -35694,7 +37195,7 @@
         </b:NameList>
       </b:Author>
     </b:Author>
-    <b:RefOrder>22</b:RefOrder>
+    <b:RefOrder>24</b:RefOrder>
   </b:Source>
   <b:Source>
     <b:Tag>Chr09</b:Tag>
@@ -35738,7 +37239,7 @@
         </b:NameList>
       </b:Author>
     </b:Author>
-    <b:RefOrder>23</b:RefOrder>
+    <b:RefOrder>25</b:RefOrder>
   </b:Source>
   <b:Source>
     <b:Tag>Mar12</b:Tag>
@@ -35778,7 +37279,7 @@
         </b:NameList>
       </b:Author>
     </b:Author>
-    <b:RefOrder>24</b:RefOrder>
+    <b:RefOrder>26</b:RefOrder>
   </b:Source>
   <b:Source>
     <b:Tag>Fuj05</b:Tag>
@@ -35805,7 +37306,7 @@
         </b:NameList>
       </b:Author>
     </b:Author>
-    <b:RefOrder>25</b:RefOrder>
+    <b:RefOrder>27</b:RefOrder>
   </b:Source>
   <b:Source>
     <b:Tag>Yai01</b:Tag>
@@ -35832,7 +37333,7 @@
       </b:Author>
     </b:Author>
     <b:PeriodicalTitle>Proceeding of the 6th International Symposium on Artificial Intelligence and Robotics &amp; Automation in Space</b:PeriodicalTitle>
-    <b:RefOrder>26</b:RefOrder>
+    <b:RefOrder>28</b:RefOrder>
   </b:Source>
   <b:Source>
     <b:Tag>Bis94</b:Tag>
@@ -35852,7 +37353,7 @@
         </b:NameList>
       </b:Author>
     </b:Author>
-    <b:RefOrder>27</b:RefOrder>
+    <b:RefOrder>29</b:RefOrder>
   </b:Source>
   <b:Source>
     <b:Tag>Nel06</b:Tag>
@@ -35905,7 +37406,7 @@
         </b:NameList>
       </b:Author>
     </b:Author>
-    <b:RefOrder>28</b:RefOrder>
+    <b:RefOrder>30</b:RefOrder>
   </b:Source>
   <b:Source>
     <b:Tag>Lou04</b:Tag>
@@ -36003,7 +37504,7 @@
     </b:Author>
     <b:Title>Fractal</b:Title>
     <b:URL>http://en.wikipedia.org/wiki/Fractal#cite_note-Mandelbrot1983-2</b:URL>
-    <b:RefOrder>29</b:RefOrder>
+    <b:RefOrder>31</b:RefOrder>
   </b:Source>
   <b:Source>
     <b:Tag>Lun06</b:Tag>
@@ -36027,7 +37528,7 @@
         </b:NameList>
       </b:Author>
     </b:Author>
-    <b:RefOrder>30</b:RefOrder>
+    <b:RefOrder>32</b:RefOrder>
   </b:Source>
   <b:Source>
     <b:Tag>Man04</b:Tag>
@@ -36232,7 +37733,7 @@
         </b:NameList>
       </b:Author>
     </b:Author>
-    <b:RefOrder>15</b:RefOrder>
+    <b:RefOrder>17</b:RefOrder>
   </b:Source>
   <b:Source>
     <b:Tag>Bre01</b:Tag>
@@ -36252,7 +37753,7 @@
         </b:NameList>
       </b:Author>
     </b:Author>
-    <b:RefOrder>13</b:RefOrder>
+    <b:RefOrder>15</b:RefOrder>
   </b:Source>
   <b:Source>
     <b:Tag>Qui99</b:Tag>
@@ -36275,7 +37776,7 @@
       </b:Author>
     </b:Author>
     <b:City>Stanford</b:City>
-    <b:RefOrder>14</b:RefOrder>
+    <b:RefOrder>16</b:RefOrder>
   </b:Source>
   <b:Source>
     <b:Tag>Shi06</b:Tag>
@@ -36300,13 +37801,60 @@
         </b:NameList>
       </b:Author>
     </b:Author>
-    <b:RefOrder>16</b:RefOrder>
+    <b:RefOrder>18</b:RefOrder>
+  </b:Source>
+  <b:Source>
+    <b:Tag>Tax01</b:Tag>
+    <b:SourceType>Misc</b:SourceType>
+    <b:Guid>{5BCB4B3F-9542-455F-B2A4-37C015166106}</b:Guid>
+    <b:Title>One Class Classification </b:Title>
+    <b:Year>2001</b:Year>
+    <b:Author>
+      <b:Author>
+        <b:NameList>
+          <b:Person>
+            <b:Last>Tax</b:Last>
+            <b:Middle>J</b:Middle>
+            <b:First>M</b:First>
+          </b:Person>
+        </b:NameList>
+      </b:Author>
+    </b:Author>
+    <b:PublicationTitle>Concept Learning in the absence of counter-examples (Ph.D. Thesis)</b:PublicationTitle>
+    <b:StateProvince>Delft</b:StateProvince>
+    <b:RefOrder>14</b:RefOrder>
+  </b:Source>
+  <b:Source>
+    <b:Tag>Ypm98</b:Tag>
+    <b:SourceType>Book</b:SourceType>
+    <b:Guid>{F675EAB4-AB2E-4FED-860F-3095D4E0204A}</b:Guid>
+    <b:Title>Support Objects for Domain Approximation</b:Title>
+    <b:Year>1998</b:Year>
+    <b:City>Delft</b:City>
+    <b:Publisher>Faculty of Applied Sciences </b:Publisher>
+    <b:Author>
+      <b:Author>
+        <b:NameList>
+          <b:Person>
+            <b:Last>Ypma</b:Last>
+            <b:First>A</b:First>
+          </b:Person>
+          <b:Person>
+            <b:Last>Duin</b:Last>
+            <b:Middle>W</b:Middle>
+            <b:First>P</b:First>
+          </b:Person>
+        </b:NameList>
+      </b:Author>
+    </b:Author>
+    <b:PeriodicalTitle>Faculty Of Applied Sciences </b:PeriodicalTitle>
+    <b:RefOrder>13</b:RefOrder>
   </b:Source>
 </b:Sources>
 </file>
 
 <file path=customXml/itemProps1.xml><?xml version="1.0" encoding="utf-8"?>
-<ds:datastoreItem xmlns:ds="http://schemas.openxmlformats.org/officeDocument/2006/customXml" ds:itemID="{BDFC96AC-C059-4B62-98DC-D9D274A79E48}">
+<ds:datastoreItem xmlns:ds="http://schemas.openxmlformats.org/officeDocument/2006/customXml" ds:itemID="{2996106E-100B-468D-9D47-EFE3D12DF3E6}">
   <ds:schemaRefs>
     <ds:schemaRef ds:uri="http://schemas.openxmlformats.org/officeDocument/2006/bibliography"/>
   </ds:schemaRefs>

</xml_diff>

<commit_message>
Roller Bearing Condition Monitoring Documentation ctd (Parzen Window and k-NN)
</commit_message>
<xml_diff>
--- a/Documentation/SemiSupervisedMethodsInConditionMonitoring1.docx
+++ b/Documentation/SemiSupervisedMethodsInConditionMonitoring1.docx
@@ -20001,14 +20001,7 @@
           <w:i/>
           <w:lang w:val="en-US"/>
         </w:rPr>
-        <w:t>X</w:t>
-      </w:r>
-      <w:r>
-        <w:rPr>
-          <w:i/>
-          <w:lang w:val="en-US"/>
-        </w:rPr>
-        <w:t xml:space="preserve"> </w:t>
+        <w:t xml:space="preserve">X </w:t>
       </w:r>
       <w:r>
         <w:rPr>
@@ -20377,8 +20370,6 @@
         </w:rPr>
         <w:t>be any kind of distance measure.</w:t>
       </w:r>
-      <w:bookmarkStart w:id="1" w:name="_GoBack"/>
-      <w:bookmarkEnd w:id="1"/>
     </w:p>
     <w:p>
       <w:pPr>
@@ -20640,13 +20631,7 @@
         <w:rPr>
           <w:lang w:val="en-US"/>
         </w:rPr>
-        <w:t>optimization</w:t>
-      </w:r>
-      <w:r>
-        <w:rPr>
-          <w:lang w:val="en-US"/>
-        </w:rPr>
-        <w:t xml:space="preserve"> is the minimization of the error function</w:t>
+        <w:t>optimization is the minimization of the error function</w:t>
       </w:r>
     </w:p>
     <w:p>
@@ -21184,7 +21169,1015 @@
         <w:rPr>
           <w:lang w:val="en-US"/>
         </w:rPr>
-        <w:t>Nearest Neighbor an k-Nearest Neighbor Data Description</w:t>
+        <w:t>K</w:t>
+      </w:r>
+      <w:r>
+        <w:rPr>
+          <w:lang w:val="en-US"/>
+        </w:rPr>
+        <w:t>-Nearest Neighbor Data Description</w:t>
+      </w:r>
+    </w:p>
+    <w:p>
+      <w:pPr>
+        <w:jc w:val="both"/>
+        <w:rPr>
+          <w:lang w:val="en-US"/>
+        </w:rPr>
+      </w:pPr>
+      <w:r>
+        <w:rPr>
+          <w:i/>
+          <w:lang w:val="en-US"/>
+        </w:rPr>
+        <w:t xml:space="preserve">K-Nearest-Neighbor </w:t>
+      </w:r>
+      <w:r>
+        <w:rPr>
+          <w:lang w:val="en-US"/>
+        </w:rPr>
+        <w:t xml:space="preserve">classification is based on a local density estimation of the form </w:t>
+      </w:r>
+      <w:sdt>
+        <w:sdtPr>
+          <w:rPr>
+            <w:lang w:val="en-US"/>
+          </w:rPr>
+          <w:id w:val="-1850019510"/>
+          <w:citation/>
+        </w:sdtPr>
+        <w:sdtContent>
+          <w:r>
+            <w:rPr>
+              <w:lang w:val="en-US"/>
+            </w:rPr>
+            <w:fldChar w:fldCharType="begin"/>
+          </w:r>
+          <w:r>
+            <w:rPr>
+              <w:lang w:val="en-US"/>
+            </w:rPr>
+            <w:instrText xml:space="preserve"> CITATION Chr09 \l 1031 </w:instrText>
+          </w:r>
+          <w:r>
+            <w:rPr>
+              <w:lang w:val="en-US"/>
+            </w:rPr>
+            <w:fldChar w:fldCharType="separate"/>
+          </w:r>
+          <w:r>
+            <w:rPr>
+              <w:noProof/>
+              <w:lang w:val="en-US"/>
+            </w:rPr>
+            <w:t>(Bishop C. M., 2009)</w:t>
+          </w:r>
+          <w:r>
+            <w:rPr>
+              <w:lang w:val="en-US"/>
+            </w:rPr>
+            <w:fldChar w:fldCharType="end"/>
+          </w:r>
+        </w:sdtContent>
+      </w:sdt>
+    </w:p>
+    <w:p>
+      <w:pPr>
+        <w:jc w:val="both"/>
+        <w:rPr>
+          <w:b/>
+          <w:lang w:val="en-US"/>
+        </w:rPr>
+      </w:pPr>
+      <m:oMathPara>
+        <m:oMath>
+          <m:acc>
+            <m:accPr>
+              <m:ctrlPr>
+                <w:rPr>
+                  <w:rFonts w:ascii="Cambria Math" w:hAnsi="Cambria Math"/>
+                  <w:i/>
+                  <w:lang w:val="en-US"/>
+                </w:rPr>
+              </m:ctrlPr>
+            </m:accPr>
+            <m:e>
+              <m:r>
+                <w:rPr>
+                  <w:rFonts w:ascii="Cambria Math" w:hAnsi="Cambria Math"/>
+                  <w:lang w:val="en-US"/>
+                </w:rPr>
+                <m:t>p</m:t>
+              </m:r>
+            </m:e>
+          </m:acc>
+          <m:d>
+            <m:dPr>
+              <m:ctrlPr>
+                <w:rPr>
+                  <w:rFonts w:ascii="Cambria Math" w:hAnsi="Cambria Math"/>
+                  <w:i/>
+                  <w:lang w:val="en-US"/>
+                </w:rPr>
+              </m:ctrlPr>
+            </m:dPr>
+            <m:e>
+              <m:r>
+                <m:rPr>
+                  <m:sty m:val="bi"/>
+                </m:rPr>
+                <w:rPr>
+                  <w:rFonts w:ascii="Cambria Math" w:hAnsi="Cambria Math"/>
+                  <w:lang w:val="en-US"/>
+                </w:rPr>
+                <m:t>x</m:t>
+              </m:r>
+              <m:ctrlPr>
+                <w:rPr>
+                  <w:rFonts w:ascii="Cambria Math" w:hAnsi="Cambria Math"/>
+                  <w:b/>
+                  <w:i/>
+                  <w:lang w:val="en-US"/>
+                </w:rPr>
+              </m:ctrlPr>
+            </m:e>
+          </m:d>
+          <m:r>
+            <m:rPr>
+              <m:sty m:val="bi"/>
+            </m:rPr>
+            <w:rPr>
+              <w:rFonts w:ascii="Cambria Math" w:hAnsi="Cambria Math"/>
+              <w:lang w:val="en-US"/>
+            </w:rPr>
+            <m:t>=</m:t>
+          </m:r>
+          <m:f>
+            <m:fPr>
+              <m:ctrlPr>
+                <w:rPr>
+                  <w:rFonts w:ascii="Cambria Math" w:hAnsi="Cambria Math"/>
+                  <w:b/>
+                  <w:i/>
+                  <w:lang w:val="en-US"/>
+                </w:rPr>
+              </m:ctrlPr>
+            </m:fPr>
+            <m:num>
+              <m:r>
+                <w:rPr>
+                  <w:rFonts w:ascii="Cambria Math" w:hAnsi="Cambria Math"/>
+                  <w:lang w:val="en-US"/>
+                </w:rPr>
+                <m:t>K</m:t>
+              </m:r>
+            </m:num>
+            <m:den>
+              <m:r>
+                <w:rPr>
+                  <w:rFonts w:ascii="Cambria Math" w:hAnsi="Cambria Math"/>
+                  <w:lang w:val="en-US"/>
+                </w:rPr>
+                <m:t>NV(</m:t>
+              </m:r>
+              <m:r>
+                <m:rPr>
+                  <m:sty m:val="bi"/>
+                </m:rPr>
+                <w:rPr>
+                  <w:rFonts w:ascii="Cambria Math" w:hAnsi="Cambria Math"/>
+                  <w:lang w:val="en-US"/>
+                </w:rPr>
+                <m:t>x</m:t>
+              </m:r>
+              <m:r>
+                <w:rPr>
+                  <w:rFonts w:ascii="Cambria Math" w:hAnsi="Cambria Math"/>
+                  <w:lang w:val="en-US"/>
+                </w:rPr>
+                <m:t>)</m:t>
+              </m:r>
+            </m:den>
+          </m:f>
+        </m:oMath>
+      </m:oMathPara>
+    </w:p>
+    <w:p>
+      <w:pPr>
+        <w:jc w:val="both"/>
+        <w:rPr>
+          <w:rFonts w:eastAsiaTheme="minorEastAsia"/>
+          <w:lang w:val="en-US"/>
+        </w:rPr>
+      </w:pPr>
+      <w:r>
+        <w:rPr>
+          <w:lang w:val="en-US"/>
+        </w:rPr>
+        <w:t xml:space="preserve">Where </w:t>
+      </w:r>
+      <w:r>
+        <w:rPr>
+          <w:lang w:val="en-US"/>
+        </w:rPr>
+        <w:t>K is some fixed integer value,</w:t>
+      </w:r>
+      <w:r>
+        <w:rPr>
+          <w:lang w:val="en-US"/>
+        </w:rPr>
+        <w:t xml:space="preserve"> </w:t>
+      </w:r>
+      <w:r>
+        <w:rPr>
+          <w:i/>
+          <w:lang w:val="en-US"/>
+        </w:rPr>
+        <w:t xml:space="preserve">N </w:t>
+      </w:r>
+      <w:r>
+        <w:rPr>
+          <w:lang w:val="en-US"/>
+        </w:rPr>
+        <w:t xml:space="preserve">is the size of the training dataset and </w:t>
+      </w:r>
+      <w:r>
+        <w:rPr>
+          <w:lang w:val="en-US"/>
+        </w:rPr>
+        <w:t xml:space="preserve"> </w:t>
+      </w:r>
+      <m:oMath>
+        <m:r>
+          <w:rPr>
+            <w:rFonts w:ascii="Cambria Math" w:hAnsi="Cambria Math"/>
+            <w:lang w:val="en-US"/>
+          </w:rPr>
+          <m:t>V(</m:t>
+        </m:r>
+        <m:r>
+          <m:rPr>
+            <m:sty m:val="bi"/>
+          </m:rPr>
+          <w:rPr>
+            <w:rFonts w:ascii="Cambria Math" w:hAnsi="Cambria Math"/>
+            <w:lang w:val="en-US"/>
+          </w:rPr>
+          <m:t>x</m:t>
+        </m:r>
+        <m:r>
+          <w:rPr>
+            <w:rFonts w:ascii="Cambria Math" w:hAnsi="Cambria Math"/>
+            <w:lang w:val="en-US"/>
+          </w:rPr>
+          <m:t>)</m:t>
+        </m:r>
+      </m:oMath>
+      <w:r>
+        <w:rPr>
+          <w:rFonts w:eastAsiaTheme="minorEastAsia"/>
+          <w:lang w:val="en-US"/>
+        </w:rPr>
+        <w:t xml:space="preserve"> is the volume of a small sphere centered on a data </w:t>
+      </w:r>
+      <w:proofErr w:type="gramStart"/>
+      <w:r>
+        <w:rPr>
+          <w:rFonts w:eastAsiaTheme="minorEastAsia"/>
+          <w:lang w:val="en-US"/>
+        </w:rPr>
+        <w:t xml:space="preserve">vector </w:t>
+      </w:r>
+      <w:proofErr w:type="gramEnd"/>
+      <m:oMath>
+        <m:r>
+          <m:rPr>
+            <m:sty m:val="bi"/>
+          </m:rPr>
+          <w:rPr>
+            <w:rFonts w:ascii="Cambria Math" w:hAnsi="Cambria Math"/>
+            <w:lang w:val="en-US"/>
+          </w:rPr>
+          <m:t>x</m:t>
+        </m:r>
+      </m:oMath>
+      <w:r>
+        <w:rPr>
+          <w:rFonts w:eastAsiaTheme="minorEastAsia"/>
+          <w:b/>
+          <w:lang w:val="en-US"/>
+        </w:rPr>
+        <w:t xml:space="preserve">. </w:t>
+      </w:r>
+      <w:r>
+        <w:rPr>
+          <w:rFonts w:eastAsiaTheme="minorEastAsia"/>
+          <w:lang w:val="en-US"/>
+        </w:rPr>
+        <w:t xml:space="preserve">In the supervised case, a test value </w:t>
+      </w:r>
+      <m:oMath>
+        <m:r>
+          <m:rPr>
+            <m:sty m:val="bi"/>
+          </m:rPr>
+          <w:rPr>
+            <w:rFonts w:ascii="Cambria Math" w:hAnsi="Cambria Math"/>
+            <w:lang w:val="en-US"/>
+          </w:rPr>
+          <m:t>x</m:t>
+        </m:r>
+      </m:oMath>
+      <w:r>
+        <w:rPr>
+          <w:rFonts w:eastAsiaTheme="minorEastAsia"/>
+          <w:b/>
+          <w:lang w:val="en-US"/>
+        </w:rPr>
+        <w:t xml:space="preserve"> </w:t>
+      </w:r>
+      <w:r>
+        <w:rPr>
+          <w:rFonts w:eastAsiaTheme="minorEastAsia"/>
+          <w:lang w:val="en-US"/>
+        </w:rPr>
+        <w:t xml:space="preserve">is classified by increasing </w:t>
+      </w:r>
+      <m:oMath>
+        <m:r>
+          <w:rPr>
+            <w:rFonts w:ascii="Cambria Math" w:hAnsi="Cambria Math"/>
+            <w:lang w:val="en-US"/>
+          </w:rPr>
+          <m:t>V(</m:t>
+        </m:r>
+        <m:r>
+          <m:rPr>
+            <m:sty m:val="bi"/>
+          </m:rPr>
+          <w:rPr>
+            <w:rFonts w:ascii="Cambria Math" w:hAnsi="Cambria Math"/>
+            <w:lang w:val="en-US"/>
+          </w:rPr>
+          <m:t>x</m:t>
+        </m:r>
+        <m:r>
+          <w:rPr>
+            <w:rFonts w:ascii="Cambria Math" w:hAnsi="Cambria Math"/>
+            <w:lang w:val="en-US"/>
+          </w:rPr>
+          <m:t>)</m:t>
+        </m:r>
+      </m:oMath>
+      <w:r>
+        <w:rPr>
+          <w:rFonts w:eastAsiaTheme="minorEastAsia"/>
+          <w:lang w:val="en-US"/>
+        </w:rPr>
+        <w:t xml:space="preserve"> until the sphere contains exactly </w:t>
+      </w:r>
+      <m:oMath>
+        <m:r>
+          <w:rPr>
+            <w:rFonts w:ascii="Cambria Math" w:hAnsi="Cambria Math"/>
+            <w:lang w:val="en-US"/>
+          </w:rPr>
+          <m:t>K</m:t>
+        </m:r>
+      </m:oMath>
+      <w:r>
+        <w:rPr>
+          <w:rFonts w:eastAsiaTheme="minorEastAsia"/>
+          <w:lang w:val="en-US"/>
+        </w:rPr>
+        <w:t xml:space="preserve"> data points and </w:t>
+      </w:r>
+      <w:r>
+        <w:rPr>
+          <w:rFonts w:eastAsiaTheme="minorEastAsia"/>
+          <w:lang w:val="en-US"/>
+        </w:rPr>
+        <w:t>assigning</w:t>
+      </w:r>
+      <w:r>
+        <w:rPr>
+          <w:rFonts w:eastAsiaTheme="minorEastAsia"/>
+          <w:lang w:val="en-US"/>
+        </w:rPr>
+        <w:t xml:space="preserve"> the majority class of all data points in the sphere </w:t>
+      </w:r>
+      <w:proofErr w:type="gramStart"/>
+      <w:r>
+        <w:rPr>
+          <w:rFonts w:eastAsiaTheme="minorEastAsia"/>
+          <w:lang w:val="en-US"/>
+        </w:rPr>
+        <w:t xml:space="preserve">to </w:t>
+      </w:r>
+      <w:proofErr w:type="gramEnd"/>
+      <m:oMath>
+        <m:r>
+          <m:rPr>
+            <m:sty m:val="bi"/>
+          </m:rPr>
+          <w:rPr>
+            <w:rFonts w:ascii="Cambria Math" w:hAnsi="Cambria Math"/>
+            <w:lang w:val="en-US"/>
+          </w:rPr>
+          <m:t>x</m:t>
+        </m:r>
+      </m:oMath>
+      <w:r>
+        <w:rPr>
+          <w:rFonts w:eastAsiaTheme="minorEastAsia"/>
+          <w:lang w:val="en-US"/>
+        </w:rPr>
+        <w:t>.</w:t>
+      </w:r>
+    </w:p>
+    <w:p>
+      <w:pPr>
+        <w:jc w:val="both"/>
+        <w:rPr>
+          <w:rFonts w:eastAsiaTheme="minorEastAsia"/>
+          <w:lang w:val="en-US"/>
+        </w:rPr>
+      </w:pPr>
+      <w:r>
+        <w:rPr>
+          <w:rFonts w:eastAsiaTheme="minorEastAsia"/>
+          <w:lang w:val="en-US"/>
+        </w:rPr>
+        <w:t xml:space="preserve">In an adaption of the </w:t>
+      </w:r>
+      <w:r>
+        <w:rPr>
+          <w:i/>
+          <w:lang w:val="en-US"/>
+        </w:rPr>
+        <w:t>K-Nearest-Neighbor</w:t>
+      </w:r>
+      <w:r>
+        <w:rPr>
+          <w:i/>
+          <w:lang w:val="en-US"/>
+        </w:rPr>
+        <w:t xml:space="preserve"> </w:t>
+      </w:r>
+      <w:r>
+        <w:rPr>
+          <w:lang w:val="en-US"/>
+        </w:rPr>
+        <w:t>method to semi</w:t>
+      </w:r>
+      <w:r>
+        <w:rPr>
+          <w:lang w:val="en-US"/>
+        </w:rPr>
+        <w:t>-</w:t>
+      </w:r>
+      <w:r>
+        <w:rPr>
+          <w:lang w:val="en-US"/>
+        </w:rPr>
+        <w:t xml:space="preserve">supervised problems introduced by Tax </w:t>
+      </w:r>
+      <w:sdt>
+        <w:sdtPr>
+          <w:rPr>
+            <w:lang w:val="en-US"/>
+          </w:rPr>
+          <w:id w:val="426306733"/>
+          <w:citation/>
+        </w:sdtPr>
+        <w:sdtContent>
+          <w:r>
+            <w:rPr>
+              <w:lang w:val="en-US"/>
+            </w:rPr>
+            <w:fldChar w:fldCharType="begin"/>
+          </w:r>
+          <w:r>
+            <w:rPr>
+              <w:lang w:val="en-US"/>
+            </w:rPr>
+            <w:instrText xml:space="preserve"> CITATION Tax01 \l 1031 </w:instrText>
+          </w:r>
+          <w:r>
+            <w:rPr>
+              <w:lang w:val="en-US"/>
+            </w:rPr>
+            <w:fldChar w:fldCharType="separate"/>
+          </w:r>
+          <w:r>
+            <w:rPr>
+              <w:noProof/>
+              <w:lang w:val="en-US"/>
+            </w:rPr>
+            <w:t>(Tax M. J., 2001)</w:t>
+          </w:r>
+          <w:r>
+            <w:rPr>
+              <w:lang w:val="en-US"/>
+            </w:rPr>
+            <w:fldChar w:fldCharType="end"/>
+          </w:r>
+        </w:sdtContent>
+      </w:sdt>
+      <w:r>
+        <w:rPr>
+          <w:lang w:val="en-US"/>
+        </w:rPr>
+        <w:t xml:space="preserve">, </w:t>
+      </w:r>
+      <w:r>
+        <w:rPr>
+          <w:lang w:val="en-US"/>
+        </w:rPr>
+        <w:t xml:space="preserve">a test object </w:t>
+      </w:r>
+      <m:oMath>
+        <m:r>
+          <m:rPr>
+            <m:sty m:val="bi"/>
+          </m:rPr>
+          <w:rPr>
+            <w:rFonts w:ascii="Cambria Math" w:hAnsi="Cambria Math"/>
+            <w:lang w:val="en-US"/>
+          </w:rPr>
+          <m:t>x</m:t>
+        </m:r>
+      </m:oMath>
+      <w:r>
+        <w:rPr>
+          <w:rFonts w:eastAsiaTheme="minorEastAsia"/>
+          <w:b/>
+          <w:lang w:val="en-US"/>
+        </w:rPr>
+        <w:t xml:space="preserve"> </w:t>
+      </w:r>
+      <w:r>
+        <w:rPr>
+          <w:rFonts w:eastAsiaTheme="minorEastAsia"/>
+          <w:lang w:val="en-US"/>
+        </w:rPr>
+        <w:t xml:space="preserve">is accepted when its local density is larger than or equal to the local density of its </w:t>
+      </w:r>
+      <w:r>
+        <w:rPr>
+          <w:rFonts w:eastAsiaTheme="minorEastAsia"/>
+          <w:i/>
+          <w:lang w:val="en-US"/>
+        </w:rPr>
+        <w:t xml:space="preserve">k </w:t>
+      </w:r>
+      <w:r>
+        <w:rPr>
+          <w:rFonts w:eastAsiaTheme="minorEastAsia"/>
+          <w:lang w:val="en-US"/>
+        </w:rPr>
+        <w:t>neighbors.</w:t>
+      </w:r>
+      <w:r>
+        <w:rPr>
+          <w:rFonts w:eastAsiaTheme="minorEastAsia"/>
+          <w:lang w:val="en-US"/>
+        </w:rPr>
+        <w:t xml:space="preserve"> In the case of </w:t>
+      </w:r>
+      <m:oMath>
+        <m:r>
+          <w:rPr>
+            <w:rFonts w:ascii="Cambria Math" w:hAnsi="Cambria Math"/>
+            <w:lang w:val="en-US"/>
+          </w:rPr>
+          <m:t>K</m:t>
+        </m:r>
+        <m:r>
+          <w:rPr>
+            <w:rFonts w:ascii="Cambria Math" w:hAnsi="Cambria Math"/>
+            <w:lang w:val="en-US"/>
+          </w:rPr>
+          <m:t>=1</m:t>
+        </m:r>
+      </m:oMath>
+      <w:r>
+        <w:rPr>
+          <w:rFonts w:eastAsiaTheme="minorEastAsia"/>
+          <w:lang w:val="en-US"/>
+        </w:rPr>
+        <w:t xml:space="preserve"> </w:t>
+      </w:r>
+      <w:r>
+        <w:rPr>
+          <w:rFonts w:eastAsiaTheme="minorEastAsia"/>
+          <w:lang w:val="en-US"/>
+        </w:rPr>
+        <w:t>t</w:t>
+      </w:r>
+      <w:r>
+        <w:rPr>
+          <w:rFonts w:eastAsiaTheme="minorEastAsia"/>
+          <w:lang w:val="en-US"/>
+        </w:rPr>
+        <w:t xml:space="preserve">he corresponding classification function is given by </w:t>
+      </w:r>
+    </w:p>
+    <w:p>
+      <w:pPr>
+        <w:jc w:val="both"/>
+        <w:rPr>
+          <w:rFonts w:eastAsiaTheme="minorEastAsia"/>
+          <w:lang w:val="en-US"/>
+        </w:rPr>
+      </w:pPr>
+      <m:oMathPara>
+        <m:oMath>
+          <m:r>
+            <w:rPr>
+              <w:rFonts w:ascii="Cambria Math" w:eastAsiaTheme="minorEastAsia" w:hAnsi="Cambria Math"/>
+              <w:lang w:val="en-US"/>
+            </w:rPr>
+            <w:lastRenderedPageBreak/>
+            <m:t>f</m:t>
+          </m:r>
+          <m:d>
+            <m:dPr>
+              <m:ctrlPr>
+                <w:rPr>
+                  <w:rFonts w:ascii="Cambria Math" w:eastAsiaTheme="minorEastAsia" w:hAnsi="Cambria Math"/>
+                  <w:i/>
+                  <w:lang w:val="en-US"/>
+                </w:rPr>
+              </m:ctrlPr>
+            </m:dPr>
+            <m:e>
+              <m:r>
+                <m:rPr>
+                  <m:sty m:val="bi"/>
+                </m:rPr>
+                <w:rPr>
+                  <w:rFonts w:ascii="Cambria Math" w:eastAsiaTheme="minorEastAsia" w:hAnsi="Cambria Math"/>
+                  <w:lang w:val="en-US"/>
+                </w:rPr>
+                <m:t>x</m:t>
+              </m:r>
+            </m:e>
+          </m:d>
+          <m:r>
+            <w:rPr>
+              <w:rFonts w:ascii="Cambria Math" w:eastAsiaTheme="minorEastAsia" w:hAnsi="Cambria Math"/>
+              <w:lang w:val="en-US"/>
+            </w:rPr>
+            <m:t>=I</m:t>
+          </m:r>
+          <m:d>
+            <m:dPr>
+              <m:ctrlPr>
+                <w:rPr>
+                  <w:rFonts w:ascii="Cambria Math" w:eastAsiaTheme="minorEastAsia" w:hAnsi="Cambria Math"/>
+                  <w:i/>
+                  <w:lang w:val="en-US"/>
+                </w:rPr>
+              </m:ctrlPr>
+            </m:dPr>
+            <m:e>
+              <m:f>
+                <m:fPr>
+                  <m:ctrlPr>
+                    <w:rPr>
+                      <w:rFonts w:ascii="Cambria Math" w:eastAsiaTheme="minorEastAsia" w:hAnsi="Cambria Math"/>
+                      <w:i/>
+                      <w:lang w:val="en-US"/>
+                    </w:rPr>
+                  </m:ctrlPr>
+                </m:fPr>
+                <m:num>
+                  <m:d>
+                    <m:dPr>
+                      <m:begChr m:val="‖"/>
+                      <m:endChr m:val="‖"/>
+                      <m:ctrlPr>
+                        <w:rPr>
+                          <w:rFonts w:ascii="Cambria Math" w:eastAsiaTheme="minorEastAsia" w:hAnsi="Cambria Math"/>
+                          <w:i/>
+                          <w:lang w:val="en-US"/>
+                        </w:rPr>
+                      </m:ctrlPr>
+                    </m:dPr>
+                    <m:e>
+                      <m:d>
+                        <m:dPr>
+                          <m:ctrlPr>
+                            <w:rPr>
+                              <w:rFonts w:ascii="Cambria Math" w:eastAsiaTheme="minorEastAsia" w:hAnsi="Cambria Math"/>
+                              <w:i/>
+                              <w:lang w:val="en-US"/>
+                            </w:rPr>
+                          </m:ctrlPr>
+                        </m:dPr>
+                        <m:e>
+                          <m:r>
+                            <m:rPr>
+                              <m:sty m:val="bi"/>
+                            </m:rPr>
+                            <w:rPr>
+                              <w:rFonts w:ascii="Cambria Math" w:eastAsiaTheme="minorEastAsia" w:hAnsi="Cambria Math"/>
+                              <w:lang w:val="en-US"/>
+                            </w:rPr>
+                            <m:t>x</m:t>
+                          </m:r>
+                        </m:e>
+                      </m:d>
+                      <m:r>
+                        <w:rPr>
+                          <w:rFonts w:ascii="Cambria Math" w:eastAsiaTheme="minorEastAsia" w:hAnsi="Cambria Math"/>
+                          <w:lang w:val="en-US"/>
+                        </w:rPr>
+                        <m:t>-NN</m:t>
+                      </m:r>
+                      <m:d>
+                        <m:dPr>
+                          <m:ctrlPr>
+                            <w:rPr>
+                              <w:rFonts w:ascii="Cambria Math" w:eastAsiaTheme="minorEastAsia" w:hAnsi="Cambria Math"/>
+                              <w:i/>
+                              <w:lang w:val="en-US"/>
+                            </w:rPr>
+                          </m:ctrlPr>
+                        </m:dPr>
+                        <m:e>
+                          <m:r>
+                            <m:rPr>
+                              <m:sty m:val="bi"/>
+                            </m:rPr>
+                            <w:rPr>
+                              <w:rFonts w:ascii="Cambria Math" w:eastAsiaTheme="minorEastAsia" w:hAnsi="Cambria Math"/>
+                              <w:lang w:val="en-US"/>
+                            </w:rPr>
+                            <m:t>x</m:t>
+                          </m:r>
+                        </m:e>
+                      </m:d>
+                    </m:e>
+                  </m:d>
+                </m:num>
+                <m:den>
+                  <m:d>
+                    <m:dPr>
+                      <m:begChr m:val="‖"/>
+                      <m:endChr m:val="‖"/>
+                      <m:ctrlPr>
+                        <w:rPr>
+                          <w:rFonts w:ascii="Cambria Math" w:eastAsiaTheme="minorEastAsia" w:hAnsi="Cambria Math"/>
+                          <w:i/>
+                          <w:lang w:val="en-US"/>
+                        </w:rPr>
+                      </m:ctrlPr>
+                    </m:dPr>
+                    <m:e>
+                      <m:r>
+                        <w:rPr>
+                          <w:rFonts w:ascii="Cambria Math" w:eastAsiaTheme="minorEastAsia" w:hAnsi="Cambria Math"/>
+                          <w:lang w:val="en-US"/>
+                        </w:rPr>
+                        <m:t>NN</m:t>
+                      </m:r>
+                      <m:d>
+                        <m:dPr>
+                          <m:ctrlPr>
+                            <w:rPr>
+                              <w:rFonts w:ascii="Cambria Math" w:eastAsiaTheme="minorEastAsia" w:hAnsi="Cambria Math"/>
+                              <w:i/>
+                              <w:lang w:val="en-US"/>
+                            </w:rPr>
+                          </m:ctrlPr>
+                        </m:dPr>
+                        <m:e>
+                          <m:r>
+                            <m:rPr>
+                              <m:sty m:val="bi"/>
+                            </m:rPr>
+                            <w:rPr>
+                              <w:rFonts w:ascii="Cambria Math" w:eastAsiaTheme="minorEastAsia" w:hAnsi="Cambria Math"/>
+                              <w:lang w:val="en-US"/>
+                            </w:rPr>
+                            <m:t>x</m:t>
+                          </m:r>
+                        </m:e>
+                      </m:d>
+                      <m:r>
+                        <w:rPr>
+                          <w:rFonts w:ascii="Cambria Math" w:eastAsiaTheme="minorEastAsia" w:hAnsi="Cambria Math"/>
+                          <w:lang w:val="en-US"/>
+                        </w:rPr>
+                        <m:t>-</m:t>
+                      </m:r>
+                      <m:r>
+                        <w:rPr>
+                          <w:rFonts w:ascii="Cambria Math" w:eastAsiaTheme="minorEastAsia" w:hAnsi="Cambria Math"/>
+                          <w:lang w:val="en-US"/>
+                        </w:rPr>
+                        <m:t>NN</m:t>
+                      </m:r>
+                      <m:d>
+                        <m:dPr>
+                          <m:ctrlPr>
+                            <w:rPr>
+                              <w:rFonts w:ascii="Cambria Math" w:eastAsiaTheme="minorEastAsia" w:hAnsi="Cambria Math"/>
+                              <w:i/>
+                              <w:lang w:val="en-US"/>
+                            </w:rPr>
+                          </m:ctrlPr>
+                        </m:dPr>
+                        <m:e>
+                          <m:r>
+                            <w:rPr>
+                              <w:rFonts w:ascii="Cambria Math" w:eastAsiaTheme="minorEastAsia" w:hAnsi="Cambria Math"/>
+                              <w:lang w:val="en-US"/>
+                            </w:rPr>
+                            <m:t>NN</m:t>
+                          </m:r>
+                          <m:d>
+                            <m:dPr>
+                              <m:ctrlPr>
+                                <w:rPr>
+                                  <w:rFonts w:ascii="Cambria Math" w:eastAsiaTheme="minorEastAsia" w:hAnsi="Cambria Math"/>
+                                  <w:i/>
+                                  <w:lang w:val="en-US"/>
+                                </w:rPr>
+                              </m:ctrlPr>
+                            </m:dPr>
+                            <m:e>
+                              <m:r>
+                                <m:rPr>
+                                  <m:sty m:val="bi"/>
+                                </m:rPr>
+                                <w:rPr>
+                                  <w:rFonts w:ascii="Cambria Math" w:eastAsiaTheme="minorEastAsia" w:hAnsi="Cambria Math"/>
+                                  <w:lang w:val="en-US"/>
+                                </w:rPr>
+                                <m:t>x</m:t>
+                              </m:r>
+                            </m:e>
+                          </m:d>
+                        </m:e>
+                      </m:d>
+                    </m:e>
+                  </m:d>
+                </m:den>
+              </m:f>
+              <m:r>
+                <w:rPr>
+                  <w:rFonts w:ascii="Cambria Math" w:eastAsiaTheme="minorEastAsia" w:hAnsi="Cambria Math"/>
+                  <w:lang w:val="en-US"/>
+                </w:rPr>
+                <m:t>≤1</m:t>
+              </m:r>
+            </m:e>
+          </m:d>
+        </m:oMath>
+      </m:oMathPara>
+    </w:p>
+    <w:p>
+      <w:pPr>
+        <w:jc w:val="both"/>
+        <w:rPr>
+          <w:rFonts w:eastAsiaTheme="minorEastAsia"/>
+          <w:lang w:val="en-US"/>
+        </w:rPr>
+      </w:pPr>
+    </w:p>
+    <w:p>
+      <w:pPr>
+        <w:jc w:val="both"/>
+        <w:rPr>
+          <w:rFonts w:eastAsiaTheme="minorEastAsia"/>
+          <w:lang w:val="en-US"/>
+        </w:rPr>
+      </w:pPr>
+      <w:r>
+        <w:rPr>
+          <w:rFonts w:eastAsiaTheme="minorEastAsia"/>
+          <w:lang w:val="en-US"/>
+        </w:rPr>
+        <w:t xml:space="preserve">Where </w:t>
+      </w:r>
+      <m:oMath>
+        <m:r>
+          <w:rPr>
+            <w:rFonts w:ascii="Cambria Math" w:eastAsiaTheme="minorEastAsia" w:hAnsi="Cambria Math"/>
+            <w:lang w:val="en-US"/>
+          </w:rPr>
+          <m:t>NN</m:t>
+        </m:r>
+        <m:d>
+          <m:dPr>
+            <m:ctrlPr>
+              <w:rPr>
+                <w:rFonts w:ascii="Cambria Math" w:eastAsiaTheme="minorEastAsia" w:hAnsi="Cambria Math"/>
+                <w:i/>
+                <w:lang w:val="en-US"/>
+              </w:rPr>
+            </m:ctrlPr>
+          </m:dPr>
+          <m:e>
+            <m:r>
+              <m:rPr>
+                <m:sty m:val="bi"/>
+              </m:rPr>
+              <w:rPr>
+                <w:rFonts w:ascii="Cambria Math" w:eastAsiaTheme="minorEastAsia" w:hAnsi="Cambria Math"/>
+                <w:lang w:val="en-US"/>
+              </w:rPr>
+              <m:t>x</m:t>
+            </m:r>
+          </m:e>
+        </m:d>
+      </m:oMath>
+      <w:r>
+        <w:rPr>
+          <w:rFonts w:eastAsiaTheme="minorEastAsia"/>
+          <w:lang w:val="en-US"/>
+        </w:rPr>
+        <w:t xml:space="preserve"> is the nearest neighbor of </w:t>
+      </w:r>
+      <m:oMath>
+        <m:r>
+          <m:rPr>
+            <m:sty m:val="bi"/>
+          </m:rPr>
+          <w:rPr>
+            <w:rFonts w:ascii="Cambria Math" w:eastAsiaTheme="minorEastAsia" w:hAnsi="Cambria Math"/>
+            <w:lang w:val="en-US"/>
+          </w:rPr>
+          <m:t>x</m:t>
+        </m:r>
+      </m:oMath>
+      <w:r>
+        <w:rPr>
+          <w:rFonts w:eastAsiaTheme="minorEastAsia"/>
+          <w:b/>
+          <w:lang w:val="en-US"/>
+        </w:rPr>
+        <w:t xml:space="preserve"> </w:t>
+      </w:r>
+      <w:r>
+        <w:rPr>
+          <w:rFonts w:eastAsiaTheme="minorEastAsia"/>
+          <w:lang w:val="en-US"/>
+        </w:rPr>
+        <w:t xml:space="preserve">in the training set and </w:t>
+      </w:r>
+      <m:oMath>
+        <m:r>
+          <w:rPr>
+            <w:rFonts w:ascii="Cambria Math" w:eastAsiaTheme="minorEastAsia" w:hAnsi="Cambria Math"/>
+            <w:lang w:val="en-US"/>
+          </w:rPr>
+          <m:t>I</m:t>
+        </m:r>
+        <m:d>
+          <m:dPr>
+            <m:ctrlPr>
+              <w:rPr>
+                <w:rFonts w:ascii="Cambria Math" w:eastAsiaTheme="minorEastAsia" w:hAnsi="Cambria Math"/>
+                <w:i/>
+                <w:lang w:val="en-US"/>
+              </w:rPr>
+            </m:ctrlPr>
+          </m:dPr>
+          <m:e>
+            <m:r>
+              <w:rPr>
+                <w:rFonts w:ascii="Cambria Math" w:eastAsiaTheme="minorEastAsia" w:hAnsi="Cambria Math"/>
+                <w:lang w:val="en-US"/>
+              </w:rPr>
+              <m:t>∙</m:t>
+            </m:r>
+          </m:e>
+        </m:d>
+      </m:oMath>
+      <w:r>
+        <w:rPr>
+          <w:rFonts w:eastAsiaTheme="minorEastAsia"/>
+          <w:lang w:val="en-US"/>
+        </w:rPr>
+        <w:t xml:space="preserve"> is the indicator function which is 1 if the inequality in … </w:t>
+      </w:r>
+      <w:r>
+        <w:rPr>
+          <w:rFonts w:eastAsiaTheme="minorEastAsia"/>
+          <w:lang w:val="en-US"/>
+        </w:rPr>
+        <w:t>is true</w:t>
+      </w:r>
+      <w:r>
+        <w:rPr>
+          <w:rFonts w:eastAsiaTheme="minorEastAsia"/>
+          <w:lang w:val="en-US"/>
+        </w:rPr>
+        <w:t>, and 0 otherwise.</w:t>
       </w:r>
     </w:p>
     <w:p>
@@ -21213,6 +22206,1332 @@
         </w:rPr>
         <w:t xml:space="preserve"> Window Data Description </w:t>
       </w:r>
+    </w:p>
+    <w:p>
+      <w:pPr>
+        <w:jc w:val="both"/>
+        <w:rPr>
+          <w:rFonts w:eastAsiaTheme="minorEastAsia"/>
+          <w:lang w:val="en-US"/>
+        </w:rPr>
+      </w:pPr>
+      <w:proofErr w:type="spellStart"/>
+      <w:r>
+        <w:rPr>
+          <w:i/>
+          <w:lang w:val="en-US"/>
+        </w:rPr>
+        <w:t>Parzen</w:t>
+      </w:r>
+      <w:proofErr w:type="spellEnd"/>
+      <w:r>
+        <w:rPr>
+          <w:i/>
+          <w:lang w:val="en-US"/>
+        </w:rPr>
+        <w:t xml:space="preserve"> Window </w:t>
+      </w:r>
+      <w:r>
+        <w:rPr>
+          <w:lang w:val="en-US"/>
+        </w:rPr>
+        <w:t>is a density estimation method where a kernel is centered on each of the</w:t>
+      </w:r>
+      <w:r>
+        <w:rPr>
+          <w:lang w:val="en-US"/>
+        </w:rPr>
+        <w:t xml:space="preserve"> </w:t>
+      </w:r>
+      <m:oMath>
+        <m:r>
+          <w:rPr>
+            <w:rFonts w:ascii="Cambria Math" w:hAnsi="Cambria Math"/>
+            <w:lang w:val="en-US"/>
+          </w:rPr>
+          <m:t>N</m:t>
+        </m:r>
+      </m:oMath>
+      <w:r>
+        <w:rPr>
+          <w:lang w:val="en-US"/>
+        </w:rPr>
+        <w:t xml:space="preserve"> training data objects and the density at a test point </w:t>
+      </w:r>
+      <w:r>
+        <w:rPr>
+          <w:rFonts w:eastAsiaTheme="minorEastAsia"/>
+          <w:b/>
+          <w:lang w:val="en-US"/>
+        </w:rPr>
+        <w:t xml:space="preserve"> </w:t>
+      </w:r>
+      <m:oMath>
+        <m:r>
+          <m:rPr>
+            <m:sty m:val="bi"/>
+          </m:rPr>
+          <w:rPr>
+            <w:rFonts w:ascii="Cambria Math" w:eastAsiaTheme="minorEastAsia" w:hAnsi="Cambria Math"/>
+            <w:lang w:val="en-US"/>
+          </w:rPr>
+          <m:t>x</m:t>
+        </m:r>
+      </m:oMath>
+      <w:r>
+        <w:rPr>
+          <w:rFonts w:eastAsiaTheme="minorEastAsia"/>
+          <w:b/>
+          <w:lang w:val="en-US"/>
+        </w:rPr>
+        <w:t xml:space="preserve"> </w:t>
+      </w:r>
+      <w:r>
+        <w:rPr>
+          <w:rFonts w:eastAsiaTheme="minorEastAsia"/>
+          <w:lang w:val="en-US"/>
+        </w:rPr>
+        <w:t xml:space="preserve">is estimated by accumulating the kernel functions with input </w:t>
+      </w:r>
+      <m:oMath>
+        <m:r>
+          <m:rPr>
+            <m:sty m:val="bi"/>
+          </m:rPr>
+          <w:rPr>
+            <w:rFonts w:ascii="Cambria Math" w:eastAsiaTheme="minorEastAsia" w:hAnsi="Cambria Math"/>
+            <w:lang w:val="en-US"/>
+          </w:rPr>
+          <m:t>x</m:t>
+        </m:r>
+      </m:oMath>
+      <w:r>
+        <w:rPr>
+          <w:rFonts w:eastAsiaTheme="minorEastAsia"/>
+          <w:b/>
+          <w:lang w:val="en-US"/>
+        </w:rPr>
+        <w:t xml:space="preserve"> </w:t>
+      </w:r>
+      <w:r>
+        <w:rPr>
+          <w:rFonts w:eastAsiaTheme="minorEastAsia"/>
+          <w:lang w:val="en-US"/>
+        </w:rPr>
+        <w:t xml:space="preserve">over all training data points. </w:t>
+      </w:r>
+      <w:r>
+        <w:rPr>
+          <w:rFonts w:eastAsiaTheme="minorEastAsia"/>
+          <w:lang w:val="en-US"/>
+        </w:rPr>
+        <w:t xml:space="preserve">In its general form, a </w:t>
+      </w:r>
+      <w:proofErr w:type="spellStart"/>
+      <w:r>
+        <w:rPr>
+          <w:rFonts w:eastAsiaTheme="minorEastAsia"/>
+          <w:i/>
+          <w:lang w:val="en-US"/>
+        </w:rPr>
+        <w:t>Parzen</w:t>
+      </w:r>
+      <w:proofErr w:type="spellEnd"/>
+      <w:r>
+        <w:rPr>
+          <w:rFonts w:eastAsiaTheme="minorEastAsia"/>
+          <w:i/>
+          <w:lang w:val="en-US"/>
+        </w:rPr>
+        <w:t xml:space="preserve"> Window </w:t>
+      </w:r>
+      <w:r>
+        <w:rPr>
+          <w:rFonts w:eastAsiaTheme="minorEastAsia"/>
+          <w:lang w:val="en-US"/>
+        </w:rPr>
+        <w:t xml:space="preserve">estimator is given by </w:t>
+      </w:r>
+      <w:sdt>
+        <w:sdtPr>
+          <w:rPr>
+            <w:rFonts w:eastAsiaTheme="minorEastAsia"/>
+            <w:lang w:val="en-US"/>
+          </w:rPr>
+          <w:id w:val="-768696210"/>
+          <w:citation/>
+        </w:sdtPr>
+        <w:sdtContent>
+          <w:r>
+            <w:rPr>
+              <w:rFonts w:eastAsiaTheme="minorEastAsia"/>
+              <w:lang w:val="en-US"/>
+            </w:rPr>
+            <w:fldChar w:fldCharType="begin"/>
+          </w:r>
+          <w:r>
+            <w:rPr>
+              <w:rFonts w:eastAsiaTheme="minorEastAsia"/>
+              <w:lang w:val="en-US"/>
+            </w:rPr>
+            <w:instrText xml:space="preserve"> CITATION Chr09 \l 1031 </w:instrText>
+          </w:r>
+          <w:r>
+            <w:rPr>
+              <w:rFonts w:eastAsiaTheme="minorEastAsia"/>
+              <w:lang w:val="en-US"/>
+            </w:rPr>
+            <w:fldChar w:fldCharType="separate"/>
+          </w:r>
+          <w:r>
+            <w:rPr>
+              <w:rFonts w:eastAsiaTheme="minorEastAsia"/>
+              <w:noProof/>
+              <w:lang w:val="en-US"/>
+            </w:rPr>
+            <w:t>(Bishop C. M., 2009)</w:t>
+          </w:r>
+          <w:r>
+            <w:rPr>
+              <w:rFonts w:eastAsiaTheme="minorEastAsia"/>
+              <w:lang w:val="en-US"/>
+            </w:rPr>
+            <w:fldChar w:fldCharType="end"/>
+          </w:r>
+        </w:sdtContent>
+      </w:sdt>
+    </w:p>
+    <w:p>
+      <w:pPr>
+        <w:jc w:val="both"/>
+        <w:rPr>
+          <w:rFonts w:eastAsiaTheme="minorEastAsia"/>
+          <w:lang w:val="en-US"/>
+        </w:rPr>
+      </w:pPr>
+      <m:oMathPara>
+        <m:oMath>
+          <m:acc>
+            <m:accPr>
+              <m:ctrlPr>
+                <w:rPr>
+                  <w:rFonts w:ascii="Cambria Math" w:hAnsi="Cambria Math"/>
+                  <w:i/>
+                  <w:lang w:val="en-US"/>
+                </w:rPr>
+              </m:ctrlPr>
+            </m:accPr>
+            <m:e>
+              <m:r>
+                <w:rPr>
+                  <w:rFonts w:ascii="Cambria Math" w:hAnsi="Cambria Math"/>
+                  <w:lang w:val="en-US"/>
+                </w:rPr>
+                <m:t>p</m:t>
+              </m:r>
+            </m:e>
+          </m:acc>
+          <m:d>
+            <m:dPr>
+              <m:ctrlPr>
+                <w:rPr>
+                  <w:rFonts w:ascii="Cambria Math" w:hAnsi="Cambria Math"/>
+                  <w:i/>
+                  <w:lang w:val="en-US"/>
+                </w:rPr>
+              </m:ctrlPr>
+            </m:dPr>
+            <m:e>
+              <m:r>
+                <m:rPr>
+                  <m:sty m:val="bi"/>
+                </m:rPr>
+                <w:rPr>
+                  <w:rFonts w:ascii="Cambria Math" w:hAnsi="Cambria Math"/>
+                  <w:lang w:val="en-US"/>
+                </w:rPr>
+                <m:t>x</m:t>
+              </m:r>
+              <m:ctrlPr>
+                <w:rPr>
+                  <w:rFonts w:ascii="Cambria Math" w:hAnsi="Cambria Math"/>
+                  <w:b/>
+                  <w:i/>
+                  <w:lang w:val="en-US"/>
+                </w:rPr>
+              </m:ctrlPr>
+            </m:e>
+          </m:d>
+          <m:r>
+            <w:rPr>
+              <w:rFonts w:ascii="Cambria Math" w:hAnsi="Cambria Math"/>
+              <w:lang w:val="en-US"/>
+            </w:rPr>
+            <m:t>=</m:t>
+          </m:r>
+          <m:f>
+            <m:fPr>
+              <m:ctrlPr>
+                <w:rPr>
+                  <w:rFonts w:ascii="Cambria Math" w:hAnsi="Cambria Math"/>
+                  <w:i/>
+                  <w:lang w:val="en-US"/>
+                </w:rPr>
+              </m:ctrlPr>
+            </m:fPr>
+            <m:num>
+              <m:r>
+                <w:rPr>
+                  <w:rFonts w:ascii="Cambria Math" w:hAnsi="Cambria Math"/>
+                  <w:lang w:val="en-US"/>
+                </w:rPr>
+                <m:t>1</m:t>
+              </m:r>
+            </m:num>
+            <m:den>
+              <m:r>
+                <w:rPr>
+                  <w:rFonts w:ascii="Cambria Math" w:hAnsi="Cambria Math"/>
+                  <w:lang w:val="en-US"/>
+                </w:rPr>
+                <m:t>N</m:t>
+              </m:r>
+            </m:den>
+          </m:f>
+          <m:nary>
+            <m:naryPr>
+              <m:chr m:val="∑"/>
+              <m:limLoc m:val="undOvr"/>
+              <m:ctrlPr>
+                <w:rPr>
+                  <w:rFonts w:ascii="Cambria Math" w:hAnsi="Cambria Math"/>
+                  <w:i/>
+                  <w:lang w:val="en-US"/>
+                </w:rPr>
+              </m:ctrlPr>
+            </m:naryPr>
+            <m:sub>
+              <m:r>
+                <w:rPr>
+                  <w:rFonts w:ascii="Cambria Math" w:hAnsi="Cambria Math"/>
+                  <w:lang w:val="en-US"/>
+                </w:rPr>
+                <m:t>n=1</m:t>
+              </m:r>
+            </m:sub>
+            <m:sup>
+              <m:r>
+                <w:rPr>
+                  <w:rFonts w:ascii="Cambria Math" w:hAnsi="Cambria Math"/>
+                  <w:lang w:val="en-US"/>
+                </w:rPr>
+                <m:t>N</m:t>
+              </m:r>
+            </m:sup>
+            <m:e>
+              <m:f>
+                <m:fPr>
+                  <m:ctrlPr>
+                    <w:rPr>
+                      <w:rFonts w:ascii="Cambria Math" w:hAnsi="Cambria Math"/>
+                      <w:i/>
+                      <w:lang w:val="en-US"/>
+                    </w:rPr>
+                  </m:ctrlPr>
+                </m:fPr>
+                <m:num>
+                  <m:r>
+                    <w:rPr>
+                      <w:rFonts w:ascii="Cambria Math" w:hAnsi="Cambria Math"/>
+                      <w:lang w:val="en-US"/>
+                    </w:rPr>
+                    <m:t>1</m:t>
+                  </m:r>
+                </m:num>
+                <m:den>
+                  <m:sSup>
+                    <m:sSupPr>
+                      <m:ctrlPr>
+                        <w:rPr>
+                          <w:rFonts w:ascii="Cambria Math" w:hAnsi="Cambria Math"/>
+                          <w:i/>
+                          <w:lang w:val="en-US"/>
+                        </w:rPr>
+                      </m:ctrlPr>
+                    </m:sSupPr>
+                    <m:e>
+                      <m:r>
+                        <w:rPr>
+                          <w:rFonts w:ascii="Cambria Math" w:hAnsi="Cambria Math"/>
+                          <w:lang w:val="en-US"/>
+                        </w:rPr>
+                        <m:t>h</m:t>
+                      </m:r>
+                    </m:e>
+                    <m:sup>
+                      <m:r>
+                        <w:rPr>
+                          <w:rFonts w:ascii="Cambria Math" w:hAnsi="Cambria Math"/>
+                          <w:lang w:val="en-US"/>
+                        </w:rPr>
+                        <m:t>D</m:t>
+                      </m:r>
+                    </m:sup>
+                  </m:sSup>
+                </m:den>
+              </m:f>
+              <m:r>
+                <w:rPr>
+                  <w:rFonts w:ascii="Cambria Math" w:hAnsi="Cambria Math"/>
+                  <w:lang w:val="en-US"/>
+                </w:rPr>
+                <m:t>k</m:t>
+              </m:r>
+              <m:d>
+                <m:dPr>
+                  <m:ctrlPr>
+                    <w:rPr>
+                      <w:rFonts w:ascii="Cambria Math" w:hAnsi="Cambria Math"/>
+                      <w:i/>
+                      <w:lang w:val="en-US"/>
+                    </w:rPr>
+                  </m:ctrlPr>
+                </m:dPr>
+                <m:e>
+                  <m:f>
+                    <m:fPr>
+                      <m:ctrlPr>
+                        <w:rPr>
+                          <w:rFonts w:ascii="Cambria Math" w:hAnsi="Cambria Math"/>
+                          <w:i/>
+                          <w:lang w:val="en-US"/>
+                        </w:rPr>
+                      </m:ctrlPr>
+                    </m:fPr>
+                    <m:num>
+                      <m:r>
+                        <m:rPr>
+                          <m:sty m:val="bi"/>
+                        </m:rPr>
+                        <w:rPr>
+                          <w:rFonts w:ascii="Cambria Math" w:eastAsiaTheme="minorEastAsia" w:hAnsi="Cambria Math"/>
+                          <w:lang w:val="en-US"/>
+                        </w:rPr>
+                        <m:t>x</m:t>
+                      </m:r>
+                      <m:r>
+                        <w:rPr>
+                          <w:rFonts w:ascii="Cambria Math" w:eastAsiaTheme="minorEastAsia" w:hAnsi="Cambria Math"/>
+                          <w:lang w:val="en-US"/>
+                        </w:rPr>
+                        <m:t>-</m:t>
+                      </m:r>
+                      <m:sSub>
+                        <m:sSubPr>
+                          <m:ctrlPr>
+                            <w:rPr>
+                              <w:rFonts w:ascii="Cambria Math" w:eastAsiaTheme="minorEastAsia" w:hAnsi="Cambria Math"/>
+                              <w:i/>
+                              <w:lang w:val="en-US"/>
+                            </w:rPr>
+                          </m:ctrlPr>
+                        </m:sSubPr>
+                        <m:e>
+                          <m:r>
+                            <m:rPr>
+                              <m:sty m:val="bi"/>
+                            </m:rPr>
+                            <w:rPr>
+                              <w:rFonts w:ascii="Cambria Math" w:eastAsiaTheme="minorEastAsia" w:hAnsi="Cambria Math"/>
+                              <w:lang w:val="en-US"/>
+                            </w:rPr>
+                            <m:t>x</m:t>
+                          </m:r>
+                        </m:e>
+                        <m:sub>
+                          <m:r>
+                            <w:rPr>
+                              <w:rFonts w:ascii="Cambria Math" w:eastAsiaTheme="minorEastAsia" w:hAnsi="Cambria Math"/>
+                              <w:lang w:val="en-US"/>
+                            </w:rPr>
+                            <m:t>n</m:t>
+                          </m:r>
+                        </m:sub>
+                      </m:sSub>
+                    </m:num>
+                    <m:den>
+                      <m:r>
+                        <w:rPr>
+                          <w:rFonts w:ascii="Cambria Math" w:hAnsi="Cambria Math"/>
+                          <w:lang w:val="en-US"/>
+                        </w:rPr>
+                        <m:t>h</m:t>
+                      </m:r>
+                    </m:den>
+                  </m:f>
+                </m:e>
+              </m:d>
+            </m:e>
+          </m:nary>
+        </m:oMath>
+      </m:oMathPara>
+    </w:p>
+    <w:p>
+      <w:pPr>
+        <w:jc w:val="center"/>
+        <w:rPr>
+          <w:rFonts w:eastAsiaTheme="minorEastAsia"/>
+          <w:lang w:val="en-US"/>
+        </w:rPr>
+      </w:pPr>
+      <w:r>
+        <w:rPr>
+          <w:rFonts w:eastAsiaTheme="minorEastAsia"/>
+          <w:lang w:val="en-US"/>
+        </w:rPr>
+        <w:t>(5.7.1)</w:t>
+      </w:r>
+    </w:p>
+    <w:p>
+      <w:pPr>
+        <w:jc w:val="both"/>
+        <w:rPr>
+          <w:rFonts w:eastAsiaTheme="minorEastAsia"/>
+          <w:lang w:val="en-US"/>
+        </w:rPr>
+      </w:pPr>
+      <w:proofErr w:type="gramStart"/>
+      <w:r>
+        <w:rPr>
+          <w:rFonts w:eastAsiaTheme="minorEastAsia"/>
+          <w:lang w:val="en-US"/>
+        </w:rPr>
+        <w:t>where</w:t>
+      </w:r>
+      <w:proofErr w:type="gramEnd"/>
+      <w:r>
+        <w:rPr>
+          <w:rFonts w:eastAsiaTheme="minorEastAsia"/>
+          <w:lang w:val="en-US"/>
+        </w:rPr>
+        <w:t xml:space="preserve"> </w:t>
+      </w:r>
+      <m:oMath>
+        <m:sSub>
+          <m:sSubPr>
+            <m:ctrlPr>
+              <w:rPr>
+                <w:rFonts w:ascii="Cambria Math" w:eastAsiaTheme="minorEastAsia" w:hAnsi="Cambria Math"/>
+                <w:i/>
+                <w:lang w:val="en-US"/>
+              </w:rPr>
+            </m:ctrlPr>
+          </m:sSubPr>
+          <m:e>
+            <m:r>
+              <m:rPr>
+                <m:sty m:val="bi"/>
+              </m:rPr>
+              <w:rPr>
+                <w:rFonts w:ascii="Cambria Math" w:eastAsiaTheme="minorEastAsia" w:hAnsi="Cambria Math"/>
+                <w:lang w:val="en-US"/>
+              </w:rPr>
+              <m:t>x</m:t>
+            </m:r>
+          </m:e>
+          <m:sub>
+            <m:r>
+              <w:rPr>
+                <w:rFonts w:ascii="Cambria Math" w:eastAsiaTheme="minorEastAsia" w:hAnsi="Cambria Math"/>
+                <w:lang w:val="en-US"/>
+              </w:rPr>
+              <m:t>n</m:t>
+            </m:r>
+          </m:sub>
+        </m:sSub>
+      </m:oMath>
+      <w:r>
+        <w:rPr>
+          <w:rFonts w:eastAsiaTheme="minorEastAsia"/>
+          <w:lang w:val="en-US"/>
+        </w:rPr>
+        <w:t xml:space="preserve"> is the n</w:t>
+      </w:r>
+      <w:r>
+        <w:rPr>
+          <w:rFonts w:eastAsiaTheme="minorEastAsia"/>
+          <w:vertAlign w:val="superscript"/>
+          <w:lang w:val="en-US"/>
+        </w:rPr>
+        <w:t>th</w:t>
+      </w:r>
+      <w:r>
+        <w:rPr>
+          <w:rFonts w:eastAsiaTheme="minorEastAsia"/>
+          <w:lang w:val="en-US"/>
+        </w:rPr>
+        <w:t xml:space="preserve"> training point, </w:t>
+      </w:r>
+      <m:oMath>
+        <m:r>
+          <w:rPr>
+            <w:rFonts w:ascii="Cambria Math" w:hAnsi="Cambria Math"/>
+            <w:lang w:val="en-US"/>
+          </w:rPr>
+          <m:t>h</m:t>
+        </m:r>
+      </m:oMath>
+      <w:r>
+        <w:rPr>
+          <w:rFonts w:eastAsiaTheme="minorEastAsia"/>
+          <w:lang w:val="en-US"/>
+        </w:rPr>
+        <w:t xml:space="preserve"> is the kernel width and </w:t>
+      </w:r>
+      <m:oMath>
+        <m:r>
+          <w:rPr>
+            <w:rFonts w:ascii="Cambria Math" w:hAnsi="Cambria Math"/>
+            <w:lang w:val="en-US"/>
+          </w:rPr>
+          <m:t>k</m:t>
+        </m:r>
+        <m:d>
+          <m:dPr>
+            <m:ctrlPr>
+              <w:rPr>
+                <w:rFonts w:ascii="Cambria Math" w:hAnsi="Cambria Math"/>
+                <w:i/>
+                <w:lang w:val="en-US"/>
+              </w:rPr>
+            </m:ctrlPr>
+          </m:dPr>
+          <m:e>
+            <m:f>
+              <m:fPr>
+                <m:ctrlPr>
+                  <w:rPr>
+                    <w:rFonts w:ascii="Cambria Math" w:hAnsi="Cambria Math"/>
+                    <w:i/>
+                    <w:lang w:val="en-US"/>
+                  </w:rPr>
+                </m:ctrlPr>
+              </m:fPr>
+              <m:num>
+                <m:r>
+                  <m:rPr>
+                    <m:sty m:val="bi"/>
+                  </m:rPr>
+                  <w:rPr>
+                    <w:rFonts w:ascii="Cambria Math" w:eastAsiaTheme="minorEastAsia" w:hAnsi="Cambria Math"/>
+                    <w:lang w:val="en-US"/>
+                  </w:rPr>
+                  <m:t>x</m:t>
+                </m:r>
+                <m:r>
+                  <w:rPr>
+                    <w:rFonts w:ascii="Cambria Math" w:eastAsiaTheme="minorEastAsia" w:hAnsi="Cambria Math"/>
+                    <w:lang w:val="en-US"/>
+                  </w:rPr>
+                  <m:t>-</m:t>
+                </m:r>
+                <m:sSub>
+                  <m:sSubPr>
+                    <m:ctrlPr>
+                      <w:rPr>
+                        <w:rFonts w:ascii="Cambria Math" w:eastAsiaTheme="minorEastAsia" w:hAnsi="Cambria Math"/>
+                        <w:i/>
+                        <w:lang w:val="en-US"/>
+                      </w:rPr>
+                    </m:ctrlPr>
+                  </m:sSubPr>
+                  <m:e>
+                    <m:r>
+                      <m:rPr>
+                        <m:sty m:val="bi"/>
+                      </m:rPr>
+                      <w:rPr>
+                        <w:rFonts w:ascii="Cambria Math" w:eastAsiaTheme="minorEastAsia" w:hAnsi="Cambria Math"/>
+                        <w:lang w:val="en-US"/>
+                      </w:rPr>
+                      <m:t>x</m:t>
+                    </m:r>
+                  </m:e>
+                  <m:sub>
+                    <m:r>
+                      <w:rPr>
+                        <w:rFonts w:ascii="Cambria Math" w:eastAsiaTheme="minorEastAsia" w:hAnsi="Cambria Math"/>
+                        <w:lang w:val="en-US"/>
+                      </w:rPr>
+                      <m:t>n</m:t>
+                    </m:r>
+                  </m:sub>
+                </m:sSub>
+              </m:num>
+              <m:den>
+                <m:r>
+                  <w:rPr>
+                    <w:rFonts w:ascii="Cambria Math" w:hAnsi="Cambria Math"/>
+                    <w:lang w:val="en-US"/>
+                  </w:rPr>
+                  <m:t>h</m:t>
+                </m:r>
+              </m:den>
+            </m:f>
+          </m:e>
+        </m:d>
+      </m:oMath>
+      <w:r>
+        <w:rPr>
+          <w:rFonts w:eastAsiaTheme="minorEastAsia"/>
+          <w:lang w:val="en-US"/>
+        </w:rPr>
+        <w:t xml:space="preserve"> is a kernel function </w:t>
+      </w:r>
+      <w:r>
+        <w:rPr>
+          <w:rFonts w:eastAsiaTheme="minorEastAsia"/>
+          <w:lang w:val="en-US"/>
+        </w:rPr>
+        <w:t>which has</w:t>
+      </w:r>
+      <w:r>
+        <w:rPr>
+          <w:rFonts w:eastAsiaTheme="minorEastAsia"/>
+          <w:lang w:val="en-US"/>
+        </w:rPr>
+        <w:t xml:space="preserve"> to satisfy the constraints </w:t>
+      </w:r>
+    </w:p>
+    <w:p>
+      <w:pPr>
+        <w:jc w:val="both"/>
+        <w:rPr>
+          <w:rFonts w:eastAsiaTheme="minorEastAsia"/>
+          <w:lang w:val="en-US"/>
+        </w:rPr>
+      </w:pPr>
+      <m:oMathPara>
+        <m:oMath>
+          <m:r>
+            <w:rPr>
+              <w:rFonts w:ascii="Cambria Math" w:hAnsi="Cambria Math"/>
+              <w:lang w:val="en-US"/>
+            </w:rPr>
+            <m:t>k(</m:t>
+          </m:r>
+          <m:r>
+            <m:rPr>
+              <m:sty m:val="bi"/>
+            </m:rPr>
+            <w:rPr>
+              <w:rFonts w:ascii="Cambria Math" w:hAnsi="Cambria Math"/>
+              <w:lang w:val="en-US"/>
+            </w:rPr>
+            <m:t>u</m:t>
+          </m:r>
+          <m:r>
+            <w:rPr>
+              <w:rFonts w:ascii="Cambria Math" w:hAnsi="Cambria Math"/>
+              <w:lang w:val="en-US"/>
+            </w:rPr>
+            <m:t>)≥0</m:t>
+          </m:r>
+        </m:oMath>
+      </m:oMathPara>
+    </w:p>
+    <w:p>
+      <w:pPr>
+        <w:jc w:val="both"/>
+        <w:rPr>
+          <w:rFonts w:eastAsiaTheme="minorEastAsia"/>
+          <w:lang w:val="en-US"/>
+        </w:rPr>
+      </w:pPr>
+      <w:proofErr w:type="gramStart"/>
+      <w:r>
+        <w:rPr>
+          <w:rFonts w:eastAsiaTheme="minorEastAsia"/>
+          <w:lang w:val="en-US"/>
+        </w:rPr>
+        <w:t>and</w:t>
+      </w:r>
+      <w:proofErr w:type="gramEnd"/>
+    </w:p>
+    <w:p>
+      <w:pPr>
+        <w:jc w:val="both"/>
+        <w:rPr>
+          <w:rFonts w:eastAsiaTheme="minorEastAsia"/>
+          <w:lang w:val="en-US"/>
+        </w:rPr>
+      </w:pPr>
+      <m:oMathPara>
+        <m:oMath>
+          <m:nary>
+            <m:naryPr>
+              <m:limLoc m:val="undOvr"/>
+              <m:subHide m:val="1"/>
+              <m:supHide m:val="1"/>
+              <m:ctrlPr>
+                <w:rPr>
+                  <w:rFonts w:ascii="Cambria Math" w:hAnsi="Cambria Math"/>
+                  <w:i/>
+                  <w:lang w:val="en-US"/>
+                </w:rPr>
+              </m:ctrlPr>
+            </m:naryPr>
+            <m:sub/>
+            <m:sup/>
+            <m:e>
+              <m:r>
+                <w:rPr>
+                  <w:rFonts w:ascii="Cambria Math" w:hAnsi="Cambria Math"/>
+                  <w:lang w:val="en-US"/>
+                </w:rPr>
+                <m:t>k(</m:t>
+              </m:r>
+              <m:r>
+                <m:rPr>
+                  <m:sty m:val="bi"/>
+                </m:rPr>
+                <w:rPr>
+                  <w:rFonts w:ascii="Cambria Math" w:hAnsi="Cambria Math"/>
+                  <w:lang w:val="en-US"/>
+                </w:rPr>
+                <m:t>u</m:t>
+              </m:r>
+              <m:r>
+                <w:rPr>
+                  <w:rFonts w:ascii="Cambria Math" w:hAnsi="Cambria Math"/>
+                  <w:lang w:val="en-US"/>
+                </w:rPr>
+                <m:t>)</m:t>
+              </m:r>
+              <m:r>
+                <w:rPr>
+                  <w:rFonts w:ascii="Cambria Math" w:hAnsi="Cambria Math"/>
+                  <w:lang w:val="en-US"/>
+                </w:rPr>
+                <m:t>d</m:t>
+              </m:r>
+              <m:r>
+                <m:rPr>
+                  <m:sty m:val="bi"/>
+                </m:rPr>
+                <w:rPr>
+                  <w:rFonts w:ascii="Cambria Math" w:hAnsi="Cambria Math"/>
+                  <w:lang w:val="en-US"/>
+                </w:rPr>
+                <m:t>u</m:t>
+              </m:r>
+            </m:e>
+          </m:nary>
+          <m:r>
+            <w:rPr>
+              <w:rFonts w:ascii="Cambria Math" w:hAnsi="Cambria Math"/>
+              <w:lang w:val="en-US"/>
+            </w:rPr>
+            <m:t>=1</m:t>
+          </m:r>
+          <m:r>
+            <w:rPr>
+              <w:rFonts w:ascii="Cambria Math" w:hAnsi="Cambria Math"/>
+              <w:lang w:val="en-US"/>
+            </w:rPr>
+            <m:t>.</m:t>
+          </m:r>
+        </m:oMath>
+      </m:oMathPara>
+    </w:p>
+    <w:p>
+      <w:pPr>
+        <w:jc w:val="both"/>
+        <w:rPr>
+          <w:lang w:val="en-US"/>
+        </w:rPr>
+      </w:pPr>
+      <w:r>
+        <w:rPr>
+          <w:lang w:val="en-US"/>
+        </w:rPr>
+        <w:t xml:space="preserve">With a </w:t>
+      </w:r>
+      <w:r>
+        <w:rPr>
+          <w:i/>
+          <w:lang w:val="en-US"/>
+        </w:rPr>
+        <w:t>Gaussian kernel</w:t>
+      </w:r>
+      <w:r>
+        <w:rPr>
+          <w:lang w:val="en-US"/>
+        </w:rPr>
+        <w:t xml:space="preserve">, The </w:t>
+      </w:r>
+      <w:proofErr w:type="spellStart"/>
+      <w:r>
+        <w:rPr>
+          <w:i/>
+          <w:lang w:val="en-US"/>
+        </w:rPr>
+        <w:t>Parzen</w:t>
+      </w:r>
+      <w:proofErr w:type="spellEnd"/>
+      <w:r>
+        <w:rPr>
+          <w:i/>
+          <w:lang w:val="en-US"/>
+        </w:rPr>
+        <w:t xml:space="preserve"> Windows </w:t>
+      </w:r>
+      <w:r>
+        <w:rPr>
+          <w:lang w:val="en-US"/>
+        </w:rPr>
+        <w:t xml:space="preserve">estimator is given by </w:t>
+      </w:r>
+    </w:p>
+    <w:p>
+      <w:pPr>
+        <w:jc w:val="both"/>
+        <w:rPr>
+          <w:rFonts w:eastAsiaTheme="minorEastAsia"/>
+          <w:lang w:val="en-US"/>
+        </w:rPr>
+      </w:pPr>
+      <m:oMathPara>
+        <m:oMath>
+          <m:acc>
+            <m:accPr>
+              <m:ctrlPr>
+                <w:rPr>
+                  <w:rFonts w:ascii="Cambria Math" w:hAnsi="Cambria Math"/>
+                  <w:i/>
+                  <w:lang w:val="en-US"/>
+                </w:rPr>
+              </m:ctrlPr>
+            </m:accPr>
+            <m:e>
+              <m:r>
+                <w:rPr>
+                  <w:rFonts w:ascii="Cambria Math" w:hAnsi="Cambria Math"/>
+                  <w:lang w:val="en-US"/>
+                </w:rPr>
+                <m:t>p</m:t>
+              </m:r>
+            </m:e>
+          </m:acc>
+          <m:d>
+            <m:dPr>
+              <m:ctrlPr>
+                <w:rPr>
+                  <w:rFonts w:ascii="Cambria Math" w:hAnsi="Cambria Math"/>
+                  <w:i/>
+                  <w:lang w:val="en-US"/>
+                </w:rPr>
+              </m:ctrlPr>
+            </m:dPr>
+            <m:e>
+              <m:r>
+                <m:rPr>
+                  <m:sty m:val="bi"/>
+                </m:rPr>
+                <w:rPr>
+                  <w:rFonts w:ascii="Cambria Math" w:hAnsi="Cambria Math"/>
+                  <w:lang w:val="en-US"/>
+                </w:rPr>
+                <m:t>x</m:t>
+              </m:r>
+              <m:ctrlPr>
+                <w:rPr>
+                  <w:rFonts w:ascii="Cambria Math" w:hAnsi="Cambria Math"/>
+                  <w:b/>
+                  <w:i/>
+                  <w:lang w:val="en-US"/>
+                </w:rPr>
+              </m:ctrlPr>
+            </m:e>
+          </m:d>
+          <m:r>
+            <w:rPr>
+              <w:rFonts w:ascii="Cambria Math" w:hAnsi="Cambria Math"/>
+              <w:lang w:val="en-US"/>
+            </w:rPr>
+            <m:t>=</m:t>
+          </m:r>
+          <m:f>
+            <m:fPr>
+              <m:ctrlPr>
+                <w:rPr>
+                  <w:rFonts w:ascii="Cambria Math" w:hAnsi="Cambria Math"/>
+                  <w:i/>
+                  <w:lang w:val="en-US"/>
+                </w:rPr>
+              </m:ctrlPr>
+            </m:fPr>
+            <m:num>
+              <m:r>
+                <w:rPr>
+                  <w:rFonts w:ascii="Cambria Math" w:hAnsi="Cambria Math"/>
+                  <w:lang w:val="en-US"/>
+                </w:rPr>
+                <m:t>1</m:t>
+              </m:r>
+            </m:num>
+            <m:den>
+              <m:r>
+                <w:rPr>
+                  <w:rFonts w:ascii="Cambria Math" w:hAnsi="Cambria Math"/>
+                  <w:lang w:val="en-US"/>
+                </w:rPr>
+                <m:t>N</m:t>
+              </m:r>
+            </m:den>
+          </m:f>
+          <m:nary>
+            <m:naryPr>
+              <m:chr m:val="∑"/>
+              <m:limLoc m:val="undOvr"/>
+              <m:ctrlPr>
+                <w:rPr>
+                  <w:rFonts w:ascii="Cambria Math" w:hAnsi="Cambria Math"/>
+                  <w:i/>
+                  <w:lang w:val="en-US"/>
+                </w:rPr>
+              </m:ctrlPr>
+            </m:naryPr>
+            <m:sub>
+              <m:r>
+                <w:rPr>
+                  <w:rFonts w:ascii="Cambria Math" w:hAnsi="Cambria Math"/>
+                  <w:lang w:val="en-US"/>
+                </w:rPr>
+                <m:t>n=1</m:t>
+              </m:r>
+            </m:sub>
+            <m:sup>
+              <m:r>
+                <w:rPr>
+                  <w:rFonts w:ascii="Cambria Math" w:hAnsi="Cambria Math"/>
+                  <w:lang w:val="en-US"/>
+                </w:rPr>
+                <m:t>N</m:t>
+              </m:r>
+            </m:sup>
+            <m:e>
+              <m:f>
+                <m:fPr>
+                  <m:ctrlPr>
+                    <w:rPr>
+                      <w:rFonts w:ascii="Cambria Math" w:hAnsi="Cambria Math"/>
+                      <w:i/>
+                      <w:lang w:val="en-US"/>
+                    </w:rPr>
+                  </m:ctrlPr>
+                </m:fPr>
+                <m:num>
+                  <m:r>
+                    <w:rPr>
+                      <w:rFonts w:ascii="Cambria Math" w:hAnsi="Cambria Math"/>
+                      <w:lang w:val="en-US"/>
+                    </w:rPr>
+                    <m:t>1</m:t>
+                  </m:r>
+                </m:num>
+                <m:den>
+                  <m:sSup>
+                    <m:sSupPr>
+                      <m:ctrlPr>
+                        <w:rPr>
+                          <w:rFonts w:ascii="Cambria Math" w:hAnsi="Cambria Math"/>
+                          <w:i/>
+                          <w:lang w:val="en-US"/>
+                        </w:rPr>
+                      </m:ctrlPr>
+                    </m:sSupPr>
+                    <m:e>
+                      <m:d>
+                        <m:dPr>
+                          <m:ctrlPr>
+                            <w:rPr>
+                              <w:rFonts w:ascii="Cambria Math" w:hAnsi="Cambria Math"/>
+                              <w:i/>
+                              <w:lang w:val="en-US"/>
+                            </w:rPr>
+                          </m:ctrlPr>
+                        </m:dPr>
+                        <m:e>
+                          <m:r>
+                            <w:rPr>
+                              <w:rFonts w:ascii="Cambria Math" w:hAnsi="Cambria Math"/>
+                              <w:lang w:val="en-US"/>
+                            </w:rPr>
+                            <m:t>2π</m:t>
+                          </m:r>
+                          <m:sSup>
+                            <m:sSupPr>
+                              <m:ctrlPr>
+                                <w:rPr>
+                                  <w:rFonts w:ascii="Cambria Math" w:hAnsi="Cambria Math"/>
+                                  <w:i/>
+                                  <w:lang w:val="en-US"/>
+                                </w:rPr>
+                              </m:ctrlPr>
+                            </m:sSupPr>
+                            <m:e>
+                              <m:r>
+                                <w:rPr>
+                                  <w:rFonts w:ascii="Cambria Math" w:hAnsi="Cambria Math"/>
+                                  <w:lang w:val="en-US"/>
+                                </w:rPr>
+                                <m:t>h</m:t>
+                              </m:r>
+                            </m:e>
+                            <m:sup>
+                              <m:r>
+                                <w:rPr>
+                                  <w:rFonts w:ascii="Cambria Math" w:hAnsi="Cambria Math"/>
+                                  <w:lang w:val="en-US"/>
+                                </w:rPr>
+                                <m:t>2</m:t>
+                              </m:r>
+                            </m:sup>
+                          </m:sSup>
+                        </m:e>
+                      </m:d>
+                    </m:e>
+                    <m:sup>
+                      <m:f>
+                        <m:fPr>
+                          <m:ctrlPr>
+                            <w:rPr>
+                              <w:rFonts w:ascii="Cambria Math" w:hAnsi="Cambria Math"/>
+                              <w:i/>
+                              <w:lang w:val="en-US"/>
+                            </w:rPr>
+                          </m:ctrlPr>
+                        </m:fPr>
+                        <m:num>
+                          <m:r>
+                            <w:rPr>
+                              <w:rFonts w:ascii="Cambria Math" w:hAnsi="Cambria Math"/>
+                              <w:lang w:val="en-US"/>
+                            </w:rPr>
+                            <m:t>D</m:t>
+                          </m:r>
+                        </m:num>
+                        <m:den>
+                          <m:r>
+                            <w:rPr>
+                              <w:rFonts w:ascii="Cambria Math" w:hAnsi="Cambria Math"/>
+                              <w:lang w:val="en-US"/>
+                            </w:rPr>
+                            <m:t>2</m:t>
+                          </m:r>
+                        </m:den>
+                      </m:f>
+                    </m:sup>
+                  </m:sSup>
+                </m:den>
+              </m:f>
+              <m:r>
+                <w:rPr>
+                  <w:rFonts w:ascii="Cambria Math" w:hAnsi="Cambria Math"/>
+                  <w:lang w:val="en-US"/>
+                </w:rPr>
+                <m:t>exp</m:t>
+              </m:r>
+              <m:d>
+                <m:dPr>
+                  <m:ctrlPr>
+                    <w:rPr>
+                      <w:rFonts w:ascii="Cambria Math" w:hAnsi="Cambria Math"/>
+                      <w:i/>
+                      <w:lang w:val="en-US"/>
+                    </w:rPr>
+                  </m:ctrlPr>
+                </m:dPr>
+                <m:e>
+                  <m:r>
+                    <w:rPr>
+                      <w:rFonts w:ascii="Cambria Math" w:hAnsi="Cambria Math"/>
+                      <w:lang w:val="en-US"/>
+                    </w:rPr>
+                    <m:t>-</m:t>
+                  </m:r>
+                  <m:f>
+                    <m:fPr>
+                      <m:ctrlPr>
+                        <w:rPr>
+                          <w:rFonts w:ascii="Cambria Math" w:hAnsi="Cambria Math"/>
+                          <w:i/>
+                          <w:lang w:val="en-US"/>
+                        </w:rPr>
+                      </m:ctrlPr>
+                    </m:fPr>
+                    <m:num>
+                      <m:sSup>
+                        <m:sSupPr>
+                          <m:ctrlPr>
+                            <w:rPr>
+                              <w:rFonts w:ascii="Cambria Math" w:eastAsiaTheme="minorEastAsia" w:hAnsi="Cambria Math"/>
+                              <w:b/>
+                              <w:i/>
+                              <w:lang w:val="en-US"/>
+                            </w:rPr>
+                          </m:ctrlPr>
+                        </m:sSupPr>
+                        <m:e>
+                          <m:d>
+                            <m:dPr>
+                              <m:begChr m:val="‖"/>
+                              <m:endChr m:val="‖"/>
+                              <m:ctrlPr>
+                                <w:rPr>
+                                  <w:rFonts w:ascii="Cambria Math" w:eastAsiaTheme="minorEastAsia" w:hAnsi="Cambria Math"/>
+                                  <w:b/>
+                                  <w:i/>
+                                  <w:lang w:val="en-US"/>
+                                </w:rPr>
+                              </m:ctrlPr>
+                            </m:dPr>
+                            <m:e>
+                              <m:r>
+                                <m:rPr>
+                                  <m:sty m:val="bi"/>
+                                </m:rPr>
+                                <w:rPr>
+                                  <w:rFonts w:ascii="Cambria Math" w:eastAsiaTheme="minorEastAsia" w:hAnsi="Cambria Math"/>
+                                  <w:lang w:val="en-US"/>
+                                </w:rPr>
+                                <m:t>x</m:t>
+                              </m:r>
+                              <m:r>
+                                <w:rPr>
+                                  <w:rFonts w:ascii="Cambria Math" w:eastAsiaTheme="minorEastAsia" w:hAnsi="Cambria Math"/>
+                                  <w:lang w:val="en-US"/>
+                                </w:rPr>
+                                <m:t>-</m:t>
+                              </m:r>
+                              <m:sSub>
+                                <m:sSubPr>
+                                  <m:ctrlPr>
+                                    <w:rPr>
+                                      <w:rFonts w:ascii="Cambria Math" w:eastAsiaTheme="minorEastAsia" w:hAnsi="Cambria Math"/>
+                                      <w:i/>
+                                      <w:lang w:val="en-US"/>
+                                    </w:rPr>
+                                  </m:ctrlPr>
+                                </m:sSubPr>
+                                <m:e>
+                                  <m:r>
+                                    <m:rPr>
+                                      <m:sty m:val="bi"/>
+                                    </m:rPr>
+                                    <w:rPr>
+                                      <w:rFonts w:ascii="Cambria Math" w:eastAsiaTheme="minorEastAsia" w:hAnsi="Cambria Math"/>
+                                      <w:lang w:val="en-US"/>
+                                    </w:rPr>
+                                    <m:t>x</m:t>
+                                  </m:r>
+                                </m:e>
+                                <m:sub>
+                                  <m:r>
+                                    <w:rPr>
+                                      <w:rFonts w:ascii="Cambria Math" w:eastAsiaTheme="minorEastAsia" w:hAnsi="Cambria Math"/>
+                                      <w:lang w:val="en-US"/>
+                                    </w:rPr>
+                                    <m:t>n</m:t>
+                                  </m:r>
+                                </m:sub>
+                              </m:sSub>
+                            </m:e>
+                          </m:d>
+                        </m:e>
+                        <m:sup>
+                          <m:r>
+                            <m:rPr>
+                              <m:sty m:val="bi"/>
+                            </m:rPr>
+                            <w:rPr>
+                              <w:rFonts w:ascii="Cambria Math" w:eastAsiaTheme="minorEastAsia" w:hAnsi="Cambria Math"/>
+                              <w:lang w:val="en-US"/>
+                            </w:rPr>
+                            <m:t>2</m:t>
+                          </m:r>
+                        </m:sup>
+                      </m:sSup>
+                    </m:num>
+                    <m:den>
+                      <m:r>
+                        <w:rPr>
+                          <w:rFonts w:ascii="Cambria Math" w:hAnsi="Cambria Math"/>
+                          <w:lang w:val="en-US"/>
+                        </w:rPr>
+                        <m:t>2</m:t>
+                      </m:r>
+                      <m:sSup>
+                        <m:sSupPr>
+                          <m:ctrlPr>
+                            <w:rPr>
+                              <w:rFonts w:ascii="Cambria Math" w:hAnsi="Cambria Math"/>
+                              <w:i/>
+                              <w:lang w:val="en-US"/>
+                            </w:rPr>
+                          </m:ctrlPr>
+                        </m:sSupPr>
+                        <m:e>
+                          <m:r>
+                            <w:rPr>
+                              <w:rFonts w:ascii="Cambria Math" w:hAnsi="Cambria Math"/>
+                              <w:lang w:val="en-US"/>
+                            </w:rPr>
+                            <m:t>h</m:t>
+                          </m:r>
+                        </m:e>
+                        <m:sup>
+                          <m:r>
+                            <w:rPr>
+                              <w:rFonts w:ascii="Cambria Math" w:hAnsi="Cambria Math"/>
+                              <w:lang w:val="en-US"/>
+                            </w:rPr>
+                            <m:t>2</m:t>
+                          </m:r>
+                        </m:sup>
+                      </m:sSup>
+                    </m:den>
+                  </m:f>
+                </m:e>
+              </m:d>
+            </m:e>
+          </m:nary>
+          <m:r>
+            <w:rPr>
+              <w:rFonts w:ascii="Cambria Math" w:hAnsi="Cambria Math"/>
+              <w:lang w:val="en-US"/>
+            </w:rPr>
+            <m:t>.</m:t>
+          </m:r>
+        </m:oMath>
+      </m:oMathPara>
+    </w:p>
+    <w:p>
+      <w:pPr>
+        <w:jc w:val="both"/>
+        <w:rPr>
+          <w:lang w:val="en-US"/>
+        </w:rPr>
+      </w:pPr>
+      <w:r>
+        <w:rPr>
+          <w:lang w:val="en-US"/>
+        </w:rPr>
+        <w:t>Where h is the standard deviation of the Gaussian components.</w:t>
+      </w:r>
+      <w:bookmarkStart w:id="1" w:name="_GoBack"/>
+      <w:bookmarkEnd w:id="1"/>
     </w:p>
     <w:p>
       <w:pPr>
@@ -21381,6 +23700,7 @@
         <w:rPr>
           <w:lang w:val="en-US"/>
         </w:rPr>
+        <w:lastRenderedPageBreak/>
         <w:t>If the number of attributes in the training set is M, a number m&lt;&lt;M is</w:t>
       </w:r>
       <w:r>
@@ -21432,7 +23752,6 @@
           <w:noProof/>
           <w:lang w:val="en-US" w:eastAsia="de-DE"/>
         </w:rPr>
-        <w:lastRenderedPageBreak/>
         <w:t xml:space="preserve">The </w:t>
       </w:r>
       <w:r>
@@ -22914,6 +25233,7 @@
           <w:noProof/>
           <w:lang w:val="en-US" w:eastAsia="de-DE"/>
         </w:rPr>
+        <w:lastRenderedPageBreak/>
         <w:t>The first three features are a result of the basic tree growing process, while other features rely on optional computations and data structures which can easily be integrated into the tree construction. Some of these computations are introduced in the following subsections.</w:t>
       </w:r>
     </w:p>
@@ -22956,7 +25276,6 @@
           <w:rFonts w:eastAsiaTheme="minorEastAsia"/>
           <w:lang w:val="en-US"/>
         </w:rPr>
-        <w:lastRenderedPageBreak/>
         <w:t xml:space="preserve">For the construction of each tree in a random forest, a training set of N cases is uniformly sampled from the original training set. Thus, about  </w:t>
       </w:r>
       <m:oMath>
@@ -23763,6 +26082,7 @@
         <w:rPr>
           <w:lang w:val="en-US"/>
         </w:rPr>
+        <w:lastRenderedPageBreak/>
         <w:t xml:space="preserve"> Prototypes</w:t>
       </w:r>
     </w:p>
@@ -23809,7 +26129,6 @@
         <w:rPr>
           <w:lang w:val="en-US"/>
         </w:rPr>
-        <w:lastRenderedPageBreak/>
         <w:t xml:space="preserve">For each class </w:t>
       </w:r>
       <w:r>
@@ -24837,7 +27156,14 @@
                       <w:rFonts w:ascii="Cambria Math" w:hAnsi="Cambria Math"/>
                       <w:lang w:val="en-US"/>
                     </w:rPr>
-                    <m:t>Outlier</m:t>
+                    <m:t>Ou</m:t>
+                  </m:r>
+                  <m:r>
+                    <w:rPr>
+                      <w:rFonts w:ascii="Cambria Math" w:hAnsi="Cambria Math"/>
+                      <w:lang w:val="en-US"/>
+                    </w:rPr>
+                    <m:t>tlier</m:t>
                   </m:r>
                 </m:e>
                 <m:sub>
@@ -25336,6 +27662,7 @@
           <w:i/>
           <w:lang w:val="en-US"/>
         </w:rPr>
+        <w:lastRenderedPageBreak/>
         <w:t>Multidimensional Scaling</w:t>
       </w:r>
       <w:r>
@@ -25390,7 +27717,6 @@
         <w:rPr>
           <w:lang w:val="en-US"/>
         </w:rPr>
-        <w:lastRenderedPageBreak/>
         <w:t xml:space="preserve">For a collection of </w:t>
       </w:r>
       <m:oMath>
@@ -26720,6 +29046,7 @@
           <w:noProof/>
           <w:lang w:eastAsia="de-DE"/>
         </w:rPr>
+        <w:lastRenderedPageBreak/>
         <w:drawing>
           <wp:inline distT="0" distB="0" distL="0" distR="0" wp14:anchorId="6303E564" wp14:editId="27842777">
             <wp:extent cx="3746500" cy="1905000"/>
@@ -26953,14 +29280,7 @@
         <w:rPr>
           <w:lang w:val="en-US"/>
         </w:rPr>
-        <w:t xml:space="preserve"> </w:t>
-      </w:r>
-      <w:r>
-        <w:rPr>
-          <w:lang w:val="en-US"/>
-        </w:rPr>
-        <w:lastRenderedPageBreak/>
-        <w:t xml:space="preserve">that the </w:t>
+        <w:t xml:space="preserve"> that the </w:t>
       </w:r>
       <w:r>
         <w:rPr>
@@ -27636,6 +29956,7 @@
         <w:rPr>
           <w:lang w:val="en-US"/>
         </w:rPr>
+        <w:lastRenderedPageBreak/>
         <w:t>Separation of the normal</w:t>
       </w:r>
       <w:r>
@@ -27973,7 +30294,6 @@
           <w:noProof/>
           <w:lang w:eastAsia="de-DE"/>
         </w:rPr>
-        <w:lastRenderedPageBreak/>
         <w:drawing>
           <wp:inline distT="0" distB="0" distL="0" distR="0" wp14:anchorId="5936C872" wp14:editId="25B4AF15">
             <wp:extent cx="5327650" cy="2292350"/>
@@ -29686,6 +32006,7 @@
         <w:rPr>
           <w:lang w:val="en-US"/>
         </w:rPr>
+        <w:lastRenderedPageBreak/>
         <w:t>Next, the Euclidean Distances between th</w:t>
       </w:r>
       <w:r>
@@ -30147,14 +32468,7 @@
         <w:rPr>
           <w:lang w:val="en-US"/>
         </w:rPr>
-        <w:t xml:space="preserve"> (outlier data classified as </w:t>
-      </w:r>
-      <w:r>
-        <w:rPr>
-          <w:lang w:val="en-US"/>
-        </w:rPr>
-        <w:lastRenderedPageBreak/>
-        <w:t>normal)</w:t>
+        <w:t xml:space="preserve"> (outlier data classified as normal)</w:t>
       </w:r>
       <w:r>
         <w:rPr>
@@ -36337,6 +38651,7 @@
   </w:compat>
   <w:rsids>
     <w:rsidRoot w:val="00591CF9"/>
+    <w:rsid w:val="005653AC"/>
     <w:rsid w:val="00591CF9"/>
   </w:rsids>
   <m:mathPr>
@@ -36551,7 +38866,7 @@
     <w:basedOn w:val="Absatz-Standardschriftart"/>
     <w:uiPriority w:val="99"/>
     <w:semiHidden/>
-    <w:rsid w:val="00591CF9"/>
+    <w:rsid w:val="005653AC"/>
     <w:rPr>
       <w:color w:val="808080"/>
     </w:rPr>
@@ -36751,7 +39066,7 @@
     <w:basedOn w:val="Absatz-Standardschriftart"/>
     <w:uiPriority w:val="99"/>
     <w:semiHidden/>
-    <w:rsid w:val="00591CF9"/>
+    <w:rsid w:val="005653AC"/>
     <w:rPr>
       <w:color w:val="808080"/>
     </w:rPr>
@@ -37854,7 +40169,7 @@
 </file>
 
 <file path=customXml/itemProps1.xml><?xml version="1.0" encoding="utf-8"?>
-<ds:datastoreItem xmlns:ds="http://schemas.openxmlformats.org/officeDocument/2006/customXml" ds:itemID="{2996106E-100B-468D-9D47-EFE3D12DF3E6}">
+<ds:datastoreItem xmlns:ds="http://schemas.openxmlformats.org/officeDocument/2006/customXml" ds:itemID="{5815C6A9-C0E5-495C-A5CC-60FBCC7C25DE}">
   <ds:schemaRefs>
     <ds:schemaRef ds:uri="http://schemas.openxmlformats.org/officeDocument/2006/bibliography"/>
   </ds:schemaRefs>

</xml_diff>

<commit_message>
Roller Bearing Condition Monitoring
Documentation
</commit_message>
<xml_diff>
--- a/Documentation/SemiSupervisedMethodsInConditionMonitoring1.docx
+++ b/Documentation/SemiSupervisedMethodsInConditionMonitoring1.docx
@@ -4,77 +4,54 @@
   <w:body>
     <w:p>
       <w:pPr>
-        <w:pStyle w:val="Inhaltsverzeichnisberschrift"/>
-      </w:pPr>
-      <w:r>
-        <w:rPr>
-          <w:rFonts w:asciiTheme="minorHAnsi" w:eastAsiaTheme="minorHAnsi" w:hAnsiTheme="minorHAnsi" w:cstheme="minorBidi"/>
-          <w:b w:val="0"/>
-          <w:bCs w:val="0"/>
-          <w:color w:val="auto"/>
-          <w:sz w:val="22"/>
-          <w:szCs w:val="22"/>
-          <w:lang w:eastAsia="en-US"/>
-        </w:rPr>
-        <w:t xml:space="preserve"> </w:t>
-      </w:r>
-      <w:r>
-        <w:fldChar w:fldCharType="begin"/>
-      </w:r>
-      <w:r>
-        <w:instrText xml:space="preserve"> TOC \o "1-5" \h \z \u </w:instrText>
-      </w:r>
-      <w:r>
-        <w:fldChar w:fldCharType="separate"/>
-      </w:r>
-      <w:r>
-        <w:rPr>
-          <w:rFonts w:asciiTheme="minorHAnsi" w:eastAsiaTheme="minorHAnsi" w:hAnsiTheme="minorHAnsi" w:cstheme="minorBidi"/>
-          <w:noProof/>
-          <w:color w:val="auto"/>
-          <w:sz w:val="22"/>
-          <w:szCs w:val="22"/>
-          <w:lang w:eastAsia="en-US"/>
-        </w:rPr>
-        <w:t>Es wurden keine Einträge für das Inhaltsverzeichnis gefunden.</w:t>
-      </w:r>
-      <w:r>
-        <w:rPr>
-          <w:rFonts w:asciiTheme="minorHAnsi" w:eastAsiaTheme="minorHAnsi" w:hAnsiTheme="minorHAnsi" w:cstheme="minorBidi"/>
-          <w:noProof/>
-          <w:color w:val="auto"/>
-          <w:sz w:val="22"/>
-          <w:szCs w:val="22"/>
-          <w:lang w:eastAsia="en-US"/>
-        </w:rPr>
-        <w:fldChar w:fldCharType="end"/>
-      </w:r>
-    </w:p>
-    <w:p/>
-    <w:p>
-      <w:pPr>
-        <w:jc w:val="center"/>
-        <w:rPr>
-          <w:lang w:val="en-US"/>
-        </w:rPr>
-      </w:pPr>
-      <w:r>
-        <w:rPr>
-          <w:lang w:val="en-US"/>
-        </w:rPr>
-        <w:t>Semi-Supervised Methods in Condition Monitoring</w:t>
-      </w:r>
+        <w:rPr>
+          <w:lang w:val="en-US"/>
+        </w:rPr>
+      </w:pPr>
     </w:p>
     <w:p>
       <w:pPr>
         <w:pStyle w:val="Listenabsatz"/>
         <w:numPr>
           <w:ilvl w:val="0"/>
-          <w:numId w:val="1"/>
+          <w:numId w:val="9"/>
         </w:numPr>
       </w:pPr>
       <w:proofErr w:type="spellStart"/>
       <w:r>
+        <w:t>Introduction</w:t>
+      </w:r>
+      <w:proofErr w:type="spellEnd"/>
+    </w:p>
+    <w:p>
+      <w:pPr>
+        <w:pStyle w:val="Listenabsatz"/>
+        <w:numPr>
+          <w:ilvl w:val="1"/>
+          <w:numId w:val="9"/>
+        </w:numPr>
+      </w:pPr>
+      <w:r>
+        <w:t xml:space="preserve">General </w:t>
+      </w:r>
+      <w:proofErr w:type="spellStart"/>
+      <w:r>
+        <w:t>theory</w:t>
+      </w:r>
+      <w:proofErr w:type="spellEnd"/>
+      <w:r>
+        <w:t xml:space="preserve"> </w:t>
+      </w:r>
+      <w:proofErr w:type="spellStart"/>
+      <w:r>
+        <w:t>of</w:t>
+      </w:r>
+      <w:proofErr w:type="spellEnd"/>
+      <w:r>
+        <w:t xml:space="preserve"> </w:t>
+      </w:r>
+      <w:proofErr w:type="spellStart"/>
+      <w:r>
         <w:t>Condition</w:t>
       </w:r>
       <w:proofErr w:type="spellEnd"/>
@@ -93,109 +70,7 @@
         <w:rPr>
           <w:lang w:val="en-US"/>
         </w:rPr>
-        <w:t xml:space="preserve">Condition Monitoring </w:t>
-      </w:r>
-      <w:r>
-        <w:rPr>
-          <w:lang w:val="en-US"/>
-        </w:rPr>
-        <w:t>refers to</w:t>
-      </w:r>
-      <w:r>
-        <w:rPr>
-          <w:lang w:val="en-US"/>
-        </w:rPr>
-        <w:t xml:space="preserve"> the systematic surveilla</w:t>
-      </w:r>
-      <w:r>
-        <w:rPr>
-          <w:lang w:val="en-US"/>
-        </w:rPr>
-        <w:t xml:space="preserve">nce </w:t>
-      </w:r>
-      <w:r>
-        <w:rPr>
-          <w:lang w:val="en-US"/>
-        </w:rPr>
-        <w:t xml:space="preserve">of industrial machinery or structures with the </w:t>
-      </w:r>
-      <w:r>
-        <w:rPr>
-          <w:lang w:val="en-US"/>
-        </w:rPr>
-        <w:t>aim to detect faults and damage</w:t>
-      </w:r>
-      <w:r>
-        <w:rPr>
-          <w:lang w:val="en-US"/>
-        </w:rPr>
-        <w:t>s</w:t>
-      </w:r>
-      <w:r>
-        <w:rPr>
-          <w:lang w:val="en-US"/>
-        </w:rPr>
-        <w:t xml:space="preserve"> in an early stadium. </w:t>
-      </w:r>
-      <w:r>
-        <w:rPr>
-          <w:lang w:val="en-US"/>
-        </w:rPr>
-        <w:t xml:space="preserve">  </w:t>
-      </w:r>
-      <w:r>
-        <w:rPr>
-          <w:lang w:val="en-US"/>
-        </w:rPr>
-        <w:t xml:space="preserve">In </w:t>
-      </w:r>
-      <w:r>
-        <w:rPr>
-          <w:lang w:val="en-US"/>
-        </w:rPr>
-        <w:t>manufacturing</w:t>
-      </w:r>
-      <w:r>
-        <w:rPr>
-          <w:lang w:val="en-US"/>
-        </w:rPr>
-        <w:t xml:space="preserve">, </w:t>
-      </w:r>
-      <w:r>
-        <w:rPr>
-          <w:lang w:val="en-US"/>
-        </w:rPr>
-        <w:t>the monitoring and classification of machine states</w:t>
-      </w:r>
-      <w:r>
-        <w:rPr>
-          <w:lang w:val="en-US"/>
-        </w:rPr>
-        <w:t xml:space="preserve"> can help to prevent expensive </w:t>
-      </w:r>
-      <w:r>
-        <w:rPr>
-          <w:lang w:val="en-US"/>
-        </w:rPr>
-        <w:t>production losses due to unforeseen downtimes of machines and</w:t>
-      </w:r>
-      <w:r>
-        <w:rPr>
-          <w:lang w:val="en-US"/>
-        </w:rPr>
-        <w:t xml:space="preserve"> </w:t>
-      </w:r>
-      <w:r>
-        <w:rPr>
-          <w:lang w:val="en-US"/>
-        </w:rPr>
-        <w:t>reduces maintenance costs by supporting a more systematical approach to fault classification and lifetime prediction. In other areas such as aerospace or construction, Condition Moni</w:t>
-      </w:r>
-      <w:r>
-        <w:rPr>
-          <w:lang w:val="en-US"/>
-        </w:rPr>
-        <w:t xml:space="preserve">toring methods are used to prevent or predict faults in structures which can result in severe accidents. </w:t>
+        <w:t xml:space="preserve">Condition Monitoring is the systematic surveillance of industrial machines or structures with the aim to estimate and predict the health of the monitored system.  In manufacturing, the monitoring and classification of machine states can help to prevent expensive production losses caused by unforeseen machine failure and reduce maintenance costs by allowing a more systematic approach to fault classification and lifetime prediction. In other areas such as aerospace or construction, condition Monitoring can play a crucial role in the prevention of severe accidents. </w:t>
       </w:r>
     </w:p>
     <w:p>
@@ -209,346 +84,50 @@
         <w:rPr>
           <w:lang w:val="en-US"/>
         </w:rPr>
-        <w:t xml:space="preserve">In the past, Condition Monitoring in manufacturing environments was usually conducted by experts with years of experience. </w:t>
-      </w:r>
-      <w:r>
-        <w:rPr>
-          <w:lang w:val="en-US"/>
-        </w:rPr>
-        <w:t xml:space="preserve">This approach implied the personalization of essential knowledge, combined with the relatively high costs for experts and was generally a bad use of resources. With the </w:t>
-      </w:r>
-      <w:r>
-        <w:rPr>
-          <w:lang w:val="en-US"/>
-        </w:rPr>
-        <w:t xml:space="preserve">spread  of computational methods in manufacturing, more and more steps in Condition Monitoring processes where conducted by computers, but still experts where needed to analyze and draw conclusions from data collected by computers. Within the past 20 years, sophisticated methods from the areas of statistical computing, machine learning and pattern recognition where </w:t>
-      </w:r>
-      <w:r>
-        <w:rPr>
-          <w:lang w:val="en-US"/>
-        </w:rPr>
-        <w:t xml:space="preserve">developed to support or replace human </w:t>
-      </w:r>
-      <w:r>
-        <w:rPr>
-          <w:lang w:val="en-US"/>
-        </w:rPr>
-        <w:t>experts in Condition Monitoring (“Expert Systems”?)</w:t>
-      </w:r>
-    </w:p>
-    <w:p>
-      <w:pPr>
-        <w:jc w:val="both"/>
-        <w:rPr>
-          <w:lang w:val="en-US"/>
-        </w:rPr>
-      </w:pPr>
-      <w:r>
-        <w:rPr>
-          <w:lang w:val="en-US"/>
-        </w:rPr>
-        <w:t xml:space="preserve"> Figure 1 illustrates a generalized theory of Condition Monitoring, described in </w:t>
-      </w:r>
-      <w:sdt>
-        <w:sdtPr>
-          <w:rPr>
-            <w:lang w:val="en-US"/>
-          </w:rPr>
-          <w:id w:val="1948274159"/>
-          <w:citation/>
-        </w:sdtPr>
-        <w:sdtContent>
-          <w:r>
-            <w:rPr>
-              <w:lang w:val="en-US"/>
-            </w:rPr>
-            <w:fldChar w:fldCharType="begin"/>
-          </w:r>
-          <w:r>
-            <w:rPr>
-              <w:lang w:val="en-US"/>
-            </w:rPr>
-            <w:instrText xml:space="preserve"> CITATION Mar12 \l 1031 </w:instrText>
-          </w:r>
-          <w:r>
-            <w:rPr>
-              <w:lang w:val="en-US"/>
-            </w:rPr>
-            <w:fldChar w:fldCharType="separate"/>
-          </w:r>
-          <w:r>
-            <w:rPr>
-              <w:noProof/>
-              <w:lang w:val="en-US"/>
-            </w:rPr>
-            <w:t>(Marwala, 2012)</w:t>
-          </w:r>
-          <w:r>
-            <w:rPr>
-              <w:lang w:val="en-US"/>
-            </w:rPr>
-            <w:fldChar w:fldCharType="end"/>
-          </w:r>
-        </w:sdtContent>
-      </w:sdt>
+        <w:t>Figure 1 illustrates a typical Condition Monitoring sequence</w:t>
+      </w:r>
+      <w:r>
+        <w:rPr>
+          <w:lang w:val="en-US"/>
+        </w:rPr>
+        <w:t xml:space="preserve"> inspired by a general theory of Condition Monitoring introduced in </w:t>
+      </w:r>
+      <w:r>
+        <w:rPr>
+          <w:lang w:val="en-US"/>
+        </w:rPr>
+        <w:fldChar w:fldCharType="begin"/>
+      </w:r>
+      <w:r>
+        <w:rPr>
+          <w:lang w:val="en-US"/>
+        </w:rPr>
+        <w:instrText xml:space="preserve"> CITATION Mar12 \l 1031 </w:instrText>
+      </w:r>
+      <w:r>
+        <w:rPr>
+          <w:lang w:val="en-US"/>
+        </w:rPr>
+        <w:fldChar w:fldCharType="separate"/>
+      </w:r>
+      <w:r>
+        <w:rPr>
+          <w:noProof/>
+          <w:lang w:val="en-US"/>
+        </w:rPr>
+        <w:t>(Marwala, 2012)</w:t>
+      </w:r>
+      <w:r>
+        <w:rPr>
+          <w:lang w:val="en-US"/>
+        </w:rPr>
+        <w:fldChar w:fldCharType="end"/>
+      </w:r>
       <w:r>
         <w:rPr>
           <w:lang w:val="en-US"/>
         </w:rPr>
         <w:t>.</w:t>
-      </w:r>
-    </w:p>
-    <w:p>
-      <w:pPr>
-        <w:jc w:val="both"/>
-        <w:rPr>
-          <w:lang w:val="en-US"/>
-        </w:rPr>
-      </w:pPr>
-      <w:r>
-        <w:rPr>
-          <w:lang w:val="en-US"/>
-        </w:rPr>
-        <w:t>The data acquisition device comprises devices and infrastructure used to obtain useful data from processes or systems. This is usually done by sen</w:t>
-      </w:r>
-      <w:r>
-        <w:rPr>
-          <w:lang w:val="en-US"/>
-        </w:rPr>
-        <w:t xml:space="preserve">sors such as accelerometers, which are connected to computers. </w:t>
-      </w:r>
-    </w:p>
-    <w:p>
-      <w:pPr>
-        <w:jc w:val="both"/>
-        <w:rPr>
-          <w:lang w:val="en-US"/>
-        </w:rPr>
-      </w:pPr>
-      <w:r>
-        <w:rPr>
-          <w:lang w:val="en-US"/>
-        </w:rPr>
-        <w:t xml:space="preserve">The Data Analysis Device involves techniques concerning the representation of data. Raw data collected by sensors is represented in the time domain </w:t>
-      </w:r>
-      <w:r>
-        <w:rPr>
-          <w:lang w:val="en-US"/>
-        </w:rPr>
-        <w:t>with discrete</w:t>
-      </w:r>
-      <w:r>
-        <w:rPr>
-          <w:lang w:val="en-US"/>
-        </w:rPr>
-        <w:t xml:space="preserve"> sensor values at certain points in time. Depending on the domain and the methods used in the following step, time domain data is not meaningful </w:t>
-      </w:r>
-      <w:r>
-        <w:rPr>
-          <w:lang w:val="en-US"/>
-        </w:rPr>
-        <w:t xml:space="preserve">enough or completely useless. In such cases, techniques can be used to transform time domain data into the Frequency Domain (Fourier </w:t>
-      </w:r>
-      <w:proofErr w:type="gramStart"/>
-      <w:r>
-        <w:rPr>
-          <w:lang w:val="en-US"/>
-        </w:rPr>
-        <w:t>Analysis</w:t>
-      </w:r>
-      <w:proofErr w:type="gramEnd"/>
-      <w:r>
-        <w:rPr>
-          <w:lang w:val="en-US"/>
-        </w:rPr>
-        <w:t>), the Time-Frequency Domain (Short Time Fourier Transform, Wavelet Transform) or other domains.</w:t>
-      </w:r>
-    </w:p>
-    <w:p>
-      <w:pPr>
-        <w:jc w:val="both"/>
-        <w:rPr>
-          <w:lang w:val="en-US"/>
-        </w:rPr>
-      </w:pPr>
-      <w:r>
-        <w:rPr>
-          <w:lang w:val="en-US"/>
-        </w:rPr>
-        <w:t xml:space="preserve">Feature Selection as a third step is used to identify and select </w:t>
-      </w:r>
-      <w:r>
-        <w:rPr>
-          <w:lang w:val="en-US"/>
-        </w:rPr>
-        <w:t>aspects of the collected</w:t>
-      </w:r>
-      <w:r>
-        <w:rPr>
-          <w:lang w:val="en-US"/>
-        </w:rPr>
-        <w:t xml:space="preserve"> </w:t>
-      </w:r>
-      <w:r>
-        <w:rPr>
-          <w:lang w:val="en-US"/>
-        </w:rPr>
-        <w:t xml:space="preserve">data </w:t>
-      </w:r>
-      <w:r>
-        <w:rPr>
-          <w:lang w:val="en-US"/>
-        </w:rPr>
-        <w:t xml:space="preserve">that are best suited to classify and predict fault states. </w:t>
-      </w:r>
-      <w:r>
-        <w:rPr>
-          <w:lang w:val="en-US"/>
-        </w:rPr>
-        <w:t xml:space="preserve">Feature Selection techniques used in Condition Monitoring </w:t>
-      </w:r>
-      <w:proofErr w:type="gramStart"/>
-      <w:r>
-        <w:rPr>
-          <w:lang w:val="en-US"/>
-        </w:rPr>
-        <w:t>involve</w:t>
-      </w:r>
-      <w:proofErr w:type="gramEnd"/>
-      <w:r>
-        <w:rPr>
-          <w:lang w:val="en-US"/>
-        </w:rPr>
-        <w:t xml:space="preserve"> general methods such as Principal Component Analysis but also more specialized techniques such as Mel Frequency </w:t>
-      </w:r>
-      <w:proofErr w:type="spellStart"/>
-      <w:r>
-        <w:rPr>
-          <w:lang w:val="en-US"/>
-        </w:rPr>
-        <w:t>Cepstral</w:t>
-      </w:r>
-      <w:proofErr w:type="spellEnd"/>
-      <w:r>
-        <w:rPr>
-          <w:lang w:val="en-US"/>
-        </w:rPr>
-        <w:t xml:space="preserve"> Coefficients or Fractal Analysis. </w:t>
-      </w:r>
-    </w:p>
-    <w:p>
-      <w:pPr>
-        <w:jc w:val="both"/>
-        <w:rPr>
-          <w:lang w:val="en-US"/>
-        </w:rPr>
-      </w:pPr>
-      <w:r>
-        <w:rPr>
-          <w:lang w:val="en-US"/>
-        </w:rPr>
-        <w:t xml:space="preserve">The Decision Making Device can be any – combination </w:t>
-      </w:r>
-      <w:proofErr w:type="gramStart"/>
-      <w:r>
-        <w:rPr>
-          <w:lang w:val="en-US"/>
-        </w:rPr>
-        <w:t xml:space="preserve">of  </w:t>
-      </w:r>
-      <w:r>
-        <w:rPr>
-          <w:lang w:val="en-US"/>
-        </w:rPr>
-        <w:t>-</w:t>
-      </w:r>
-      <w:proofErr w:type="gramEnd"/>
-      <w:r>
-        <w:rPr>
-          <w:lang w:val="en-US"/>
-        </w:rPr>
-        <w:t xml:space="preserve"> Statistical, Machine Learning, or Pattern Recognition algorithms which takes condition m</w:t>
-      </w:r>
-      <w:r>
-        <w:rPr>
-          <w:lang w:val="en-US"/>
-        </w:rPr>
-        <w:t>onitoring data as an input and produce</w:t>
-      </w:r>
-      <w:r>
-        <w:rPr>
-          <w:lang w:val="en-US"/>
-        </w:rPr>
-        <w:t xml:space="preserve"> state classification</w:t>
-      </w:r>
-      <w:r>
-        <w:rPr>
-          <w:lang w:val="en-US"/>
-        </w:rPr>
-        <w:t>s</w:t>
-      </w:r>
-      <w:r>
-        <w:rPr>
-          <w:lang w:val="en-US"/>
-        </w:rPr>
-        <w:t xml:space="preserve"> as output. Popular techniques used in Condition Monitoring are</w:t>
-      </w:r>
-      <w:r>
-        <w:rPr>
-          <w:lang w:val="en-US"/>
-        </w:rPr>
-        <w:t xml:space="preserve"> Parametric and Non-parametric statistical Models,</w:t>
-      </w:r>
-      <w:r>
-        <w:rPr>
-          <w:lang w:val="en-US"/>
-        </w:rPr>
-        <w:t xml:space="preserve"> Artificial Neural N</w:t>
-      </w:r>
-      <w:r>
-        <w:rPr>
-          <w:lang w:val="en-US"/>
-        </w:rPr>
-        <w:t>etworks</w:t>
-      </w:r>
-      <w:r>
-        <w:rPr>
-          <w:lang w:val="en-US"/>
-        </w:rPr>
-        <w:t>,</w:t>
-      </w:r>
-      <w:r>
-        <w:rPr>
-          <w:lang w:val="en-US"/>
-        </w:rPr>
-        <w:t xml:space="preserve"> Support Vector Machines and Hidden Markov Models.</w:t>
-      </w:r>
-      <w:r>
-        <w:rPr>
-          <w:lang w:val="en-US"/>
-        </w:rPr>
-        <w:t xml:space="preserve"> </w:t>
-      </w:r>
-    </w:p>
-    <w:p>
-      <w:pPr>
-        <w:jc w:val="both"/>
-        <w:rPr>
-          <w:lang w:val="en-US"/>
-        </w:rPr>
-      </w:pPr>
-      <w:r>
-        <w:rPr>
-          <w:lang w:val="en-US"/>
-        </w:rPr>
-        <w:lastRenderedPageBreak/>
-        <w:t xml:space="preserve">The final step in a generalized Condition Monitoring scenario is the diagnosis and </w:t>
-      </w:r>
-      <w:r>
-        <w:rPr>
-          <w:lang w:val="en-US"/>
-        </w:rPr>
-        <w:t xml:space="preserve">prediction of system states, based on the results of the decision step. </w:t>
       </w:r>
     </w:p>
     <w:p>
@@ -562,7 +141,7 @@
           <w:lang w:eastAsia="de-DE"/>
         </w:rPr>
         <w:drawing>
-          <wp:inline distT="0" distB="0" distL="0" distR="0" wp14:anchorId="285A4C0A" wp14:editId="2B23E43D">
+          <wp:inline distT="0" distB="0" distL="0" distR="0" wp14:anchorId="476A9339" wp14:editId="5E9EDC41">
             <wp:extent cx="2895600" cy="4076700"/>
             <wp:effectExtent l="0" t="0" r="0" b="0"/>
             <wp:docPr id="20" name="Grafik 20"/>
@@ -607,16 +186,29 @@
     <w:p>
       <w:pPr>
         <w:pStyle w:val="Beschriftung"/>
+        <w:numPr>
+          <w:ilvl w:val="0"/>
+          <w:numId w:val="9"/>
+        </w:numPr>
         <w:jc w:val="center"/>
+        <w:rPr>
+          <w:lang w:val="en-US"/>
+        </w:rPr>
       </w:pPr>
       <w:bookmarkStart w:id="0" w:name="_Toc343846617"/>
       <w:r>
+        <w:rPr>
+          <w:lang w:val="en-US"/>
+        </w:rPr>
         <w:t xml:space="preserve">Fig. </w:t>
       </w:r>
       <w:r>
         <w:fldChar w:fldCharType="begin"/>
       </w:r>
       <w:r>
+        <w:rPr>
+          <w:lang w:val="en-US"/>
+        </w:rPr>
         <w:instrText xml:space="preserve"> SEQ Fig. \* ARABIC </w:instrText>
       </w:r>
       <w:r>
@@ -625,6 +217,7 @@
       <w:r>
         <w:rPr>
           <w:noProof/>
+          <w:lang w:val="en-US"/>
         </w:rPr>
         <w:t>1</w:t>
       </w:r>
@@ -635,34 +228,134 @@
         <w:fldChar w:fldCharType="end"/>
       </w:r>
       <w:r>
-        <w:t xml:space="preserve">  </w:t>
-      </w:r>
-      <w:proofErr w:type="spellStart"/>
-      <w:r>
-        <w:t>Condition</w:t>
-      </w:r>
-      <w:proofErr w:type="spellEnd"/>
-      <w:r>
-        <w:t xml:space="preserve"> Monitoring Framework</w:t>
+        <w:rPr>
+          <w:lang w:val="en-US"/>
+        </w:rPr>
+        <w:t xml:space="preserve">  Condition Monitoring Framework</w:t>
       </w:r>
       <w:bookmarkEnd w:id="0"/>
     </w:p>
-    <w:p/>
+    <w:p>
+      <w:pPr>
+        <w:jc w:val="both"/>
+        <w:rPr>
+          <w:lang w:val="en-US"/>
+        </w:rPr>
+      </w:pPr>
+      <w:r>
+        <w:rPr>
+          <w:lang w:val="en-US"/>
+        </w:rPr>
+        <w:t xml:space="preserve">The data acquisition step comprises the selection and setup of appropriate devices for data acquisition and the actual process of collecting data from a machine. Typical data acquisition devices used in machine monitoring </w:t>
+      </w:r>
+      <w:proofErr w:type="gramStart"/>
+      <w:r>
+        <w:rPr>
+          <w:lang w:val="en-US"/>
+        </w:rPr>
+        <w:t>are</w:t>
+      </w:r>
+      <w:proofErr w:type="gramEnd"/>
+      <w:r>
+        <w:rPr>
+          <w:lang w:val="en-US"/>
+        </w:rPr>
+        <w:t xml:space="preserve"> accelerometers, measuring vibrations at different parts of machines. </w:t>
+      </w:r>
+    </w:p>
+    <w:p>
+      <w:pPr>
+        <w:jc w:val="both"/>
+        <w:rPr>
+          <w:lang w:val="en-US"/>
+        </w:rPr>
+      </w:pPr>
+      <w:r>
+        <w:rPr>
+          <w:lang w:val="en-US"/>
+        </w:rPr>
+        <w:t xml:space="preserve">The Data Analysis step in Condition Monitoring usually involves the transformation of data into different domains.  Raw data collected by sensors is typically represented in time domain with discrete sensor values recorded at discrete points in time. Many analytical techniques cannot process such time series directly and require a data transformation as a preliminary step.  Time domain data is often transformed into </w:t>
+      </w:r>
+      <w:r>
+        <w:rPr>
+          <w:lang w:val="en-US"/>
+        </w:rPr>
+        <w:t xml:space="preserve">Frequency Domain by the Fourier </w:t>
+      </w:r>
+      <w:r>
+        <w:rPr>
+          <w:lang w:val="en-US"/>
+        </w:rPr>
+        <w:t>Transform or into Time Frequency Domain by techniques such as Short Time Fourier Transform and Wavelet Transform.</w:t>
+      </w:r>
+    </w:p>
+    <w:p>
+      <w:pPr>
+        <w:jc w:val="both"/>
+        <w:rPr>
+          <w:lang w:val="en-US"/>
+        </w:rPr>
+      </w:pPr>
+      <w:r>
+        <w:rPr>
+          <w:lang w:val="en-US"/>
+        </w:rPr>
+        <w:lastRenderedPageBreak/>
+        <w:t>Goal of the feature selection step is the identification and selection of data aspects that are best suited to classify and predict fault states. The most widely used feature selection technique is the Principal Component Analysis.</w:t>
+      </w:r>
+    </w:p>
+    <w:p>
+      <w:pPr>
+        <w:jc w:val="both"/>
+        <w:rPr>
+          <w:lang w:val="en-US"/>
+        </w:rPr>
+      </w:pPr>
+      <w:r>
+        <w:rPr>
+          <w:lang w:val="en-US"/>
+        </w:rPr>
+        <w:t xml:space="preserve">A huge variety of techniques can be applied to estimate and predict machine conditions in the decision step. Widely used are methods such as parametric and non-parametric statistical Models, Artificial Neural Networks, Support Vector Machines and Hidden Markov Models. </w:t>
+      </w:r>
+      <w:r>
+        <w:rPr>
+          <w:lang w:val="en-US"/>
+        </w:rPr>
+        <w:t>Many techniques used in the Decision step require a training run with known datasets, before they can decide about unknown data.</w:t>
+      </w:r>
+    </w:p>
+    <w:p>
+      <w:pPr>
+        <w:jc w:val="both"/>
+        <w:rPr>
+          <w:lang w:val="en-US"/>
+        </w:rPr>
+      </w:pPr>
+      <w:r>
+        <w:rPr>
+          <w:lang w:val="en-US"/>
+        </w:rPr>
+        <w:t>The final step in a generalized Condition Monitoring scenario is the diagnosis and prediction of system states, based on the results of the decision step.</w:t>
+      </w:r>
+    </w:p>
     <w:p>
       <w:pPr>
         <w:pStyle w:val="Listenabsatz"/>
         <w:numPr>
-          <w:ilvl w:val="0"/>
-          <w:numId w:val="1"/>
+          <w:ilvl w:val="1"/>
+          <w:numId w:val="15"/>
         </w:numPr>
       </w:pPr>
+      <w:r>
+        <w:t xml:space="preserve">Datasets in </w:t>
+      </w:r>
       <w:proofErr w:type="spellStart"/>
       <w:r>
         <w:t>Condition</w:t>
       </w:r>
       <w:proofErr w:type="spellEnd"/>
       <w:r>
-        <w:t xml:space="preserve"> Monitoring Data</w:t>
+        <w:t xml:space="preserve"> Monitoring</w:t>
       </w:r>
     </w:p>
     <w:p>
@@ -676,37 +369,31 @@
         <w:rPr>
           <w:lang w:val="en-US"/>
         </w:rPr>
-        <w:t>Condition Monit</w:t>
-      </w:r>
-      <w:r>
-        <w:rPr>
-          <w:lang w:val="en-US"/>
-        </w:rPr>
-        <w:t>oring techniques usually</w:t>
-      </w:r>
-      <w:r>
-        <w:rPr>
-          <w:lang w:val="en-US"/>
-        </w:rPr>
-        <w:t xml:space="preserve"> process time series data, with datasets representing </w:t>
-      </w:r>
-      <w:r>
-        <w:rPr>
-          <w:lang w:val="en-US"/>
-        </w:rPr>
-        <w:t xml:space="preserve">some kind of sensor values at a certain point in time. </w:t>
-      </w:r>
-      <w:r>
-        <w:rPr>
-          <w:lang w:val="en-US"/>
-        </w:rPr>
-        <w:t>In structural analysis problems, data can be obtained by exiting the structure and measuring the response. In the Condition Monitoring of Machines, vibrational data generated during running time of mac</w:t>
-      </w:r>
-      <w:r>
-        <w:rPr>
-          <w:lang w:val="en-US"/>
-        </w:rPr>
-        <w:t xml:space="preserve">hines is used to </w:t>
+        <w:t xml:space="preserve">Condition Monitoring techniques typically have to process large </w:t>
+      </w:r>
+      <w:r>
+        <w:rPr>
+          <w:lang w:val="en-US"/>
+        </w:rPr>
+        <w:t>time</w:t>
+      </w:r>
+      <w:r>
+        <w:rPr>
+          <w:lang w:val="en-US"/>
+        </w:rPr>
+        <w:t xml:space="preserve"> data</w:t>
+      </w:r>
+      <w:r>
+        <w:rPr>
+          <w:lang w:val="en-US"/>
+        </w:rPr>
+        <w:t xml:space="preserve"> sets</w:t>
+      </w:r>
+      <w:r>
+        <w:rPr>
+          <w:lang w:val="en-US"/>
+        </w:rPr>
+        <w:t>, with data points representing sensor values measured at discrete points in time. Data can be categorized by different aspects, affecting the choice of techniques in the Data Analysis and Decision steps.</w:t>
       </w:r>
     </w:p>
     <w:p>
@@ -720,51 +407,160 @@
         <w:rPr>
           <w:lang w:val="en-US"/>
         </w:rPr>
-        <w:t>Another c</w:t>
-      </w:r>
-      <w:r>
-        <w:rPr>
-          <w:lang w:val="en-US"/>
-        </w:rPr>
-        <w:t xml:space="preserve">ategorization of Data in a general theory of Computational Intelligence Methods is based on the availability of classified training data, </w:t>
-      </w:r>
-      <w:r>
-        <w:rPr>
-          <w:lang w:val="en-US"/>
-        </w:rPr>
-        <w:t xml:space="preserve">which </w:t>
-      </w:r>
-      <w:r>
-        <w:rPr>
-          <w:lang w:val="en-US"/>
-        </w:rPr>
-        <w:t xml:space="preserve">determines the choice of decision algorithms in phase 4. </w:t>
-      </w:r>
-      <w:r>
-        <w:rPr>
-          <w:lang w:val="en-US"/>
-        </w:rPr>
-        <w:t xml:space="preserve"> In a </w:t>
-      </w:r>
+        <w:t xml:space="preserve">One of these aspects covers the availability of data which can be used to train models for the decision step. Training datasets with data representing all relevant machine conditions are known as supervised datasets. </w:t>
+      </w:r>
+      <w:bookmarkStart w:id="1" w:name="_GoBack"/>
+      <w:r>
+        <w:rPr>
+          <w:lang w:val="en-US"/>
+        </w:rPr>
+        <w:t xml:space="preserve">For many decision techniques used in Condition Monitoring, this is the ideal case since the Training data representing </w:t>
+      </w:r>
+      <w:bookmarkEnd w:id="1"/>
+      <w:r>
+        <w:rPr>
+          <w:lang w:val="en-US"/>
+        </w:rPr>
+        <w:t xml:space="preserve">only one of the possible machine conditions is referred to as </w:t>
+      </w:r>
+      <w:proofErr w:type="spellStart"/>
       <w:r>
         <w:rPr>
           <w:i/>
           <w:lang w:val="en-US"/>
         </w:rPr>
+        <w:t>semisupervised</w:t>
+      </w:r>
+      <w:proofErr w:type="spellEnd"/>
+      <w:r>
+        <w:rPr>
+          <w:i/>
+          <w:lang w:val="en-US"/>
+        </w:rPr>
+        <w:t xml:space="preserve"> data.</w:t>
+      </w:r>
+      <w:r>
+        <w:rPr>
+          <w:lang w:val="en-US"/>
+        </w:rPr>
+        <w:t xml:space="preserve"> In Condition Monitoring,   </w:t>
+      </w:r>
+      <w:proofErr w:type="gramStart"/>
+      <w:r>
+        <w:rPr>
+          <w:lang w:val="en-US"/>
+        </w:rPr>
+        <w:t>In</w:t>
+      </w:r>
+      <w:proofErr w:type="gramEnd"/>
+      <w:r>
+        <w:rPr>
+          <w:lang w:val="en-US"/>
+        </w:rPr>
+        <w:t xml:space="preserve"> a </w:t>
+      </w:r>
+      <w:r>
+        <w:rPr>
+          <w:i/>
+          <w:lang w:val="en-US"/>
+        </w:rPr>
         <w:t xml:space="preserve">supervised </w:t>
       </w:r>
       <w:r>
         <w:rPr>
           <w:lang w:val="en-US"/>
         </w:rPr>
-        <w:t>setting, training data with samples for all cla</w:t>
-      </w:r>
-      <w:r>
-        <w:rPr>
-          <w:lang w:val="en-US"/>
-        </w:rPr>
-        <w:t>sses to be predicted</w:t>
-      </w:r>
+        <w:t xml:space="preserve">setting, training data with samples for all classes to be predicted can be used to train a classifier. If the training data </w:t>
+      </w:r>
+      <w:proofErr w:type="gramStart"/>
+      <w:r>
+        <w:rPr>
+          <w:lang w:val="en-US"/>
+        </w:rPr>
+        <w:t>contains</w:t>
+      </w:r>
+      <w:proofErr w:type="gramEnd"/>
+      <w:r>
+        <w:rPr>
+          <w:lang w:val="en-US"/>
+        </w:rPr>
+        <w:t xml:space="preserve"> only samples of one class, </w:t>
+      </w:r>
+      <w:r>
+        <w:rPr>
+          <w:i/>
+          <w:lang w:val="en-US"/>
+        </w:rPr>
+        <w:t xml:space="preserve">semi-supervised </w:t>
+      </w:r>
+      <w:r>
+        <w:rPr>
+          <w:lang w:val="en-US"/>
+        </w:rPr>
+        <w:t xml:space="preserve">decision techniques can be trained to detect all instances of the known class and reject anything else as outlier data. If no training data is available, </w:t>
+      </w:r>
+      <w:r>
+        <w:rPr>
+          <w:i/>
+          <w:lang w:val="en-US"/>
+        </w:rPr>
+        <w:t xml:space="preserve">unsupervised </w:t>
+      </w:r>
+      <w:r>
+        <w:rPr>
+          <w:lang w:val="en-US"/>
+        </w:rPr>
+        <w:t xml:space="preserve">techniques have to be used which typically include a combination of various statistical measures. The </w:t>
+      </w:r>
+      <w:r>
+        <w:rPr>
+          <w:i/>
+          <w:lang w:val="en-US"/>
+        </w:rPr>
+        <w:t xml:space="preserve">semi-supervised </w:t>
+      </w:r>
+      <w:r>
+        <w:rPr>
+          <w:lang w:val="en-US"/>
+        </w:rPr>
+        <w:t xml:space="preserve">scenario is very common in Condition Monitoring, since it is often much easier and cheaper to obtain data from a system under normal condition than from a faulty system. In some domains, such as aerospace, it is not even possible to obtain a representative amount of fault data which could only be generated by accidents or </w:t>
+      </w:r>
+      <w:proofErr w:type="spellStart"/>
+      <w:r>
+        <w:rPr>
+          <w:lang w:val="en-US"/>
+        </w:rPr>
+        <w:t>catastrophes.In</w:t>
+      </w:r>
+      <w:proofErr w:type="spellEnd"/>
+      <w:r>
+        <w:rPr>
+          <w:lang w:val="en-US"/>
+        </w:rPr>
+        <w:t xml:space="preserve"> a </w:t>
+      </w:r>
+      <w:r>
+        <w:rPr>
+          <w:i/>
+          <w:lang w:val="en-US"/>
+        </w:rPr>
+        <w:t xml:space="preserve">semi-supervised </w:t>
+      </w:r>
+      <w:r>
+        <w:rPr>
+          <w:lang w:val="en-US"/>
+        </w:rPr>
+        <w:t xml:space="preserve">Condition Monitoring Setting, usually data representing the normal state of a system is available as training data. This data can be used to train classifiers that accept instances pertaining to the normal class and reject any other data instances as outliers.  </w:t>
+      </w:r>
+    </w:p>
+    <w:p>
+      <w:pPr>
+        <w:pStyle w:val="Listenabsatz"/>
+        <w:numPr>
+          <w:ilvl w:val="1"/>
+          <w:numId w:val="15"/>
+        </w:numPr>
+      </w:pPr>
       <w:r>
         <w:rPr>
           <w:lang w:val="en-US"/>
@@ -772,22 +568,41 @@
         <w:t xml:space="preserve"> </w:t>
       </w:r>
       <w:r>
-        <w:rPr>
-          <w:lang w:val="en-US"/>
-        </w:rPr>
-        <w:t>ca</w:t>
-      </w:r>
-      <w:r>
-        <w:rPr>
-          <w:lang w:val="en-US"/>
-        </w:rPr>
-        <w:t>n be used to train a</w:t>
-      </w:r>
-      <w:r>
-        <w:rPr>
-          <w:lang w:val="en-US"/>
-        </w:rPr>
-        <w:t xml:space="preserve"> classifier. If the training data contains only samples of one class, </w:t>
+        <w:t xml:space="preserve">Outlook </w:t>
+      </w:r>
+      <w:proofErr w:type="spellStart"/>
+      <w:r>
+        <w:t>of</w:t>
+      </w:r>
+      <w:proofErr w:type="spellEnd"/>
+      <w:r>
+        <w:t xml:space="preserve"> </w:t>
+      </w:r>
+      <w:proofErr w:type="spellStart"/>
+      <w:r>
+        <w:t>this</w:t>
+      </w:r>
+      <w:proofErr w:type="spellEnd"/>
+      <w:r>
+        <w:t xml:space="preserve"> </w:t>
+      </w:r>
+      <w:proofErr w:type="spellStart"/>
+      <w:r>
+        <w:t>thesis</w:t>
+      </w:r>
+      <w:proofErr w:type="spellEnd"/>
+    </w:p>
+    <w:p>
+      <w:pPr>
+        <w:rPr>
+          <w:lang w:val="en-US"/>
+        </w:rPr>
+      </w:pPr>
+      <w:r>
+        <w:rPr>
+          <w:lang w:val="en-US"/>
+        </w:rPr>
+        <w:t xml:space="preserve">In this thesis, </w:t>
       </w:r>
       <w:r>
         <w:rPr>
@@ -800,217 +615,20 @@
         <w:rPr>
           <w:lang w:val="en-US"/>
         </w:rPr>
-        <w:t xml:space="preserve">decision techniques </w:t>
-      </w:r>
-      <w:r>
-        <w:rPr>
-          <w:lang w:val="en-US"/>
-        </w:rPr>
-        <w:t>can be trained to detect a</w:t>
-      </w:r>
-      <w:r>
-        <w:rPr>
-          <w:lang w:val="en-US"/>
-        </w:rPr>
-        <w:t xml:space="preserve">ll instances of the </w:t>
-      </w:r>
-      <w:r>
-        <w:rPr>
-          <w:lang w:val="en-US"/>
-        </w:rPr>
-        <w:t xml:space="preserve">known </w:t>
-      </w:r>
-      <w:r>
-        <w:rPr>
-          <w:lang w:val="en-US"/>
-        </w:rPr>
-        <w:t xml:space="preserve">class </w:t>
-      </w:r>
-      <w:r>
-        <w:rPr>
-          <w:lang w:val="en-US"/>
-        </w:rPr>
-        <w:t xml:space="preserve">and reject anything else as outlier data. </w:t>
-      </w:r>
-      <w:r>
-        <w:rPr>
-          <w:lang w:val="en-US"/>
-        </w:rPr>
-        <w:t xml:space="preserve">If no training data is available, </w:t>
+        <w:t xml:space="preserve">techniques used for predictive maintenance are discussed and a </w:t>
       </w:r>
       <w:r>
         <w:rPr>
           <w:i/>
           <w:lang w:val="en-US"/>
         </w:rPr>
-        <w:t xml:space="preserve">unsupervised </w:t>
-      </w:r>
-      <w:r>
-        <w:rPr>
-          <w:lang w:val="en-US"/>
-        </w:rPr>
-        <w:t>techniques have to be used which typically</w:t>
-      </w:r>
-      <w:r>
-        <w:rPr>
-          <w:lang w:val="en-US"/>
-        </w:rPr>
-        <w:t xml:space="preserve"> include a combination of various statistical measures. </w:t>
-      </w:r>
-    </w:p>
-    <w:p>
-      <w:pPr>
-        <w:jc w:val="both"/>
-        <w:rPr>
-          <w:lang w:val="en-US"/>
-        </w:rPr>
-      </w:pPr>
-      <w:r>
-        <w:rPr>
-          <w:lang w:val="en-US"/>
-        </w:rPr>
-        <w:t xml:space="preserve">The </w:t>
-      </w:r>
-      <w:r>
-        <w:rPr>
-          <w:i/>
-          <w:lang w:val="en-US"/>
-        </w:rPr>
         <w:t xml:space="preserve">semi-supervised </w:t>
       </w:r>
       <w:r>
         <w:rPr>
           <w:lang w:val="en-US"/>
         </w:rPr>
-        <w:t xml:space="preserve">scenario is </w:t>
-      </w:r>
-      <w:r>
-        <w:rPr>
-          <w:lang w:val="en-US"/>
-        </w:rPr>
-        <w:t>very common in Condition Monitoring, since it is often much easier and cheaper to obtain data from a system under normal condition than from a faulty system. In some domains, such as aerospace, it is not even possible to obtain a representative amount of fault data which could only be generated by accidents</w:t>
-      </w:r>
-      <w:r>
-        <w:rPr>
-          <w:lang w:val="en-US"/>
-        </w:rPr>
-        <w:t xml:space="preserve"> or catastrophes</w:t>
-      </w:r>
-      <w:r>
-        <w:rPr>
-          <w:lang w:val="en-US"/>
-        </w:rPr>
-        <w:t>.</w:t>
-      </w:r>
-    </w:p>
-    <w:p>
-      <w:pPr>
-        <w:jc w:val="both"/>
-        <w:rPr>
-          <w:lang w:val="en-US"/>
-        </w:rPr>
-      </w:pPr>
-      <w:r>
-        <w:rPr>
-          <w:lang w:val="en-US"/>
-        </w:rPr>
-        <w:lastRenderedPageBreak/>
-        <w:t xml:space="preserve">In a </w:t>
-      </w:r>
-      <w:r>
-        <w:rPr>
-          <w:i/>
-          <w:lang w:val="en-US"/>
-        </w:rPr>
-        <w:t xml:space="preserve">semi-supervised </w:t>
-      </w:r>
-      <w:r>
-        <w:rPr>
-          <w:lang w:val="en-US"/>
-        </w:rPr>
-        <w:t>Condition Monitoring Setting, usually data representing the normal state of a system is available as training data. This data can be used to train classifier</w:t>
-      </w:r>
-      <w:r>
-        <w:rPr>
-          <w:lang w:val="en-US"/>
-        </w:rPr>
-        <w:t>s</w:t>
-      </w:r>
-      <w:r>
-        <w:rPr>
-          <w:lang w:val="en-US"/>
-        </w:rPr>
-        <w:t xml:space="preserve"> that accept instances pertaining to the normal class and reject any other data instance</w:t>
-      </w:r>
-      <w:r>
-        <w:rPr>
-          <w:lang w:val="en-US"/>
-        </w:rPr>
-        <w:t>s</w:t>
-      </w:r>
-      <w:r>
-        <w:rPr>
-          <w:lang w:val="en-US"/>
-        </w:rPr>
-        <w:t xml:space="preserve"> as outlier</w:t>
-      </w:r>
-      <w:r>
-        <w:rPr>
-          <w:lang w:val="en-US"/>
-        </w:rPr>
-        <w:t>s</w:t>
-      </w:r>
-      <w:r>
-        <w:rPr>
-          <w:lang w:val="en-US"/>
-        </w:rPr>
-        <w:t xml:space="preserve">. </w:t>
-      </w:r>
-      <w:r>
-        <w:rPr>
-          <w:lang w:val="en-US"/>
-        </w:rPr>
-        <w:t xml:space="preserve"> </w:t>
-      </w:r>
-    </w:p>
-    <w:p>
-      <w:pPr>
-        <w:jc w:val="both"/>
-        <w:rPr>
-          <w:lang w:val="en-US"/>
-        </w:rPr>
-      </w:pPr>
-      <w:r>
-        <w:rPr>
-          <w:lang w:val="en-US"/>
-        </w:rPr>
-        <w:t xml:space="preserve">In this thesis, </w:t>
-      </w:r>
-      <w:r>
-        <w:rPr>
-          <w:i/>
-          <w:lang w:val="en-US"/>
-        </w:rPr>
-        <w:t xml:space="preserve">semi-supervised </w:t>
-      </w:r>
-      <w:r>
-        <w:rPr>
-          <w:lang w:val="en-US"/>
-        </w:rPr>
-        <w:t xml:space="preserve">techniques used for predictive maintenance are discussed and a </w:t>
-      </w:r>
-      <w:r>
-        <w:rPr>
-          <w:i/>
-          <w:lang w:val="en-US"/>
-        </w:rPr>
-        <w:t xml:space="preserve">semi-supervised </w:t>
-      </w:r>
-      <w:r>
-        <w:rPr>
-          <w:lang w:val="en-US"/>
-        </w:rPr>
-        <w:t xml:space="preserve">variation of Support Vector Machines is implemented and tested. The data used to train and test the algorithm is described in the next section. </w:t>
+        <w:t>variation of Support Vector Machines is implemented and tested. The data used to train and test the algorithm is described in the next section</w:t>
       </w:r>
     </w:p>
     <w:p>
@@ -1293,6 +911,7 @@
         <w:rPr>
           <w:lang w:val="en-US"/>
         </w:rPr>
+        <w:lastRenderedPageBreak/>
         <w:t xml:space="preserve">A popular Rolling Bearing </w:t>
       </w:r>
       <w:r>
@@ -21278,21 +20897,7 @@
           <w:i/>
           <w:lang w:val="en-US"/>
         </w:rPr>
-        <w:t>k</w:t>
-      </w:r>
-      <w:r>
-        <w:rPr>
-          <w:i/>
-          <w:lang w:val="en-US"/>
-        </w:rPr>
-        <w:t>-Means</w:t>
-      </w:r>
-      <w:r>
-        <w:rPr>
-          <w:i/>
-          <w:lang w:val="en-US"/>
-        </w:rPr>
-        <w:t xml:space="preserve"> </w:t>
+        <w:t xml:space="preserve">k-Means </w:t>
       </w:r>
       <w:r>
         <w:rPr>
@@ -21610,14 +21215,7 @@
           <w:i/>
           <w:lang w:val="en-US"/>
         </w:rPr>
-        <w:t>k-Means</w:t>
-      </w:r>
-      <w:r>
-        <w:rPr>
-          <w:i/>
-          <w:lang w:val="en-US"/>
-        </w:rPr>
-        <w:t xml:space="preserve"> </w:t>
+        <w:t xml:space="preserve">k-Means </w:t>
       </w:r>
       <w:sdt>
         <w:sdtPr>
@@ -21759,14 +21357,7 @@
           <w:i/>
           <w:lang w:val="en-US"/>
         </w:rPr>
-        <w:t>k</w:t>
-      </w:r>
-      <w:r>
-        <w:rPr>
-          <w:i/>
-          <w:lang w:val="en-US"/>
-        </w:rPr>
-        <w:t xml:space="preserve"> </w:t>
+        <w:t xml:space="preserve">k </w:t>
       </w:r>
       <w:r>
         <w:rPr>
@@ -21911,14 +21502,7 @@
           <w:i/>
           <w:lang w:val="en-US"/>
         </w:rPr>
-        <w:t>k-Means</w:t>
-      </w:r>
-      <w:r>
-        <w:rPr>
-          <w:i/>
-          <w:lang w:val="en-US"/>
-        </w:rPr>
-        <w:t xml:space="preserve"> </w:t>
+        <w:t xml:space="preserve">k-Means </w:t>
       </w:r>
       <w:r>
         <w:rPr>
@@ -22203,17 +21787,7 @@
             <w:rFonts w:ascii="Cambria Math" w:eastAsiaTheme="minorEastAsia" w:hAnsi="Cambria Math"/>
             <w:lang w:val="en-US"/>
           </w:rPr>
-          <m:t>x</m:t>
-        </m:r>
-        <m:r>
-          <m:rPr>
-            <m:sty m:val="bi"/>
-          </m:rPr>
-          <w:rPr>
-            <w:rFonts w:ascii="Cambria Math" w:eastAsiaTheme="minorEastAsia" w:hAnsi="Cambria Math"/>
-            <w:lang w:val="en-US"/>
-          </w:rPr>
-          <m:t xml:space="preserve"> </m:t>
+          <m:t xml:space="preserve">x </m:t>
         </m:r>
       </m:oMath>
       <w:r>
@@ -23107,7 +22681,14 @@
             <w:rFonts w:ascii="Cambria Math" w:eastAsiaTheme="minorEastAsia" w:hAnsi="Cambria Math"/>
             <w:lang w:val="en-US"/>
           </w:rPr>
-          <m:t>NN</m:t>
+          <m:t>N</m:t>
+        </m:r>
+        <m:r>
+          <w:rPr>
+            <w:rFonts w:ascii="Cambria Math" w:eastAsiaTheme="minorEastAsia" w:hAnsi="Cambria Math"/>
+            <w:lang w:val="en-US"/>
+          </w:rPr>
+          <m:t>N</m:t>
         </m:r>
         <m:d>
           <m:dPr>
@@ -26169,7 +25750,6 @@
         </w:rPr>
         <w:t xml:space="preserve">  of the training cases are not used for the training of the n</w:t>
       </w:r>
-      <w:proofErr w:type="spellStart"/>
       <w:r>
         <w:rPr>
           <w:rFonts w:eastAsiaTheme="minorEastAsia"/>
@@ -26178,7 +25758,6 @@
         </w:rPr>
         <w:t>th</w:t>
       </w:r>
-      <w:proofErr w:type="spellEnd"/>
       <w:r>
         <w:rPr>
           <w:rFonts w:eastAsiaTheme="minorEastAsia"/>
@@ -26590,23 +26169,7 @@
           <w:rFonts w:eastAsiaTheme="minorEastAsia"/>
           <w:lang w:val="en-US"/>
         </w:rPr>
-        <w:t xml:space="preserve"> i</w:t>
-      </w:r>
-      <w:proofErr w:type="spellStart"/>
-      <w:r>
-        <w:rPr>
-          <w:rFonts w:eastAsiaTheme="minorEastAsia"/>
-          <w:lang w:val="en-US"/>
-        </w:rPr>
-        <w:t>s</w:t>
-      </w:r>
-      <w:proofErr w:type="spellEnd"/>
-      <w:r>
-        <w:rPr>
-          <w:rFonts w:eastAsiaTheme="minorEastAsia"/>
-          <w:lang w:val="en-US"/>
-        </w:rPr>
-        <w:t xml:space="preserve"> the number of trees in the </w:t>
+        <w:t xml:space="preserve"> is the number of trees in the </w:t>
       </w:r>
       <w:proofErr w:type="gramStart"/>
       <w:r>
@@ -32358,14 +31921,7 @@
               <w:rFonts w:ascii="Cambria Math" w:hAnsi="Cambria Math"/>
               <w:lang w:val="en-US"/>
             </w:rPr>
-            <m:t>D</m:t>
-          </m:r>
-          <m:r>
-            <w:rPr>
-              <w:rFonts w:ascii="Cambria Math" w:hAnsi="Cambria Math"/>
-              <w:lang w:val="en-US"/>
-            </w:rPr>
-            <m:t>&lt;</m:t>
+            <m:t>D&lt;</m:t>
           </m:r>
           <m:r>
             <w:rPr>
@@ -33209,21 +32765,7 @@
                   <w:rFonts w:ascii="Cambria Math" w:eastAsiaTheme="minorEastAsia" w:hAnsi="Cambria Math"/>
                   <w:lang w:val="en-US"/>
                 </w:rPr>
-                <m:t>(</m:t>
-              </m:r>
-              <m:r>
-                <w:rPr>
-                  <w:rFonts w:ascii="Cambria Math" w:eastAsiaTheme="minorEastAsia" w:hAnsi="Cambria Math"/>
-                  <w:lang w:val="en-US"/>
-                </w:rPr>
-                <m:t>i</m:t>
-              </m:r>
-              <m:r>
-                <w:rPr>
-                  <w:rFonts w:ascii="Cambria Math" w:eastAsiaTheme="minorEastAsia" w:hAnsi="Cambria Math"/>
-                  <w:lang w:val="en-US"/>
-                </w:rPr>
-                <m:t>+1)</m:t>
+                <m:t>(i+1)</m:t>
               </m:r>
             </m:sup>
           </m:sSubSup>
@@ -33886,14 +33428,7 @@
               <w:rFonts w:ascii="Cambria Math" w:eastAsiaTheme="minorEastAsia" w:hAnsi="Cambria Math"/>
               <w:lang w:val="en-US"/>
             </w:rPr>
-            <m:t>≤</m:t>
-          </m:r>
-          <m:r>
-            <w:rPr>
-              <w:rFonts w:ascii="Cambria Math" w:eastAsiaTheme="minorEastAsia" w:hAnsi="Cambria Math"/>
-              <w:lang w:val="en-US"/>
-            </w:rPr>
-            <m:t>1</m:t>
+            <m:t>≤1</m:t>
           </m:r>
         </m:oMath>
       </m:oMathPara>
@@ -34210,8 +33745,6 @@
         </w:rPr>
         <w:t>Classification</w:t>
       </w:r>
-      <w:bookmarkStart w:id="1" w:name="_GoBack"/>
-      <w:bookmarkEnd w:id="1"/>
     </w:p>
     <w:sectPr>
       <w:pgSz w:w="11906" w:h="16838"/>
@@ -34404,6 +33937,119 @@
     </w:lvl>
   </w:abstractNum>
   <w:abstractNum w:abstractNumId="2">
+    <w:nsid w:val="1F552B00"/>
+    <w:multiLevelType w:val="multilevel"/>
+    <w:tmpl w:val="C044629E"/>
+    <w:lvl w:ilvl="0">
+      <w:start w:val="1"/>
+      <w:numFmt w:val="decimal"/>
+      <w:lvlText w:val="%1"/>
+      <w:lvlJc w:val="left"/>
+      <w:pPr>
+        <w:ind w:left="360" w:hanging="360"/>
+      </w:pPr>
+      <w:rPr>
+        <w:rFonts w:hint="default"/>
+      </w:rPr>
+    </w:lvl>
+    <w:lvl w:ilvl="1">
+      <w:start w:val="1"/>
+      <w:numFmt w:val="decimal"/>
+      <w:lvlText w:val="%1.%2"/>
+      <w:lvlJc w:val="left"/>
+      <w:pPr>
+        <w:ind w:left="360" w:hanging="360"/>
+      </w:pPr>
+      <w:rPr>
+        <w:rFonts w:hint="default"/>
+      </w:rPr>
+    </w:lvl>
+    <w:lvl w:ilvl="2">
+      <w:start w:val="1"/>
+      <w:numFmt w:val="decimal"/>
+      <w:lvlText w:val="%1.%2.%3"/>
+      <w:lvlJc w:val="left"/>
+      <w:pPr>
+        <w:ind w:left="720" w:hanging="720"/>
+      </w:pPr>
+      <w:rPr>
+        <w:rFonts w:hint="default"/>
+      </w:rPr>
+    </w:lvl>
+    <w:lvl w:ilvl="3">
+      <w:start w:val="1"/>
+      <w:numFmt w:val="decimal"/>
+      <w:lvlText w:val="%1.%2.%3.%4"/>
+      <w:lvlJc w:val="left"/>
+      <w:pPr>
+        <w:ind w:left="720" w:hanging="720"/>
+      </w:pPr>
+      <w:rPr>
+        <w:rFonts w:hint="default"/>
+      </w:rPr>
+    </w:lvl>
+    <w:lvl w:ilvl="4">
+      <w:start w:val="1"/>
+      <w:numFmt w:val="decimal"/>
+      <w:lvlText w:val="%1.%2.%3.%4.%5"/>
+      <w:lvlJc w:val="left"/>
+      <w:pPr>
+        <w:ind w:left="1080" w:hanging="1080"/>
+      </w:pPr>
+      <w:rPr>
+        <w:rFonts w:hint="default"/>
+      </w:rPr>
+    </w:lvl>
+    <w:lvl w:ilvl="5">
+      <w:start w:val="1"/>
+      <w:numFmt w:val="decimal"/>
+      <w:lvlText w:val="%1.%2.%3.%4.%5.%6"/>
+      <w:lvlJc w:val="left"/>
+      <w:pPr>
+        <w:ind w:left="1080" w:hanging="1080"/>
+      </w:pPr>
+      <w:rPr>
+        <w:rFonts w:hint="default"/>
+      </w:rPr>
+    </w:lvl>
+    <w:lvl w:ilvl="6">
+      <w:start w:val="1"/>
+      <w:numFmt w:val="decimal"/>
+      <w:lvlText w:val="%1.%2.%3.%4.%5.%6.%7"/>
+      <w:lvlJc w:val="left"/>
+      <w:pPr>
+        <w:ind w:left="1440" w:hanging="1440"/>
+      </w:pPr>
+      <w:rPr>
+        <w:rFonts w:hint="default"/>
+      </w:rPr>
+    </w:lvl>
+    <w:lvl w:ilvl="7">
+      <w:start w:val="1"/>
+      <w:numFmt w:val="decimal"/>
+      <w:lvlText w:val="%1.%2.%3.%4.%5.%6.%7.%8"/>
+      <w:lvlJc w:val="left"/>
+      <w:pPr>
+        <w:ind w:left="1440" w:hanging="1440"/>
+      </w:pPr>
+      <w:rPr>
+        <w:rFonts w:hint="default"/>
+      </w:rPr>
+    </w:lvl>
+    <w:lvl w:ilvl="8">
+      <w:start w:val="1"/>
+      <w:numFmt w:val="decimal"/>
+      <w:lvlText w:val="%1.%2.%3.%4.%5.%6.%7.%8.%9"/>
+      <w:lvlJc w:val="left"/>
+      <w:pPr>
+        <w:ind w:left="1440" w:hanging="1440"/>
+      </w:pPr>
+      <w:rPr>
+        <w:rFonts w:hint="default"/>
+      </w:rPr>
+    </w:lvl>
+  </w:abstractNum>
+  <w:abstractNum w:abstractNumId="3">
     <w:nsid w:val="28A1695A"/>
     <w:multiLevelType w:val="hybridMultilevel"/>
     <w:tmpl w:val="EA508680"/>
@@ -34492,7 +34138,7 @@
       </w:pPr>
     </w:lvl>
   </w:abstractNum>
-  <w:abstractNum w:abstractNumId="3">
+  <w:abstractNum w:abstractNumId="4">
     <w:nsid w:val="36EC4494"/>
     <w:multiLevelType w:val="hybridMultilevel"/>
     <w:tmpl w:val="0E08A0AC"/>
@@ -34605,7 +34251,121 @@
       </w:rPr>
     </w:lvl>
   </w:abstractNum>
-  <w:abstractNum w:abstractNumId="4">
+  <w:abstractNum w:abstractNumId="5">
+    <w:nsid w:val="3E17277E"/>
+    <w:multiLevelType w:val="multilevel"/>
+    <w:tmpl w:val="15A82942"/>
+    <w:lvl w:ilvl="0">
+      <w:start w:val="1"/>
+      <w:numFmt w:val="decimal"/>
+      <w:lvlText w:val="%1"/>
+      <w:lvlJc w:val="left"/>
+      <w:pPr>
+        <w:ind w:left="360" w:hanging="360"/>
+      </w:pPr>
+      <w:rPr>
+        <w:rFonts w:hint="default"/>
+      </w:rPr>
+    </w:lvl>
+    <w:lvl w:ilvl="1">
+      <w:start w:val="2"/>
+      <w:numFmt w:val="decimal"/>
+      <w:lvlText w:val="%1.%2"/>
+      <w:lvlJc w:val="left"/>
+      <w:pPr>
+        <w:ind w:left="720" w:hanging="360"/>
+      </w:pPr>
+      <w:rPr>
+        <w:rFonts w:hint="default"/>
+        <w:lang w:val="en-US"/>
+      </w:rPr>
+    </w:lvl>
+    <w:lvl w:ilvl="2">
+      <w:start w:val="1"/>
+      <w:numFmt w:val="decimal"/>
+      <w:lvlText w:val="%1.%2.%3"/>
+      <w:lvlJc w:val="left"/>
+      <w:pPr>
+        <w:ind w:left="1440" w:hanging="720"/>
+      </w:pPr>
+      <w:rPr>
+        <w:rFonts w:hint="default"/>
+      </w:rPr>
+    </w:lvl>
+    <w:lvl w:ilvl="3">
+      <w:start w:val="1"/>
+      <w:numFmt w:val="decimal"/>
+      <w:lvlText w:val="%1.%2.%3.%4"/>
+      <w:lvlJc w:val="left"/>
+      <w:pPr>
+        <w:ind w:left="1800" w:hanging="720"/>
+      </w:pPr>
+      <w:rPr>
+        <w:rFonts w:hint="default"/>
+      </w:rPr>
+    </w:lvl>
+    <w:lvl w:ilvl="4">
+      <w:start w:val="1"/>
+      <w:numFmt w:val="decimal"/>
+      <w:lvlText w:val="%1.%2.%3.%4.%5"/>
+      <w:lvlJc w:val="left"/>
+      <w:pPr>
+        <w:ind w:left="2520" w:hanging="1080"/>
+      </w:pPr>
+      <w:rPr>
+        <w:rFonts w:hint="default"/>
+      </w:rPr>
+    </w:lvl>
+    <w:lvl w:ilvl="5">
+      <w:start w:val="1"/>
+      <w:numFmt w:val="decimal"/>
+      <w:lvlText w:val="%1.%2.%3.%4.%5.%6"/>
+      <w:lvlJc w:val="left"/>
+      <w:pPr>
+        <w:ind w:left="2880" w:hanging="1080"/>
+      </w:pPr>
+      <w:rPr>
+        <w:rFonts w:hint="default"/>
+      </w:rPr>
+    </w:lvl>
+    <w:lvl w:ilvl="6">
+      <w:start w:val="1"/>
+      <w:numFmt w:val="decimal"/>
+      <w:lvlText w:val="%1.%2.%3.%4.%5.%6.%7"/>
+      <w:lvlJc w:val="left"/>
+      <w:pPr>
+        <w:ind w:left="3600" w:hanging="1440"/>
+      </w:pPr>
+      <w:rPr>
+        <w:rFonts w:hint="default"/>
+      </w:rPr>
+    </w:lvl>
+    <w:lvl w:ilvl="7">
+      <w:start w:val="1"/>
+      <w:numFmt w:val="decimal"/>
+      <w:lvlText w:val="%1.%2.%3.%4.%5.%6.%7.%8"/>
+      <w:lvlJc w:val="left"/>
+      <w:pPr>
+        <w:ind w:left="3960" w:hanging="1440"/>
+      </w:pPr>
+      <w:rPr>
+        <w:rFonts w:hint="default"/>
+      </w:rPr>
+    </w:lvl>
+    <w:lvl w:ilvl="8">
+      <w:start w:val="1"/>
+      <w:numFmt w:val="decimal"/>
+      <w:lvlText w:val="%1.%2.%3.%4.%5.%6.%7.%8.%9"/>
+      <w:lvlJc w:val="left"/>
+      <w:pPr>
+        <w:ind w:left="4320" w:hanging="1440"/>
+      </w:pPr>
+      <w:rPr>
+        <w:rFonts w:hint="default"/>
+      </w:rPr>
+    </w:lvl>
+  </w:abstractNum>
+  <w:abstractNum w:abstractNumId="6">
     <w:nsid w:val="436E0271"/>
     <w:multiLevelType w:val="hybridMultilevel"/>
     <w:tmpl w:val="CB120CC8"/>
@@ -34694,7 +34454,7 @@
       </w:pPr>
     </w:lvl>
   </w:abstractNum>
-  <w:abstractNum w:abstractNumId="5">
+  <w:abstractNum w:abstractNumId="7">
     <w:nsid w:val="487E5F73"/>
     <w:multiLevelType w:val="multilevel"/>
     <w:tmpl w:val="D96ED4B8"/>
@@ -34783,7 +34543,96 @@
       </w:pPr>
     </w:lvl>
   </w:abstractNum>
-  <w:abstractNum w:abstractNumId="6">
+  <w:abstractNum w:abstractNumId="8">
+    <w:nsid w:val="4BCF148C"/>
+    <w:multiLevelType w:val="multilevel"/>
+    <w:tmpl w:val="0407001F"/>
+    <w:lvl w:ilvl="0">
+      <w:start w:val="1"/>
+      <w:numFmt w:val="decimal"/>
+      <w:lvlText w:val="%1."/>
+      <w:lvlJc w:val="left"/>
+      <w:pPr>
+        <w:ind w:left="360" w:hanging="360"/>
+      </w:pPr>
+      <w:rPr>
+        <w:rFonts w:hint="default"/>
+      </w:rPr>
+    </w:lvl>
+    <w:lvl w:ilvl="1">
+      <w:start w:val="1"/>
+      <w:numFmt w:val="decimal"/>
+      <w:lvlText w:val="%1.%2."/>
+      <w:lvlJc w:val="left"/>
+      <w:pPr>
+        <w:ind w:left="792" w:hanging="432"/>
+      </w:pPr>
+    </w:lvl>
+    <w:lvl w:ilvl="2">
+      <w:start w:val="1"/>
+      <w:numFmt w:val="decimal"/>
+      <w:lvlText w:val="%1.%2.%3."/>
+      <w:lvlJc w:val="left"/>
+      <w:pPr>
+        <w:ind w:left="1224" w:hanging="504"/>
+      </w:pPr>
+    </w:lvl>
+    <w:lvl w:ilvl="3">
+      <w:start w:val="1"/>
+      <w:numFmt w:val="decimal"/>
+      <w:lvlText w:val="%1.%2.%3.%4."/>
+      <w:lvlJc w:val="left"/>
+      <w:pPr>
+        <w:ind w:left="1728" w:hanging="648"/>
+      </w:pPr>
+    </w:lvl>
+    <w:lvl w:ilvl="4">
+      <w:start w:val="1"/>
+      <w:numFmt w:val="decimal"/>
+      <w:lvlText w:val="%1.%2.%3.%4.%5."/>
+      <w:lvlJc w:val="left"/>
+      <w:pPr>
+        <w:ind w:left="2232" w:hanging="792"/>
+      </w:pPr>
+    </w:lvl>
+    <w:lvl w:ilvl="5">
+      <w:start w:val="1"/>
+      <w:numFmt w:val="decimal"/>
+      <w:lvlText w:val="%1.%2.%3.%4.%5.%6."/>
+      <w:lvlJc w:val="left"/>
+      <w:pPr>
+        <w:ind w:left="2736" w:hanging="936"/>
+      </w:pPr>
+    </w:lvl>
+    <w:lvl w:ilvl="6">
+      <w:start w:val="1"/>
+      <w:numFmt w:val="decimal"/>
+      <w:lvlText w:val="%1.%2.%3.%4.%5.%6.%7."/>
+      <w:lvlJc w:val="left"/>
+      <w:pPr>
+        <w:ind w:left="3240" w:hanging="1080"/>
+      </w:pPr>
+    </w:lvl>
+    <w:lvl w:ilvl="7">
+      <w:start w:val="1"/>
+      <w:numFmt w:val="decimal"/>
+      <w:lvlText w:val="%1.%2.%3.%4.%5.%6.%7.%8."/>
+      <w:lvlJc w:val="left"/>
+      <w:pPr>
+        <w:ind w:left="3744" w:hanging="1224"/>
+      </w:pPr>
+    </w:lvl>
+    <w:lvl w:ilvl="8">
+      <w:start w:val="1"/>
+      <w:numFmt w:val="decimal"/>
+      <w:lvlText w:val="%1.%2.%3.%4.%5.%6.%7.%8.%9."/>
+      <w:lvlJc w:val="left"/>
+      <w:pPr>
+        <w:ind w:left="4320" w:hanging="1440"/>
+      </w:pPr>
+    </w:lvl>
+  </w:abstractNum>
+  <w:abstractNum w:abstractNumId="9">
     <w:nsid w:val="4CDB2045"/>
     <w:multiLevelType w:val="hybridMultilevel"/>
     <w:tmpl w:val="CC9C07CC"/>
@@ -34872,7 +34721,7 @@
       </w:pPr>
     </w:lvl>
   </w:abstractNum>
-  <w:abstractNum w:abstractNumId="7">
+  <w:abstractNum w:abstractNumId="10">
     <w:nsid w:val="4F0D6D93"/>
     <w:multiLevelType w:val="hybridMultilevel"/>
     <w:tmpl w:val="63620E14"/>
@@ -34985,29 +34834,451 @@
       </w:rPr>
     </w:lvl>
   </w:abstractNum>
+  <w:abstractNum w:abstractNumId="11">
+    <w:nsid w:val="5BE22E19"/>
+    <w:multiLevelType w:val="multilevel"/>
+    <w:tmpl w:val="0407001F"/>
+    <w:lvl w:ilvl="0">
+      <w:start w:val="1"/>
+      <w:numFmt w:val="decimal"/>
+      <w:lvlText w:val="%1."/>
+      <w:lvlJc w:val="left"/>
+      <w:pPr>
+        <w:ind w:left="1068" w:hanging="360"/>
+      </w:pPr>
+    </w:lvl>
+    <w:lvl w:ilvl="1">
+      <w:start w:val="1"/>
+      <w:numFmt w:val="decimal"/>
+      <w:lvlText w:val="%1.%2."/>
+      <w:lvlJc w:val="left"/>
+      <w:pPr>
+        <w:ind w:left="1500" w:hanging="432"/>
+      </w:pPr>
+    </w:lvl>
+    <w:lvl w:ilvl="2">
+      <w:start w:val="1"/>
+      <w:numFmt w:val="decimal"/>
+      <w:lvlText w:val="%1.%2.%3."/>
+      <w:lvlJc w:val="left"/>
+      <w:pPr>
+        <w:ind w:left="1932" w:hanging="504"/>
+      </w:pPr>
+    </w:lvl>
+    <w:lvl w:ilvl="3">
+      <w:start w:val="1"/>
+      <w:numFmt w:val="decimal"/>
+      <w:lvlText w:val="%1.%2.%3.%4."/>
+      <w:lvlJc w:val="left"/>
+      <w:pPr>
+        <w:ind w:left="2436" w:hanging="648"/>
+      </w:pPr>
+    </w:lvl>
+    <w:lvl w:ilvl="4">
+      <w:start w:val="1"/>
+      <w:numFmt w:val="decimal"/>
+      <w:lvlText w:val="%1.%2.%3.%4.%5."/>
+      <w:lvlJc w:val="left"/>
+      <w:pPr>
+        <w:ind w:left="2940" w:hanging="792"/>
+      </w:pPr>
+    </w:lvl>
+    <w:lvl w:ilvl="5">
+      <w:start w:val="1"/>
+      <w:numFmt w:val="decimal"/>
+      <w:lvlText w:val="%1.%2.%3.%4.%5.%6."/>
+      <w:lvlJc w:val="left"/>
+      <w:pPr>
+        <w:ind w:left="3444" w:hanging="936"/>
+      </w:pPr>
+    </w:lvl>
+    <w:lvl w:ilvl="6">
+      <w:start w:val="1"/>
+      <w:numFmt w:val="decimal"/>
+      <w:lvlText w:val="%1.%2.%3.%4.%5.%6.%7."/>
+      <w:lvlJc w:val="left"/>
+      <w:pPr>
+        <w:ind w:left="3948" w:hanging="1080"/>
+      </w:pPr>
+    </w:lvl>
+    <w:lvl w:ilvl="7">
+      <w:start w:val="1"/>
+      <w:numFmt w:val="decimal"/>
+      <w:lvlText w:val="%1.%2.%3.%4.%5.%6.%7.%8."/>
+      <w:lvlJc w:val="left"/>
+      <w:pPr>
+        <w:ind w:left="4452" w:hanging="1224"/>
+      </w:pPr>
+    </w:lvl>
+    <w:lvl w:ilvl="8">
+      <w:start w:val="1"/>
+      <w:numFmt w:val="decimal"/>
+      <w:lvlText w:val="%1.%2.%3.%4.%5.%6.%7.%8.%9."/>
+      <w:lvlJc w:val="left"/>
+      <w:pPr>
+        <w:ind w:left="5028" w:hanging="1440"/>
+      </w:pPr>
+    </w:lvl>
+  </w:abstractNum>
+  <w:abstractNum w:abstractNumId="12">
+    <w:nsid w:val="64740F01"/>
+    <w:multiLevelType w:val="multilevel"/>
+    <w:tmpl w:val="C044629E"/>
+    <w:lvl w:ilvl="0">
+      <w:start w:val="1"/>
+      <w:numFmt w:val="decimal"/>
+      <w:lvlText w:val="%1"/>
+      <w:lvlJc w:val="left"/>
+      <w:pPr>
+        <w:ind w:left="360" w:hanging="360"/>
+      </w:pPr>
+      <w:rPr>
+        <w:rFonts w:hint="default"/>
+      </w:rPr>
+    </w:lvl>
+    <w:lvl w:ilvl="1">
+      <w:start w:val="1"/>
+      <w:numFmt w:val="decimal"/>
+      <w:lvlText w:val="%1.%2"/>
+      <w:lvlJc w:val="left"/>
+      <w:pPr>
+        <w:ind w:left="360" w:hanging="360"/>
+      </w:pPr>
+      <w:rPr>
+        <w:rFonts w:hint="default"/>
+      </w:rPr>
+    </w:lvl>
+    <w:lvl w:ilvl="2">
+      <w:start w:val="1"/>
+      <w:numFmt w:val="decimal"/>
+      <w:lvlText w:val="%1.%2.%3"/>
+      <w:lvlJc w:val="left"/>
+      <w:pPr>
+        <w:ind w:left="720" w:hanging="720"/>
+      </w:pPr>
+      <w:rPr>
+        <w:rFonts w:hint="default"/>
+      </w:rPr>
+    </w:lvl>
+    <w:lvl w:ilvl="3">
+      <w:start w:val="1"/>
+      <w:numFmt w:val="decimal"/>
+      <w:lvlText w:val="%1.%2.%3.%4"/>
+      <w:lvlJc w:val="left"/>
+      <w:pPr>
+        <w:ind w:left="720" w:hanging="720"/>
+      </w:pPr>
+      <w:rPr>
+        <w:rFonts w:hint="default"/>
+      </w:rPr>
+    </w:lvl>
+    <w:lvl w:ilvl="4">
+      <w:start w:val="1"/>
+      <w:numFmt w:val="decimal"/>
+      <w:lvlText w:val="%1.%2.%3.%4.%5"/>
+      <w:lvlJc w:val="left"/>
+      <w:pPr>
+        <w:ind w:left="1080" w:hanging="1080"/>
+      </w:pPr>
+      <w:rPr>
+        <w:rFonts w:hint="default"/>
+      </w:rPr>
+    </w:lvl>
+    <w:lvl w:ilvl="5">
+      <w:start w:val="1"/>
+      <w:numFmt w:val="decimal"/>
+      <w:lvlText w:val="%1.%2.%3.%4.%5.%6"/>
+      <w:lvlJc w:val="left"/>
+      <w:pPr>
+        <w:ind w:left="1080" w:hanging="1080"/>
+      </w:pPr>
+      <w:rPr>
+        <w:rFonts w:hint="default"/>
+      </w:rPr>
+    </w:lvl>
+    <w:lvl w:ilvl="6">
+      <w:start w:val="1"/>
+      <w:numFmt w:val="decimal"/>
+      <w:lvlText w:val="%1.%2.%3.%4.%5.%6.%7"/>
+      <w:lvlJc w:val="left"/>
+      <w:pPr>
+        <w:ind w:left="1440" w:hanging="1440"/>
+      </w:pPr>
+      <w:rPr>
+        <w:rFonts w:hint="default"/>
+      </w:rPr>
+    </w:lvl>
+    <w:lvl w:ilvl="7">
+      <w:start w:val="1"/>
+      <w:numFmt w:val="decimal"/>
+      <w:lvlText w:val="%1.%2.%3.%4.%5.%6.%7.%8"/>
+      <w:lvlJc w:val="left"/>
+      <w:pPr>
+        <w:ind w:left="1440" w:hanging="1440"/>
+      </w:pPr>
+      <w:rPr>
+        <w:rFonts w:hint="default"/>
+      </w:rPr>
+    </w:lvl>
+    <w:lvl w:ilvl="8">
+      <w:start w:val="1"/>
+      <w:numFmt w:val="decimal"/>
+      <w:lvlText w:val="%1.%2.%3.%4.%5.%6.%7.%8.%9"/>
+      <w:lvlJc w:val="left"/>
+      <w:pPr>
+        <w:ind w:left="1440" w:hanging="1440"/>
+      </w:pPr>
+      <w:rPr>
+        <w:rFonts w:hint="default"/>
+      </w:rPr>
+    </w:lvl>
+  </w:abstractNum>
+  <w:abstractNum w:abstractNumId="13">
+    <w:nsid w:val="68BC4CCA"/>
+    <w:multiLevelType w:val="multilevel"/>
+    <w:tmpl w:val="5F1AEBD8"/>
+    <w:lvl w:ilvl="0">
+      <w:start w:val="1"/>
+      <w:numFmt w:val="decimal"/>
+      <w:lvlText w:val="%1."/>
+      <w:lvlJc w:val="left"/>
+      <w:pPr>
+        <w:ind w:left="360" w:hanging="360"/>
+      </w:pPr>
+      <w:rPr>
+        <w:rFonts w:hint="default"/>
+      </w:rPr>
+    </w:lvl>
+    <w:lvl w:ilvl="1">
+      <w:start w:val="2"/>
+      <w:numFmt w:val="decimal"/>
+      <w:lvlText w:val="%1.%2."/>
+      <w:lvlJc w:val="left"/>
+      <w:pPr>
+        <w:ind w:left="720" w:hanging="360"/>
+      </w:pPr>
+      <w:rPr>
+        <w:rFonts w:hint="default"/>
+      </w:rPr>
+    </w:lvl>
+    <w:lvl w:ilvl="2">
+      <w:start w:val="1"/>
+      <w:numFmt w:val="decimal"/>
+      <w:lvlText w:val="%1.%2.%3."/>
+      <w:lvlJc w:val="left"/>
+      <w:pPr>
+        <w:ind w:left="1440" w:hanging="720"/>
+      </w:pPr>
+      <w:rPr>
+        <w:rFonts w:hint="default"/>
+      </w:rPr>
+    </w:lvl>
+    <w:lvl w:ilvl="3">
+      <w:start w:val="1"/>
+      <w:numFmt w:val="decimal"/>
+      <w:lvlText w:val="%1.%2.%3.%4."/>
+      <w:lvlJc w:val="left"/>
+      <w:pPr>
+        <w:ind w:left="1800" w:hanging="720"/>
+      </w:pPr>
+      <w:rPr>
+        <w:rFonts w:hint="default"/>
+      </w:rPr>
+    </w:lvl>
+    <w:lvl w:ilvl="4">
+      <w:start w:val="1"/>
+      <w:numFmt w:val="decimal"/>
+      <w:lvlText w:val="%1.%2.%3.%4.%5."/>
+      <w:lvlJc w:val="left"/>
+      <w:pPr>
+        <w:ind w:left="2520" w:hanging="1080"/>
+      </w:pPr>
+      <w:rPr>
+        <w:rFonts w:hint="default"/>
+      </w:rPr>
+    </w:lvl>
+    <w:lvl w:ilvl="5">
+      <w:start w:val="1"/>
+      <w:numFmt w:val="decimal"/>
+      <w:lvlText w:val="%1.%2.%3.%4.%5.%6."/>
+      <w:lvlJc w:val="left"/>
+      <w:pPr>
+        <w:ind w:left="2880" w:hanging="1080"/>
+      </w:pPr>
+      <w:rPr>
+        <w:rFonts w:hint="default"/>
+      </w:rPr>
+    </w:lvl>
+    <w:lvl w:ilvl="6">
+      <w:start w:val="1"/>
+      <w:numFmt w:val="decimal"/>
+      <w:lvlText w:val="%1.%2.%3.%4.%5.%6.%7."/>
+      <w:lvlJc w:val="left"/>
+      <w:pPr>
+        <w:ind w:left="3600" w:hanging="1440"/>
+      </w:pPr>
+      <w:rPr>
+        <w:rFonts w:hint="default"/>
+      </w:rPr>
+    </w:lvl>
+    <w:lvl w:ilvl="7">
+      <w:start w:val="1"/>
+      <w:numFmt w:val="decimal"/>
+      <w:lvlText w:val="%1.%2.%3.%4.%5.%6.%7.%8."/>
+      <w:lvlJc w:val="left"/>
+      <w:pPr>
+        <w:ind w:left="3960" w:hanging="1440"/>
+      </w:pPr>
+      <w:rPr>
+        <w:rFonts w:hint="default"/>
+      </w:rPr>
+    </w:lvl>
+    <w:lvl w:ilvl="8">
+      <w:start w:val="1"/>
+      <w:numFmt w:val="decimal"/>
+      <w:lvlText w:val="%1.%2.%3.%4.%5.%6.%7.%8.%9."/>
+      <w:lvlJc w:val="left"/>
+      <w:pPr>
+        <w:ind w:left="4680" w:hanging="1800"/>
+      </w:pPr>
+      <w:rPr>
+        <w:rFonts w:hint="default"/>
+      </w:rPr>
+    </w:lvl>
+  </w:abstractNum>
+  <w:abstractNum w:abstractNumId="14">
+    <w:nsid w:val="7CD36D14"/>
+    <w:multiLevelType w:val="multilevel"/>
+    <w:tmpl w:val="0407001F"/>
+    <w:lvl w:ilvl="0">
+      <w:start w:val="1"/>
+      <w:numFmt w:val="decimal"/>
+      <w:lvlText w:val="%1."/>
+      <w:lvlJc w:val="left"/>
+      <w:pPr>
+        <w:ind w:left="360" w:hanging="360"/>
+      </w:pPr>
+      <w:rPr>
+        <w:rFonts w:hint="default"/>
+      </w:rPr>
+    </w:lvl>
+    <w:lvl w:ilvl="1">
+      <w:start w:val="1"/>
+      <w:numFmt w:val="decimal"/>
+      <w:lvlText w:val="%1.%2."/>
+      <w:lvlJc w:val="left"/>
+      <w:pPr>
+        <w:ind w:left="792" w:hanging="432"/>
+      </w:pPr>
+    </w:lvl>
+    <w:lvl w:ilvl="2">
+      <w:start w:val="1"/>
+      <w:numFmt w:val="decimal"/>
+      <w:lvlText w:val="%1.%2.%3."/>
+      <w:lvlJc w:val="left"/>
+      <w:pPr>
+        <w:ind w:left="1224" w:hanging="504"/>
+      </w:pPr>
+    </w:lvl>
+    <w:lvl w:ilvl="3">
+      <w:start w:val="1"/>
+      <w:numFmt w:val="decimal"/>
+      <w:lvlText w:val="%1.%2.%3.%4."/>
+      <w:lvlJc w:val="left"/>
+      <w:pPr>
+        <w:ind w:left="1728" w:hanging="648"/>
+      </w:pPr>
+    </w:lvl>
+    <w:lvl w:ilvl="4">
+      <w:start w:val="1"/>
+      <w:numFmt w:val="decimal"/>
+      <w:lvlText w:val="%1.%2.%3.%4.%5."/>
+      <w:lvlJc w:val="left"/>
+      <w:pPr>
+        <w:ind w:left="2232" w:hanging="792"/>
+      </w:pPr>
+    </w:lvl>
+    <w:lvl w:ilvl="5">
+      <w:start w:val="1"/>
+      <w:numFmt w:val="decimal"/>
+      <w:lvlText w:val="%1.%2.%3.%4.%5.%6."/>
+      <w:lvlJc w:val="left"/>
+      <w:pPr>
+        <w:ind w:left="2736" w:hanging="936"/>
+      </w:pPr>
+    </w:lvl>
+    <w:lvl w:ilvl="6">
+      <w:start w:val="1"/>
+      <w:numFmt w:val="decimal"/>
+      <w:lvlText w:val="%1.%2.%3.%4.%5.%6.%7."/>
+      <w:lvlJc w:val="left"/>
+      <w:pPr>
+        <w:ind w:left="3240" w:hanging="1080"/>
+      </w:pPr>
+    </w:lvl>
+    <w:lvl w:ilvl="7">
+      <w:start w:val="1"/>
+      <w:numFmt w:val="decimal"/>
+      <w:lvlText w:val="%1.%2.%3.%4.%5.%6.%7.%8."/>
+      <w:lvlJc w:val="left"/>
+      <w:pPr>
+        <w:ind w:left="3744" w:hanging="1224"/>
+      </w:pPr>
+    </w:lvl>
+    <w:lvl w:ilvl="8">
+      <w:start w:val="1"/>
+      <w:numFmt w:val="decimal"/>
+      <w:lvlText w:val="%1.%2.%3.%4.%5.%6.%7.%8.%9."/>
+      <w:lvlJc w:val="left"/>
+      <w:pPr>
+        <w:ind w:left="4320" w:hanging="1440"/>
+      </w:pPr>
+    </w:lvl>
+  </w:abstractNum>
   <w:num w:numId="1">
-    <w:abstractNumId w:val="5"/>
+    <w:abstractNumId w:val="7"/>
   </w:num>
   <w:num w:numId="2">
-    <w:abstractNumId w:val="2"/>
+    <w:abstractNumId w:val="3"/>
   </w:num>
   <w:num w:numId="3">
     <w:abstractNumId w:val="0"/>
   </w:num>
   <w:num w:numId="4">
+    <w:abstractNumId w:val="6"/>
+  </w:num>
+  <w:num w:numId="5">
     <w:abstractNumId w:val="4"/>
   </w:num>
-  <w:num w:numId="5">
-    <w:abstractNumId w:val="3"/>
-  </w:num>
   <w:num w:numId="6">
-    <w:abstractNumId w:val="7"/>
+    <w:abstractNumId w:val="10"/>
   </w:num>
   <w:num w:numId="7">
     <w:abstractNumId w:val="1"/>
   </w:num>
   <w:num w:numId="8">
-    <w:abstractNumId w:val="6"/>
+    <w:abstractNumId w:val="9"/>
+  </w:num>
+  <w:num w:numId="9">
+    <w:abstractNumId w:val="14"/>
+  </w:num>
+  <w:num w:numId="10">
+    <w:abstractNumId w:val="11"/>
+  </w:num>
+  <w:num w:numId="11">
+    <w:abstractNumId w:val="8"/>
+  </w:num>
+  <w:num w:numId="12">
+    <w:abstractNumId w:val="2"/>
+  </w:num>
+  <w:num w:numId="13">
+    <w:abstractNumId w:val="12"/>
+  </w:num>
+  <w:num w:numId="14">
+    <w:abstractNumId w:val="5"/>
+  </w:num>
+  <w:num w:numId="15">
+    <w:abstractNumId w:val="13"/>
   </w:num>
   <w:numIdMacAtCleanup w:val="8"/>
 </w:numbering>
@@ -36311,524 +36582,6 @@
     </w:rPr>
   </w:style>
 </w:styles>
-</file>
-
-<file path=word/glossary/document.xml><?xml version="1.0" encoding="utf-8"?>
-<w:glossaryDocument xmlns:wpc="http://schemas.microsoft.com/office/word/2010/wordprocessingCanvas" xmlns:mc="http://schemas.openxmlformats.org/markup-compatibility/2006" xmlns:o="urn:schemas-microsoft-com:office:office" xmlns:r="http://schemas.openxmlformats.org/officeDocument/2006/relationships" xmlns:m="http://schemas.openxmlformats.org/officeDocument/2006/math" xmlns:v="urn:schemas-microsoft-com:vml" xmlns:wp14="http://schemas.microsoft.com/office/word/2010/wordprocessingDrawing" xmlns:wp="http://schemas.openxmlformats.org/drawingml/2006/wordprocessingDrawing" xmlns:w10="urn:schemas-microsoft-com:office:word" xmlns:w="http://schemas.openxmlformats.org/wordprocessingml/2006/main" xmlns:w14="http://schemas.microsoft.com/office/word/2010/wordml" xmlns:wpg="http://schemas.microsoft.com/office/word/2010/wordprocessingGroup" xmlns:wpi="http://schemas.microsoft.com/office/word/2010/wordprocessingInk" xmlns:wne="http://schemas.microsoft.com/office/word/2006/wordml" xmlns:wps="http://schemas.microsoft.com/office/word/2010/wordprocessingShape" mc:Ignorable="w14 wp14"/>
-</file>
-
-<file path=word/glossary/fontTable.xml><?xml version="1.0" encoding="utf-8"?>
-<w:fonts xmlns:mc="http://schemas.openxmlformats.org/markup-compatibility/2006" xmlns:r="http://schemas.openxmlformats.org/officeDocument/2006/relationships" xmlns:w="http://schemas.openxmlformats.org/wordprocessingml/2006/main" xmlns:w14="http://schemas.microsoft.com/office/word/2010/wordml" mc:Ignorable="w14">
-  <w:font w:name="Times New Roman">
-    <w:panose1 w:val="02020603050405020304"/>
-    <w:charset w:val="00"/>
-    <w:family w:val="roman"/>
-    <w:pitch w:val="variable"/>
-    <w:sig w:usb0="E0002AFF" w:usb1="C0007841" w:usb2="00000009" w:usb3="00000000" w:csb0="000001FF" w:csb1="00000000"/>
-  </w:font>
-  <w:font w:name="Calibri">
-    <w:panose1 w:val="020F0502020204030204"/>
-    <w:charset w:val="00"/>
-    <w:family w:val="swiss"/>
-    <w:pitch w:val="variable"/>
-    <w:sig w:usb0="E00002FF" w:usb1="4000ACFF" w:usb2="00000001" w:usb3="00000000" w:csb0="0000019F" w:csb1="00000000"/>
-  </w:font>
-  <w:font w:name="Courier New">
-    <w:panose1 w:val="02070309020205020404"/>
-    <w:charset w:val="00"/>
-    <w:family w:val="modern"/>
-    <w:pitch w:val="fixed"/>
-    <w:sig w:usb0="E0002AFF" w:usb1="C0007843" w:usb2="00000009" w:usb3="00000000" w:csb0="000001FF" w:csb1="00000000"/>
-  </w:font>
-  <w:font w:name="Wingdings">
-    <w:panose1 w:val="05000000000000000000"/>
-    <w:charset w:val="02"/>
-    <w:family w:val="auto"/>
-    <w:pitch w:val="variable"/>
-    <w:sig w:usb0="00000000" w:usb1="10000000" w:usb2="00000000" w:usb3="00000000" w:csb0="80000000" w:csb1="00000000"/>
-  </w:font>
-  <w:font w:name="Symbol">
-    <w:panose1 w:val="05050102010706020507"/>
-    <w:charset w:val="02"/>
-    <w:family w:val="roman"/>
-    <w:pitch w:val="variable"/>
-    <w:sig w:usb0="00000000" w:usb1="10000000" w:usb2="00000000" w:usb3="00000000" w:csb0="80000000" w:csb1="00000000"/>
-  </w:font>
-  <w:font w:name="Cambria">
-    <w:panose1 w:val="02040503050406030204"/>
-    <w:charset w:val="00"/>
-    <w:family w:val="roman"/>
-    <w:pitch w:val="variable"/>
-    <w:sig w:usb0="E00002FF" w:usb1="400004FF" w:usb2="00000000" w:usb3="00000000" w:csb0="0000019F" w:csb1="00000000"/>
-  </w:font>
-  <w:font w:name="Tahoma">
-    <w:panose1 w:val="020B0604030504040204"/>
-    <w:charset w:val="00"/>
-    <w:family w:val="swiss"/>
-    <w:pitch w:val="variable"/>
-    <w:sig w:usb0="E1002EFF" w:usb1="C000605B" w:usb2="00000029" w:usb3="00000000" w:csb0="000101FF" w:csb1="00000000"/>
-  </w:font>
-  <w:font w:name="Cambria Math">
-    <w:panose1 w:val="02040503050406030204"/>
-    <w:charset w:val="00"/>
-    <w:family w:val="roman"/>
-    <w:pitch w:val="variable"/>
-    <w:sig w:usb0="E00002FF" w:usb1="420024FF" w:usb2="00000000" w:usb3="00000000" w:csb0="0000019F" w:csb1="00000000"/>
-  </w:font>
-  <w:font w:name="Lucida Console">
-    <w:panose1 w:val="020B0609040504020204"/>
-    <w:charset w:val="00"/>
-    <w:family w:val="modern"/>
-    <w:pitch w:val="fixed"/>
-    <w:sig w:usb0="8000028F" w:usb1="00001800" w:usb2="00000000" w:usb3="00000000" w:csb0="0000001F" w:csb1="00000000"/>
-  </w:font>
-</w:fonts>
-</file>
-
-<file path=word/glossary/settings.xml><?xml version="1.0" encoding="utf-8"?>
-<w:settings xmlns:mc="http://schemas.openxmlformats.org/markup-compatibility/2006" xmlns:o="urn:schemas-microsoft-com:office:office" xmlns:r="http://schemas.openxmlformats.org/officeDocument/2006/relationships" xmlns:m="http://schemas.openxmlformats.org/officeDocument/2006/math" xmlns:v="urn:schemas-microsoft-com:vml" xmlns:w10="urn:schemas-microsoft-com:office:word" xmlns:w="http://schemas.openxmlformats.org/wordprocessingml/2006/main" xmlns:w14="http://schemas.microsoft.com/office/word/2010/wordml" xmlns:sl="http://schemas.openxmlformats.org/schemaLibrary/2006/main" mc:Ignorable="w14">
-  <w:view w:val="normal"/>
-  <w:defaultTabStop w:val="708"/>
-  <w:hyphenationZone w:val="425"/>
-  <w:characterSpacingControl w:val="doNotCompress"/>
-  <w:compat>
-    <w:useFELayout/>
-    <w:compatSetting w:name="compatibilityMode" w:uri="http://schemas.microsoft.com/office/word" w:val="14"/>
-    <w:compatSetting w:name="overrideTableStyleFontSizeAndJustification" w:uri="http://schemas.microsoft.com/office/word" w:val="1"/>
-    <w:compatSetting w:name="enableOpenTypeFeatures" w:uri="http://schemas.microsoft.com/office/word" w:val="1"/>
-    <w:compatSetting w:name="doNotFlipMirrorIndents" w:uri="http://schemas.microsoft.com/office/word" w:val="1"/>
-  </w:compat>
-  <w:rsids>
-    <w:rsidRoot w:val="00591CF9"/>
-    <w:rsid w:val="005653AC"/>
-    <w:rsid w:val="00591CF9"/>
-    <w:rsid w:val="008629F8"/>
-  </w:rsids>
-  <m:mathPr>
-    <m:mathFont m:val="Cambria Math"/>
-    <m:brkBin m:val="before"/>
-    <m:brkBinSub m:val="--"/>
-    <m:smallFrac m:val="0"/>
-    <m:dispDef/>
-    <m:lMargin m:val="0"/>
-    <m:rMargin m:val="0"/>
-    <m:defJc m:val="centerGroup"/>
-    <m:wrapIndent m:val="1440"/>
-    <m:intLim m:val="subSup"/>
-    <m:naryLim m:val="undOvr"/>
-  </m:mathPr>
-  <w:themeFontLang w:val="de-DE"/>
-  <w:clrSchemeMapping w:bg1="light1" w:t1="dark1" w:bg2="light2" w:t2="dark2" w:accent1="accent1" w:accent2="accent2" w:accent3="accent3" w:accent4="accent4" w:accent5="accent5" w:accent6="accent6" w:hyperlink="hyperlink" w:followedHyperlink="followedHyperlink"/>
-  <w:decimalSymbol w:val=","/>
-  <w:listSeparator w:val=";"/>
-</w:settings>
-</file>
-
-<file path=word/glossary/styles.xml><?xml version="1.0" encoding="utf-8"?>
-<w:styles xmlns:mc="http://schemas.openxmlformats.org/markup-compatibility/2006" xmlns:r="http://schemas.openxmlformats.org/officeDocument/2006/relationships" xmlns:w="http://schemas.openxmlformats.org/wordprocessingml/2006/main" xmlns:w14="http://schemas.microsoft.com/office/word/2010/wordml" mc:Ignorable="w14">
-  <w:docDefaults>
-    <w:rPrDefault>
-      <w:rPr>
-        <w:rFonts w:asciiTheme="minorHAnsi" w:eastAsiaTheme="minorEastAsia" w:hAnsiTheme="minorHAnsi" w:cstheme="minorBidi"/>
-        <w:sz w:val="22"/>
-        <w:szCs w:val="22"/>
-        <w:lang w:val="de-DE" w:eastAsia="de-DE" w:bidi="ar-SA"/>
-      </w:rPr>
-    </w:rPrDefault>
-    <w:pPrDefault>
-      <w:pPr>
-        <w:spacing w:after="200" w:line="276" w:lineRule="auto"/>
-      </w:pPr>
-    </w:pPrDefault>
-  </w:docDefaults>
-  <w:latentStyles w:defLockedState="0" w:defUIPriority="99" w:defSemiHidden="1" w:defUnhideWhenUsed="1" w:defQFormat="0" w:count="267">
-    <w:lsdException w:name="Normal" w:semiHidden="0" w:uiPriority="0" w:unhideWhenUsed="0" w:qFormat="1"/>
-    <w:lsdException w:name="heading 1" w:semiHidden="0" w:uiPriority="9" w:unhideWhenUsed="0" w:qFormat="1"/>
-    <w:lsdException w:name="heading 2" w:uiPriority="9" w:qFormat="1"/>
-    <w:lsdException w:name="heading 3" w:uiPriority="9" w:qFormat="1"/>
-    <w:lsdException w:name="heading 4" w:uiPriority="9" w:qFormat="1"/>
-    <w:lsdException w:name="heading 5" w:uiPriority="9" w:qFormat="1"/>
-    <w:lsdException w:name="heading 6" w:uiPriority="9" w:qFormat="1"/>
-    <w:lsdException w:name="heading 7" w:uiPriority="9" w:qFormat="1"/>
-    <w:lsdException w:name="heading 8" w:uiPriority="9" w:qFormat="1"/>
-    <w:lsdException w:name="heading 9" w:uiPriority="9" w:qFormat="1"/>
-    <w:lsdException w:name="toc 1" w:uiPriority="39"/>
-    <w:lsdException w:name="toc 2" w:uiPriority="39"/>
-    <w:lsdException w:name="toc 3" w:uiPriority="39"/>
-    <w:lsdException w:name="toc 4" w:uiPriority="39"/>
-    <w:lsdException w:name="toc 5" w:uiPriority="39"/>
-    <w:lsdException w:name="toc 6" w:uiPriority="39"/>
-    <w:lsdException w:name="toc 7" w:uiPriority="39"/>
-    <w:lsdException w:name="toc 8" w:uiPriority="39"/>
-    <w:lsdException w:name="toc 9" w:uiPriority="39"/>
-    <w:lsdException w:name="caption" w:uiPriority="35" w:qFormat="1"/>
-    <w:lsdException w:name="Title" w:semiHidden="0" w:uiPriority="10" w:unhideWhenUsed="0" w:qFormat="1"/>
-    <w:lsdException w:name="Default Paragraph Font" w:uiPriority="1"/>
-    <w:lsdException w:name="Subtitle" w:semiHidden="0" w:uiPriority="11" w:unhideWhenUsed="0" w:qFormat="1"/>
-    <w:lsdException w:name="Strong" w:semiHidden="0" w:uiPriority="22" w:unhideWhenUsed="0" w:qFormat="1"/>
-    <w:lsdException w:name="Emphasis" w:semiHidden="0" w:uiPriority="20" w:unhideWhenUsed="0" w:qFormat="1"/>
-    <w:lsdException w:name="Table Grid" w:semiHidden="0" w:uiPriority="59" w:unhideWhenUsed="0"/>
-    <w:lsdException w:name="Placeholder Text" w:unhideWhenUsed="0"/>
-    <w:lsdException w:name="No Spacing" w:semiHidden="0" w:uiPriority="1" w:unhideWhenUsed="0" w:qFormat="1"/>
-    <w:lsdException w:name="Light Shading" w:semiHidden="0" w:uiPriority="60" w:unhideWhenUsed="0"/>
-    <w:lsdException w:name="Light List" w:semiHidden="0" w:uiPriority="61" w:unhideWhenUsed="0"/>
-    <w:lsdException w:name="Light Grid" w:semiHidden="0" w:uiPriority="62" w:unhideWhenUsed="0"/>
-    <w:lsdException w:name="Medium Shading 1" w:semiHidden="0" w:uiPriority="63" w:unhideWhenUsed="0"/>
-    <w:lsdException w:name="Medium Shading 2" w:semiHidden="0" w:uiPriority="64" w:unhideWhenUsed="0"/>
-    <w:lsdException w:name="Medium List 1" w:semiHidden="0" w:uiPriority="65" w:unhideWhenUsed="0"/>
-    <w:lsdException w:name="Medium List 2" w:semiHidden="0" w:uiPriority="66" w:unhideWhenUsed="0"/>
-    <w:lsdException w:name="Medium Grid 1" w:semiHidden="0" w:uiPriority="67" w:unhideWhenUsed="0"/>
-    <w:lsdException w:name="Medium Grid 2" w:semiHidden="0" w:uiPriority="68" w:unhideWhenUsed="0"/>
-    <w:lsdException w:name="Medium Grid 3" w:semiHidden="0" w:uiPriority="69" w:unhideWhenUsed="0"/>
-    <w:lsdException w:name="Dark List" w:semiHidden="0" w:uiPriority="70" w:unhideWhenUsed="0"/>
-    <w:lsdException w:name="Colorful Shading" w:semiHidden="0" w:uiPriority="71" w:unhideWhenUsed="0"/>
-    <w:lsdException w:name="Colorful List" w:semiHidden="0" w:uiPriority="72" w:unhideWhenUsed="0"/>
-    <w:lsdException w:name="Colorful Grid" w:semiHidden="0" w:uiPriority="73" w:unhideWhenUsed="0"/>
-    <w:lsdException w:name="Light Shading Accent 1" w:semiHidden="0" w:uiPriority="60" w:unhideWhenUsed="0"/>
-    <w:lsdException w:name="Light List Accent 1" w:semiHidden="0" w:uiPriority="61" w:unhideWhenUsed="0"/>
-    <w:lsdException w:name="Light Grid Accent 1" w:semiHidden="0" w:uiPriority="62" w:unhideWhenUsed="0"/>
-    <w:lsdException w:name="Medium Shading 1 Accent 1" w:semiHidden="0" w:uiPriority="63" w:unhideWhenUsed="0"/>
-    <w:lsdException w:name="Medium Shading 2 Accent 1" w:semiHidden="0" w:uiPriority="64" w:unhideWhenUsed="0"/>
-    <w:lsdException w:name="Medium List 1 Accent 1" w:semiHidden="0" w:uiPriority="65" w:unhideWhenUsed="0"/>
-    <w:lsdException w:name="Revision" w:unhideWhenUsed="0"/>
-    <w:lsdException w:name="List Paragraph" w:semiHidden="0" w:uiPriority="34" w:unhideWhenUsed="0" w:qFormat="1"/>
-    <w:lsdException w:name="Quote" w:semiHidden="0" w:uiPriority="29" w:unhideWhenUsed="0" w:qFormat="1"/>
-    <w:lsdException w:name="Intense Quote" w:semiHidden="0" w:uiPriority="30" w:unhideWhenUsed="0" w:qFormat="1"/>
-    <w:lsdException w:name="Medium List 2 Accent 1" w:semiHidden="0" w:uiPriority="66" w:unhideWhenUsed="0"/>
-    <w:lsdException w:name="Medium Grid 1 Accent 1" w:semiHidden="0" w:uiPriority="67" w:unhideWhenUsed="0"/>
-    <w:lsdException w:name="Medium Grid 2 Accent 1" w:semiHidden="0" w:uiPriority="68" w:unhideWhenUsed="0"/>
-    <w:lsdException w:name="Medium Grid 3 Accent 1" w:semiHidden="0" w:uiPriority="69" w:unhideWhenUsed="0"/>
-    <w:lsdException w:name="Dark List Accent 1" w:semiHidden="0" w:uiPriority="70" w:unhideWhenUsed="0"/>
-    <w:lsdException w:name="Colorful Shading Accent 1" w:semiHidden="0" w:uiPriority="71" w:unhideWhenUsed="0"/>
-    <w:lsdException w:name="Colorful List Accent 1" w:semiHidden="0" w:uiPriority="72" w:unhideWhenUsed="0"/>
-    <w:lsdException w:name="Colorful Grid Accent 1" w:semiHidden="0" w:uiPriority="73" w:unhideWhenUsed="0"/>
-    <w:lsdException w:name="Light Shading Accent 2" w:semiHidden="0" w:uiPriority="60" w:unhideWhenUsed="0"/>
-    <w:lsdException w:name="Light List Accent 2" w:semiHidden="0" w:uiPriority="61" w:unhideWhenUsed="0"/>
-    <w:lsdException w:name="Light Grid Accent 2" w:semiHidden="0" w:uiPriority="62" w:unhideWhenUsed="0"/>
-    <w:lsdException w:name="Medium Shading 1 Accent 2" w:semiHidden="0" w:uiPriority="63" w:unhideWhenUsed="0"/>
-    <w:lsdException w:name="Medium Shading 2 Accent 2" w:semiHidden="0" w:uiPriority="64" w:unhideWhenUsed="0"/>
-    <w:lsdException w:name="Medium List 1 Accent 2" w:semiHidden="0" w:uiPriority="65" w:unhideWhenUsed="0"/>
-    <w:lsdException w:name="Medium List 2 Accent 2" w:semiHidden="0" w:uiPriority="66" w:unhideWhenUsed="0"/>
-    <w:lsdException w:name="Medium Grid 1 Accent 2" w:semiHidden="0" w:uiPriority="67" w:unhideWhenUsed="0"/>
-    <w:lsdException w:name="Medium Grid 2 Accent 2" w:semiHidden="0" w:uiPriority="68" w:unhideWhenUsed="0"/>
-    <w:lsdException w:name="Medium Grid 3 Accent 2" w:semiHidden="0" w:uiPriority="69" w:unhideWhenUsed="0"/>
-    <w:lsdException w:name="Dark List Accent 2" w:semiHidden="0" w:uiPriority="70" w:unhideWhenUsed="0"/>
-    <w:lsdException w:name="Colorful Shading Accent 2" w:semiHidden="0" w:uiPriority="71" w:unhideWhenUsed="0"/>
-    <w:lsdException w:name="Colorful List Accent 2" w:semiHidden="0" w:uiPriority="72" w:unhideWhenUsed="0"/>
-    <w:lsdException w:name="Colorful Grid Accent 2" w:semiHidden="0" w:uiPriority="73" w:unhideWhenUsed="0"/>
-    <w:lsdException w:name="Light Shading Accent 3" w:semiHidden="0" w:uiPriority="60" w:unhideWhenUsed="0"/>
-    <w:lsdException w:name="Light List Accent 3" w:semiHidden="0" w:uiPriority="61" w:unhideWhenUsed="0"/>
-    <w:lsdException w:name="Light Grid Accent 3" w:semiHidden="0" w:uiPriority="62" w:unhideWhenUsed="0"/>
-    <w:lsdException w:name="Medium Shading 1 Accent 3" w:semiHidden="0" w:uiPriority="63" w:unhideWhenUsed="0"/>
-    <w:lsdException w:name="Medium Shading 2 Accent 3" w:semiHidden="0" w:uiPriority="64" w:unhideWhenUsed="0"/>
-    <w:lsdException w:name="Medium List 1 Accent 3" w:semiHidden="0" w:uiPriority="65" w:unhideWhenUsed="0"/>
-    <w:lsdException w:name="Medium List 2 Accent 3" w:semiHidden="0" w:uiPriority="66" w:unhideWhenUsed="0"/>
-    <w:lsdException w:name="Medium Grid 1 Accent 3" w:semiHidden="0" w:uiPriority="67" w:unhideWhenUsed="0"/>
-    <w:lsdException w:name="Medium Grid 2 Accent 3" w:semiHidden="0" w:uiPriority="68" w:unhideWhenUsed="0"/>
-    <w:lsdException w:name="Medium Grid 3 Accent 3" w:semiHidden="0" w:uiPriority="69" w:unhideWhenUsed="0"/>
-    <w:lsdException w:name="Dark List Accent 3" w:semiHidden="0" w:uiPriority="70" w:unhideWhenUsed="0"/>
-    <w:lsdException w:name="Colorful Shading Accent 3" w:semiHidden="0" w:uiPriority="71" w:unhideWhenUsed="0"/>
-    <w:lsdException w:name="Colorful List Accent 3" w:semiHidden="0" w:uiPriority="72" w:unhideWhenUsed="0"/>
-    <w:lsdException w:name="Colorful Grid Accent 3" w:semiHidden="0" w:uiPriority="73" w:unhideWhenUsed="0"/>
-    <w:lsdException w:name="Light Shading Accent 4" w:semiHidden="0" w:uiPriority="60" w:unhideWhenUsed="0"/>
-    <w:lsdException w:name="Light List Accent 4" w:semiHidden="0" w:uiPriority="61" w:unhideWhenUsed="0"/>
-    <w:lsdException w:name="Light Grid Accent 4" w:semiHidden="0" w:uiPriority="62" w:unhideWhenUsed="0"/>
-    <w:lsdException w:name="Medium Shading 1 Accent 4" w:semiHidden="0" w:uiPriority="63" w:unhideWhenUsed="0"/>
-    <w:lsdException w:name="Medium Shading 2 Accent 4" w:semiHidden="0" w:uiPriority="64" w:unhideWhenUsed="0"/>
-    <w:lsdException w:name="Medium List 1 Accent 4" w:semiHidden="0" w:uiPriority="65" w:unhideWhenUsed="0"/>
-    <w:lsdException w:name="Medium List 2 Accent 4" w:semiHidden="0" w:uiPriority="66" w:unhideWhenUsed="0"/>
-    <w:lsdException w:name="Medium Grid 1 Accent 4" w:semiHidden="0" w:uiPriority="67" w:unhideWhenUsed="0"/>
-    <w:lsdException w:name="Medium Grid 2 Accent 4" w:semiHidden="0" w:uiPriority="68" w:unhideWhenUsed="0"/>
-    <w:lsdException w:name="Medium Grid 3 Accent 4" w:semiHidden="0" w:uiPriority="69" w:unhideWhenUsed="0"/>
-    <w:lsdException w:name="Dark List Accent 4" w:semiHidden="0" w:uiPriority="70" w:unhideWhenUsed="0"/>
-    <w:lsdException w:name="Colorful Shading Accent 4" w:semiHidden="0" w:uiPriority="71" w:unhideWhenUsed="0"/>
-    <w:lsdException w:name="Colorful List Accent 4" w:semiHidden="0" w:uiPriority="72" w:unhideWhenUsed="0"/>
-    <w:lsdException w:name="Colorful Grid Accent 4" w:semiHidden="0" w:uiPriority="73" w:unhideWhenUsed="0"/>
-    <w:lsdException w:name="Light Shading Accent 5" w:semiHidden="0" w:uiPriority="60" w:unhideWhenUsed="0"/>
-    <w:lsdException w:name="Light List Accent 5" w:semiHidden="0" w:uiPriority="61" w:unhideWhenUsed="0"/>
-    <w:lsdException w:name="Light Grid Accent 5" w:semiHidden="0" w:uiPriority="62" w:unhideWhenUsed="0"/>
-    <w:lsdException w:name="Medium Shading 1 Accent 5" w:semiHidden="0" w:uiPriority="63" w:unhideWhenUsed="0"/>
-    <w:lsdException w:name="Medium Shading 2 Accent 5" w:semiHidden="0" w:uiPriority="64" w:unhideWhenUsed="0"/>
-    <w:lsdException w:name="Medium List 1 Accent 5" w:semiHidden="0" w:uiPriority="65" w:unhideWhenUsed="0"/>
-    <w:lsdException w:name="Medium List 2 Accent 5" w:semiHidden="0" w:uiPriority="66" w:unhideWhenUsed="0"/>
-    <w:lsdException w:name="Medium Grid 1 Accent 5" w:semiHidden="0" w:uiPriority="67" w:unhideWhenUsed="0"/>
-    <w:lsdException w:name="Medium Grid 2 Accent 5" w:semiHidden="0" w:uiPriority="68" w:unhideWhenUsed="0"/>
-    <w:lsdException w:name="Medium Grid 3 Accent 5" w:semiHidden="0" w:uiPriority="69" w:unhideWhenUsed="0"/>
-    <w:lsdException w:name="Dark List Accent 5" w:semiHidden="0" w:uiPriority="70" w:unhideWhenUsed="0"/>
-    <w:lsdException w:name="Colorful Shading Accent 5" w:semiHidden="0" w:uiPriority="71" w:unhideWhenUsed="0"/>
-    <w:lsdException w:name="Colorful List Accent 5" w:semiHidden="0" w:uiPriority="72" w:unhideWhenUsed="0"/>
-    <w:lsdException w:name="Colorful Grid Accent 5" w:semiHidden="0" w:uiPriority="73" w:unhideWhenUsed="0"/>
-    <w:lsdException w:name="Light Shading Accent 6" w:semiHidden="0" w:uiPriority="60" w:unhideWhenUsed="0"/>
-    <w:lsdException w:name="Light List Accent 6" w:semiHidden="0" w:uiPriority="61" w:unhideWhenUsed="0"/>
-    <w:lsdException w:name="Light Grid Accent 6" w:semiHidden="0" w:uiPriority="62" w:unhideWhenUsed="0"/>
-    <w:lsdException w:name="Medium Shading 1 Accent 6" w:semiHidden="0" w:uiPriority="63" w:unhideWhenUsed="0"/>
-    <w:lsdException w:name="Medium Shading 2 Accent 6" w:semiHidden="0" w:uiPriority="64" w:unhideWhenUsed="0"/>
-    <w:lsdException w:name="Medium List 1 Accent 6" w:semiHidden="0" w:uiPriority="65" w:unhideWhenUsed="0"/>
-    <w:lsdException w:name="Medium List 2 Accent 6" w:semiHidden="0" w:uiPriority="66" w:unhideWhenUsed="0"/>
-    <w:lsdException w:name="Medium Grid 1 Accent 6" w:semiHidden="0" w:uiPriority="67" w:unhideWhenUsed="0"/>
-    <w:lsdException w:name="Medium Grid 2 Accent 6" w:semiHidden="0" w:uiPriority="68" w:unhideWhenUsed="0"/>
-    <w:lsdException w:name="Medium Grid 3 Accent 6" w:semiHidden="0" w:uiPriority="69" w:unhideWhenUsed="0"/>
-    <w:lsdException w:name="Dark List Accent 6" w:semiHidden="0" w:uiPriority="70" w:unhideWhenUsed="0"/>
-    <w:lsdException w:name="Colorful Shading Accent 6" w:semiHidden="0" w:uiPriority="71" w:unhideWhenUsed="0"/>
-    <w:lsdException w:name="Colorful List Accent 6" w:semiHidden="0" w:uiPriority="72" w:unhideWhenUsed="0"/>
-    <w:lsdException w:name="Colorful Grid Accent 6" w:semiHidden="0" w:uiPriority="73" w:unhideWhenUsed="0"/>
-    <w:lsdException w:name="Subtle Emphasis" w:semiHidden="0" w:uiPriority="19" w:unhideWhenUsed="0" w:qFormat="1"/>
-    <w:lsdException w:name="Intense Emphasis" w:semiHidden="0" w:uiPriority="21" w:unhideWhenUsed="0" w:qFormat="1"/>
-    <w:lsdException w:name="Subtle Reference" w:semiHidden="0" w:uiPriority="31" w:unhideWhenUsed="0" w:qFormat="1"/>
-    <w:lsdException w:name="Intense Reference" w:semiHidden="0" w:uiPriority="32" w:unhideWhenUsed="0" w:qFormat="1"/>
-    <w:lsdException w:name="Book Title" w:semiHidden="0" w:uiPriority="33" w:unhideWhenUsed="0" w:qFormat="1"/>
-    <w:lsdException w:name="Bibliography" w:uiPriority="37"/>
-    <w:lsdException w:name="TOC Heading" w:uiPriority="39" w:qFormat="1"/>
-  </w:latentStyles>
-  <w:style w:type="paragraph" w:default="1" w:styleId="Standard">
-    <w:name w:val="Normal"/>
-    <w:qFormat/>
-  </w:style>
-  <w:style w:type="character" w:default="1" w:styleId="Absatz-Standardschriftart">
-    <w:name w:val="Default Paragraph Font"/>
-    <w:uiPriority w:val="1"/>
-    <w:semiHidden/>
-    <w:unhideWhenUsed/>
-  </w:style>
-  <w:style w:type="table" w:default="1" w:styleId="NormaleTabelle">
-    <w:name w:val="Normal Table"/>
-    <w:uiPriority w:val="99"/>
-    <w:semiHidden/>
-    <w:unhideWhenUsed/>
-    <w:tblPr>
-      <w:tblInd w:w="0" w:type="dxa"/>
-      <w:tblCellMar>
-        <w:top w:w="0" w:type="dxa"/>
-        <w:left w:w="108" w:type="dxa"/>
-        <w:bottom w:w="0" w:type="dxa"/>
-        <w:right w:w="108" w:type="dxa"/>
-      </w:tblCellMar>
-    </w:tblPr>
-  </w:style>
-  <w:style w:type="numbering" w:default="1" w:styleId="KeineListe">
-    <w:name w:val="No List"/>
-    <w:uiPriority w:val="99"/>
-    <w:semiHidden/>
-    <w:unhideWhenUsed/>
-  </w:style>
-  <w:style w:type="character" w:styleId="Platzhaltertext">
-    <w:name w:val="Placeholder Text"/>
-    <w:basedOn w:val="Absatz-Standardschriftart"/>
-    <w:uiPriority w:val="99"/>
-    <w:semiHidden/>
-    <w:rsid w:val="008629F8"/>
-    <w:rPr>
-      <w:color w:val="808080"/>
-    </w:rPr>
-  </w:style>
-</w:styles>
-</file>
-
-<file path=word/glossary/stylesWithEffects.xml><?xml version="1.0" encoding="utf-8"?>
-<w:styles xmlns:wpc="http://schemas.microsoft.com/office/word/2010/wordprocessingCanvas" xmlns:mc="http://schemas.openxmlformats.org/markup-compatibility/2006" xmlns:o="urn:schemas-microsoft-com:office:office" xmlns:r="http://schemas.openxmlformats.org/officeDocument/2006/relationships" xmlns:m="http://schemas.openxmlformats.org/officeDocument/2006/math" xmlns:v="urn:schemas-microsoft-com:vml" xmlns:wp14="http://schemas.microsoft.com/office/word/2010/wordprocessingDrawing" xmlns:wp="http://schemas.openxmlformats.org/drawingml/2006/wordprocessingDrawing" xmlns:w10="urn:schemas-microsoft-com:office:word" xmlns:w="http://schemas.openxmlformats.org/wordprocessingml/2006/main" xmlns:w14="http://schemas.microsoft.com/office/word/2010/wordml" xmlns:wpg="http://schemas.microsoft.com/office/word/2010/wordprocessingGroup" xmlns:wpi="http://schemas.microsoft.com/office/word/2010/wordprocessingInk" xmlns:wne="http://schemas.microsoft.com/office/word/2006/wordml" xmlns:wps="http://schemas.microsoft.com/office/word/2010/wordprocessingShape" mc:Ignorable="w14 wp14">
-  <w:docDefaults>
-    <w:rPrDefault>
-      <w:rPr>
-        <w:rFonts w:asciiTheme="minorHAnsi" w:eastAsiaTheme="minorEastAsia" w:hAnsiTheme="minorHAnsi" w:cstheme="minorBidi"/>
-        <w:sz w:val="22"/>
-        <w:szCs w:val="22"/>
-        <w:lang w:val="de-DE" w:eastAsia="de-DE" w:bidi="ar-SA"/>
-      </w:rPr>
-    </w:rPrDefault>
-    <w:pPrDefault>
-      <w:pPr>
-        <w:spacing w:after="200" w:line="276" w:lineRule="auto"/>
-      </w:pPr>
-    </w:pPrDefault>
-  </w:docDefaults>
-  <w:latentStyles w:defLockedState="0" w:defUIPriority="99" w:defSemiHidden="1" w:defUnhideWhenUsed="1" w:defQFormat="0" w:count="267">
-    <w:lsdException w:name="Normal" w:semiHidden="0" w:uiPriority="0" w:unhideWhenUsed="0" w:qFormat="1"/>
-    <w:lsdException w:name="heading 1" w:semiHidden="0" w:uiPriority="9" w:unhideWhenUsed="0" w:qFormat="1"/>
-    <w:lsdException w:name="heading 2" w:uiPriority="9" w:qFormat="1"/>
-    <w:lsdException w:name="heading 3" w:uiPriority="9" w:qFormat="1"/>
-    <w:lsdException w:name="heading 4" w:uiPriority="9" w:qFormat="1"/>
-    <w:lsdException w:name="heading 5" w:uiPriority="9" w:qFormat="1"/>
-    <w:lsdException w:name="heading 6" w:uiPriority="9" w:qFormat="1"/>
-    <w:lsdException w:name="heading 7" w:uiPriority="9" w:qFormat="1"/>
-    <w:lsdException w:name="heading 8" w:uiPriority="9" w:qFormat="1"/>
-    <w:lsdException w:name="heading 9" w:uiPriority="9" w:qFormat="1"/>
-    <w:lsdException w:name="toc 1" w:uiPriority="39"/>
-    <w:lsdException w:name="toc 2" w:uiPriority="39"/>
-    <w:lsdException w:name="toc 3" w:uiPriority="39"/>
-    <w:lsdException w:name="toc 4" w:uiPriority="39"/>
-    <w:lsdException w:name="toc 5" w:uiPriority="39"/>
-    <w:lsdException w:name="toc 6" w:uiPriority="39"/>
-    <w:lsdException w:name="toc 7" w:uiPriority="39"/>
-    <w:lsdException w:name="toc 8" w:uiPriority="39"/>
-    <w:lsdException w:name="toc 9" w:uiPriority="39"/>
-    <w:lsdException w:name="caption" w:uiPriority="35" w:qFormat="1"/>
-    <w:lsdException w:name="Title" w:semiHidden="0" w:uiPriority="10" w:unhideWhenUsed="0" w:qFormat="1"/>
-    <w:lsdException w:name="Default Paragraph Font" w:uiPriority="1"/>
-    <w:lsdException w:name="Subtitle" w:semiHidden="0" w:uiPriority="11" w:unhideWhenUsed="0" w:qFormat="1"/>
-    <w:lsdException w:name="Strong" w:semiHidden="0" w:uiPriority="22" w:unhideWhenUsed="0" w:qFormat="1"/>
-    <w:lsdException w:name="Emphasis" w:semiHidden="0" w:uiPriority="20" w:unhideWhenUsed="0" w:qFormat="1"/>
-    <w:lsdException w:name="Table Grid" w:semiHidden="0" w:uiPriority="59" w:unhideWhenUsed="0"/>
-    <w:lsdException w:name="Placeholder Text" w:unhideWhenUsed="0"/>
-    <w:lsdException w:name="No Spacing" w:semiHidden="0" w:uiPriority="1" w:unhideWhenUsed="0" w:qFormat="1"/>
-    <w:lsdException w:name="Light Shading" w:semiHidden="0" w:uiPriority="60" w:unhideWhenUsed="0"/>
-    <w:lsdException w:name="Light List" w:semiHidden="0" w:uiPriority="61" w:unhideWhenUsed="0"/>
-    <w:lsdException w:name="Light Grid" w:semiHidden="0" w:uiPriority="62" w:unhideWhenUsed="0"/>
-    <w:lsdException w:name="Medium Shading 1" w:semiHidden="0" w:uiPriority="63" w:unhideWhenUsed="0"/>
-    <w:lsdException w:name="Medium Shading 2" w:semiHidden="0" w:uiPriority="64" w:unhideWhenUsed="0"/>
-    <w:lsdException w:name="Medium List 1" w:semiHidden="0" w:uiPriority="65" w:unhideWhenUsed="0"/>
-    <w:lsdException w:name="Medium List 2" w:semiHidden="0" w:uiPriority="66" w:unhideWhenUsed="0"/>
-    <w:lsdException w:name="Medium Grid 1" w:semiHidden="0" w:uiPriority="67" w:unhideWhenUsed="0"/>
-    <w:lsdException w:name="Medium Grid 2" w:semiHidden="0" w:uiPriority="68" w:unhideWhenUsed="0"/>
-    <w:lsdException w:name="Medium Grid 3" w:semiHidden="0" w:uiPriority="69" w:unhideWhenUsed="0"/>
-    <w:lsdException w:name="Dark List" w:semiHidden="0" w:uiPriority="70" w:unhideWhenUsed="0"/>
-    <w:lsdException w:name="Colorful Shading" w:semiHidden="0" w:uiPriority="71" w:unhideWhenUsed="0"/>
-    <w:lsdException w:name="Colorful List" w:semiHidden="0" w:uiPriority="72" w:unhideWhenUsed="0"/>
-    <w:lsdException w:name="Colorful Grid" w:semiHidden="0" w:uiPriority="73" w:unhideWhenUsed="0"/>
-    <w:lsdException w:name="Light Shading Accent 1" w:semiHidden="0" w:uiPriority="60" w:unhideWhenUsed="0"/>
-    <w:lsdException w:name="Light List Accent 1" w:semiHidden="0" w:uiPriority="61" w:unhideWhenUsed="0"/>
-    <w:lsdException w:name="Light Grid Accent 1" w:semiHidden="0" w:uiPriority="62" w:unhideWhenUsed="0"/>
-    <w:lsdException w:name="Medium Shading 1 Accent 1" w:semiHidden="0" w:uiPriority="63" w:unhideWhenUsed="0"/>
-    <w:lsdException w:name="Medium Shading 2 Accent 1" w:semiHidden="0" w:uiPriority="64" w:unhideWhenUsed="0"/>
-    <w:lsdException w:name="Medium List 1 Accent 1" w:semiHidden="0" w:uiPriority="65" w:unhideWhenUsed="0"/>
-    <w:lsdException w:name="Revision" w:unhideWhenUsed="0"/>
-    <w:lsdException w:name="List Paragraph" w:semiHidden="0" w:uiPriority="34" w:unhideWhenUsed="0" w:qFormat="1"/>
-    <w:lsdException w:name="Quote" w:semiHidden="0" w:uiPriority="29" w:unhideWhenUsed="0" w:qFormat="1"/>
-    <w:lsdException w:name="Intense Quote" w:semiHidden="0" w:uiPriority="30" w:unhideWhenUsed="0" w:qFormat="1"/>
-    <w:lsdException w:name="Medium List 2 Accent 1" w:semiHidden="0" w:uiPriority="66" w:unhideWhenUsed="0"/>
-    <w:lsdException w:name="Medium Grid 1 Accent 1" w:semiHidden="0" w:uiPriority="67" w:unhideWhenUsed="0"/>
-    <w:lsdException w:name="Medium Grid 2 Accent 1" w:semiHidden="0" w:uiPriority="68" w:unhideWhenUsed="0"/>
-    <w:lsdException w:name="Medium Grid 3 Accent 1" w:semiHidden="0" w:uiPriority="69" w:unhideWhenUsed="0"/>
-    <w:lsdException w:name="Dark List Accent 1" w:semiHidden="0" w:uiPriority="70" w:unhideWhenUsed="0"/>
-    <w:lsdException w:name="Colorful Shading Accent 1" w:semiHidden="0" w:uiPriority="71" w:unhideWhenUsed="0"/>
-    <w:lsdException w:name="Colorful List Accent 1" w:semiHidden="0" w:uiPriority="72" w:unhideWhenUsed="0"/>
-    <w:lsdException w:name="Colorful Grid Accent 1" w:semiHidden="0" w:uiPriority="73" w:unhideWhenUsed="0"/>
-    <w:lsdException w:name="Light Shading Accent 2" w:semiHidden="0" w:uiPriority="60" w:unhideWhenUsed="0"/>
-    <w:lsdException w:name="Light List Accent 2" w:semiHidden="0" w:uiPriority="61" w:unhideWhenUsed="0"/>
-    <w:lsdException w:name="Light Grid Accent 2" w:semiHidden="0" w:uiPriority="62" w:unhideWhenUsed="0"/>
-    <w:lsdException w:name="Medium Shading 1 Accent 2" w:semiHidden="0" w:uiPriority="63" w:unhideWhenUsed="0"/>
-    <w:lsdException w:name="Medium Shading 2 Accent 2" w:semiHidden="0" w:uiPriority="64" w:unhideWhenUsed="0"/>
-    <w:lsdException w:name="Medium List 1 Accent 2" w:semiHidden="0" w:uiPriority="65" w:unhideWhenUsed="0"/>
-    <w:lsdException w:name="Medium List 2 Accent 2" w:semiHidden="0" w:uiPriority="66" w:unhideWhenUsed="0"/>
-    <w:lsdException w:name="Medium Grid 1 Accent 2" w:semiHidden="0" w:uiPriority="67" w:unhideWhenUsed="0"/>
-    <w:lsdException w:name="Medium Grid 2 Accent 2" w:semiHidden="0" w:uiPriority="68" w:unhideWhenUsed="0"/>
-    <w:lsdException w:name="Medium Grid 3 Accent 2" w:semiHidden="0" w:uiPriority="69" w:unhideWhenUsed="0"/>
-    <w:lsdException w:name="Dark List Accent 2" w:semiHidden="0" w:uiPriority="70" w:unhideWhenUsed="0"/>
-    <w:lsdException w:name="Colorful Shading Accent 2" w:semiHidden="0" w:uiPriority="71" w:unhideWhenUsed="0"/>
-    <w:lsdException w:name="Colorful List Accent 2" w:semiHidden="0" w:uiPriority="72" w:unhideWhenUsed="0"/>
-    <w:lsdException w:name="Colorful Grid Accent 2" w:semiHidden="0" w:uiPriority="73" w:unhideWhenUsed="0"/>
-    <w:lsdException w:name="Light Shading Accent 3" w:semiHidden="0" w:uiPriority="60" w:unhideWhenUsed="0"/>
-    <w:lsdException w:name="Light List Accent 3" w:semiHidden="0" w:uiPriority="61" w:unhideWhenUsed="0"/>
-    <w:lsdException w:name="Light Grid Accent 3" w:semiHidden="0" w:uiPriority="62" w:unhideWhenUsed="0"/>
-    <w:lsdException w:name="Medium Shading 1 Accent 3" w:semiHidden="0" w:uiPriority="63" w:unhideWhenUsed="0"/>
-    <w:lsdException w:name="Medium Shading 2 Accent 3" w:semiHidden="0" w:uiPriority="64" w:unhideWhenUsed="0"/>
-    <w:lsdException w:name="Medium List 1 Accent 3" w:semiHidden="0" w:uiPriority="65" w:unhideWhenUsed="0"/>
-    <w:lsdException w:name="Medium List 2 Accent 3" w:semiHidden="0" w:uiPriority="66" w:unhideWhenUsed="0"/>
-    <w:lsdException w:name="Medium Grid 1 Accent 3" w:semiHidden="0" w:uiPriority="67" w:unhideWhenUsed="0"/>
-    <w:lsdException w:name="Medium Grid 2 Accent 3" w:semiHidden="0" w:uiPriority="68" w:unhideWhenUsed="0"/>
-    <w:lsdException w:name="Medium Grid 3 Accent 3" w:semiHidden="0" w:uiPriority="69" w:unhideWhenUsed="0"/>
-    <w:lsdException w:name="Dark List Accent 3" w:semiHidden="0" w:uiPriority="70" w:unhideWhenUsed="0"/>
-    <w:lsdException w:name="Colorful Shading Accent 3" w:semiHidden="0" w:uiPriority="71" w:unhideWhenUsed="0"/>
-    <w:lsdException w:name="Colorful List Accent 3" w:semiHidden="0" w:uiPriority="72" w:unhideWhenUsed="0"/>
-    <w:lsdException w:name="Colorful Grid Accent 3" w:semiHidden="0" w:uiPriority="73" w:unhideWhenUsed="0"/>
-    <w:lsdException w:name="Light Shading Accent 4" w:semiHidden="0" w:uiPriority="60" w:unhideWhenUsed="0"/>
-    <w:lsdException w:name="Light List Accent 4" w:semiHidden="0" w:uiPriority="61" w:unhideWhenUsed="0"/>
-    <w:lsdException w:name="Light Grid Accent 4" w:semiHidden="0" w:uiPriority="62" w:unhideWhenUsed="0"/>
-    <w:lsdException w:name="Medium Shading 1 Accent 4" w:semiHidden="0" w:uiPriority="63" w:unhideWhenUsed="0"/>
-    <w:lsdException w:name="Medium Shading 2 Accent 4" w:semiHidden="0" w:uiPriority="64" w:unhideWhenUsed="0"/>
-    <w:lsdException w:name="Medium List 1 Accent 4" w:semiHidden="0" w:uiPriority="65" w:unhideWhenUsed="0"/>
-    <w:lsdException w:name="Medium List 2 Accent 4" w:semiHidden="0" w:uiPriority="66" w:unhideWhenUsed="0"/>
-    <w:lsdException w:name="Medium Grid 1 Accent 4" w:semiHidden="0" w:uiPriority="67" w:unhideWhenUsed="0"/>
-    <w:lsdException w:name="Medium Grid 2 Accent 4" w:semiHidden="0" w:uiPriority="68" w:unhideWhenUsed="0"/>
-    <w:lsdException w:name="Medium Grid 3 Accent 4" w:semiHidden="0" w:uiPriority="69" w:unhideWhenUsed="0"/>
-    <w:lsdException w:name="Dark List Accent 4" w:semiHidden="0" w:uiPriority="70" w:unhideWhenUsed="0"/>
-    <w:lsdException w:name="Colorful Shading Accent 4" w:semiHidden="0" w:uiPriority="71" w:unhideWhenUsed="0"/>
-    <w:lsdException w:name="Colorful List Accent 4" w:semiHidden="0" w:uiPriority="72" w:unhideWhenUsed="0"/>
-    <w:lsdException w:name="Colorful Grid Accent 4" w:semiHidden="0" w:uiPriority="73" w:unhideWhenUsed="0"/>
-    <w:lsdException w:name="Light Shading Accent 5" w:semiHidden="0" w:uiPriority="60" w:unhideWhenUsed="0"/>
-    <w:lsdException w:name="Light List Accent 5" w:semiHidden="0" w:uiPriority="61" w:unhideWhenUsed="0"/>
-    <w:lsdException w:name="Light Grid Accent 5" w:semiHidden="0" w:uiPriority="62" w:unhideWhenUsed="0"/>
-    <w:lsdException w:name="Medium Shading 1 Accent 5" w:semiHidden="0" w:uiPriority="63" w:unhideWhenUsed="0"/>
-    <w:lsdException w:name="Medium Shading 2 Accent 5" w:semiHidden="0" w:uiPriority="64" w:unhideWhenUsed="0"/>
-    <w:lsdException w:name="Medium List 1 Accent 5" w:semiHidden="0" w:uiPriority="65" w:unhideWhenUsed="0"/>
-    <w:lsdException w:name="Medium List 2 Accent 5" w:semiHidden="0" w:uiPriority="66" w:unhideWhenUsed="0"/>
-    <w:lsdException w:name="Medium Grid 1 Accent 5" w:semiHidden="0" w:uiPriority="67" w:unhideWhenUsed="0"/>
-    <w:lsdException w:name="Medium Grid 2 Accent 5" w:semiHidden="0" w:uiPriority="68" w:unhideWhenUsed="0"/>
-    <w:lsdException w:name="Medium Grid 3 Accent 5" w:semiHidden="0" w:uiPriority="69" w:unhideWhenUsed="0"/>
-    <w:lsdException w:name="Dark List Accent 5" w:semiHidden="0" w:uiPriority="70" w:unhideWhenUsed="0"/>
-    <w:lsdException w:name="Colorful Shading Accent 5" w:semiHidden="0" w:uiPriority="71" w:unhideWhenUsed="0"/>
-    <w:lsdException w:name="Colorful List Accent 5" w:semiHidden="0" w:uiPriority="72" w:unhideWhenUsed="0"/>
-    <w:lsdException w:name="Colorful Grid Accent 5" w:semiHidden="0" w:uiPriority="73" w:unhideWhenUsed="0"/>
-    <w:lsdException w:name="Light Shading Accent 6" w:semiHidden="0" w:uiPriority="60" w:unhideWhenUsed="0"/>
-    <w:lsdException w:name="Light List Accent 6" w:semiHidden="0" w:uiPriority="61" w:unhideWhenUsed="0"/>
-    <w:lsdException w:name="Light Grid Accent 6" w:semiHidden="0" w:uiPriority="62" w:unhideWhenUsed="0"/>
-    <w:lsdException w:name="Medium Shading 1 Accent 6" w:semiHidden="0" w:uiPriority="63" w:unhideWhenUsed="0"/>
-    <w:lsdException w:name="Medium Shading 2 Accent 6" w:semiHidden="0" w:uiPriority="64" w:unhideWhenUsed="0"/>
-    <w:lsdException w:name="Medium List 1 Accent 6" w:semiHidden="0" w:uiPriority="65" w:unhideWhenUsed="0"/>
-    <w:lsdException w:name="Medium List 2 Accent 6" w:semiHidden="0" w:uiPriority="66" w:unhideWhenUsed="0"/>
-    <w:lsdException w:name="Medium Grid 1 Accent 6" w:semiHidden="0" w:uiPriority="67" w:unhideWhenUsed="0"/>
-    <w:lsdException w:name="Medium Grid 2 Accent 6" w:semiHidden="0" w:uiPriority="68" w:unhideWhenUsed="0"/>
-    <w:lsdException w:name="Medium Grid 3 Accent 6" w:semiHidden="0" w:uiPriority="69" w:unhideWhenUsed="0"/>
-    <w:lsdException w:name="Dark List Accent 6" w:semiHidden="0" w:uiPriority="70" w:unhideWhenUsed="0"/>
-    <w:lsdException w:name="Colorful Shading Accent 6" w:semiHidden="0" w:uiPriority="71" w:unhideWhenUsed="0"/>
-    <w:lsdException w:name="Colorful List Accent 6" w:semiHidden="0" w:uiPriority="72" w:unhideWhenUsed="0"/>
-    <w:lsdException w:name="Colorful Grid Accent 6" w:semiHidden="0" w:uiPriority="73" w:unhideWhenUsed="0"/>
-    <w:lsdException w:name="Subtle Emphasis" w:semiHidden="0" w:uiPriority="19" w:unhideWhenUsed="0" w:qFormat="1"/>
-    <w:lsdException w:name="Intense Emphasis" w:semiHidden="0" w:uiPriority="21" w:unhideWhenUsed="0" w:qFormat="1"/>
-    <w:lsdException w:name="Subtle Reference" w:semiHidden="0" w:uiPriority="31" w:unhideWhenUsed="0" w:qFormat="1"/>
-    <w:lsdException w:name="Intense Reference" w:semiHidden="0" w:uiPriority="32" w:unhideWhenUsed="0" w:qFormat="1"/>
-    <w:lsdException w:name="Book Title" w:semiHidden="0" w:uiPriority="33" w:unhideWhenUsed="0" w:qFormat="1"/>
-    <w:lsdException w:name="Bibliography" w:uiPriority="37"/>
-    <w:lsdException w:name="TOC Heading" w:uiPriority="39" w:qFormat="1"/>
-  </w:latentStyles>
-  <w:style w:type="paragraph" w:default="1" w:styleId="Standard">
-    <w:name w:val="Normal"/>
-    <w:qFormat/>
-  </w:style>
-  <w:style w:type="character" w:default="1" w:styleId="Absatz-Standardschriftart">
-    <w:name w:val="Default Paragraph Font"/>
-    <w:uiPriority w:val="1"/>
-    <w:semiHidden/>
-    <w:unhideWhenUsed/>
-  </w:style>
-  <w:style w:type="table" w:default="1" w:styleId="NormaleTabelle">
-    <w:name w:val="Normal Table"/>
-    <w:uiPriority w:val="99"/>
-    <w:semiHidden/>
-    <w:unhideWhenUsed/>
-    <w:tblPr>
-      <w:tblInd w:w="0" w:type="dxa"/>
-      <w:tblCellMar>
-        <w:top w:w="0" w:type="dxa"/>
-        <w:left w:w="108" w:type="dxa"/>
-        <w:bottom w:w="0" w:type="dxa"/>
-        <w:right w:w="108" w:type="dxa"/>
-      </w:tblCellMar>
-    </w:tblPr>
-  </w:style>
-  <w:style w:type="numbering" w:default="1" w:styleId="KeineListe">
-    <w:name w:val="No List"/>
-    <w:uiPriority w:val="99"/>
-    <w:semiHidden/>
-    <w:unhideWhenUsed/>
-  </w:style>
-  <w:style w:type="character" w:styleId="Platzhaltertext">
-    <w:name w:val="Placeholder Text"/>
-    <w:basedOn w:val="Absatz-Standardschriftart"/>
-    <w:uiPriority w:val="99"/>
-    <w:semiHidden/>
-    <w:rsid w:val="008629F8"/>
-    <w:rPr>
-      <w:color w:val="808080"/>
-    </w:rPr>
-  </w:style>
-</w:styles>
-</file>
-
-<file path=word/glossary/webSettings.xml><?xml version="1.0" encoding="utf-8"?>
-<w:webSettings xmlns:mc="http://schemas.openxmlformats.org/markup-compatibility/2006" xmlns:r="http://schemas.openxmlformats.org/officeDocument/2006/relationships" xmlns:w="http://schemas.openxmlformats.org/wordprocessingml/2006/main" xmlns:w14="http://schemas.microsoft.com/office/word/2010/wordml" mc:Ignorable="w14">
-  <w:optimizeForBrowser/>
-  <w:allowPNG/>
-</w:webSettings>
 </file>
 
 <file path=word/theme/theme1.xml><?xml version="1.0" encoding="utf-8"?>
@@ -37953,7 +37706,7 @@
 </file>
 
 <file path=customXml/itemProps1.xml><?xml version="1.0" encoding="utf-8"?>
-<ds:datastoreItem xmlns:ds="http://schemas.openxmlformats.org/officeDocument/2006/customXml" ds:itemID="{715A2233-881C-4368-8D32-1B461D52C9BB}">
+<ds:datastoreItem xmlns:ds="http://schemas.openxmlformats.org/officeDocument/2006/customXml" ds:itemID="{EAE07748-6228-4C1A-AB83-F34E60F09158}">
   <ds:schemaRefs>
     <ds:schemaRef ds:uri="http://schemas.openxmlformats.org/officeDocument/2006/bibliography"/>
   </ds:schemaRefs>

</xml_diff>

<commit_message>
Roller Bearing Condition Monitoring Dokumentation Continued
</commit_message>
<xml_diff>
--- a/Documentation/SemiSupervisedMethodsInConditionMonitoring1.docx
+++ b/Documentation/SemiSupervisedMethodsInConditionMonitoring1.docx
@@ -90,7 +90,19 @@
         <w:rPr>
           <w:lang w:val="en-US"/>
         </w:rPr>
-        <w:t xml:space="preserve"> inspired by a general theory of Condition Monitoring introduced in </w:t>
+        <w:t xml:space="preserve"> inspired by a general theory of Condition Monitoring </w:t>
+      </w:r>
+      <w:r>
+        <w:rPr>
+          <w:lang w:val="en-US"/>
+        </w:rPr>
+        <w:t>given in</w:t>
+      </w:r>
+      <w:r>
+        <w:rPr>
+          <w:lang w:val="en-US"/>
+        </w:rPr>
+        <w:t xml:space="preserve"> </w:t>
       </w:r>
       <w:r>
         <w:rPr>
@@ -186,21 +198,25 @@
     <w:p>
       <w:pPr>
         <w:pStyle w:val="Beschriftung"/>
-        <w:numPr>
-          <w:ilvl w:val="0"/>
-          <w:numId w:val="9"/>
-        </w:numPr>
         <w:jc w:val="center"/>
         <w:rPr>
           <w:lang w:val="en-US"/>
         </w:rPr>
       </w:pPr>
       <w:bookmarkStart w:id="0" w:name="_Toc343846617"/>
-      <w:r>
-        <w:rPr>
-          <w:lang w:val="en-US"/>
-        </w:rPr>
-        <w:t xml:space="preserve">Fig. </w:t>
+      <w:proofErr w:type="gramStart"/>
+      <w:r>
+        <w:rPr>
+          <w:lang w:val="en-US"/>
+        </w:rPr>
+        <w:t>Fig.</w:t>
+      </w:r>
+      <w:proofErr w:type="gramEnd"/>
+      <w:r>
+        <w:rPr>
+          <w:lang w:val="en-US"/>
+        </w:rPr>
+        <w:t xml:space="preserve"> </w:t>
       </w:r>
       <w:r>
         <w:fldChar w:fldCharType="begin"/>
@@ -246,96 +262,7 @@
         <w:rPr>
           <w:lang w:val="en-US"/>
         </w:rPr>
-        <w:t xml:space="preserve">The data acquisition step comprises the selection and setup of appropriate devices for data acquisition and the actual process of collecting data from a machine. Typical data acquisition devices used in machine monitoring </w:t>
-      </w:r>
-      <w:proofErr w:type="gramStart"/>
-      <w:r>
-        <w:rPr>
-          <w:lang w:val="en-US"/>
-        </w:rPr>
-        <w:t>are</w:t>
-      </w:r>
-      <w:proofErr w:type="gramEnd"/>
-      <w:r>
-        <w:rPr>
-          <w:lang w:val="en-US"/>
-        </w:rPr>
-        <w:t xml:space="preserve"> accelerometers, measuring vibrations at different parts of machines. </w:t>
-      </w:r>
-    </w:p>
-    <w:p>
-      <w:pPr>
-        <w:jc w:val="both"/>
-        <w:rPr>
-          <w:lang w:val="en-US"/>
-        </w:rPr>
-      </w:pPr>
-      <w:r>
-        <w:rPr>
-          <w:lang w:val="en-US"/>
-        </w:rPr>
-        <w:t xml:space="preserve">The Data Analysis step in Condition Monitoring usually involves the transformation of data into different domains.  Raw data collected by sensors is typically represented in time domain with discrete sensor values recorded at discrete points in time. Many analytical techniques cannot process such time series directly and require a data transformation as a preliminary step.  Time domain data is often transformed into </w:t>
-      </w:r>
-      <w:r>
-        <w:rPr>
-          <w:lang w:val="en-US"/>
-        </w:rPr>
-        <w:t xml:space="preserve">Frequency Domain by the Fourier </w:t>
-      </w:r>
-      <w:r>
-        <w:rPr>
-          <w:lang w:val="en-US"/>
-        </w:rPr>
-        <w:t>Transform or into Time Frequency Domain by techniques such as Short Time Fourier Transform and Wavelet Transform.</w:t>
-      </w:r>
-    </w:p>
-    <w:p>
-      <w:pPr>
-        <w:jc w:val="both"/>
-        <w:rPr>
-          <w:lang w:val="en-US"/>
-        </w:rPr>
-      </w:pPr>
-      <w:r>
-        <w:rPr>
-          <w:lang w:val="en-US"/>
-        </w:rPr>
-        <w:lastRenderedPageBreak/>
-        <w:t>Goal of the feature selection step is the identification and selection of data aspects that are best suited to classify and predict fault states. The most widely used feature selection technique is the Principal Component Analysis.</w:t>
-      </w:r>
-    </w:p>
-    <w:p>
-      <w:pPr>
-        <w:jc w:val="both"/>
-        <w:rPr>
-          <w:lang w:val="en-US"/>
-        </w:rPr>
-      </w:pPr>
-      <w:r>
-        <w:rPr>
-          <w:lang w:val="en-US"/>
-        </w:rPr>
-        <w:t xml:space="preserve">A huge variety of techniques can be applied to estimate and predict machine conditions in the decision step. Widely used are methods such as parametric and non-parametric statistical Models, Artificial Neural Networks, Support Vector Machines and Hidden Markov Models. </w:t>
-      </w:r>
-      <w:r>
-        <w:rPr>
-          <w:lang w:val="en-US"/>
-        </w:rPr>
-        <w:t>Many techniques used in the Decision step require a training run with known datasets, before they can decide about unknown data.</w:t>
-      </w:r>
-    </w:p>
-    <w:p>
-      <w:pPr>
-        <w:jc w:val="both"/>
-        <w:rPr>
-          <w:lang w:val="en-US"/>
-        </w:rPr>
-      </w:pPr>
-      <w:r>
-        <w:rPr>
-          <w:lang w:val="en-US"/>
-        </w:rPr>
-        <w:t>The final step in a generalized Condition Monitoring scenario is the diagnosis and prediction of system states, based on the results of the decision step.</w:t>
+        <w:t>The several steps shown in figure 1 are summarized in the following paragraphs with an emphasis on the aspects relevant for this thesis.</w:t>
       </w:r>
     </w:p>
     <w:p>
@@ -347,16 +274,13 @@
         </w:numPr>
       </w:pPr>
       <w:r>
-        <w:t xml:space="preserve">Datasets in </w:t>
+        <w:t xml:space="preserve">Data </w:t>
       </w:r>
       <w:proofErr w:type="spellStart"/>
       <w:r>
-        <w:t>Condition</w:t>
+        <w:t>Acquisition</w:t>
       </w:r>
       <w:proofErr w:type="spellEnd"/>
-      <w:r>
-        <w:t xml:space="preserve"> Monitoring</w:t>
-      </w:r>
     </w:p>
     <w:p>
       <w:pPr>
@@ -369,189 +293,30 @@
         <w:rPr>
           <w:lang w:val="en-US"/>
         </w:rPr>
-        <w:t xml:space="preserve">Condition Monitoring techniques typically have to process large </w:t>
-      </w:r>
-      <w:r>
-        <w:rPr>
-          <w:lang w:val="en-US"/>
-        </w:rPr>
-        <w:t>time</w:t>
-      </w:r>
-      <w:r>
-        <w:rPr>
-          <w:lang w:val="en-US"/>
-        </w:rPr>
-        <w:t xml:space="preserve"> data</w:t>
-      </w:r>
-      <w:r>
-        <w:rPr>
-          <w:lang w:val="en-US"/>
-        </w:rPr>
-        <w:t xml:space="preserve"> sets</w:t>
-      </w:r>
-      <w:r>
-        <w:rPr>
-          <w:lang w:val="en-US"/>
-        </w:rPr>
-        <w:t>, with data points representing sensor values measured at discrete points in time. Data can be categorized by different aspects, affecting the choice of techniques in the Data Analysis and Decision steps.</w:t>
-      </w:r>
-    </w:p>
-    <w:p>
-      <w:pPr>
-        <w:jc w:val="both"/>
-        <w:rPr>
-          <w:lang w:val="en-US"/>
-        </w:rPr>
-      </w:pPr>
-      <w:r>
-        <w:rPr>
-          <w:lang w:val="en-US"/>
-        </w:rPr>
-        <w:t xml:space="preserve">One of these aspects covers the availability of data which can be used to train models for the decision step. Training datasets with data representing all relevant machine conditions are known as supervised datasets. </w:t>
-      </w:r>
-      <w:bookmarkStart w:id="1" w:name="_GoBack"/>
-      <w:r>
-        <w:rPr>
-          <w:lang w:val="en-US"/>
-        </w:rPr>
-        <w:t xml:space="preserve">For many decision techniques used in Condition Monitoring, this is the ideal case since the Training data representing </w:t>
-      </w:r>
-      <w:bookmarkEnd w:id="1"/>
-      <w:r>
-        <w:rPr>
-          <w:lang w:val="en-US"/>
-        </w:rPr>
-        <w:t xml:space="preserve">only one of the possible machine conditions is referred to as </w:t>
-      </w:r>
-      <w:proofErr w:type="spellStart"/>
-      <w:r>
-        <w:rPr>
-          <w:i/>
-          <w:lang w:val="en-US"/>
-        </w:rPr>
-        <w:t>semisupervised</w:t>
-      </w:r>
-      <w:proofErr w:type="spellEnd"/>
-      <w:r>
-        <w:rPr>
-          <w:i/>
-          <w:lang w:val="en-US"/>
-        </w:rPr>
-        <w:t xml:space="preserve"> data.</w:t>
-      </w:r>
-      <w:r>
-        <w:rPr>
-          <w:lang w:val="en-US"/>
-        </w:rPr>
-        <w:t xml:space="preserve"> In Condition Monitoring,   </w:t>
+        <w:t xml:space="preserve">The data acquisition step comprises the selection and setup of appropriate devices for data acquisition and the actual process of collecting data from a machine. Typical data acquisition devices used in machine monitoring </w:t>
       </w:r>
       <w:proofErr w:type="gramStart"/>
       <w:r>
         <w:rPr>
           <w:lang w:val="en-US"/>
         </w:rPr>
-        <w:t>In</w:t>
+        <w:t>are</w:t>
       </w:r>
       <w:proofErr w:type="gramEnd"/>
       <w:r>
         <w:rPr>
           <w:lang w:val="en-US"/>
         </w:rPr>
-        <w:t xml:space="preserve"> a </w:t>
-      </w:r>
-      <w:r>
-        <w:rPr>
-          <w:i/>
-          <w:lang w:val="en-US"/>
-        </w:rPr>
-        <w:t xml:space="preserve">supervised </w:t>
-      </w:r>
-      <w:r>
-        <w:rPr>
-          <w:lang w:val="en-US"/>
-        </w:rPr>
-        <w:t xml:space="preserve">setting, training data with samples for all classes to be predicted can be used to train a classifier. If the training data </w:t>
-      </w:r>
-      <w:proofErr w:type="gramStart"/>
-      <w:r>
-        <w:rPr>
-          <w:lang w:val="en-US"/>
-        </w:rPr>
-        <w:t>contains</w:t>
-      </w:r>
-      <w:proofErr w:type="gramEnd"/>
-      <w:r>
-        <w:rPr>
-          <w:lang w:val="en-US"/>
-        </w:rPr>
-        <w:t xml:space="preserve"> only samples of one class, </w:t>
-      </w:r>
-      <w:r>
-        <w:rPr>
-          <w:i/>
-          <w:lang w:val="en-US"/>
-        </w:rPr>
-        <w:t xml:space="preserve">semi-supervised </w:t>
-      </w:r>
-      <w:r>
-        <w:rPr>
-          <w:lang w:val="en-US"/>
-        </w:rPr>
-        <w:t xml:space="preserve">decision techniques can be trained to detect all instances of the known class and reject anything else as outlier data. If no training data is available, </w:t>
-      </w:r>
-      <w:r>
-        <w:rPr>
-          <w:i/>
-          <w:lang w:val="en-US"/>
-        </w:rPr>
-        <w:t xml:space="preserve">unsupervised </w:t>
-      </w:r>
-      <w:r>
-        <w:rPr>
-          <w:lang w:val="en-US"/>
-        </w:rPr>
-        <w:t xml:space="preserve">techniques have to be used which typically include a combination of various statistical measures. The </w:t>
-      </w:r>
-      <w:r>
-        <w:rPr>
-          <w:i/>
-          <w:lang w:val="en-US"/>
-        </w:rPr>
-        <w:t xml:space="preserve">semi-supervised </w:t>
-      </w:r>
-      <w:r>
-        <w:rPr>
-          <w:lang w:val="en-US"/>
-        </w:rPr>
-        <w:t xml:space="preserve">scenario is very common in Condition Monitoring, since it is often much easier and cheaper to obtain data from a system under normal condition than from a faulty system. In some domains, such as aerospace, it is not even possible to obtain a representative amount of fault data which could only be generated by accidents or </w:t>
-      </w:r>
-      <w:proofErr w:type="spellStart"/>
-      <w:r>
-        <w:rPr>
-          <w:lang w:val="en-US"/>
-        </w:rPr>
-        <w:t>catastrophes.In</w:t>
-      </w:r>
-      <w:proofErr w:type="spellEnd"/>
-      <w:r>
-        <w:rPr>
-          <w:lang w:val="en-US"/>
-        </w:rPr>
-        <w:t xml:space="preserve"> a </w:t>
-      </w:r>
-      <w:r>
-        <w:rPr>
-          <w:i/>
-          <w:lang w:val="en-US"/>
-        </w:rPr>
-        <w:t xml:space="preserve">semi-supervised </w:t>
-      </w:r>
-      <w:r>
-        <w:rPr>
-          <w:lang w:val="en-US"/>
-        </w:rPr>
-        <w:t xml:space="preserve">Condition Monitoring Setting, usually data representing the normal state of a system is available as training data. This data can be used to train classifiers that accept instances pertaining to the normal class and reject any other data instances as outliers.  </w:t>
-      </w:r>
+        <w:t xml:space="preserve"> accelerometers, measuring vibrations at different parts of machines. </w:t>
+      </w:r>
+    </w:p>
+    <w:p>
+      <w:pPr>
+        <w:pStyle w:val="Listenabsatz"/>
+        <w:rPr>
+          <w:lang w:val="en-US"/>
+        </w:rPr>
+      </w:pPr>
     </w:p>
     <w:p>
       <w:pPr>
@@ -562,12 +327,2040 @@
         </w:numPr>
       </w:pPr>
       <w:r>
-        <w:rPr>
-          <w:lang w:val="en-US"/>
-        </w:rPr>
+        <w:lastRenderedPageBreak/>
+        <w:t xml:space="preserve">Data </w:t>
+      </w:r>
+      <w:r>
         <w:t xml:space="preserve"> </w:t>
       </w:r>
       <w:r>
+        <w:t>Analysis</w:t>
+      </w:r>
+    </w:p>
+    <w:p>
+      <w:pPr>
+        <w:jc w:val="both"/>
+        <w:rPr>
+          <w:lang w:val="en-US"/>
+        </w:rPr>
+      </w:pPr>
+      <w:r>
+        <w:rPr>
+          <w:lang w:val="en-US"/>
+        </w:rPr>
+        <w:t>The Output</w:t>
+      </w:r>
+      <w:r>
+        <w:rPr>
+          <w:lang w:val="en-US"/>
+        </w:rPr>
+        <w:t>s</w:t>
+      </w:r>
+      <w:r>
+        <w:rPr>
+          <w:lang w:val="en-US"/>
+        </w:rPr>
+        <w:t xml:space="preserve"> of the data acquisition </w:t>
+      </w:r>
+      <w:r>
+        <w:rPr>
+          <w:lang w:val="en-US"/>
+        </w:rPr>
+        <w:t>system of the Machine Condition Monitoring scenarios considered in this thesis</w:t>
+      </w:r>
+      <w:r>
+        <w:rPr>
+          <w:lang w:val="en-US"/>
+        </w:rPr>
+        <w:t>,</w:t>
+      </w:r>
+      <w:r>
+        <w:rPr>
+          <w:lang w:val="en-US"/>
+        </w:rPr>
+        <w:t xml:space="preserve"> </w:t>
+      </w:r>
+      <w:r>
+        <w:rPr>
+          <w:lang w:val="en-US"/>
+        </w:rPr>
+        <w:t xml:space="preserve">can be represented by a sequence of tuples of the form </w:t>
+      </w:r>
+    </w:p>
+    <w:p>
+      <w:pPr>
+        <w:rPr>
+          <w:rFonts w:eastAsiaTheme="minorEastAsia"/>
+          <w:lang w:val="en-US"/>
+        </w:rPr>
+      </w:pPr>
+      <m:oMathPara>
+        <m:oMath>
+          <m:sSub>
+            <m:sSubPr>
+              <m:ctrlPr>
+                <w:rPr>
+                  <w:rFonts w:ascii="Cambria Math" w:hAnsi="Cambria Math"/>
+                  <w:i/>
+                  <w:lang w:val="en-US"/>
+                </w:rPr>
+              </m:ctrlPr>
+            </m:sSubPr>
+            <m:e>
+              <m:r>
+                <w:rPr>
+                  <w:rFonts w:ascii="Cambria Math" w:hAnsi="Cambria Math"/>
+                  <w:lang w:val="en-US"/>
+                </w:rPr>
+                <m:t>S</m:t>
+              </m:r>
+            </m:e>
+            <m:sub>
+              <m:r>
+                <w:rPr>
+                  <w:rFonts w:ascii="Cambria Math" w:hAnsi="Cambria Math"/>
+                  <w:lang w:val="en-US"/>
+                </w:rPr>
+                <m:t>N</m:t>
+              </m:r>
+            </m:sub>
+          </m:sSub>
+          <m:r>
+            <w:rPr>
+              <w:rFonts w:ascii="Cambria Math" w:hAnsi="Cambria Math"/>
+              <w:lang w:val="en-US"/>
+            </w:rPr>
+            <m:t>=</m:t>
+          </m:r>
+          <m:d>
+            <m:dPr>
+              <m:begChr m:val="{"/>
+              <m:endChr m:val="}"/>
+              <m:ctrlPr>
+                <w:rPr>
+                  <w:rFonts w:ascii="Cambria Math" w:hAnsi="Cambria Math"/>
+                  <w:i/>
+                  <w:lang w:val="en-US"/>
+                </w:rPr>
+              </m:ctrlPr>
+            </m:dPr>
+            <m:e>
+              <m:d>
+                <m:dPr>
+                  <m:ctrlPr>
+                    <w:rPr>
+                      <w:rFonts w:ascii="Cambria Math" w:hAnsi="Cambria Math"/>
+                      <w:i/>
+                      <w:lang w:val="en-US"/>
+                    </w:rPr>
+                  </m:ctrlPr>
+                </m:dPr>
+                <m:e>
+                  <m:sSub>
+                    <m:sSubPr>
+                      <m:ctrlPr>
+                        <w:rPr>
+                          <w:rFonts w:ascii="Cambria Math" w:hAnsi="Cambria Math"/>
+                          <w:i/>
+                          <w:lang w:val="en-US"/>
+                        </w:rPr>
+                      </m:ctrlPr>
+                    </m:sSubPr>
+                    <m:e>
+                      <m:r>
+                        <w:rPr>
+                          <w:rFonts w:ascii="Cambria Math" w:hAnsi="Cambria Math"/>
+                          <w:lang w:val="en-US"/>
+                        </w:rPr>
+                        <m:t>y</m:t>
+                      </m:r>
+                    </m:e>
+                    <m:sub>
+                      <m:r>
+                        <w:rPr>
+                          <w:rFonts w:ascii="Cambria Math" w:hAnsi="Cambria Math"/>
+                          <w:lang w:val="en-US"/>
+                        </w:rPr>
+                        <m:t>1</m:t>
+                      </m:r>
+                    </m:sub>
+                  </m:sSub>
+                  <m:r>
+                    <w:rPr>
+                      <w:rFonts w:ascii="Cambria Math" w:hAnsi="Cambria Math"/>
+                      <w:lang w:val="en-US"/>
+                    </w:rPr>
+                    <m:t>,</m:t>
+                  </m:r>
+                  <m:sSub>
+                    <m:sSubPr>
+                      <m:ctrlPr>
+                        <w:rPr>
+                          <w:rFonts w:ascii="Cambria Math" w:hAnsi="Cambria Math"/>
+                          <w:i/>
+                          <w:lang w:val="en-US"/>
+                        </w:rPr>
+                      </m:ctrlPr>
+                    </m:sSubPr>
+                    <m:e>
+                      <m:r>
+                        <w:rPr>
+                          <w:rFonts w:ascii="Cambria Math" w:hAnsi="Cambria Math"/>
+                          <w:lang w:val="en-US"/>
+                        </w:rPr>
+                        <m:t>t</m:t>
+                      </m:r>
+                    </m:e>
+                    <m:sub>
+                      <m:r>
+                        <w:rPr>
+                          <w:rFonts w:ascii="Cambria Math" w:hAnsi="Cambria Math"/>
+                          <w:lang w:val="en-US"/>
+                        </w:rPr>
+                        <m:t>1</m:t>
+                      </m:r>
+                    </m:sub>
+                  </m:sSub>
+                </m:e>
+              </m:d>
+              <m:r>
+                <w:rPr>
+                  <w:rFonts w:ascii="Cambria Math" w:hAnsi="Cambria Math"/>
+                  <w:lang w:val="en-US"/>
+                </w:rPr>
+                <m:t>,</m:t>
+              </m:r>
+              <m:d>
+                <m:dPr>
+                  <m:ctrlPr>
+                    <w:rPr>
+                      <w:rFonts w:ascii="Cambria Math" w:hAnsi="Cambria Math"/>
+                      <w:i/>
+                      <w:lang w:val="en-US"/>
+                    </w:rPr>
+                  </m:ctrlPr>
+                </m:dPr>
+                <m:e>
+                  <m:sSub>
+                    <m:sSubPr>
+                      <m:ctrlPr>
+                        <w:rPr>
+                          <w:rFonts w:ascii="Cambria Math" w:hAnsi="Cambria Math"/>
+                          <w:i/>
+                          <w:lang w:val="en-US"/>
+                        </w:rPr>
+                      </m:ctrlPr>
+                    </m:sSubPr>
+                    <m:e>
+                      <m:r>
+                        <w:rPr>
+                          <w:rFonts w:ascii="Cambria Math" w:hAnsi="Cambria Math"/>
+                          <w:lang w:val="en-US"/>
+                        </w:rPr>
+                        <m:t>y</m:t>
+                      </m:r>
+                    </m:e>
+                    <m:sub>
+                      <m:r>
+                        <w:rPr>
+                          <w:rFonts w:ascii="Cambria Math" w:hAnsi="Cambria Math"/>
+                          <w:lang w:val="en-US"/>
+                        </w:rPr>
+                        <m:t>2</m:t>
+                      </m:r>
+                    </m:sub>
+                  </m:sSub>
+                  <m:r>
+                    <w:rPr>
+                      <w:rFonts w:ascii="Cambria Math" w:hAnsi="Cambria Math"/>
+                      <w:lang w:val="en-US"/>
+                    </w:rPr>
+                    <m:t>,</m:t>
+                  </m:r>
+                  <m:sSub>
+                    <m:sSubPr>
+                      <m:ctrlPr>
+                        <w:rPr>
+                          <w:rFonts w:ascii="Cambria Math" w:hAnsi="Cambria Math"/>
+                          <w:i/>
+                          <w:lang w:val="en-US"/>
+                        </w:rPr>
+                      </m:ctrlPr>
+                    </m:sSubPr>
+                    <m:e>
+                      <m:r>
+                        <w:rPr>
+                          <w:rFonts w:ascii="Cambria Math" w:hAnsi="Cambria Math"/>
+                          <w:lang w:val="en-US"/>
+                        </w:rPr>
+                        <m:t>t</m:t>
+                      </m:r>
+                    </m:e>
+                    <m:sub>
+                      <m:r>
+                        <w:rPr>
+                          <w:rFonts w:ascii="Cambria Math" w:hAnsi="Cambria Math"/>
+                          <w:lang w:val="en-US"/>
+                        </w:rPr>
+                        <m:t>2</m:t>
+                      </m:r>
+                    </m:sub>
+                  </m:sSub>
+                </m:e>
+              </m:d>
+              <m:r>
+                <w:rPr>
+                  <w:rFonts w:ascii="Cambria Math" w:hAnsi="Cambria Math"/>
+                  <w:lang w:val="en-US"/>
+                </w:rPr>
+                <m:t>,…,</m:t>
+              </m:r>
+              <m:d>
+                <m:dPr>
+                  <m:ctrlPr>
+                    <w:rPr>
+                      <w:rFonts w:ascii="Cambria Math" w:hAnsi="Cambria Math"/>
+                      <w:i/>
+                      <w:lang w:val="en-US"/>
+                    </w:rPr>
+                  </m:ctrlPr>
+                </m:dPr>
+                <m:e>
+                  <m:sSub>
+                    <m:sSubPr>
+                      <m:ctrlPr>
+                        <w:rPr>
+                          <w:rFonts w:ascii="Cambria Math" w:hAnsi="Cambria Math"/>
+                          <w:i/>
+                          <w:lang w:val="en-US"/>
+                        </w:rPr>
+                      </m:ctrlPr>
+                    </m:sSubPr>
+                    <m:e>
+                      <m:r>
+                        <w:rPr>
+                          <w:rFonts w:ascii="Cambria Math" w:hAnsi="Cambria Math"/>
+                          <w:lang w:val="en-US"/>
+                        </w:rPr>
+                        <m:t>y</m:t>
+                      </m:r>
+                    </m:e>
+                    <m:sub>
+                      <m:r>
+                        <w:rPr>
+                          <w:rFonts w:ascii="Cambria Math" w:hAnsi="Cambria Math"/>
+                          <w:lang w:val="en-US"/>
+                        </w:rPr>
+                        <m:t>N</m:t>
+                      </m:r>
+                    </m:sub>
+                  </m:sSub>
+                  <m:r>
+                    <w:rPr>
+                      <w:rFonts w:ascii="Cambria Math" w:hAnsi="Cambria Math"/>
+                      <w:lang w:val="en-US"/>
+                    </w:rPr>
+                    <m:t>,</m:t>
+                  </m:r>
+                  <m:sSub>
+                    <m:sSubPr>
+                      <m:ctrlPr>
+                        <w:rPr>
+                          <w:rFonts w:ascii="Cambria Math" w:hAnsi="Cambria Math"/>
+                          <w:i/>
+                          <w:lang w:val="en-US"/>
+                        </w:rPr>
+                      </m:ctrlPr>
+                    </m:sSubPr>
+                    <m:e>
+                      <m:r>
+                        <w:rPr>
+                          <w:rFonts w:ascii="Cambria Math" w:hAnsi="Cambria Math"/>
+                          <w:lang w:val="en-US"/>
+                        </w:rPr>
+                        <m:t>t</m:t>
+                      </m:r>
+                    </m:e>
+                    <m:sub>
+                      <m:r>
+                        <w:rPr>
+                          <w:rFonts w:ascii="Cambria Math" w:hAnsi="Cambria Math"/>
+                          <w:lang w:val="en-US"/>
+                        </w:rPr>
+                        <m:t>N</m:t>
+                      </m:r>
+                    </m:sub>
+                  </m:sSub>
+                </m:e>
+              </m:d>
+            </m:e>
+          </m:d>
+        </m:oMath>
+      </m:oMathPara>
+    </w:p>
+    <w:p>
+      <w:pPr>
+        <w:jc w:val="both"/>
+        <w:rPr>
+          <w:rFonts w:eastAsiaTheme="minorEastAsia"/>
+          <w:lang w:val="en-US"/>
+        </w:rPr>
+      </w:pPr>
+      <w:r>
+        <w:rPr>
+          <w:rFonts w:eastAsiaTheme="minorEastAsia"/>
+          <w:lang w:val="en-US"/>
+        </w:rPr>
+        <w:t xml:space="preserve">Where </w:t>
+      </w:r>
+      <w:r>
+        <w:rPr>
+          <w:rFonts w:eastAsiaTheme="minorEastAsia"/>
+          <w:i/>
+          <w:lang w:val="en-US"/>
+        </w:rPr>
+        <w:t xml:space="preserve">N </w:t>
+      </w:r>
+      <w:r>
+        <w:rPr>
+          <w:rFonts w:eastAsiaTheme="minorEastAsia"/>
+          <w:lang w:val="en-US"/>
+        </w:rPr>
+        <w:t xml:space="preserve">denotes the number of </w:t>
+      </w:r>
+      <w:r>
+        <w:rPr>
+          <w:rFonts w:eastAsiaTheme="minorEastAsia"/>
+          <w:lang w:val="en-US"/>
+        </w:rPr>
+        <w:t>pairs in the Signal sequence</w:t>
+      </w:r>
+      <w:r>
+        <w:rPr>
+          <w:rFonts w:eastAsiaTheme="minorEastAsia"/>
+          <w:lang w:val="en-US"/>
+        </w:rPr>
+        <w:t xml:space="preserve"> and </w:t>
+      </w:r>
+      <m:oMath>
+        <m:sSub>
+          <m:sSubPr>
+            <m:ctrlPr>
+              <w:rPr>
+                <w:rFonts w:ascii="Cambria Math" w:hAnsi="Cambria Math"/>
+                <w:i/>
+                <w:lang w:val="en-US"/>
+              </w:rPr>
+            </m:ctrlPr>
+          </m:sSubPr>
+          <m:e>
+            <m:r>
+              <w:rPr>
+                <w:rFonts w:ascii="Cambria Math" w:hAnsi="Cambria Math"/>
+                <w:lang w:val="en-US"/>
+              </w:rPr>
+              <m:t>y</m:t>
+            </m:r>
+          </m:e>
+          <m:sub>
+            <m:r>
+              <w:rPr>
+                <w:rFonts w:ascii="Cambria Math" w:hAnsi="Cambria Math"/>
+                <w:lang w:val="en-US"/>
+              </w:rPr>
+              <m:t>i</m:t>
+            </m:r>
+          </m:sub>
+        </m:sSub>
+      </m:oMath>
+      <w:r>
+        <w:rPr>
+          <w:rFonts w:eastAsiaTheme="minorEastAsia"/>
+          <w:lang w:val="en-US"/>
+        </w:rPr>
+        <w:t xml:space="preserve"> represents a sensor value such as the amplitude, recorded at</w:t>
+      </w:r>
+      <w:r>
+        <w:rPr>
+          <w:rFonts w:eastAsiaTheme="minorEastAsia"/>
+          <w:lang w:val="en-US"/>
+        </w:rPr>
+        <w:t xml:space="preserve"> a</w:t>
+      </w:r>
+      <w:r>
+        <w:rPr>
+          <w:rFonts w:eastAsiaTheme="minorEastAsia"/>
+          <w:lang w:val="en-US"/>
+        </w:rPr>
+        <w:t xml:space="preserve"> </w:t>
+      </w:r>
+      <w:proofErr w:type="gramStart"/>
+      <w:r>
+        <w:rPr>
+          <w:rFonts w:eastAsiaTheme="minorEastAsia"/>
+          <w:lang w:val="en-US"/>
+        </w:rPr>
+        <w:t xml:space="preserve">time </w:t>
+      </w:r>
+      <w:proofErr w:type="gramEnd"/>
+      <m:oMath>
+        <m:sSub>
+          <m:sSubPr>
+            <m:ctrlPr>
+              <w:rPr>
+                <w:rFonts w:ascii="Cambria Math" w:hAnsi="Cambria Math"/>
+                <w:i/>
+                <w:lang w:val="en-US"/>
+              </w:rPr>
+            </m:ctrlPr>
+          </m:sSubPr>
+          <m:e>
+            <m:r>
+              <w:rPr>
+                <w:rFonts w:ascii="Cambria Math" w:hAnsi="Cambria Math"/>
+                <w:lang w:val="en-US"/>
+              </w:rPr>
+              <m:t>t</m:t>
+            </m:r>
+          </m:e>
+          <m:sub>
+            <m:r>
+              <w:rPr>
+                <w:rFonts w:ascii="Cambria Math" w:hAnsi="Cambria Math"/>
+                <w:lang w:val="en-US"/>
+              </w:rPr>
+              <m:t>i</m:t>
+            </m:r>
+          </m:sub>
+        </m:sSub>
+      </m:oMath>
+      <w:r>
+        <w:rPr>
+          <w:rFonts w:eastAsiaTheme="minorEastAsia"/>
+          <w:lang w:val="en-US"/>
+        </w:rPr>
+        <w:t xml:space="preserve">. </w:t>
+      </w:r>
+      <w:r>
+        <w:rPr>
+          <w:rFonts w:eastAsiaTheme="minorEastAsia"/>
+          <w:lang w:val="en-US"/>
+        </w:rPr>
+        <w:t xml:space="preserve">This kind of raw often represents a sampled vibration signal and can be analyzed with certain statistical measures such as variance, kurtosis or </w:t>
+      </w:r>
+      <w:proofErr w:type="spellStart"/>
+      <w:r>
+        <w:rPr>
+          <w:rFonts w:eastAsiaTheme="minorEastAsia"/>
+          <w:lang w:val="en-US"/>
+        </w:rPr>
+        <w:t>skewness</w:t>
+      </w:r>
+      <w:proofErr w:type="spellEnd"/>
+      <w:r>
+        <w:rPr>
+          <w:rFonts w:eastAsiaTheme="minorEastAsia"/>
+          <w:lang w:val="en-US"/>
+        </w:rPr>
+        <w:t>.</w:t>
+      </w:r>
+      <w:r>
+        <w:rPr>
+          <w:rFonts w:eastAsiaTheme="minorEastAsia"/>
+          <w:lang w:val="en-US"/>
+        </w:rPr>
+        <w:t xml:space="preserve"> However,</w:t>
+      </w:r>
+      <w:r>
+        <w:rPr>
+          <w:rFonts w:eastAsiaTheme="minorEastAsia"/>
+          <w:lang w:val="en-US"/>
+        </w:rPr>
+        <w:t xml:space="preserve"> </w:t>
+      </w:r>
+      <w:r>
+        <w:rPr>
+          <w:rFonts w:eastAsiaTheme="minorEastAsia"/>
+          <w:lang w:val="en-US"/>
+        </w:rPr>
+        <w:t xml:space="preserve">many machine learning techniques used in the classification of machine conditions </w:t>
+      </w:r>
+      <w:r>
+        <w:rPr>
+          <w:rFonts w:eastAsiaTheme="minorEastAsia"/>
+          <w:lang w:val="en-US"/>
+        </w:rPr>
+        <w:t xml:space="preserve">perform poorly with time signal data and need preliminary data processing step which derives meaningful </w:t>
+      </w:r>
+      <w:r>
+        <w:rPr>
+          <w:rFonts w:eastAsiaTheme="minorEastAsia"/>
+          <w:i/>
+          <w:lang w:val="en-US"/>
+        </w:rPr>
+        <w:t xml:space="preserve">Features </w:t>
+      </w:r>
+      <w:r>
+        <w:rPr>
+          <w:rFonts w:eastAsiaTheme="minorEastAsia"/>
+          <w:lang w:val="en-US"/>
+        </w:rPr>
+        <w:t>from the raw time data.</w:t>
+      </w:r>
+    </w:p>
+    <w:p>
+      <w:pPr>
+        <w:jc w:val="both"/>
+        <w:rPr>
+          <w:rFonts w:eastAsiaTheme="minorEastAsia"/>
+          <w:lang w:val="en-US"/>
+        </w:rPr>
+      </w:pPr>
+      <w:r>
+        <w:rPr>
+          <w:rFonts w:eastAsiaTheme="minorEastAsia"/>
+          <w:lang w:val="en-US"/>
+        </w:rPr>
+        <w:t xml:space="preserve">A number of techniques can be </w:t>
+      </w:r>
+      <w:r>
+        <w:rPr>
+          <w:rFonts w:eastAsiaTheme="minorEastAsia"/>
+          <w:lang w:val="en-US"/>
+        </w:rPr>
+        <w:t>applied</w:t>
+      </w:r>
+      <w:r>
+        <w:rPr>
+          <w:rFonts w:eastAsiaTheme="minorEastAsia"/>
+          <w:lang w:val="en-US"/>
+        </w:rPr>
+        <w:t xml:space="preserve"> to identify and quantify aspects of the initial raw time series data </w:t>
+      </w:r>
+      <w:r>
+        <w:rPr>
+          <w:rFonts w:eastAsiaTheme="minorEastAsia"/>
+          <w:lang w:val="en-US"/>
+        </w:rPr>
+        <w:t xml:space="preserve">which can be used by </w:t>
+      </w:r>
+      <w:r>
+        <w:rPr>
+          <w:rFonts w:eastAsiaTheme="minorEastAsia"/>
+          <w:i/>
+          <w:lang w:val="en-US"/>
+        </w:rPr>
+        <w:t xml:space="preserve">Classification Techniques </w:t>
+      </w:r>
+      <w:r>
+        <w:rPr>
+          <w:rFonts w:eastAsiaTheme="minorEastAsia"/>
+          <w:lang w:val="en-US"/>
+        </w:rPr>
+        <w:t>to distinguish machine conditions</w:t>
+      </w:r>
+      <w:r>
+        <w:rPr>
+          <w:rFonts w:eastAsiaTheme="minorEastAsia"/>
+          <w:lang w:val="en-US"/>
+        </w:rPr>
+        <w:t xml:space="preserve">.  </w:t>
+      </w:r>
+      <w:r>
+        <w:rPr>
+          <w:rFonts w:eastAsiaTheme="minorEastAsia"/>
+          <w:lang w:val="en-US"/>
+        </w:rPr>
+        <w:t xml:space="preserve">Widely used are </w:t>
+      </w:r>
+      <w:r>
+        <w:rPr>
+          <w:rFonts w:eastAsiaTheme="minorEastAsia"/>
+          <w:lang w:val="en-US"/>
+        </w:rPr>
+        <w:t>transformations</w:t>
+      </w:r>
+      <w:r>
+        <w:rPr>
+          <w:rFonts w:eastAsiaTheme="minorEastAsia"/>
+          <w:lang w:val="en-US"/>
+        </w:rPr>
+        <w:t xml:space="preserve"> </w:t>
+      </w:r>
+      <w:r>
+        <w:rPr>
+          <w:rFonts w:eastAsiaTheme="minorEastAsia"/>
+          <w:lang w:val="en-US"/>
+        </w:rPr>
+        <w:t>techniques such as</w:t>
+      </w:r>
+      <w:r>
+        <w:rPr>
+          <w:rFonts w:eastAsiaTheme="minorEastAsia"/>
+          <w:lang w:val="en-US"/>
+        </w:rPr>
+        <w:t xml:space="preserve"> </w:t>
+      </w:r>
+      <w:r>
+        <w:rPr>
+          <w:rFonts w:eastAsiaTheme="minorEastAsia"/>
+          <w:i/>
+          <w:lang w:val="en-US"/>
+        </w:rPr>
+        <w:t>Fourier-</w:t>
+      </w:r>
+      <w:r>
+        <w:rPr>
+          <w:rFonts w:eastAsiaTheme="minorEastAsia"/>
+          <w:i/>
+          <w:lang w:val="en-US"/>
+        </w:rPr>
+        <w:t xml:space="preserve"> </w:t>
+      </w:r>
+      <w:r>
+        <w:rPr>
+          <w:rFonts w:eastAsiaTheme="minorEastAsia"/>
+          <w:lang w:val="en-US"/>
+        </w:rPr>
+        <w:t xml:space="preserve">or </w:t>
+      </w:r>
+      <w:r>
+        <w:rPr>
+          <w:rFonts w:eastAsiaTheme="minorEastAsia"/>
+          <w:i/>
+          <w:lang w:val="en-US"/>
+        </w:rPr>
+        <w:t>Wavelet Transform</w:t>
+      </w:r>
+      <w:r>
+        <w:rPr>
+          <w:rFonts w:eastAsiaTheme="minorEastAsia"/>
+          <w:lang w:val="en-US"/>
+        </w:rPr>
+        <w:t xml:space="preserve">, other methods include </w:t>
+      </w:r>
+      <w:proofErr w:type="spellStart"/>
+      <w:r>
+        <w:rPr>
+          <w:rFonts w:eastAsiaTheme="minorEastAsia"/>
+          <w:i/>
+          <w:lang w:val="en-US"/>
+        </w:rPr>
+        <w:t>Cepstral</w:t>
+      </w:r>
+      <w:proofErr w:type="spellEnd"/>
+      <w:r>
+        <w:rPr>
+          <w:rFonts w:eastAsiaTheme="minorEastAsia"/>
+          <w:i/>
+          <w:lang w:val="en-US"/>
+        </w:rPr>
+        <w:t xml:space="preserve"> </w:t>
+      </w:r>
+      <w:r>
+        <w:rPr>
+          <w:rFonts w:eastAsiaTheme="minorEastAsia"/>
+          <w:lang w:val="en-US"/>
+        </w:rPr>
+        <w:t xml:space="preserve">or </w:t>
+      </w:r>
+      <w:r>
+        <w:rPr>
+          <w:rFonts w:eastAsiaTheme="minorEastAsia"/>
+          <w:i/>
+          <w:lang w:val="en-US"/>
+        </w:rPr>
+        <w:t xml:space="preserve">Fractal </w:t>
+      </w:r>
+      <w:r>
+        <w:rPr>
+          <w:rFonts w:eastAsiaTheme="minorEastAsia"/>
+          <w:lang w:val="en-US"/>
+        </w:rPr>
+        <w:t>analysis which are applied in this thesis.</w:t>
+      </w:r>
+    </w:p>
+    <w:p>
+      <w:pPr>
+        <w:jc w:val="both"/>
+        <w:rPr>
+          <w:lang w:val="en-US"/>
+        </w:rPr>
+      </w:pPr>
+      <w:r>
+        <w:rPr>
+          <w:lang w:val="en-US"/>
+        </w:rPr>
+        <w:t xml:space="preserve">The </w:t>
+      </w:r>
+      <w:proofErr w:type="gramStart"/>
+      <w:r>
+        <w:rPr>
+          <w:lang w:val="en-US"/>
+        </w:rPr>
+        <w:t xml:space="preserve">output of the </w:t>
+      </w:r>
+      <w:r>
+        <w:rPr>
+          <w:i/>
+          <w:lang w:val="en-US"/>
+        </w:rPr>
+        <w:t xml:space="preserve">Data Analysis </w:t>
+      </w:r>
+      <w:r>
+        <w:rPr>
+          <w:lang w:val="en-US"/>
+        </w:rPr>
+        <w:t>step usually are</w:t>
+      </w:r>
+      <w:proofErr w:type="gramEnd"/>
+      <w:r>
+        <w:rPr>
+          <w:lang w:val="en-US"/>
+        </w:rPr>
+        <w:t xml:space="preserve"> data vectors of the form</w:t>
+      </w:r>
+    </w:p>
+    <w:p>
+      <w:pPr>
+        <w:jc w:val="both"/>
+        <w:rPr>
+          <w:rFonts w:eastAsiaTheme="minorEastAsia"/>
+          <w:lang w:val="en-US"/>
+        </w:rPr>
+      </w:pPr>
+      <m:oMathPara>
+        <m:oMath>
+          <m:sSub>
+            <m:sSubPr>
+              <m:ctrlPr>
+                <w:rPr>
+                  <w:rFonts w:ascii="Cambria Math" w:hAnsi="Cambria Math"/>
+                  <w:b/>
+                  <w:i/>
+                  <w:lang w:val="en-US"/>
+                </w:rPr>
+              </m:ctrlPr>
+            </m:sSubPr>
+            <m:e>
+              <m:r>
+                <m:rPr>
+                  <m:sty m:val="bi"/>
+                </m:rPr>
+                <w:rPr>
+                  <w:rFonts w:ascii="Cambria Math" w:hAnsi="Cambria Math"/>
+                  <w:lang w:val="en-US"/>
+                </w:rPr>
+                <m:t>x</m:t>
+              </m:r>
+            </m:e>
+            <m:sub>
+              <m:r>
+                <m:rPr>
+                  <m:sty m:val="bi"/>
+                </m:rPr>
+                <w:rPr>
+                  <w:rFonts w:ascii="Cambria Math" w:hAnsi="Cambria Math"/>
+                  <w:lang w:val="en-US"/>
+                </w:rPr>
+                <m:t>i</m:t>
+              </m:r>
+            </m:sub>
+          </m:sSub>
+          <m:r>
+            <w:rPr>
+              <w:rFonts w:ascii="Cambria Math" w:hAnsi="Cambria Math"/>
+              <w:lang w:val="en-US"/>
+            </w:rPr>
+            <m:t>=(</m:t>
+          </m:r>
+          <m:sSub>
+            <m:sSubPr>
+              <m:ctrlPr>
+                <w:rPr>
+                  <w:rFonts w:ascii="Cambria Math" w:hAnsi="Cambria Math"/>
+                  <w:i/>
+                  <w:lang w:val="en-US"/>
+                </w:rPr>
+              </m:ctrlPr>
+            </m:sSubPr>
+            <m:e>
+              <m:r>
+                <w:rPr>
+                  <w:rFonts w:ascii="Cambria Math" w:hAnsi="Cambria Math"/>
+                  <w:lang w:val="en-US"/>
+                </w:rPr>
+                <m:t>x</m:t>
+              </m:r>
+            </m:e>
+            <m:sub>
+              <m:r>
+                <w:rPr>
+                  <w:rFonts w:ascii="Cambria Math" w:hAnsi="Cambria Math"/>
+                  <w:lang w:val="en-US"/>
+                </w:rPr>
+                <m:t>1</m:t>
+              </m:r>
+            </m:sub>
+          </m:sSub>
+          <m:r>
+            <w:rPr>
+              <w:rFonts w:ascii="Cambria Math" w:hAnsi="Cambria Math"/>
+              <w:lang w:val="en-US"/>
+            </w:rPr>
+            <m:t>,</m:t>
+          </m:r>
+          <m:sSub>
+            <m:sSubPr>
+              <m:ctrlPr>
+                <w:rPr>
+                  <w:rFonts w:ascii="Cambria Math" w:hAnsi="Cambria Math"/>
+                  <w:i/>
+                  <w:lang w:val="en-US"/>
+                </w:rPr>
+              </m:ctrlPr>
+            </m:sSubPr>
+            <m:e>
+              <m:r>
+                <w:rPr>
+                  <w:rFonts w:ascii="Cambria Math" w:hAnsi="Cambria Math"/>
+                  <w:lang w:val="en-US"/>
+                </w:rPr>
+                <m:t>x</m:t>
+              </m:r>
+            </m:e>
+            <m:sub>
+              <m:r>
+                <w:rPr>
+                  <w:rFonts w:ascii="Cambria Math" w:hAnsi="Cambria Math"/>
+                  <w:lang w:val="en-US"/>
+                </w:rPr>
+                <m:t>2</m:t>
+              </m:r>
+            </m:sub>
+          </m:sSub>
+          <m:r>
+            <w:rPr>
+              <w:rFonts w:ascii="Cambria Math" w:hAnsi="Cambria Math"/>
+              <w:lang w:val="en-US"/>
+            </w:rPr>
+            <m:t>,…,</m:t>
+          </m:r>
+          <m:sSub>
+            <m:sSubPr>
+              <m:ctrlPr>
+                <w:rPr>
+                  <w:rFonts w:ascii="Cambria Math" w:hAnsi="Cambria Math"/>
+                  <w:i/>
+                  <w:lang w:val="en-US"/>
+                </w:rPr>
+              </m:ctrlPr>
+            </m:sSubPr>
+            <m:e>
+              <m:r>
+                <w:rPr>
+                  <w:rFonts w:ascii="Cambria Math" w:hAnsi="Cambria Math"/>
+                  <w:lang w:val="en-US"/>
+                </w:rPr>
+                <m:t>x</m:t>
+              </m:r>
+            </m:e>
+            <m:sub>
+              <m:r>
+                <w:rPr>
+                  <w:rFonts w:ascii="Cambria Math" w:hAnsi="Cambria Math"/>
+                  <w:lang w:val="en-US"/>
+                </w:rPr>
+                <m:t>D</m:t>
+              </m:r>
+            </m:sub>
+          </m:sSub>
+          <m:r>
+            <w:rPr>
+              <w:rFonts w:ascii="Cambria Math" w:eastAsiaTheme="minorEastAsia" w:hAnsi="Cambria Math"/>
+              <w:lang w:val="en-US"/>
+            </w:rPr>
+            <m:t>)</m:t>
+          </m:r>
+        </m:oMath>
+      </m:oMathPara>
+    </w:p>
+    <w:p>
+      <w:pPr>
+        <w:jc w:val="both"/>
+        <w:rPr>
+          <w:rFonts w:eastAsiaTheme="minorEastAsia"/>
+          <w:lang w:val="en-US"/>
+        </w:rPr>
+      </w:pPr>
+      <w:proofErr w:type="gramStart"/>
+      <w:r>
+        <w:rPr>
+          <w:lang w:val="en-US"/>
+        </w:rPr>
+        <w:t>where</w:t>
+      </w:r>
+      <w:proofErr w:type="gramEnd"/>
+      <w:r>
+        <w:rPr>
+          <w:lang w:val="en-US"/>
+        </w:rPr>
+        <w:t xml:space="preserve"> </w:t>
+      </w:r>
+      <w:r>
+        <w:rPr>
+          <w:i/>
+          <w:lang w:val="en-US"/>
+        </w:rPr>
+        <w:t xml:space="preserve">I </w:t>
+      </w:r>
+      <w:r>
+        <w:rPr>
+          <w:lang w:val="en-US"/>
+        </w:rPr>
+        <w:t xml:space="preserve">denotes a specific data vector in a sequence </w:t>
+      </w:r>
+      <m:oMath>
+        <m:sSub>
+          <m:sSubPr>
+            <m:ctrlPr>
+              <w:rPr>
+                <w:rFonts w:ascii="Cambria Math" w:hAnsi="Cambria Math"/>
+                <w:i/>
+                <w:lang w:val="en-US"/>
+              </w:rPr>
+            </m:ctrlPr>
+          </m:sSubPr>
+          <m:e>
+            <m:r>
+              <w:rPr>
+                <w:rFonts w:ascii="Cambria Math" w:hAnsi="Cambria Math"/>
+                <w:lang w:val="en-US"/>
+              </w:rPr>
+              <m:t>x</m:t>
+            </m:r>
+          </m:e>
+          <m:sub>
+            <m:r>
+              <w:rPr>
+                <w:rFonts w:ascii="Cambria Math" w:hAnsi="Cambria Math"/>
+                <w:lang w:val="en-US"/>
+              </w:rPr>
+              <m:t>1</m:t>
+            </m:r>
+          </m:sub>
+        </m:sSub>
+      </m:oMath>
+      <w:r>
+        <w:rPr>
+          <w:rFonts w:eastAsiaTheme="minorEastAsia"/>
+          <w:lang w:val="en-US"/>
+        </w:rPr>
+        <w:t>,…,</w:t>
+      </w:r>
+      <m:oMath>
+        <m:sSub>
+          <m:sSubPr>
+            <m:ctrlPr>
+              <w:rPr>
+                <w:rFonts w:ascii="Cambria Math" w:hAnsi="Cambria Math"/>
+                <w:i/>
+                <w:lang w:val="en-US"/>
+              </w:rPr>
+            </m:ctrlPr>
+          </m:sSubPr>
+          <m:e>
+            <m:r>
+              <w:rPr>
+                <w:rFonts w:ascii="Cambria Math" w:hAnsi="Cambria Math"/>
+                <w:lang w:val="en-US"/>
+              </w:rPr>
+              <m:t>x</m:t>
+            </m:r>
+          </m:e>
+          <m:sub>
+            <m:r>
+              <w:rPr>
+                <w:rFonts w:ascii="Cambria Math" w:hAnsi="Cambria Math"/>
+                <w:lang w:val="en-US"/>
+              </w:rPr>
+              <m:t>D</m:t>
+            </m:r>
+          </m:sub>
+        </m:sSub>
+      </m:oMath>
+      <w:r>
+        <w:rPr>
+          <w:rFonts w:eastAsiaTheme="minorEastAsia"/>
+          <w:lang w:val="en-US"/>
+        </w:rPr>
+        <w:t xml:space="preserve"> are the particular </w:t>
+      </w:r>
+      <w:r>
+        <w:rPr>
+          <w:rFonts w:eastAsiaTheme="minorEastAsia"/>
+          <w:i/>
+          <w:lang w:val="en-US"/>
+        </w:rPr>
+        <w:t xml:space="preserve">Feature </w:t>
+      </w:r>
+      <w:r>
+        <w:rPr>
+          <w:rFonts w:eastAsiaTheme="minorEastAsia"/>
+          <w:lang w:val="en-US"/>
+        </w:rPr>
+        <w:t xml:space="preserve">values of that particular data vector and </w:t>
+      </w:r>
+      <w:r>
+        <w:rPr>
+          <w:rFonts w:eastAsiaTheme="minorEastAsia"/>
+          <w:i/>
+          <w:lang w:val="en-US"/>
+        </w:rPr>
+        <w:t xml:space="preserve">D </w:t>
+      </w:r>
+      <w:r>
+        <w:rPr>
+          <w:rFonts w:eastAsiaTheme="minorEastAsia"/>
+          <w:lang w:val="en-US"/>
+        </w:rPr>
+        <w:t xml:space="preserve">is the dimension of the </w:t>
+      </w:r>
+      <w:r>
+        <w:rPr>
+          <w:rFonts w:eastAsiaTheme="minorEastAsia"/>
+          <w:i/>
+          <w:lang w:val="en-US"/>
+        </w:rPr>
+        <w:t>Feature Set</w:t>
+      </w:r>
+      <w:r>
+        <w:rPr>
+          <w:rFonts w:eastAsiaTheme="minorEastAsia"/>
+          <w:lang w:val="en-US"/>
+        </w:rPr>
+        <w:t xml:space="preserve">. </w:t>
+      </w:r>
+    </w:p>
+    <w:p>
+      <w:pPr>
+        <w:pStyle w:val="Listenabsatz"/>
+        <w:numPr>
+          <w:ilvl w:val="1"/>
+          <w:numId w:val="15"/>
+        </w:numPr>
+        <w:rPr>
+          <w:lang w:val="en-US"/>
+        </w:rPr>
+      </w:pPr>
+      <w:r>
+        <w:rPr>
+          <w:lang w:val="en-US"/>
+        </w:rPr>
+        <w:t xml:space="preserve"> </w:t>
+      </w:r>
+      <w:r>
+        <w:rPr>
+          <w:lang w:val="en-US"/>
+        </w:rPr>
+        <w:t>Feature Selection Techniques</w:t>
+      </w:r>
+    </w:p>
+    <w:p>
+      <w:pPr>
+        <w:jc w:val="both"/>
+        <w:rPr>
+          <w:rFonts w:eastAsiaTheme="minorEastAsia"/>
+          <w:lang w:val="en-US"/>
+        </w:rPr>
+      </w:pPr>
+      <w:r>
+        <w:rPr>
+          <w:rFonts w:eastAsiaTheme="minorEastAsia"/>
+          <w:lang w:val="en-US"/>
+        </w:rPr>
+        <w:t xml:space="preserve">The number of features can have a significant effect on the performance of classification algorithms, of which many are susceptible to the </w:t>
+      </w:r>
+      <w:r>
+        <w:rPr>
+          <w:rFonts w:eastAsiaTheme="minorEastAsia"/>
+          <w:i/>
+          <w:lang w:val="en-US"/>
+        </w:rPr>
+        <w:t xml:space="preserve">Curse </w:t>
+      </w:r>
+      <w:proofErr w:type="gramStart"/>
+      <w:r>
+        <w:rPr>
+          <w:rFonts w:eastAsiaTheme="minorEastAsia"/>
+          <w:i/>
+          <w:lang w:val="en-US"/>
+        </w:rPr>
+        <w:t>Of</w:t>
+      </w:r>
+      <w:proofErr w:type="gramEnd"/>
+      <w:r>
+        <w:rPr>
+          <w:rFonts w:eastAsiaTheme="minorEastAsia"/>
+          <w:i/>
+          <w:lang w:val="en-US"/>
+        </w:rPr>
+        <w:t xml:space="preserve"> Dimensionality</w:t>
+      </w:r>
+      <w:r>
+        <w:rPr>
+          <w:rFonts w:eastAsiaTheme="minorEastAsia"/>
+          <w:lang w:val="en-US"/>
+        </w:rPr>
+        <w:t xml:space="preserve">. </w:t>
+      </w:r>
+      <w:proofErr w:type="gramStart"/>
+      <w:r>
+        <w:rPr>
+          <w:rFonts w:eastAsiaTheme="minorEastAsia"/>
+          <w:lang w:val="en-US"/>
+        </w:rPr>
+        <w:t>i.e</w:t>
+      </w:r>
+      <w:proofErr w:type="gramEnd"/>
+      <w:r>
+        <w:rPr>
+          <w:rFonts w:eastAsiaTheme="minorEastAsia"/>
+          <w:lang w:val="en-US"/>
+        </w:rPr>
+        <w:t xml:space="preserve">. show an exponential increase in complexity with the number of features. Different </w:t>
+      </w:r>
+      <w:r>
+        <w:rPr>
+          <w:rFonts w:eastAsiaTheme="minorEastAsia"/>
+          <w:i/>
+          <w:lang w:val="en-US"/>
+        </w:rPr>
+        <w:t xml:space="preserve">Feature Reduction </w:t>
+      </w:r>
+      <w:r>
+        <w:rPr>
+          <w:rFonts w:eastAsiaTheme="minorEastAsia"/>
+          <w:lang w:val="en-US"/>
+        </w:rPr>
+        <w:t xml:space="preserve">techniques try to tackle that problem by selecting the features which are best suited to </w:t>
+      </w:r>
+      <w:proofErr w:type="gramStart"/>
+      <w:r>
+        <w:rPr>
+          <w:rFonts w:eastAsiaTheme="minorEastAsia"/>
+          <w:lang w:val="en-US"/>
+        </w:rPr>
+        <w:t>distinguish</w:t>
+      </w:r>
+      <w:proofErr w:type="gramEnd"/>
+      <w:r>
+        <w:rPr>
+          <w:rFonts w:eastAsiaTheme="minorEastAsia"/>
+          <w:lang w:val="en-US"/>
+        </w:rPr>
+        <w:t xml:space="preserve"> machine conditions and discarding the others. By far the most popular of these methods is the </w:t>
+      </w:r>
+      <w:r>
+        <w:rPr>
+          <w:rFonts w:eastAsiaTheme="minorEastAsia"/>
+          <w:i/>
+          <w:lang w:val="en-US"/>
+        </w:rPr>
+        <w:t xml:space="preserve">Principal Component </w:t>
+      </w:r>
+      <w:r>
+        <w:rPr>
+          <w:rFonts w:eastAsiaTheme="minorEastAsia"/>
+          <w:lang w:val="en-US"/>
+        </w:rPr>
+        <w:t>analysis.</w:t>
+      </w:r>
+    </w:p>
+    <w:p>
+      <w:pPr>
+        <w:pStyle w:val="Listenabsatz"/>
+        <w:numPr>
+          <w:ilvl w:val="1"/>
+          <w:numId w:val="15"/>
+        </w:numPr>
+        <w:rPr>
+          <w:lang w:val="en-US"/>
+        </w:rPr>
+      </w:pPr>
+      <w:r>
+        <w:rPr>
+          <w:lang w:val="en-US"/>
+        </w:rPr>
+        <w:t>Classification Techniques</w:t>
+      </w:r>
+    </w:p>
+    <w:p>
+      <w:pPr>
+        <w:jc w:val="both"/>
+        <w:rPr>
+          <w:lang w:val="en-US"/>
+        </w:rPr>
+      </w:pPr>
+      <w:r>
+        <w:rPr>
+          <w:lang w:val="en-US"/>
+        </w:rPr>
+        <w:t xml:space="preserve">A huge variety of methods exists that can be used to estimate machine condition from machine data. </w:t>
+      </w:r>
+      <w:r>
+        <w:rPr>
+          <w:lang w:val="en-US"/>
+        </w:rPr>
+        <w:t xml:space="preserve">The available methods include statistical approaches, Machine Learning and Pattern Recognition techniques or mixtures of several techniques, also known as </w:t>
+      </w:r>
+      <w:r>
+        <w:rPr>
+          <w:i/>
+          <w:lang w:val="en-US"/>
+        </w:rPr>
+        <w:t xml:space="preserve">Batch </w:t>
+      </w:r>
+      <w:r>
+        <w:rPr>
+          <w:lang w:val="en-US"/>
+        </w:rPr>
+        <w:t xml:space="preserve">or </w:t>
+      </w:r>
+      <w:r>
+        <w:rPr>
+          <w:i/>
+          <w:lang w:val="en-US"/>
+        </w:rPr>
+        <w:t xml:space="preserve">Boosting </w:t>
+      </w:r>
+      <w:r>
+        <w:rPr>
+          <w:lang w:val="en-US"/>
+        </w:rPr>
+        <w:t>algorithms</w:t>
+      </w:r>
+      <w:r>
+        <w:rPr>
+          <w:lang w:val="en-US"/>
+        </w:rPr>
+        <w:t xml:space="preserve"> </w:t>
+      </w:r>
+      <w:sdt>
+        <w:sdtPr>
+          <w:rPr>
+            <w:lang w:val="en-US"/>
+          </w:rPr>
+          <w:id w:val="-1591918913"/>
+          <w:citation/>
+        </w:sdtPr>
+        <w:sdtContent>
+          <w:r>
+            <w:rPr>
+              <w:lang w:val="en-US"/>
+            </w:rPr>
+            <w:fldChar w:fldCharType="begin"/>
+          </w:r>
+          <w:r>
+            <w:rPr>
+              <w:lang w:val="en-US"/>
+            </w:rPr>
+            <w:instrText xml:space="preserve"> CITATION Mar12 \l 1031 </w:instrText>
+          </w:r>
+          <w:r>
+            <w:rPr>
+              <w:lang w:val="en-US"/>
+            </w:rPr>
+            <w:fldChar w:fldCharType="separate"/>
+          </w:r>
+          <w:r>
+            <w:rPr>
+              <w:noProof/>
+              <w:lang w:val="en-US"/>
+            </w:rPr>
+            <w:t>(Marwala, 2012)</w:t>
+          </w:r>
+          <w:r>
+            <w:rPr>
+              <w:lang w:val="en-US"/>
+            </w:rPr>
+            <w:fldChar w:fldCharType="end"/>
+          </w:r>
+        </w:sdtContent>
+      </w:sdt>
+      <w:r>
+        <w:rPr>
+          <w:lang w:val="en-US"/>
+        </w:rPr>
+        <w:t>. Many techniques involve an offline training phase, in which sample data is used to train a model that can be used to classify new data during machine running time.</w:t>
+      </w:r>
+    </w:p>
+    <w:p>
+      <w:pPr>
+        <w:jc w:val="both"/>
+        <w:rPr>
+          <w:lang w:val="en-US"/>
+        </w:rPr>
+      </w:pPr>
+      <w:r>
+        <w:rPr>
+          <w:lang w:val="en-US"/>
+        </w:rPr>
+        <w:t>The selection of decision techniques for a particular problem</w:t>
+      </w:r>
+      <w:r>
+        <w:rPr>
+          <w:lang w:val="en-US"/>
+        </w:rPr>
+        <w:t xml:space="preserve"> among other things</w:t>
+      </w:r>
+      <w:r>
+        <w:rPr>
+          <w:lang w:val="en-US"/>
+        </w:rPr>
+        <w:t xml:space="preserve"> strongly depends on the data available in the particular scenario. </w:t>
+      </w:r>
+      <w:r>
+        <w:rPr>
+          <w:lang w:val="en-US"/>
+        </w:rPr>
+        <w:t xml:space="preserve">One </w:t>
+      </w:r>
+      <w:r>
+        <w:rPr>
+          <w:lang w:val="en-US"/>
+        </w:rPr>
+        <w:t xml:space="preserve">important aspect </w:t>
+      </w:r>
+      <w:r>
+        <w:rPr>
+          <w:lang w:val="en-US"/>
+        </w:rPr>
+        <w:t>in this regard is</w:t>
+      </w:r>
+      <w:r>
+        <w:rPr>
+          <w:lang w:val="en-US"/>
+        </w:rPr>
+        <w:t xml:space="preserve"> the</w:t>
+      </w:r>
+      <w:r>
+        <w:rPr>
+          <w:lang w:val="en-US"/>
+        </w:rPr>
+        <w:t xml:space="preserve"> question if sample data is available</w:t>
+      </w:r>
+      <w:r>
+        <w:rPr>
+          <w:lang w:val="en-US"/>
+        </w:rPr>
+        <w:t xml:space="preserve"> which can be used to train </w:t>
+      </w:r>
+      <w:r>
+        <w:rPr>
+          <w:lang w:val="en-US"/>
+        </w:rPr>
+        <w:t>a model</w:t>
+      </w:r>
+      <w:r>
+        <w:rPr>
+          <w:lang w:val="en-US"/>
+        </w:rPr>
+        <w:t xml:space="preserve">. </w:t>
+      </w:r>
+      <w:r>
+        <w:rPr>
+          <w:lang w:val="en-US"/>
+        </w:rPr>
+        <w:t xml:space="preserve"> </w:t>
+      </w:r>
+    </w:p>
+    <w:p>
+      <w:pPr>
+        <w:jc w:val="both"/>
+        <w:rPr>
+          <w:lang w:val="en-US"/>
+        </w:rPr>
+      </w:pPr>
+      <w:r>
+        <w:rPr>
+          <w:i/>
+          <w:lang w:val="en-US"/>
+        </w:rPr>
+        <w:t xml:space="preserve">Supervised </w:t>
+      </w:r>
+      <w:r>
+        <w:rPr>
+          <w:lang w:val="en-US"/>
+        </w:rPr>
+        <w:t>techniques require data samples representing all possible mach</w:t>
+      </w:r>
+      <w:r>
+        <w:rPr>
+          <w:lang w:val="en-US"/>
+        </w:rPr>
+        <w:t>ine co</w:t>
+      </w:r>
+      <w:r>
+        <w:rPr>
+          <w:lang w:val="en-US"/>
+        </w:rPr>
+        <w:t>nditions to train a model, which can</w:t>
+      </w:r>
+      <w:r>
+        <w:rPr>
+          <w:lang w:val="en-US"/>
+        </w:rPr>
+        <w:t xml:space="preserve"> be used to estimate all possible</w:t>
+      </w:r>
+      <w:r>
+        <w:rPr>
+          <w:lang w:val="en-US"/>
+        </w:rPr>
+        <w:t xml:space="preserve"> machine </w:t>
+      </w:r>
+      <w:r>
+        <w:rPr>
+          <w:lang w:val="en-US"/>
+        </w:rPr>
+        <w:t>conditions from new</w:t>
+      </w:r>
+      <w:r>
+        <w:rPr>
+          <w:lang w:val="en-US"/>
+        </w:rPr>
+        <w:t xml:space="preserve"> data. Most of the popular </w:t>
+      </w:r>
+      <w:r>
+        <w:rPr>
+          <w:i/>
+          <w:lang w:val="en-US"/>
+        </w:rPr>
+        <w:t xml:space="preserve">Machine Learning </w:t>
+      </w:r>
+      <w:r>
+        <w:rPr>
+          <w:lang w:val="en-US"/>
+        </w:rPr>
+        <w:t xml:space="preserve">methods such as Artificial Neural Networks or Support </w:t>
+      </w:r>
+      <w:r>
+        <w:rPr>
+          <w:lang w:val="en-US"/>
+        </w:rPr>
+        <w:t>Vectors belong to this category</w:t>
+      </w:r>
+      <w:r>
+        <w:rPr>
+          <w:lang w:val="en-US"/>
+        </w:rPr>
+        <w:t>.</w:t>
+      </w:r>
+    </w:p>
+    <w:p>
+      <w:pPr>
+        <w:jc w:val="both"/>
+        <w:rPr>
+          <w:lang w:val="en-US"/>
+        </w:rPr>
+      </w:pPr>
+      <w:r>
+        <w:rPr>
+          <w:lang w:val="en-US"/>
+        </w:rPr>
+        <w:lastRenderedPageBreak/>
+        <w:t xml:space="preserve">If representative </w:t>
+      </w:r>
+      <w:r>
+        <w:rPr>
+          <w:lang w:val="en-US"/>
+        </w:rPr>
+        <w:t xml:space="preserve">sample </w:t>
+      </w:r>
+      <w:r>
+        <w:rPr>
+          <w:lang w:val="en-US"/>
+        </w:rPr>
+        <w:t xml:space="preserve">data is available for only one </w:t>
+      </w:r>
+      <w:r>
+        <w:rPr>
+          <w:lang w:val="en-US"/>
+        </w:rPr>
+        <w:t>condition</w:t>
+      </w:r>
+      <w:r>
+        <w:rPr>
+          <w:lang w:val="en-US"/>
+        </w:rPr>
+        <w:t xml:space="preserve">, </w:t>
+      </w:r>
+      <w:r>
+        <w:rPr>
+          <w:i/>
+          <w:lang w:val="en-US"/>
+        </w:rPr>
+        <w:t xml:space="preserve">semi-supervised </w:t>
+      </w:r>
+      <w:r>
+        <w:rPr>
+          <w:lang w:val="en-US"/>
+        </w:rPr>
+        <w:t xml:space="preserve">techniques </w:t>
+      </w:r>
+      <w:r>
+        <w:rPr>
+          <w:lang w:val="en-US"/>
+        </w:rPr>
+        <w:t xml:space="preserve">can be used to train models that are usually only able to distinguish one machine </w:t>
+      </w:r>
+      <w:r>
+        <w:rPr>
+          <w:lang w:val="en-US"/>
+        </w:rPr>
+        <w:t>condition</w:t>
+      </w:r>
+      <w:r>
+        <w:rPr>
+          <w:lang w:val="en-US"/>
+        </w:rPr>
+        <w:t xml:space="preserve"> </w:t>
+      </w:r>
+      <w:r>
+        <w:rPr>
+          <w:lang w:val="en-US"/>
+        </w:rPr>
+        <w:t xml:space="preserve">from </w:t>
+      </w:r>
+      <w:r>
+        <w:rPr>
+          <w:lang w:val="en-US"/>
+        </w:rPr>
+        <w:t xml:space="preserve">all </w:t>
+      </w:r>
+      <w:r>
+        <w:rPr>
+          <w:lang w:val="en-US"/>
+        </w:rPr>
+        <w:t>other possible conditions</w:t>
+      </w:r>
+      <w:r>
+        <w:rPr>
+          <w:lang w:val="en-US"/>
+        </w:rPr>
+        <w:t xml:space="preserve">. </w:t>
+      </w:r>
+      <w:r>
+        <w:rPr>
+          <w:i/>
+          <w:lang w:val="en-US"/>
+        </w:rPr>
+        <w:t xml:space="preserve">Semi-supervised </w:t>
+      </w:r>
+      <w:r>
+        <w:rPr>
+          <w:lang w:val="en-US"/>
+        </w:rPr>
+        <w:t xml:space="preserve">scenarios typically occur if it’s either too expensive or even impossible to obtain sample data covering all possible conditions. In </w:t>
+      </w:r>
+      <w:r>
+        <w:rPr>
+          <w:i/>
+          <w:lang w:val="en-US"/>
+        </w:rPr>
+        <w:t xml:space="preserve">Machine Condition Monitoring </w:t>
+      </w:r>
+      <w:r>
+        <w:rPr>
+          <w:lang w:val="en-US"/>
+        </w:rPr>
+        <w:t>data representing normal machine conditions</w:t>
+      </w:r>
+      <w:r>
+        <w:rPr>
+          <w:lang w:val="en-US"/>
+        </w:rPr>
+        <w:t xml:space="preserve"> can often</w:t>
+      </w:r>
+      <w:r>
+        <w:rPr>
+          <w:lang w:val="en-US"/>
+        </w:rPr>
+        <w:t xml:space="preserve"> be obtained</w:t>
+      </w:r>
+      <w:r>
+        <w:rPr>
+          <w:lang w:val="en-US"/>
+        </w:rPr>
+        <w:t xml:space="preserve"> rather</w:t>
+      </w:r>
+      <w:r>
+        <w:rPr>
+          <w:lang w:val="en-US"/>
+        </w:rPr>
+        <w:t xml:space="preserve"> easily</w:t>
+      </w:r>
+      <w:r>
+        <w:rPr>
+          <w:lang w:val="en-US"/>
+        </w:rPr>
+        <w:t>, whereas the acquisition of data representing fault conditio</w:t>
+      </w:r>
+      <w:r>
+        <w:rPr>
+          <w:lang w:val="en-US"/>
+        </w:rPr>
+        <w:t xml:space="preserve">ns may imply the partial or complete damage of expensive equipment. In such </w:t>
+      </w:r>
+      <w:r>
+        <w:rPr>
+          <w:lang w:val="en-US"/>
+        </w:rPr>
+        <w:t>scenarios</w:t>
+      </w:r>
+      <w:r>
+        <w:rPr>
+          <w:lang w:val="en-US"/>
+        </w:rPr>
+        <w:t>, the normal samples can be used t</w:t>
+      </w:r>
+      <w:r>
+        <w:rPr>
+          <w:lang w:val="en-US"/>
+        </w:rPr>
+        <w:t xml:space="preserve">o train </w:t>
+      </w:r>
+      <w:r>
+        <w:rPr>
+          <w:lang w:val="en-US"/>
+        </w:rPr>
+        <w:t>semi-supervised models which are abl</w:t>
+      </w:r>
+      <w:r>
+        <w:rPr>
+          <w:lang w:val="en-US"/>
+        </w:rPr>
+        <w:t>e to detect a</w:t>
+      </w:r>
+      <w:r>
+        <w:rPr>
+          <w:lang w:val="en-US"/>
+        </w:rPr>
+        <w:t>nomalies during machine runtime.</w:t>
+      </w:r>
+      <w:r>
+        <w:rPr>
+          <w:lang w:val="en-US"/>
+        </w:rPr>
+        <w:t xml:space="preserve"> </w:t>
+      </w:r>
+      <w:r>
+        <w:rPr>
+          <w:lang w:val="en-US"/>
+        </w:rPr>
+        <w:t>Th</w:t>
+      </w:r>
+      <w:r>
+        <w:rPr>
+          <w:lang w:val="en-US"/>
+        </w:rPr>
+        <w:t xml:space="preserve">is </w:t>
+      </w:r>
+      <w:r>
+        <w:rPr>
+          <w:lang w:val="en-US"/>
+        </w:rPr>
+        <w:t xml:space="preserve">is also known as </w:t>
+      </w:r>
+      <w:r>
+        <w:rPr>
+          <w:i/>
+          <w:lang w:val="en-US"/>
+        </w:rPr>
+        <w:t>Outlier Detection</w:t>
+      </w:r>
+      <w:r>
+        <w:rPr>
+          <w:lang w:val="en-US"/>
+        </w:rPr>
+        <w:t xml:space="preserve"> </w:t>
+      </w:r>
+      <w:sdt>
+        <w:sdtPr>
+          <w:rPr>
+            <w:lang w:val="en-US"/>
+          </w:rPr>
+          <w:id w:val="-1016766053"/>
+          <w:citation/>
+        </w:sdtPr>
+        <w:sdtContent>
+          <w:r>
+            <w:rPr>
+              <w:lang w:val="en-US"/>
+            </w:rPr>
+            <w:fldChar w:fldCharType="begin"/>
+          </w:r>
+          <w:r>
+            <w:rPr>
+              <w:lang w:val="en-US"/>
+            </w:rPr>
+            <w:instrText xml:space="preserve"> CITATION Ban07 \l 1031 </w:instrText>
+          </w:r>
+          <w:r>
+            <w:rPr>
+              <w:lang w:val="en-US"/>
+            </w:rPr>
+            <w:fldChar w:fldCharType="separate"/>
+          </w:r>
+          <w:r>
+            <w:rPr>
+              <w:noProof/>
+              <w:lang w:val="en-US"/>
+            </w:rPr>
+            <w:t>(Banerjee, Chandola, &amp; Kumar, 2007)</w:t>
+          </w:r>
+          <w:r>
+            <w:rPr>
+              <w:lang w:val="en-US"/>
+            </w:rPr>
+            <w:fldChar w:fldCharType="end"/>
+          </w:r>
+        </w:sdtContent>
+      </w:sdt>
+      <w:r>
+        <w:rPr>
+          <w:lang w:val="en-US"/>
+        </w:rPr>
+        <w:t>.</w:t>
+      </w:r>
+      <w:r>
+        <w:rPr>
+          <w:lang w:val="en-US"/>
+        </w:rPr>
+        <w:t xml:space="preserve"> </w:t>
+      </w:r>
+      <w:r>
+        <w:rPr>
+          <w:lang w:val="en-US"/>
+        </w:rPr>
+        <w:t xml:space="preserve"> </w:t>
+      </w:r>
+    </w:p>
+    <w:p>
+      <w:pPr>
+        <w:jc w:val="both"/>
+        <w:rPr>
+          <w:lang w:val="en-US"/>
+        </w:rPr>
+      </w:pPr>
+      <w:r>
+        <w:rPr>
+          <w:i/>
+          <w:lang w:val="en-US"/>
+        </w:rPr>
+        <w:t>Semi-supervised</w:t>
+      </w:r>
+      <w:r>
+        <w:rPr>
+          <w:i/>
+          <w:lang w:val="en-US"/>
+        </w:rPr>
+        <w:t xml:space="preserve"> methods</w:t>
+      </w:r>
+      <w:r>
+        <w:rPr>
+          <w:i/>
+          <w:lang w:val="en-US"/>
+        </w:rPr>
+        <w:t xml:space="preserve"> </w:t>
+      </w:r>
+      <w:r>
+        <w:rPr>
+          <w:lang w:val="en-US"/>
+        </w:rPr>
+        <w:t xml:space="preserve">are often modified versions of </w:t>
+      </w:r>
+      <w:r>
+        <w:rPr>
+          <w:i/>
+          <w:lang w:val="en-US"/>
+        </w:rPr>
+        <w:t xml:space="preserve">supervised </w:t>
+      </w:r>
+      <w:r>
+        <w:rPr>
+          <w:lang w:val="en-US"/>
+        </w:rPr>
+        <w:t xml:space="preserve">techniques and are </w:t>
+      </w:r>
+      <w:r>
+        <w:rPr>
+          <w:lang w:val="en-US"/>
+        </w:rPr>
+        <w:t xml:space="preserve">usually referred to as </w:t>
+      </w:r>
+      <w:r>
+        <w:rPr>
+          <w:i/>
+          <w:lang w:val="en-US"/>
+        </w:rPr>
+        <w:t xml:space="preserve">One-Class-Classifiers </w:t>
+      </w:r>
+      <w:sdt>
+        <w:sdtPr>
+          <w:rPr>
+            <w:i/>
+            <w:lang w:val="en-US"/>
+          </w:rPr>
+          <w:id w:val="-2098009352"/>
+          <w:citation/>
+        </w:sdtPr>
+        <w:sdtContent>
+          <w:r>
+            <w:rPr>
+              <w:i/>
+              <w:lang w:val="en-US"/>
+            </w:rPr>
+            <w:fldChar w:fldCharType="begin"/>
+          </w:r>
+          <w:r>
+            <w:rPr>
+              <w:lang w:val="en-US"/>
+            </w:rPr>
+            <w:instrText xml:space="preserve"> CITATION Tax01 \l 1031 </w:instrText>
+          </w:r>
+          <w:r>
+            <w:rPr>
+              <w:i/>
+              <w:lang w:val="en-US"/>
+            </w:rPr>
+            <w:fldChar w:fldCharType="separate"/>
+          </w:r>
+          <w:r>
+            <w:rPr>
+              <w:noProof/>
+              <w:lang w:val="en-US"/>
+            </w:rPr>
+            <w:t>(Tax M. J., 2001)</w:t>
+          </w:r>
+          <w:r>
+            <w:rPr>
+              <w:i/>
+              <w:lang w:val="en-US"/>
+            </w:rPr>
+            <w:fldChar w:fldCharType="end"/>
+          </w:r>
+        </w:sdtContent>
+      </w:sdt>
+      <w:r>
+        <w:rPr>
+          <w:lang w:val="en-US"/>
+        </w:rPr>
+        <w:t>.</w:t>
+      </w:r>
+    </w:p>
+    <w:p>
+      <w:pPr>
+        <w:jc w:val="both"/>
+        <w:rPr>
+          <w:lang w:val="en-US"/>
+        </w:rPr>
+      </w:pPr>
+      <w:r>
+        <w:rPr>
+          <w:lang w:val="en-US"/>
+        </w:rPr>
+        <w:t>If no</w:t>
+      </w:r>
+      <w:r>
+        <w:rPr>
+          <w:lang w:val="en-US"/>
+        </w:rPr>
+        <w:t xml:space="preserve"> sample data is available, </w:t>
+      </w:r>
+      <w:r>
+        <w:rPr>
+          <w:i/>
+          <w:lang w:val="en-US"/>
+        </w:rPr>
+        <w:t xml:space="preserve">unsupervised methods </w:t>
+      </w:r>
+      <w:r>
+        <w:rPr>
+          <w:lang w:val="en-US"/>
+        </w:rPr>
+        <w:t xml:space="preserve">can be used to detect patterns in datasets. </w:t>
+      </w:r>
+      <w:r>
+        <w:rPr>
+          <w:i/>
+          <w:lang w:val="en-US"/>
+        </w:rPr>
+        <w:t xml:space="preserve">Unsupervised </w:t>
+      </w:r>
+      <w:r>
+        <w:rPr>
+          <w:lang w:val="en-US"/>
+        </w:rPr>
+        <w:t xml:space="preserve">techniques involve genuine </w:t>
+      </w:r>
+      <w:r>
+        <w:rPr>
+          <w:i/>
+          <w:lang w:val="en-US"/>
+        </w:rPr>
+        <w:t xml:space="preserve">Pattern Recognition Methods </w:t>
+      </w:r>
+      <w:r>
+        <w:rPr>
+          <w:lang w:val="en-US"/>
+        </w:rPr>
+        <w:t xml:space="preserve">such </w:t>
+      </w:r>
+      <w:proofErr w:type="gramStart"/>
+      <w:r>
+        <w:rPr>
+          <w:lang w:val="en-US"/>
+        </w:rPr>
+        <w:t xml:space="preserve">as  </w:t>
+      </w:r>
+      <w:r>
+        <w:rPr>
+          <w:i/>
+          <w:lang w:val="en-US"/>
+        </w:rPr>
+        <w:t>k</w:t>
+      </w:r>
+      <w:proofErr w:type="gramEnd"/>
+      <w:r>
+        <w:rPr>
+          <w:i/>
+          <w:lang w:val="en-US"/>
+        </w:rPr>
+        <w:t xml:space="preserve">-Nearest-Neighbor, </w:t>
+      </w:r>
+      <w:r>
+        <w:rPr>
+          <w:lang w:val="en-US"/>
+        </w:rPr>
+        <w:t xml:space="preserve">but </w:t>
+      </w:r>
+      <w:r>
+        <w:rPr>
+          <w:lang w:val="en-US"/>
+        </w:rPr>
+        <w:t>also supervised techniques which can be run in an unsupervised mode.</w:t>
+      </w:r>
+    </w:p>
+    <w:p>
+      <w:pPr>
+        <w:pStyle w:val="Listenabsatz"/>
+        <w:numPr>
+          <w:ilvl w:val="1"/>
+          <w:numId w:val="15"/>
+        </w:numPr>
+      </w:pPr>
+      <w:r>
         <w:t xml:space="preserve">Outlook </w:t>
       </w:r>
       <w:proofErr w:type="spellStart"/>
@@ -594,42 +2387,554 @@
     </w:p>
     <w:p>
       <w:pPr>
-        <w:rPr>
-          <w:lang w:val="en-US"/>
-        </w:rPr>
-      </w:pPr>
-      <w:r>
-        <w:rPr>
-          <w:lang w:val="en-US"/>
-        </w:rPr>
-        <w:t xml:space="preserve">In this thesis, </w:t>
+        <w:jc w:val="both"/>
+        <w:rPr>
+          <w:lang w:val="en-US"/>
+        </w:rPr>
+      </w:pPr>
+      <w:r>
+        <w:rPr>
+          <w:lang w:val="en-US"/>
+        </w:rPr>
+        <w:t xml:space="preserve">Goal of this Thesis is the realization and evaluation of an exemplary semi-supervised </w:t>
       </w:r>
       <w:r>
         <w:rPr>
           <w:i/>
           <w:lang w:val="en-US"/>
         </w:rPr>
+        <w:t>Machine Condition Monitoring</w:t>
+      </w:r>
+      <w:r>
+        <w:rPr>
+          <w:lang w:val="en-US"/>
+        </w:rPr>
+        <w:t xml:space="preserve"> scenario. For this purpose, a benchmark dataset is selected and analyzed by a combination of </w:t>
+      </w:r>
+      <w:r>
+        <w:rPr>
+          <w:i/>
+          <w:lang w:val="en-US"/>
+        </w:rPr>
+        <w:t xml:space="preserve">Feature Extraction </w:t>
+      </w:r>
+      <w:r>
+        <w:rPr>
+          <w:lang w:val="en-US"/>
+        </w:rPr>
+        <w:t xml:space="preserve">and classification techniques. </w:t>
+      </w:r>
+    </w:p>
+    <w:p>
+      <w:pPr>
+        <w:jc w:val="both"/>
+        <w:rPr>
+          <w:lang w:val="en-US"/>
+        </w:rPr>
+      </w:pPr>
+      <w:r>
+        <w:rPr>
+          <w:lang w:val="en-US"/>
+        </w:rPr>
+        <w:t>As ben</w:t>
+      </w:r>
+      <w:r>
+        <w:rPr>
+          <w:lang w:val="en-US"/>
+        </w:rPr>
+        <w:t xml:space="preserve">chmark dataset, the </w:t>
+      </w:r>
+      <w:r>
+        <w:rPr>
+          <w:i/>
+          <w:lang w:val="en-US"/>
+        </w:rPr>
+        <w:t xml:space="preserve">Roller Bearing Dataset </w:t>
+      </w:r>
+      <w:r>
+        <w:rPr>
+          <w:lang w:val="en-US"/>
+        </w:rPr>
+        <w:t>(see 2…)</w:t>
+      </w:r>
+      <w:r>
+        <w:rPr>
+          <w:i/>
+          <w:lang w:val="en-US"/>
+        </w:rPr>
+        <w:t xml:space="preserve"> </w:t>
+      </w:r>
+      <w:r>
+        <w:rPr>
+          <w:lang w:val="en-US"/>
+        </w:rPr>
+        <w:t xml:space="preserve">was selected which is available from a website of the </w:t>
+      </w:r>
+      <w:r>
+        <w:rPr>
+          <w:i/>
+          <w:lang w:val="en-US"/>
+        </w:rPr>
+        <w:t xml:space="preserve">Case Western University </w:t>
+      </w:r>
+      <w:sdt>
+        <w:sdtPr>
+          <w:rPr>
+            <w:i/>
+            <w:lang w:val="en-US"/>
+          </w:rPr>
+          <w:id w:val="-636574431"/>
+          <w:citation/>
+        </w:sdtPr>
+        <w:sdtContent>
+          <w:r>
+            <w:rPr>
+              <w:i/>
+              <w:lang w:val="en-US"/>
+            </w:rPr>
+            <w:fldChar w:fldCharType="begin"/>
+          </w:r>
+          <w:r>
+            <w:rPr>
+              <w:i/>
+              <w:lang w:val="en-US"/>
+            </w:rPr>
+            <w:instrText xml:space="preserve"> CITATION htt \l 1031 </w:instrText>
+          </w:r>
+          <w:r>
+            <w:rPr>
+              <w:i/>
+              <w:lang w:val="en-US"/>
+            </w:rPr>
+            <w:fldChar w:fldCharType="separate"/>
+          </w:r>
+          <w:r>
+            <w:rPr>
+              <w:noProof/>
+              <w:lang w:val="en-US"/>
+            </w:rPr>
+            <w:t>(Case Western University)</w:t>
+          </w:r>
+          <w:r>
+            <w:rPr>
+              <w:i/>
+              <w:lang w:val="en-US"/>
+            </w:rPr>
+            <w:fldChar w:fldCharType="end"/>
+          </w:r>
+        </w:sdtContent>
+      </w:sdt>
+      <w:r>
+        <w:rPr>
+          <w:i/>
+          <w:lang w:val="en-US"/>
+        </w:rPr>
+        <w:t xml:space="preserve"> </w:t>
+      </w:r>
+      <w:r>
+        <w:rPr>
+          <w:lang w:val="en-US"/>
+        </w:rPr>
+        <w:t xml:space="preserve">and has already been used </w:t>
+      </w:r>
+      <w:r>
+        <w:rPr>
+          <w:lang w:val="en-US"/>
+        </w:rPr>
+        <w:t xml:space="preserve">in several publications </w:t>
+      </w:r>
+      <w:sdt>
+        <w:sdtPr>
+          <w:rPr>
+            <w:lang w:val="en-US"/>
+          </w:rPr>
+          <w:id w:val="1659419214"/>
+          <w:citation/>
+        </w:sdtPr>
+        <w:sdtContent>
+          <w:r>
+            <w:rPr>
+              <w:lang w:val="en-US"/>
+            </w:rPr>
+            <w:fldChar w:fldCharType="begin"/>
+          </w:r>
+          <w:r>
+            <w:rPr>
+              <w:lang w:val="en-US"/>
+            </w:rPr>
+            <w:instrText xml:space="preserve"> CITATION Mar12 \l 1031 </w:instrText>
+          </w:r>
+          <w:r>
+            <w:rPr>
+              <w:lang w:val="en-US"/>
+            </w:rPr>
+            <w:fldChar w:fldCharType="separate"/>
+          </w:r>
+          <w:r>
+            <w:rPr>
+              <w:noProof/>
+              <w:lang w:val="en-US"/>
+            </w:rPr>
+            <w:t>(Marwala, 2012)</w:t>
+          </w:r>
+          <w:r>
+            <w:rPr>
+              <w:lang w:val="en-US"/>
+            </w:rPr>
+            <w:fldChar w:fldCharType="end"/>
+          </w:r>
+        </w:sdtContent>
+      </w:sdt>
+      <w:r>
+        <w:rPr>
+          <w:lang w:val="en-US"/>
+        </w:rPr>
+        <w:t>,</w:t>
+      </w:r>
+      <w:sdt>
+        <w:sdtPr>
+          <w:rPr>
+            <w:lang w:val="en-US"/>
+          </w:rPr>
+          <w:id w:val="1635062264"/>
+          <w:citation/>
+        </w:sdtPr>
+        <w:sdtContent>
+          <w:r>
+            <w:rPr>
+              <w:lang w:val="en-US"/>
+            </w:rPr>
+            <w:fldChar w:fldCharType="begin"/>
+          </w:r>
+          <w:r>
+            <w:rPr>
+              <w:lang w:val="en-US"/>
+            </w:rPr>
+            <w:instrText xml:space="preserve"> CITATION Nel06 \l 1031 </w:instrText>
+          </w:r>
+          <w:r>
+            <w:rPr>
+              <w:lang w:val="en-US"/>
+            </w:rPr>
+            <w:fldChar w:fldCharType="separate"/>
+          </w:r>
+          <w:r>
+            <w:rPr>
+              <w:noProof/>
+              <w:lang w:val="en-US"/>
+            </w:rPr>
+            <w:t xml:space="preserve"> (Nelvamondo, Marwala, &amp; Mahola, 2006)</w:t>
+          </w:r>
+          <w:r>
+            <w:rPr>
+              <w:lang w:val="en-US"/>
+            </w:rPr>
+            <w:fldChar w:fldCharType="end"/>
+          </w:r>
+        </w:sdtContent>
+      </w:sdt>
+      <w:r>
+        <w:rPr>
+          <w:lang w:val="en-US"/>
+        </w:rPr>
+        <w:t>. While in most research papers both the normal and fault condition samples of this data</w:t>
+      </w:r>
+      <w:r>
+        <w:rPr>
+          <w:lang w:val="en-US"/>
+        </w:rPr>
+        <w:t>set</w:t>
+      </w:r>
+      <w:r>
+        <w:rPr>
+          <w:lang w:val="en-US"/>
+        </w:rPr>
+        <w:t xml:space="preserve"> were used to train supervised classifiers, only the normal condition samples are used for training in this thesis. The available fault condition samples are then used as an optimal test set for the evaluation of the feature selection and classification techniques.</w:t>
+      </w:r>
+    </w:p>
+    <w:p>
+      <w:pPr>
+        <w:jc w:val="both"/>
+        <w:rPr>
+          <w:lang w:val="en-US"/>
+        </w:rPr>
+      </w:pPr>
+      <w:r>
+        <w:rPr>
+          <w:lang w:val="en-US"/>
+        </w:rPr>
+        <w:t xml:space="preserve">The </w:t>
+      </w:r>
+      <w:r>
+        <w:rPr>
+          <w:i/>
+          <w:lang w:val="en-US"/>
+        </w:rPr>
+        <w:t xml:space="preserve">Feature Extraction </w:t>
+      </w:r>
+      <w:r>
+        <w:rPr>
+          <w:lang w:val="en-US"/>
+        </w:rPr>
+        <w:t xml:space="preserve">techniques applied in this thesis are the </w:t>
+      </w:r>
+      <w:proofErr w:type="spellStart"/>
+      <w:r>
+        <w:rPr>
+          <w:i/>
+          <w:lang w:val="en-US"/>
+        </w:rPr>
+        <w:t>Cepstral</w:t>
+      </w:r>
+      <w:proofErr w:type="spellEnd"/>
+      <w:r>
+        <w:rPr>
+          <w:i/>
+          <w:lang w:val="en-US"/>
+        </w:rPr>
+        <w:t xml:space="preserve"> Coefficient Analysis</w:t>
+      </w:r>
+      <w:r>
+        <w:rPr>
+          <w:lang w:val="en-US"/>
+        </w:rPr>
+        <w:t xml:space="preserve">, </w:t>
+      </w:r>
+      <w:r>
+        <w:rPr>
+          <w:i/>
+          <w:lang w:val="en-US"/>
+        </w:rPr>
+        <w:t xml:space="preserve">Multi Fractal Dimension </w:t>
+      </w:r>
+      <w:r>
+        <w:rPr>
+          <w:lang w:val="en-US"/>
+        </w:rPr>
+        <w:t xml:space="preserve">analysis and the </w:t>
+      </w:r>
+      <w:r>
+        <w:rPr>
+          <w:i/>
+          <w:lang w:val="en-US"/>
+        </w:rPr>
+        <w:t xml:space="preserve">kurtosis </w:t>
+      </w:r>
+      <w:r>
+        <w:rPr>
+          <w:lang w:val="en-US"/>
+        </w:rPr>
+        <w:t xml:space="preserve">measure. These techniques have been successfully used in research </w:t>
+      </w:r>
+      <w:sdt>
+        <w:sdtPr>
+          <w:rPr>
+            <w:lang w:val="en-US"/>
+          </w:rPr>
+          <w:id w:val="897021264"/>
+          <w:citation/>
+        </w:sdtPr>
+        <w:sdtContent>
+          <w:r>
+            <w:rPr>
+              <w:lang w:val="en-US"/>
+            </w:rPr>
+            <w:fldChar w:fldCharType="begin"/>
+          </w:r>
+          <w:r>
+            <w:rPr>
+              <w:lang w:val="en-US"/>
+            </w:rPr>
+            <w:instrText xml:space="preserve"> CITATION Mar12 \l 1031 </w:instrText>
+          </w:r>
+          <w:r>
+            <w:rPr>
+              <w:lang w:val="en-US"/>
+            </w:rPr>
+            <w:fldChar w:fldCharType="separate"/>
+          </w:r>
+          <w:r>
+            <w:rPr>
+              <w:noProof/>
+              <w:lang w:val="en-US"/>
+            </w:rPr>
+            <w:t>(Marwala, 2012)</w:t>
+          </w:r>
+          <w:r>
+            <w:rPr>
+              <w:lang w:val="en-US"/>
+            </w:rPr>
+            <w:fldChar w:fldCharType="end"/>
+          </w:r>
+        </w:sdtContent>
+      </w:sdt>
+      <w:r>
+        <w:rPr>
+          <w:lang w:val="en-US"/>
+        </w:rPr>
+        <w:t xml:space="preserve"> </w:t>
+      </w:r>
+      <w:sdt>
+        <w:sdtPr>
+          <w:rPr>
+            <w:lang w:val="en-US"/>
+          </w:rPr>
+          <w:id w:val="-509212098"/>
+          <w:citation/>
+        </w:sdtPr>
+        <w:sdtContent>
+          <w:r>
+            <w:rPr>
+              <w:lang w:val="en-US"/>
+            </w:rPr>
+            <w:fldChar w:fldCharType="begin"/>
+          </w:r>
+          <w:r>
+            <w:rPr>
+              <w:lang w:val="en-US"/>
+            </w:rPr>
+            <w:instrText xml:space="preserve"> CITATION Nel06 \l 1031 </w:instrText>
+          </w:r>
+          <w:r>
+            <w:rPr>
+              <w:lang w:val="en-US"/>
+            </w:rPr>
+            <w:fldChar w:fldCharType="separate"/>
+          </w:r>
+          <w:r>
+            <w:rPr>
+              <w:noProof/>
+              <w:lang w:val="en-US"/>
+            </w:rPr>
+            <w:t xml:space="preserve"> (Nelvamondo, Marwala, &amp; Mahola, 2006)</w:t>
+          </w:r>
+          <w:r>
+            <w:rPr>
+              <w:lang w:val="en-US"/>
+            </w:rPr>
+            <w:fldChar w:fldCharType="end"/>
+          </w:r>
+        </w:sdtContent>
+      </w:sdt>
+      <w:r>
+        <w:rPr>
+          <w:lang w:val="en-US"/>
+        </w:rPr>
+        <w:t xml:space="preserve"> and are briefly introduced in 2….</w:t>
+      </w:r>
+    </w:p>
+    <w:p>
+      <w:pPr>
+        <w:jc w:val="both"/>
+        <w:rPr>
+          <w:lang w:val="en-US"/>
+        </w:rPr>
+      </w:pPr>
+      <w:r>
+        <w:rPr>
+          <w:lang w:val="en-US"/>
+        </w:rPr>
+        <w:t xml:space="preserve">Several </w:t>
+      </w:r>
+      <w:r>
+        <w:rPr>
+          <w:i/>
+          <w:lang w:val="en-US"/>
+        </w:rPr>
         <w:t xml:space="preserve">semi-supervised </w:t>
       </w:r>
       <w:r>
         <w:rPr>
           <w:lang w:val="en-US"/>
         </w:rPr>
-        <w:t xml:space="preserve">techniques used for predictive maintenance are discussed and a </w:t>
+        <w:t xml:space="preserve">algorithms are used to detect faulty conditions in the machine data. A general introduction to the </w:t>
       </w:r>
       <w:r>
         <w:rPr>
           <w:i/>
           <w:lang w:val="en-US"/>
         </w:rPr>
-        <w:t xml:space="preserve">semi-supervised </w:t>
-      </w:r>
-      <w:r>
-        <w:rPr>
-          <w:lang w:val="en-US"/>
-        </w:rPr>
-        <w:t>variation of Support Vector Machines is implemented and tested. The data used to train and test the algorithm is described in the next section</w:t>
-      </w:r>
+        <w:t xml:space="preserve">One-Class-Classification </w:t>
+      </w:r>
+      <w:r>
+        <w:rPr>
+          <w:lang w:val="en-US"/>
+        </w:rPr>
+        <w:t xml:space="preserve">approach is given in … and several </w:t>
+      </w:r>
+      <w:r>
+        <w:rPr>
+          <w:i/>
+          <w:lang w:val="en-US"/>
+        </w:rPr>
+        <w:t>One-Class</w:t>
+      </w:r>
+      <w:r>
+        <w:rPr>
+          <w:i/>
+          <w:lang w:val="en-US"/>
+        </w:rPr>
+        <w:t xml:space="preserve">-Classifiers </w:t>
+      </w:r>
+      <w:r>
+        <w:rPr>
+          <w:lang w:val="en-US"/>
+        </w:rPr>
+        <w:t xml:space="preserve">are briefly described in the following paragraph. The chapter concludes with a new approach for the application of </w:t>
+      </w:r>
+      <w:r>
+        <w:rPr>
+          <w:i/>
+          <w:lang w:val="en-US"/>
+        </w:rPr>
+        <w:t xml:space="preserve">Random Forest </w:t>
+      </w:r>
+      <w:r>
+        <w:rPr>
+          <w:lang w:val="en-US"/>
+        </w:rPr>
+        <w:t>classifiers in a semi-supervised scenario.</w:t>
+      </w:r>
+    </w:p>
+    <w:p>
+      <w:pPr>
+        <w:jc w:val="both"/>
+        <w:rPr>
+          <w:lang w:val="en-US"/>
+        </w:rPr>
+      </w:pPr>
+      <w:r>
+        <w:rPr>
+          <w:lang w:val="en-US"/>
+        </w:rPr>
+        <w:t xml:space="preserve">Chapter 3 </w:t>
+      </w:r>
+      <w:r>
+        <w:rPr>
+          <w:lang w:val="en-US"/>
+        </w:rPr>
+        <w:t>eventually</w:t>
+      </w:r>
+      <w:r>
+        <w:rPr>
+          <w:lang w:val="en-US"/>
+        </w:rPr>
+        <w:t xml:space="preserve"> explains the experimental setting an</w:t>
+      </w:r>
+      <w:r>
+        <w:rPr>
+          <w:lang w:val="en-US"/>
+        </w:rPr>
+        <w:t xml:space="preserve">d some implementation details, </w:t>
+      </w:r>
+      <w:r>
+        <w:rPr>
+          <w:lang w:val="en-US"/>
+        </w:rPr>
+        <w:t>and provides a discussion of the results.</w:t>
+      </w:r>
+      <w:bookmarkStart w:id="1" w:name="_GoBack"/>
+      <w:bookmarkEnd w:id="1"/>
     </w:p>
     <w:p>
       <w:pPr>
@@ -733,7 +3038,14 @@
         <w:rPr>
           <w:lang w:val="en-US"/>
         </w:rPr>
-        <w:t xml:space="preserve">. Consequently, much research has been done to develop techniques for the classification and prediction of Bearing Faults </w:t>
+        <w:t xml:space="preserve">. Consequently, much research has </w:t>
+      </w:r>
+      <w:r>
+        <w:rPr>
+          <w:lang w:val="en-US"/>
+        </w:rPr>
+        <w:lastRenderedPageBreak/>
+        <w:t xml:space="preserve">been done to develop techniques for the classification and prediction of Bearing Faults </w:t>
       </w:r>
       <w:sdt>
         <w:sdtPr>
@@ -911,7 +3223,6 @@
         <w:rPr>
           <w:lang w:val="en-US"/>
         </w:rPr>
-        <w:lastRenderedPageBreak/>
         <w:t xml:space="preserve">A popular Rolling Bearing </w:t>
       </w:r>
       <w:r>
@@ -36584,6 +38895,522 @@
 </w:styles>
 </file>
 
+<file path=word/glossary/document.xml><?xml version="1.0" encoding="utf-8"?>
+<w:glossaryDocument xmlns:wpc="http://schemas.microsoft.com/office/word/2010/wordprocessingCanvas" xmlns:mc="http://schemas.openxmlformats.org/markup-compatibility/2006" xmlns:o="urn:schemas-microsoft-com:office:office" xmlns:r="http://schemas.openxmlformats.org/officeDocument/2006/relationships" xmlns:m="http://schemas.openxmlformats.org/officeDocument/2006/math" xmlns:v="urn:schemas-microsoft-com:vml" xmlns:wp14="http://schemas.microsoft.com/office/word/2010/wordprocessingDrawing" xmlns:wp="http://schemas.openxmlformats.org/drawingml/2006/wordprocessingDrawing" xmlns:w10="urn:schemas-microsoft-com:office:word" xmlns:w="http://schemas.openxmlformats.org/wordprocessingml/2006/main" xmlns:w14="http://schemas.microsoft.com/office/word/2010/wordml" xmlns:wpg="http://schemas.microsoft.com/office/word/2010/wordprocessingGroup" xmlns:wpi="http://schemas.microsoft.com/office/word/2010/wordprocessingInk" xmlns:wne="http://schemas.microsoft.com/office/word/2006/wordml" xmlns:wps="http://schemas.microsoft.com/office/word/2010/wordprocessingShape" mc:Ignorable="w14 wp14"/>
+</file>
+
+<file path=word/glossary/fontTable.xml><?xml version="1.0" encoding="utf-8"?>
+<w:fonts xmlns:mc="http://schemas.openxmlformats.org/markup-compatibility/2006" xmlns:r="http://schemas.openxmlformats.org/officeDocument/2006/relationships" xmlns:w="http://schemas.openxmlformats.org/wordprocessingml/2006/main" xmlns:w14="http://schemas.microsoft.com/office/word/2010/wordml" mc:Ignorable="w14">
+  <w:font w:name="Times New Roman">
+    <w:panose1 w:val="02020603050405020304"/>
+    <w:charset w:val="00"/>
+    <w:family w:val="roman"/>
+    <w:pitch w:val="variable"/>
+    <w:sig w:usb0="E0002AFF" w:usb1="C0007841" w:usb2="00000009" w:usb3="00000000" w:csb0="000001FF" w:csb1="00000000"/>
+  </w:font>
+  <w:font w:name="Calibri">
+    <w:panose1 w:val="020F0502020204030204"/>
+    <w:charset w:val="00"/>
+    <w:family w:val="swiss"/>
+    <w:pitch w:val="variable"/>
+    <w:sig w:usb0="E00002FF" w:usb1="4000ACFF" w:usb2="00000001" w:usb3="00000000" w:csb0="0000019F" w:csb1="00000000"/>
+  </w:font>
+  <w:font w:name="Courier New">
+    <w:panose1 w:val="02070309020205020404"/>
+    <w:charset w:val="00"/>
+    <w:family w:val="modern"/>
+    <w:pitch w:val="fixed"/>
+    <w:sig w:usb0="E0002AFF" w:usb1="C0007843" w:usb2="00000009" w:usb3="00000000" w:csb0="000001FF" w:csb1="00000000"/>
+  </w:font>
+  <w:font w:name="Wingdings">
+    <w:panose1 w:val="05000000000000000000"/>
+    <w:charset w:val="02"/>
+    <w:family w:val="auto"/>
+    <w:pitch w:val="variable"/>
+    <w:sig w:usb0="00000000" w:usb1="10000000" w:usb2="00000000" w:usb3="00000000" w:csb0="80000000" w:csb1="00000000"/>
+  </w:font>
+  <w:font w:name="Symbol">
+    <w:panose1 w:val="05050102010706020507"/>
+    <w:charset w:val="02"/>
+    <w:family w:val="roman"/>
+    <w:pitch w:val="variable"/>
+    <w:sig w:usb0="00000000" w:usb1="10000000" w:usb2="00000000" w:usb3="00000000" w:csb0="80000000" w:csb1="00000000"/>
+  </w:font>
+  <w:font w:name="Cambria">
+    <w:panose1 w:val="02040503050406030204"/>
+    <w:charset w:val="00"/>
+    <w:family w:val="roman"/>
+    <w:pitch w:val="variable"/>
+    <w:sig w:usb0="E00002FF" w:usb1="400004FF" w:usb2="00000000" w:usb3="00000000" w:csb0="0000019F" w:csb1="00000000"/>
+  </w:font>
+  <w:font w:name="Tahoma">
+    <w:panose1 w:val="020B0604030504040204"/>
+    <w:charset w:val="00"/>
+    <w:family w:val="swiss"/>
+    <w:pitch w:val="variable"/>
+    <w:sig w:usb0="E1002EFF" w:usb1="C000605B" w:usb2="00000029" w:usb3="00000000" w:csb0="000101FF" w:csb1="00000000"/>
+  </w:font>
+  <w:font w:name="Cambria Math">
+    <w:panose1 w:val="02040503050406030204"/>
+    <w:charset w:val="00"/>
+    <w:family w:val="roman"/>
+    <w:pitch w:val="variable"/>
+    <w:sig w:usb0="E00002FF" w:usb1="420024FF" w:usb2="00000000" w:usb3="00000000" w:csb0="0000019F" w:csb1="00000000"/>
+  </w:font>
+  <w:font w:name="Lucida Console">
+    <w:panose1 w:val="020B0609040504020204"/>
+    <w:charset w:val="00"/>
+    <w:family w:val="modern"/>
+    <w:pitch w:val="fixed"/>
+    <w:sig w:usb0="8000028F" w:usb1="00001800" w:usb2="00000000" w:usb3="00000000" w:csb0="0000001F" w:csb1="00000000"/>
+  </w:font>
+</w:fonts>
+</file>
+
+<file path=word/glossary/settings.xml><?xml version="1.0" encoding="utf-8"?>
+<w:settings xmlns:mc="http://schemas.openxmlformats.org/markup-compatibility/2006" xmlns:o="urn:schemas-microsoft-com:office:office" xmlns:r="http://schemas.openxmlformats.org/officeDocument/2006/relationships" xmlns:m="http://schemas.openxmlformats.org/officeDocument/2006/math" xmlns:v="urn:schemas-microsoft-com:vml" xmlns:w10="urn:schemas-microsoft-com:office:word" xmlns:w="http://schemas.openxmlformats.org/wordprocessingml/2006/main" xmlns:w14="http://schemas.microsoft.com/office/word/2010/wordml" xmlns:sl="http://schemas.openxmlformats.org/schemaLibrary/2006/main" mc:Ignorable="w14">
+  <w:view w:val="normal"/>
+  <w:defaultTabStop w:val="708"/>
+  <w:hyphenationZone w:val="425"/>
+  <w:characterSpacingControl w:val="doNotCompress"/>
+  <w:compat>
+    <w:useFELayout/>
+    <w:compatSetting w:name="compatibilityMode" w:uri="http://schemas.microsoft.com/office/word" w:val="14"/>
+    <w:compatSetting w:name="overrideTableStyleFontSizeAndJustification" w:uri="http://schemas.microsoft.com/office/word" w:val="1"/>
+    <w:compatSetting w:name="enableOpenTypeFeatures" w:uri="http://schemas.microsoft.com/office/word" w:val="1"/>
+    <w:compatSetting w:name="doNotFlipMirrorIndents" w:uri="http://schemas.microsoft.com/office/word" w:val="1"/>
+  </w:compat>
+  <w:rsids>
+    <w:rsidRoot w:val="00FD435B"/>
+    <w:rsid w:val="00FD435B"/>
+  </w:rsids>
+  <m:mathPr>
+    <m:mathFont m:val="Cambria Math"/>
+    <m:brkBin m:val="before"/>
+    <m:brkBinSub m:val="--"/>
+    <m:smallFrac m:val="0"/>
+    <m:dispDef/>
+    <m:lMargin m:val="0"/>
+    <m:rMargin m:val="0"/>
+    <m:defJc m:val="centerGroup"/>
+    <m:wrapIndent m:val="1440"/>
+    <m:intLim m:val="subSup"/>
+    <m:naryLim m:val="undOvr"/>
+  </m:mathPr>
+  <w:themeFontLang w:val="de-DE"/>
+  <w:clrSchemeMapping w:bg1="light1" w:t1="dark1" w:bg2="light2" w:t2="dark2" w:accent1="accent1" w:accent2="accent2" w:accent3="accent3" w:accent4="accent4" w:accent5="accent5" w:accent6="accent6" w:hyperlink="hyperlink" w:followedHyperlink="followedHyperlink"/>
+  <w:decimalSymbol w:val=","/>
+  <w:listSeparator w:val=";"/>
+</w:settings>
+</file>
+
+<file path=word/glossary/styles.xml><?xml version="1.0" encoding="utf-8"?>
+<w:styles xmlns:mc="http://schemas.openxmlformats.org/markup-compatibility/2006" xmlns:r="http://schemas.openxmlformats.org/officeDocument/2006/relationships" xmlns:w="http://schemas.openxmlformats.org/wordprocessingml/2006/main" xmlns:w14="http://schemas.microsoft.com/office/word/2010/wordml" mc:Ignorable="w14">
+  <w:docDefaults>
+    <w:rPrDefault>
+      <w:rPr>
+        <w:rFonts w:asciiTheme="minorHAnsi" w:eastAsiaTheme="minorEastAsia" w:hAnsiTheme="minorHAnsi" w:cstheme="minorBidi"/>
+        <w:sz w:val="22"/>
+        <w:szCs w:val="22"/>
+        <w:lang w:val="de-DE" w:eastAsia="de-DE" w:bidi="ar-SA"/>
+      </w:rPr>
+    </w:rPrDefault>
+    <w:pPrDefault>
+      <w:pPr>
+        <w:spacing w:after="200" w:line="276" w:lineRule="auto"/>
+      </w:pPr>
+    </w:pPrDefault>
+  </w:docDefaults>
+  <w:latentStyles w:defLockedState="0" w:defUIPriority="99" w:defSemiHidden="1" w:defUnhideWhenUsed="1" w:defQFormat="0" w:count="267">
+    <w:lsdException w:name="Normal" w:semiHidden="0" w:uiPriority="0" w:unhideWhenUsed="0" w:qFormat="1"/>
+    <w:lsdException w:name="heading 1" w:semiHidden="0" w:uiPriority="9" w:unhideWhenUsed="0" w:qFormat="1"/>
+    <w:lsdException w:name="heading 2" w:uiPriority="9" w:qFormat="1"/>
+    <w:lsdException w:name="heading 3" w:uiPriority="9" w:qFormat="1"/>
+    <w:lsdException w:name="heading 4" w:uiPriority="9" w:qFormat="1"/>
+    <w:lsdException w:name="heading 5" w:uiPriority="9" w:qFormat="1"/>
+    <w:lsdException w:name="heading 6" w:uiPriority="9" w:qFormat="1"/>
+    <w:lsdException w:name="heading 7" w:uiPriority="9" w:qFormat="1"/>
+    <w:lsdException w:name="heading 8" w:uiPriority="9" w:qFormat="1"/>
+    <w:lsdException w:name="heading 9" w:uiPriority="9" w:qFormat="1"/>
+    <w:lsdException w:name="toc 1" w:uiPriority="39"/>
+    <w:lsdException w:name="toc 2" w:uiPriority="39"/>
+    <w:lsdException w:name="toc 3" w:uiPriority="39"/>
+    <w:lsdException w:name="toc 4" w:uiPriority="39"/>
+    <w:lsdException w:name="toc 5" w:uiPriority="39"/>
+    <w:lsdException w:name="toc 6" w:uiPriority="39"/>
+    <w:lsdException w:name="toc 7" w:uiPriority="39"/>
+    <w:lsdException w:name="toc 8" w:uiPriority="39"/>
+    <w:lsdException w:name="toc 9" w:uiPriority="39"/>
+    <w:lsdException w:name="caption" w:uiPriority="35" w:qFormat="1"/>
+    <w:lsdException w:name="Title" w:semiHidden="0" w:uiPriority="10" w:unhideWhenUsed="0" w:qFormat="1"/>
+    <w:lsdException w:name="Default Paragraph Font" w:uiPriority="1"/>
+    <w:lsdException w:name="Subtitle" w:semiHidden="0" w:uiPriority="11" w:unhideWhenUsed="0" w:qFormat="1"/>
+    <w:lsdException w:name="Strong" w:semiHidden="0" w:uiPriority="22" w:unhideWhenUsed="0" w:qFormat="1"/>
+    <w:lsdException w:name="Emphasis" w:semiHidden="0" w:uiPriority="20" w:unhideWhenUsed="0" w:qFormat="1"/>
+    <w:lsdException w:name="Table Grid" w:semiHidden="0" w:uiPriority="59" w:unhideWhenUsed="0"/>
+    <w:lsdException w:name="Placeholder Text" w:unhideWhenUsed="0"/>
+    <w:lsdException w:name="No Spacing" w:semiHidden="0" w:uiPriority="1" w:unhideWhenUsed="0" w:qFormat="1"/>
+    <w:lsdException w:name="Light Shading" w:semiHidden="0" w:uiPriority="60" w:unhideWhenUsed="0"/>
+    <w:lsdException w:name="Light List" w:semiHidden="0" w:uiPriority="61" w:unhideWhenUsed="0"/>
+    <w:lsdException w:name="Light Grid" w:semiHidden="0" w:uiPriority="62" w:unhideWhenUsed="0"/>
+    <w:lsdException w:name="Medium Shading 1" w:semiHidden="0" w:uiPriority="63" w:unhideWhenUsed="0"/>
+    <w:lsdException w:name="Medium Shading 2" w:semiHidden="0" w:uiPriority="64" w:unhideWhenUsed="0"/>
+    <w:lsdException w:name="Medium List 1" w:semiHidden="0" w:uiPriority="65" w:unhideWhenUsed="0"/>
+    <w:lsdException w:name="Medium List 2" w:semiHidden="0" w:uiPriority="66" w:unhideWhenUsed="0"/>
+    <w:lsdException w:name="Medium Grid 1" w:semiHidden="0" w:uiPriority="67" w:unhideWhenUsed="0"/>
+    <w:lsdException w:name="Medium Grid 2" w:semiHidden="0" w:uiPriority="68" w:unhideWhenUsed="0"/>
+    <w:lsdException w:name="Medium Grid 3" w:semiHidden="0" w:uiPriority="69" w:unhideWhenUsed="0"/>
+    <w:lsdException w:name="Dark List" w:semiHidden="0" w:uiPriority="70" w:unhideWhenUsed="0"/>
+    <w:lsdException w:name="Colorful Shading" w:semiHidden="0" w:uiPriority="71" w:unhideWhenUsed="0"/>
+    <w:lsdException w:name="Colorful List" w:semiHidden="0" w:uiPriority="72" w:unhideWhenUsed="0"/>
+    <w:lsdException w:name="Colorful Grid" w:semiHidden="0" w:uiPriority="73" w:unhideWhenUsed="0"/>
+    <w:lsdException w:name="Light Shading Accent 1" w:semiHidden="0" w:uiPriority="60" w:unhideWhenUsed="0"/>
+    <w:lsdException w:name="Light List Accent 1" w:semiHidden="0" w:uiPriority="61" w:unhideWhenUsed="0"/>
+    <w:lsdException w:name="Light Grid Accent 1" w:semiHidden="0" w:uiPriority="62" w:unhideWhenUsed="0"/>
+    <w:lsdException w:name="Medium Shading 1 Accent 1" w:semiHidden="0" w:uiPriority="63" w:unhideWhenUsed="0"/>
+    <w:lsdException w:name="Medium Shading 2 Accent 1" w:semiHidden="0" w:uiPriority="64" w:unhideWhenUsed="0"/>
+    <w:lsdException w:name="Medium List 1 Accent 1" w:semiHidden="0" w:uiPriority="65" w:unhideWhenUsed="0"/>
+    <w:lsdException w:name="Revision" w:unhideWhenUsed="0"/>
+    <w:lsdException w:name="List Paragraph" w:semiHidden="0" w:uiPriority="34" w:unhideWhenUsed="0" w:qFormat="1"/>
+    <w:lsdException w:name="Quote" w:semiHidden="0" w:uiPriority="29" w:unhideWhenUsed="0" w:qFormat="1"/>
+    <w:lsdException w:name="Intense Quote" w:semiHidden="0" w:uiPriority="30" w:unhideWhenUsed="0" w:qFormat="1"/>
+    <w:lsdException w:name="Medium List 2 Accent 1" w:semiHidden="0" w:uiPriority="66" w:unhideWhenUsed="0"/>
+    <w:lsdException w:name="Medium Grid 1 Accent 1" w:semiHidden="0" w:uiPriority="67" w:unhideWhenUsed="0"/>
+    <w:lsdException w:name="Medium Grid 2 Accent 1" w:semiHidden="0" w:uiPriority="68" w:unhideWhenUsed="0"/>
+    <w:lsdException w:name="Medium Grid 3 Accent 1" w:semiHidden="0" w:uiPriority="69" w:unhideWhenUsed="0"/>
+    <w:lsdException w:name="Dark List Accent 1" w:semiHidden="0" w:uiPriority="70" w:unhideWhenUsed="0"/>
+    <w:lsdException w:name="Colorful Shading Accent 1" w:semiHidden="0" w:uiPriority="71" w:unhideWhenUsed="0"/>
+    <w:lsdException w:name="Colorful List Accent 1" w:semiHidden="0" w:uiPriority="72" w:unhideWhenUsed="0"/>
+    <w:lsdException w:name="Colorful Grid Accent 1" w:semiHidden="0" w:uiPriority="73" w:unhideWhenUsed="0"/>
+    <w:lsdException w:name="Light Shading Accent 2" w:semiHidden="0" w:uiPriority="60" w:unhideWhenUsed="0"/>
+    <w:lsdException w:name="Light List Accent 2" w:semiHidden="0" w:uiPriority="61" w:unhideWhenUsed="0"/>
+    <w:lsdException w:name="Light Grid Accent 2" w:semiHidden="0" w:uiPriority="62" w:unhideWhenUsed="0"/>
+    <w:lsdException w:name="Medium Shading 1 Accent 2" w:semiHidden="0" w:uiPriority="63" w:unhideWhenUsed="0"/>
+    <w:lsdException w:name="Medium Shading 2 Accent 2" w:semiHidden="0" w:uiPriority="64" w:unhideWhenUsed="0"/>
+    <w:lsdException w:name="Medium List 1 Accent 2" w:semiHidden="0" w:uiPriority="65" w:unhideWhenUsed="0"/>
+    <w:lsdException w:name="Medium List 2 Accent 2" w:semiHidden="0" w:uiPriority="66" w:unhideWhenUsed="0"/>
+    <w:lsdException w:name="Medium Grid 1 Accent 2" w:semiHidden="0" w:uiPriority="67" w:unhideWhenUsed="0"/>
+    <w:lsdException w:name="Medium Grid 2 Accent 2" w:semiHidden="0" w:uiPriority="68" w:unhideWhenUsed="0"/>
+    <w:lsdException w:name="Medium Grid 3 Accent 2" w:semiHidden="0" w:uiPriority="69" w:unhideWhenUsed="0"/>
+    <w:lsdException w:name="Dark List Accent 2" w:semiHidden="0" w:uiPriority="70" w:unhideWhenUsed="0"/>
+    <w:lsdException w:name="Colorful Shading Accent 2" w:semiHidden="0" w:uiPriority="71" w:unhideWhenUsed="0"/>
+    <w:lsdException w:name="Colorful List Accent 2" w:semiHidden="0" w:uiPriority="72" w:unhideWhenUsed="0"/>
+    <w:lsdException w:name="Colorful Grid Accent 2" w:semiHidden="0" w:uiPriority="73" w:unhideWhenUsed="0"/>
+    <w:lsdException w:name="Light Shading Accent 3" w:semiHidden="0" w:uiPriority="60" w:unhideWhenUsed="0"/>
+    <w:lsdException w:name="Light List Accent 3" w:semiHidden="0" w:uiPriority="61" w:unhideWhenUsed="0"/>
+    <w:lsdException w:name="Light Grid Accent 3" w:semiHidden="0" w:uiPriority="62" w:unhideWhenUsed="0"/>
+    <w:lsdException w:name="Medium Shading 1 Accent 3" w:semiHidden="0" w:uiPriority="63" w:unhideWhenUsed="0"/>
+    <w:lsdException w:name="Medium Shading 2 Accent 3" w:semiHidden="0" w:uiPriority="64" w:unhideWhenUsed="0"/>
+    <w:lsdException w:name="Medium List 1 Accent 3" w:semiHidden="0" w:uiPriority="65" w:unhideWhenUsed="0"/>
+    <w:lsdException w:name="Medium List 2 Accent 3" w:semiHidden="0" w:uiPriority="66" w:unhideWhenUsed="0"/>
+    <w:lsdException w:name="Medium Grid 1 Accent 3" w:semiHidden="0" w:uiPriority="67" w:unhideWhenUsed="0"/>
+    <w:lsdException w:name="Medium Grid 2 Accent 3" w:semiHidden="0" w:uiPriority="68" w:unhideWhenUsed="0"/>
+    <w:lsdException w:name="Medium Grid 3 Accent 3" w:semiHidden="0" w:uiPriority="69" w:unhideWhenUsed="0"/>
+    <w:lsdException w:name="Dark List Accent 3" w:semiHidden="0" w:uiPriority="70" w:unhideWhenUsed="0"/>
+    <w:lsdException w:name="Colorful Shading Accent 3" w:semiHidden="0" w:uiPriority="71" w:unhideWhenUsed="0"/>
+    <w:lsdException w:name="Colorful List Accent 3" w:semiHidden="0" w:uiPriority="72" w:unhideWhenUsed="0"/>
+    <w:lsdException w:name="Colorful Grid Accent 3" w:semiHidden="0" w:uiPriority="73" w:unhideWhenUsed="0"/>
+    <w:lsdException w:name="Light Shading Accent 4" w:semiHidden="0" w:uiPriority="60" w:unhideWhenUsed="0"/>
+    <w:lsdException w:name="Light List Accent 4" w:semiHidden="0" w:uiPriority="61" w:unhideWhenUsed="0"/>
+    <w:lsdException w:name="Light Grid Accent 4" w:semiHidden="0" w:uiPriority="62" w:unhideWhenUsed="0"/>
+    <w:lsdException w:name="Medium Shading 1 Accent 4" w:semiHidden="0" w:uiPriority="63" w:unhideWhenUsed="0"/>
+    <w:lsdException w:name="Medium Shading 2 Accent 4" w:semiHidden="0" w:uiPriority="64" w:unhideWhenUsed="0"/>
+    <w:lsdException w:name="Medium List 1 Accent 4" w:semiHidden="0" w:uiPriority="65" w:unhideWhenUsed="0"/>
+    <w:lsdException w:name="Medium List 2 Accent 4" w:semiHidden="0" w:uiPriority="66" w:unhideWhenUsed="0"/>
+    <w:lsdException w:name="Medium Grid 1 Accent 4" w:semiHidden="0" w:uiPriority="67" w:unhideWhenUsed="0"/>
+    <w:lsdException w:name="Medium Grid 2 Accent 4" w:semiHidden="0" w:uiPriority="68" w:unhideWhenUsed="0"/>
+    <w:lsdException w:name="Medium Grid 3 Accent 4" w:semiHidden="0" w:uiPriority="69" w:unhideWhenUsed="0"/>
+    <w:lsdException w:name="Dark List Accent 4" w:semiHidden="0" w:uiPriority="70" w:unhideWhenUsed="0"/>
+    <w:lsdException w:name="Colorful Shading Accent 4" w:semiHidden="0" w:uiPriority="71" w:unhideWhenUsed="0"/>
+    <w:lsdException w:name="Colorful List Accent 4" w:semiHidden="0" w:uiPriority="72" w:unhideWhenUsed="0"/>
+    <w:lsdException w:name="Colorful Grid Accent 4" w:semiHidden="0" w:uiPriority="73" w:unhideWhenUsed="0"/>
+    <w:lsdException w:name="Light Shading Accent 5" w:semiHidden="0" w:uiPriority="60" w:unhideWhenUsed="0"/>
+    <w:lsdException w:name="Light List Accent 5" w:semiHidden="0" w:uiPriority="61" w:unhideWhenUsed="0"/>
+    <w:lsdException w:name="Light Grid Accent 5" w:semiHidden="0" w:uiPriority="62" w:unhideWhenUsed="0"/>
+    <w:lsdException w:name="Medium Shading 1 Accent 5" w:semiHidden="0" w:uiPriority="63" w:unhideWhenUsed="0"/>
+    <w:lsdException w:name="Medium Shading 2 Accent 5" w:semiHidden="0" w:uiPriority="64" w:unhideWhenUsed="0"/>
+    <w:lsdException w:name="Medium List 1 Accent 5" w:semiHidden="0" w:uiPriority="65" w:unhideWhenUsed="0"/>
+    <w:lsdException w:name="Medium List 2 Accent 5" w:semiHidden="0" w:uiPriority="66" w:unhideWhenUsed="0"/>
+    <w:lsdException w:name="Medium Grid 1 Accent 5" w:semiHidden="0" w:uiPriority="67" w:unhideWhenUsed="0"/>
+    <w:lsdException w:name="Medium Grid 2 Accent 5" w:semiHidden="0" w:uiPriority="68" w:unhideWhenUsed="0"/>
+    <w:lsdException w:name="Medium Grid 3 Accent 5" w:semiHidden="0" w:uiPriority="69" w:unhideWhenUsed="0"/>
+    <w:lsdException w:name="Dark List Accent 5" w:semiHidden="0" w:uiPriority="70" w:unhideWhenUsed="0"/>
+    <w:lsdException w:name="Colorful Shading Accent 5" w:semiHidden="0" w:uiPriority="71" w:unhideWhenUsed="0"/>
+    <w:lsdException w:name="Colorful List Accent 5" w:semiHidden="0" w:uiPriority="72" w:unhideWhenUsed="0"/>
+    <w:lsdException w:name="Colorful Grid Accent 5" w:semiHidden="0" w:uiPriority="73" w:unhideWhenUsed="0"/>
+    <w:lsdException w:name="Light Shading Accent 6" w:semiHidden="0" w:uiPriority="60" w:unhideWhenUsed="0"/>
+    <w:lsdException w:name="Light List Accent 6" w:semiHidden="0" w:uiPriority="61" w:unhideWhenUsed="0"/>
+    <w:lsdException w:name="Light Grid Accent 6" w:semiHidden="0" w:uiPriority="62" w:unhideWhenUsed="0"/>
+    <w:lsdException w:name="Medium Shading 1 Accent 6" w:semiHidden="0" w:uiPriority="63" w:unhideWhenUsed="0"/>
+    <w:lsdException w:name="Medium Shading 2 Accent 6" w:semiHidden="0" w:uiPriority="64" w:unhideWhenUsed="0"/>
+    <w:lsdException w:name="Medium List 1 Accent 6" w:semiHidden="0" w:uiPriority="65" w:unhideWhenUsed="0"/>
+    <w:lsdException w:name="Medium List 2 Accent 6" w:semiHidden="0" w:uiPriority="66" w:unhideWhenUsed="0"/>
+    <w:lsdException w:name="Medium Grid 1 Accent 6" w:semiHidden="0" w:uiPriority="67" w:unhideWhenUsed="0"/>
+    <w:lsdException w:name="Medium Grid 2 Accent 6" w:semiHidden="0" w:uiPriority="68" w:unhideWhenUsed="0"/>
+    <w:lsdException w:name="Medium Grid 3 Accent 6" w:semiHidden="0" w:uiPriority="69" w:unhideWhenUsed="0"/>
+    <w:lsdException w:name="Dark List Accent 6" w:semiHidden="0" w:uiPriority="70" w:unhideWhenUsed="0"/>
+    <w:lsdException w:name="Colorful Shading Accent 6" w:semiHidden="0" w:uiPriority="71" w:unhideWhenUsed="0"/>
+    <w:lsdException w:name="Colorful List Accent 6" w:semiHidden="0" w:uiPriority="72" w:unhideWhenUsed="0"/>
+    <w:lsdException w:name="Colorful Grid Accent 6" w:semiHidden="0" w:uiPriority="73" w:unhideWhenUsed="0"/>
+    <w:lsdException w:name="Subtle Emphasis" w:semiHidden="0" w:uiPriority="19" w:unhideWhenUsed="0" w:qFormat="1"/>
+    <w:lsdException w:name="Intense Emphasis" w:semiHidden="0" w:uiPriority="21" w:unhideWhenUsed="0" w:qFormat="1"/>
+    <w:lsdException w:name="Subtle Reference" w:semiHidden="0" w:uiPriority="31" w:unhideWhenUsed="0" w:qFormat="1"/>
+    <w:lsdException w:name="Intense Reference" w:semiHidden="0" w:uiPriority="32" w:unhideWhenUsed="0" w:qFormat="1"/>
+    <w:lsdException w:name="Book Title" w:semiHidden="0" w:uiPriority="33" w:unhideWhenUsed="0" w:qFormat="1"/>
+    <w:lsdException w:name="Bibliography" w:uiPriority="37"/>
+    <w:lsdException w:name="TOC Heading" w:uiPriority="39" w:qFormat="1"/>
+  </w:latentStyles>
+  <w:style w:type="paragraph" w:default="1" w:styleId="Standard">
+    <w:name w:val="Normal"/>
+    <w:qFormat/>
+  </w:style>
+  <w:style w:type="character" w:default="1" w:styleId="Absatz-Standardschriftart">
+    <w:name w:val="Default Paragraph Font"/>
+    <w:uiPriority w:val="1"/>
+    <w:semiHidden/>
+    <w:unhideWhenUsed/>
+  </w:style>
+  <w:style w:type="table" w:default="1" w:styleId="NormaleTabelle">
+    <w:name w:val="Normal Table"/>
+    <w:uiPriority w:val="99"/>
+    <w:semiHidden/>
+    <w:unhideWhenUsed/>
+    <w:tblPr>
+      <w:tblInd w:w="0" w:type="dxa"/>
+      <w:tblCellMar>
+        <w:top w:w="0" w:type="dxa"/>
+        <w:left w:w="108" w:type="dxa"/>
+        <w:bottom w:w="0" w:type="dxa"/>
+        <w:right w:w="108" w:type="dxa"/>
+      </w:tblCellMar>
+    </w:tblPr>
+  </w:style>
+  <w:style w:type="numbering" w:default="1" w:styleId="KeineListe">
+    <w:name w:val="No List"/>
+    <w:uiPriority w:val="99"/>
+    <w:semiHidden/>
+    <w:unhideWhenUsed/>
+  </w:style>
+  <w:style w:type="character" w:styleId="Platzhaltertext">
+    <w:name w:val="Placeholder Text"/>
+    <w:basedOn w:val="Absatz-Standardschriftart"/>
+    <w:uiPriority w:val="99"/>
+    <w:semiHidden/>
+    <w:rsid w:val="00FD435B"/>
+    <w:rPr>
+      <w:color w:val="808080"/>
+    </w:rPr>
+  </w:style>
+</w:styles>
+</file>
+
+<file path=word/glossary/stylesWithEffects.xml><?xml version="1.0" encoding="utf-8"?>
+<w:styles xmlns:wpc="http://schemas.microsoft.com/office/word/2010/wordprocessingCanvas" xmlns:mc="http://schemas.openxmlformats.org/markup-compatibility/2006" xmlns:o="urn:schemas-microsoft-com:office:office" xmlns:r="http://schemas.openxmlformats.org/officeDocument/2006/relationships" xmlns:m="http://schemas.openxmlformats.org/officeDocument/2006/math" xmlns:v="urn:schemas-microsoft-com:vml" xmlns:wp14="http://schemas.microsoft.com/office/word/2010/wordprocessingDrawing" xmlns:wp="http://schemas.openxmlformats.org/drawingml/2006/wordprocessingDrawing" xmlns:w10="urn:schemas-microsoft-com:office:word" xmlns:w="http://schemas.openxmlformats.org/wordprocessingml/2006/main" xmlns:w14="http://schemas.microsoft.com/office/word/2010/wordml" xmlns:wpg="http://schemas.microsoft.com/office/word/2010/wordprocessingGroup" xmlns:wpi="http://schemas.microsoft.com/office/word/2010/wordprocessingInk" xmlns:wne="http://schemas.microsoft.com/office/word/2006/wordml" xmlns:wps="http://schemas.microsoft.com/office/word/2010/wordprocessingShape" mc:Ignorable="w14 wp14">
+  <w:docDefaults>
+    <w:rPrDefault>
+      <w:rPr>
+        <w:rFonts w:asciiTheme="minorHAnsi" w:eastAsiaTheme="minorEastAsia" w:hAnsiTheme="minorHAnsi" w:cstheme="minorBidi"/>
+        <w:sz w:val="22"/>
+        <w:szCs w:val="22"/>
+        <w:lang w:val="de-DE" w:eastAsia="de-DE" w:bidi="ar-SA"/>
+      </w:rPr>
+    </w:rPrDefault>
+    <w:pPrDefault>
+      <w:pPr>
+        <w:spacing w:after="200" w:line="276" w:lineRule="auto"/>
+      </w:pPr>
+    </w:pPrDefault>
+  </w:docDefaults>
+  <w:latentStyles w:defLockedState="0" w:defUIPriority="99" w:defSemiHidden="1" w:defUnhideWhenUsed="1" w:defQFormat="0" w:count="267">
+    <w:lsdException w:name="Normal" w:semiHidden="0" w:uiPriority="0" w:unhideWhenUsed="0" w:qFormat="1"/>
+    <w:lsdException w:name="heading 1" w:semiHidden="0" w:uiPriority="9" w:unhideWhenUsed="0" w:qFormat="1"/>
+    <w:lsdException w:name="heading 2" w:uiPriority="9" w:qFormat="1"/>
+    <w:lsdException w:name="heading 3" w:uiPriority="9" w:qFormat="1"/>
+    <w:lsdException w:name="heading 4" w:uiPriority="9" w:qFormat="1"/>
+    <w:lsdException w:name="heading 5" w:uiPriority="9" w:qFormat="1"/>
+    <w:lsdException w:name="heading 6" w:uiPriority="9" w:qFormat="1"/>
+    <w:lsdException w:name="heading 7" w:uiPriority="9" w:qFormat="1"/>
+    <w:lsdException w:name="heading 8" w:uiPriority="9" w:qFormat="1"/>
+    <w:lsdException w:name="heading 9" w:uiPriority="9" w:qFormat="1"/>
+    <w:lsdException w:name="toc 1" w:uiPriority="39"/>
+    <w:lsdException w:name="toc 2" w:uiPriority="39"/>
+    <w:lsdException w:name="toc 3" w:uiPriority="39"/>
+    <w:lsdException w:name="toc 4" w:uiPriority="39"/>
+    <w:lsdException w:name="toc 5" w:uiPriority="39"/>
+    <w:lsdException w:name="toc 6" w:uiPriority="39"/>
+    <w:lsdException w:name="toc 7" w:uiPriority="39"/>
+    <w:lsdException w:name="toc 8" w:uiPriority="39"/>
+    <w:lsdException w:name="toc 9" w:uiPriority="39"/>
+    <w:lsdException w:name="caption" w:uiPriority="35" w:qFormat="1"/>
+    <w:lsdException w:name="Title" w:semiHidden="0" w:uiPriority="10" w:unhideWhenUsed="0" w:qFormat="1"/>
+    <w:lsdException w:name="Default Paragraph Font" w:uiPriority="1"/>
+    <w:lsdException w:name="Subtitle" w:semiHidden="0" w:uiPriority="11" w:unhideWhenUsed="0" w:qFormat="1"/>
+    <w:lsdException w:name="Strong" w:semiHidden="0" w:uiPriority="22" w:unhideWhenUsed="0" w:qFormat="1"/>
+    <w:lsdException w:name="Emphasis" w:semiHidden="0" w:uiPriority="20" w:unhideWhenUsed="0" w:qFormat="1"/>
+    <w:lsdException w:name="Table Grid" w:semiHidden="0" w:uiPriority="59" w:unhideWhenUsed="0"/>
+    <w:lsdException w:name="Placeholder Text" w:unhideWhenUsed="0"/>
+    <w:lsdException w:name="No Spacing" w:semiHidden="0" w:uiPriority="1" w:unhideWhenUsed="0" w:qFormat="1"/>
+    <w:lsdException w:name="Light Shading" w:semiHidden="0" w:uiPriority="60" w:unhideWhenUsed="0"/>
+    <w:lsdException w:name="Light List" w:semiHidden="0" w:uiPriority="61" w:unhideWhenUsed="0"/>
+    <w:lsdException w:name="Light Grid" w:semiHidden="0" w:uiPriority="62" w:unhideWhenUsed="0"/>
+    <w:lsdException w:name="Medium Shading 1" w:semiHidden="0" w:uiPriority="63" w:unhideWhenUsed="0"/>
+    <w:lsdException w:name="Medium Shading 2" w:semiHidden="0" w:uiPriority="64" w:unhideWhenUsed="0"/>
+    <w:lsdException w:name="Medium List 1" w:semiHidden="0" w:uiPriority="65" w:unhideWhenUsed="0"/>
+    <w:lsdException w:name="Medium List 2" w:semiHidden="0" w:uiPriority="66" w:unhideWhenUsed="0"/>
+    <w:lsdException w:name="Medium Grid 1" w:semiHidden="0" w:uiPriority="67" w:unhideWhenUsed="0"/>
+    <w:lsdException w:name="Medium Grid 2" w:semiHidden="0" w:uiPriority="68" w:unhideWhenUsed="0"/>
+    <w:lsdException w:name="Medium Grid 3" w:semiHidden="0" w:uiPriority="69" w:unhideWhenUsed="0"/>
+    <w:lsdException w:name="Dark List" w:semiHidden="0" w:uiPriority="70" w:unhideWhenUsed="0"/>
+    <w:lsdException w:name="Colorful Shading" w:semiHidden="0" w:uiPriority="71" w:unhideWhenUsed="0"/>
+    <w:lsdException w:name="Colorful List" w:semiHidden="0" w:uiPriority="72" w:unhideWhenUsed="0"/>
+    <w:lsdException w:name="Colorful Grid" w:semiHidden="0" w:uiPriority="73" w:unhideWhenUsed="0"/>
+    <w:lsdException w:name="Light Shading Accent 1" w:semiHidden="0" w:uiPriority="60" w:unhideWhenUsed="0"/>
+    <w:lsdException w:name="Light List Accent 1" w:semiHidden="0" w:uiPriority="61" w:unhideWhenUsed="0"/>
+    <w:lsdException w:name="Light Grid Accent 1" w:semiHidden="0" w:uiPriority="62" w:unhideWhenUsed="0"/>
+    <w:lsdException w:name="Medium Shading 1 Accent 1" w:semiHidden="0" w:uiPriority="63" w:unhideWhenUsed="0"/>
+    <w:lsdException w:name="Medium Shading 2 Accent 1" w:semiHidden="0" w:uiPriority="64" w:unhideWhenUsed="0"/>
+    <w:lsdException w:name="Medium List 1 Accent 1" w:semiHidden="0" w:uiPriority="65" w:unhideWhenUsed="0"/>
+    <w:lsdException w:name="Revision" w:unhideWhenUsed="0"/>
+    <w:lsdException w:name="List Paragraph" w:semiHidden="0" w:uiPriority="34" w:unhideWhenUsed="0" w:qFormat="1"/>
+    <w:lsdException w:name="Quote" w:semiHidden="0" w:uiPriority="29" w:unhideWhenUsed="0" w:qFormat="1"/>
+    <w:lsdException w:name="Intense Quote" w:semiHidden="0" w:uiPriority="30" w:unhideWhenUsed="0" w:qFormat="1"/>
+    <w:lsdException w:name="Medium List 2 Accent 1" w:semiHidden="0" w:uiPriority="66" w:unhideWhenUsed="0"/>
+    <w:lsdException w:name="Medium Grid 1 Accent 1" w:semiHidden="0" w:uiPriority="67" w:unhideWhenUsed="0"/>
+    <w:lsdException w:name="Medium Grid 2 Accent 1" w:semiHidden="0" w:uiPriority="68" w:unhideWhenUsed="0"/>
+    <w:lsdException w:name="Medium Grid 3 Accent 1" w:semiHidden="0" w:uiPriority="69" w:unhideWhenUsed="0"/>
+    <w:lsdException w:name="Dark List Accent 1" w:semiHidden="0" w:uiPriority="70" w:unhideWhenUsed="0"/>
+    <w:lsdException w:name="Colorful Shading Accent 1" w:semiHidden="0" w:uiPriority="71" w:unhideWhenUsed="0"/>
+    <w:lsdException w:name="Colorful List Accent 1" w:semiHidden="0" w:uiPriority="72" w:unhideWhenUsed="0"/>
+    <w:lsdException w:name="Colorful Grid Accent 1" w:semiHidden="0" w:uiPriority="73" w:unhideWhenUsed="0"/>
+    <w:lsdException w:name="Light Shading Accent 2" w:semiHidden="0" w:uiPriority="60" w:unhideWhenUsed="0"/>
+    <w:lsdException w:name="Light List Accent 2" w:semiHidden="0" w:uiPriority="61" w:unhideWhenUsed="0"/>
+    <w:lsdException w:name="Light Grid Accent 2" w:semiHidden="0" w:uiPriority="62" w:unhideWhenUsed="0"/>
+    <w:lsdException w:name="Medium Shading 1 Accent 2" w:semiHidden="0" w:uiPriority="63" w:unhideWhenUsed="0"/>
+    <w:lsdException w:name="Medium Shading 2 Accent 2" w:semiHidden="0" w:uiPriority="64" w:unhideWhenUsed="0"/>
+    <w:lsdException w:name="Medium List 1 Accent 2" w:semiHidden="0" w:uiPriority="65" w:unhideWhenUsed="0"/>
+    <w:lsdException w:name="Medium List 2 Accent 2" w:semiHidden="0" w:uiPriority="66" w:unhideWhenUsed="0"/>
+    <w:lsdException w:name="Medium Grid 1 Accent 2" w:semiHidden="0" w:uiPriority="67" w:unhideWhenUsed="0"/>
+    <w:lsdException w:name="Medium Grid 2 Accent 2" w:semiHidden="0" w:uiPriority="68" w:unhideWhenUsed="0"/>
+    <w:lsdException w:name="Medium Grid 3 Accent 2" w:semiHidden="0" w:uiPriority="69" w:unhideWhenUsed="0"/>
+    <w:lsdException w:name="Dark List Accent 2" w:semiHidden="0" w:uiPriority="70" w:unhideWhenUsed="0"/>
+    <w:lsdException w:name="Colorful Shading Accent 2" w:semiHidden="0" w:uiPriority="71" w:unhideWhenUsed="0"/>
+    <w:lsdException w:name="Colorful List Accent 2" w:semiHidden="0" w:uiPriority="72" w:unhideWhenUsed="0"/>
+    <w:lsdException w:name="Colorful Grid Accent 2" w:semiHidden="0" w:uiPriority="73" w:unhideWhenUsed="0"/>
+    <w:lsdException w:name="Light Shading Accent 3" w:semiHidden="0" w:uiPriority="60" w:unhideWhenUsed="0"/>
+    <w:lsdException w:name="Light List Accent 3" w:semiHidden="0" w:uiPriority="61" w:unhideWhenUsed="0"/>
+    <w:lsdException w:name="Light Grid Accent 3" w:semiHidden="0" w:uiPriority="62" w:unhideWhenUsed="0"/>
+    <w:lsdException w:name="Medium Shading 1 Accent 3" w:semiHidden="0" w:uiPriority="63" w:unhideWhenUsed="0"/>
+    <w:lsdException w:name="Medium Shading 2 Accent 3" w:semiHidden="0" w:uiPriority="64" w:unhideWhenUsed="0"/>
+    <w:lsdException w:name="Medium List 1 Accent 3" w:semiHidden="0" w:uiPriority="65" w:unhideWhenUsed="0"/>
+    <w:lsdException w:name="Medium List 2 Accent 3" w:semiHidden="0" w:uiPriority="66" w:unhideWhenUsed="0"/>
+    <w:lsdException w:name="Medium Grid 1 Accent 3" w:semiHidden="0" w:uiPriority="67" w:unhideWhenUsed="0"/>
+    <w:lsdException w:name="Medium Grid 2 Accent 3" w:semiHidden="0" w:uiPriority="68" w:unhideWhenUsed="0"/>
+    <w:lsdException w:name="Medium Grid 3 Accent 3" w:semiHidden="0" w:uiPriority="69" w:unhideWhenUsed="0"/>
+    <w:lsdException w:name="Dark List Accent 3" w:semiHidden="0" w:uiPriority="70" w:unhideWhenUsed="0"/>
+    <w:lsdException w:name="Colorful Shading Accent 3" w:semiHidden="0" w:uiPriority="71" w:unhideWhenUsed="0"/>
+    <w:lsdException w:name="Colorful List Accent 3" w:semiHidden="0" w:uiPriority="72" w:unhideWhenUsed="0"/>
+    <w:lsdException w:name="Colorful Grid Accent 3" w:semiHidden="0" w:uiPriority="73" w:unhideWhenUsed="0"/>
+    <w:lsdException w:name="Light Shading Accent 4" w:semiHidden="0" w:uiPriority="60" w:unhideWhenUsed="0"/>
+    <w:lsdException w:name="Light List Accent 4" w:semiHidden="0" w:uiPriority="61" w:unhideWhenUsed="0"/>
+    <w:lsdException w:name="Light Grid Accent 4" w:semiHidden="0" w:uiPriority="62" w:unhideWhenUsed="0"/>
+    <w:lsdException w:name="Medium Shading 1 Accent 4" w:semiHidden="0" w:uiPriority="63" w:unhideWhenUsed="0"/>
+    <w:lsdException w:name="Medium Shading 2 Accent 4" w:semiHidden="0" w:uiPriority="64" w:unhideWhenUsed="0"/>
+    <w:lsdException w:name="Medium List 1 Accent 4" w:semiHidden="0" w:uiPriority="65" w:unhideWhenUsed="0"/>
+    <w:lsdException w:name="Medium List 2 Accent 4" w:semiHidden="0" w:uiPriority="66" w:unhideWhenUsed="0"/>
+    <w:lsdException w:name="Medium Grid 1 Accent 4" w:semiHidden="0" w:uiPriority="67" w:unhideWhenUsed="0"/>
+    <w:lsdException w:name="Medium Grid 2 Accent 4" w:semiHidden="0" w:uiPriority="68" w:unhideWhenUsed="0"/>
+    <w:lsdException w:name="Medium Grid 3 Accent 4" w:semiHidden="0" w:uiPriority="69" w:unhideWhenUsed="0"/>
+    <w:lsdException w:name="Dark List Accent 4" w:semiHidden="0" w:uiPriority="70" w:unhideWhenUsed="0"/>
+    <w:lsdException w:name="Colorful Shading Accent 4" w:semiHidden="0" w:uiPriority="71" w:unhideWhenUsed="0"/>
+    <w:lsdException w:name="Colorful List Accent 4" w:semiHidden="0" w:uiPriority="72" w:unhideWhenUsed="0"/>
+    <w:lsdException w:name="Colorful Grid Accent 4" w:semiHidden="0" w:uiPriority="73" w:unhideWhenUsed="0"/>
+    <w:lsdException w:name="Light Shading Accent 5" w:semiHidden="0" w:uiPriority="60" w:unhideWhenUsed="0"/>
+    <w:lsdException w:name="Light List Accent 5" w:semiHidden="0" w:uiPriority="61" w:unhideWhenUsed="0"/>
+    <w:lsdException w:name="Light Grid Accent 5" w:semiHidden="0" w:uiPriority="62" w:unhideWhenUsed="0"/>
+    <w:lsdException w:name="Medium Shading 1 Accent 5" w:semiHidden="0" w:uiPriority="63" w:unhideWhenUsed="0"/>
+    <w:lsdException w:name="Medium Shading 2 Accent 5" w:semiHidden="0" w:uiPriority="64" w:unhideWhenUsed="0"/>
+    <w:lsdException w:name="Medium List 1 Accent 5" w:semiHidden="0" w:uiPriority="65" w:unhideWhenUsed="0"/>
+    <w:lsdException w:name="Medium List 2 Accent 5" w:semiHidden="0" w:uiPriority="66" w:unhideWhenUsed="0"/>
+    <w:lsdException w:name="Medium Grid 1 Accent 5" w:semiHidden="0" w:uiPriority="67" w:unhideWhenUsed="0"/>
+    <w:lsdException w:name="Medium Grid 2 Accent 5" w:semiHidden="0" w:uiPriority="68" w:unhideWhenUsed="0"/>
+    <w:lsdException w:name="Medium Grid 3 Accent 5" w:semiHidden="0" w:uiPriority="69" w:unhideWhenUsed="0"/>
+    <w:lsdException w:name="Dark List Accent 5" w:semiHidden="0" w:uiPriority="70" w:unhideWhenUsed="0"/>
+    <w:lsdException w:name="Colorful Shading Accent 5" w:semiHidden="0" w:uiPriority="71" w:unhideWhenUsed="0"/>
+    <w:lsdException w:name="Colorful List Accent 5" w:semiHidden="0" w:uiPriority="72" w:unhideWhenUsed="0"/>
+    <w:lsdException w:name="Colorful Grid Accent 5" w:semiHidden="0" w:uiPriority="73" w:unhideWhenUsed="0"/>
+    <w:lsdException w:name="Light Shading Accent 6" w:semiHidden="0" w:uiPriority="60" w:unhideWhenUsed="0"/>
+    <w:lsdException w:name="Light List Accent 6" w:semiHidden="0" w:uiPriority="61" w:unhideWhenUsed="0"/>
+    <w:lsdException w:name="Light Grid Accent 6" w:semiHidden="0" w:uiPriority="62" w:unhideWhenUsed="0"/>
+    <w:lsdException w:name="Medium Shading 1 Accent 6" w:semiHidden="0" w:uiPriority="63" w:unhideWhenUsed="0"/>
+    <w:lsdException w:name="Medium Shading 2 Accent 6" w:semiHidden="0" w:uiPriority="64" w:unhideWhenUsed="0"/>
+    <w:lsdException w:name="Medium List 1 Accent 6" w:semiHidden="0" w:uiPriority="65" w:unhideWhenUsed="0"/>
+    <w:lsdException w:name="Medium List 2 Accent 6" w:semiHidden="0" w:uiPriority="66" w:unhideWhenUsed="0"/>
+    <w:lsdException w:name="Medium Grid 1 Accent 6" w:semiHidden="0" w:uiPriority="67" w:unhideWhenUsed="0"/>
+    <w:lsdException w:name="Medium Grid 2 Accent 6" w:semiHidden="0" w:uiPriority="68" w:unhideWhenUsed="0"/>
+    <w:lsdException w:name="Medium Grid 3 Accent 6" w:semiHidden="0" w:uiPriority="69" w:unhideWhenUsed="0"/>
+    <w:lsdException w:name="Dark List Accent 6" w:semiHidden="0" w:uiPriority="70" w:unhideWhenUsed="0"/>
+    <w:lsdException w:name="Colorful Shading Accent 6" w:semiHidden="0" w:uiPriority="71" w:unhideWhenUsed="0"/>
+    <w:lsdException w:name="Colorful List Accent 6" w:semiHidden="0" w:uiPriority="72" w:unhideWhenUsed="0"/>
+    <w:lsdException w:name="Colorful Grid Accent 6" w:semiHidden="0" w:uiPriority="73" w:unhideWhenUsed="0"/>
+    <w:lsdException w:name="Subtle Emphasis" w:semiHidden="0" w:uiPriority="19" w:unhideWhenUsed="0" w:qFormat="1"/>
+    <w:lsdException w:name="Intense Emphasis" w:semiHidden="0" w:uiPriority="21" w:unhideWhenUsed="0" w:qFormat="1"/>
+    <w:lsdException w:name="Subtle Reference" w:semiHidden="0" w:uiPriority="31" w:unhideWhenUsed="0" w:qFormat="1"/>
+    <w:lsdException w:name="Intense Reference" w:semiHidden="0" w:uiPriority="32" w:unhideWhenUsed="0" w:qFormat="1"/>
+    <w:lsdException w:name="Book Title" w:semiHidden="0" w:uiPriority="33" w:unhideWhenUsed="0" w:qFormat="1"/>
+    <w:lsdException w:name="Bibliography" w:uiPriority="37"/>
+    <w:lsdException w:name="TOC Heading" w:uiPriority="39" w:qFormat="1"/>
+  </w:latentStyles>
+  <w:style w:type="paragraph" w:default="1" w:styleId="Standard">
+    <w:name w:val="Normal"/>
+    <w:qFormat/>
+  </w:style>
+  <w:style w:type="character" w:default="1" w:styleId="Absatz-Standardschriftart">
+    <w:name w:val="Default Paragraph Font"/>
+    <w:uiPriority w:val="1"/>
+    <w:semiHidden/>
+    <w:unhideWhenUsed/>
+  </w:style>
+  <w:style w:type="table" w:default="1" w:styleId="NormaleTabelle">
+    <w:name w:val="Normal Table"/>
+    <w:uiPriority w:val="99"/>
+    <w:semiHidden/>
+    <w:unhideWhenUsed/>
+    <w:tblPr>
+      <w:tblInd w:w="0" w:type="dxa"/>
+      <w:tblCellMar>
+        <w:top w:w="0" w:type="dxa"/>
+        <w:left w:w="108" w:type="dxa"/>
+        <w:bottom w:w="0" w:type="dxa"/>
+        <w:right w:w="108" w:type="dxa"/>
+      </w:tblCellMar>
+    </w:tblPr>
+  </w:style>
+  <w:style w:type="numbering" w:default="1" w:styleId="KeineListe">
+    <w:name w:val="No List"/>
+    <w:uiPriority w:val="99"/>
+    <w:semiHidden/>
+    <w:unhideWhenUsed/>
+  </w:style>
+  <w:style w:type="character" w:styleId="Platzhaltertext">
+    <w:name w:val="Placeholder Text"/>
+    <w:basedOn w:val="Absatz-Standardschriftart"/>
+    <w:uiPriority w:val="99"/>
+    <w:semiHidden/>
+    <w:rsid w:val="00FD435B"/>
+    <w:rPr>
+      <w:color w:val="808080"/>
+    </w:rPr>
+  </w:style>
+</w:styles>
+</file>
+
+<file path=word/glossary/webSettings.xml><?xml version="1.0" encoding="utf-8"?>
+<w:webSettings xmlns:mc="http://schemas.openxmlformats.org/markup-compatibility/2006" xmlns:r="http://schemas.openxmlformats.org/officeDocument/2006/relationships" xmlns:w="http://schemas.openxmlformats.org/wordprocessingml/2006/main" xmlns:w14="http://schemas.microsoft.com/office/word/2010/wordml" mc:Ignorable="w14">
+  <w:optimizeForBrowser/>
+  <w:allowPNG/>
+</w:webSettings>
+</file>
+
 <file path=word/theme/theme1.xml><?xml version="1.0" encoding="utf-8"?>
 <a:theme xmlns:a="http://schemas.openxmlformats.org/drawingml/2006/main" name="Larissa">
   <a:themeElements>
@@ -36895,7 +39722,7 @@
         </b:NameList>
       </b:Author>
     </b:Author>
-    <b:RefOrder>20</b:RefOrder>
+    <b:RefOrder>2</b:RefOrder>
   </b:Source>
   <b:Source>
     <b:Tag>Hodge2004</b:Tag>
@@ -37033,7 +39860,7 @@
     <b:Title>Pattern Recognition and Machine Learning</b:Title>
     <b:Year>2009</b:Year>
     <b:Publisher>Springer</b:Publisher>
-    <b:RefOrder>11</b:RefOrder>
+    <b:RefOrder>13</b:RefOrder>
   </b:Source>
   <b:Source>
     <b:Tag>Ans60</b:Tag>
@@ -37200,7 +40027,7 @@
         </b:NameList>
       </b:Author>
     </b:Author>
-    <b:RefOrder>3</b:RefOrder>
+    <b:RefOrder>5</b:RefOrder>
   </b:Source>
   <b:Source>
     <b:Tag>Kol08</b:Tag>
@@ -37262,7 +40089,7 @@
     </b:Author>
     <b:PeriodicalTitle>Mechanical Systems and Signal Processing</b:PeriodicalTitle>
     <b:Pages>pp.1077-1095</b:Pages>
-    <b:RefOrder>2</b:RefOrder>
+    <b:RefOrder>6</b:RefOrder>
   </b:Source>
   <b:Source>
     <b:Tag>LiB00</b:Tag>
@@ -37296,7 +40123,7 @@
         </b:NameList>
       </b:Author>
     </b:Author>
-    <b:RefOrder>4</b:RefOrder>
+    <b:RefOrder>7</b:RefOrder>
   </b:Source>
   <b:Source>
     <b:Tag>htt</b:Tag>
@@ -37309,7 +40136,7 @@
       </b:Author>
     </b:Author>
     <b:URL>http://csegroups.case.edu/bearingdatacenter/pages/welcome-case-western-reserve-university-bearing-data-center-website</b:URL>
-    <b:RefOrder>5</b:RefOrder>
+    <b:RefOrder>4</b:RefOrder>
   </b:Source>
   <b:Source>
     <b:Tag>Wik</b:Tag>
@@ -37367,7 +40194,7 @@
     </b:Author>
     <b:City>Berlin</b:City>
     <b:Publisher>Springer</b:Publisher>
-    <b:RefOrder>7</b:RefOrder>
+    <b:RefOrder>9</b:RefOrder>
   </b:Source>
   <b:Source>
     <b:Tag>Pol10</b:Tag>
@@ -37421,7 +40248,7 @@
         </b:NameList>
       </b:Author>
     </b:Author>
-    <b:RefOrder>8</b:RefOrder>
+    <b:RefOrder>10</b:RefOrder>
   </b:Source>
   <b:Source>
     <b:Tag>Rag10</b:Tag>
@@ -37446,7 +40273,7 @@
         </b:NameList>
       </b:Author>
     </b:Author>
-    <b:RefOrder>9</b:RefOrder>
+    <b:RefOrder>11</b:RefOrder>
   </b:Source>
   <b:Source>
     <b:Tag>Est01</b:Tag>
@@ -37478,7 +40305,7 @@
         </b:NameList>
       </b:Author>
     </b:Author>
-    <b:RefOrder>10</b:RefOrder>
+    <b:RefOrder>12</b:RefOrder>
   </b:Source>
   <b:Source>
     <b:Tag>Kol081</b:Tag>
@@ -37502,7 +40329,7 @@
         </b:NameList>
       </b:Author>
     </b:Author>
-    <b:RefOrder>6</b:RefOrder>
+    <b:RefOrder>8</b:RefOrder>
   </b:Source>
   <b:Source>
     <b:Tag>Tax04</b:Tag>
@@ -37529,7 +40356,7 @@
         </b:NameList>
       </b:Author>
     </b:Author>
-    <b:RefOrder>12</b:RefOrder>
+    <b:RefOrder>14</b:RefOrder>
   </b:Source>
   <b:Source>
     <b:Tag>Bre</b:Tag>
@@ -37551,7 +40378,7 @@
         </b:NameList>
       </b:Author>
     </b:Author>
-    <b:RefOrder>17</b:RefOrder>
+    <b:RefOrder>18</b:RefOrder>
   </b:Source>
   <b:Source>
     <b:Tag>Bre01</b:Tag>
@@ -37571,7 +40398,7 @@
         </b:NameList>
       </b:Author>
     </b:Author>
-    <b:RefOrder>15</b:RefOrder>
+    <b:RefOrder>16</b:RefOrder>
   </b:Source>
   <b:Source>
     <b:Tag>Qui99</b:Tag>
@@ -37594,7 +40421,7 @@
       </b:Author>
     </b:Author>
     <b:City>Stanford</b:City>
-    <b:RefOrder>16</b:RefOrder>
+    <b:RefOrder>17</b:RefOrder>
   </b:Source>
   <b:Source>
     <b:Tag>Shi06</b:Tag>
@@ -37619,7 +40446,7 @@
         </b:NameList>
       </b:Author>
     </b:Author>
-    <b:RefOrder>18</b:RefOrder>
+    <b:RefOrder>19</b:RefOrder>
   </b:Source>
   <b:Source>
     <b:Tag>Tax01</b:Tag>
@@ -37640,7 +40467,7 @@
     </b:Author>
     <b:PublicationTitle>Concept Learning in the absence of counter-examples (Ph.D. Thesis)</b:PublicationTitle>
     <b:StateProvince>Delft</b:StateProvince>
-    <b:RefOrder>14</b:RefOrder>
+    <b:RefOrder>3</b:RefOrder>
   </b:Source>
   <b:Source>
     <b:Tag>Ypm98</b:Tag>
@@ -37666,7 +40493,7 @@
       </b:Author>
     </b:Author>
     <b:PeriodicalTitle>Faculty Of Applied Sciences </b:PeriodicalTitle>
-    <b:RefOrder>13</b:RefOrder>
+    <b:RefOrder>15</b:RefOrder>
   </b:Source>
   <b:Source>
     <b:Tag>van04</b:Tag>
@@ -37700,13 +40527,13 @@
         </b:NameList>
       </b:Author>
     </b:Author>
-    <b:RefOrder>19</b:RefOrder>
+    <b:RefOrder>20</b:RefOrder>
   </b:Source>
 </b:Sources>
 </file>
 
 <file path=customXml/itemProps1.xml><?xml version="1.0" encoding="utf-8"?>
-<ds:datastoreItem xmlns:ds="http://schemas.openxmlformats.org/officeDocument/2006/customXml" ds:itemID="{EAE07748-6228-4C1A-AB83-F34E60F09158}">
+<ds:datastoreItem xmlns:ds="http://schemas.openxmlformats.org/officeDocument/2006/customXml" ds:itemID="{4391B182-8426-4CA4-A3EB-06774C486C01}">
   <ds:schemaRefs>
     <ds:schemaRef ds:uri="http://schemas.openxmlformats.org/officeDocument/2006/bibliography"/>
   </ds:schemaRefs>

</xml_diff>